<commit_message>
finished the results chapter of the final report
</commit_message>
<xml_diff>
--- a/documents/milestone4 - final report/Final Report.docx
+++ b/documents/milestone4 - final report/Final Report.docx
@@ -10,7 +10,6 @@
           <w:docPartUnique/>
         </w:docPartObj>
       </w:sdtPr>
-      <w:sdtEndPr/>
       <w:sdtContent>
         <w:p>
           <w:r>
@@ -91,7 +90,6 @@
                                   <w:dataBinding w:prefixMappings="xmlns:ns0='http://purl.org/dc/elements/1.1/' xmlns:ns1='http://schemas.openxmlformats.org/package/2006/metadata/core-properties' " w:xpath="/ns1:coreProperties[1]/ns0:creator[1]" w:storeItemID="{6C3C8BC8-F283-45AE-878A-BAB7291924A1}"/>
                                   <w:text/>
                                 </w:sdtPr>
-                                <w:sdtEndPr/>
                                 <w:sdtContent>
                                   <w:p>
                                     <w:pPr>
@@ -149,7 +147,6 @@
                                     <w:dataBinding w:prefixMappings="xmlns:ns0='http://schemas.microsoft.com/office/2006/coverPageProps' " w:xpath="/ns0:CoverPageProperties[1]/ns0:CompanyEmail[1]" w:storeItemID="{55AF091B-3C7A-41E3-B477-F2FDAA23CFDA}"/>
                                     <w:text/>
                                   </w:sdtPr>
-                                  <w:sdtEndPr/>
                                   <w:sdtContent>
                                     <w:r>
                                       <w:rPr>
@@ -182,7 +179,7 @@
                   </wp:anchor>
                 </w:drawing>
               </mc:Choice>
-              <mc:Fallback xmlns:w16se="http://schemas.microsoft.com/office/word/2015/wordml/symex" xmlns:w16cid="http://schemas.microsoft.com/office/word/2016/wordml/cid" xmlns:am3d="http://schemas.microsoft.com/office/drawing/2017/model3d" xmlns:aink="http://schemas.microsoft.com/office/drawing/2016/ink" xmlns:cx8="http://schemas.microsoft.com/office/drawing/2016/5/14/chartex" xmlns:cx7="http://schemas.microsoft.com/office/drawing/2016/5/13/chartex" xmlns:cx6="http://schemas.microsoft.com/office/drawing/2016/5/12/chartex" xmlns:cx5="http://schemas.microsoft.com/office/drawing/2016/5/11/chartex" xmlns:cx4="http://schemas.microsoft.com/office/drawing/2016/5/10/chartex" xmlns:cx3="http://schemas.microsoft.com/office/drawing/2016/5/9/chartex" xmlns:cx2="http://schemas.microsoft.com/office/drawing/2015/10/21/chartex" xmlns:cx1="http://schemas.microsoft.com/office/drawing/2015/9/8/chartex" xmlns:cx="http://schemas.microsoft.com/office/drawing/2014/chartex">
+              <mc:Fallback>
                 <w:pict>
                   <v:shapetype w14:anchorId="2838D491" id="_x0000_t202" coordsize="21600,21600" o:spt="202" path="m0,0l0,21600,21600,21600,21600,0xe">
                     <v:stroke joinstyle="miter"/>
@@ -346,7 +343,6 @@
                           </wps:style>
                           <wps:txbx>
                             <w:txbxContent>
-                              <w:bookmarkStart w:id="0" w:name="_GoBack"/>
                               <w:p>
                                 <w:pPr>
                                   <w:jc w:val="right"/>
@@ -401,7 +397,6 @@
                                   <w:dataBinding w:prefixMappings="xmlns:ns0='http://purl.org/dc/elements/1.1/' xmlns:ns1='http://schemas.openxmlformats.org/package/2006/metadata/core-properties' " w:xpath="/ns1:coreProperties[1]/ns0:subject[1]" w:storeItemID="{6C3C8BC8-F283-45AE-878A-BAB7291924A1}"/>
                                   <w:text/>
                                 </w:sdtPr>
-                                <w:sdtEndPr/>
                                 <w:sdtContent>
                                   <w:p>
                                     <w:pPr>
@@ -424,7 +419,6 @@
                                   </w:p>
                                 </w:sdtContent>
                               </w:sdt>
-                              <w:bookmarkEnd w:id="0"/>
                             </w:txbxContent>
                           </wps:txbx>
                           <wps:bodyPr rot="0" spcFirstLastPara="0" vertOverflow="overflow" horzOverflow="overflow" vert="horz" wrap="square" lIns="1600200" tIns="0" rIns="685800" bIns="0" numCol="1" spcCol="0" rtlCol="0" fromWordArt="0" anchor="b" anchorCtr="0" forceAA="0" compatLnSpc="1">
@@ -445,7 +439,7 @@
                   </wp:anchor>
                 </w:drawing>
               </mc:Choice>
-              <mc:Fallback xmlns:w16se="http://schemas.microsoft.com/office/word/2015/wordml/symex" xmlns:w16cid="http://schemas.microsoft.com/office/word/2016/wordml/cid" xmlns:am3d="http://schemas.microsoft.com/office/drawing/2017/model3d" xmlns:aink="http://schemas.microsoft.com/office/drawing/2016/ink" xmlns:cx8="http://schemas.microsoft.com/office/drawing/2016/5/14/chartex" xmlns:cx7="http://schemas.microsoft.com/office/drawing/2016/5/13/chartex" xmlns:cx6="http://schemas.microsoft.com/office/drawing/2016/5/12/chartex" xmlns:cx5="http://schemas.microsoft.com/office/drawing/2016/5/11/chartex" xmlns:cx4="http://schemas.microsoft.com/office/drawing/2016/5/10/chartex" xmlns:cx3="http://schemas.microsoft.com/office/drawing/2016/5/9/chartex" xmlns:cx2="http://schemas.microsoft.com/office/drawing/2015/10/21/chartex" xmlns:cx1="http://schemas.microsoft.com/office/drawing/2015/9/8/chartex" xmlns:cx="http://schemas.microsoft.com/office/drawing/2014/chartex">
+              <mc:Fallback>
                 <w:pict>
                   <v:shape w14:anchorId="7DDC4C5E" id="Text Box 154" o:spid="_x0000_s1027" type="#_x0000_t202" style="position:absolute;margin-left:0;margin-top:0;width:8in;height:286.5pt;z-index:251659264;visibility:visible;mso-wrap-style:square;mso-width-percent:941;mso-height-percent:363;mso-top-percent:300;mso-wrap-distance-left:9pt;mso-wrap-distance-top:0;mso-wrap-distance-right:9pt;mso-wrap-distance-bottom:0;mso-position-horizontal:center;mso-position-horizontal-relative:page;mso-position-vertical-relative:page;mso-width-percent:941;mso-height-percent:363;mso-top-percent:300;mso-width-relative:page;mso-height-relative:page;v-text-anchor:bottom" o:gfxdata="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" filled="f" stroked="f" strokeweight=".5pt">
                     <v:textbox inset="126pt,0,54pt,0">
@@ -1174,21 +1168,7 @@
                 <w:rStyle w:val="Hyperlink"/>
                 <w:noProof/>
               </w:rPr>
-              <w:t>Main</w:t>
-            </w:r>
-            <w:r>
-              <w:rPr>
-                <w:rStyle w:val="Hyperlink"/>
-                <w:noProof/>
-              </w:rPr>
-              <w:t xml:space="preserve"> </w:t>
-            </w:r>
-            <w:r>
-              <w:rPr>
-                <w:rStyle w:val="Hyperlink"/>
-                <w:noProof/>
-              </w:rPr>
-              <w:t>process</w:t>
+              <w:t>Main process</w:t>
             </w:r>
             <w:r>
               <w:rPr>
@@ -4420,12 +4400,12 @@
           <w:numId w:val="1"/>
         </w:numPr>
       </w:pPr>
-      <w:bookmarkStart w:id="1" w:name="_Toc500759000"/>
+      <w:bookmarkStart w:id="0" w:name="_Toc500759000"/>
       <w:r>
         <w:lastRenderedPageBreak/>
         <w:t>Project Outline</w:t>
       </w:r>
-      <w:bookmarkEnd w:id="1"/>
+      <w:bookmarkEnd w:id="0"/>
     </w:p>
     <w:p>
       <w:pPr>
@@ -4435,11 +4415,11 @@
           <w:numId w:val="1"/>
         </w:numPr>
       </w:pPr>
-      <w:bookmarkStart w:id="2" w:name="_Toc500759001"/>
+      <w:bookmarkStart w:id="1" w:name="_Toc500759001"/>
       <w:r>
         <w:t>Starting Position</w:t>
       </w:r>
-      <w:bookmarkEnd w:id="2"/>
+      <w:bookmarkEnd w:id="1"/>
     </w:p>
     <w:p>
       <w:r>
@@ -4450,7 +4430,6 @@
           <w:id w:val="-1627613367"/>
           <w:citation/>
         </w:sdtPr>
-        <w:sdtEndPr/>
         <w:sdtContent>
           <w:r>
             <w:fldChar w:fldCharType="begin"/>
@@ -4491,13 +4470,13 @@
           <w:numId w:val="1"/>
         </w:numPr>
       </w:pPr>
-      <w:bookmarkStart w:id="3" w:name="_Toc494724728"/>
-      <w:bookmarkStart w:id="4" w:name="_Toc500759002"/>
+      <w:bookmarkStart w:id="2" w:name="_Toc494724728"/>
+      <w:bookmarkStart w:id="3" w:name="_Toc500759002"/>
       <w:r>
         <w:t>Idea</w:t>
       </w:r>
+      <w:bookmarkEnd w:id="2"/>
       <w:bookmarkEnd w:id="3"/>
-      <w:bookmarkEnd w:id="4"/>
     </w:p>
     <w:p>
       <w:r>
@@ -4530,13 +4509,13 @@
           <w:numId w:val="1"/>
         </w:numPr>
       </w:pPr>
-      <w:bookmarkStart w:id="5" w:name="_Toc494724729"/>
-      <w:bookmarkStart w:id="6" w:name="_Toc500759003"/>
+      <w:bookmarkStart w:id="4" w:name="_Toc494724729"/>
+      <w:bookmarkStart w:id="5" w:name="_Toc500759003"/>
       <w:r>
         <w:t>Customer Value</w:t>
       </w:r>
+      <w:bookmarkEnd w:id="4"/>
       <w:bookmarkEnd w:id="5"/>
-      <w:bookmarkEnd w:id="6"/>
     </w:p>
     <w:p>
       <w:pPr>
@@ -4594,22 +4573,14 @@
         <w:jc w:val="both"/>
       </w:pPr>
       <w:r>
-        <w:t xml:space="preserve">The customer will be able to choose to create his own unique maps for improved </w:t>
-      </w:r>
-      <w:proofErr w:type="spellStart"/>
-      <w:r>
-        <w:t>replayability</w:t>
-      </w:r>
-      <w:proofErr w:type="spellEnd"/>
-      <w:r>
-        <w:t xml:space="preserve"> and enjoyment.</w:t>
+        <w:t>The customer will be able to choose to create his own unique maps for improved replayability and enjoyment.</w:t>
       </w:r>
     </w:p>
     <w:p>
       <w:pPr>
         <w:pStyle w:val="Heading2"/>
       </w:pPr>
-      <w:bookmarkStart w:id="7" w:name="_Toc494724730"/>
+      <w:bookmarkStart w:id="6" w:name="_Toc494724730"/>
     </w:p>
     <w:p>
       <w:pPr>
@@ -4619,12 +4590,12 @@
           <w:numId w:val="1"/>
         </w:numPr>
       </w:pPr>
-      <w:bookmarkStart w:id="8" w:name="_Toc500759004"/>
+      <w:bookmarkStart w:id="7" w:name="_Toc500759004"/>
       <w:r>
         <w:t>State of the Art – Competition Analysis</w:t>
       </w:r>
+      <w:bookmarkEnd w:id="6"/>
       <w:bookmarkEnd w:id="7"/>
-      <w:bookmarkEnd w:id="8"/>
     </w:p>
     <w:p>
       <w:r>
@@ -4635,7 +4606,6 @@
           <w:id w:val="1255552635"/>
           <w:citation/>
         </w:sdtPr>
-        <w:sdtEndPr/>
         <w:sdtContent>
           <w:r>
             <w:fldChar w:fldCharType="begin"/>
@@ -4702,8 +4672,8 @@
           <w:numId w:val="1"/>
         </w:numPr>
       </w:pPr>
-      <w:bookmarkStart w:id="9" w:name="_Toc494724731"/>
-      <w:bookmarkStart w:id="10" w:name="_Toc500759005"/>
+      <w:bookmarkStart w:id="8" w:name="_Toc494724731"/>
+      <w:bookmarkStart w:id="9" w:name="_Toc500759005"/>
       <w:r>
         <w:lastRenderedPageBreak/>
         <w:t>Main p</w:t>
@@ -4711,8 +4681,8 @@
       <w:r>
         <w:t>rocess</w:t>
       </w:r>
+      <w:bookmarkEnd w:id="8"/>
       <w:bookmarkEnd w:id="9"/>
-      <w:bookmarkEnd w:id="10"/>
     </w:p>
     <w:p>
       <w:r>
@@ -4946,7 +4916,7 @@
         </w:rPr>
         <w:t>The player survives all waves and wins the game.</w:t>
       </w:r>
-      <w:bookmarkStart w:id="11" w:name="_Toc494724739"/>
+      <w:bookmarkStart w:id="10" w:name="_Toc494724739"/>
     </w:p>
     <w:p>
       <w:pPr>
@@ -4961,12 +4931,12 @@
           <w:numId w:val="1"/>
         </w:numPr>
       </w:pPr>
-      <w:bookmarkStart w:id="12" w:name="_Toc500759006"/>
+      <w:bookmarkStart w:id="11" w:name="_Toc500759006"/>
       <w:r>
         <w:t>Economics</w:t>
       </w:r>
+      <w:bookmarkEnd w:id="10"/>
       <w:bookmarkEnd w:id="11"/>
-      <w:bookmarkEnd w:id="12"/>
     </w:p>
     <w:p>
       <w:r>
@@ -5008,12 +4978,12 @@
           <w:numId w:val="1"/>
         </w:numPr>
       </w:pPr>
-      <w:bookmarkStart w:id="13" w:name="_Toc500759007"/>
+      <w:bookmarkStart w:id="12" w:name="_Toc500759007"/>
       <w:r>
         <w:lastRenderedPageBreak/>
         <w:t>Analysis</w:t>
       </w:r>
-      <w:bookmarkEnd w:id="13"/>
+      <w:bookmarkEnd w:id="12"/>
     </w:p>
     <w:p>
       <w:pPr>
@@ -5023,13 +4993,13 @@
           <w:numId w:val="1"/>
         </w:numPr>
       </w:pPr>
-      <w:bookmarkStart w:id="14" w:name="_Toc496557318"/>
-      <w:bookmarkStart w:id="15" w:name="_Toc500759008"/>
+      <w:bookmarkStart w:id="13" w:name="_Toc496557318"/>
+      <w:bookmarkStart w:id="14" w:name="_Toc500759008"/>
       <w:r>
         <w:t>Domain Model Diagram</w:t>
       </w:r>
+      <w:bookmarkEnd w:id="13"/>
       <w:bookmarkEnd w:id="14"/>
-      <w:bookmarkEnd w:id="15"/>
     </w:p>
     <w:p>
       <w:r>
@@ -5257,12 +5227,12 @@
           <w:numId w:val="1"/>
         </w:numPr>
       </w:pPr>
-      <w:bookmarkStart w:id="16" w:name="_Toc500759009"/>
+      <w:bookmarkStart w:id="15" w:name="_Toc500759009"/>
       <w:r>
         <w:lastRenderedPageBreak/>
         <w:t>Use Cases</w:t>
       </w:r>
-      <w:bookmarkEnd w:id="16"/>
+      <w:bookmarkEnd w:id="15"/>
     </w:p>
     <w:p>
       <w:r>
@@ -5390,16 +5360,11 @@
             <w:r>
               <w:t xml:space="preserve">UC </w:t>
             </w:r>
-            <w:proofErr w:type="gramStart"/>
             <w:r>
               <w:t xml:space="preserve">2 </w:t>
             </w:r>
             <w:r>
-              <w:t xml:space="preserve"> –</w:t>
-            </w:r>
-            <w:proofErr w:type="gramEnd"/>
-            <w:r>
-              <w:t xml:space="preserve"> </w:t>
+              <w:t xml:space="preserve"> – </w:t>
             </w:r>
             <w:r>
               <w:t>7</w:t>
@@ -5581,13 +5546,8 @@
                 <w:numId w:val="2"/>
               </w:numPr>
             </w:pPr>
-            <w:proofErr w:type="spellStart"/>
-            <w:r>
-              <w:t>Unpause</w:t>
-            </w:r>
-            <w:proofErr w:type="spellEnd"/>
-            <w:r>
-              <w:t xml:space="preserve"> game</w:t>
+            <w:r>
+              <w:t>Unpause game</w:t>
             </w:r>
           </w:p>
         </w:tc>
@@ -5760,13 +5720,13 @@
       <w:pPr>
         <w:pStyle w:val="Heading3"/>
       </w:pPr>
-      <w:bookmarkStart w:id="17" w:name="_Toc496557305"/>
-      <w:bookmarkStart w:id="18" w:name="_Toc500759010"/>
+      <w:bookmarkStart w:id="16" w:name="_Toc496557305"/>
+      <w:bookmarkStart w:id="17" w:name="_Toc500759010"/>
       <w:r>
         <w:t>UC 1 – Play game</w:t>
       </w:r>
+      <w:bookmarkEnd w:id="16"/>
       <w:bookmarkEnd w:id="17"/>
-      <w:bookmarkEnd w:id="18"/>
     </w:p>
     <w:p>
       <w:r>
@@ -6104,16 +6064,16 @@
       <w:pPr>
         <w:pStyle w:val="Heading3"/>
       </w:pPr>
-      <w:bookmarkStart w:id="19" w:name="_Toc496557306"/>
-      <w:bookmarkStart w:id="20" w:name="_Toc500759011"/>
+      <w:bookmarkStart w:id="18" w:name="_Toc496557306"/>
+      <w:bookmarkStart w:id="19" w:name="_Toc500759011"/>
       <w:r>
         <w:t>UC 2</w:t>
       </w:r>
       <w:r>
         <w:t xml:space="preserve"> – Place tower</w:t>
       </w:r>
+      <w:bookmarkEnd w:id="18"/>
       <w:bookmarkEnd w:id="19"/>
-      <w:bookmarkEnd w:id="20"/>
     </w:p>
     <w:p>
       <w:pPr>
@@ -6192,16 +6152,16 @@
       <w:pPr>
         <w:pStyle w:val="Heading3"/>
       </w:pPr>
-      <w:bookmarkStart w:id="21" w:name="_Toc496557307"/>
-      <w:bookmarkStart w:id="22" w:name="_Toc500759012"/>
+      <w:bookmarkStart w:id="20" w:name="_Toc496557307"/>
+      <w:bookmarkStart w:id="21" w:name="_Toc500759012"/>
       <w:r>
         <w:t>UC 3</w:t>
       </w:r>
       <w:r>
         <w:t xml:space="preserve"> – Upgrade tower</w:t>
       </w:r>
+      <w:bookmarkEnd w:id="20"/>
       <w:bookmarkEnd w:id="21"/>
-      <w:bookmarkEnd w:id="22"/>
     </w:p>
     <w:p>
       <w:pPr>
@@ -6295,8 +6255,8 @@
       <w:pPr>
         <w:pStyle w:val="Heading3"/>
       </w:pPr>
-      <w:bookmarkStart w:id="23" w:name="_Toc496557308"/>
-      <w:bookmarkStart w:id="24" w:name="_Toc500759013"/>
+      <w:bookmarkStart w:id="22" w:name="_Toc496557308"/>
+      <w:bookmarkStart w:id="23" w:name="_Toc500759013"/>
       <w:r>
         <w:lastRenderedPageBreak/>
         <w:t>UC 4</w:t>
@@ -6304,8 +6264,8 @@
       <w:r>
         <w:t xml:space="preserve"> – Tear down tower</w:t>
       </w:r>
+      <w:bookmarkEnd w:id="22"/>
       <w:bookmarkEnd w:id="23"/>
-      <w:bookmarkEnd w:id="24"/>
     </w:p>
     <w:p>
       <w:pPr>
@@ -6390,16 +6350,16 @@
       <w:pPr>
         <w:pStyle w:val="Heading3"/>
       </w:pPr>
-      <w:bookmarkStart w:id="25" w:name="_Toc496557309"/>
-      <w:bookmarkStart w:id="26" w:name="_Toc500759014"/>
+      <w:bookmarkStart w:id="24" w:name="_Toc496557309"/>
+      <w:bookmarkStart w:id="25" w:name="_Toc500759014"/>
       <w:r>
         <w:t>UC 5</w:t>
       </w:r>
       <w:r>
         <w:t xml:space="preserve"> – Call next wave</w:t>
       </w:r>
+      <w:bookmarkEnd w:id="24"/>
       <w:bookmarkEnd w:id="25"/>
-      <w:bookmarkEnd w:id="26"/>
     </w:p>
     <w:p>
       <w:pPr>
@@ -6453,20 +6413,41 @@
       <w:pPr>
         <w:pStyle w:val="Heading3"/>
       </w:pPr>
-      <w:bookmarkStart w:id="27" w:name="_Toc496557310"/>
-      <w:bookmarkStart w:id="28" w:name="_Toc500759015"/>
+      <w:bookmarkStart w:id="26" w:name="_Toc496557310"/>
+      <w:bookmarkStart w:id="27" w:name="_Toc500759015"/>
       <w:r>
         <w:t>UC 6</w:t>
       </w:r>
       <w:r>
         <w:t xml:space="preserve"> – Pause game</w:t>
       </w:r>
+      <w:bookmarkEnd w:id="26"/>
       <w:bookmarkEnd w:id="27"/>
+    </w:p>
+    <w:p>
+      <w:r>
+        <w:t>The player can pause an ongoing game to stop all ongoing actions until resumed.</w:t>
+      </w:r>
+    </w:p>
+    <w:p/>
+    <w:p>
+      <w:pPr>
+        <w:pStyle w:val="Heading3"/>
+      </w:pPr>
+      <w:bookmarkStart w:id="28" w:name="_Toc496557311"/>
+      <w:bookmarkStart w:id="29" w:name="_Toc500759016"/>
+      <w:r>
+        <w:t>UC 7</w:t>
+      </w:r>
+      <w:r>
+        <w:t xml:space="preserve"> – Unpause game</w:t>
+      </w:r>
       <w:bookmarkEnd w:id="28"/>
-    </w:p>
-    <w:p>
-      <w:r>
-        <w:t>The player can pause an ongoing game to stop all ongoing actions until resumed.</w:t>
+      <w:bookmarkEnd w:id="29"/>
+    </w:p>
+    <w:p>
+      <w:r>
+        <w:t>The player can resume an ongoing game from a paused state to continue playing.</w:t>
       </w:r>
     </w:p>
     <w:p/>
@@ -6474,28 +6455,20 @@
       <w:pPr>
         <w:pStyle w:val="Heading3"/>
       </w:pPr>
-      <w:bookmarkStart w:id="29" w:name="_Toc496557311"/>
-      <w:bookmarkStart w:id="30" w:name="_Toc500759016"/>
-      <w:r>
-        <w:t>UC 7</w:t>
-      </w:r>
-      <w:r>
-        <w:t xml:space="preserve"> – </w:t>
-      </w:r>
-      <w:proofErr w:type="spellStart"/>
-      <w:r>
-        <w:t>Unpause</w:t>
-      </w:r>
-      <w:proofErr w:type="spellEnd"/>
-      <w:r>
-        <w:t xml:space="preserve"> game</w:t>
-      </w:r>
-      <w:bookmarkEnd w:id="29"/>
+      <w:bookmarkStart w:id="30" w:name="_Toc496557312"/>
+      <w:bookmarkStart w:id="31" w:name="_Toc500759017"/>
+      <w:r>
+        <w:t>UC 8</w:t>
+      </w:r>
+      <w:r>
+        <w:t xml:space="preserve"> – Create map</w:t>
+      </w:r>
       <w:bookmarkEnd w:id="30"/>
-    </w:p>
-    <w:p>
-      <w:r>
-        <w:t>The player can resume an ongoing game from a paused state to continue playing.</w:t>
+      <w:bookmarkEnd w:id="31"/>
+    </w:p>
+    <w:p>
+      <w:r>
+        <w:t>The player can create custom maps for him to play on.</w:t>
       </w:r>
     </w:p>
     <w:p/>
@@ -6503,20 +6476,20 @@
       <w:pPr>
         <w:pStyle w:val="Heading3"/>
       </w:pPr>
-      <w:bookmarkStart w:id="31" w:name="_Toc496557312"/>
-      <w:bookmarkStart w:id="32" w:name="_Toc500759017"/>
-      <w:r>
-        <w:t>UC 8</w:t>
-      </w:r>
-      <w:r>
-        <w:t xml:space="preserve"> – Create map</w:t>
-      </w:r>
-      <w:bookmarkEnd w:id="31"/>
+      <w:bookmarkStart w:id="32" w:name="_Toc496557313"/>
+      <w:bookmarkStart w:id="33" w:name="_Toc500759018"/>
+      <w:r>
+        <w:t>UC 9</w:t>
+      </w:r>
+      <w:r>
+        <w:t xml:space="preserve"> – Edit map</w:t>
+      </w:r>
       <w:bookmarkEnd w:id="32"/>
-    </w:p>
-    <w:p>
-      <w:r>
-        <w:t>The player can create custom maps for him to play on.</w:t>
+      <w:bookmarkEnd w:id="33"/>
+    </w:p>
+    <w:p>
+      <w:r>
+        <w:t>The player can edit his custom maps.</w:t>
       </w:r>
     </w:p>
     <w:p/>
@@ -6524,20 +6497,20 @@
       <w:pPr>
         <w:pStyle w:val="Heading3"/>
       </w:pPr>
-      <w:bookmarkStart w:id="33" w:name="_Toc496557313"/>
-      <w:bookmarkStart w:id="34" w:name="_Toc500759018"/>
-      <w:r>
-        <w:t>UC 9</w:t>
-      </w:r>
-      <w:r>
-        <w:t xml:space="preserve"> – Edit map</w:t>
-      </w:r>
-      <w:bookmarkEnd w:id="33"/>
+      <w:bookmarkStart w:id="34" w:name="_Toc496557314"/>
+      <w:bookmarkStart w:id="35" w:name="_Toc500759019"/>
+      <w:r>
+        <w:t>UC 10</w:t>
+      </w:r>
+      <w:r>
+        <w:t xml:space="preserve"> – Import map</w:t>
+      </w:r>
       <w:bookmarkEnd w:id="34"/>
-    </w:p>
-    <w:p>
-      <w:r>
-        <w:t>The player can edit his custom maps.</w:t>
+      <w:bookmarkEnd w:id="35"/>
+    </w:p>
+    <w:p>
+      <w:r>
+        <w:t>A map can be imported from a chosen directory to be used or edited in the game.</w:t>
       </w:r>
     </w:p>
     <w:p/>
@@ -6545,37 +6518,16 @@
       <w:pPr>
         <w:pStyle w:val="Heading3"/>
       </w:pPr>
-      <w:bookmarkStart w:id="35" w:name="_Toc496557314"/>
-      <w:bookmarkStart w:id="36" w:name="_Toc500759019"/>
-      <w:r>
-        <w:t>UC 10</w:t>
-      </w:r>
-      <w:r>
-        <w:t xml:space="preserve"> – Import map</w:t>
-      </w:r>
-      <w:bookmarkEnd w:id="35"/>
+      <w:bookmarkStart w:id="36" w:name="_Toc496557315"/>
+      <w:bookmarkStart w:id="37" w:name="_Toc500759020"/>
+      <w:r>
+        <w:t>UC 11</w:t>
+      </w:r>
+      <w:r>
+        <w:t xml:space="preserve"> – Export map</w:t>
+      </w:r>
       <w:bookmarkEnd w:id="36"/>
-    </w:p>
-    <w:p>
-      <w:r>
-        <w:t>A map can be imported from a chosen directory to be used or edited in the game.</w:t>
-      </w:r>
-    </w:p>
-    <w:p/>
-    <w:p>
-      <w:pPr>
-        <w:pStyle w:val="Heading3"/>
-      </w:pPr>
-      <w:bookmarkStart w:id="37" w:name="_Toc496557315"/>
-      <w:bookmarkStart w:id="38" w:name="_Toc500759020"/>
-      <w:r>
-        <w:t>UC 11</w:t>
-      </w:r>
-      <w:r>
-        <w:t xml:space="preserve"> – Export map</w:t>
-      </w:r>
       <w:bookmarkEnd w:id="37"/>
-      <w:bookmarkEnd w:id="38"/>
     </w:p>
     <w:p>
       <w:r>
@@ -6595,14 +6547,14 @@
           <w:numId w:val="1"/>
         </w:numPr>
       </w:pPr>
-      <w:bookmarkStart w:id="39" w:name="_Toc496557316"/>
-      <w:bookmarkStart w:id="40" w:name="_Toc500759021"/>
+      <w:bookmarkStart w:id="38" w:name="_Toc496557316"/>
+      <w:bookmarkStart w:id="39" w:name="_Toc500759021"/>
       <w:r>
         <w:lastRenderedPageBreak/>
         <w:t>Use Case Diagram</w:t>
       </w:r>
+      <w:bookmarkEnd w:id="38"/>
       <w:bookmarkEnd w:id="39"/>
-      <w:bookmarkEnd w:id="40"/>
     </w:p>
     <w:p>
       <w:r>
@@ -6680,12 +6632,12 @@
           <w:numId w:val="1"/>
         </w:numPr>
       </w:pPr>
-      <w:bookmarkStart w:id="41" w:name="_Toc500759022"/>
+      <w:bookmarkStart w:id="40" w:name="_Toc500759022"/>
       <w:r>
         <w:lastRenderedPageBreak/>
         <w:t>Design</w:t>
       </w:r>
-      <w:bookmarkEnd w:id="41"/>
+      <w:bookmarkEnd w:id="40"/>
     </w:p>
     <w:p>
       <w:pPr>
@@ -6698,16 +6650,16 @@
           <w:highlight w:val="yellow"/>
         </w:rPr>
       </w:pPr>
-      <w:bookmarkStart w:id="42" w:name="_Toc498961372"/>
-      <w:bookmarkStart w:id="43" w:name="_Toc500759023"/>
+      <w:bookmarkStart w:id="41" w:name="_Toc498961372"/>
+      <w:bookmarkStart w:id="42" w:name="_Toc500759023"/>
       <w:r>
         <w:rPr>
           <w:highlight w:val="yellow"/>
         </w:rPr>
         <w:t>Architecture</w:t>
       </w:r>
+      <w:bookmarkEnd w:id="41"/>
       <w:bookmarkEnd w:id="42"/>
-      <w:bookmarkEnd w:id="43"/>
     </w:p>
     <w:p/>
     <w:p/>
@@ -6722,14 +6674,14 @@
           <w:highlight w:val="yellow"/>
         </w:rPr>
       </w:pPr>
-      <w:bookmarkStart w:id="44" w:name="_Toc500759024"/>
+      <w:bookmarkStart w:id="43" w:name="_Toc500759024"/>
       <w:r>
         <w:rPr>
           <w:highlight w:val="yellow"/>
         </w:rPr>
         <w:t>Design Class Diagram</w:t>
       </w:r>
-      <w:bookmarkEnd w:id="44"/>
+      <w:bookmarkEnd w:id="43"/>
     </w:p>
     <w:p/>
     <w:p/>
@@ -6744,14 +6696,14 @@
           <w:highlight w:val="yellow"/>
         </w:rPr>
       </w:pPr>
-      <w:bookmarkStart w:id="45" w:name="_Toc500759025"/>
+      <w:bookmarkStart w:id="44" w:name="_Toc500759025"/>
       <w:r>
         <w:rPr>
           <w:highlight w:val="yellow"/>
         </w:rPr>
         <w:t>Interaction Diagram</w:t>
       </w:r>
-      <w:bookmarkEnd w:id="45"/>
+      <w:bookmarkEnd w:id="44"/>
     </w:p>
     <w:p/>
     <w:p/>
@@ -6766,14 +6718,14 @@
           <w:highlight w:val="yellow"/>
         </w:rPr>
       </w:pPr>
-      <w:bookmarkStart w:id="46" w:name="_Toc500759026"/>
+      <w:bookmarkStart w:id="45" w:name="_Toc500759026"/>
       <w:r>
         <w:rPr>
           <w:highlight w:val="yellow"/>
         </w:rPr>
         <w:t>Design Decisions</w:t>
       </w:r>
-      <w:bookmarkEnd w:id="46"/>
+      <w:bookmarkEnd w:id="45"/>
     </w:p>
     <w:p>
       <w:pPr>
@@ -6793,12 +6745,12 @@
           <w:numId w:val="1"/>
         </w:numPr>
       </w:pPr>
-      <w:bookmarkStart w:id="47" w:name="_Toc500759027"/>
+      <w:bookmarkStart w:id="46" w:name="_Toc500759027"/>
       <w:r>
         <w:lastRenderedPageBreak/>
         <w:t>Implementation</w:t>
       </w:r>
-      <w:bookmarkEnd w:id="47"/>
+      <w:bookmarkEnd w:id="46"/>
     </w:p>
     <w:p>
       <w:pPr>
@@ -6811,15 +6763,17 @@
           <w:highlight w:val="yellow"/>
         </w:rPr>
       </w:pPr>
-      <w:bookmarkStart w:id="48" w:name="_Toc500759028"/>
+      <w:bookmarkStart w:id="47" w:name="_Toc500759028"/>
       <w:r>
         <w:rPr>
           <w:highlight w:val="yellow"/>
         </w:rPr>
         <w:t>Tests</w:t>
       </w:r>
-      <w:bookmarkEnd w:id="48"/>
-    </w:p>
+      <w:bookmarkEnd w:id="47"/>
+    </w:p>
+    <w:p/>
+    <w:p/>
     <w:p/>
     <w:p>
       <w:pPr>
@@ -6832,26 +6786,18 @@
           <w:highlight w:val="yellow"/>
         </w:rPr>
       </w:pPr>
-      <w:bookmarkStart w:id="49" w:name="_Toc500759029"/>
+      <w:bookmarkStart w:id="48" w:name="_Toc500759029"/>
       <w:r>
         <w:rPr>
           <w:highlight w:val="yellow"/>
         </w:rPr>
         <w:t>Code</w:t>
       </w:r>
-      <w:bookmarkEnd w:id="49"/>
-    </w:p>
-    <w:p>
-      <w:r>
-        <w:t xml:space="preserve">The project code and </w:t>
-      </w:r>
-      <w:proofErr w:type="spellStart"/>
-      <w:r>
-        <w:t>JavaDoc</w:t>
-      </w:r>
-      <w:proofErr w:type="spellEnd"/>
-      <w:r>
-        <w:t xml:space="preserve"> can be found in the code.zip file.</w:t>
+      <w:bookmarkEnd w:id="48"/>
+    </w:p>
+    <w:p>
+      <w:r>
+        <w:t>The project code and JavaDoc can be found in the code.zip file.</w:t>
       </w:r>
     </w:p>
     <w:p>
@@ -6865,14 +6811,14 @@
           <w:highlight w:val="yellow"/>
         </w:rPr>
       </w:pPr>
-      <w:bookmarkStart w:id="50" w:name="_Toc500759030"/>
+      <w:bookmarkStart w:id="49" w:name="_Toc500759030"/>
       <w:r>
         <w:rPr>
           <w:highlight w:val="yellow"/>
         </w:rPr>
         <w:t>Installation</w:t>
       </w:r>
-      <w:bookmarkEnd w:id="50"/>
+      <w:bookmarkEnd w:id="49"/>
     </w:p>
     <w:p>
       <w:r>
@@ -6893,12 +6839,12 @@
           <w:numId w:val="1"/>
         </w:numPr>
       </w:pPr>
-      <w:bookmarkStart w:id="51" w:name="_Toc500759031"/>
+      <w:bookmarkStart w:id="50" w:name="_Toc500759031"/>
       <w:r>
         <w:lastRenderedPageBreak/>
         <w:t>Results</w:t>
       </w:r>
-      <w:bookmarkEnd w:id="51"/>
+      <w:bookmarkEnd w:id="50"/>
     </w:p>
     <w:p>
       <w:pPr>
@@ -6907,66 +6853,22 @@
           <w:ilvl w:val="1"/>
           <w:numId w:val="1"/>
         </w:numPr>
-        <w:rPr>
-          <w:highlight w:val="yellow"/>
-        </w:rPr>
-      </w:pPr>
-      <w:bookmarkStart w:id="52" w:name="_Toc500759032"/>
-      <w:r>
-        <w:rPr>
-          <w:highlight w:val="yellow"/>
-        </w:rPr>
+      </w:pPr>
+      <w:bookmarkStart w:id="51" w:name="_Toc500759032"/>
+      <w:r>
         <w:t>Goal Summary</w:t>
       </w:r>
-      <w:bookmarkEnd w:id="52"/>
-    </w:p>
-    <w:p>
-      <w:pPr>
-        <w:rPr>
-          <w:highlight w:val="yellow"/>
-        </w:rPr>
-      </w:pPr>
-      <w:r>
-        <w:rPr>
-          <w:highlight w:val="yellow"/>
-        </w:rPr>
-        <w:t>All Goals are made, some of them can be made better but it should be enough for the prototype.</w:t>
-      </w:r>
-      <w:r>
-        <w:rPr>
-          <w:highlight w:val="yellow"/>
-        </w:rPr>
-        <w:t xml:space="preserve"> The </w:t>
-      </w:r>
-      <w:r>
-        <w:rPr>
-          <w:highlight w:val="yellow"/>
-        </w:rPr>
-        <w:t>improvements</w:t>
-      </w:r>
-      <w:r>
-        <w:rPr>
-          <w:highlight w:val="yellow"/>
-        </w:rPr>
-        <w:t xml:space="preserve"> that can be done</w:t>
-      </w:r>
-      <w:r>
-        <w:rPr>
-          <w:highlight w:val="yellow"/>
-        </w:rPr>
-        <w:t xml:space="preserve"> are listed </w:t>
-      </w:r>
-      <w:r>
-        <w:rPr>
-          <w:highlight w:val="yellow"/>
-        </w:rPr>
-        <w:t>below</w:t>
-      </w:r>
-      <w:r>
-        <w:rPr>
-          <w:highlight w:val="yellow"/>
-        </w:rPr>
-        <w:t>.</w:t>
+      <w:bookmarkEnd w:id="51"/>
+    </w:p>
+    <w:p>
+      <w:r>
+        <w:t>The current prototype is a fully functional and playable tower defense game. Enemies have a smart pathing logic implemented to traverse different maps and teleport between layers. There are different instances of towers that can operate on multiple layers at once and target enemies that are in range. Tower building, upgrading and destruction is easily achievable via the in-game user menu.</w:t>
+      </w:r>
+    </w:p>
+    <w:p/>
+    <w:p>
+      <w:r>
+        <w:t>The entire game cycle stands too; from the main menu through the game all the way to the victory or game over screens depending on the players performance.</w:t>
       </w:r>
     </w:p>
     <w:p/>
@@ -6977,49 +6879,25 @@
           <w:ilvl w:val="1"/>
           <w:numId w:val="1"/>
         </w:numPr>
-        <w:rPr>
-          <w:highlight w:val="yellow"/>
-        </w:rPr>
-      </w:pPr>
-      <w:bookmarkStart w:id="53" w:name="_Toc500759033"/>
-      <w:r>
-        <w:rPr>
-          <w:highlight w:val="yellow"/>
-        </w:rPr>
-        <w:t>Open Points</w:t>
-      </w:r>
-      <w:bookmarkEnd w:id="53"/>
+      </w:pPr>
+      <w:r>
+        <w:t>Remaining points for prototype goals</w:t>
+      </w:r>
     </w:p>
     <w:p>
       <w:pPr>
         <w:pStyle w:val="ListParagraph"/>
         <w:numPr>
           <w:ilvl w:val="0"/>
-          <w:numId w:val="4"/>
+          <w:numId w:val="20"/>
         </w:numPr>
-        <w:rPr>
-          <w:highlight w:val="yellow"/>
-        </w:rPr>
-      </w:pPr>
-      <w:r>
-        <w:rPr>
-          <w:highlight w:val="yellow"/>
-        </w:rPr>
-        <w:t xml:space="preserve">A </w:t>
-      </w:r>
-      <w:proofErr w:type="spellStart"/>
-      <w:r>
-        <w:rPr>
-          <w:highlight w:val="yellow"/>
-        </w:rPr>
-        <w:t>towermenu</w:t>
-      </w:r>
-      <w:proofErr w:type="spellEnd"/>
-      <w:r>
-        <w:rPr>
-          <w:highlight w:val="yellow"/>
-        </w:rPr>
-        <w:t xml:space="preserve"> that appears when the player clicks on a tower. In this menu he can choose between the different actions like upgrading or destroy the tower. At the moment the player has to select the action first and then select the tower for which he wants the action to be made.</w:t>
+      </w:pPr>
+      <w:r>
+        <w:t>While towers can be upgraded and its current level is always visible, it is hard to keep track of its exact statistics (range, firepower, etc.) from the players perspective.</w:t>
+      </w:r>
+      <w:r>
+        <w:br/>
+        <w:t>It would make sense to create a small, non-intrusive popup that appears whenever the player selects a tower on the map. Here the player can find all its current values.</w:t>
       </w:r>
     </w:p>
     <w:p>
@@ -7027,31 +6905,11 @@
         <w:pStyle w:val="ListParagraph"/>
         <w:numPr>
           <w:ilvl w:val="0"/>
-          <w:numId w:val="4"/>
+          <w:numId w:val="20"/>
         </w:numPr>
-        <w:rPr>
-          <w:highlight w:val="yellow"/>
-        </w:rPr>
-      </w:pPr>
-      <w:r>
-        <w:rPr>
-          <w:highlight w:val="yellow"/>
-        </w:rPr>
-        <w:t xml:space="preserve">Pause/ </w:t>
-      </w:r>
-      <w:proofErr w:type="spellStart"/>
-      <w:r>
-        <w:rPr>
-          <w:highlight w:val="yellow"/>
-        </w:rPr>
-        <w:t>Unpause</w:t>
-      </w:r>
-      <w:proofErr w:type="spellEnd"/>
-      <w:r>
-        <w:rPr>
-          <w:highlight w:val="yellow"/>
-        </w:rPr>
-        <w:t xml:space="preserve"> the game. The player can’t pause the game at any time. If he wants to take a break he has to wait for the wave to end. The player can take a break between the waves because he has to call the next wave manually by clicking on the corresponding button.</w:t>
+      </w:pPr>
+      <w:r>
+        <w:t>Currently pausing and unpausing the game at will is not possible. The game stops sending new enemies after a wave has been destroyed, but during waves the player cannot pause. It would make sense to have a small button for pausing and unpausing the game at will.</w:t>
       </w:r>
     </w:p>
     <w:p>
@@ -7059,52 +6917,21 @@
         <w:pStyle w:val="ListParagraph"/>
         <w:numPr>
           <w:ilvl w:val="0"/>
-          <w:numId w:val="4"/>
+          <w:numId w:val="20"/>
         </w:numPr>
-        <w:rPr>
-          <w:highlight w:val="yellow"/>
-        </w:rPr>
-      </w:pPr>
-      <w:r>
-        <w:rPr>
-          <w:highlight w:val="yellow"/>
-        </w:rPr>
-        <w:t>More user-friendly map import/export. At the moment the player has to export and import the map manually by changing the map.txt file in the maps directory.</w:t>
+      </w:pPr>
+      <w:r>
+        <w:t xml:space="preserve">Modification of the map currently requires </w:t>
+      </w:r>
+      <w:r>
+        <w:t>the user to edit the map data file and generate a new jar file or run the game through the development environment. It would make sense to have a file import functionality that allows any player to import new maps at any time.</w:t>
       </w:r>
     </w:p>
     <w:p>
       <w:pPr>
         <w:pStyle w:val="ListParagraph"/>
-        <w:numPr>
-          <w:ilvl w:val="0"/>
-          <w:numId w:val="4"/>
-        </w:numPr>
-        <w:rPr>
-          <w:highlight w:val="yellow"/>
-        </w:rPr>
-      </w:pPr>
-      <w:r>
-        <w:rPr>
-          <w:highlight w:val="yellow"/>
-        </w:rPr>
-        <w:t xml:space="preserve">For the vision the game with its three layers should be displayed in 3D. For the </w:t>
-      </w:r>
-      <w:proofErr w:type="gramStart"/>
-      <w:r>
-        <w:rPr>
-          <w:highlight w:val="yellow"/>
-        </w:rPr>
-        <w:t>prototype</w:t>
-      </w:r>
-      <w:proofErr w:type="gramEnd"/>
-      <w:r>
-        <w:rPr>
-          <w:highlight w:val="yellow"/>
-        </w:rPr>
-        <w:t xml:space="preserve"> the layer are displayed side by side.</w:t>
-      </w:r>
-    </w:p>
-    <w:p/>
+      </w:pPr>
+    </w:p>
     <w:p>
       <w:pPr>
         <w:pStyle w:val="Heading2"/>
@@ -7112,35 +6939,29 @@
           <w:ilvl w:val="1"/>
           <w:numId w:val="1"/>
         </w:numPr>
-        <w:rPr>
-          <w:highlight w:val="yellow"/>
-        </w:rPr>
-      </w:pPr>
-      <w:bookmarkStart w:id="54" w:name="_Toc500759034"/>
-      <w:r>
-        <w:rPr>
-          <w:highlight w:val="yellow"/>
-        </w:rPr>
-        <w:t>Possible Future Developments</w:t>
-      </w:r>
-      <w:bookmarkEnd w:id="54"/>
+      </w:pPr>
+      <w:bookmarkStart w:id="52" w:name="_Toc500759034"/>
+      <w:r>
+        <w:t>Short-Term</w:t>
+      </w:r>
+      <w:r>
+        <w:t xml:space="preserve"> Future </w:t>
+      </w:r>
+      <w:bookmarkEnd w:id="52"/>
+      <w:r>
+        <w:t>Improvements</w:t>
+      </w:r>
     </w:p>
     <w:p>
       <w:pPr>
         <w:pStyle w:val="ListParagraph"/>
         <w:numPr>
           <w:ilvl w:val="0"/>
-          <w:numId w:val="4"/>
+          <w:numId w:val="21"/>
         </w:numPr>
-        <w:rPr>
-          <w:highlight w:val="yellow"/>
-        </w:rPr>
-      </w:pPr>
-      <w:r>
-        <w:rPr>
-          <w:highlight w:val="yellow"/>
-        </w:rPr>
-        <w:t>More different towers (like a freeze tower which slows the enemy).</w:t>
+      </w:pPr>
+      <w:r>
+        <w:t>Compose a fitting soundtrack for the games art style and add sound effects for different actions.</w:t>
       </w:r>
     </w:p>
     <w:p>
@@ -7148,17 +6969,11 @@
         <w:pStyle w:val="ListParagraph"/>
         <w:numPr>
           <w:ilvl w:val="0"/>
-          <w:numId w:val="4"/>
+          <w:numId w:val="21"/>
         </w:numPr>
-        <w:rPr>
-          <w:highlight w:val="yellow"/>
-        </w:rPr>
-      </w:pPr>
-      <w:r>
-        <w:rPr>
-          <w:highlight w:val="yellow"/>
-        </w:rPr>
-        <w:t>Deployment on mobile devices.</w:t>
+      </w:pPr>
+      <w:r>
+        <w:t>Add animations for enemy movement and teleportation.</w:t>
       </w:r>
     </w:p>
     <w:p>
@@ -7166,25 +6981,11 @@
         <w:pStyle w:val="ListParagraph"/>
         <w:numPr>
           <w:ilvl w:val="0"/>
-          <w:numId w:val="4"/>
+          <w:numId w:val="21"/>
         </w:numPr>
-        <w:rPr>
-          <w:highlight w:val="yellow"/>
-        </w:rPr>
-      </w:pPr>
-      <w:proofErr w:type="spellStart"/>
-      <w:r>
-        <w:rPr>
-          <w:highlight w:val="yellow"/>
-        </w:rPr>
-        <w:t>Highscores</w:t>
-      </w:r>
-      <w:proofErr w:type="spellEnd"/>
-      <w:r>
-        <w:rPr>
-          <w:highlight w:val="yellow"/>
-        </w:rPr>
-        <w:t>.</w:t>
+      </w:pPr>
+      <w:r>
+        <w:t>Add improved animations for towers attacking enemies.</w:t>
       </w:r>
     </w:p>
     <w:p>
@@ -7192,17 +6993,11 @@
         <w:pStyle w:val="ListParagraph"/>
         <w:numPr>
           <w:ilvl w:val="0"/>
-          <w:numId w:val="4"/>
+          <w:numId w:val="21"/>
         </w:numPr>
-        <w:rPr>
-          <w:highlight w:val="yellow"/>
-        </w:rPr>
-      </w:pPr>
-      <w:r>
-        <w:rPr>
-          <w:highlight w:val="yellow"/>
-        </w:rPr>
-        <w:t>Different maps and scenarios.</w:t>
+      </w:pPr>
+      <w:r>
+        <w:t>Add an in-game map editor to allow for easy map creating without the player having to deal with text files.</w:t>
       </w:r>
     </w:p>
     <w:p>
@@ -7210,17 +7005,11 @@
         <w:pStyle w:val="ListParagraph"/>
         <w:numPr>
           <w:ilvl w:val="0"/>
-          <w:numId w:val="4"/>
+          <w:numId w:val="21"/>
         </w:numPr>
-        <w:rPr>
-          <w:highlight w:val="yellow"/>
-        </w:rPr>
-      </w:pPr>
-      <w:r>
-        <w:rPr>
-          <w:highlight w:val="yellow"/>
-        </w:rPr>
-        <w:t>Endless Mode.</w:t>
+      </w:pPr>
+      <w:r>
+        <w:t>Add more enemies with unique statistics and behaviors.</w:t>
       </w:r>
     </w:p>
     <w:p>
@@ -7228,20 +7017,82 @@
         <w:pStyle w:val="ListParagraph"/>
         <w:numPr>
           <w:ilvl w:val="0"/>
-          <w:numId w:val="4"/>
+          <w:numId w:val="21"/>
         </w:numPr>
-        <w:rPr>
-          <w:highlight w:val="yellow"/>
-        </w:rPr>
-      </w:pPr>
-      <w:r>
-        <w:rPr>
-          <w:highlight w:val="yellow"/>
-        </w:rPr>
-        <w:t>Microtransactions for gold while playing.</w:t>
+      </w:pPr>
+      <w:r>
+        <w:t>Add more tower types to counter specific enemies.</w:t>
       </w:r>
     </w:p>
     <w:p/>
+    <w:p>
+      <w:pPr>
+        <w:pStyle w:val="Heading2"/>
+        <w:numPr>
+          <w:ilvl w:val="1"/>
+          <w:numId w:val="1"/>
+        </w:numPr>
+      </w:pPr>
+      <w:r>
+        <w:t>Long</w:t>
+      </w:r>
+      <w:r>
+        <w:t>-Term</w:t>
+      </w:r>
+      <w:r>
+        <w:t xml:space="preserve"> Future </w:t>
+      </w:r>
+      <w:r>
+        <w:t>Improvements</w:t>
+      </w:r>
+    </w:p>
+    <w:p>
+      <w:pPr>
+        <w:pStyle w:val="ListParagraph"/>
+        <w:numPr>
+          <w:ilvl w:val="0"/>
+          <w:numId w:val="22"/>
+        </w:numPr>
+      </w:pPr>
+      <w:r>
+        <w:t>Integrate with S</w:t>
+      </w:r>
+      <w:bookmarkStart w:id="53" w:name="_GoBack"/>
+      <w:bookmarkEnd w:id="53"/>
+      <w:r>
+        <w:t>team to allow for achievements, high score sharing and monetization.</w:t>
+      </w:r>
+    </w:p>
+    <w:p>
+      <w:pPr>
+        <w:pStyle w:val="ListParagraph"/>
+        <w:numPr>
+          <w:ilvl w:val="0"/>
+          <w:numId w:val="22"/>
+        </w:numPr>
+      </w:pPr>
+      <w:r>
+        <w:t>More game modes such as an endless mode where the player tries to survive as long as possible.</w:t>
+      </w:r>
+    </w:p>
+    <w:p>
+      <w:pPr>
+        <w:pStyle w:val="ListParagraph"/>
+        <w:numPr>
+          <w:ilvl w:val="0"/>
+          <w:numId w:val="22"/>
+        </w:numPr>
+      </w:pPr>
+      <w:r>
+        <w:t>Move to a semi 3D user interface</w:t>
+      </w:r>
+      <w:r>
+        <w:t xml:space="preserve"> as planned in the vision and have the layers stacked instead of aligned horizontally.</w:t>
+      </w:r>
+      <w:r>
+        <w:t xml:space="preserve"> </w:t>
+      </w:r>
+    </w:p>
     <w:p>
       <w:r>
         <w:br w:type="page"/>
@@ -7255,12 +7106,12 @@
           <w:numId w:val="1"/>
         </w:numPr>
       </w:pPr>
-      <w:bookmarkStart w:id="55" w:name="_Toc500759035"/>
+      <w:bookmarkStart w:id="54" w:name="_Toc500759035"/>
       <w:r>
         <w:lastRenderedPageBreak/>
         <w:t>Appendix</w:t>
       </w:r>
-      <w:bookmarkEnd w:id="55"/>
+      <w:bookmarkEnd w:id="54"/>
     </w:p>
     <w:p>
       <w:pPr>
@@ -7270,17 +7121,17 @@
           <w:numId w:val="1"/>
         </w:numPr>
       </w:pPr>
-      <w:bookmarkStart w:id="56" w:name="_Toc500759036"/>
+      <w:bookmarkStart w:id="55" w:name="_Toc500759036"/>
       <w:r>
         <w:t>Project Management</w:t>
       </w:r>
-      <w:bookmarkEnd w:id="56"/>
+      <w:bookmarkEnd w:id="55"/>
     </w:p>
     <w:p>
       <w:pPr>
         <w:pStyle w:val="Heading3"/>
       </w:pPr>
-      <w:bookmarkStart w:id="57" w:name="_Toc500759037"/>
+      <w:bookmarkStart w:id="56" w:name="_Toc500759037"/>
       <w:r>
         <w:t>6.1.3.</w:t>
       </w:r>
@@ -7288,7 +7139,7 @@
         <w:tab/>
         <w:t>Summary project management processes</w:t>
       </w:r>
-      <w:bookmarkEnd w:id="57"/>
+      <w:bookmarkEnd w:id="56"/>
     </w:p>
     <w:p>
       <w:r>
@@ -7317,7 +7168,7 @@
       <w:pPr>
         <w:pStyle w:val="Heading3"/>
       </w:pPr>
-      <w:bookmarkStart w:id="58" w:name="_Toc500759038"/>
+      <w:bookmarkStart w:id="57" w:name="_Toc500759038"/>
       <w:r>
         <w:t>6.1.3.</w:t>
       </w:r>
@@ -7325,7 +7176,7 @@
         <w:tab/>
         <w:t>Time expenditures breakdown</w:t>
       </w:r>
-      <w:bookmarkEnd w:id="58"/>
+      <w:bookmarkEnd w:id="57"/>
     </w:p>
     <w:tbl>
       <w:tblPr>
@@ -8014,19 +7865,18 @@
           <w:numId w:val="1"/>
         </w:numPr>
       </w:pPr>
-      <w:bookmarkStart w:id="59" w:name="_Toc500759039"/>
+      <w:bookmarkStart w:id="58" w:name="_Toc500759039"/>
       <w:r>
         <w:lastRenderedPageBreak/>
         <w:t>Bibliography</w:t>
       </w:r>
-      <w:bookmarkEnd w:id="59"/>
+      <w:bookmarkEnd w:id="58"/>
     </w:p>
     <w:sdt>
       <w:sdtPr>
         <w:id w:val="111145805"/>
         <w:bibliography/>
       </w:sdtPr>
-      <w:sdtEndPr/>
       <w:sdtContent>
         <w:p>
           <w:pPr>
@@ -8195,11 +8045,11 @@
           <w:numId w:val="1"/>
         </w:numPr>
       </w:pPr>
-      <w:bookmarkStart w:id="60" w:name="_Toc500759040"/>
+      <w:bookmarkStart w:id="59" w:name="_Toc500759040"/>
       <w:r>
         <w:t>Glossary</w:t>
       </w:r>
-      <w:bookmarkEnd w:id="60"/>
+      <w:bookmarkEnd w:id="59"/>
     </w:p>
     <w:tbl>
       <w:tblPr>
@@ -8529,14 +8379,14 @@
           <w:highlight w:val="yellow"/>
         </w:rPr>
       </w:pPr>
-      <w:bookmarkStart w:id="61" w:name="_Toc500759041"/>
+      <w:bookmarkStart w:id="60" w:name="_Toc500759041"/>
       <w:r>
         <w:rPr>
           <w:highlight w:val="yellow"/>
         </w:rPr>
         <w:t>Manual</w:t>
       </w:r>
-      <w:bookmarkEnd w:id="61"/>
+      <w:bookmarkEnd w:id="60"/>
     </w:p>
     <w:p/>
     <w:p/>
@@ -8645,7 +8495,7 @@
         <w:rStyle w:val="PageNumber"/>
         <w:noProof/>
       </w:rPr>
-      <w:t>2</w:t>
+      <w:t>12</w:t>
     </w:r>
     <w:r>
       <w:rPr>
@@ -9779,6 +9629,119 @@
     </w:lvl>
   </w:abstractNum>
   <w:abstractNum w:abstractNumId="9">
+    <w:nsid w:val="2A3443C6"/>
+    <w:multiLevelType w:val="hybridMultilevel"/>
+    <w:tmpl w:val="82684422"/>
+    <w:lvl w:ilvl="0" w:tplc="08090001">
+      <w:start w:val="1"/>
+      <w:numFmt w:val="bullet"/>
+      <w:lvlText w:val=""/>
+      <w:lvlJc w:val="left"/>
+      <w:pPr>
+        <w:ind w:left="720" w:hanging="360"/>
+      </w:pPr>
+      <w:rPr>
+        <w:rFonts w:ascii="Symbol" w:hAnsi="Symbol" w:hint="default"/>
+      </w:rPr>
+    </w:lvl>
+    <w:lvl w:ilvl="1" w:tplc="08090003" w:tentative="1">
+      <w:start w:val="1"/>
+      <w:numFmt w:val="bullet"/>
+      <w:lvlText w:val="o"/>
+      <w:lvlJc w:val="left"/>
+      <w:pPr>
+        <w:ind w:left="1440" w:hanging="360"/>
+      </w:pPr>
+      <w:rPr>
+        <w:rFonts w:ascii="Courier New" w:hAnsi="Courier New" w:cs="Courier New" w:hint="default"/>
+      </w:rPr>
+    </w:lvl>
+    <w:lvl w:ilvl="2" w:tplc="08090005" w:tentative="1">
+      <w:start w:val="1"/>
+      <w:numFmt w:val="bullet"/>
+      <w:lvlText w:val=""/>
+      <w:lvlJc w:val="left"/>
+      <w:pPr>
+        <w:ind w:left="2160" w:hanging="360"/>
+      </w:pPr>
+      <w:rPr>
+        <w:rFonts w:ascii="Wingdings" w:hAnsi="Wingdings" w:hint="default"/>
+      </w:rPr>
+    </w:lvl>
+    <w:lvl w:ilvl="3" w:tplc="08090001" w:tentative="1">
+      <w:start w:val="1"/>
+      <w:numFmt w:val="bullet"/>
+      <w:lvlText w:val=""/>
+      <w:lvlJc w:val="left"/>
+      <w:pPr>
+        <w:ind w:left="2880" w:hanging="360"/>
+      </w:pPr>
+      <w:rPr>
+        <w:rFonts w:ascii="Symbol" w:hAnsi="Symbol" w:hint="default"/>
+      </w:rPr>
+    </w:lvl>
+    <w:lvl w:ilvl="4" w:tplc="08090003" w:tentative="1">
+      <w:start w:val="1"/>
+      <w:numFmt w:val="bullet"/>
+      <w:lvlText w:val="o"/>
+      <w:lvlJc w:val="left"/>
+      <w:pPr>
+        <w:ind w:left="3600" w:hanging="360"/>
+      </w:pPr>
+      <w:rPr>
+        <w:rFonts w:ascii="Courier New" w:hAnsi="Courier New" w:cs="Courier New" w:hint="default"/>
+      </w:rPr>
+    </w:lvl>
+    <w:lvl w:ilvl="5" w:tplc="08090005" w:tentative="1">
+      <w:start w:val="1"/>
+      <w:numFmt w:val="bullet"/>
+      <w:lvlText w:val=""/>
+      <w:lvlJc w:val="left"/>
+      <w:pPr>
+        <w:ind w:left="4320" w:hanging="360"/>
+      </w:pPr>
+      <w:rPr>
+        <w:rFonts w:ascii="Wingdings" w:hAnsi="Wingdings" w:hint="default"/>
+      </w:rPr>
+    </w:lvl>
+    <w:lvl w:ilvl="6" w:tplc="08090001" w:tentative="1">
+      <w:start w:val="1"/>
+      <w:numFmt w:val="bullet"/>
+      <w:lvlText w:val=""/>
+      <w:lvlJc w:val="left"/>
+      <w:pPr>
+        <w:ind w:left="5040" w:hanging="360"/>
+      </w:pPr>
+      <w:rPr>
+        <w:rFonts w:ascii="Symbol" w:hAnsi="Symbol" w:hint="default"/>
+      </w:rPr>
+    </w:lvl>
+    <w:lvl w:ilvl="7" w:tplc="08090003" w:tentative="1">
+      <w:start w:val="1"/>
+      <w:numFmt w:val="bullet"/>
+      <w:lvlText w:val="o"/>
+      <w:lvlJc w:val="left"/>
+      <w:pPr>
+        <w:ind w:left="5760" w:hanging="360"/>
+      </w:pPr>
+      <w:rPr>
+        <w:rFonts w:ascii="Courier New" w:hAnsi="Courier New" w:cs="Courier New" w:hint="default"/>
+      </w:rPr>
+    </w:lvl>
+    <w:lvl w:ilvl="8" w:tplc="08090005" w:tentative="1">
+      <w:start w:val="1"/>
+      <w:numFmt w:val="bullet"/>
+      <w:lvlText w:val=""/>
+      <w:lvlJc w:val="left"/>
+      <w:pPr>
+        <w:ind w:left="6480" w:hanging="360"/>
+      </w:pPr>
+      <w:rPr>
+        <w:rFonts w:ascii="Wingdings" w:hAnsi="Wingdings" w:hint="default"/>
+      </w:rPr>
+    </w:lvl>
+  </w:abstractNum>
+  <w:abstractNum w:abstractNumId="10">
     <w:nsid w:val="303933B2"/>
     <w:multiLevelType w:val="multilevel"/>
     <w:tmpl w:val="0407001F"/>
@@ -9864,7 +9827,120 @@
       </w:pPr>
     </w:lvl>
   </w:abstractNum>
-  <w:abstractNum w:abstractNumId="10">
+  <w:abstractNum w:abstractNumId="11">
+    <w:nsid w:val="363843E8"/>
+    <w:multiLevelType w:val="hybridMultilevel"/>
+    <w:tmpl w:val="A4140516"/>
+    <w:lvl w:ilvl="0" w:tplc="08090001">
+      <w:start w:val="1"/>
+      <w:numFmt w:val="bullet"/>
+      <w:lvlText w:val=""/>
+      <w:lvlJc w:val="left"/>
+      <w:pPr>
+        <w:ind w:left="720" w:hanging="360"/>
+      </w:pPr>
+      <w:rPr>
+        <w:rFonts w:ascii="Symbol" w:hAnsi="Symbol" w:hint="default"/>
+      </w:rPr>
+    </w:lvl>
+    <w:lvl w:ilvl="1" w:tplc="08090003" w:tentative="1">
+      <w:start w:val="1"/>
+      <w:numFmt w:val="bullet"/>
+      <w:lvlText w:val="o"/>
+      <w:lvlJc w:val="left"/>
+      <w:pPr>
+        <w:ind w:left="1440" w:hanging="360"/>
+      </w:pPr>
+      <w:rPr>
+        <w:rFonts w:ascii="Courier New" w:hAnsi="Courier New" w:cs="Courier New" w:hint="default"/>
+      </w:rPr>
+    </w:lvl>
+    <w:lvl w:ilvl="2" w:tplc="08090005" w:tentative="1">
+      <w:start w:val="1"/>
+      <w:numFmt w:val="bullet"/>
+      <w:lvlText w:val=""/>
+      <w:lvlJc w:val="left"/>
+      <w:pPr>
+        <w:ind w:left="2160" w:hanging="360"/>
+      </w:pPr>
+      <w:rPr>
+        <w:rFonts w:ascii="Wingdings" w:hAnsi="Wingdings" w:hint="default"/>
+      </w:rPr>
+    </w:lvl>
+    <w:lvl w:ilvl="3" w:tplc="08090001" w:tentative="1">
+      <w:start w:val="1"/>
+      <w:numFmt w:val="bullet"/>
+      <w:lvlText w:val=""/>
+      <w:lvlJc w:val="left"/>
+      <w:pPr>
+        <w:ind w:left="2880" w:hanging="360"/>
+      </w:pPr>
+      <w:rPr>
+        <w:rFonts w:ascii="Symbol" w:hAnsi="Symbol" w:hint="default"/>
+      </w:rPr>
+    </w:lvl>
+    <w:lvl w:ilvl="4" w:tplc="08090003" w:tentative="1">
+      <w:start w:val="1"/>
+      <w:numFmt w:val="bullet"/>
+      <w:lvlText w:val="o"/>
+      <w:lvlJc w:val="left"/>
+      <w:pPr>
+        <w:ind w:left="3600" w:hanging="360"/>
+      </w:pPr>
+      <w:rPr>
+        <w:rFonts w:ascii="Courier New" w:hAnsi="Courier New" w:cs="Courier New" w:hint="default"/>
+      </w:rPr>
+    </w:lvl>
+    <w:lvl w:ilvl="5" w:tplc="08090005" w:tentative="1">
+      <w:start w:val="1"/>
+      <w:numFmt w:val="bullet"/>
+      <w:lvlText w:val=""/>
+      <w:lvlJc w:val="left"/>
+      <w:pPr>
+        <w:ind w:left="4320" w:hanging="360"/>
+      </w:pPr>
+      <w:rPr>
+        <w:rFonts w:ascii="Wingdings" w:hAnsi="Wingdings" w:hint="default"/>
+      </w:rPr>
+    </w:lvl>
+    <w:lvl w:ilvl="6" w:tplc="08090001" w:tentative="1">
+      <w:start w:val="1"/>
+      <w:numFmt w:val="bullet"/>
+      <w:lvlText w:val=""/>
+      <w:lvlJc w:val="left"/>
+      <w:pPr>
+        <w:ind w:left="5040" w:hanging="360"/>
+      </w:pPr>
+      <w:rPr>
+        <w:rFonts w:ascii="Symbol" w:hAnsi="Symbol" w:hint="default"/>
+      </w:rPr>
+    </w:lvl>
+    <w:lvl w:ilvl="7" w:tplc="08090003" w:tentative="1">
+      <w:start w:val="1"/>
+      <w:numFmt w:val="bullet"/>
+      <w:lvlText w:val="o"/>
+      <w:lvlJc w:val="left"/>
+      <w:pPr>
+        <w:ind w:left="5760" w:hanging="360"/>
+      </w:pPr>
+      <w:rPr>
+        <w:rFonts w:ascii="Courier New" w:hAnsi="Courier New" w:cs="Courier New" w:hint="default"/>
+      </w:rPr>
+    </w:lvl>
+    <w:lvl w:ilvl="8" w:tplc="08090005" w:tentative="1">
+      <w:start w:val="1"/>
+      <w:numFmt w:val="bullet"/>
+      <w:lvlText w:val=""/>
+      <w:lvlJc w:val="left"/>
+      <w:pPr>
+        <w:ind w:left="6480" w:hanging="360"/>
+      </w:pPr>
+      <w:rPr>
+        <w:rFonts w:ascii="Wingdings" w:hAnsi="Wingdings" w:hint="default"/>
+      </w:rPr>
+    </w:lvl>
+  </w:abstractNum>
+  <w:abstractNum w:abstractNumId="12">
     <w:nsid w:val="36EF3D4E"/>
     <w:multiLevelType w:val="hybridMultilevel"/>
     <w:tmpl w:val="9124ADCC"/>
@@ -9953,7 +10029,7 @@
       </w:pPr>
     </w:lvl>
   </w:abstractNum>
-  <w:abstractNum w:abstractNumId="11">
+  <w:abstractNum w:abstractNumId="13">
     <w:nsid w:val="469A3D9D"/>
     <w:multiLevelType w:val="hybridMultilevel"/>
     <w:tmpl w:val="348419AC"/>
@@ -10042,7 +10118,7 @@
       </w:pPr>
     </w:lvl>
   </w:abstractNum>
-  <w:abstractNum w:abstractNumId="12">
+  <w:abstractNum w:abstractNumId="14">
     <w:nsid w:val="46DB1555"/>
     <w:multiLevelType w:val="multilevel"/>
     <w:tmpl w:val="F1DE6620"/>
@@ -10163,7 +10239,7 @@
       </w:rPr>
     </w:lvl>
   </w:abstractNum>
-  <w:abstractNum w:abstractNumId="13">
+  <w:abstractNum w:abstractNumId="15">
     <w:nsid w:val="4EA25ED7"/>
     <w:multiLevelType w:val="hybridMultilevel"/>
     <w:tmpl w:val="DA4413E2"/>
@@ -10252,7 +10328,7 @@
       </w:pPr>
     </w:lvl>
   </w:abstractNum>
-  <w:abstractNum w:abstractNumId="14">
+  <w:abstractNum w:abstractNumId="16">
     <w:nsid w:val="51FD2CA5"/>
     <w:multiLevelType w:val="multilevel"/>
     <w:tmpl w:val="06CE66C6"/>
@@ -10365,7 +10441,7 @@
       </w:rPr>
     </w:lvl>
   </w:abstractNum>
-  <w:abstractNum w:abstractNumId="15">
+  <w:abstractNum w:abstractNumId="17">
     <w:nsid w:val="5F034A41"/>
     <w:multiLevelType w:val="hybridMultilevel"/>
     <w:tmpl w:val="D95884BE"/>
@@ -10454,7 +10530,7 @@
       </w:pPr>
     </w:lvl>
   </w:abstractNum>
-  <w:abstractNum w:abstractNumId="16">
+  <w:abstractNum w:abstractNumId="18">
     <w:nsid w:val="6FD454AA"/>
     <w:multiLevelType w:val="hybridMultilevel"/>
     <w:tmpl w:val="FD5A199E"/>
@@ -10544,7 +10620,7 @@
       </w:pPr>
     </w:lvl>
   </w:abstractNum>
-  <w:abstractNum w:abstractNumId="17">
+  <w:abstractNum w:abstractNumId="19">
     <w:nsid w:val="75451CE0"/>
     <w:multiLevelType w:val="hybridMultilevel"/>
     <w:tmpl w:val="09041D58"/>
@@ -10633,7 +10709,7 @@
       </w:pPr>
     </w:lvl>
   </w:abstractNum>
-  <w:abstractNum w:abstractNumId="18">
+  <w:abstractNum w:abstractNumId="20">
     <w:nsid w:val="75D67458"/>
     <w:multiLevelType w:val="multilevel"/>
     <w:tmpl w:val="37121FC2"/>
@@ -10719,32 +10795,145 @@
       </w:pPr>
     </w:lvl>
   </w:abstractNum>
+  <w:abstractNum w:abstractNumId="21">
+    <w:nsid w:val="7AD762AA"/>
+    <w:multiLevelType w:val="hybridMultilevel"/>
+    <w:tmpl w:val="BB787F06"/>
+    <w:lvl w:ilvl="0" w:tplc="08090001">
+      <w:start w:val="1"/>
+      <w:numFmt w:val="bullet"/>
+      <w:lvlText w:val=""/>
+      <w:lvlJc w:val="left"/>
+      <w:pPr>
+        <w:ind w:left="720" w:hanging="360"/>
+      </w:pPr>
+      <w:rPr>
+        <w:rFonts w:ascii="Symbol" w:hAnsi="Symbol" w:hint="default"/>
+      </w:rPr>
+    </w:lvl>
+    <w:lvl w:ilvl="1" w:tplc="08090003" w:tentative="1">
+      <w:start w:val="1"/>
+      <w:numFmt w:val="bullet"/>
+      <w:lvlText w:val="o"/>
+      <w:lvlJc w:val="left"/>
+      <w:pPr>
+        <w:ind w:left="1440" w:hanging="360"/>
+      </w:pPr>
+      <w:rPr>
+        <w:rFonts w:ascii="Courier New" w:hAnsi="Courier New" w:cs="Courier New" w:hint="default"/>
+      </w:rPr>
+    </w:lvl>
+    <w:lvl w:ilvl="2" w:tplc="08090005" w:tentative="1">
+      <w:start w:val="1"/>
+      <w:numFmt w:val="bullet"/>
+      <w:lvlText w:val=""/>
+      <w:lvlJc w:val="left"/>
+      <w:pPr>
+        <w:ind w:left="2160" w:hanging="360"/>
+      </w:pPr>
+      <w:rPr>
+        <w:rFonts w:ascii="Wingdings" w:hAnsi="Wingdings" w:hint="default"/>
+      </w:rPr>
+    </w:lvl>
+    <w:lvl w:ilvl="3" w:tplc="08090001" w:tentative="1">
+      <w:start w:val="1"/>
+      <w:numFmt w:val="bullet"/>
+      <w:lvlText w:val=""/>
+      <w:lvlJc w:val="left"/>
+      <w:pPr>
+        <w:ind w:left="2880" w:hanging="360"/>
+      </w:pPr>
+      <w:rPr>
+        <w:rFonts w:ascii="Symbol" w:hAnsi="Symbol" w:hint="default"/>
+      </w:rPr>
+    </w:lvl>
+    <w:lvl w:ilvl="4" w:tplc="08090003" w:tentative="1">
+      <w:start w:val="1"/>
+      <w:numFmt w:val="bullet"/>
+      <w:lvlText w:val="o"/>
+      <w:lvlJc w:val="left"/>
+      <w:pPr>
+        <w:ind w:left="3600" w:hanging="360"/>
+      </w:pPr>
+      <w:rPr>
+        <w:rFonts w:ascii="Courier New" w:hAnsi="Courier New" w:cs="Courier New" w:hint="default"/>
+      </w:rPr>
+    </w:lvl>
+    <w:lvl w:ilvl="5" w:tplc="08090005" w:tentative="1">
+      <w:start w:val="1"/>
+      <w:numFmt w:val="bullet"/>
+      <w:lvlText w:val=""/>
+      <w:lvlJc w:val="left"/>
+      <w:pPr>
+        <w:ind w:left="4320" w:hanging="360"/>
+      </w:pPr>
+      <w:rPr>
+        <w:rFonts w:ascii="Wingdings" w:hAnsi="Wingdings" w:hint="default"/>
+      </w:rPr>
+    </w:lvl>
+    <w:lvl w:ilvl="6" w:tplc="08090001" w:tentative="1">
+      <w:start w:val="1"/>
+      <w:numFmt w:val="bullet"/>
+      <w:lvlText w:val=""/>
+      <w:lvlJc w:val="left"/>
+      <w:pPr>
+        <w:ind w:left="5040" w:hanging="360"/>
+      </w:pPr>
+      <w:rPr>
+        <w:rFonts w:ascii="Symbol" w:hAnsi="Symbol" w:hint="default"/>
+      </w:rPr>
+    </w:lvl>
+    <w:lvl w:ilvl="7" w:tplc="08090003" w:tentative="1">
+      <w:start w:val="1"/>
+      <w:numFmt w:val="bullet"/>
+      <w:lvlText w:val="o"/>
+      <w:lvlJc w:val="left"/>
+      <w:pPr>
+        <w:ind w:left="5760" w:hanging="360"/>
+      </w:pPr>
+      <w:rPr>
+        <w:rFonts w:ascii="Courier New" w:hAnsi="Courier New" w:cs="Courier New" w:hint="default"/>
+      </w:rPr>
+    </w:lvl>
+    <w:lvl w:ilvl="8" w:tplc="08090005" w:tentative="1">
+      <w:start w:val="1"/>
+      <w:numFmt w:val="bullet"/>
+      <w:lvlText w:val=""/>
+      <w:lvlJc w:val="left"/>
+      <w:pPr>
+        <w:ind w:left="6480" w:hanging="360"/>
+      </w:pPr>
+      <w:rPr>
+        <w:rFonts w:ascii="Wingdings" w:hAnsi="Wingdings" w:hint="default"/>
+      </w:rPr>
+    </w:lvl>
+  </w:abstractNum>
   <w:num w:numId="1">
-    <w:abstractNumId w:val="12"/>
+    <w:abstractNumId w:val="14"/>
   </w:num>
   <w:num w:numId="2">
-    <w:abstractNumId w:val="13"/>
+    <w:abstractNumId w:val="15"/>
   </w:num>
   <w:num w:numId="3">
-    <w:abstractNumId w:val="9"/>
+    <w:abstractNumId w:val="10"/>
   </w:num>
   <w:num w:numId="4">
     <w:abstractNumId w:val="4"/>
   </w:num>
   <w:num w:numId="5">
-    <w:abstractNumId w:val="16"/>
+    <w:abstractNumId w:val="18"/>
   </w:num>
   <w:num w:numId="6">
-    <w:abstractNumId w:val="10"/>
+    <w:abstractNumId w:val="12"/>
   </w:num>
   <w:num w:numId="7">
+    <w:abstractNumId w:val="19"/>
+  </w:num>
+  <w:num w:numId="8">
     <w:abstractNumId w:val="17"/>
   </w:num>
-  <w:num w:numId="8">
-    <w:abstractNumId w:val="15"/>
-  </w:num>
   <w:num w:numId="9">
-    <w:abstractNumId w:val="11"/>
+    <w:abstractNumId w:val="13"/>
   </w:num>
   <w:num w:numId="10">
     <w:abstractNumId w:val="1"/>
@@ -10768,7 +10957,7 @@
     <w:abstractNumId w:val="8"/>
   </w:num>
   <w:num w:numId="17">
-    <w:abstractNumId w:val="18"/>
+    <w:abstractNumId w:val="20"/>
     <w:lvlOverride w:ilvl="0">
       <w:startOverride w:val="1"/>
     </w:lvlOverride>
@@ -10798,10 +10987,19 @@
     </w:lvlOverride>
   </w:num>
   <w:num w:numId="18">
-    <w:abstractNumId w:val="14"/>
+    <w:abstractNumId w:val="16"/>
   </w:num>
   <w:num w:numId="19">
     <w:abstractNumId w:val="5"/>
+  </w:num>
+  <w:num w:numId="20">
+    <w:abstractNumId w:val="21"/>
+  </w:num>
+  <w:num w:numId="21">
+    <w:abstractNumId w:val="11"/>
+  </w:num>
+  <w:num w:numId="22">
+    <w:abstractNumId w:val="9"/>
   </w:num>
 </w:numbering>
 </file>
@@ -13216,7 +13414,7 @@
 </file>
 
 <file path=customXml/itemProps1.xml><?xml version="1.0" encoding="utf-8"?>
-<ds:datastoreItem xmlns:ds="http://schemas.openxmlformats.org/officeDocument/2006/customXml" ds:itemID="{7A1C5B4B-514A-F546-9A49-D58FA8FAEC87}">
+<ds:datastoreItem xmlns:ds="http://schemas.openxmlformats.org/officeDocument/2006/customXml" ds:itemID="{6B962D07-3868-CF4A-9747-1D89C0D06BDF}">
   <ds:schemaRefs>
     <ds:schemaRef ds:uri="http://schemas.openxmlformats.org/officeDocument/2006/bibliography"/>
   </ds:schemaRefs>

</xml_diff>

<commit_message>
added some system tests - not all yet
</commit_message>
<xml_diff>
--- a/documents/milestone4 - final report/Final Report.docx
+++ b/documents/milestone4 - final report/Final Report.docx
@@ -205,6 +205,7 @@
                             <w:dataBinding w:prefixMappings="xmlns:ns0='http://purl.org/dc/elements/1.1/' xmlns:ns1='http://schemas.openxmlformats.org/package/2006/metadata/core-properties' " w:xpath="/ns1:coreProperties[1]/ns0:creator[1]" w:storeItemID="{6C3C8BC8-F283-45AE-878A-BAB7291924A1}"/>
                             <w:text/>
                           </w:sdtPr>
+                          <w:sdtEndPr/>
                           <w:sdtContent>
                             <w:p>
                               <w:pPr>
@@ -262,6 +263,7 @@
                               <w:dataBinding w:prefixMappings="xmlns:ns0='http://schemas.microsoft.com/office/2006/coverPageProps' " w:xpath="/ns0:CoverPageProperties[1]/ns0:CompanyEmail[1]" w:storeItemID="{55AF091B-3C7A-41E3-B477-F2FDAA23CFDA}"/>
                               <w:text/>
                             </w:sdtPr>
+                            <w:sdtEndPr/>
                             <w:sdtContent>
                               <w:r>
                                 <w:rPr>
@@ -502,6 +504,7 @@
                             <w:dataBinding w:prefixMappings="xmlns:ns0='http://purl.org/dc/elements/1.1/' xmlns:ns1='http://schemas.openxmlformats.org/package/2006/metadata/core-properties' " w:xpath="/ns1:coreProperties[1]/ns0:subject[1]" w:storeItemID="{6C3C8BC8-F283-45AE-878A-BAB7291924A1}"/>
                             <w:text/>
                           </w:sdtPr>
+                          <w:sdtEndPr/>
                           <w:sdtContent>
                             <w:p>
                               <w:pPr>
@@ -6853,22 +6856,1207 @@
           <w:ilvl w:val="1"/>
           <w:numId w:val="1"/>
         </w:numPr>
-        <w:rPr>
-          <w:highlight w:val="yellow"/>
-        </w:rPr>
       </w:pPr>
       <w:bookmarkStart w:id="47" w:name="_Toc500760222"/>
       <w:r>
-        <w:rPr>
-          <w:highlight w:val="yellow"/>
-        </w:rPr>
         <w:t>Tests</w:t>
       </w:r>
+      <w:bookmarkEnd w:id="47"/>
+    </w:p>
+    <w:p/>
+    <w:tbl>
+      <w:tblPr>
+        <w:tblStyle w:val="GridTable5Dark-Accent1"/>
+        <w:tblW w:w="0" w:type="auto"/>
+        <w:tblCellMar>
+          <w:top w:w="142" w:type="dxa"/>
+          <w:left w:w="142" w:type="dxa"/>
+          <w:bottom w:w="142" w:type="dxa"/>
+          <w:right w:w="142" w:type="dxa"/>
+        </w:tblCellMar>
+        <w:tblLook w:val="0620" w:firstRow="1" w:lastRow="0" w:firstColumn="0" w:lastColumn="0" w:noHBand="1" w:noVBand="1"/>
+      </w:tblPr>
+      <w:tblGrid>
+        <w:gridCol w:w="435"/>
+        <w:gridCol w:w="2550"/>
+        <w:gridCol w:w="2550"/>
+        <w:gridCol w:w="2551"/>
+        <w:gridCol w:w="924"/>
+      </w:tblGrid>
+      <w:tr>
+        <w:trPr>
+          <w:cnfStyle w:val="100000000000" w:firstRow="1" w:lastRow="0" w:firstColumn="0" w:lastColumn="0" w:oddVBand="0" w:evenVBand="0" w:oddHBand="0" w:evenHBand="0" w:firstRowFirstColumn="0" w:firstRowLastColumn="0" w:lastRowFirstColumn="0" w:lastRowLastColumn="0"/>
+        </w:trPr>
+        <w:tc>
+          <w:tcPr>
+            <w:tcW w:w="9010" w:type="dxa"/>
+            <w:gridSpan w:val="5"/>
+          </w:tcPr>
+          <w:p>
+            <w:r>
+              <w:t>Main Menu - System Tests</w:t>
+            </w:r>
+          </w:p>
+        </w:tc>
+      </w:tr>
+      <w:tr>
+        <w:tc>
+          <w:tcPr>
+            <w:tcW w:w="435" w:type="dxa"/>
+            <w:shd w:val="clear" w:color="auto" w:fill="4472C4" w:themeFill="accent1"/>
+          </w:tcPr>
+          <w:p>
+            <w:pPr>
+              <w:rPr>
+                <w:b/>
+                <w:color w:val="FFFFFF" w:themeColor="background1"/>
+              </w:rPr>
+            </w:pPr>
+            <w:r>
+              <w:rPr>
+                <w:b/>
+                <w:color w:val="FFFFFF" w:themeColor="background1"/>
+              </w:rPr>
+              <w:t>#</w:t>
+            </w:r>
+          </w:p>
+        </w:tc>
+        <w:tc>
+          <w:tcPr>
+            <w:tcW w:w="2550" w:type="dxa"/>
+            <w:shd w:val="clear" w:color="auto" w:fill="4472C4" w:themeFill="accent1"/>
+          </w:tcPr>
+          <w:p>
+            <w:pPr>
+              <w:rPr>
+                <w:b/>
+                <w:color w:val="FFFFFF" w:themeColor="background1"/>
+              </w:rPr>
+            </w:pPr>
+            <w:r>
+              <w:rPr>
+                <w:b/>
+                <w:color w:val="FFFFFF" w:themeColor="background1"/>
+              </w:rPr>
+              <w:t>Initial State</w:t>
+            </w:r>
+          </w:p>
+        </w:tc>
+        <w:tc>
+          <w:tcPr>
+            <w:tcW w:w="2550" w:type="dxa"/>
+            <w:shd w:val="clear" w:color="auto" w:fill="4472C4" w:themeFill="accent1"/>
+          </w:tcPr>
+          <w:p>
+            <w:pPr>
+              <w:rPr>
+                <w:b/>
+                <w:color w:val="FFFFFF" w:themeColor="background1"/>
+              </w:rPr>
+            </w:pPr>
+            <w:r>
+              <w:rPr>
+                <w:b/>
+                <w:color w:val="FFFFFF" w:themeColor="background1"/>
+              </w:rPr>
+              <w:t>Event</w:t>
+            </w:r>
+          </w:p>
+        </w:tc>
+        <w:tc>
+          <w:tcPr>
+            <w:tcW w:w="2551" w:type="dxa"/>
+            <w:shd w:val="clear" w:color="auto" w:fill="4472C4" w:themeFill="accent1"/>
+          </w:tcPr>
+          <w:p>
+            <w:pPr>
+              <w:rPr>
+                <w:b/>
+                <w:color w:val="FFFFFF" w:themeColor="background1"/>
+              </w:rPr>
+            </w:pPr>
+            <w:r>
+              <w:rPr>
+                <w:b/>
+                <w:color w:val="FFFFFF" w:themeColor="background1"/>
+              </w:rPr>
+              <w:t>Expected Result</w:t>
+            </w:r>
+          </w:p>
+        </w:tc>
+        <w:tc>
+          <w:tcPr>
+            <w:tcW w:w="924" w:type="dxa"/>
+            <w:shd w:val="clear" w:color="auto" w:fill="4472C4" w:themeFill="accent1"/>
+          </w:tcPr>
+          <w:p>
+            <w:pPr>
+              <w:rPr>
+                <w:b/>
+                <w:color w:val="FFFFFF" w:themeColor="background1"/>
+              </w:rPr>
+            </w:pPr>
+            <w:r>
+              <w:rPr>
+                <w:b/>
+                <w:color w:val="FFFFFF" w:themeColor="background1"/>
+              </w:rPr>
+              <w:t>Result</w:t>
+            </w:r>
+          </w:p>
+        </w:tc>
+      </w:tr>
+      <w:tr>
+        <w:trPr>
+          <w:trHeight w:val="71"/>
+        </w:trPr>
+        <w:tc>
+          <w:tcPr>
+            <w:tcW w:w="435" w:type="dxa"/>
+          </w:tcPr>
+          <w:p>
+            <w:r>
+              <w:t>1</w:t>
+            </w:r>
+          </w:p>
+        </w:tc>
+        <w:tc>
+          <w:tcPr>
+            <w:tcW w:w="2550" w:type="dxa"/>
+          </w:tcPr>
+          <w:p>
+            <w:r>
+              <w:t>The player has just started up the game and is in the main menu.</w:t>
+            </w:r>
+          </w:p>
+        </w:tc>
+        <w:tc>
+          <w:tcPr>
+            <w:tcW w:w="2550" w:type="dxa"/>
+          </w:tcPr>
+          <w:p>
+            <w:r>
+              <w:t>The player clicks the “Start Game” button.</w:t>
+            </w:r>
+          </w:p>
+        </w:tc>
+        <w:tc>
+          <w:tcPr>
+            <w:tcW w:w="2551" w:type="dxa"/>
+          </w:tcPr>
+          <w:p>
+            <w:r>
+              <w:t>A new game starts and the player has full hit points while the starting amount of gold in the treasury.</w:t>
+            </w:r>
+          </w:p>
+        </w:tc>
+        <w:tc>
+          <w:tcPr>
+            <w:tcW w:w="924" w:type="dxa"/>
+          </w:tcPr>
+          <w:p/>
+        </w:tc>
+      </w:tr>
+      <w:tr>
+        <w:trPr>
+          <w:trHeight w:val="71"/>
+        </w:trPr>
+        <w:tc>
+          <w:tcPr>
+            <w:tcW w:w="435" w:type="dxa"/>
+          </w:tcPr>
+          <w:p>
+            <w:r>
+              <w:t>2</w:t>
+            </w:r>
+          </w:p>
+        </w:tc>
+        <w:tc>
+          <w:tcPr>
+            <w:tcW w:w="2550" w:type="dxa"/>
+          </w:tcPr>
+          <w:p>
+            <w:r>
+              <w:t>The player has either lost or won a game and has returned to the main menu from there.</w:t>
+            </w:r>
+          </w:p>
+        </w:tc>
+        <w:tc>
+          <w:tcPr>
+            <w:tcW w:w="2550" w:type="dxa"/>
+          </w:tcPr>
+          <w:p>
+            <w:r>
+              <w:t>The player clicks the “Start Game” button.</w:t>
+            </w:r>
+          </w:p>
+        </w:tc>
+        <w:tc>
+          <w:tcPr>
+            <w:tcW w:w="2551" w:type="dxa"/>
+          </w:tcPr>
+          <w:p>
+            <w:r>
+              <w:t>A new game starts and the player has full hit points while the starting amount of gold in the treasury.</w:t>
+            </w:r>
+          </w:p>
+        </w:tc>
+        <w:tc>
+          <w:tcPr>
+            <w:tcW w:w="924" w:type="dxa"/>
+          </w:tcPr>
+          <w:p/>
+        </w:tc>
+      </w:tr>
+    </w:tbl>
+    <w:p/>
+    <w:tbl>
+      <w:tblPr>
+        <w:tblStyle w:val="GridTable5Dark-Accent1"/>
+        <w:tblW w:w="0" w:type="auto"/>
+        <w:tblCellMar>
+          <w:top w:w="142" w:type="dxa"/>
+          <w:left w:w="142" w:type="dxa"/>
+          <w:bottom w:w="142" w:type="dxa"/>
+          <w:right w:w="142" w:type="dxa"/>
+        </w:tblCellMar>
+        <w:tblLook w:val="0620" w:firstRow="1" w:lastRow="0" w:firstColumn="0" w:lastColumn="0" w:noHBand="1" w:noVBand="1"/>
+      </w:tblPr>
+      <w:tblGrid>
+        <w:gridCol w:w="435"/>
+        <w:gridCol w:w="2550"/>
+        <w:gridCol w:w="2550"/>
+        <w:gridCol w:w="2551"/>
+        <w:gridCol w:w="924"/>
+      </w:tblGrid>
+      <w:tr>
+        <w:trPr>
+          <w:cnfStyle w:val="100000000000" w:firstRow="1" w:lastRow="0" w:firstColumn="0" w:lastColumn="0" w:oddVBand="0" w:evenVBand="0" w:oddHBand="0" w:evenHBand="0" w:firstRowFirstColumn="0" w:firstRowLastColumn="0" w:lastRowFirstColumn="0" w:lastRowLastColumn="0"/>
+        </w:trPr>
+        <w:tc>
+          <w:tcPr>
+            <w:tcW w:w="9010" w:type="dxa"/>
+            <w:gridSpan w:val="5"/>
+          </w:tcPr>
+          <w:p>
+            <w:r>
+              <w:t>Victory Screen - System Tests</w:t>
+            </w:r>
+          </w:p>
+        </w:tc>
+      </w:tr>
+      <w:tr>
+        <w:tc>
+          <w:tcPr>
+            <w:tcW w:w="435" w:type="dxa"/>
+            <w:shd w:val="clear" w:color="auto" w:fill="4472C4" w:themeFill="accent1"/>
+          </w:tcPr>
+          <w:p>
+            <w:pPr>
+              <w:rPr>
+                <w:b/>
+                <w:color w:val="FFFFFF" w:themeColor="background1"/>
+              </w:rPr>
+            </w:pPr>
+            <w:r>
+              <w:rPr>
+                <w:b/>
+                <w:color w:val="FFFFFF" w:themeColor="background1"/>
+              </w:rPr>
+              <w:t>#</w:t>
+            </w:r>
+          </w:p>
+        </w:tc>
+        <w:tc>
+          <w:tcPr>
+            <w:tcW w:w="2550" w:type="dxa"/>
+            <w:shd w:val="clear" w:color="auto" w:fill="4472C4" w:themeFill="accent1"/>
+          </w:tcPr>
+          <w:p>
+            <w:pPr>
+              <w:rPr>
+                <w:b/>
+                <w:color w:val="FFFFFF" w:themeColor="background1"/>
+              </w:rPr>
+            </w:pPr>
+            <w:r>
+              <w:rPr>
+                <w:b/>
+                <w:color w:val="FFFFFF" w:themeColor="background1"/>
+              </w:rPr>
+              <w:t>Initial State</w:t>
+            </w:r>
+          </w:p>
+        </w:tc>
+        <w:tc>
+          <w:tcPr>
+            <w:tcW w:w="2550" w:type="dxa"/>
+            <w:shd w:val="clear" w:color="auto" w:fill="4472C4" w:themeFill="accent1"/>
+          </w:tcPr>
+          <w:p>
+            <w:pPr>
+              <w:rPr>
+                <w:b/>
+                <w:color w:val="FFFFFF" w:themeColor="background1"/>
+              </w:rPr>
+            </w:pPr>
+            <w:r>
+              <w:rPr>
+                <w:b/>
+                <w:color w:val="FFFFFF" w:themeColor="background1"/>
+              </w:rPr>
+              <w:t>Event</w:t>
+            </w:r>
+          </w:p>
+        </w:tc>
+        <w:tc>
+          <w:tcPr>
+            <w:tcW w:w="2551" w:type="dxa"/>
+            <w:shd w:val="clear" w:color="auto" w:fill="4472C4" w:themeFill="accent1"/>
+          </w:tcPr>
+          <w:p>
+            <w:pPr>
+              <w:rPr>
+                <w:b/>
+                <w:color w:val="FFFFFF" w:themeColor="background1"/>
+              </w:rPr>
+            </w:pPr>
+            <w:r>
+              <w:rPr>
+                <w:b/>
+                <w:color w:val="FFFFFF" w:themeColor="background1"/>
+              </w:rPr>
+              <w:t>Expected Result</w:t>
+            </w:r>
+          </w:p>
+        </w:tc>
+        <w:tc>
+          <w:tcPr>
+            <w:tcW w:w="924" w:type="dxa"/>
+            <w:shd w:val="clear" w:color="auto" w:fill="4472C4" w:themeFill="accent1"/>
+          </w:tcPr>
+          <w:p>
+            <w:pPr>
+              <w:rPr>
+                <w:b/>
+                <w:color w:val="FFFFFF" w:themeColor="background1"/>
+              </w:rPr>
+            </w:pPr>
+            <w:r>
+              <w:rPr>
+                <w:b/>
+                <w:color w:val="FFFFFF" w:themeColor="background1"/>
+              </w:rPr>
+              <w:t>Result</w:t>
+            </w:r>
+          </w:p>
+        </w:tc>
+      </w:tr>
+      <w:tr>
+        <w:trPr>
+          <w:trHeight w:val="71"/>
+        </w:trPr>
+        <w:tc>
+          <w:tcPr>
+            <w:tcW w:w="435" w:type="dxa"/>
+          </w:tcPr>
+          <w:p>
+            <w:r>
+              <w:t>3</w:t>
+            </w:r>
+          </w:p>
+        </w:tc>
+        <w:tc>
+          <w:tcPr>
+            <w:tcW w:w="2550" w:type="dxa"/>
+          </w:tcPr>
+          <w:p>
+            <w:r>
+              <w:t>The player has won a game and is currently in the victory screen.</w:t>
+            </w:r>
+          </w:p>
+        </w:tc>
+        <w:tc>
+          <w:tcPr>
+            <w:tcW w:w="2550" w:type="dxa"/>
+          </w:tcPr>
+          <w:p>
+            <w:r>
+              <w:t>The player clicks the “Main Menu” button.</w:t>
+            </w:r>
+          </w:p>
+        </w:tc>
+        <w:tc>
+          <w:tcPr>
+            <w:tcW w:w="2551" w:type="dxa"/>
+          </w:tcPr>
+          <w:p>
+            <w:r>
+              <w:t>The screen changes to the main menu.</w:t>
+            </w:r>
+          </w:p>
+        </w:tc>
+        <w:tc>
+          <w:tcPr>
+            <w:tcW w:w="924" w:type="dxa"/>
+          </w:tcPr>
+          <w:p/>
+        </w:tc>
+      </w:tr>
+      <w:tr>
+        <w:trPr>
+          <w:trHeight w:val="71"/>
+        </w:trPr>
+        <w:tc>
+          <w:tcPr>
+            <w:tcW w:w="435" w:type="dxa"/>
+          </w:tcPr>
+          <w:p>
+            <w:r>
+              <w:t>4</w:t>
+            </w:r>
+          </w:p>
+        </w:tc>
+        <w:tc>
+          <w:tcPr>
+            <w:tcW w:w="2550" w:type="dxa"/>
+          </w:tcPr>
+          <w:p>
+            <w:r>
+              <w:t>The player has won a game and is currently in the victory screen.</w:t>
+            </w:r>
+          </w:p>
+        </w:tc>
+        <w:tc>
+          <w:tcPr>
+            <w:tcW w:w="2550" w:type="dxa"/>
+          </w:tcPr>
+          <w:p>
+            <w:r>
+              <w:t>The player clicks the “Start Game” button.</w:t>
+            </w:r>
+          </w:p>
+        </w:tc>
+        <w:tc>
+          <w:tcPr>
+            <w:tcW w:w="2551" w:type="dxa"/>
+          </w:tcPr>
+          <w:p>
+            <w:r>
+              <w:t>A new game starts and the player has full hit points while the starting amount of gold in the treasury.</w:t>
+            </w:r>
+          </w:p>
+        </w:tc>
+        <w:tc>
+          <w:tcPr>
+            <w:tcW w:w="924" w:type="dxa"/>
+          </w:tcPr>
+          <w:p/>
+        </w:tc>
+      </w:tr>
+    </w:tbl>
+    <w:p/>
+    <w:tbl>
+      <w:tblPr>
+        <w:tblStyle w:val="GridTable5Dark-Accent1"/>
+        <w:tblW w:w="0" w:type="auto"/>
+        <w:tblCellMar>
+          <w:top w:w="142" w:type="dxa"/>
+          <w:left w:w="142" w:type="dxa"/>
+          <w:bottom w:w="142" w:type="dxa"/>
+          <w:right w:w="142" w:type="dxa"/>
+        </w:tblCellMar>
+        <w:tblLook w:val="0620" w:firstRow="1" w:lastRow="0" w:firstColumn="0" w:lastColumn="0" w:noHBand="1" w:noVBand="1"/>
+      </w:tblPr>
+      <w:tblGrid>
+        <w:gridCol w:w="435"/>
+        <w:gridCol w:w="2550"/>
+        <w:gridCol w:w="2550"/>
+        <w:gridCol w:w="2551"/>
+        <w:gridCol w:w="924"/>
+      </w:tblGrid>
+      <w:tr>
+        <w:trPr>
+          <w:cnfStyle w:val="100000000000" w:firstRow="1" w:lastRow="0" w:firstColumn="0" w:lastColumn="0" w:oddVBand="0" w:evenVBand="0" w:oddHBand="0" w:evenHBand="0" w:firstRowFirstColumn="0" w:firstRowLastColumn="0" w:lastRowFirstColumn="0" w:lastRowLastColumn="0"/>
+        </w:trPr>
+        <w:tc>
+          <w:tcPr>
+            <w:tcW w:w="9010" w:type="dxa"/>
+            <w:gridSpan w:val="5"/>
+          </w:tcPr>
+          <w:p>
+            <w:r>
+              <w:t>Game Over Screen - System Tests</w:t>
+            </w:r>
+          </w:p>
+        </w:tc>
+      </w:tr>
+      <w:tr>
+        <w:tc>
+          <w:tcPr>
+            <w:tcW w:w="435" w:type="dxa"/>
+            <w:shd w:val="clear" w:color="auto" w:fill="4472C4" w:themeFill="accent1"/>
+          </w:tcPr>
+          <w:p>
+            <w:pPr>
+              <w:rPr>
+                <w:b/>
+                <w:color w:val="FFFFFF" w:themeColor="background1"/>
+              </w:rPr>
+            </w:pPr>
+            <w:r>
+              <w:rPr>
+                <w:b/>
+                <w:color w:val="FFFFFF" w:themeColor="background1"/>
+              </w:rPr>
+              <w:t>#</w:t>
+            </w:r>
+          </w:p>
+        </w:tc>
+        <w:tc>
+          <w:tcPr>
+            <w:tcW w:w="2550" w:type="dxa"/>
+            <w:shd w:val="clear" w:color="auto" w:fill="4472C4" w:themeFill="accent1"/>
+          </w:tcPr>
+          <w:p>
+            <w:pPr>
+              <w:rPr>
+                <w:b/>
+                <w:color w:val="FFFFFF" w:themeColor="background1"/>
+              </w:rPr>
+            </w:pPr>
+            <w:r>
+              <w:rPr>
+                <w:b/>
+                <w:color w:val="FFFFFF" w:themeColor="background1"/>
+              </w:rPr>
+              <w:t>Initial State</w:t>
+            </w:r>
+          </w:p>
+        </w:tc>
+        <w:tc>
+          <w:tcPr>
+            <w:tcW w:w="2550" w:type="dxa"/>
+            <w:shd w:val="clear" w:color="auto" w:fill="4472C4" w:themeFill="accent1"/>
+          </w:tcPr>
+          <w:p>
+            <w:pPr>
+              <w:rPr>
+                <w:b/>
+                <w:color w:val="FFFFFF" w:themeColor="background1"/>
+              </w:rPr>
+            </w:pPr>
+            <w:r>
+              <w:rPr>
+                <w:b/>
+                <w:color w:val="FFFFFF" w:themeColor="background1"/>
+              </w:rPr>
+              <w:t>Event</w:t>
+            </w:r>
+          </w:p>
+        </w:tc>
+        <w:tc>
+          <w:tcPr>
+            <w:tcW w:w="2551" w:type="dxa"/>
+            <w:shd w:val="clear" w:color="auto" w:fill="4472C4" w:themeFill="accent1"/>
+          </w:tcPr>
+          <w:p>
+            <w:pPr>
+              <w:rPr>
+                <w:b/>
+                <w:color w:val="FFFFFF" w:themeColor="background1"/>
+              </w:rPr>
+            </w:pPr>
+            <w:r>
+              <w:rPr>
+                <w:b/>
+                <w:color w:val="FFFFFF" w:themeColor="background1"/>
+              </w:rPr>
+              <w:t>Expected Result</w:t>
+            </w:r>
+          </w:p>
+        </w:tc>
+        <w:tc>
+          <w:tcPr>
+            <w:tcW w:w="924" w:type="dxa"/>
+            <w:shd w:val="clear" w:color="auto" w:fill="4472C4" w:themeFill="accent1"/>
+          </w:tcPr>
+          <w:p>
+            <w:pPr>
+              <w:rPr>
+                <w:b/>
+                <w:color w:val="FFFFFF" w:themeColor="background1"/>
+              </w:rPr>
+            </w:pPr>
+            <w:r>
+              <w:rPr>
+                <w:b/>
+                <w:color w:val="FFFFFF" w:themeColor="background1"/>
+              </w:rPr>
+              <w:t>Result</w:t>
+            </w:r>
+          </w:p>
+        </w:tc>
+      </w:tr>
+      <w:tr>
+        <w:trPr>
+          <w:trHeight w:val="71"/>
+        </w:trPr>
+        <w:tc>
+          <w:tcPr>
+            <w:tcW w:w="435" w:type="dxa"/>
+          </w:tcPr>
+          <w:p>
+            <w:r>
+              <w:t>5</w:t>
+            </w:r>
+          </w:p>
+        </w:tc>
+        <w:tc>
+          <w:tcPr>
+            <w:tcW w:w="2550" w:type="dxa"/>
+          </w:tcPr>
+          <w:p>
+            <w:r>
+              <w:t>The player has won a game and is currently in the victory screen.</w:t>
+            </w:r>
+          </w:p>
+        </w:tc>
+        <w:tc>
+          <w:tcPr>
+            <w:tcW w:w="2550" w:type="dxa"/>
+          </w:tcPr>
+          <w:p>
+            <w:r>
+              <w:t>The player clicks the “Main Menu” button.</w:t>
+            </w:r>
+          </w:p>
+        </w:tc>
+        <w:tc>
+          <w:tcPr>
+            <w:tcW w:w="2551" w:type="dxa"/>
+          </w:tcPr>
+          <w:p>
+            <w:r>
+              <w:t>The screen changes to the main menu.</w:t>
+            </w:r>
+          </w:p>
+        </w:tc>
+        <w:tc>
+          <w:tcPr>
+            <w:tcW w:w="924" w:type="dxa"/>
+          </w:tcPr>
+          <w:p/>
+        </w:tc>
+      </w:tr>
+      <w:tr>
+        <w:trPr>
+          <w:trHeight w:val="71"/>
+        </w:trPr>
+        <w:tc>
+          <w:tcPr>
+            <w:tcW w:w="435" w:type="dxa"/>
+          </w:tcPr>
+          <w:p>
+            <w:r>
+              <w:lastRenderedPageBreak/>
+              <w:t>6</w:t>
+            </w:r>
+          </w:p>
+        </w:tc>
+        <w:tc>
+          <w:tcPr>
+            <w:tcW w:w="2550" w:type="dxa"/>
+          </w:tcPr>
+          <w:p>
+            <w:r>
+              <w:t>The player has won a game and is currently in the victory screen.</w:t>
+            </w:r>
+          </w:p>
+        </w:tc>
+        <w:tc>
+          <w:tcPr>
+            <w:tcW w:w="2550" w:type="dxa"/>
+          </w:tcPr>
+          <w:p>
+            <w:r>
+              <w:t>The player clicks the “Start Game” button.</w:t>
+            </w:r>
+          </w:p>
+        </w:tc>
+        <w:tc>
+          <w:tcPr>
+            <w:tcW w:w="2551" w:type="dxa"/>
+          </w:tcPr>
+          <w:p>
+            <w:r>
+              <w:t>A new game starts and the player has full hit points while the starting amount of gold in the treasury.</w:t>
+            </w:r>
+          </w:p>
+        </w:tc>
+        <w:tc>
+          <w:tcPr>
+            <w:tcW w:w="924" w:type="dxa"/>
+          </w:tcPr>
+          <w:p/>
+        </w:tc>
+      </w:tr>
+    </w:tbl>
+    <w:p/>
+    <w:tbl>
+      <w:tblPr>
+        <w:tblStyle w:val="GridTable5Dark-Accent1"/>
+        <w:tblW w:w="0" w:type="auto"/>
+        <w:tblCellMar>
+          <w:top w:w="142" w:type="dxa"/>
+          <w:left w:w="142" w:type="dxa"/>
+          <w:bottom w:w="142" w:type="dxa"/>
+          <w:right w:w="142" w:type="dxa"/>
+        </w:tblCellMar>
+        <w:tblLook w:val="0620" w:firstRow="1" w:lastRow="0" w:firstColumn="0" w:lastColumn="0" w:noHBand="1" w:noVBand="1"/>
+      </w:tblPr>
+      <w:tblGrid>
+        <w:gridCol w:w="528"/>
+        <w:gridCol w:w="2515"/>
+        <w:gridCol w:w="2521"/>
+        <w:gridCol w:w="2522"/>
+        <w:gridCol w:w="924"/>
+      </w:tblGrid>
+      <w:tr>
+        <w:trPr>
+          <w:cnfStyle w:val="100000000000" w:firstRow="1" w:lastRow="0" w:firstColumn="0" w:lastColumn="0" w:oddVBand="0" w:evenVBand="0" w:oddHBand="0" w:evenHBand="0" w:firstRowFirstColumn="0" w:firstRowLastColumn="0" w:lastRowFirstColumn="0" w:lastRowLastColumn="0"/>
+        </w:trPr>
+        <w:tc>
+          <w:tcPr>
+            <w:tcW w:w="9010" w:type="dxa"/>
+            <w:gridSpan w:val="5"/>
+          </w:tcPr>
+          <w:p>
+            <w:r>
+              <w:t>In-Game - System Tests</w:t>
+            </w:r>
+          </w:p>
+        </w:tc>
+      </w:tr>
+      <w:tr>
+        <w:tc>
+          <w:tcPr>
+            <w:tcW w:w="528" w:type="dxa"/>
+            <w:shd w:val="clear" w:color="auto" w:fill="4472C4" w:themeFill="accent1"/>
+          </w:tcPr>
+          <w:p>
+            <w:pPr>
+              <w:rPr>
+                <w:b/>
+                <w:color w:val="FFFFFF" w:themeColor="background1"/>
+              </w:rPr>
+            </w:pPr>
+            <w:r>
+              <w:rPr>
+                <w:b/>
+                <w:color w:val="FFFFFF" w:themeColor="background1"/>
+              </w:rPr>
+              <w:t>#</w:t>
+            </w:r>
+          </w:p>
+        </w:tc>
+        <w:tc>
+          <w:tcPr>
+            <w:tcW w:w="2515" w:type="dxa"/>
+            <w:shd w:val="clear" w:color="auto" w:fill="4472C4" w:themeFill="accent1"/>
+          </w:tcPr>
+          <w:p>
+            <w:pPr>
+              <w:rPr>
+                <w:b/>
+                <w:color w:val="FFFFFF" w:themeColor="background1"/>
+              </w:rPr>
+            </w:pPr>
+            <w:r>
+              <w:rPr>
+                <w:b/>
+                <w:color w:val="FFFFFF" w:themeColor="background1"/>
+              </w:rPr>
+              <w:t>Initial State</w:t>
+            </w:r>
+          </w:p>
+        </w:tc>
+        <w:tc>
+          <w:tcPr>
+            <w:tcW w:w="2521" w:type="dxa"/>
+            <w:shd w:val="clear" w:color="auto" w:fill="4472C4" w:themeFill="accent1"/>
+          </w:tcPr>
+          <w:p>
+            <w:pPr>
+              <w:rPr>
+                <w:b/>
+                <w:color w:val="FFFFFF" w:themeColor="background1"/>
+              </w:rPr>
+            </w:pPr>
+            <w:r>
+              <w:rPr>
+                <w:b/>
+                <w:color w:val="FFFFFF" w:themeColor="background1"/>
+              </w:rPr>
+              <w:t>Event</w:t>
+            </w:r>
+          </w:p>
+        </w:tc>
+        <w:tc>
+          <w:tcPr>
+            <w:tcW w:w="2522" w:type="dxa"/>
+            <w:shd w:val="clear" w:color="auto" w:fill="4472C4" w:themeFill="accent1"/>
+          </w:tcPr>
+          <w:p>
+            <w:pPr>
+              <w:rPr>
+                <w:b/>
+                <w:color w:val="FFFFFF" w:themeColor="background1"/>
+              </w:rPr>
+            </w:pPr>
+            <w:r>
+              <w:rPr>
+                <w:b/>
+                <w:color w:val="FFFFFF" w:themeColor="background1"/>
+              </w:rPr>
+              <w:t>Expected Result</w:t>
+            </w:r>
+          </w:p>
+        </w:tc>
+        <w:tc>
+          <w:tcPr>
+            <w:tcW w:w="924" w:type="dxa"/>
+            <w:shd w:val="clear" w:color="auto" w:fill="4472C4" w:themeFill="accent1"/>
+          </w:tcPr>
+          <w:p>
+            <w:pPr>
+              <w:rPr>
+                <w:b/>
+                <w:color w:val="FFFFFF" w:themeColor="background1"/>
+              </w:rPr>
+            </w:pPr>
+            <w:r>
+              <w:rPr>
+                <w:b/>
+                <w:color w:val="FFFFFF" w:themeColor="background1"/>
+              </w:rPr>
+              <w:t>Result</w:t>
+            </w:r>
+          </w:p>
+        </w:tc>
+      </w:tr>
+      <w:tr>
+        <w:trPr>
+          <w:trHeight w:val="71"/>
+        </w:trPr>
+        <w:tc>
+          <w:tcPr>
+            <w:tcW w:w="528" w:type="dxa"/>
+          </w:tcPr>
+          <w:p>
+            <w:r>
+              <w:t>7</w:t>
+            </w:r>
+          </w:p>
+        </w:tc>
+        <w:tc>
+          <w:tcPr>
+            <w:tcW w:w="2515" w:type="dxa"/>
+          </w:tcPr>
+          <w:p>
+            <w:r>
+              <w:t>The player has just started a new game from the main menu.</w:t>
+            </w:r>
+          </w:p>
+        </w:tc>
+        <w:tc>
+          <w:tcPr>
+            <w:tcW w:w="2521" w:type="dxa"/>
+          </w:tcPr>
+          <w:p>
+            <w:r>
+              <w:t>Clicks on any tower in the bottom menu bar.</w:t>
+            </w:r>
+          </w:p>
+        </w:tc>
+        <w:tc>
+          <w:tcPr>
+            <w:tcW w:w="2522" w:type="dxa"/>
+          </w:tcPr>
+          <w:p>
+            <w:r>
+              <w:t>A message is displayed that the player can now place the tower on the map and there are green or red indicator whether or not a tower can be built at the mouse’s current position.</w:t>
+            </w:r>
+          </w:p>
+        </w:tc>
+        <w:tc>
+          <w:tcPr>
+            <w:tcW w:w="924" w:type="dxa"/>
+          </w:tcPr>
+          <w:p/>
+        </w:tc>
+      </w:tr>
+      <w:tr>
+        <w:trPr>
+          <w:trHeight w:val="71"/>
+        </w:trPr>
+        <w:tc>
+          <w:tcPr>
+            <w:tcW w:w="528" w:type="dxa"/>
+          </w:tcPr>
+          <w:p>
+            <w:r>
+              <w:t>8</w:t>
+            </w:r>
+          </w:p>
+        </w:tc>
+        <w:tc>
+          <w:tcPr>
+            <w:tcW w:w="2515" w:type="dxa"/>
+          </w:tcPr>
+          <w:p>
+            <w:r>
+              <w:t>Initial state and event from system test #7.</w:t>
+            </w:r>
+          </w:p>
+        </w:tc>
+        <w:tc>
+          <w:tcPr>
+            <w:tcW w:w="2521" w:type="dxa"/>
+          </w:tcPr>
+          <w:p>
+            <w:r>
+              <w:t>The player clicks the right mouse button.</w:t>
+            </w:r>
+          </w:p>
+        </w:tc>
+        <w:tc>
+          <w:tcPr>
+            <w:tcW w:w="2522" w:type="dxa"/>
+          </w:tcPr>
+          <w:p>
+            <w:r>
+              <w:t>The tower building action is cancelled and the player is back to the initial state of #7.</w:t>
+            </w:r>
+          </w:p>
+        </w:tc>
+        <w:tc>
+          <w:tcPr>
+            <w:tcW w:w="924" w:type="dxa"/>
+          </w:tcPr>
+          <w:p/>
+        </w:tc>
+      </w:tr>
+      <w:tr>
+        <w:trPr>
+          <w:trHeight w:val="71"/>
+        </w:trPr>
+        <w:tc>
+          <w:tcPr>
+            <w:tcW w:w="528" w:type="dxa"/>
+          </w:tcPr>
+          <w:p>
+            <w:r>
+              <w:t>9</w:t>
+            </w:r>
+          </w:p>
+        </w:tc>
+        <w:tc>
+          <w:tcPr>
+            <w:tcW w:w="2515" w:type="dxa"/>
+          </w:tcPr>
+          <w:p>
+            <w:r>
+              <w:t>Initial state and event from system test #7.</w:t>
+            </w:r>
+          </w:p>
+        </w:tc>
+        <w:tc>
+          <w:tcPr>
+            <w:tcW w:w="2521" w:type="dxa"/>
+          </w:tcPr>
+          <w:p>
+            <w:r>
+              <w:t>The player left clicks on the map at a valid build spot.</w:t>
+            </w:r>
+          </w:p>
+        </w:tc>
+        <w:tc>
+          <w:tcPr>
+            <w:tcW w:w="2522" w:type="dxa"/>
+          </w:tcPr>
+          <w:p>
+            <w:r>
+              <w:t>The tower is built and has level 1. The correct amount is deducted from the players treasury.</w:t>
+            </w:r>
+          </w:p>
+        </w:tc>
+        <w:tc>
+          <w:tcPr>
+            <w:tcW w:w="924" w:type="dxa"/>
+          </w:tcPr>
+          <w:p/>
+        </w:tc>
+      </w:tr>
+      <w:tr>
+        <w:trPr>
+          <w:trHeight w:val="71"/>
+        </w:trPr>
+        <w:tc>
+          <w:tcPr>
+            <w:tcW w:w="528" w:type="dxa"/>
+          </w:tcPr>
+          <w:p>
+            <w:r>
+              <w:t>10</w:t>
+            </w:r>
+          </w:p>
+        </w:tc>
+        <w:tc>
+          <w:tcPr>
+            <w:tcW w:w="2515" w:type="dxa"/>
+          </w:tcPr>
+          <w:p>
+            <w:r>
+              <w:t>The player has built a tower on the map.</w:t>
+            </w:r>
+          </w:p>
+        </w:tc>
+        <w:tc>
+          <w:tcPr>
+            <w:tcW w:w="2521" w:type="dxa"/>
+          </w:tcPr>
+          <w:p>
+            <w:r>
+              <w:t>The player clicks the “Upgrade Tower” button in the menu and left clicks the tower.</w:t>
+            </w:r>
+          </w:p>
+        </w:tc>
+        <w:tc>
+          <w:tcPr>
+            <w:tcW w:w="2522" w:type="dxa"/>
+          </w:tcPr>
+          <w:p>
+            <w:r>
+              <w:t xml:space="preserve">The tower now has level 2 and the upgrade cost is deducted from the players treasury. </w:t>
+            </w:r>
+          </w:p>
+        </w:tc>
+        <w:tc>
+          <w:tcPr>
+            <w:tcW w:w="924" w:type="dxa"/>
+          </w:tcPr>
+          <w:p/>
+        </w:tc>
+      </w:tr>
+      <w:tr>
+        <w:trPr>
+          <w:trHeight w:val="71"/>
+        </w:trPr>
+        <w:tc>
+          <w:tcPr>
+            <w:tcW w:w="528" w:type="dxa"/>
+          </w:tcPr>
+          <w:p>
+            <w:r>
+              <w:t>11</w:t>
+            </w:r>
+          </w:p>
+        </w:tc>
+        <w:tc>
+          <w:tcPr>
+            <w:tcW w:w="2515" w:type="dxa"/>
+          </w:tcPr>
+          <w:p>
+            <w:r>
+              <w:t>The player has built a tower on the map.</w:t>
+            </w:r>
+          </w:p>
+        </w:tc>
+        <w:tc>
+          <w:tcPr>
+            <w:tcW w:w="2521" w:type="dxa"/>
+          </w:tcPr>
+          <w:p>
+            <w:r>
+              <w:t>The player clicks the “Destroy Tower” button in the menu and left clicks the tower.</w:t>
+            </w:r>
+          </w:p>
+        </w:tc>
+        <w:tc>
+          <w:tcPr>
+            <w:tcW w:w="2522" w:type="dxa"/>
+          </w:tcPr>
+          <w:p>
+            <w:r>
+              <w:t xml:space="preserve">The tower is removed from the map and half of the build cost is restored to the players treasury. </w:t>
+            </w:r>
+          </w:p>
+        </w:tc>
+        <w:tc>
+          <w:tcPr>
+            <w:tcW w:w="924" w:type="dxa"/>
+          </w:tcPr>
+          <w:p/>
+        </w:tc>
+      </w:tr>
+      <w:tr>
+        <w:trPr>
+          <w:trHeight w:val="71"/>
+        </w:trPr>
+        <w:tc>
+          <w:tcPr>
+            <w:tcW w:w="528" w:type="dxa"/>
+          </w:tcPr>
+          <w:p>
+            <w:r>
+              <w:lastRenderedPageBreak/>
+              <w:t>12</w:t>
+            </w:r>
+          </w:p>
+        </w:tc>
+        <w:tc>
+          <w:tcPr>
+            <w:tcW w:w="2515" w:type="dxa"/>
+          </w:tcPr>
+          <w:p>
+            <w:r>
+              <w:t>The waves are paused.</w:t>
+            </w:r>
+          </w:p>
+        </w:tc>
+        <w:tc>
+          <w:tcPr>
+            <w:tcW w:w="2521" w:type="dxa"/>
+          </w:tcPr>
+          <w:p>
+            <w:r>
+              <w:t>The player clicks the “Call Next Wave” button.</w:t>
+            </w:r>
+          </w:p>
+        </w:tc>
+        <w:tc>
+          <w:tcPr>
+            <w:tcW w:w="2522" w:type="dxa"/>
+          </w:tcPr>
+          <w:p>
+            <w:r>
+              <w:t>The next wave of enemies spawns and the walk towards the top end.</w:t>
+            </w:r>
+          </w:p>
+        </w:tc>
+        <w:tc>
+          <w:tcPr>
+            <w:tcW w:w="924" w:type="dxa"/>
+          </w:tcPr>
+          <w:p/>
+        </w:tc>
+      </w:tr>
+    </w:tbl>
+    <w:p>
       <w:bookmarkStart w:id="48" w:name="_GoBack"/>
-      <w:bookmarkEnd w:id="47"/>
       <w:bookmarkEnd w:id="48"/>
     </w:p>
-    <w:p/>
     <w:p>
       <w:pPr>
         <w:pStyle w:val="Heading2"/>
@@ -8589,7 +9777,7 @@
         <w:rStyle w:val="PageNumber"/>
         <w:noProof/>
       </w:rPr>
-      <w:t>11</w:t>
+      <w:t>16</w:t>
     </w:r>
     <w:r>
       <w:rPr>
@@ -13508,7 +14696,7 @@
 </file>
 
 <file path=customXml/itemProps1.xml><?xml version="1.0" encoding="utf-8"?>
-<ds:datastoreItem xmlns:ds="http://schemas.openxmlformats.org/officeDocument/2006/customXml" ds:itemID="{119D8D2B-E7E9-174A-B82F-5A40D8A69374}">
+<ds:datastoreItem xmlns:ds="http://schemas.openxmlformats.org/officeDocument/2006/customXml" ds:itemID="{646C0E76-80F9-0448-A028-41E4B5F5399A}">
   <ds:schemaRefs>
     <ds:schemaRef ds:uri="http://schemas.openxmlformats.org/officeDocument/2006/bibliography"/>
   </ds:schemaRefs>

</xml_diff>

<commit_message>
changed tests a bit in final report
</commit_message>
<xml_diff>
--- a/documents/milestone4 - final report/Final Report.docx
+++ b/documents/milestone4 - final report/Final Report.docx
@@ -111,7 +111,27 @@
                                         <w:szCs w:val="28"/>
                                         <w:lang w:val="de-CH"/>
                                       </w:rPr>
-                                      <w:t>S. Bösch, N. Eckhart, R. Emberger and P. Meie</w:t>
+                                      <w:t xml:space="preserve">S. Bösch, N. Eckhart, R. Emberger </w:t>
+                                    </w:r>
+                                    <w:proofErr w:type="spellStart"/>
+                                    <w:r>
+                                      <w:rPr>
+                                        <w:color w:val="595959" w:themeColor="text1" w:themeTint="A6"/>
+                                        <w:sz w:val="28"/>
+                                        <w:szCs w:val="28"/>
+                                        <w:lang w:val="de-CH"/>
+                                      </w:rPr>
+                                      <w:t>and</w:t>
+                                    </w:r>
+                                    <w:proofErr w:type="spellEnd"/>
+                                    <w:r>
+                                      <w:rPr>
+                                        <w:color w:val="595959" w:themeColor="text1" w:themeTint="A6"/>
+                                        <w:sz w:val="28"/>
+                                        <w:szCs w:val="28"/>
+                                        <w:lang w:val="de-CH"/>
+                                      </w:rPr>
+                                      <w:t xml:space="preserve"> P. Meie</w:t>
                                     </w:r>
                                     <w:r>
                                       <w:rPr>
@@ -225,7 +245,27 @@
                                   <w:szCs w:val="28"/>
                                   <w:lang w:val="de-CH"/>
                                 </w:rPr>
-                                <w:t>S. Bösch, N. Eckhart, R. Emberger and P. Meie</w:t>
+                                <w:t xml:space="preserve">S. Bösch, N. Eckhart, R. Emberger </w:t>
+                              </w:r>
+                              <w:proofErr w:type="spellStart"/>
+                              <w:r>
+                                <w:rPr>
+                                  <w:color w:val="595959" w:themeColor="text1" w:themeTint="A6"/>
+                                  <w:sz w:val="28"/>
+                                  <w:szCs w:val="28"/>
+                                  <w:lang w:val="de-CH"/>
+                                </w:rPr>
+                                <w:t>and</w:t>
+                              </w:r>
+                              <w:proofErr w:type="spellEnd"/>
+                              <w:r>
+                                <w:rPr>
+                                  <w:color w:val="595959" w:themeColor="text1" w:themeTint="A6"/>
+                                  <w:sz w:val="28"/>
+                                  <w:szCs w:val="28"/>
+                                  <w:lang w:val="de-CH"/>
+                                </w:rPr>
+                                <w:t xml:space="preserve"> P. Meie</w:t>
                               </w:r>
                               <w:r>
                                 <w:rPr>
@@ -647,7 +687,12 @@
             <w:pStyle w:val="TOCHeading"/>
           </w:pPr>
           <w:r>
-            <w:t>Table of Contents</w:t>
+            <w:t>Table of Content</w:t>
+          </w:r>
+          <w:bookmarkStart w:id="0" w:name="_GoBack"/>
+          <w:bookmarkEnd w:id="0"/>
+          <w:r>
+            <w:t>s</w:t>
           </w:r>
         </w:p>
         <w:p>
@@ -682,7 +727,7 @@
             </w:rPr>
             <w:fldChar w:fldCharType="separate"/>
           </w:r>
-          <w:hyperlink w:anchor="_Toc500760194" w:history="1">
+          <w:hyperlink w:anchor="_Toc500765666" w:history="1">
             <w:r>
               <w:rPr>
                 <w:rStyle w:val="Hyperlink"/>
@@ -726,7 +771,7 @@
                 <w:noProof/>
                 <w:webHidden/>
               </w:rPr>
-              <w:instrText xml:space="preserve"> PAGEREF _Toc500760194 \h </w:instrText>
+              <w:instrText xml:space="preserve"> PAGEREF _Toc500765666 \h </w:instrText>
             </w:r>
             <w:r>
               <w:rPr>
@@ -774,7 +819,7 @@
               <w:lang w:val="en-GB" w:eastAsia="en-GB"/>
             </w:rPr>
           </w:pPr>
-          <w:hyperlink w:anchor="_Toc500760195" w:history="1">
+          <w:hyperlink w:anchor="_Toc500765667" w:history="1">
             <w:r>
               <w:rPr>
                 <w:rStyle w:val="Hyperlink"/>
@@ -820,7 +865,7 @@
                 <w:noProof/>
                 <w:webHidden/>
               </w:rPr>
-              <w:instrText xml:space="preserve"> PAGEREF _Toc500760195 \h </w:instrText>
+              <w:instrText xml:space="preserve"> PAGEREF _Toc500765667 \h </w:instrText>
             </w:r>
             <w:r>
               <w:rPr>
@@ -868,7 +913,7 @@
               <w:lang w:val="en-GB" w:eastAsia="en-GB"/>
             </w:rPr>
           </w:pPr>
-          <w:hyperlink w:anchor="_Toc500760196" w:history="1">
+          <w:hyperlink w:anchor="_Toc500765668" w:history="1">
             <w:r>
               <w:rPr>
                 <w:rStyle w:val="Hyperlink"/>
@@ -914,7 +959,7 @@
                 <w:noProof/>
                 <w:webHidden/>
               </w:rPr>
-              <w:instrText xml:space="preserve"> PAGEREF _Toc500760196 \h </w:instrText>
+              <w:instrText xml:space="preserve"> PAGEREF _Toc500765668 \h </w:instrText>
             </w:r>
             <w:r>
               <w:rPr>
@@ -962,7 +1007,7 @@
               <w:lang w:val="en-GB" w:eastAsia="en-GB"/>
             </w:rPr>
           </w:pPr>
-          <w:hyperlink w:anchor="_Toc500760197" w:history="1">
+          <w:hyperlink w:anchor="_Toc500765669" w:history="1">
             <w:r>
               <w:rPr>
                 <w:rStyle w:val="Hyperlink"/>
@@ -1008,7 +1053,7 @@
                 <w:noProof/>
                 <w:webHidden/>
               </w:rPr>
-              <w:instrText xml:space="preserve"> PAGEREF _Toc500760197 \h </w:instrText>
+              <w:instrText xml:space="preserve"> PAGEREF _Toc500765669 \h </w:instrText>
             </w:r>
             <w:r>
               <w:rPr>
@@ -1056,7 +1101,7 @@
               <w:lang w:val="en-GB" w:eastAsia="en-GB"/>
             </w:rPr>
           </w:pPr>
-          <w:hyperlink w:anchor="_Toc500760198" w:history="1">
+          <w:hyperlink w:anchor="_Toc500765670" w:history="1">
             <w:r>
               <w:rPr>
                 <w:rStyle w:val="Hyperlink"/>
@@ -1102,7 +1147,7 @@
                 <w:noProof/>
                 <w:webHidden/>
               </w:rPr>
-              <w:instrText xml:space="preserve"> PAGEREF _Toc500760198 \h </w:instrText>
+              <w:instrText xml:space="preserve"> PAGEREF _Toc500765670 \h </w:instrText>
             </w:r>
             <w:r>
               <w:rPr>
@@ -1150,7 +1195,7 @@
               <w:lang w:val="en-GB" w:eastAsia="en-GB"/>
             </w:rPr>
           </w:pPr>
-          <w:hyperlink w:anchor="_Toc500760199" w:history="1">
+          <w:hyperlink w:anchor="_Toc500765671" w:history="1">
             <w:r>
               <w:rPr>
                 <w:rStyle w:val="Hyperlink"/>
@@ -1196,7 +1241,7 @@
                 <w:noProof/>
                 <w:webHidden/>
               </w:rPr>
-              <w:instrText xml:space="preserve"> PAGEREF _Toc500760199 \h </w:instrText>
+              <w:instrText xml:space="preserve"> PAGEREF _Toc500765671 \h </w:instrText>
             </w:r>
             <w:r>
               <w:rPr>
@@ -1244,7 +1289,7 @@
               <w:lang w:val="en-GB" w:eastAsia="en-GB"/>
             </w:rPr>
           </w:pPr>
-          <w:hyperlink w:anchor="_Toc500760200" w:history="1">
+          <w:hyperlink w:anchor="_Toc500765672" w:history="1">
             <w:r>
               <w:rPr>
                 <w:rStyle w:val="Hyperlink"/>
@@ -1290,7 +1335,7 @@
                 <w:noProof/>
                 <w:webHidden/>
               </w:rPr>
-              <w:instrText xml:space="preserve"> PAGEREF _Toc500760200 \h </w:instrText>
+              <w:instrText xml:space="preserve"> PAGEREF _Toc500765672 \h </w:instrText>
             </w:r>
             <w:r>
               <w:rPr>
@@ -1336,7 +1381,7 @@
               <w:lang w:val="en-GB" w:eastAsia="en-GB"/>
             </w:rPr>
           </w:pPr>
-          <w:hyperlink w:anchor="_Toc500760201" w:history="1">
+          <w:hyperlink w:anchor="_Toc500765673" w:history="1">
             <w:r>
               <w:rPr>
                 <w:rStyle w:val="Hyperlink"/>
@@ -1380,7 +1425,7 @@
                 <w:noProof/>
                 <w:webHidden/>
               </w:rPr>
-              <w:instrText xml:space="preserve"> PAGEREF _Toc500760201 \h </w:instrText>
+              <w:instrText xml:space="preserve"> PAGEREF _Toc500765673 \h </w:instrText>
             </w:r>
             <w:r>
               <w:rPr>
@@ -1428,7 +1473,7 @@
               <w:lang w:val="en-GB" w:eastAsia="en-GB"/>
             </w:rPr>
           </w:pPr>
-          <w:hyperlink w:anchor="_Toc500760202" w:history="1">
+          <w:hyperlink w:anchor="_Toc500765674" w:history="1">
             <w:r>
               <w:rPr>
                 <w:rStyle w:val="Hyperlink"/>
@@ -1474,7 +1519,7 @@
                 <w:noProof/>
                 <w:webHidden/>
               </w:rPr>
-              <w:instrText xml:space="preserve"> PAGEREF _Toc500760202 \h </w:instrText>
+              <w:instrText xml:space="preserve"> PAGEREF _Toc500765674 \h </w:instrText>
             </w:r>
             <w:r>
               <w:rPr>
@@ -1522,7 +1567,7 @@
               <w:lang w:val="en-GB" w:eastAsia="en-GB"/>
             </w:rPr>
           </w:pPr>
-          <w:hyperlink w:anchor="_Toc500760203" w:history="1">
+          <w:hyperlink w:anchor="_Toc500765675" w:history="1">
             <w:r>
               <w:rPr>
                 <w:rStyle w:val="Hyperlink"/>
@@ -1568,7 +1613,7 @@
                 <w:noProof/>
                 <w:webHidden/>
               </w:rPr>
-              <w:instrText xml:space="preserve"> PAGEREF _Toc500760203 \h </w:instrText>
+              <w:instrText xml:space="preserve"> PAGEREF _Toc500765675 \h </w:instrText>
             </w:r>
             <w:r>
               <w:rPr>
@@ -1613,7 +1658,7 @@
               <w:lang w:val="en-GB" w:eastAsia="en-GB"/>
             </w:rPr>
           </w:pPr>
-          <w:hyperlink w:anchor="_Toc500760204" w:history="1">
+          <w:hyperlink w:anchor="_Toc500765676" w:history="1">
             <w:r>
               <w:rPr>
                 <w:rStyle w:val="Hyperlink"/>
@@ -1640,7 +1685,7 @@
                 <w:noProof/>
                 <w:webHidden/>
               </w:rPr>
-              <w:instrText xml:space="preserve"> PAGEREF _Toc500760204 \h </w:instrText>
+              <w:instrText xml:space="preserve"> PAGEREF _Toc500765676 \h </w:instrText>
             </w:r>
             <w:r>
               <w:rPr>
@@ -1685,7 +1730,7 @@
               <w:lang w:val="en-GB" w:eastAsia="en-GB"/>
             </w:rPr>
           </w:pPr>
-          <w:hyperlink w:anchor="_Toc500760205" w:history="1">
+          <w:hyperlink w:anchor="_Toc500765677" w:history="1">
             <w:r>
               <w:rPr>
                 <w:rStyle w:val="Hyperlink"/>
@@ -1712,7 +1757,7 @@
                 <w:noProof/>
                 <w:webHidden/>
               </w:rPr>
-              <w:instrText xml:space="preserve"> PAGEREF _Toc500760205 \h </w:instrText>
+              <w:instrText xml:space="preserve"> PAGEREF _Toc500765677 \h </w:instrText>
             </w:r>
             <w:r>
               <w:rPr>
@@ -1757,7 +1802,7 @@
               <w:lang w:val="en-GB" w:eastAsia="en-GB"/>
             </w:rPr>
           </w:pPr>
-          <w:hyperlink w:anchor="_Toc500760206" w:history="1">
+          <w:hyperlink w:anchor="_Toc500765678" w:history="1">
             <w:r>
               <w:rPr>
                 <w:rStyle w:val="Hyperlink"/>
@@ -1784,7 +1829,7 @@
                 <w:noProof/>
                 <w:webHidden/>
               </w:rPr>
-              <w:instrText xml:space="preserve"> PAGEREF _Toc500760206 \h </w:instrText>
+              <w:instrText xml:space="preserve"> PAGEREF _Toc500765678 \h </w:instrText>
             </w:r>
             <w:r>
               <w:rPr>
@@ -1829,7 +1874,7 @@
               <w:lang w:val="en-GB" w:eastAsia="en-GB"/>
             </w:rPr>
           </w:pPr>
-          <w:hyperlink w:anchor="_Toc500760207" w:history="1">
+          <w:hyperlink w:anchor="_Toc500765679" w:history="1">
             <w:r>
               <w:rPr>
                 <w:rStyle w:val="Hyperlink"/>
@@ -1856,7 +1901,7 @@
                 <w:noProof/>
                 <w:webHidden/>
               </w:rPr>
-              <w:instrText xml:space="preserve"> PAGEREF _Toc500760207 \h </w:instrText>
+              <w:instrText xml:space="preserve"> PAGEREF _Toc500765679 \h </w:instrText>
             </w:r>
             <w:r>
               <w:rPr>
@@ -1901,7 +1946,7 @@
               <w:lang w:val="en-GB" w:eastAsia="en-GB"/>
             </w:rPr>
           </w:pPr>
-          <w:hyperlink w:anchor="_Toc500760208" w:history="1">
+          <w:hyperlink w:anchor="_Toc500765680" w:history="1">
             <w:r>
               <w:rPr>
                 <w:rStyle w:val="Hyperlink"/>
@@ -1928,7 +1973,7 @@
                 <w:noProof/>
                 <w:webHidden/>
               </w:rPr>
-              <w:instrText xml:space="preserve"> PAGEREF _Toc500760208 \h </w:instrText>
+              <w:instrText xml:space="preserve"> PAGEREF _Toc500765680 \h </w:instrText>
             </w:r>
             <w:r>
               <w:rPr>
@@ -1973,7 +2018,7 @@
               <w:lang w:val="en-GB" w:eastAsia="en-GB"/>
             </w:rPr>
           </w:pPr>
-          <w:hyperlink w:anchor="_Toc500760209" w:history="1">
+          <w:hyperlink w:anchor="_Toc500765681" w:history="1">
             <w:r>
               <w:rPr>
                 <w:rStyle w:val="Hyperlink"/>
@@ -2000,7 +2045,7 @@
                 <w:noProof/>
                 <w:webHidden/>
               </w:rPr>
-              <w:instrText xml:space="preserve"> PAGEREF _Toc500760209 \h </w:instrText>
+              <w:instrText xml:space="preserve"> PAGEREF _Toc500765681 \h </w:instrText>
             </w:r>
             <w:r>
               <w:rPr>
@@ -2045,7 +2090,7 @@
               <w:lang w:val="en-GB" w:eastAsia="en-GB"/>
             </w:rPr>
           </w:pPr>
-          <w:hyperlink w:anchor="_Toc500760210" w:history="1">
+          <w:hyperlink w:anchor="_Toc500765682" w:history="1">
             <w:r>
               <w:rPr>
                 <w:rStyle w:val="Hyperlink"/>
@@ -2072,7 +2117,7 @@
                 <w:noProof/>
                 <w:webHidden/>
               </w:rPr>
-              <w:instrText xml:space="preserve"> PAGEREF _Toc500760210 \h </w:instrText>
+              <w:instrText xml:space="preserve"> PAGEREF _Toc500765682 \h </w:instrText>
             </w:r>
             <w:r>
               <w:rPr>
@@ -2117,7 +2162,7 @@
               <w:lang w:val="en-GB" w:eastAsia="en-GB"/>
             </w:rPr>
           </w:pPr>
-          <w:hyperlink w:anchor="_Toc500760211" w:history="1">
+          <w:hyperlink w:anchor="_Toc500765683" w:history="1">
             <w:r>
               <w:rPr>
                 <w:rStyle w:val="Hyperlink"/>
@@ -2144,7 +2189,7 @@
                 <w:noProof/>
                 <w:webHidden/>
               </w:rPr>
-              <w:instrText xml:space="preserve"> PAGEREF _Toc500760211 \h </w:instrText>
+              <w:instrText xml:space="preserve"> PAGEREF _Toc500765683 \h </w:instrText>
             </w:r>
             <w:r>
               <w:rPr>
@@ -2189,7 +2234,7 @@
               <w:lang w:val="en-GB" w:eastAsia="en-GB"/>
             </w:rPr>
           </w:pPr>
-          <w:hyperlink w:anchor="_Toc500760212" w:history="1">
+          <w:hyperlink w:anchor="_Toc500765684" w:history="1">
             <w:r>
               <w:rPr>
                 <w:rStyle w:val="Hyperlink"/>
@@ -2216,7 +2261,7 @@
                 <w:noProof/>
                 <w:webHidden/>
               </w:rPr>
-              <w:instrText xml:space="preserve"> PAGEREF _Toc500760212 \h </w:instrText>
+              <w:instrText xml:space="preserve"> PAGEREF _Toc500765684 \h </w:instrText>
             </w:r>
             <w:r>
               <w:rPr>
@@ -2261,7 +2306,7 @@
               <w:lang w:val="en-GB" w:eastAsia="en-GB"/>
             </w:rPr>
           </w:pPr>
-          <w:hyperlink w:anchor="_Toc500760213" w:history="1">
+          <w:hyperlink w:anchor="_Toc500765685" w:history="1">
             <w:r>
               <w:rPr>
                 <w:rStyle w:val="Hyperlink"/>
@@ -2288,7 +2333,7 @@
                 <w:noProof/>
                 <w:webHidden/>
               </w:rPr>
-              <w:instrText xml:space="preserve"> PAGEREF _Toc500760213 \h </w:instrText>
+              <w:instrText xml:space="preserve"> PAGEREF _Toc500765685 \h </w:instrText>
             </w:r>
             <w:r>
               <w:rPr>
@@ -2333,7 +2378,7 @@
               <w:lang w:val="en-GB" w:eastAsia="en-GB"/>
             </w:rPr>
           </w:pPr>
-          <w:hyperlink w:anchor="_Toc500760214" w:history="1">
+          <w:hyperlink w:anchor="_Toc500765686" w:history="1">
             <w:r>
               <w:rPr>
                 <w:rStyle w:val="Hyperlink"/>
@@ -2360,7 +2405,7 @@
                 <w:noProof/>
                 <w:webHidden/>
               </w:rPr>
-              <w:instrText xml:space="preserve"> PAGEREF _Toc500760214 \h </w:instrText>
+              <w:instrText xml:space="preserve"> PAGEREF _Toc500765686 \h </w:instrText>
             </w:r>
             <w:r>
               <w:rPr>
@@ -2408,7 +2453,7 @@
               <w:lang w:val="en-GB" w:eastAsia="en-GB"/>
             </w:rPr>
           </w:pPr>
-          <w:hyperlink w:anchor="_Toc500760215" w:history="1">
+          <w:hyperlink w:anchor="_Toc500765687" w:history="1">
             <w:r>
               <w:rPr>
                 <w:rStyle w:val="Hyperlink"/>
@@ -2454,7 +2499,7 @@
                 <w:noProof/>
                 <w:webHidden/>
               </w:rPr>
-              <w:instrText xml:space="preserve"> PAGEREF _Toc500760215 \h </w:instrText>
+              <w:instrText xml:space="preserve"> PAGEREF _Toc500765687 \h </w:instrText>
             </w:r>
             <w:r>
               <w:rPr>
@@ -2500,7 +2545,7 @@
               <w:lang w:val="en-GB" w:eastAsia="en-GB"/>
             </w:rPr>
           </w:pPr>
-          <w:hyperlink w:anchor="_Toc500760216" w:history="1">
+          <w:hyperlink w:anchor="_Toc500765688" w:history="1">
             <w:r>
               <w:rPr>
                 <w:rStyle w:val="Hyperlink"/>
@@ -2544,7 +2589,7 @@
                 <w:noProof/>
                 <w:webHidden/>
               </w:rPr>
-              <w:instrText xml:space="preserve"> PAGEREF _Toc500760216 \h </w:instrText>
+              <w:instrText xml:space="preserve"> PAGEREF _Toc500765688 \h </w:instrText>
             </w:r>
             <w:r>
               <w:rPr>
@@ -2592,7 +2637,7 @@
               <w:lang w:val="en-GB" w:eastAsia="en-GB"/>
             </w:rPr>
           </w:pPr>
-          <w:hyperlink w:anchor="_Toc500760217" w:history="1">
+          <w:hyperlink w:anchor="_Toc500765689" w:history="1">
             <w:r>
               <w:rPr>
                 <w:rStyle w:val="Hyperlink"/>
@@ -2640,7 +2685,7 @@
                 <w:noProof/>
                 <w:webHidden/>
               </w:rPr>
-              <w:instrText xml:space="preserve"> PAGEREF _Toc500760217 \h </w:instrText>
+              <w:instrText xml:space="preserve"> PAGEREF _Toc500765689 \h </w:instrText>
             </w:r>
             <w:r>
               <w:rPr>
@@ -2688,7 +2733,7 @@
               <w:lang w:val="en-GB" w:eastAsia="en-GB"/>
             </w:rPr>
           </w:pPr>
-          <w:hyperlink w:anchor="_Toc500760218" w:history="1">
+          <w:hyperlink w:anchor="_Toc500765690" w:history="1">
             <w:r>
               <w:rPr>
                 <w:rStyle w:val="Hyperlink"/>
@@ -2736,7 +2781,7 @@
                 <w:noProof/>
                 <w:webHidden/>
               </w:rPr>
-              <w:instrText xml:space="preserve"> PAGEREF _Toc500760218 \h </w:instrText>
+              <w:instrText xml:space="preserve"> PAGEREF _Toc500765690 \h </w:instrText>
             </w:r>
             <w:r>
               <w:rPr>
@@ -2784,7 +2829,7 @@
               <w:lang w:val="en-GB" w:eastAsia="en-GB"/>
             </w:rPr>
           </w:pPr>
-          <w:hyperlink w:anchor="_Toc500760219" w:history="1">
+          <w:hyperlink w:anchor="_Toc500765691" w:history="1">
             <w:r>
               <w:rPr>
                 <w:rStyle w:val="Hyperlink"/>
@@ -2832,7 +2877,7 @@
                 <w:noProof/>
                 <w:webHidden/>
               </w:rPr>
-              <w:instrText xml:space="preserve"> PAGEREF _Toc500760219 \h </w:instrText>
+              <w:instrText xml:space="preserve"> PAGEREF _Toc500765691 \h </w:instrText>
             </w:r>
             <w:r>
               <w:rPr>
@@ -2880,7 +2925,7 @@
               <w:lang w:val="en-GB" w:eastAsia="en-GB"/>
             </w:rPr>
           </w:pPr>
-          <w:hyperlink w:anchor="_Toc500760220" w:history="1">
+          <w:hyperlink w:anchor="_Toc500765692" w:history="1">
             <w:r>
               <w:rPr>
                 <w:rStyle w:val="Hyperlink"/>
@@ -2928,7 +2973,7 @@
                 <w:noProof/>
                 <w:webHidden/>
               </w:rPr>
-              <w:instrText xml:space="preserve"> PAGEREF _Toc500760220 \h </w:instrText>
+              <w:instrText xml:space="preserve"> PAGEREF _Toc500765692 \h </w:instrText>
             </w:r>
             <w:r>
               <w:rPr>
@@ -2974,7 +3019,7 @@
               <w:lang w:val="en-GB" w:eastAsia="en-GB"/>
             </w:rPr>
           </w:pPr>
-          <w:hyperlink w:anchor="_Toc500760221" w:history="1">
+          <w:hyperlink w:anchor="_Toc500765693" w:history="1">
             <w:r>
               <w:rPr>
                 <w:rStyle w:val="Hyperlink"/>
@@ -3018,7 +3063,7 @@
                 <w:noProof/>
                 <w:webHidden/>
               </w:rPr>
-              <w:instrText xml:space="preserve"> PAGEREF _Toc500760221 \h </w:instrText>
+              <w:instrText xml:space="preserve"> PAGEREF _Toc500765693 \h </w:instrText>
             </w:r>
             <w:r>
               <w:rPr>
@@ -3066,12 +3111,11 @@
               <w:lang w:val="en-GB" w:eastAsia="en-GB"/>
             </w:rPr>
           </w:pPr>
-          <w:hyperlink w:anchor="_Toc500760222" w:history="1">
+          <w:hyperlink w:anchor="_Toc500765694" w:history="1">
             <w:r>
               <w:rPr>
                 <w:rStyle w:val="Hyperlink"/>
                 <w:noProof/>
-                <w:highlight w:val="yellow"/>
               </w:rPr>
               <w:t>4.1.</w:t>
             </w:r>
@@ -3091,7 +3135,6 @@
               <w:rPr>
                 <w:rStyle w:val="Hyperlink"/>
                 <w:noProof/>
-                <w:highlight w:val="yellow"/>
               </w:rPr>
               <w:t>Tests</w:t>
             </w:r>
@@ -3114,7 +3157,7 @@
                 <w:noProof/>
                 <w:webHidden/>
               </w:rPr>
-              <w:instrText xml:space="preserve"> PAGEREF _Toc500760222 \h </w:instrText>
+              <w:instrText xml:space="preserve"> PAGEREF _Toc500765694 \h </w:instrText>
             </w:r>
             <w:r>
               <w:rPr>
@@ -3162,7 +3205,7 @@
               <w:lang w:val="en-GB" w:eastAsia="en-GB"/>
             </w:rPr>
           </w:pPr>
-          <w:hyperlink w:anchor="_Toc500760223" w:history="1">
+          <w:hyperlink w:anchor="_Toc500765695" w:history="1">
             <w:r>
               <w:rPr>
                 <w:rStyle w:val="Hyperlink"/>
@@ -3210,7 +3253,7 @@
                 <w:noProof/>
                 <w:webHidden/>
               </w:rPr>
-              <w:instrText xml:space="preserve"> PAGEREF _Toc500760223 \h </w:instrText>
+              <w:instrText xml:space="preserve"> PAGEREF _Toc500765695 \h </w:instrText>
             </w:r>
             <w:r>
               <w:rPr>
@@ -3230,7 +3273,7 @@
                 <w:noProof/>
                 <w:webHidden/>
               </w:rPr>
-              <w:t>11</w:t>
+              <w:t>13</w:t>
             </w:r>
             <w:r>
               <w:rPr>
@@ -3258,7 +3301,7 @@
               <w:lang w:val="en-GB" w:eastAsia="en-GB"/>
             </w:rPr>
           </w:pPr>
-          <w:hyperlink w:anchor="_Toc500760224" w:history="1">
+          <w:hyperlink w:anchor="_Toc500765696" w:history="1">
             <w:r>
               <w:rPr>
                 <w:rStyle w:val="Hyperlink"/>
@@ -3306,7 +3349,7 @@
                 <w:noProof/>
                 <w:webHidden/>
               </w:rPr>
-              <w:instrText xml:space="preserve"> PAGEREF _Toc500760224 \h </w:instrText>
+              <w:instrText xml:space="preserve"> PAGEREF _Toc500765696 \h </w:instrText>
             </w:r>
             <w:r>
               <w:rPr>
@@ -3326,7 +3369,7 @@
                 <w:noProof/>
                 <w:webHidden/>
               </w:rPr>
-              <w:t>11</w:t>
+              <w:t>13</w:t>
             </w:r>
             <w:r>
               <w:rPr>
@@ -3352,7 +3395,7 @@
               <w:lang w:val="en-GB" w:eastAsia="en-GB"/>
             </w:rPr>
           </w:pPr>
-          <w:hyperlink w:anchor="_Toc500760225" w:history="1">
+          <w:hyperlink w:anchor="_Toc500765697" w:history="1">
             <w:r>
               <w:rPr>
                 <w:rStyle w:val="Hyperlink"/>
@@ -3396,7 +3439,7 @@
                 <w:noProof/>
                 <w:webHidden/>
               </w:rPr>
-              <w:instrText xml:space="preserve"> PAGEREF _Toc500760225 \h </w:instrText>
+              <w:instrText xml:space="preserve"> PAGEREF _Toc500765697 \h </w:instrText>
             </w:r>
             <w:r>
               <w:rPr>
@@ -3416,7 +3459,7 @@
                 <w:noProof/>
                 <w:webHidden/>
               </w:rPr>
-              <w:t>12</w:t>
+              <w:t>14</w:t>
             </w:r>
             <w:r>
               <w:rPr>
@@ -3444,7 +3487,7 @@
               <w:lang w:val="en-GB" w:eastAsia="en-GB"/>
             </w:rPr>
           </w:pPr>
-          <w:hyperlink w:anchor="_Toc500760226" w:history="1">
+          <w:hyperlink w:anchor="_Toc500765698" w:history="1">
             <w:r>
               <w:rPr>
                 <w:rStyle w:val="Hyperlink"/>
@@ -3490,7 +3533,7 @@
                 <w:noProof/>
                 <w:webHidden/>
               </w:rPr>
-              <w:instrText xml:space="preserve"> PAGEREF _Toc500760226 \h </w:instrText>
+              <w:instrText xml:space="preserve"> PAGEREF _Toc500765698 \h </w:instrText>
             </w:r>
             <w:r>
               <w:rPr>
@@ -3510,7 +3553,7 @@
                 <w:noProof/>
                 <w:webHidden/>
               </w:rPr>
-              <w:t>12</w:t>
+              <w:t>14</w:t>
             </w:r>
             <w:r>
               <w:rPr>
@@ -3538,7 +3581,7 @@
               <w:lang w:val="en-GB" w:eastAsia="en-GB"/>
             </w:rPr>
           </w:pPr>
-          <w:hyperlink w:anchor="_Toc500760227" w:history="1">
+          <w:hyperlink w:anchor="_Toc500765699" w:history="1">
             <w:r>
               <w:rPr>
                 <w:rStyle w:val="Hyperlink"/>
@@ -3584,7 +3627,7 @@
                 <w:noProof/>
                 <w:webHidden/>
               </w:rPr>
-              <w:instrText xml:space="preserve"> PAGEREF _Toc500760227 \h </w:instrText>
+              <w:instrText xml:space="preserve"> PAGEREF _Toc500765699 \h </w:instrText>
             </w:r>
             <w:r>
               <w:rPr>
@@ -3604,7 +3647,7 @@
                 <w:noProof/>
                 <w:webHidden/>
               </w:rPr>
-              <w:t>12</w:t>
+              <w:t>14</w:t>
             </w:r>
             <w:r>
               <w:rPr>
@@ -3632,7 +3675,7 @@
               <w:lang w:val="en-GB" w:eastAsia="en-GB"/>
             </w:rPr>
           </w:pPr>
-          <w:hyperlink w:anchor="_Toc500760228" w:history="1">
+          <w:hyperlink w:anchor="_Toc500765700" w:history="1">
             <w:r>
               <w:rPr>
                 <w:rStyle w:val="Hyperlink"/>
@@ -3678,7 +3721,7 @@
                 <w:noProof/>
                 <w:webHidden/>
               </w:rPr>
-              <w:instrText xml:space="preserve"> PAGEREF _Toc500760228 \h </w:instrText>
+              <w:instrText xml:space="preserve"> PAGEREF _Toc500765700 \h </w:instrText>
             </w:r>
             <w:r>
               <w:rPr>
@@ -3698,7 +3741,7 @@
                 <w:noProof/>
                 <w:webHidden/>
               </w:rPr>
-              <w:t>12</w:t>
+              <w:t>14</w:t>
             </w:r>
             <w:r>
               <w:rPr>
@@ -3726,7 +3769,7 @@
               <w:lang w:val="en-GB" w:eastAsia="en-GB"/>
             </w:rPr>
           </w:pPr>
-          <w:hyperlink w:anchor="_Toc500760229" w:history="1">
+          <w:hyperlink w:anchor="_Toc500765701" w:history="1">
             <w:r>
               <w:rPr>
                 <w:rStyle w:val="Hyperlink"/>
@@ -3772,7 +3815,7 @@
                 <w:noProof/>
                 <w:webHidden/>
               </w:rPr>
-              <w:instrText xml:space="preserve"> PAGEREF _Toc500760229 \h </w:instrText>
+              <w:instrText xml:space="preserve"> PAGEREF _Toc500765701 \h </w:instrText>
             </w:r>
             <w:r>
               <w:rPr>
@@ -3792,7 +3835,7 @@
                 <w:noProof/>
                 <w:webHidden/>
               </w:rPr>
-              <w:t>12</w:t>
+              <w:t>14</w:t>
             </w:r>
             <w:r>
               <w:rPr>
@@ -3818,7 +3861,7 @@
               <w:lang w:val="en-GB" w:eastAsia="en-GB"/>
             </w:rPr>
           </w:pPr>
-          <w:hyperlink w:anchor="_Toc500760230" w:history="1">
+          <w:hyperlink w:anchor="_Toc500765702" w:history="1">
             <w:r>
               <w:rPr>
                 <w:rStyle w:val="Hyperlink"/>
@@ -3862,7 +3905,7 @@
                 <w:noProof/>
                 <w:webHidden/>
               </w:rPr>
-              <w:instrText xml:space="preserve"> PAGEREF _Toc500760230 \h </w:instrText>
+              <w:instrText xml:space="preserve"> PAGEREF _Toc500765702 \h </w:instrText>
             </w:r>
             <w:r>
               <w:rPr>
@@ -3882,7 +3925,7 @@
                 <w:noProof/>
                 <w:webHidden/>
               </w:rPr>
-              <w:t>13</w:t>
+              <w:t>15</w:t>
             </w:r>
             <w:r>
               <w:rPr>
@@ -3910,7 +3953,7 @@
               <w:lang w:val="en-GB" w:eastAsia="en-GB"/>
             </w:rPr>
           </w:pPr>
-          <w:hyperlink w:anchor="_Toc500760231" w:history="1">
+          <w:hyperlink w:anchor="_Toc500765703" w:history="1">
             <w:r>
               <w:rPr>
                 <w:rStyle w:val="Hyperlink"/>
@@ -3956,7 +3999,7 @@
                 <w:noProof/>
                 <w:webHidden/>
               </w:rPr>
-              <w:instrText xml:space="preserve"> PAGEREF _Toc500760231 \h </w:instrText>
+              <w:instrText xml:space="preserve"> PAGEREF _Toc500765703 \h </w:instrText>
             </w:r>
             <w:r>
               <w:rPr>
@@ -3976,7 +4019,7 @@
                 <w:noProof/>
                 <w:webHidden/>
               </w:rPr>
-              <w:t>13</w:t>
+              <w:t>15</w:t>
             </w:r>
             <w:r>
               <w:rPr>
@@ -4002,7 +4045,7 @@
               <w:lang w:val="en-GB" w:eastAsia="en-GB"/>
             </w:rPr>
           </w:pPr>
-          <w:hyperlink w:anchor="_Toc500760232" w:history="1">
+          <w:hyperlink w:anchor="_Toc500765704" w:history="1">
             <w:r>
               <w:rPr>
                 <w:rStyle w:val="Hyperlink"/>
@@ -4046,7 +4089,7 @@
                 <w:noProof/>
                 <w:webHidden/>
               </w:rPr>
-              <w:instrText xml:space="preserve"> PAGEREF _Toc500760232 \h </w:instrText>
+              <w:instrText xml:space="preserve"> PAGEREF _Toc500765704 \h </w:instrText>
             </w:r>
             <w:r>
               <w:rPr>
@@ -4066,7 +4109,7 @@
                 <w:noProof/>
                 <w:webHidden/>
               </w:rPr>
-              <w:t>13</w:t>
+              <w:t>15</w:t>
             </w:r>
             <w:r>
               <w:rPr>
@@ -4092,7 +4135,7 @@
               <w:lang w:val="en-GB" w:eastAsia="en-GB"/>
             </w:rPr>
           </w:pPr>
-          <w:hyperlink w:anchor="_Toc500760233" w:history="1">
+          <w:hyperlink w:anchor="_Toc500765705" w:history="1">
             <w:r>
               <w:rPr>
                 <w:rStyle w:val="Hyperlink"/>
@@ -4136,7 +4179,7 @@
                 <w:noProof/>
                 <w:webHidden/>
               </w:rPr>
-              <w:instrText xml:space="preserve"> PAGEREF _Toc500760233 \h </w:instrText>
+              <w:instrText xml:space="preserve"> PAGEREF _Toc500765705 \h </w:instrText>
             </w:r>
             <w:r>
               <w:rPr>
@@ -4156,7 +4199,7 @@
                 <w:noProof/>
                 <w:webHidden/>
               </w:rPr>
-              <w:t>13</w:t>
+              <w:t>15</w:t>
             </w:r>
             <w:r>
               <w:rPr>
@@ -4184,7 +4227,7 @@
               <w:lang w:val="en-GB" w:eastAsia="en-GB"/>
             </w:rPr>
           </w:pPr>
-          <w:hyperlink w:anchor="_Toc500760234" w:history="1">
+          <w:hyperlink w:anchor="_Toc500765706" w:history="1">
             <w:r>
               <w:rPr>
                 <w:rStyle w:val="Hyperlink"/>
@@ -4230,7 +4273,7 @@
                 <w:noProof/>
                 <w:webHidden/>
               </w:rPr>
-              <w:instrText xml:space="preserve"> PAGEREF _Toc500760234 \h </w:instrText>
+              <w:instrText xml:space="preserve"> PAGEREF _Toc500765706 \h </w:instrText>
             </w:r>
             <w:r>
               <w:rPr>
@@ -4250,7 +4293,7 @@
                 <w:noProof/>
                 <w:webHidden/>
               </w:rPr>
-              <w:t>14</w:t>
+              <w:t>16</w:t>
             </w:r>
             <w:r>
               <w:rPr>
@@ -4278,7 +4321,7 @@
               <w:lang w:val="en-GB" w:eastAsia="en-GB"/>
             </w:rPr>
           </w:pPr>
-          <w:hyperlink w:anchor="_Toc500760235" w:history="1">
+          <w:hyperlink w:anchor="_Toc500765707" w:history="1">
             <w:r>
               <w:rPr>
                 <w:rStyle w:val="Hyperlink"/>
@@ -4324,7 +4367,7 @@
                 <w:noProof/>
                 <w:webHidden/>
               </w:rPr>
-              <w:instrText xml:space="preserve"> PAGEREF _Toc500760235 \h </w:instrText>
+              <w:instrText xml:space="preserve"> PAGEREF _Toc500765707 \h </w:instrText>
             </w:r>
             <w:r>
               <w:rPr>
@@ -4344,7 +4387,7 @@
                 <w:noProof/>
                 <w:webHidden/>
               </w:rPr>
-              <w:t>14</w:t>
+              <w:t>16</w:t>
             </w:r>
             <w:r>
               <w:rPr>
@@ -4372,7 +4415,7 @@
               <w:lang w:val="en-GB" w:eastAsia="en-GB"/>
             </w:rPr>
           </w:pPr>
-          <w:hyperlink w:anchor="_Toc500760236" w:history="1">
+          <w:hyperlink w:anchor="_Toc500765708" w:history="1">
             <w:r>
               <w:rPr>
                 <w:rStyle w:val="Hyperlink"/>
@@ -4420,7 +4463,7 @@
                 <w:noProof/>
                 <w:webHidden/>
               </w:rPr>
-              <w:instrText xml:space="preserve"> PAGEREF _Toc500760236 \h </w:instrText>
+              <w:instrText xml:space="preserve"> PAGEREF _Toc500765708 \h </w:instrText>
             </w:r>
             <w:r>
               <w:rPr>
@@ -4440,7 +4483,7 @@
                 <w:noProof/>
                 <w:webHidden/>
               </w:rPr>
-              <w:t>14</w:t>
+              <w:t>16</w:t>
             </w:r>
             <w:r>
               <w:rPr>
@@ -4495,12 +4538,12 @@
           <w:numId w:val="1"/>
         </w:numPr>
       </w:pPr>
-      <w:bookmarkStart w:id="0" w:name="_Toc500760194"/>
+      <w:bookmarkStart w:id="1" w:name="_Toc500765666"/>
       <w:r>
         <w:lastRenderedPageBreak/>
         <w:t>Project Outline</w:t>
       </w:r>
-      <w:bookmarkEnd w:id="0"/>
+      <w:bookmarkEnd w:id="1"/>
     </w:p>
     <w:p>
       <w:pPr>
@@ -4510,11 +4553,11 @@
           <w:numId w:val="1"/>
         </w:numPr>
       </w:pPr>
-      <w:bookmarkStart w:id="1" w:name="_Toc500760195"/>
+      <w:bookmarkStart w:id="2" w:name="_Toc500765667"/>
       <w:r>
         <w:t>Starting Position</w:t>
       </w:r>
-      <w:bookmarkEnd w:id="1"/>
+      <w:bookmarkEnd w:id="2"/>
     </w:p>
     <w:p>
       <w:r>
@@ -4566,13 +4609,13 @@
           <w:numId w:val="1"/>
         </w:numPr>
       </w:pPr>
-      <w:bookmarkStart w:id="2" w:name="_Toc494724728"/>
-      <w:bookmarkStart w:id="3" w:name="_Toc500760196"/>
+      <w:bookmarkStart w:id="3" w:name="_Toc494724728"/>
+      <w:bookmarkStart w:id="4" w:name="_Toc500765668"/>
       <w:r>
         <w:t>Idea</w:t>
       </w:r>
-      <w:bookmarkEnd w:id="2"/>
       <w:bookmarkEnd w:id="3"/>
+      <w:bookmarkEnd w:id="4"/>
     </w:p>
     <w:p>
       <w:r>
@@ -4593,7 +4636,15 @@
     </w:p>
     <w:p>
       <w:r>
-        <w:t>In our game the player must manage multiple different maps at once, all of which have enemies that move towards the central structure. These maps can be either automatically generated or the player may design his own levels and play on them.</w:t>
+        <w:t xml:space="preserve">In our </w:t>
+      </w:r>
+      <w:proofErr w:type="gramStart"/>
+      <w:r>
+        <w:t>game</w:t>
+      </w:r>
+      <w:proofErr w:type="gramEnd"/>
+      <w:r>
+        <w:t xml:space="preserve"> the player must manage multiple different maps at once, all of which have enemies that move towards the central structure. These maps can be either automatically generated or the player may design his own levels and play on them.</w:t>
       </w:r>
     </w:p>
     <w:p/>
@@ -4605,13 +4656,13 @@
           <w:numId w:val="1"/>
         </w:numPr>
       </w:pPr>
-      <w:bookmarkStart w:id="4" w:name="_Toc494724729"/>
-      <w:bookmarkStart w:id="5" w:name="_Toc500760197"/>
+      <w:bookmarkStart w:id="5" w:name="_Toc494724729"/>
+      <w:bookmarkStart w:id="6" w:name="_Toc500765669"/>
       <w:r>
         <w:t>Customer Value</w:t>
       </w:r>
-      <w:bookmarkEnd w:id="4"/>
       <w:bookmarkEnd w:id="5"/>
+      <w:bookmarkEnd w:id="6"/>
     </w:p>
     <w:p>
       <w:pPr>
@@ -4669,14 +4720,22 @@
         <w:jc w:val="both"/>
       </w:pPr>
       <w:r>
-        <w:t>The customer will be able to choose to create his own unique maps for improved replayability and enjoyment.</w:t>
+        <w:t xml:space="preserve">The customer will be able to choose to create his own unique maps for improved </w:t>
+      </w:r>
+      <w:proofErr w:type="spellStart"/>
+      <w:r>
+        <w:t>replayability</w:t>
+      </w:r>
+      <w:proofErr w:type="spellEnd"/>
+      <w:r>
+        <w:t xml:space="preserve"> and enjoyment.</w:t>
       </w:r>
     </w:p>
     <w:p>
       <w:pPr>
         <w:pStyle w:val="Heading2"/>
       </w:pPr>
-      <w:bookmarkStart w:id="6" w:name="_Toc494724730"/>
+      <w:bookmarkStart w:id="7" w:name="_Toc494724730"/>
     </w:p>
     <w:p>
       <w:pPr>
@@ -4686,12 +4745,12 @@
           <w:numId w:val="1"/>
         </w:numPr>
       </w:pPr>
-      <w:bookmarkStart w:id="7" w:name="_Toc500760198"/>
+      <w:bookmarkStart w:id="8" w:name="_Toc500765670"/>
       <w:r>
         <w:t>State of the Art – Competition Analysis</w:t>
       </w:r>
-      <w:bookmarkEnd w:id="6"/>
       <w:bookmarkEnd w:id="7"/>
+      <w:bookmarkEnd w:id="8"/>
     </w:p>
     <w:p>
       <w:r>
@@ -4769,8 +4828,8 @@
           <w:numId w:val="1"/>
         </w:numPr>
       </w:pPr>
-      <w:bookmarkStart w:id="8" w:name="_Toc494724731"/>
-      <w:bookmarkStart w:id="9" w:name="_Toc500760199"/>
+      <w:bookmarkStart w:id="9" w:name="_Toc494724731"/>
+      <w:bookmarkStart w:id="10" w:name="_Toc500765671"/>
       <w:r>
         <w:lastRenderedPageBreak/>
         <w:t>Main p</w:t>
@@ -4778,8 +4837,8 @@
       <w:r>
         <w:t>rocess</w:t>
       </w:r>
-      <w:bookmarkEnd w:id="8"/>
       <w:bookmarkEnd w:id="9"/>
+      <w:bookmarkEnd w:id="10"/>
     </w:p>
     <w:p>
       <w:r>
@@ -5013,7 +5072,7 @@
         </w:rPr>
         <w:t>The player survives all waves and wins the game.</w:t>
       </w:r>
-      <w:bookmarkStart w:id="10" w:name="_Toc494724739"/>
+      <w:bookmarkStart w:id="11" w:name="_Toc494724739"/>
     </w:p>
     <w:p>
       <w:pPr>
@@ -5028,12 +5087,12 @@
           <w:numId w:val="1"/>
         </w:numPr>
       </w:pPr>
-      <w:bookmarkStart w:id="11" w:name="_Toc500760200"/>
+      <w:bookmarkStart w:id="12" w:name="_Toc500765672"/>
       <w:r>
         <w:t>Economics</w:t>
       </w:r>
-      <w:bookmarkEnd w:id="10"/>
       <w:bookmarkEnd w:id="11"/>
+      <w:bookmarkEnd w:id="12"/>
     </w:p>
     <w:p>
       <w:r>
@@ -5075,12 +5134,12 @@
           <w:numId w:val="1"/>
         </w:numPr>
       </w:pPr>
-      <w:bookmarkStart w:id="12" w:name="_Toc500760201"/>
+      <w:bookmarkStart w:id="13" w:name="_Toc500765673"/>
       <w:r>
         <w:lastRenderedPageBreak/>
         <w:t>Analysis</w:t>
       </w:r>
-      <w:bookmarkEnd w:id="12"/>
+      <w:bookmarkEnd w:id="13"/>
     </w:p>
     <w:p>
       <w:pPr>
@@ -5090,13 +5149,13 @@
           <w:numId w:val="1"/>
         </w:numPr>
       </w:pPr>
-      <w:bookmarkStart w:id="13" w:name="_Toc496557318"/>
-      <w:bookmarkStart w:id="14" w:name="_Toc500760202"/>
+      <w:bookmarkStart w:id="14" w:name="_Toc496557318"/>
+      <w:bookmarkStart w:id="15" w:name="_Toc500765674"/>
       <w:r>
         <w:t>Domain Model Diagram</w:t>
       </w:r>
-      <w:bookmarkEnd w:id="13"/>
       <w:bookmarkEnd w:id="14"/>
+      <w:bookmarkEnd w:id="15"/>
     </w:p>
     <w:p>
       <w:r>
@@ -5324,12 +5383,12 @@
           <w:numId w:val="1"/>
         </w:numPr>
       </w:pPr>
-      <w:bookmarkStart w:id="15" w:name="_Toc500760203"/>
+      <w:bookmarkStart w:id="16" w:name="_Toc500765675"/>
       <w:r>
         <w:lastRenderedPageBreak/>
         <w:t>Use Cases</w:t>
       </w:r>
-      <w:bookmarkEnd w:id="15"/>
+      <w:bookmarkEnd w:id="16"/>
     </w:p>
     <w:p>
       <w:r>
@@ -5457,11 +5516,16 @@
             <w:r>
               <w:t xml:space="preserve">UC </w:t>
             </w:r>
+            <w:proofErr w:type="gramStart"/>
             <w:r>
               <w:t xml:space="preserve">2 </w:t>
             </w:r>
             <w:r>
-              <w:t xml:space="preserve"> – </w:t>
+              <w:t xml:space="preserve"> –</w:t>
+            </w:r>
+            <w:proofErr w:type="gramEnd"/>
+            <w:r>
+              <w:t xml:space="preserve"> </w:t>
             </w:r>
             <w:r>
               <w:t>7</w:t>
@@ -5643,8 +5707,13 @@
                 <w:numId w:val="2"/>
               </w:numPr>
             </w:pPr>
-            <w:r>
-              <w:t>Unpause game</w:t>
+            <w:proofErr w:type="spellStart"/>
+            <w:r>
+              <w:t>Unpause</w:t>
+            </w:r>
+            <w:proofErr w:type="spellEnd"/>
+            <w:r>
+              <w:t xml:space="preserve"> game</w:t>
             </w:r>
           </w:p>
         </w:tc>
@@ -5817,13 +5886,13 @@
       <w:pPr>
         <w:pStyle w:val="Heading3"/>
       </w:pPr>
-      <w:bookmarkStart w:id="16" w:name="_Toc496557305"/>
-      <w:bookmarkStart w:id="17" w:name="_Toc500760204"/>
+      <w:bookmarkStart w:id="17" w:name="_Toc496557305"/>
+      <w:bookmarkStart w:id="18" w:name="_Toc500765676"/>
       <w:r>
         <w:t>UC 1 – Play game</w:t>
       </w:r>
-      <w:bookmarkEnd w:id="16"/>
       <w:bookmarkEnd w:id="17"/>
+      <w:bookmarkEnd w:id="18"/>
     </w:p>
     <w:p>
       <w:r>
@@ -6161,16 +6230,16 @@
       <w:pPr>
         <w:pStyle w:val="Heading3"/>
       </w:pPr>
-      <w:bookmarkStart w:id="18" w:name="_Toc496557306"/>
-      <w:bookmarkStart w:id="19" w:name="_Toc500760205"/>
+      <w:bookmarkStart w:id="19" w:name="_Toc496557306"/>
+      <w:bookmarkStart w:id="20" w:name="_Toc500765677"/>
       <w:r>
         <w:t>UC 2</w:t>
       </w:r>
       <w:r>
         <w:t xml:space="preserve"> – Place tower</w:t>
       </w:r>
-      <w:bookmarkEnd w:id="18"/>
       <w:bookmarkEnd w:id="19"/>
+      <w:bookmarkEnd w:id="20"/>
     </w:p>
     <w:p>
       <w:pPr>
@@ -6249,16 +6318,16 @@
       <w:pPr>
         <w:pStyle w:val="Heading3"/>
       </w:pPr>
-      <w:bookmarkStart w:id="20" w:name="_Toc496557307"/>
-      <w:bookmarkStart w:id="21" w:name="_Toc500760206"/>
+      <w:bookmarkStart w:id="21" w:name="_Toc496557307"/>
+      <w:bookmarkStart w:id="22" w:name="_Toc500765678"/>
       <w:r>
         <w:t>UC 3</w:t>
       </w:r>
       <w:r>
         <w:t xml:space="preserve"> – Upgrade tower</w:t>
       </w:r>
-      <w:bookmarkEnd w:id="20"/>
       <w:bookmarkEnd w:id="21"/>
+      <w:bookmarkEnd w:id="22"/>
     </w:p>
     <w:p>
       <w:pPr>
@@ -6352,8 +6421,8 @@
       <w:pPr>
         <w:pStyle w:val="Heading3"/>
       </w:pPr>
-      <w:bookmarkStart w:id="22" w:name="_Toc496557308"/>
-      <w:bookmarkStart w:id="23" w:name="_Toc500760207"/>
+      <w:bookmarkStart w:id="23" w:name="_Toc496557308"/>
+      <w:bookmarkStart w:id="24" w:name="_Toc500765679"/>
       <w:r>
         <w:lastRenderedPageBreak/>
         <w:t>UC 4</w:t>
@@ -6361,8 +6430,8 @@
       <w:r>
         <w:t xml:space="preserve"> – Tear down tower</w:t>
       </w:r>
-      <w:bookmarkEnd w:id="22"/>
       <w:bookmarkEnd w:id="23"/>
+      <w:bookmarkEnd w:id="24"/>
     </w:p>
     <w:p>
       <w:pPr>
@@ -6447,16 +6516,16 @@
       <w:pPr>
         <w:pStyle w:val="Heading3"/>
       </w:pPr>
-      <w:bookmarkStart w:id="24" w:name="_Toc496557309"/>
-      <w:bookmarkStart w:id="25" w:name="_Toc500760208"/>
+      <w:bookmarkStart w:id="25" w:name="_Toc496557309"/>
+      <w:bookmarkStart w:id="26" w:name="_Toc500765680"/>
       <w:r>
         <w:t>UC 5</w:t>
       </w:r>
       <w:r>
         <w:t xml:space="preserve"> – Call next wave</w:t>
       </w:r>
-      <w:bookmarkEnd w:id="24"/>
       <w:bookmarkEnd w:id="25"/>
+      <w:bookmarkEnd w:id="26"/>
     </w:p>
     <w:p>
       <w:pPr>
@@ -6510,16 +6579,16 @@
       <w:pPr>
         <w:pStyle w:val="Heading3"/>
       </w:pPr>
-      <w:bookmarkStart w:id="26" w:name="_Toc496557310"/>
-      <w:bookmarkStart w:id="27" w:name="_Toc500760209"/>
+      <w:bookmarkStart w:id="27" w:name="_Toc496557310"/>
+      <w:bookmarkStart w:id="28" w:name="_Toc500765681"/>
       <w:r>
         <w:t>UC 6</w:t>
       </w:r>
       <w:r>
         <w:t xml:space="preserve"> – Pause game</w:t>
       </w:r>
-      <w:bookmarkEnd w:id="26"/>
       <w:bookmarkEnd w:id="27"/>
+      <w:bookmarkEnd w:id="28"/>
     </w:p>
     <w:p>
       <w:r>
@@ -6531,16 +6600,24 @@
       <w:pPr>
         <w:pStyle w:val="Heading3"/>
       </w:pPr>
-      <w:bookmarkStart w:id="28" w:name="_Toc496557311"/>
-      <w:bookmarkStart w:id="29" w:name="_Toc500760210"/>
+      <w:bookmarkStart w:id="29" w:name="_Toc496557311"/>
+      <w:bookmarkStart w:id="30" w:name="_Toc500765682"/>
       <w:r>
         <w:t>UC 7</w:t>
       </w:r>
       <w:r>
-        <w:t xml:space="preserve"> – Unpause game</w:t>
-      </w:r>
-      <w:bookmarkEnd w:id="28"/>
+        <w:t xml:space="preserve"> – </w:t>
+      </w:r>
+      <w:proofErr w:type="spellStart"/>
+      <w:r>
+        <w:t>Unpause</w:t>
+      </w:r>
+      <w:proofErr w:type="spellEnd"/>
+      <w:r>
+        <w:t xml:space="preserve"> game</w:t>
+      </w:r>
       <w:bookmarkEnd w:id="29"/>
+      <w:bookmarkEnd w:id="30"/>
     </w:p>
     <w:p>
       <w:r>
@@ -6552,16 +6629,16 @@
       <w:pPr>
         <w:pStyle w:val="Heading3"/>
       </w:pPr>
-      <w:bookmarkStart w:id="30" w:name="_Toc496557312"/>
-      <w:bookmarkStart w:id="31" w:name="_Toc500760211"/>
+      <w:bookmarkStart w:id="31" w:name="_Toc496557312"/>
+      <w:bookmarkStart w:id="32" w:name="_Toc500765683"/>
       <w:r>
         <w:t>UC 8</w:t>
       </w:r>
       <w:r>
         <w:t xml:space="preserve"> – Create map</w:t>
       </w:r>
-      <w:bookmarkEnd w:id="30"/>
       <w:bookmarkEnd w:id="31"/>
+      <w:bookmarkEnd w:id="32"/>
     </w:p>
     <w:p>
       <w:r>
@@ -6573,16 +6650,16 @@
       <w:pPr>
         <w:pStyle w:val="Heading3"/>
       </w:pPr>
-      <w:bookmarkStart w:id="32" w:name="_Toc496557313"/>
-      <w:bookmarkStart w:id="33" w:name="_Toc500760212"/>
+      <w:bookmarkStart w:id="33" w:name="_Toc496557313"/>
+      <w:bookmarkStart w:id="34" w:name="_Toc500765684"/>
       <w:r>
         <w:t>UC 9</w:t>
       </w:r>
       <w:r>
         <w:t xml:space="preserve"> – Edit map</w:t>
       </w:r>
-      <w:bookmarkEnd w:id="32"/>
       <w:bookmarkEnd w:id="33"/>
+      <w:bookmarkEnd w:id="34"/>
     </w:p>
     <w:p>
       <w:r>
@@ -6594,16 +6671,16 @@
       <w:pPr>
         <w:pStyle w:val="Heading3"/>
       </w:pPr>
-      <w:bookmarkStart w:id="34" w:name="_Toc496557314"/>
-      <w:bookmarkStart w:id="35" w:name="_Toc500760213"/>
+      <w:bookmarkStart w:id="35" w:name="_Toc496557314"/>
+      <w:bookmarkStart w:id="36" w:name="_Toc500765685"/>
       <w:r>
         <w:t>UC 10</w:t>
       </w:r>
       <w:r>
         <w:t xml:space="preserve"> – Import map</w:t>
       </w:r>
-      <w:bookmarkEnd w:id="34"/>
       <w:bookmarkEnd w:id="35"/>
+      <w:bookmarkEnd w:id="36"/>
     </w:p>
     <w:p>
       <w:r>
@@ -6615,16 +6692,16 @@
       <w:pPr>
         <w:pStyle w:val="Heading3"/>
       </w:pPr>
-      <w:bookmarkStart w:id="36" w:name="_Toc496557315"/>
-      <w:bookmarkStart w:id="37" w:name="_Toc500760214"/>
+      <w:bookmarkStart w:id="37" w:name="_Toc496557315"/>
+      <w:bookmarkStart w:id="38" w:name="_Toc500765686"/>
       <w:r>
         <w:t>UC 11</w:t>
       </w:r>
       <w:r>
         <w:t xml:space="preserve"> – Export map</w:t>
       </w:r>
-      <w:bookmarkEnd w:id="36"/>
       <w:bookmarkEnd w:id="37"/>
+      <w:bookmarkEnd w:id="38"/>
     </w:p>
     <w:p>
       <w:r>
@@ -6644,14 +6721,14 @@
           <w:numId w:val="1"/>
         </w:numPr>
       </w:pPr>
-      <w:bookmarkStart w:id="38" w:name="_Toc496557316"/>
-      <w:bookmarkStart w:id="39" w:name="_Toc500760215"/>
+      <w:bookmarkStart w:id="39" w:name="_Toc496557316"/>
+      <w:bookmarkStart w:id="40" w:name="_Toc500765687"/>
       <w:r>
         <w:lastRenderedPageBreak/>
         <w:t>Use Case Diagram</w:t>
       </w:r>
-      <w:bookmarkEnd w:id="38"/>
       <w:bookmarkEnd w:id="39"/>
+      <w:bookmarkEnd w:id="40"/>
     </w:p>
     <w:p>
       <w:r>
@@ -6729,12 +6806,12 @@
           <w:numId w:val="1"/>
         </w:numPr>
       </w:pPr>
-      <w:bookmarkStart w:id="40" w:name="_Toc500760216"/>
+      <w:bookmarkStart w:id="41" w:name="_Toc500765688"/>
       <w:r>
         <w:lastRenderedPageBreak/>
         <w:t>Design</w:t>
       </w:r>
-      <w:bookmarkEnd w:id="40"/>
+      <w:bookmarkEnd w:id="41"/>
     </w:p>
     <w:p>
       <w:pPr>
@@ -6747,16 +6824,16 @@
           <w:highlight w:val="yellow"/>
         </w:rPr>
       </w:pPr>
-      <w:bookmarkStart w:id="41" w:name="_Toc498961372"/>
-      <w:bookmarkStart w:id="42" w:name="_Toc500760217"/>
+      <w:bookmarkStart w:id="42" w:name="_Toc498961372"/>
+      <w:bookmarkStart w:id="43" w:name="_Toc500765689"/>
       <w:r>
         <w:rPr>
           <w:highlight w:val="yellow"/>
         </w:rPr>
         <w:t>Architecture</w:t>
       </w:r>
-      <w:bookmarkEnd w:id="41"/>
       <w:bookmarkEnd w:id="42"/>
+      <w:bookmarkEnd w:id="43"/>
     </w:p>
     <w:p/>
     <w:p/>
@@ -6771,14 +6848,14 @@
           <w:highlight w:val="yellow"/>
         </w:rPr>
       </w:pPr>
-      <w:bookmarkStart w:id="43" w:name="_Toc500760218"/>
+      <w:bookmarkStart w:id="44" w:name="_Toc500765690"/>
       <w:r>
         <w:rPr>
           <w:highlight w:val="yellow"/>
         </w:rPr>
         <w:t>Design Class Diagram</w:t>
       </w:r>
-      <w:bookmarkEnd w:id="43"/>
+      <w:bookmarkEnd w:id="44"/>
     </w:p>
     <w:p/>
     <w:p/>
@@ -6793,14 +6870,14 @@
           <w:highlight w:val="yellow"/>
         </w:rPr>
       </w:pPr>
-      <w:bookmarkStart w:id="44" w:name="_Toc500760219"/>
+      <w:bookmarkStart w:id="45" w:name="_Toc500765691"/>
       <w:r>
         <w:rPr>
           <w:highlight w:val="yellow"/>
         </w:rPr>
         <w:t>Interaction Diagram</w:t>
       </w:r>
-      <w:bookmarkEnd w:id="44"/>
+      <w:bookmarkEnd w:id="45"/>
     </w:p>
     <w:p/>
     <w:p/>
@@ -6815,14 +6892,14 @@
           <w:highlight w:val="yellow"/>
         </w:rPr>
       </w:pPr>
-      <w:bookmarkStart w:id="45" w:name="_Toc500760220"/>
+      <w:bookmarkStart w:id="46" w:name="_Toc500765692"/>
       <w:r>
         <w:rPr>
           <w:highlight w:val="yellow"/>
         </w:rPr>
         <w:t>Design Decisions</w:t>
       </w:r>
-      <w:bookmarkEnd w:id="45"/>
+      <w:bookmarkEnd w:id="46"/>
     </w:p>
     <w:p>
       <w:pPr>
@@ -6842,12 +6919,12 @@
           <w:numId w:val="1"/>
         </w:numPr>
       </w:pPr>
-      <w:bookmarkStart w:id="46" w:name="_Toc500760221"/>
+      <w:bookmarkStart w:id="47" w:name="_Toc500765693"/>
       <w:r>
         <w:lastRenderedPageBreak/>
         <w:t>Implementation</w:t>
       </w:r>
-      <w:bookmarkEnd w:id="46"/>
+      <w:bookmarkEnd w:id="47"/>
     </w:p>
     <w:p>
       <w:pPr>
@@ -6857,11 +6934,11 @@
           <w:numId w:val="1"/>
         </w:numPr>
       </w:pPr>
-      <w:bookmarkStart w:id="47" w:name="_Toc500760222"/>
+      <w:bookmarkStart w:id="48" w:name="_Toc500765694"/>
       <w:r>
         <w:t>Tests</w:t>
       </w:r>
-      <w:bookmarkEnd w:id="47"/>
+      <w:bookmarkEnd w:id="48"/>
     </w:p>
     <w:p/>
     <w:tbl>
@@ -6878,747 +6955,11 @@
       </w:tblPr>
       <w:tblGrid>
         <w:gridCol w:w="435"/>
-        <w:gridCol w:w="2550"/>
-        <w:gridCol w:w="2550"/>
-        <w:gridCol w:w="2551"/>
-        <w:gridCol w:w="924"/>
-      </w:tblGrid>
-      <w:tr>
-        <w:trPr>
-          <w:cnfStyle w:val="100000000000" w:firstRow="1" w:lastRow="0" w:firstColumn="0" w:lastColumn="0" w:oddVBand="0" w:evenVBand="0" w:oddHBand="0" w:evenHBand="0" w:firstRowFirstColumn="0" w:firstRowLastColumn="0" w:lastRowFirstColumn="0" w:lastRowLastColumn="0"/>
-        </w:trPr>
-        <w:tc>
-          <w:tcPr>
-            <w:tcW w:w="9010" w:type="dxa"/>
-            <w:gridSpan w:val="5"/>
-          </w:tcPr>
-          <w:p>
-            <w:r>
-              <w:t>Main Menu - System Tests</w:t>
-            </w:r>
-          </w:p>
-        </w:tc>
-      </w:tr>
-      <w:tr>
-        <w:tc>
-          <w:tcPr>
-            <w:tcW w:w="435" w:type="dxa"/>
-            <w:shd w:val="clear" w:color="auto" w:fill="4472C4" w:themeFill="accent1"/>
-          </w:tcPr>
-          <w:p>
-            <w:pPr>
-              <w:rPr>
-                <w:b/>
-                <w:color w:val="FFFFFF" w:themeColor="background1"/>
-              </w:rPr>
-            </w:pPr>
-            <w:r>
-              <w:rPr>
-                <w:b/>
-                <w:color w:val="FFFFFF" w:themeColor="background1"/>
-              </w:rPr>
-              <w:t>#</w:t>
-            </w:r>
-          </w:p>
-        </w:tc>
-        <w:tc>
-          <w:tcPr>
-            <w:tcW w:w="2550" w:type="dxa"/>
-            <w:shd w:val="clear" w:color="auto" w:fill="4472C4" w:themeFill="accent1"/>
-          </w:tcPr>
-          <w:p>
-            <w:pPr>
-              <w:rPr>
-                <w:b/>
-                <w:color w:val="FFFFFF" w:themeColor="background1"/>
-              </w:rPr>
-            </w:pPr>
-            <w:r>
-              <w:rPr>
-                <w:b/>
-                <w:color w:val="FFFFFF" w:themeColor="background1"/>
-              </w:rPr>
-              <w:t>Initial State</w:t>
-            </w:r>
-          </w:p>
-        </w:tc>
-        <w:tc>
-          <w:tcPr>
-            <w:tcW w:w="2550" w:type="dxa"/>
-            <w:shd w:val="clear" w:color="auto" w:fill="4472C4" w:themeFill="accent1"/>
-          </w:tcPr>
-          <w:p>
-            <w:pPr>
-              <w:rPr>
-                <w:b/>
-                <w:color w:val="FFFFFF" w:themeColor="background1"/>
-              </w:rPr>
-            </w:pPr>
-            <w:r>
-              <w:rPr>
-                <w:b/>
-                <w:color w:val="FFFFFF" w:themeColor="background1"/>
-              </w:rPr>
-              <w:t>Event</w:t>
-            </w:r>
-          </w:p>
-        </w:tc>
-        <w:tc>
-          <w:tcPr>
-            <w:tcW w:w="2551" w:type="dxa"/>
-            <w:shd w:val="clear" w:color="auto" w:fill="4472C4" w:themeFill="accent1"/>
-          </w:tcPr>
-          <w:p>
-            <w:pPr>
-              <w:rPr>
-                <w:b/>
-                <w:color w:val="FFFFFF" w:themeColor="background1"/>
-              </w:rPr>
-            </w:pPr>
-            <w:r>
-              <w:rPr>
-                <w:b/>
-                <w:color w:val="FFFFFF" w:themeColor="background1"/>
-              </w:rPr>
-              <w:t>Expected Result</w:t>
-            </w:r>
-          </w:p>
-        </w:tc>
-        <w:tc>
-          <w:tcPr>
-            <w:tcW w:w="924" w:type="dxa"/>
-            <w:shd w:val="clear" w:color="auto" w:fill="4472C4" w:themeFill="accent1"/>
-          </w:tcPr>
-          <w:p>
-            <w:pPr>
-              <w:rPr>
-                <w:b/>
-                <w:color w:val="FFFFFF" w:themeColor="background1"/>
-              </w:rPr>
-            </w:pPr>
-            <w:r>
-              <w:rPr>
-                <w:b/>
-                <w:color w:val="FFFFFF" w:themeColor="background1"/>
-              </w:rPr>
-              <w:t>Result</w:t>
-            </w:r>
-          </w:p>
-        </w:tc>
-      </w:tr>
-      <w:tr>
-        <w:trPr>
-          <w:trHeight w:val="71"/>
-        </w:trPr>
-        <w:tc>
-          <w:tcPr>
-            <w:tcW w:w="435" w:type="dxa"/>
-          </w:tcPr>
-          <w:p>
-            <w:r>
-              <w:t>1</w:t>
-            </w:r>
-          </w:p>
-        </w:tc>
-        <w:tc>
-          <w:tcPr>
-            <w:tcW w:w="2550" w:type="dxa"/>
-          </w:tcPr>
-          <w:p>
-            <w:r>
-              <w:t>The player has just started up the game and is in the main menu.</w:t>
-            </w:r>
-          </w:p>
-        </w:tc>
-        <w:tc>
-          <w:tcPr>
-            <w:tcW w:w="2550" w:type="dxa"/>
-          </w:tcPr>
-          <w:p>
-            <w:r>
-              <w:t>The player clicks the “Start Game” button.</w:t>
-            </w:r>
-          </w:p>
-        </w:tc>
-        <w:tc>
-          <w:tcPr>
-            <w:tcW w:w="2551" w:type="dxa"/>
-          </w:tcPr>
-          <w:p>
-            <w:r>
-              <w:t>A new game starts and the player has full hit points while the starting amount of gold in the treasury.</w:t>
-            </w:r>
-          </w:p>
-        </w:tc>
-        <w:tc>
-          <w:tcPr>
-            <w:tcW w:w="924" w:type="dxa"/>
-          </w:tcPr>
-          <w:p/>
-        </w:tc>
-      </w:tr>
-      <w:tr>
-        <w:trPr>
-          <w:trHeight w:val="71"/>
-        </w:trPr>
-        <w:tc>
-          <w:tcPr>
-            <w:tcW w:w="435" w:type="dxa"/>
-          </w:tcPr>
-          <w:p>
-            <w:r>
-              <w:t>2</w:t>
-            </w:r>
-          </w:p>
-        </w:tc>
-        <w:tc>
-          <w:tcPr>
-            <w:tcW w:w="2550" w:type="dxa"/>
-          </w:tcPr>
-          <w:p>
-            <w:r>
-              <w:t>The player has either lost or won a game and has returned to the main menu from there.</w:t>
-            </w:r>
-          </w:p>
-        </w:tc>
-        <w:tc>
-          <w:tcPr>
-            <w:tcW w:w="2550" w:type="dxa"/>
-          </w:tcPr>
-          <w:p>
-            <w:r>
-              <w:t>The player clicks the “Start Game” button.</w:t>
-            </w:r>
-          </w:p>
-        </w:tc>
-        <w:tc>
-          <w:tcPr>
-            <w:tcW w:w="2551" w:type="dxa"/>
-          </w:tcPr>
-          <w:p>
-            <w:r>
-              <w:t>A new game starts and the player has full hit points while the starting amount of gold in the treasury.</w:t>
-            </w:r>
-          </w:p>
-        </w:tc>
-        <w:tc>
-          <w:tcPr>
-            <w:tcW w:w="924" w:type="dxa"/>
-          </w:tcPr>
-          <w:p/>
-        </w:tc>
-      </w:tr>
-    </w:tbl>
-    <w:p/>
-    <w:tbl>
-      <w:tblPr>
-        <w:tblStyle w:val="GridTable5Dark-Accent1"/>
-        <w:tblW w:w="0" w:type="auto"/>
-        <w:tblCellMar>
-          <w:top w:w="142" w:type="dxa"/>
-          <w:left w:w="142" w:type="dxa"/>
-          <w:bottom w:w="142" w:type="dxa"/>
-          <w:right w:w="142" w:type="dxa"/>
-        </w:tblCellMar>
-        <w:tblLook w:val="0620" w:firstRow="1" w:lastRow="0" w:firstColumn="0" w:lastColumn="0" w:noHBand="1" w:noVBand="1"/>
-      </w:tblPr>
-      <w:tblGrid>
-        <w:gridCol w:w="435"/>
-        <w:gridCol w:w="2550"/>
-        <w:gridCol w:w="2550"/>
-        <w:gridCol w:w="2551"/>
-        <w:gridCol w:w="924"/>
-      </w:tblGrid>
-      <w:tr>
-        <w:trPr>
-          <w:cnfStyle w:val="100000000000" w:firstRow="1" w:lastRow="0" w:firstColumn="0" w:lastColumn="0" w:oddVBand="0" w:evenVBand="0" w:oddHBand="0" w:evenHBand="0" w:firstRowFirstColumn="0" w:firstRowLastColumn="0" w:lastRowFirstColumn="0" w:lastRowLastColumn="0"/>
-        </w:trPr>
-        <w:tc>
-          <w:tcPr>
-            <w:tcW w:w="9010" w:type="dxa"/>
-            <w:gridSpan w:val="5"/>
-          </w:tcPr>
-          <w:p>
-            <w:r>
-              <w:t>Victory Screen - System Tests</w:t>
-            </w:r>
-          </w:p>
-        </w:tc>
-      </w:tr>
-      <w:tr>
-        <w:tc>
-          <w:tcPr>
-            <w:tcW w:w="435" w:type="dxa"/>
-            <w:shd w:val="clear" w:color="auto" w:fill="4472C4" w:themeFill="accent1"/>
-          </w:tcPr>
-          <w:p>
-            <w:pPr>
-              <w:rPr>
-                <w:b/>
-                <w:color w:val="FFFFFF" w:themeColor="background1"/>
-              </w:rPr>
-            </w:pPr>
-            <w:r>
-              <w:rPr>
-                <w:b/>
-                <w:color w:val="FFFFFF" w:themeColor="background1"/>
-              </w:rPr>
-              <w:t>#</w:t>
-            </w:r>
-          </w:p>
-        </w:tc>
-        <w:tc>
-          <w:tcPr>
-            <w:tcW w:w="2550" w:type="dxa"/>
-            <w:shd w:val="clear" w:color="auto" w:fill="4472C4" w:themeFill="accent1"/>
-          </w:tcPr>
-          <w:p>
-            <w:pPr>
-              <w:rPr>
-                <w:b/>
-                <w:color w:val="FFFFFF" w:themeColor="background1"/>
-              </w:rPr>
-            </w:pPr>
-            <w:r>
-              <w:rPr>
-                <w:b/>
-                <w:color w:val="FFFFFF" w:themeColor="background1"/>
-              </w:rPr>
-              <w:t>Initial State</w:t>
-            </w:r>
-          </w:p>
-        </w:tc>
-        <w:tc>
-          <w:tcPr>
-            <w:tcW w:w="2550" w:type="dxa"/>
-            <w:shd w:val="clear" w:color="auto" w:fill="4472C4" w:themeFill="accent1"/>
-          </w:tcPr>
-          <w:p>
-            <w:pPr>
-              <w:rPr>
-                <w:b/>
-                <w:color w:val="FFFFFF" w:themeColor="background1"/>
-              </w:rPr>
-            </w:pPr>
-            <w:r>
-              <w:rPr>
-                <w:b/>
-                <w:color w:val="FFFFFF" w:themeColor="background1"/>
-              </w:rPr>
-              <w:t>Event</w:t>
-            </w:r>
-          </w:p>
-        </w:tc>
-        <w:tc>
-          <w:tcPr>
-            <w:tcW w:w="2551" w:type="dxa"/>
-            <w:shd w:val="clear" w:color="auto" w:fill="4472C4" w:themeFill="accent1"/>
-          </w:tcPr>
-          <w:p>
-            <w:pPr>
-              <w:rPr>
-                <w:b/>
-                <w:color w:val="FFFFFF" w:themeColor="background1"/>
-              </w:rPr>
-            </w:pPr>
-            <w:r>
-              <w:rPr>
-                <w:b/>
-                <w:color w:val="FFFFFF" w:themeColor="background1"/>
-              </w:rPr>
-              <w:t>Expected Result</w:t>
-            </w:r>
-          </w:p>
-        </w:tc>
-        <w:tc>
-          <w:tcPr>
-            <w:tcW w:w="924" w:type="dxa"/>
-            <w:shd w:val="clear" w:color="auto" w:fill="4472C4" w:themeFill="accent1"/>
-          </w:tcPr>
-          <w:p>
-            <w:pPr>
-              <w:rPr>
-                <w:b/>
-                <w:color w:val="FFFFFF" w:themeColor="background1"/>
-              </w:rPr>
-            </w:pPr>
-            <w:r>
-              <w:rPr>
-                <w:b/>
-                <w:color w:val="FFFFFF" w:themeColor="background1"/>
-              </w:rPr>
-              <w:t>Result</w:t>
-            </w:r>
-          </w:p>
-        </w:tc>
-      </w:tr>
-      <w:tr>
-        <w:trPr>
-          <w:trHeight w:val="71"/>
-        </w:trPr>
-        <w:tc>
-          <w:tcPr>
-            <w:tcW w:w="435" w:type="dxa"/>
-          </w:tcPr>
-          <w:p>
-            <w:r>
-              <w:t>3</w:t>
-            </w:r>
-          </w:p>
-        </w:tc>
-        <w:tc>
-          <w:tcPr>
-            <w:tcW w:w="2550" w:type="dxa"/>
-          </w:tcPr>
-          <w:p>
-            <w:r>
-              <w:t>The player has won a game and is currently in the victory screen.</w:t>
-            </w:r>
-          </w:p>
-        </w:tc>
-        <w:tc>
-          <w:tcPr>
-            <w:tcW w:w="2550" w:type="dxa"/>
-          </w:tcPr>
-          <w:p>
-            <w:r>
-              <w:t>The player clicks the “Main Menu” button.</w:t>
-            </w:r>
-          </w:p>
-        </w:tc>
-        <w:tc>
-          <w:tcPr>
-            <w:tcW w:w="2551" w:type="dxa"/>
-          </w:tcPr>
-          <w:p>
-            <w:r>
-              <w:t>The screen changes to the main menu.</w:t>
-            </w:r>
-          </w:p>
-        </w:tc>
-        <w:tc>
-          <w:tcPr>
-            <w:tcW w:w="924" w:type="dxa"/>
-          </w:tcPr>
-          <w:p/>
-        </w:tc>
-      </w:tr>
-      <w:tr>
-        <w:trPr>
-          <w:trHeight w:val="71"/>
-        </w:trPr>
-        <w:tc>
-          <w:tcPr>
-            <w:tcW w:w="435" w:type="dxa"/>
-          </w:tcPr>
-          <w:p>
-            <w:r>
-              <w:t>4</w:t>
-            </w:r>
-          </w:p>
-        </w:tc>
-        <w:tc>
-          <w:tcPr>
-            <w:tcW w:w="2550" w:type="dxa"/>
-          </w:tcPr>
-          <w:p>
-            <w:r>
-              <w:t>The player has won a game and is currently in the victory screen.</w:t>
-            </w:r>
-          </w:p>
-        </w:tc>
-        <w:tc>
-          <w:tcPr>
-            <w:tcW w:w="2550" w:type="dxa"/>
-          </w:tcPr>
-          <w:p>
-            <w:r>
-              <w:t>The player clicks the “Start Game” button.</w:t>
-            </w:r>
-          </w:p>
-        </w:tc>
-        <w:tc>
-          <w:tcPr>
-            <w:tcW w:w="2551" w:type="dxa"/>
-          </w:tcPr>
-          <w:p>
-            <w:r>
-              <w:t>A new game starts and the player has full hit points while the starting amount of gold in the treasury.</w:t>
-            </w:r>
-          </w:p>
-        </w:tc>
-        <w:tc>
-          <w:tcPr>
-            <w:tcW w:w="924" w:type="dxa"/>
-          </w:tcPr>
-          <w:p/>
-        </w:tc>
-      </w:tr>
-    </w:tbl>
-    <w:p/>
-    <w:tbl>
-      <w:tblPr>
-        <w:tblStyle w:val="GridTable5Dark-Accent1"/>
-        <w:tblW w:w="0" w:type="auto"/>
-        <w:tblCellMar>
-          <w:top w:w="142" w:type="dxa"/>
-          <w:left w:w="142" w:type="dxa"/>
-          <w:bottom w:w="142" w:type="dxa"/>
-          <w:right w:w="142" w:type="dxa"/>
-        </w:tblCellMar>
-        <w:tblLook w:val="0620" w:firstRow="1" w:lastRow="0" w:firstColumn="0" w:lastColumn="0" w:noHBand="1" w:noVBand="1"/>
-      </w:tblPr>
-      <w:tblGrid>
-        <w:gridCol w:w="435"/>
-        <w:gridCol w:w="2550"/>
-        <w:gridCol w:w="2550"/>
-        <w:gridCol w:w="2551"/>
-        <w:gridCol w:w="924"/>
-      </w:tblGrid>
-      <w:tr>
-        <w:trPr>
-          <w:cnfStyle w:val="100000000000" w:firstRow="1" w:lastRow="0" w:firstColumn="0" w:lastColumn="0" w:oddVBand="0" w:evenVBand="0" w:oddHBand="0" w:evenHBand="0" w:firstRowFirstColumn="0" w:firstRowLastColumn="0" w:lastRowFirstColumn="0" w:lastRowLastColumn="0"/>
-        </w:trPr>
-        <w:tc>
-          <w:tcPr>
-            <w:tcW w:w="9010" w:type="dxa"/>
-            <w:gridSpan w:val="5"/>
-          </w:tcPr>
-          <w:p>
-            <w:r>
-              <w:t>Game Over Screen - System Tests</w:t>
-            </w:r>
-          </w:p>
-        </w:tc>
-      </w:tr>
-      <w:tr>
-        <w:tc>
-          <w:tcPr>
-            <w:tcW w:w="435" w:type="dxa"/>
-            <w:shd w:val="clear" w:color="auto" w:fill="4472C4" w:themeFill="accent1"/>
-          </w:tcPr>
-          <w:p>
-            <w:pPr>
-              <w:rPr>
-                <w:b/>
-                <w:color w:val="FFFFFF" w:themeColor="background1"/>
-              </w:rPr>
-            </w:pPr>
-            <w:r>
-              <w:rPr>
-                <w:b/>
-                <w:color w:val="FFFFFF" w:themeColor="background1"/>
-              </w:rPr>
-              <w:t>#</w:t>
-            </w:r>
-          </w:p>
-        </w:tc>
-        <w:tc>
-          <w:tcPr>
-            <w:tcW w:w="2550" w:type="dxa"/>
-            <w:shd w:val="clear" w:color="auto" w:fill="4472C4" w:themeFill="accent1"/>
-          </w:tcPr>
-          <w:p>
-            <w:pPr>
-              <w:rPr>
-                <w:b/>
-                <w:color w:val="FFFFFF" w:themeColor="background1"/>
-              </w:rPr>
-            </w:pPr>
-            <w:r>
-              <w:rPr>
-                <w:b/>
-                <w:color w:val="FFFFFF" w:themeColor="background1"/>
-              </w:rPr>
-              <w:t>Initial State</w:t>
-            </w:r>
-          </w:p>
-        </w:tc>
-        <w:tc>
-          <w:tcPr>
-            <w:tcW w:w="2550" w:type="dxa"/>
-            <w:shd w:val="clear" w:color="auto" w:fill="4472C4" w:themeFill="accent1"/>
-          </w:tcPr>
-          <w:p>
-            <w:pPr>
-              <w:rPr>
-                <w:b/>
-                <w:color w:val="FFFFFF" w:themeColor="background1"/>
-              </w:rPr>
-            </w:pPr>
-            <w:r>
-              <w:rPr>
-                <w:b/>
-                <w:color w:val="FFFFFF" w:themeColor="background1"/>
-              </w:rPr>
-              <w:t>Event</w:t>
-            </w:r>
-          </w:p>
-        </w:tc>
-        <w:tc>
-          <w:tcPr>
-            <w:tcW w:w="2551" w:type="dxa"/>
-            <w:shd w:val="clear" w:color="auto" w:fill="4472C4" w:themeFill="accent1"/>
-          </w:tcPr>
-          <w:p>
-            <w:pPr>
-              <w:rPr>
-                <w:b/>
-                <w:color w:val="FFFFFF" w:themeColor="background1"/>
-              </w:rPr>
-            </w:pPr>
-            <w:r>
-              <w:rPr>
-                <w:b/>
-                <w:color w:val="FFFFFF" w:themeColor="background1"/>
-              </w:rPr>
-              <w:t>Expected Result</w:t>
-            </w:r>
-          </w:p>
-        </w:tc>
-        <w:tc>
-          <w:tcPr>
-            <w:tcW w:w="924" w:type="dxa"/>
-            <w:shd w:val="clear" w:color="auto" w:fill="4472C4" w:themeFill="accent1"/>
-          </w:tcPr>
-          <w:p>
-            <w:pPr>
-              <w:rPr>
-                <w:b/>
-                <w:color w:val="FFFFFF" w:themeColor="background1"/>
-              </w:rPr>
-            </w:pPr>
-            <w:r>
-              <w:rPr>
-                <w:b/>
-                <w:color w:val="FFFFFF" w:themeColor="background1"/>
-              </w:rPr>
-              <w:t>Result</w:t>
-            </w:r>
-          </w:p>
-        </w:tc>
-      </w:tr>
-      <w:tr>
-        <w:trPr>
-          <w:trHeight w:val="71"/>
-        </w:trPr>
-        <w:tc>
-          <w:tcPr>
-            <w:tcW w:w="435" w:type="dxa"/>
-          </w:tcPr>
-          <w:p>
-            <w:r>
-              <w:t>5</w:t>
-            </w:r>
-          </w:p>
-        </w:tc>
-        <w:tc>
-          <w:tcPr>
-            <w:tcW w:w="2550" w:type="dxa"/>
-          </w:tcPr>
-          <w:p>
-            <w:r>
-              <w:t>The player has won a game and is currently in the victory screen.</w:t>
-            </w:r>
-          </w:p>
-        </w:tc>
-        <w:tc>
-          <w:tcPr>
-            <w:tcW w:w="2550" w:type="dxa"/>
-          </w:tcPr>
-          <w:p>
-            <w:r>
-              <w:t>The player clicks the “Main Menu” button.</w:t>
-            </w:r>
-          </w:p>
-        </w:tc>
-        <w:tc>
-          <w:tcPr>
-            <w:tcW w:w="2551" w:type="dxa"/>
-          </w:tcPr>
-          <w:p>
-            <w:r>
-              <w:t>The screen changes to the main menu.</w:t>
-            </w:r>
-          </w:p>
-        </w:tc>
-        <w:tc>
-          <w:tcPr>
-            <w:tcW w:w="924" w:type="dxa"/>
-          </w:tcPr>
-          <w:p/>
-        </w:tc>
-      </w:tr>
-      <w:tr>
-        <w:trPr>
-          <w:trHeight w:val="71"/>
-        </w:trPr>
-        <w:tc>
-          <w:tcPr>
-            <w:tcW w:w="435" w:type="dxa"/>
-          </w:tcPr>
-          <w:p>
-            <w:r>
-              <w:lastRenderedPageBreak/>
-              <w:t>6</w:t>
-            </w:r>
-          </w:p>
-        </w:tc>
-        <w:tc>
-          <w:tcPr>
-            <w:tcW w:w="2550" w:type="dxa"/>
-          </w:tcPr>
-          <w:p>
-            <w:r>
-              <w:t>The player has won a game and is currently in the victory screen.</w:t>
-            </w:r>
-          </w:p>
-        </w:tc>
-        <w:tc>
-          <w:tcPr>
-            <w:tcW w:w="2550" w:type="dxa"/>
-          </w:tcPr>
-          <w:p>
-            <w:r>
-              <w:t>The player clicks the “Start Game” button.</w:t>
-            </w:r>
-          </w:p>
-        </w:tc>
-        <w:tc>
-          <w:tcPr>
-            <w:tcW w:w="2551" w:type="dxa"/>
-          </w:tcPr>
-          <w:p>
-            <w:r>
-              <w:t>A new game starts and the player has full hit points while the starting amount of gold in the treasury.</w:t>
-            </w:r>
-          </w:p>
-        </w:tc>
-        <w:tc>
-          <w:tcPr>
-            <w:tcW w:w="924" w:type="dxa"/>
-          </w:tcPr>
-          <w:p/>
-        </w:tc>
-      </w:tr>
-    </w:tbl>
-    <w:p/>
-    <w:tbl>
-      <w:tblPr>
-        <w:tblStyle w:val="GridTable5Dark-Accent1"/>
-        <w:tblW w:w="0" w:type="auto"/>
-        <w:tblCellMar>
-          <w:top w:w="142" w:type="dxa"/>
-          <w:left w:w="142" w:type="dxa"/>
-          <w:bottom w:w="142" w:type="dxa"/>
-          <w:right w:w="142" w:type="dxa"/>
-        </w:tblCellMar>
-        <w:tblLook w:val="0620" w:firstRow="1" w:lastRow="0" w:firstColumn="0" w:lastColumn="0" w:noHBand="1" w:noVBand="1"/>
-      </w:tblPr>
-      <w:tblGrid>
-        <w:gridCol w:w="528"/>
-        <w:gridCol w:w="2515"/>
-        <w:gridCol w:w="2521"/>
+        <w:gridCol w:w="93"/>
+        <w:gridCol w:w="2457"/>
+        <w:gridCol w:w="58"/>
+        <w:gridCol w:w="2492"/>
+        <w:gridCol w:w="29"/>
         <w:gridCol w:w="2522"/>
         <w:gridCol w:w="924"/>
       </w:tblGrid>
@@ -7629,11 +6970,11 @@
         <w:tc>
           <w:tcPr>
             <w:tcW w:w="9010" w:type="dxa"/>
-            <w:gridSpan w:val="5"/>
+            <w:gridSpan w:val="8"/>
           </w:tcPr>
           <w:p>
             <w:r>
-              <w:t>In-Game - System Tests</w:t>
+              <w:t>Main Menu - System Tests</w:t>
             </w:r>
           </w:p>
         </w:tc>
@@ -7641,7 +6982,7 @@
       <w:tr>
         <w:tc>
           <w:tcPr>
-            <w:tcW w:w="528" w:type="dxa"/>
+            <w:tcW w:w="435" w:type="dxa"/>
             <w:shd w:val="clear" w:color="auto" w:fill="4472C4" w:themeFill="accent1"/>
           </w:tcPr>
           <w:p>
@@ -7662,7 +7003,8 @@
         </w:tc>
         <w:tc>
           <w:tcPr>
-            <w:tcW w:w="2515" w:type="dxa"/>
+            <w:tcW w:w="2550" w:type="dxa"/>
+            <w:gridSpan w:val="2"/>
             <w:shd w:val="clear" w:color="auto" w:fill="4472C4" w:themeFill="accent1"/>
           </w:tcPr>
           <w:p>
@@ -7683,7 +7025,8 @@
         </w:tc>
         <w:tc>
           <w:tcPr>
-            <w:tcW w:w="2521" w:type="dxa"/>
+            <w:tcW w:w="2550" w:type="dxa"/>
+            <w:gridSpan w:val="2"/>
             <w:shd w:val="clear" w:color="auto" w:fill="4472C4" w:themeFill="accent1"/>
           </w:tcPr>
           <w:p>
@@ -7704,7 +7047,8 @@
         </w:tc>
         <w:tc>
           <w:tcPr>
-            <w:tcW w:w="2522" w:type="dxa"/>
+            <w:tcW w:w="2551" w:type="dxa"/>
+            <w:gridSpan w:val="2"/>
             <w:shd w:val="clear" w:color="auto" w:fill="4472C4" w:themeFill="accent1"/>
           </w:tcPr>
           <w:p>
@@ -7751,47 +7095,51 @@
         </w:trPr>
         <w:tc>
           <w:tcPr>
-            <w:tcW w:w="528" w:type="dxa"/>
+            <w:tcW w:w="435" w:type="dxa"/>
           </w:tcPr>
           <w:p>
             <w:r>
-              <w:t>7</w:t>
+              <w:t>1</w:t>
             </w:r>
           </w:p>
         </w:tc>
         <w:tc>
           <w:tcPr>
-            <w:tcW w:w="2515" w:type="dxa"/>
+            <w:tcW w:w="2550" w:type="dxa"/>
+            <w:gridSpan w:val="2"/>
           </w:tcPr>
           <w:p>
             <w:r>
-              <w:t>The player has just started a new game from the main menu.</w:t>
+              <w:t>The player has just started up the game and is in the main menu.</w:t>
             </w:r>
           </w:p>
         </w:tc>
         <w:tc>
           <w:tcPr>
-            <w:tcW w:w="2521" w:type="dxa"/>
+            <w:tcW w:w="2550" w:type="dxa"/>
+            <w:gridSpan w:val="2"/>
           </w:tcPr>
           <w:p>
             <w:r>
-              <w:t>Clicks on any tower in the bottom menu bar.</w:t>
+              <w:t>The player clicks the “Start Game” button.</w:t>
             </w:r>
           </w:p>
         </w:tc>
         <w:tc>
           <w:tcPr>
-            <w:tcW w:w="2522" w:type="dxa"/>
+            <w:tcW w:w="2551" w:type="dxa"/>
+            <w:gridSpan w:val="2"/>
           </w:tcPr>
           <w:p>
             <w:r>
-              <w:t>A message is displayed that the player can now place the tower on the map and there are green or red indicator whether or not a tower can be built at the mouse’s current position.</w:t>
+              <w:t>A new game starts and the player has full hit points while the starting amount of gold in the treasury.</w:t>
             </w:r>
           </w:p>
         </w:tc>
         <w:tc>
           <w:tcPr>
             <w:tcW w:w="924" w:type="dxa"/>
+            <w:shd w:val="clear" w:color="auto" w:fill="70AD47" w:themeFill="accent6"/>
           </w:tcPr>
           <w:p/>
         </w:tc>
@@ -7802,49 +7150,186 @@
         </w:trPr>
         <w:tc>
           <w:tcPr>
-            <w:tcW w:w="528" w:type="dxa"/>
+            <w:tcW w:w="435" w:type="dxa"/>
           </w:tcPr>
           <w:p>
             <w:r>
-              <w:t>8</w:t>
+              <w:t>2</w:t>
             </w:r>
           </w:p>
         </w:tc>
         <w:tc>
           <w:tcPr>
-            <w:tcW w:w="2515" w:type="dxa"/>
+            <w:tcW w:w="2550" w:type="dxa"/>
+            <w:gridSpan w:val="2"/>
           </w:tcPr>
           <w:p>
             <w:r>
-              <w:t>Initial state and event from system test #7.</w:t>
+              <w:t>The player has either lost or won a game and has returned to the main menu from there.</w:t>
             </w:r>
           </w:p>
         </w:tc>
         <w:tc>
           <w:tcPr>
-            <w:tcW w:w="2521" w:type="dxa"/>
+            <w:tcW w:w="2550" w:type="dxa"/>
+            <w:gridSpan w:val="2"/>
           </w:tcPr>
           <w:p>
             <w:r>
-              <w:t>The player clicks the right mouse button.</w:t>
+              <w:t>The player clicks the “Start Game” button.</w:t>
             </w:r>
           </w:p>
         </w:tc>
         <w:tc>
           <w:tcPr>
-            <w:tcW w:w="2522" w:type="dxa"/>
+            <w:tcW w:w="2551" w:type="dxa"/>
+            <w:gridSpan w:val="2"/>
           </w:tcPr>
           <w:p>
             <w:r>
-              <w:t>The tower building action is cancelled and the player is back to the initial state of #7.</w:t>
+              <w:t>A new game starts and the player has full hit points while the starting amount of gold in the treasury.</w:t>
             </w:r>
           </w:p>
         </w:tc>
         <w:tc>
           <w:tcPr>
             <w:tcW w:w="924" w:type="dxa"/>
+            <w:shd w:val="clear" w:color="auto" w:fill="70AD47" w:themeFill="accent6"/>
           </w:tcPr>
           <w:p/>
+        </w:tc>
+      </w:tr>
+      <w:tr>
+        <w:tc>
+          <w:tcPr>
+            <w:tcW w:w="9010" w:type="dxa"/>
+            <w:gridSpan w:val="8"/>
+            <w:shd w:val="clear" w:color="auto" w:fill="4472C4" w:themeFill="accent1"/>
+          </w:tcPr>
+          <w:p>
+            <w:pPr>
+              <w:rPr>
+                <w:b/>
+              </w:rPr>
+            </w:pPr>
+            <w:r>
+              <w:rPr>
+                <w:b/>
+                <w:color w:val="FFFFFF" w:themeColor="background1"/>
+              </w:rPr>
+              <w:t>Victory Screen - System Tests</w:t>
+            </w:r>
+          </w:p>
+        </w:tc>
+      </w:tr>
+      <w:tr>
+        <w:tc>
+          <w:tcPr>
+            <w:tcW w:w="435" w:type="dxa"/>
+            <w:shd w:val="clear" w:color="auto" w:fill="4472C4" w:themeFill="accent1"/>
+          </w:tcPr>
+          <w:p>
+            <w:pPr>
+              <w:rPr>
+                <w:b/>
+                <w:color w:val="FFFFFF" w:themeColor="background1"/>
+              </w:rPr>
+            </w:pPr>
+            <w:r>
+              <w:rPr>
+                <w:b/>
+                <w:color w:val="FFFFFF" w:themeColor="background1"/>
+              </w:rPr>
+              <w:t>#</w:t>
+            </w:r>
+          </w:p>
+        </w:tc>
+        <w:tc>
+          <w:tcPr>
+            <w:tcW w:w="2550" w:type="dxa"/>
+            <w:gridSpan w:val="2"/>
+            <w:shd w:val="clear" w:color="auto" w:fill="4472C4" w:themeFill="accent1"/>
+          </w:tcPr>
+          <w:p>
+            <w:pPr>
+              <w:rPr>
+                <w:b/>
+                <w:color w:val="FFFFFF" w:themeColor="background1"/>
+              </w:rPr>
+            </w:pPr>
+            <w:r>
+              <w:rPr>
+                <w:b/>
+                <w:color w:val="FFFFFF" w:themeColor="background1"/>
+              </w:rPr>
+              <w:t>Initial State</w:t>
+            </w:r>
+          </w:p>
+        </w:tc>
+        <w:tc>
+          <w:tcPr>
+            <w:tcW w:w="2550" w:type="dxa"/>
+            <w:gridSpan w:val="2"/>
+            <w:shd w:val="clear" w:color="auto" w:fill="4472C4" w:themeFill="accent1"/>
+          </w:tcPr>
+          <w:p>
+            <w:pPr>
+              <w:rPr>
+                <w:b/>
+                <w:color w:val="FFFFFF" w:themeColor="background1"/>
+              </w:rPr>
+            </w:pPr>
+            <w:r>
+              <w:rPr>
+                <w:b/>
+                <w:color w:val="FFFFFF" w:themeColor="background1"/>
+              </w:rPr>
+              <w:t>Event</w:t>
+            </w:r>
+          </w:p>
+        </w:tc>
+        <w:tc>
+          <w:tcPr>
+            <w:tcW w:w="2551" w:type="dxa"/>
+            <w:gridSpan w:val="2"/>
+            <w:shd w:val="clear" w:color="auto" w:fill="4472C4" w:themeFill="accent1"/>
+          </w:tcPr>
+          <w:p>
+            <w:pPr>
+              <w:rPr>
+                <w:b/>
+                <w:color w:val="FFFFFF" w:themeColor="background1"/>
+              </w:rPr>
+            </w:pPr>
+            <w:r>
+              <w:rPr>
+                <w:b/>
+                <w:color w:val="FFFFFF" w:themeColor="background1"/>
+              </w:rPr>
+              <w:t>Expected Result</w:t>
+            </w:r>
+          </w:p>
+        </w:tc>
+        <w:tc>
+          <w:tcPr>
+            <w:tcW w:w="924" w:type="dxa"/>
+            <w:shd w:val="clear" w:color="auto" w:fill="4472C4" w:themeFill="accent1"/>
+          </w:tcPr>
+          <w:p>
+            <w:pPr>
+              <w:rPr>
+                <w:b/>
+                <w:color w:val="FFFFFF" w:themeColor="background1"/>
+              </w:rPr>
+            </w:pPr>
+            <w:r>
+              <w:rPr>
+                <w:b/>
+                <w:color w:val="FFFFFF" w:themeColor="background1"/>
+              </w:rPr>
+              <w:t>Result</w:t>
+            </w:r>
+          </w:p>
         </w:tc>
       </w:tr>
       <w:tr>
@@ -7853,47 +7338,51 @@
         </w:trPr>
         <w:tc>
           <w:tcPr>
-            <w:tcW w:w="528" w:type="dxa"/>
+            <w:tcW w:w="435" w:type="dxa"/>
           </w:tcPr>
           <w:p>
             <w:r>
-              <w:t>9</w:t>
+              <w:t>3</w:t>
             </w:r>
           </w:p>
         </w:tc>
         <w:tc>
           <w:tcPr>
-            <w:tcW w:w="2515" w:type="dxa"/>
+            <w:tcW w:w="2550" w:type="dxa"/>
+            <w:gridSpan w:val="2"/>
           </w:tcPr>
           <w:p>
             <w:r>
-              <w:t>Initial state and event from system test #7.</w:t>
+              <w:t>The player has won a game and is currently in the victory screen.</w:t>
             </w:r>
           </w:p>
         </w:tc>
         <w:tc>
           <w:tcPr>
-            <w:tcW w:w="2521" w:type="dxa"/>
+            <w:tcW w:w="2550" w:type="dxa"/>
+            <w:gridSpan w:val="2"/>
           </w:tcPr>
           <w:p>
             <w:r>
-              <w:t>The player left clicks on the map at a valid build spot.</w:t>
+              <w:t>The player clicks the “Main Menu” button.</w:t>
             </w:r>
           </w:p>
         </w:tc>
         <w:tc>
           <w:tcPr>
-            <w:tcW w:w="2522" w:type="dxa"/>
+            <w:tcW w:w="2551" w:type="dxa"/>
+            <w:gridSpan w:val="2"/>
           </w:tcPr>
           <w:p>
             <w:r>
-              <w:t>The tower is built and has level 1. The correct amount is deducted from the players treasury.</w:t>
+              <w:t>The screen changes to the main menu.</w:t>
             </w:r>
           </w:p>
         </w:tc>
         <w:tc>
           <w:tcPr>
             <w:tcW w:w="924" w:type="dxa"/>
+            <w:shd w:val="clear" w:color="auto" w:fill="70AD47" w:themeFill="accent6"/>
           </w:tcPr>
           <w:p/>
         </w:tc>
@@ -7904,49 +7393,194 @@
         </w:trPr>
         <w:tc>
           <w:tcPr>
-            <w:tcW w:w="528" w:type="dxa"/>
+            <w:tcW w:w="435" w:type="dxa"/>
           </w:tcPr>
           <w:p>
             <w:r>
-              <w:t>10</w:t>
+              <w:t>4</w:t>
             </w:r>
           </w:p>
         </w:tc>
         <w:tc>
           <w:tcPr>
-            <w:tcW w:w="2515" w:type="dxa"/>
+            <w:tcW w:w="2550" w:type="dxa"/>
+            <w:gridSpan w:val="2"/>
           </w:tcPr>
           <w:p>
             <w:r>
-              <w:t>The player has built a tower on the map.</w:t>
+              <w:t>The player has won a game and is currently in the victory screen.</w:t>
             </w:r>
           </w:p>
         </w:tc>
         <w:tc>
           <w:tcPr>
-            <w:tcW w:w="2521" w:type="dxa"/>
+            <w:tcW w:w="2550" w:type="dxa"/>
+            <w:gridSpan w:val="2"/>
           </w:tcPr>
           <w:p>
             <w:r>
-              <w:t>The player clicks the “Upgrade Tower” button in the menu and left clicks the tower.</w:t>
+              <w:t>The player clicks the “Start Game” button.</w:t>
             </w:r>
           </w:p>
         </w:tc>
         <w:tc>
           <w:tcPr>
-            <w:tcW w:w="2522" w:type="dxa"/>
+            <w:tcW w:w="2551" w:type="dxa"/>
+            <w:gridSpan w:val="2"/>
           </w:tcPr>
           <w:p>
             <w:r>
-              <w:t xml:space="preserve">The tower now has level 2 and the upgrade cost is deducted from the players treasury. </w:t>
+              <w:t>A new game starts and the player has full hit points while the starting amount of gold in the treasury.</w:t>
             </w:r>
           </w:p>
         </w:tc>
         <w:tc>
           <w:tcPr>
             <w:tcW w:w="924" w:type="dxa"/>
+            <w:shd w:val="clear" w:color="auto" w:fill="70AD47" w:themeFill="accent6"/>
           </w:tcPr>
           <w:p/>
+        </w:tc>
+      </w:tr>
+      <w:tr>
+        <w:tc>
+          <w:tcPr>
+            <w:tcW w:w="9010" w:type="dxa"/>
+            <w:gridSpan w:val="8"/>
+            <w:shd w:val="clear" w:color="auto" w:fill="4472C4" w:themeFill="accent1"/>
+          </w:tcPr>
+          <w:p>
+            <w:pPr>
+              <w:rPr>
+                <w:b/>
+                <w:color w:val="FFFFFF" w:themeColor="background1"/>
+              </w:rPr>
+            </w:pPr>
+            <w:r>
+              <w:rPr>
+                <w:b/>
+                <w:color w:val="FFFFFF" w:themeColor="background1"/>
+              </w:rPr>
+              <w:t>Game Over Screen</w:t>
+            </w:r>
+            <w:r>
+              <w:rPr>
+                <w:b/>
+                <w:color w:val="FFFFFF" w:themeColor="background1"/>
+              </w:rPr>
+              <w:t xml:space="preserve"> - System Tests</w:t>
+            </w:r>
+          </w:p>
+        </w:tc>
+      </w:tr>
+      <w:tr>
+        <w:tc>
+          <w:tcPr>
+            <w:tcW w:w="435" w:type="dxa"/>
+            <w:shd w:val="clear" w:color="auto" w:fill="4472C4" w:themeFill="accent1"/>
+          </w:tcPr>
+          <w:p>
+            <w:pPr>
+              <w:rPr>
+                <w:b/>
+                <w:color w:val="FFFFFF" w:themeColor="background1"/>
+              </w:rPr>
+            </w:pPr>
+            <w:r>
+              <w:rPr>
+                <w:b/>
+                <w:color w:val="FFFFFF" w:themeColor="background1"/>
+              </w:rPr>
+              <w:t>#</w:t>
+            </w:r>
+          </w:p>
+        </w:tc>
+        <w:tc>
+          <w:tcPr>
+            <w:tcW w:w="2550" w:type="dxa"/>
+            <w:gridSpan w:val="2"/>
+            <w:shd w:val="clear" w:color="auto" w:fill="4472C4" w:themeFill="accent1"/>
+          </w:tcPr>
+          <w:p>
+            <w:pPr>
+              <w:rPr>
+                <w:b/>
+                <w:color w:val="FFFFFF" w:themeColor="background1"/>
+              </w:rPr>
+            </w:pPr>
+            <w:r>
+              <w:rPr>
+                <w:b/>
+                <w:color w:val="FFFFFF" w:themeColor="background1"/>
+              </w:rPr>
+              <w:t>Initial State</w:t>
+            </w:r>
+          </w:p>
+        </w:tc>
+        <w:tc>
+          <w:tcPr>
+            <w:tcW w:w="2550" w:type="dxa"/>
+            <w:gridSpan w:val="2"/>
+            <w:shd w:val="clear" w:color="auto" w:fill="4472C4" w:themeFill="accent1"/>
+          </w:tcPr>
+          <w:p>
+            <w:pPr>
+              <w:rPr>
+                <w:b/>
+                <w:color w:val="FFFFFF" w:themeColor="background1"/>
+              </w:rPr>
+            </w:pPr>
+            <w:r>
+              <w:rPr>
+                <w:b/>
+                <w:color w:val="FFFFFF" w:themeColor="background1"/>
+              </w:rPr>
+              <w:t>Event</w:t>
+            </w:r>
+          </w:p>
+        </w:tc>
+        <w:tc>
+          <w:tcPr>
+            <w:tcW w:w="2551" w:type="dxa"/>
+            <w:gridSpan w:val="2"/>
+            <w:shd w:val="clear" w:color="auto" w:fill="4472C4" w:themeFill="accent1"/>
+          </w:tcPr>
+          <w:p>
+            <w:pPr>
+              <w:rPr>
+                <w:b/>
+                <w:color w:val="FFFFFF" w:themeColor="background1"/>
+              </w:rPr>
+            </w:pPr>
+            <w:r>
+              <w:rPr>
+                <w:b/>
+                <w:color w:val="FFFFFF" w:themeColor="background1"/>
+              </w:rPr>
+              <w:t>Expected Result</w:t>
+            </w:r>
+          </w:p>
+        </w:tc>
+        <w:tc>
+          <w:tcPr>
+            <w:tcW w:w="924" w:type="dxa"/>
+            <w:shd w:val="clear" w:color="auto" w:fill="4472C4" w:themeFill="accent1"/>
+          </w:tcPr>
+          <w:p>
+            <w:pPr>
+              <w:rPr>
+                <w:b/>
+                <w:color w:val="FFFFFF" w:themeColor="background1"/>
+              </w:rPr>
+            </w:pPr>
+            <w:r>
+              <w:rPr>
+                <w:b/>
+                <w:color w:val="FFFFFF" w:themeColor="background1"/>
+              </w:rPr>
+              <w:t>Result</w:t>
+            </w:r>
+          </w:p>
         </w:tc>
       </w:tr>
       <w:tr>
@@ -7955,47 +7589,63 @@
         </w:trPr>
         <w:tc>
           <w:tcPr>
-            <w:tcW w:w="528" w:type="dxa"/>
+            <w:tcW w:w="435" w:type="dxa"/>
           </w:tcPr>
           <w:p>
             <w:r>
-              <w:t>11</w:t>
+              <w:t>5</w:t>
             </w:r>
           </w:p>
         </w:tc>
         <w:tc>
           <w:tcPr>
-            <w:tcW w:w="2515" w:type="dxa"/>
+            <w:tcW w:w="2550" w:type="dxa"/>
+            <w:gridSpan w:val="2"/>
           </w:tcPr>
           <w:p>
             <w:r>
-              <w:t>The player has built a tower on the map.</w:t>
+              <w:t xml:space="preserve">The player has </w:t>
+            </w:r>
+            <w:r>
+              <w:t>lost</w:t>
+            </w:r>
+            <w:r>
+              <w:t xml:space="preserve"> a game and is currently in the </w:t>
+            </w:r>
+            <w:r>
+              <w:t>defeat</w:t>
+            </w:r>
+            <w:r>
+              <w:t xml:space="preserve"> screen.</w:t>
             </w:r>
           </w:p>
         </w:tc>
         <w:tc>
           <w:tcPr>
-            <w:tcW w:w="2521" w:type="dxa"/>
+            <w:tcW w:w="2550" w:type="dxa"/>
+            <w:gridSpan w:val="2"/>
           </w:tcPr>
           <w:p>
             <w:r>
-              <w:t>The player clicks the “Destroy Tower” button in the menu and left clicks the tower.</w:t>
+              <w:t>The player clicks the “Main Menu” button.</w:t>
             </w:r>
           </w:p>
         </w:tc>
         <w:tc>
           <w:tcPr>
-            <w:tcW w:w="2522" w:type="dxa"/>
+            <w:tcW w:w="2551" w:type="dxa"/>
+            <w:gridSpan w:val="2"/>
           </w:tcPr>
           <w:p>
             <w:r>
-              <w:t xml:space="preserve">The tower is removed from the map and half of the build cost is restored to the players treasury. </w:t>
+              <w:t>The screen changes to the main menu.</w:t>
             </w:r>
           </w:p>
         </w:tc>
         <w:tc>
           <w:tcPr>
             <w:tcW w:w="924" w:type="dxa"/>
+            <w:shd w:val="clear" w:color="auto" w:fill="70AD47" w:themeFill="accent6"/>
           </w:tcPr>
           <w:p/>
         </w:tc>
@@ -8006,11 +7656,488 @@
         </w:trPr>
         <w:tc>
           <w:tcPr>
+            <w:tcW w:w="435" w:type="dxa"/>
+          </w:tcPr>
+          <w:p>
+            <w:r>
+              <w:t>6</w:t>
+            </w:r>
+          </w:p>
+        </w:tc>
+        <w:tc>
+          <w:tcPr>
+            <w:tcW w:w="2550" w:type="dxa"/>
+            <w:gridSpan w:val="2"/>
+          </w:tcPr>
+          <w:p>
+            <w:r>
+              <w:t xml:space="preserve">The player has </w:t>
+            </w:r>
+            <w:r>
+              <w:t>lost</w:t>
+            </w:r>
+            <w:r>
+              <w:t xml:space="preserve"> a game and is currently in the </w:t>
+            </w:r>
+            <w:r>
+              <w:t>defeat</w:t>
+            </w:r>
+            <w:r>
+              <w:t xml:space="preserve"> screen.</w:t>
+            </w:r>
+          </w:p>
+        </w:tc>
+        <w:tc>
+          <w:tcPr>
+            <w:tcW w:w="2550" w:type="dxa"/>
+            <w:gridSpan w:val="2"/>
+          </w:tcPr>
+          <w:p>
+            <w:r>
+              <w:t>The player clicks the “Start Game” button.</w:t>
+            </w:r>
+          </w:p>
+        </w:tc>
+        <w:tc>
+          <w:tcPr>
+            <w:tcW w:w="2551" w:type="dxa"/>
+            <w:gridSpan w:val="2"/>
+          </w:tcPr>
+          <w:p>
+            <w:r>
+              <w:t>A new game starts and the player has full hit points while the starting amount of gold in the treasury.</w:t>
+            </w:r>
+          </w:p>
+        </w:tc>
+        <w:tc>
+          <w:tcPr>
+            <w:tcW w:w="924" w:type="dxa"/>
+            <w:shd w:val="clear" w:color="auto" w:fill="70AD47" w:themeFill="accent6"/>
+          </w:tcPr>
+          <w:p/>
+        </w:tc>
+      </w:tr>
+      <w:tr>
+        <w:tc>
+          <w:tcPr>
+            <w:tcW w:w="9010" w:type="dxa"/>
+            <w:gridSpan w:val="8"/>
+            <w:shd w:val="clear" w:color="auto" w:fill="4472C4" w:themeFill="accent1"/>
+          </w:tcPr>
+          <w:p>
+            <w:pPr>
+              <w:rPr>
+                <w:b/>
+                <w:color w:val="FFFFFF" w:themeColor="background1"/>
+              </w:rPr>
+            </w:pPr>
+            <w:r>
+              <w:rPr>
+                <w:b/>
+                <w:color w:val="FFFFFF" w:themeColor="background1"/>
+              </w:rPr>
+              <w:lastRenderedPageBreak/>
+              <w:t>In-Game - System Tests</w:t>
+            </w:r>
+          </w:p>
+        </w:tc>
+      </w:tr>
+      <w:tr>
+        <w:tc>
+          <w:tcPr>
             <w:tcW w:w="528" w:type="dxa"/>
+            <w:gridSpan w:val="2"/>
+            <w:shd w:val="clear" w:color="auto" w:fill="4472C4" w:themeFill="accent1"/>
           </w:tcPr>
           <w:p>
-            <w:r>
-              <w:lastRenderedPageBreak/>
+            <w:pPr>
+              <w:rPr>
+                <w:b/>
+                <w:color w:val="FFFFFF" w:themeColor="background1"/>
+              </w:rPr>
+            </w:pPr>
+            <w:r>
+              <w:rPr>
+                <w:b/>
+                <w:color w:val="FFFFFF" w:themeColor="background1"/>
+              </w:rPr>
+              <w:t>#</w:t>
+            </w:r>
+          </w:p>
+        </w:tc>
+        <w:tc>
+          <w:tcPr>
+            <w:tcW w:w="2515" w:type="dxa"/>
+            <w:gridSpan w:val="2"/>
+            <w:shd w:val="clear" w:color="auto" w:fill="4472C4" w:themeFill="accent1"/>
+          </w:tcPr>
+          <w:p>
+            <w:pPr>
+              <w:rPr>
+                <w:b/>
+                <w:color w:val="FFFFFF" w:themeColor="background1"/>
+              </w:rPr>
+            </w:pPr>
+            <w:r>
+              <w:rPr>
+                <w:b/>
+                <w:color w:val="FFFFFF" w:themeColor="background1"/>
+              </w:rPr>
+              <w:t>Initial State</w:t>
+            </w:r>
+          </w:p>
+        </w:tc>
+        <w:tc>
+          <w:tcPr>
+            <w:tcW w:w="2521" w:type="dxa"/>
+            <w:gridSpan w:val="2"/>
+            <w:shd w:val="clear" w:color="auto" w:fill="4472C4" w:themeFill="accent1"/>
+          </w:tcPr>
+          <w:p>
+            <w:pPr>
+              <w:rPr>
+                <w:b/>
+                <w:color w:val="FFFFFF" w:themeColor="background1"/>
+              </w:rPr>
+            </w:pPr>
+            <w:r>
+              <w:rPr>
+                <w:b/>
+                <w:color w:val="FFFFFF" w:themeColor="background1"/>
+              </w:rPr>
+              <w:t>Event</w:t>
+            </w:r>
+          </w:p>
+        </w:tc>
+        <w:tc>
+          <w:tcPr>
+            <w:tcW w:w="2522" w:type="dxa"/>
+            <w:shd w:val="clear" w:color="auto" w:fill="4472C4" w:themeFill="accent1"/>
+          </w:tcPr>
+          <w:p>
+            <w:pPr>
+              <w:rPr>
+                <w:b/>
+                <w:color w:val="FFFFFF" w:themeColor="background1"/>
+              </w:rPr>
+            </w:pPr>
+            <w:r>
+              <w:rPr>
+                <w:b/>
+                <w:color w:val="FFFFFF" w:themeColor="background1"/>
+              </w:rPr>
+              <w:t>Expected Result</w:t>
+            </w:r>
+          </w:p>
+        </w:tc>
+        <w:tc>
+          <w:tcPr>
+            <w:tcW w:w="924" w:type="dxa"/>
+            <w:shd w:val="clear" w:color="auto" w:fill="4472C4" w:themeFill="accent1"/>
+          </w:tcPr>
+          <w:p>
+            <w:pPr>
+              <w:rPr>
+                <w:b/>
+                <w:color w:val="FFFFFF" w:themeColor="background1"/>
+              </w:rPr>
+            </w:pPr>
+            <w:r>
+              <w:rPr>
+                <w:b/>
+                <w:color w:val="FFFFFF" w:themeColor="background1"/>
+              </w:rPr>
+              <w:t>Result</w:t>
+            </w:r>
+          </w:p>
+        </w:tc>
+      </w:tr>
+      <w:tr>
+        <w:trPr>
+          <w:trHeight w:val="71"/>
+        </w:trPr>
+        <w:tc>
+          <w:tcPr>
+            <w:tcW w:w="528" w:type="dxa"/>
+            <w:gridSpan w:val="2"/>
+          </w:tcPr>
+          <w:p>
+            <w:r>
+              <w:t>7</w:t>
+            </w:r>
+          </w:p>
+        </w:tc>
+        <w:tc>
+          <w:tcPr>
+            <w:tcW w:w="2515" w:type="dxa"/>
+            <w:gridSpan w:val="2"/>
+          </w:tcPr>
+          <w:p>
+            <w:r>
+              <w:t>The player has just started a new game from the main menu.</w:t>
+            </w:r>
+          </w:p>
+        </w:tc>
+        <w:tc>
+          <w:tcPr>
+            <w:tcW w:w="2521" w:type="dxa"/>
+            <w:gridSpan w:val="2"/>
+          </w:tcPr>
+          <w:p>
+            <w:r>
+              <w:t>Clicks on any tower in the bottom menu bar.</w:t>
+            </w:r>
+          </w:p>
+        </w:tc>
+        <w:tc>
+          <w:tcPr>
+            <w:tcW w:w="2522" w:type="dxa"/>
+          </w:tcPr>
+          <w:p>
+            <w:r>
+              <w:t>A message is displayed that the player can now place the tower on the map and there are green or red indicator whether or not a tower can be built at the mouse’s current position.</w:t>
+            </w:r>
+          </w:p>
+        </w:tc>
+        <w:tc>
+          <w:tcPr>
+            <w:tcW w:w="924" w:type="dxa"/>
+            <w:shd w:val="clear" w:color="auto" w:fill="70AD47" w:themeFill="accent6"/>
+          </w:tcPr>
+          <w:p/>
+        </w:tc>
+      </w:tr>
+      <w:tr>
+        <w:trPr>
+          <w:trHeight w:val="71"/>
+        </w:trPr>
+        <w:tc>
+          <w:tcPr>
+            <w:tcW w:w="528" w:type="dxa"/>
+            <w:gridSpan w:val="2"/>
+          </w:tcPr>
+          <w:p>
+            <w:r>
+              <w:t>8</w:t>
+            </w:r>
+          </w:p>
+        </w:tc>
+        <w:tc>
+          <w:tcPr>
+            <w:tcW w:w="2515" w:type="dxa"/>
+            <w:gridSpan w:val="2"/>
+          </w:tcPr>
+          <w:p>
+            <w:r>
+              <w:t>Initial state and event from system test #7.</w:t>
+            </w:r>
+          </w:p>
+        </w:tc>
+        <w:tc>
+          <w:tcPr>
+            <w:tcW w:w="2521" w:type="dxa"/>
+            <w:gridSpan w:val="2"/>
+          </w:tcPr>
+          <w:p>
+            <w:r>
+              <w:t>The player clicks the right mouse button.</w:t>
+            </w:r>
+          </w:p>
+        </w:tc>
+        <w:tc>
+          <w:tcPr>
+            <w:tcW w:w="2522" w:type="dxa"/>
+          </w:tcPr>
+          <w:p>
+            <w:r>
+              <w:t>The tower building action is cancelled and the player is back to the initial state of #7.</w:t>
+            </w:r>
+          </w:p>
+        </w:tc>
+        <w:tc>
+          <w:tcPr>
+            <w:tcW w:w="924" w:type="dxa"/>
+            <w:shd w:val="clear" w:color="auto" w:fill="70AD47" w:themeFill="accent6"/>
+          </w:tcPr>
+          <w:p/>
+        </w:tc>
+      </w:tr>
+      <w:tr>
+        <w:trPr>
+          <w:trHeight w:val="71"/>
+        </w:trPr>
+        <w:tc>
+          <w:tcPr>
+            <w:tcW w:w="528" w:type="dxa"/>
+            <w:gridSpan w:val="2"/>
+          </w:tcPr>
+          <w:p>
+            <w:r>
+              <w:t>9</w:t>
+            </w:r>
+          </w:p>
+        </w:tc>
+        <w:tc>
+          <w:tcPr>
+            <w:tcW w:w="2515" w:type="dxa"/>
+            <w:gridSpan w:val="2"/>
+          </w:tcPr>
+          <w:p>
+            <w:r>
+              <w:t>Initial state and event from system test #7.</w:t>
+            </w:r>
+          </w:p>
+        </w:tc>
+        <w:tc>
+          <w:tcPr>
+            <w:tcW w:w="2521" w:type="dxa"/>
+            <w:gridSpan w:val="2"/>
+          </w:tcPr>
+          <w:p>
+            <w:r>
+              <w:t>The player left clicks on the map at a valid build spot.</w:t>
+            </w:r>
+          </w:p>
+        </w:tc>
+        <w:tc>
+          <w:tcPr>
+            <w:tcW w:w="2522" w:type="dxa"/>
+          </w:tcPr>
+          <w:p>
+            <w:r>
+              <w:t>The tower is built and has level 1. The correct amount is deducted from the players treasury.</w:t>
+            </w:r>
+          </w:p>
+        </w:tc>
+        <w:tc>
+          <w:tcPr>
+            <w:tcW w:w="924" w:type="dxa"/>
+            <w:shd w:val="clear" w:color="auto" w:fill="70AD47" w:themeFill="accent6"/>
+          </w:tcPr>
+          <w:p/>
+        </w:tc>
+      </w:tr>
+      <w:tr>
+        <w:trPr>
+          <w:trHeight w:val="71"/>
+        </w:trPr>
+        <w:tc>
+          <w:tcPr>
+            <w:tcW w:w="528" w:type="dxa"/>
+            <w:gridSpan w:val="2"/>
+          </w:tcPr>
+          <w:p>
+            <w:r>
+              <w:t>10</w:t>
+            </w:r>
+          </w:p>
+        </w:tc>
+        <w:tc>
+          <w:tcPr>
+            <w:tcW w:w="2515" w:type="dxa"/>
+            <w:gridSpan w:val="2"/>
+          </w:tcPr>
+          <w:p>
+            <w:r>
+              <w:t>The player has built a tower on the map.</w:t>
+            </w:r>
+          </w:p>
+        </w:tc>
+        <w:tc>
+          <w:tcPr>
+            <w:tcW w:w="2521" w:type="dxa"/>
+            <w:gridSpan w:val="2"/>
+          </w:tcPr>
+          <w:p>
+            <w:r>
+              <w:t>The player clicks the “Upgrade Tower” button in the menu and left clicks the tower.</w:t>
+            </w:r>
+          </w:p>
+        </w:tc>
+        <w:tc>
+          <w:tcPr>
+            <w:tcW w:w="2522" w:type="dxa"/>
+          </w:tcPr>
+          <w:p>
+            <w:r>
+              <w:t xml:space="preserve">The tower now has level 2 and the upgrade cost is deducted from the players treasury. </w:t>
+            </w:r>
+          </w:p>
+        </w:tc>
+        <w:tc>
+          <w:tcPr>
+            <w:tcW w:w="924" w:type="dxa"/>
+            <w:shd w:val="clear" w:color="auto" w:fill="70AD47" w:themeFill="accent6"/>
+          </w:tcPr>
+          <w:p/>
+        </w:tc>
+      </w:tr>
+      <w:tr>
+        <w:trPr>
+          <w:trHeight w:val="71"/>
+        </w:trPr>
+        <w:tc>
+          <w:tcPr>
+            <w:tcW w:w="528" w:type="dxa"/>
+            <w:gridSpan w:val="2"/>
+          </w:tcPr>
+          <w:p>
+            <w:r>
+              <w:t>11</w:t>
+            </w:r>
+          </w:p>
+        </w:tc>
+        <w:tc>
+          <w:tcPr>
+            <w:tcW w:w="2515" w:type="dxa"/>
+            <w:gridSpan w:val="2"/>
+          </w:tcPr>
+          <w:p>
+            <w:r>
+              <w:t>The player has built a tower on the map.</w:t>
+            </w:r>
+          </w:p>
+        </w:tc>
+        <w:tc>
+          <w:tcPr>
+            <w:tcW w:w="2521" w:type="dxa"/>
+            <w:gridSpan w:val="2"/>
+          </w:tcPr>
+          <w:p>
+            <w:r>
+              <w:t>The player clicks the “Destroy Tower” button in the menu and left clicks the tower.</w:t>
+            </w:r>
+          </w:p>
+        </w:tc>
+        <w:tc>
+          <w:tcPr>
+            <w:tcW w:w="2522" w:type="dxa"/>
+          </w:tcPr>
+          <w:p>
+            <w:r>
+              <w:t xml:space="preserve">The tower is removed from the map and half of the build cost is restored to the players treasury. </w:t>
+            </w:r>
+          </w:p>
+        </w:tc>
+        <w:tc>
+          <w:tcPr>
+            <w:tcW w:w="924" w:type="dxa"/>
+            <w:shd w:val="clear" w:color="auto" w:fill="70AD47" w:themeFill="accent6"/>
+          </w:tcPr>
+          <w:p/>
+        </w:tc>
+      </w:tr>
+      <w:tr>
+        <w:trPr>
+          <w:trHeight w:val="71"/>
+        </w:trPr>
+        <w:tc>
+          <w:tcPr>
+            <w:tcW w:w="528" w:type="dxa"/>
+            <w:gridSpan w:val="2"/>
+          </w:tcPr>
+          <w:p>
+            <w:r>
               <w:t>12</w:t>
             </w:r>
           </w:p>
@@ -8018,6 +8145,7 @@
         <w:tc>
           <w:tcPr>
             <w:tcW w:w="2515" w:type="dxa"/>
+            <w:gridSpan w:val="2"/>
           </w:tcPr>
           <w:p>
             <w:r>
@@ -8028,6 +8156,7 @@
         <w:tc>
           <w:tcPr>
             <w:tcW w:w="2521" w:type="dxa"/>
+            <w:gridSpan w:val="2"/>
           </w:tcPr>
           <w:p>
             <w:r>
@@ -8041,22 +8170,31 @@
           </w:tcPr>
           <w:p>
             <w:r>
-              <w:t>The next wave of enemies spawns and the walk towards the top end.</w:t>
+              <w:t xml:space="preserve">The next wave of </w:t>
+            </w:r>
+            <w:proofErr w:type="gramStart"/>
+            <w:r>
+              <w:t>enemies</w:t>
+            </w:r>
+            <w:proofErr w:type="gramEnd"/>
+            <w:r>
+              <w:t xml:space="preserve"> spawns and the walk towards the top end.</w:t>
             </w:r>
           </w:p>
         </w:tc>
         <w:tc>
           <w:tcPr>
             <w:tcW w:w="924" w:type="dxa"/>
+            <w:shd w:val="clear" w:color="auto" w:fill="70AD47" w:themeFill="accent6"/>
           </w:tcPr>
           <w:p/>
         </w:tc>
       </w:tr>
     </w:tbl>
-    <w:p>
-      <w:bookmarkStart w:id="48" w:name="_GoBack"/>
-      <w:bookmarkEnd w:id="48"/>
-    </w:p>
+    <w:p/>
+    <w:p/>
+    <w:p/>
+    <w:p/>
     <w:p>
       <w:pPr>
         <w:pStyle w:val="Heading2"/>
@@ -8068,18 +8206,27 @@
           <w:highlight w:val="yellow"/>
         </w:rPr>
       </w:pPr>
-      <w:bookmarkStart w:id="49" w:name="_Toc500760223"/>
+      <w:bookmarkStart w:id="49" w:name="_Toc500765695"/>
       <w:r>
         <w:rPr>
           <w:highlight w:val="yellow"/>
         </w:rPr>
+        <w:lastRenderedPageBreak/>
         <w:t>Code</w:t>
       </w:r>
       <w:bookmarkEnd w:id="49"/>
     </w:p>
     <w:p>
       <w:r>
-        <w:t>The project code and JavaDoc can be found in the code.zip file.</w:t>
+        <w:t xml:space="preserve">The project code and </w:t>
+      </w:r>
+      <w:proofErr w:type="spellStart"/>
+      <w:r>
+        <w:t>JavaDoc</w:t>
+      </w:r>
+      <w:proofErr w:type="spellEnd"/>
+      <w:r>
+        <w:t xml:space="preserve"> can be found in the code.zip file.</w:t>
       </w:r>
     </w:p>
     <w:p>
@@ -8093,7 +8240,7 @@
           <w:highlight w:val="yellow"/>
         </w:rPr>
       </w:pPr>
-      <w:bookmarkStart w:id="50" w:name="_Toc500760224"/>
+      <w:bookmarkStart w:id="50" w:name="_Toc500765696"/>
       <w:r>
         <w:rPr>
           <w:highlight w:val="yellow"/>
@@ -8121,7 +8268,7 @@
           <w:numId w:val="1"/>
         </w:numPr>
       </w:pPr>
-      <w:bookmarkStart w:id="51" w:name="_Toc500760225"/>
+      <w:bookmarkStart w:id="51" w:name="_Toc500765697"/>
       <w:r>
         <w:lastRenderedPageBreak/>
         <w:t>Results</w:t>
@@ -8136,7 +8283,7 @@
           <w:numId w:val="1"/>
         </w:numPr>
       </w:pPr>
-      <w:bookmarkStart w:id="52" w:name="_Toc500760226"/>
+      <w:bookmarkStart w:id="52" w:name="_Toc500765698"/>
       <w:r>
         <w:t>Goal Summary</w:t>
       </w:r>
@@ -8162,7 +8309,7 @@
           <w:numId w:val="1"/>
         </w:numPr>
       </w:pPr>
-      <w:bookmarkStart w:id="53" w:name="_Toc500760227"/>
+      <w:bookmarkStart w:id="53" w:name="_Toc500765699"/>
       <w:r>
         <w:t>Remaining points for prototype goals</w:t>
       </w:r>
@@ -8224,7 +8371,7 @@
           <w:numId w:val="1"/>
         </w:numPr>
       </w:pPr>
-      <w:bookmarkStart w:id="54" w:name="_Toc500760228"/>
+      <w:bookmarkStart w:id="54" w:name="_Toc500765700"/>
       <w:r>
         <w:t>Short-Term</w:t>
       </w:r>
@@ -8317,7 +8464,7 @@
           <w:numId w:val="1"/>
         </w:numPr>
       </w:pPr>
-      <w:bookmarkStart w:id="55" w:name="_Toc500760229"/>
+      <w:bookmarkStart w:id="55" w:name="_Toc500765701"/>
       <w:r>
         <w:t>Long-Term</w:t>
       </w:r>
@@ -8387,7 +8534,7 @@
           <w:numId w:val="1"/>
         </w:numPr>
       </w:pPr>
-      <w:bookmarkStart w:id="56" w:name="_Toc500760230"/>
+      <w:bookmarkStart w:id="56" w:name="_Toc500765702"/>
       <w:r>
         <w:lastRenderedPageBreak/>
         <w:t>Appendix</w:t>
@@ -8402,7 +8549,7 @@
           <w:numId w:val="1"/>
         </w:numPr>
       </w:pPr>
-      <w:bookmarkStart w:id="57" w:name="_Toc500760231"/>
+      <w:bookmarkStart w:id="57" w:name="_Toc500765703"/>
       <w:r>
         <w:t>Project Management</w:t>
       </w:r>
@@ -8412,7 +8559,7 @@
       <w:pPr>
         <w:pStyle w:val="Heading3"/>
       </w:pPr>
-      <w:bookmarkStart w:id="58" w:name="_Toc500760232"/>
+      <w:bookmarkStart w:id="58" w:name="_Toc500765704"/>
       <w:r>
         <w:t>6.1.3.</w:t>
       </w:r>
@@ -8449,7 +8596,7 @@
       <w:pPr>
         <w:pStyle w:val="Heading3"/>
       </w:pPr>
-      <w:bookmarkStart w:id="59" w:name="_Toc500760233"/>
+      <w:bookmarkStart w:id="59" w:name="_Toc500765705"/>
       <w:r>
         <w:t>6.1.3.</w:t>
       </w:r>
@@ -9132,7 +9279,15 @@
     <w:p/>
     <w:p>
       <w:r>
-        <w:t>As becomes clear from the table above the team was very accurate when estimating the specific tasks. In some iterations we slightly overstepped our goal but in others we didn’t need all the time set aside for the tasks. Only in the last iteration we saved a lot of time which is because we set high estimations for the manual and final report out of caution.</w:t>
+        <w:t xml:space="preserve">As becomes clear from the table above the team was very accurate when estimating the specific tasks. In some </w:t>
+      </w:r>
+      <w:proofErr w:type="gramStart"/>
+      <w:r>
+        <w:t>iterations</w:t>
+      </w:r>
+      <w:proofErr w:type="gramEnd"/>
+      <w:r>
+        <w:t xml:space="preserve"> we slightly overstepped our goal but in others we didn’t need all the time set aside for the tasks. Only in the last iteration we saved a lot of time which is because we set high estimations for the manual and final report out of caution.</w:t>
       </w:r>
       <w:r>
         <w:br w:type="page"/>
@@ -9146,7 +9301,7 @@
           <w:numId w:val="1"/>
         </w:numPr>
       </w:pPr>
-      <w:bookmarkStart w:id="60" w:name="_Toc500760234"/>
+      <w:bookmarkStart w:id="60" w:name="_Toc500765706"/>
       <w:r>
         <w:lastRenderedPageBreak/>
         <w:t>Bibliography</w:t>
@@ -9327,7 +9482,7 @@
           <w:numId w:val="1"/>
         </w:numPr>
       </w:pPr>
-      <w:bookmarkStart w:id="61" w:name="_Toc500760235"/>
+      <w:bookmarkStart w:id="61" w:name="_Toc500765707"/>
       <w:r>
         <w:t>Glossary</w:t>
       </w:r>
@@ -9661,7 +9816,7 @@
           <w:highlight w:val="yellow"/>
         </w:rPr>
       </w:pPr>
-      <w:bookmarkStart w:id="62" w:name="_Toc500760236"/>
+      <w:bookmarkStart w:id="62" w:name="_Toc500765708"/>
       <w:r>
         <w:rPr>
           <w:highlight w:val="yellow"/>
@@ -9777,7 +9932,7 @@
         <w:rStyle w:val="PageNumber"/>
         <w:noProof/>
       </w:rPr>
-      <w:t>16</w:t>
+      <w:t>2</w:t>
     </w:r>
     <w:r>
       <w:rPr>
@@ -14696,7 +14851,7 @@
 </file>
 
 <file path=customXml/itemProps1.xml><?xml version="1.0" encoding="utf-8"?>
-<ds:datastoreItem xmlns:ds="http://schemas.openxmlformats.org/officeDocument/2006/customXml" ds:itemID="{646C0E76-80F9-0448-A028-41E4B5F5399A}">
+<ds:datastoreItem xmlns:ds="http://schemas.openxmlformats.org/officeDocument/2006/customXml" ds:itemID="{381DC6EF-BD66-8C43-8FFC-57E2F8554FD0}">
   <ds:schemaRefs>
     <ds:schemaRef ds:uri="http://schemas.openxmlformats.org/officeDocument/2006/bibliography"/>
   </ds:schemaRefs>

</xml_diff>

<commit_message>
added some more test cases
</commit_message>
<xml_diff>
--- a/documents/milestone4 - final report/Final Report.docx
+++ b/documents/milestone4 - final report/Final Report.docx
@@ -687,12 +687,7 @@
             <w:pStyle w:val="TOCHeading"/>
           </w:pPr>
           <w:r>
-            <w:t>Table of Content</w:t>
-          </w:r>
-          <w:bookmarkStart w:id="0" w:name="_GoBack"/>
-          <w:bookmarkEnd w:id="0"/>
-          <w:r>
-            <w:t>s</w:t>
+            <w:t>Table of Contents</w:t>
           </w:r>
         </w:p>
         <w:p>
@@ -4538,12 +4533,12 @@
           <w:numId w:val="1"/>
         </w:numPr>
       </w:pPr>
-      <w:bookmarkStart w:id="1" w:name="_Toc500765666"/>
+      <w:bookmarkStart w:id="0" w:name="_Toc500765666"/>
       <w:r>
         <w:lastRenderedPageBreak/>
         <w:t>Project Outline</w:t>
       </w:r>
-      <w:bookmarkEnd w:id="1"/>
+      <w:bookmarkEnd w:id="0"/>
     </w:p>
     <w:p>
       <w:pPr>
@@ -4553,11 +4548,11 @@
           <w:numId w:val="1"/>
         </w:numPr>
       </w:pPr>
-      <w:bookmarkStart w:id="2" w:name="_Toc500765667"/>
+      <w:bookmarkStart w:id="1" w:name="_Toc500765667"/>
       <w:r>
         <w:t>Starting Position</w:t>
       </w:r>
-      <w:bookmarkEnd w:id="2"/>
+      <w:bookmarkEnd w:id="1"/>
     </w:p>
     <w:p>
       <w:r>
@@ -4609,13 +4604,13 @@
           <w:numId w:val="1"/>
         </w:numPr>
       </w:pPr>
-      <w:bookmarkStart w:id="3" w:name="_Toc494724728"/>
-      <w:bookmarkStart w:id="4" w:name="_Toc500765668"/>
+      <w:bookmarkStart w:id="2" w:name="_Toc494724728"/>
+      <w:bookmarkStart w:id="3" w:name="_Toc500765668"/>
       <w:r>
         <w:t>Idea</w:t>
       </w:r>
+      <w:bookmarkEnd w:id="2"/>
       <w:bookmarkEnd w:id="3"/>
-      <w:bookmarkEnd w:id="4"/>
     </w:p>
     <w:p>
       <w:r>
@@ -4656,13 +4651,13 @@
           <w:numId w:val="1"/>
         </w:numPr>
       </w:pPr>
-      <w:bookmarkStart w:id="5" w:name="_Toc494724729"/>
-      <w:bookmarkStart w:id="6" w:name="_Toc500765669"/>
+      <w:bookmarkStart w:id="4" w:name="_Toc494724729"/>
+      <w:bookmarkStart w:id="5" w:name="_Toc500765669"/>
       <w:r>
         <w:t>Customer Value</w:t>
       </w:r>
+      <w:bookmarkEnd w:id="4"/>
       <w:bookmarkEnd w:id="5"/>
-      <w:bookmarkEnd w:id="6"/>
     </w:p>
     <w:p>
       <w:pPr>
@@ -4735,7 +4730,7 @@
       <w:pPr>
         <w:pStyle w:val="Heading2"/>
       </w:pPr>
-      <w:bookmarkStart w:id="7" w:name="_Toc494724730"/>
+      <w:bookmarkStart w:id="6" w:name="_Toc494724730"/>
     </w:p>
     <w:p>
       <w:pPr>
@@ -4745,12 +4740,12 @@
           <w:numId w:val="1"/>
         </w:numPr>
       </w:pPr>
-      <w:bookmarkStart w:id="8" w:name="_Toc500765670"/>
+      <w:bookmarkStart w:id="7" w:name="_Toc500765670"/>
       <w:r>
         <w:t>State of the Art – Competition Analysis</w:t>
       </w:r>
+      <w:bookmarkEnd w:id="6"/>
       <w:bookmarkEnd w:id="7"/>
-      <w:bookmarkEnd w:id="8"/>
     </w:p>
     <w:p>
       <w:r>
@@ -4828,8 +4823,8 @@
           <w:numId w:val="1"/>
         </w:numPr>
       </w:pPr>
-      <w:bookmarkStart w:id="9" w:name="_Toc494724731"/>
-      <w:bookmarkStart w:id="10" w:name="_Toc500765671"/>
+      <w:bookmarkStart w:id="8" w:name="_Toc494724731"/>
+      <w:bookmarkStart w:id="9" w:name="_Toc500765671"/>
       <w:r>
         <w:lastRenderedPageBreak/>
         <w:t>Main p</w:t>
@@ -4837,8 +4832,8 @@
       <w:r>
         <w:t>rocess</w:t>
       </w:r>
+      <w:bookmarkEnd w:id="8"/>
       <w:bookmarkEnd w:id="9"/>
-      <w:bookmarkEnd w:id="10"/>
     </w:p>
     <w:p>
       <w:r>
@@ -5072,7 +5067,7 @@
         </w:rPr>
         <w:t>The player survives all waves and wins the game.</w:t>
       </w:r>
-      <w:bookmarkStart w:id="11" w:name="_Toc494724739"/>
+      <w:bookmarkStart w:id="10" w:name="_Toc494724739"/>
     </w:p>
     <w:p>
       <w:pPr>
@@ -5087,12 +5082,12 @@
           <w:numId w:val="1"/>
         </w:numPr>
       </w:pPr>
-      <w:bookmarkStart w:id="12" w:name="_Toc500765672"/>
+      <w:bookmarkStart w:id="11" w:name="_Toc500765672"/>
       <w:r>
         <w:t>Economics</w:t>
       </w:r>
+      <w:bookmarkEnd w:id="10"/>
       <w:bookmarkEnd w:id="11"/>
-      <w:bookmarkEnd w:id="12"/>
     </w:p>
     <w:p>
       <w:r>
@@ -5134,12 +5129,12 @@
           <w:numId w:val="1"/>
         </w:numPr>
       </w:pPr>
-      <w:bookmarkStart w:id="13" w:name="_Toc500765673"/>
+      <w:bookmarkStart w:id="12" w:name="_Toc500765673"/>
       <w:r>
         <w:lastRenderedPageBreak/>
         <w:t>Analysis</w:t>
       </w:r>
-      <w:bookmarkEnd w:id="13"/>
+      <w:bookmarkEnd w:id="12"/>
     </w:p>
     <w:p>
       <w:pPr>
@@ -5149,13 +5144,13 @@
           <w:numId w:val="1"/>
         </w:numPr>
       </w:pPr>
-      <w:bookmarkStart w:id="14" w:name="_Toc496557318"/>
-      <w:bookmarkStart w:id="15" w:name="_Toc500765674"/>
+      <w:bookmarkStart w:id="13" w:name="_Toc496557318"/>
+      <w:bookmarkStart w:id="14" w:name="_Toc500765674"/>
       <w:r>
         <w:t>Domain Model Diagram</w:t>
       </w:r>
+      <w:bookmarkEnd w:id="13"/>
       <w:bookmarkEnd w:id="14"/>
-      <w:bookmarkEnd w:id="15"/>
     </w:p>
     <w:p>
       <w:r>
@@ -5383,12 +5378,12 @@
           <w:numId w:val="1"/>
         </w:numPr>
       </w:pPr>
-      <w:bookmarkStart w:id="16" w:name="_Toc500765675"/>
+      <w:bookmarkStart w:id="15" w:name="_Toc500765675"/>
       <w:r>
         <w:lastRenderedPageBreak/>
         <w:t>Use Cases</w:t>
       </w:r>
-      <w:bookmarkEnd w:id="16"/>
+      <w:bookmarkEnd w:id="15"/>
     </w:p>
     <w:p>
       <w:r>
@@ -5886,13 +5881,13 @@
       <w:pPr>
         <w:pStyle w:val="Heading3"/>
       </w:pPr>
-      <w:bookmarkStart w:id="17" w:name="_Toc496557305"/>
-      <w:bookmarkStart w:id="18" w:name="_Toc500765676"/>
+      <w:bookmarkStart w:id="16" w:name="_Toc496557305"/>
+      <w:bookmarkStart w:id="17" w:name="_Toc500765676"/>
       <w:r>
         <w:t>UC 1 – Play game</w:t>
       </w:r>
+      <w:bookmarkEnd w:id="16"/>
       <w:bookmarkEnd w:id="17"/>
-      <w:bookmarkEnd w:id="18"/>
     </w:p>
     <w:p>
       <w:r>
@@ -6230,16 +6225,16 @@
       <w:pPr>
         <w:pStyle w:val="Heading3"/>
       </w:pPr>
-      <w:bookmarkStart w:id="19" w:name="_Toc496557306"/>
-      <w:bookmarkStart w:id="20" w:name="_Toc500765677"/>
+      <w:bookmarkStart w:id="18" w:name="_Toc496557306"/>
+      <w:bookmarkStart w:id="19" w:name="_Toc500765677"/>
       <w:r>
         <w:t>UC 2</w:t>
       </w:r>
       <w:r>
         <w:t xml:space="preserve"> – Place tower</w:t>
       </w:r>
+      <w:bookmarkEnd w:id="18"/>
       <w:bookmarkEnd w:id="19"/>
-      <w:bookmarkEnd w:id="20"/>
     </w:p>
     <w:p>
       <w:pPr>
@@ -6318,16 +6313,16 @@
       <w:pPr>
         <w:pStyle w:val="Heading3"/>
       </w:pPr>
-      <w:bookmarkStart w:id="21" w:name="_Toc496557307"/>
-      <w:bookmarkStart w:id="22" w:name="_Toc500765678"/>
+      <w:bookmarkStart w:id="20" w:name="_Toc496557307"/>
+      <w:bookmarkStart w:id="21" w:name="_Toc500765678"/>
       <w:r>
         <w:t>UC 3</w:t>
       </w:r>
       <w:r>
         <w:t xml:space="preserve"> – Upgrade tower</w:t>
       </w:r>
+      <w:bookmarkEnd w:id="20"/>
       <w:bookmarkEnd w:id="21"/>
-      <w:bookmarkEnd w:id="22"/>
     </w:p>
     <w:p>
       <w:pPr>
@@ -6421,8 +6416,8 @@
       <w:pPr>
         <w:pStyle w:val="Heading3"/>
       </w:pPr>
-      <w:bookmarkStart w:id="23" w:name="_Toc496557308"/>
-      <w:bookmarkStart w:id="24" w:name="_Toc500765679"/>
+      <w:bookmarkStart w:id="22" w:name="_Toc496557308"/>
+      <w:bookmarkStart w:id="23" w:name="_Toc500765679"/>
       <w:r>
         <w:lastRenderedPageBreak/>
         <w:t>UC 4</w:t>
@@ -6430,8 +6425,8 @@
       <w:r>
         <w:t xml:space="preserve"> – Tear down tower</w:t>
       </w:r>
+      <w:bookmarkEnd w:id="22"/>
       <w:bookmarkEnd w:id="23"/>
-      <w:bookmarkEnd w:id="24"/>
     </w:p>
     <w:p>
       <w:pPr>
@@ -6516,16 +6511,16 @@
       <w:pPr>
         <w:pStyle w:val="Heading3"/>
       </w:pPr>
-      <w:bookmarkStart w:id="25" w:name="_Toc496557309"/>
-      <w:bookmarkStart w:id="26" w:name="_Toc500765680"/>
+      <w:bookmarkStart w:id="24" w:name="_Toc496557309"/>
+      <w:bookmarkStart w:id="25" w:name="_Toc500765680"/>
       <w:r>
         <w:t>UC 5</w:t>
       </w:r>
       <w:r>
         <w:t xml:space="preserve"> – Call next wave</w:t>
       </w:r>
+      <w:bookmarkEnd w:id="24"/>
       <w:bookmarkEnd w:id="25"/>
-      <w:bookmarkEnd w:id="26"/>
     </w:p>
     <w:p>
       <w:pPr>
@@ -6579,20 +6574,49 @@
       <w:pPr>
         <w:pStyle w:val="Heading3"/>
       </w:pPr>
-      <w:bookmarkStart w:id="27" w:name="_Toc496557310"/>
-      <w:bookmarkStart w:id="28" w:name="_Toc500765681"/>
+      <w:bookmarkStart w:id="26" w:name="_Toc496557310"/>
+      <w:bookmarkStart w:id="27" w:name="_Toc500765681"/>
       <w:r>
         <w:t>UC 6</w:t>
       </w:r>
       <w:r>
         <w:t xml:space="preserve"> – Pause game</w:t>
       </w:r>
+      <w:bookmarkEnd w:id="26"/>
       <w:bookmarkEnd w:id="27"/>
+    </w:p>
+    <w:p>
+      <w:r>
+        <w:t>The player can pause an ongoing game to stop all ongoing actions until resumed.</w:t>
+      </w:r>
+    </w:p>
+    <w:p/>
+    <w:p>
+      <w:pPr>
+        <w:pStyle w:val="Heading3"/>
+      </w:pPr>
+      <w:bookmarkStart w:id="28" w:name="_Toc496557311"/>
+      <w:bookmarkStart w:id="29" w:name="_Toc500765682"/>
+      <w:r>
+        <w:t>UC 7</w:t>
+      </w:r>
+      <w:r>
+        <w:t xml:space="preserve"> – </w:t>
+      </w:r>
+      <w:proofErr w:type="spellStart"/>
+      <w:r>
+        <w:t>Unpause</w:t>
+      </w:r>
+      <w:proofErr w:type="spellEnd"/>
+      <w:r>
+        <w:t xml:space="preserve"> game</w:t>
+      </w:r>
       <w:bookmarkEnd w:id="28"/>
-    </w:p>
-    <w:p>
-      <w:r>
-        <w:t>The player can pause an ongoing game to stop all ongoing actions until resumed.</w:t>
+      <w:bookmarkEnd w:id="29"/>
+    </w:p>
+    <w:p>
+      <w:r>
+        <w:t>The player can resume an ongoing game from a paused state to continue playing.</w:t>
       </w:r>
     </w:p>
     <w:p/>
@@ -6600,28 +6624,20 @@
       <w:pPr>
         <w:pStyle w:val="Heading3"/>
       </w:pPr>
-      <w:bookmarkStart w:id="29" w:name="_Toc496557311"/>
-      <w:bookmarkStart w:id="30" w:name="_Toc500765682"/>
-      <w:r>
-        <w:t>UC 7</w:t>
-      </w:r>
-      <w:r>
-        <w:t xml:space="preserve"> – </w:t>
-      </w:r>
-      <w:proofErr w:type="spellStart"/>
-      <w:r>
-        <w:t>Unpause</w:t>
-      </w:r>
-      <w:proofErr w:type="spellEnd"/>
-      <w:r>
-        <w:t xml:space="preserve"> game</w:t>
-      </w:r>
-      <w:bookmarkEnd w:id="29"/>
+      <w:bookmarkStart w:id="30" w:name="_Toc496557312"/>
+      <w:bookmarkStart w:id="31" w:name="_Toc500765683"/>
+      <w:r>
+        <w:t>UC 8</w:t>
+      </w:r>
+      <w:r>
+        <w:t xml:space="preserve"> – Create map</w:t>
+      </w:r>
       <w:bookmarkEnd w:id="30"/>
-    </w:p>
-    <w:p>
-      <w:r>
-        <w:t>The player can resume an ongoing game from a paused state to continue playing.</w:t>
+      <w:bookmarkEnd w:id="31"/>
+    </w:p>
+    <w:p>
+      <w:r>
+        <w:t>The player can create custom maps for him to play on.</w:t>
       </w:r>
     </w:p>
     <w:p/>
@@ -6629,20 +6645,20 @@
       <w:pPr>
         <w:pStyle w:val="Heading3"/>
       </w:pPr>
-      <w:bookmarkStart w:id="31" w:name="_Toc496557312"/>
-      <w:bookmarkStart w:id="32" w:name="_Toc500765683"/>
-      <w:r>
-        <w:t>UC 8</w:t>
-      </w:r>
-      <w:r>
-        <w:t xml:space="preserve"> – Create map</w:t>
-      </w:r>
-      <w:bookmarkEnd w:id="31"/>
+      <w:bookmarkStart w:id="32" w:name="_Toc496557313"/>
+      <w:bookmarkStart w:id="33" w:name="_Toc500765684"/>
+      <w:r>
+        <w:t>UC 9</w:t>
+      </w:r>
+      <w:r>
+        <w:t xml:space="preserve"> – Edit map</w:t>
+      </w:r>
       <w:bookmarkEnd w:id="32"/>
-    </w:p>
-    <w:p>
-      <w:r>
-        <w:t>The player can create custom maps for him to play on.</w:t>
+      <w:bookmarkEnd w:id="33"/>
+    </w:p>
+    <w:p>
+      <w:r>
+        <w:t>The player can edit his custom maps.</w:t>
       </w:r>
     </w:p>
     <w:p/>
@@ -6650,20 +6666,20 @@
       <w:pPr>
         <w:pStyle w:val="Heading3"/>
       </w:pPr>
-      <w:bookmarkStart w:id="33" w:name="_Toc496557313"/>
-      <w:bookmarkStart w:id="34" w:name="_Toc500765684"/>
-      <w:r>
-        <w:t>UC 9</w:t>
-      </w:r>
-      <w:r>
-        <w:t xml:space="preserve"> – Edit map</w:t>
-      </w:r>
-      <w:bookmarkEnd w:id="33"/>
+      <w:bookmarkStart w:id="34" w:name="_Toc496557314"/>
+      <w:bookmarkStart w:id="35" w:name="_Toc500765685"/>
+      <w:r>
+        <w:t>UC 10</w:t>
+      </w:r>
+      <w:r>
+        <w:t xml:space="preserve"> – Import map</w:t>
+      </w:r>
       <w:bookmarkEnd w:id="34"/>
-    </w:p>
-    <w:p>
-      <w:r>
-        <w:t>The player can edit his custom maps.</w:t>
+      <w:bookmarkEnd w:id="35"/>
+    </w:p>
+    <w:p>
+      <w:r>
+        <w:t>A map can be imported from a chosen directory to be used or edited in the game.</w:t>
       </w:r>
     </w:p>
     <w:p/>
@@ -6671,37 +6687,16 @@
       <w:pPr>
         <w:pStyle w:val="Heading3"/>
       </w:pPr>
-      <w:bookmarkStart w:id="35" w:name="_Toc496557314"/>
-      <w:bookmarkStart w:id="36" w:name="_Toc500765685"/>
-      <w:r>
-        <w:t>UC 10</w:t>
-      </w:r>
-      <w:r>
-        <w:t xml:space="preserve"> – Import map</w:t>
-      </w:r>
-      <w:bookmarkEnd w:id="35"/>
+      <w:bookmarkStart w:id="36" w:name="_Toc496557315"/>
+      <w:bookmarkStart w:id="37" w:name="_Toc500765686"/>
+      <w:r>
+        <w:t>UC 11</w:t>
+      </w:r>
+      <w:r>
+        <w:t xml:space="preserve"> – Export map</w:t>
+      </w:r>
       <w:bookmarkEnd w:id="36"/>
-    </w:p>
-    <w:p>
-      <w:r>
-        <w:t>A map can be imported from a chosen directory to be used or edited in the game.</w:t>
-      </w:r>
-    </w:p>
-    <w:p/>
-    <w:p>
-      <w:pPr>
-        <w:pStyle w:val="Heading3"/>
-      </w:pPr>
-      <w:bookmarkStart w:id="37" w:name="_Toc496557315"/>
-      <w:bookmarkStart w:id="38" w:name="_Toc500765686"/>
-      <w:r>
-        <w:t>UC 11</w:t>
-      </w:r>
-      <w:r>
-        <w:t xml:space="preserve"> – Export map</w:t>
-      </w:r>
       <w:bookmarkEnd w:id="37"/>
-      <w:bookmarkEnd w:id="38"/>
     </w:p>
     <w:p>
       <w:r>
@@ -6721,14 +6716,14 @@
           <w:numId w:val="1"/>
         </w:numPr>
       </w:pPr>
-      <w:bookmarkStart w:id="39" w:name="_Toc496557316"/>
-      <w:bookmarkStart w:id="40" w:name="_Toc500765687"/>
+      <w:bookmarkStart w:id="38" w:name="_Toc496557316"/>
+      <w:bookmarkStart w:id="39" w:name="_Toc500765687"/>
       <w:r>
         <w:lastRenderedPageBreak/>
         <w:t>Use Case Diagram</w:t>
       </w:r>
+      <w:bookmarkEnd w:id="38"/>
       <w:bookmarkEnd w:id="39"/>
-      <w:bookmarkEnd w:id="40"/>
     </w:p>
     <w:p>
       <w:r>
@@ -6806,12 +6801,12 @@
           <w:numId w:val="1"/>
         </w:numPr>
       </w:pPr>
-      <w:bookmarkStart w:id="41" w:name="_Toc500765688"/>
+      <w:bookmarkStart w:id="40" w:name="_Toc500765688"/>
       <w:r>
         <w:lastRenderedPageBreak/>
         <w:t>Design</w:t>
       </w:r>
-      <w:bookmarkEnd w:id="41"/>
+      <w:bookmarkEnd w:id="40"/>
     </w:p>
     <w:p>
       <w:pPr>
@@ -6824,16 +6819,16 @@
           <w:highlight w:val="yellow"/>
         </w:rPr>
       </w:pPr>
-      <w:bookmarkStart w:id="42" w:name="_Toc498961372"/>
-      <w:bookmarkStart w:id="43" w:name="_Toc500765689"/>
+      <w:bookmarkStart w:id="41" w:name="_Toc498961372"/>
+      <w:bookmarkStart w:id="42" w:name="_Toc500765689"/>
       <w:r>
         <w:rPr>
           <w:highlight w:val="yellow"/>
         </w:rPr>
         <w:t>Architecture</w:t>
       </w:r>
+      <w:bookmarkEnd w:id="41"/>
       <w:bookmarkEnd w:id="42"/>
-      <w:bookmarkEnd w:id="43"/>
     </w:p>
     <w:p/>
     <w:p/>
@@ -6848,14 +6843,14 @@
           <w:highlight w:val="yellow"/>
         </w:rPr>
       </w:pPr>
-      <w:bookmarkStart w:id="44" w:name="_Toc500765690"/>
+      <w:bookmarkStart w:id="43" w:name="_Toc500765690"/>
       <w:r>
         <w:rPr>
           <w:highlight w:val="yellow"/>
         </w:rPr>
         <w:t>Design Class Diagram</w:t>
       </w:r>
-      <w:bookmarkEnd w:id="44"/>
+      <w:bookmarkEnd w:id="43"/>
     </w:p>
     <w:p/>
     <w:p/>
@@ -6870,14 +6865,14 @@
           <w:highlight w:val="yellow"/>
         </w:rPr>
       </w:pPr>
-      <w:bookmarkStart w:id="45" w:name="_Toc500765691"/>
+      <w:bookmarkStart w:id="44" w:name="_Toc500765691"/>
       <w:r>
         <w:rPr>
           <w:highlight w:val="yellow"/>
         </w:rPr>
         <w:t>Interaction Diagram</w:t>
       </w:r>
-      <w:bookmarkEnd w:id="45"/>
+      <w:bookmarkEnd w:id="44"/>
     </w:p>
     <w:p/>
     <w:p/>
@@ -6892,14 +6887,14 @@
           <w:highlight w:val="yellow"/>
         </w:rPr>
       </w:pPr>
-      <w:bookmarkStart w:id="46" w:name="_Toc500765692"/>
+      <w:bookmarkStart w:id="45" w:name="_Toc500765692"/>
       <w:r>
         <w:rPr>
           <w:highlight w:val="yellow"/>
         </w:rPr>
         <w:t>Design Decisions</w:t>
       </w:r>
-      <w:bookmarkEnd w:id="46"/>
+      <w:bookmarkEnd w:id="45"/>
     </w:p>
     <w:p>
       <w:pPr>
@@ -6919,12 +6914,12 @@
           <w:numId w:val="1"/>
         </w:numPr>
       </w:pPr>
-      <w:bookmarkStart w:id="47" w:name="_Toc500765693"/>
+      <w:bookmarkStart w:id="46" w:name="_Toc500765693"/>
       <w:r>
         <w:lastRenderedPageBreak/>
         <w:t>Implementation</w:t>
       </w:r>
-      <w:bookmarkEnd w:id="47"/>
+      <w:bookmarkEnd w:id="46"/>
     </w:p>
     <w:p>
       <w:pPr>
@@ -6934,11 +6929,11 @@
           <w:numId w:val="1"/>
         </w:numPr>
       </w:pPr>
-      <w:bookmarkStart w:id="48" w:name="_Toc500765694"/>
+      <w:bookmarkStart w:id="47" w:name="_Toc500765694"/>
       <w:r>
         <w:t>Tests</w:t>
       </w:r>
-      <w:bookmarkEnd w:id="48"/>
+      <w:bookmarkEnd w:id="47"/>
     </w:p>
     <w:p/>
     <w:tbl>
@@ -7918,7 +7913,7 @@
           </w:tcPr>
           <w:p>
             <w:r>
-              <w:t>8</w:t>
+              <w:t>9</w:t>
             </w:r>
           </w:p>
         </w:tc>
@@ -7940,7 +7935,7 @@
           </w:tcPr>
           <w:p>
             <w:r>
-              <w:t>The player clicks the right mouse button.</w:t>
+              <w:t>The player left clicks on the map at a valid build spot.</w:t>
             </w:r>
           </w:p>
         </w:tc>
@@ -7950,7 +7945,7 @@
           </w:tcPr>
           <w:p>
             <w:r>
-              <w:t>The tower building action is cancelled and the player is back to the initial state of #7.</w:t>
+              <w:t>The tower is built and has level 1. The correct amount is deducted from the players treasury.</w:t>
             </w:r>
           </w:p>
         </w:tc>
@@ -7973,7 +7968,7 @@
           </w:tcPr>
           <w:p>
             <w:r>
-              <w:t>9</w:t>
+              <w:t>10</w:t>
             </w:r>
           </w:p>
         </w:tc>
@@ -7984,7 +7979,7 @@
           </w:tcPr>
           <w:p>
             <w:r>
-              <w:t>Initial state and event from system test #7.</w:t>
+              <w:t>The player has built a tower on the map.</w:t>
             </w:r>
           </w:p>
         </w:tc>
@@ -7995,7 +7990,7 @@
           </w:tcPr>
           <w:p>
             <w:r>
-              <w:t>The player left clicks on the map at a valid build spot.</w:t>
+              <w:t>The player clicks the “Upgrade Tower” button in the menu and left clicks the tower.</w:t>
             </w:r>
           </w:p>
         </w:tc>
@@ -8005,7 +8000,7 @@
           </w:tcPr>
           <w:p>
             <w:r>
-              <w:t>The tower is built and has level 1. The correct amount is deducted from the players treasury.</w:t>
+              <w:t xml:space="preserve">The tower now has level 2 and the upgrade cost is deducted from the players treasury. </w:t>
             </w:r>
           </w:p>
         </w:tc>
@@ -8028,7 +8023,7 @@
           </w:tcPr>
           <w:p>
             <w:r>
-              <w:t>10</w:t>
+              <w:t>11</w:t>
             </w:r>
           </w:p>
         </w:tc>
@@ -8050,7 +8045,7 @@
           </w:tcPr>
           <w:p>
             <w:r>
-              <w:t>The player clicks the “Upgrade Tower” button in the menu and left clicks the tower.</w:t>
+              <w:t>The player clicks the “Destroy Tower” button in the menu and left clicks the tower.</w:t>
             </w:r>
           </w:p>
         </w:tc>
@@ -8060,7 +8055,7 @@
           </w:tcPr>
           <w:p>
             <w:r>
-              <w:t xml:space="preserve">The tower now has level 2 and the upgrade cost is deducted from the players treasury. </w:t>
+              <w:t xml:space="preserve">The tower is removed from the map and half of the build cost is restored to the players treasury. </w:t>
             </w:r>
           </w:p>
         </w:tc>
@@ -8083,7 +8078,10 @@
           </w:tcPr>
           <w:p>
             <w:r>
-              <w:t>11</w:t>
+              <w:t>1</w:t>
+            </w:r>
+            <w:r>
+              <w:t>2</w:t>
             </w:r>
           </w:p>
         </w:tc>
@@ -8094,7 +8092,7 @@
           </w:tcPr>
           <w:p>
             <w:r>
-              <w:t>The player has built a tower on the map.</w:t>
+              <w:t>The player is performing any of the three tower actions (build, upgrade or destroy)</w:t>
             </w:r>
           </w:p>
         </w:tc>
@@ -8105,7 +8103,7 @@
           </w:tcPr>
           <w:p>
             <w:r>
-              <w:t>The player clicks the “Destroy Tower” button in the menu and left clicks the tower.</w:t>
+              <w:t>The player clicks his right mouse button anywhere in the screen.</w:t>
             </w:r>
           </w:p>
         </w:tc>
@@ -8115,7 +8113,10 @@
           </w:tcPr>
           <w:p>
             <w:r>
-              <w:t xml:space="preserve">The tower is removed from the map and half of the build cost is restored to the players treasury. </w:t>
+              <w:t>The action is cancelled.</w:t>
+            </w:r>
+            <w:r>
+              <w:t xml:space="preserve"> </w:t>
             </w:r>
           </w:p>
         </w:tc>
@@ -8138,7 +8139,10 @@
           </w:tcPr>
           <w:p>
             <w:r>
-              <w:t>12</w:t>
+              <w:t>1</w:t>
+            </w:r>
+            <w:r>
+              <w:t>3</w:t>
             </w:r>
           </w:p>
         </w:tc>
@@ -8190,10 +8194,185 @@
           <w:p/>
         </w:tc>
       </w:tr>
+      <w:tr>
+        <w:trPr>
+          <w:trHeight w:val="71"/>
+        </w:trPr>
+        <w:tc>
+          <w:tcPr>
+            <w:tcW w:w="528" w:type="dxa"/>
+            <w:gridSpan w:val="2"/>
+          </w:tcPr>
+          <w:p>
+            <w:r>
+              <w:t>1</w:t>
+            </w:r>
+            <w:r>
+              <w:t>4</w:t>
+            </w:r>
+          </w:p>
+        </w:tc>
+        <w:tc>
+          <w:tcPr>
+            <w:tcW w:w="2515" w:type="dxa"/>
+            <w:gridSpan w:val="2"/>
+          </w:tcPr>
+          <w:p>
+            <w:r>
+              <w:t>An enemy wave is currently ongoing.</w:t>
+            </w:r>
+          </w:p>
+        </w:tc>
+        <w:tc>
+          <w:tcPr>
+            <w:tcW w:w="2521" w:type="dxa"/>
+            <w:gridSpan w:val="2"/>
+          </w:tcPr>
+          <w:p>
+            <w:r>
+              <w:t>The player clicks the “Call Next Wave” button.</w:t>
+            </w:r>
+          </w:p>
+        </w:tc>
+        <w:tc>
+          <w:tcPr>
+            <w:tcW w:w="2522" w:type="dxa"/>
+          </w:tcPr>
+          <w:p>
+            <w:r>
+              <w:t>Nothing happens.</w:t>
+            </w:r>
+          </w:p>
+        </w:tc>
+        <w:tc>
+          <w:tcPr>
+            <w:tcW w:w="924" w:type="dxa"/>
+            <w:shd w:val="clear" w:color="auto" w:fill="70AD47" w:themeFill="accent6"/>
+          </w:tcPr>
+          <w:p/>
+        </w:tc>
+      </w:tr>
+      <w:tr>
+        <w:trPr>
+          <w:trHeight w:val="71"/>
+        </w:trPr>
+        <w:tc>
+          <w:tcPr>
+            <w:tcW w:w="528" w:type="dxa"/>
+            <w:gridSpan w:val="2"/>
+          </w:tcPr>
+          <w:p>
+            <w:r>
+              <w:lastRenderedPageBreak/>
+              <w:t>15</w:t>
+            </w:r>
+          </w:p>
+        </w:tc>
+        <w:tc>
+          <w:tcPr>
+            <w:tcW w:w="2515" w:type="dxa"/>
+            <w:gridSpan w:val="2"/>
+          </w:tcPr>
+          <w:p>
+            <w:r>
+              <w:t>An enemy wave is currently ongoing</w:t>
+            </w:r>
+            <w:r>
+              <w:t xml:space="preserve"> and there are towers on the map.</w:t>
+            </w:r>
+          </w:p>
+        </w:tc>
+        <w:tc>
+          <w:tcPr>
+            <w:tcW w:w="2521" w:type="dxa"/>
+            <w:gridSpan w:val="2"/>
+          </w:tcPr>
+          <w:p>
+            <w:r>
+              <w:t>The first enemy walks into any towers range.</w:t>
+            </w:r>
+          </w:p>
+        </w:tc>
+        <w:tc>
+          <w:tcPr>
+            <w:tcW w:w="2522" w:type="dxa"/>
+          </w:tcPr>
+          <w:p>
+            <w:r>
+              <w:t>The tower opens fire on that enemy.</w:t>
+            </w:r>
+          </w:p>
+        </w:tc>
+        <w:tc>
+          <w:tcPr>
+            <w:tcW w:w="924" w:type="dxa"/>
+            <w:shd w:val="clear" w:color="auto" w:fill="70AD47" w:themeFill="accent6"/>
+          </w:tcPr>
+          <w:p/>
+        </w:tc>
+      </w:tr>
+      <w:tr>
+        <w:trPr>
+          <w:trHeight w:val="71"/>
+        </w:trPr>
+        <w:tc>
+          <w:tcPr>
+            <w:tcW w:w="528" w:type="dxa"/>
+            <w:gridSpan w:val="2"/>
+          </w:tcPr>
+          <w:p>
+            <w:r>
+              <w:t>1</w:t>
+            </w:r>
+            <w:r>
+              <w:t>6</w:t>
+            </w:r>
+          </w:p>
+        </w:tc>
+        <w:tc>
+          <w:tcPr>
+            <w:tcW w:w="2515" w:type="dxa"/>
+            <w:gridSpan w:val="2"/>
+          </w:tcPr>
+          <w:p>
+            <w:r>
+              <w:t xml:space="preserve">An </w:t>
+            </w:r>
+            <w:r>
+              <w:t>enemy wave is currently ongoing, there are towers on the map and there is only one enemy remaining.</w:t>
+            </w:r>
+          </w:p>
+        </w:tc>
+        <w:tc>
+          <w:tcPr>
+            <w:tcW w:w="2521" w:type="dxa"/>
+            <w:gridSpan w:val="2"/>
+          </w:tcPr>
+          <w:p>
+            <w:r>
+              <w:t>Some tower delivers the killing blow to the last enemy.</w:t>
+            </w:r>
+          </w:p>
+        </w:tc>
+        <w:tc>
+          <w:tcPr>
+            <w:tcW w:w="2522" w:type="dxa"/>
+          </w:tcPr>
+          <w:p>
+            <w:r>
+              <w:t>The enemy is removed from the map, the “Waves remaining” counter at the top right is decreased by one and the waves are paused.</w:t>
+            </w:r>
+          </w:p>
+        </w:tc>
+        <w:tc>
+          <w:tcPr>
+            <w:tcW w:w="924" w:type="dxa"/>
+            <w:shd w:val="clear" w:color="auto" w:fill="70AD47" w:themeFill="accent6"/>
+          </w:tcPr>
+          <w:p/>
+        </w:tc>
+      </w:tr>
     </w:tbl>
-    <w:p/>
-    <w:p/>
-    <w:p/>
     <w:p/>
     <w:p>
       <w:pPr>
@@ -8206,16 +8385,17 @@
           <w:highlight w:val="yellow"/>
         </w:rPr>
       </w:pPr>
-      <w:bookmarkStart w:id="49" w:name="_Toc500765695"/>
+      <w:bookmarkStart w:id="48" w:name="_Toc500765695"/>
+      <w:bookmarkStart w:id="49" w:name="_GoBack"/>
       <w:r>
         <w:rPr>
           <w:highlight w:val="yellow"/>
         </w:rPr>
-        <w:lastRenderedPageBreak/>
         <w:t>Code</w:t>
       </w:r>
-      <w:bookmarkEnd w:id="49"/>
-    </w:p>
+      <w:bookmarkEnd w:id="48"/>
+    </w:p>
+    <w:bookmarkEnd w:id="49"/>
     <w:p>
       <w:r>
         <w:t xml:space="preserve">The project code and </w:t>
@@ -9932,7 +10112,7 @@
         <w:rStyle w:val="PageNumber"/>
         <w:noProof/>
       </w:rPr>
-      <w:t>2</w:t>
+      <w:t>13</w:t>
     </w:r>
     <w:r>
       <w:rPr>
@@ -14851,7 +15031,7 @@
 </file>
 
 <file path=customXml/itemProps1.xml><?xml version="1.0" encoding="utf-8"?>
-<ds:datastoreItem xmlns:ds="http://schemas.openxmlformats.org/officeDocument/2006/customXml" ds:itemID="{381DC6EF-BD66-8C43-8FFC-57E2F8554FD0}">
+<ds:datastoreItem xmlns:ds="http://schemas.openxmlformats.org/officeDocument/2006/customXml" ds:itemID="{FB19AA5F-AC53-DE43-9E33-AE205B26543A}">
   <ds:schemaRefs>
     <ds:schemaRef ds:uri="http://schemas.openxmlformats.org/officeDocument/2006/bibliography"/>
   </ds:schemaRefs>

</xml_diff>

<commit_message>
finished system tests and updated code and installation chapters
</commit_message>
<xml_diff>
--- a/documents/milestone4 - final report/Final Report.docx
+++ b/documents/milestone4 - final report/Final Report.docx
@@ -722,7 +722,7 @@
             </w:rPr>
             <w:fldChar w:fldCharType="separate"/>
           </w:r>
-          <w:hyperlink w:anchor="_Toc500765666" w:history="1">
+          <w:hyperlink w:anchor="_Toc500766685" w:history="1">
             <w:r>
               <w:rPr>
                 <w:rStyle w:val="Hyperlink"/>
@@ -766,7 +766,7 @@
                 <w:noProof/>
                 <w:webHidden/>
               </w:rPr>
-              <w:instrText xml:space="preserve"> PAGEREF _Toc500765666 \h </w:instrText>
+              <w:instrText xml:space="preserve"> PAGEREF _Toc500766685 \h </w:instrText>
             </w:r>
             <w:r>
               <w:rPr>
@@ -814,7 +814,7 @@
               <w:lang w:val="en-GB" w:eastAsia="en-GB"/>
             </w:rPr>
           </w:pPr>
-          <w:hyperlink w:anchor="_Toc500765667" w:history="1">
+          <w:hyperlink w:anchor="_Toc500766686" w:history="1">
             <w:r>
               <w:rPr>
                 <w:rStyle w:val="Hyperlink"/>
@@ -860,7 +860,7 @@
                 <w:noProof/>
                 <w:webHidden/>
               </w:rPr>
-              <w:instrText xml:space="preserve"> PAGEREF _Toc500765667 \h </w:instrText>
+              <w:instrText xml:space="preserve"> PAGEREF _Toc500766686 \h </w:instrText>
             </w:r>
             <w:r>
               <w:rPr>
@@ -908,7 +908,7 @@
               <w:lang w:val="en-GB" w:eastAsia="en-GB"/>
             </w:rPr>
           </w:pPr>
-          <w:hyperlink w:anchor="_Toc500765668" w:history="1">
+          <w:hyperlink w:anchor="_Toc500766687" w:history="1">
             <w:r>
               <w:rPr>
                 <w:rStyle w:val="Hyperlink"/>
@@ -954,7 +954,7 @@
                 <w:noProof/>
                 <w:webHidden/>
               </w:rPr>
-              <w:instrText xml:space="preserve"> PAGEREF _Toc500765668 \h </w:instrText>
+              <w:instrText xml:space="preserve"> PAGEREF _Toc500766687 \h </w:instrText>
             </w:r>
             <w:r>
               <w:rPr>
@@ -1002,7 +1002,7 @@
               <w:lang w:val="en-GB" w:eastAsia="en-GB"/>
             </w:rPr>
           </w:pPr>
-          <w:hyperlink w:anchor="_Toc500765669" w:history="1">
+          <w:hyperlink w:anchor="_Toc500766688" w:history="1">
             <w:r>
               <w:rPr>
                 <w:rStyle w:val="Hyperlink"/>
@@ -1048,7 +1048,7 @@
                 <w:noProof/>
                 <w:webHidden/>
               </w:rPr>
-              <w:instrText xml:space="preserve"> PAGEREF _Toc500765669 \h </w:instrText>
+              <w:instrText xml:space="preserve"> PAGEREF _Toc500766688 \h </w:instrText>
             </w:r>
             <w:r>
               <w:rPr>
@@ -1096,7 +1096,7 @@
               <w:lang w:val="en-GB" w:eastAsia="en-GB"/>
             </w:rPr>
           </w:pPr>
-          <w:hyperlink w:anchor="_Toc500765670" w:history="1">
+          <w:hyperlink w:anchor="_Toc500766689" w:history="1">
             <w:r>
               <w:rPr>
                 <w:rStyle w:val="Hyperlink"/>
@@ -1121,7 +1121,21 @@
                 <w:rStyle w:val="Hyperlink"/>
                 <w:noProof/>
               </w:rPr>
-              <w:t>State of the Art – Competition Analysis</w:t>
+              <w:t>S</w:t>
+            </w:r>
+            <w:r>
+              <w:rPr>
+                <w:rStyle w:val="Hyperlink"/>
+                <w:noProof/>
+              </w:rPr>
+              <w:t>t</w:t>
+            </w:r>
+            <w:r>
+              <w:rPr>
+                <w:rStyle w:val="Hyperlink"/>
+                <w:noProof/>
+              </w:rPr>
+              <w:t>ate of the Art – Competition Analysis</w:t>
             </w:r>
             <w:r>
               <w:rPr>
@@ -1142,7 +1156,7 @@
                 <w:noProof/>
                 <w:webHidden/>
               </w:rPr>
-              <w:instrText xml:space="preserve"> PAGEREF _Toc500765670 \h </w:instrText>
+              <w:instrText xml:space="preserve"> PAGEREF _Toc500766689 \h </w:instrText>
             </w:r>
             <w:r>
               <w:rPr>
@@ -1190,7 +1204,7 @@
               <w:lang w:val="en-GB" w:eastAsia="en-GB"/>
             </w:rPr>
           </w:pPr>
-          <w:hyperlink w:anchor="_Toc500765671" w:history="1">
+          <w:hyperlink w:anchor="_Toc500766690" w:history="1">
             <w:r>
               <w:rPr>
                 <w:rStyle w:val="Hyperlink"/>
@@ -1236,7 +1250,7 @@
                 <w:noProof/>
                 <w:webHidden/>
               </w:rPr>
-              <w:instrText xml:space="preserve"> PAGEREF _Toc500765671 \h </w:instrText>
+              <w:instrText xml:space="preserve"> PAGEREF _Toc500766690 \h </w:instrText>
             </w:r>
             <w:r>
               <w:rPr>
@@ -1284,7 +1298,7 @@
               <w:lang w:val="en-GB" w:eastAsia="en-GB"/>
             </w:rPr>
           </w:pPr>
-          <w:hyperlink w:anchor="_Toc500765672" w:history="1">
+          <w:hyperlink w:anchor="_Toc500766691" w:history="1">
             <w:r>
               <w:rPr>
                 <w:rStyle w:val="Hyperlink"/>
@@ -1330,7 +1344,7 @@
                 <w:noProof/>
                 <w:webHidden/>
               </w:rPr>
-              <w:instrText xml:space="preserve"> PAGEREF _Toc500765672 \h </w:instrText>
+              <w:instrText xml:space="preserve"> PAGEREF _Toc500766691 \h </w:instrText>
             </w:r>
             <w:r>
               <w:rPr>
@@ -1376,7 +1390,7 @@
               <w:lang w:val="en-GB" w:eastAsia="en-GB"/>
             </w:rPr>
           </w:pPr>
-          <w:hyperlink w:anchor="_Toc500765673" w:history="1">
+          <w:hyperlink w:anchor="_Toc500766692" w:history="1">
             <w:r>
               <w:rPr>
                 <w:rStyle w:val="Hyperlink"/>
@@ -1420,7 +1434,7 @@
                 <w:noProof/>
                 <w:webHidden/>
               </w:rPr>
-              <w:instrText xml:space="preserve"> PAGEREF _Toc500765673 \h </w:instrText>
+              <w:instrText xml:space="preserve"> PAGEREF _Toc500766692 \h </w:instrText>
             </w:r>
             <w:r>
               <w:rPr>
@@ -1468,7 +1482,7 @@
               <w:lang w:val="en-GB" w:eastAsia="en-GB"/>
             </w:rPr>
           </w:pPr>
-          <w:hyperlink w:anchor="_Toc500765674" w:history="1">
+          <w:hyperlink w:anchor="_Toc500766693" w:history="1">
             <w:r>
               <w:rPr>
                 <w:rStyle w:val="Hyperlink"/>
@@ -1514,7 +1528,7 @@
                 <w:noProof/>
                 <w:webHidden/>
               </w:rPr>
-              <w:instrText xml:space="preserve"> PAGEREF _Toc500765674 \h </w:instrText>
+              <w:instrText xml:space="preserve"> PAGEREF _Toc500766693 \h </w:instrText>
             </w:r>
             <w:r>
               <w:rPr>
@@ -1562,7 +1576,7 @@
               <w:lang w:val="en-GB" w:eastAsia="en-GB"/>
             </w:rPr>
           </w:pPr>
-          <w:hyperlink w:anchor="_Toc500765675" w:history="1">
+          <w:hyperlink w:anchor="_Toc500766694" w:history="1">
             <w:r>
               <w:rPr>
                 <w:rStyle w:val="Hyperlink"/>
@@ -1608,7 +1622,7 @@
                 <w:noProof/>
                 <w:webHidden/>
               </w:rPr>
-              <w:instrText xml:space="preserve"> PAGEREF _Toc500765675 \h </w:instrText>
+              <w:instrText xml:space="preserve"> PAGEREF _Toc500766694 \h </w:instrText>
             </w:r>
             <w:r>
               <w:rPr>
@@ -1653,7 +1667,7 @@
               <w:lang w:val="en-GB" w:eastAsia="en-GB"/>
             </w:rPr>
           </w:pPr>
-          <w:hyperlink w:anchor="_Toc500765676" w:history="1">
+          <w:hyperlink w:anchor="_Toc500766695" w:history="1">
             <w:r>
               <w:rPr>
                 <w:rStyle w:val="Hyperlink"/>
@@ -1680,7 +1694,7 @@
                 <w:noProof/>
                 <w:webHidden/>
               </w:rPr>
-              <w:instrText xml:space="preserve"> PAGEREF _Toc500765676 \h </w:instrText>
+              <w:instrText xml:space="preserve"> PAGEREF _Toc500766695 \h </w:instrText>
             </w:r>
             <w:r>
               <w:rPr>
@@ -1725,7 +1739,7 @@
               <w:lang w:val="en-GB" w:eastAsia="en-GB"/>
             </w:rPr>
           </w:pPr>
-          <w:hyperlink w:anchor="_Toc500765677" w:history="1">
+          <w:hyperlink w:anchor="_Toc500766696" w:history="1">
             <w:r>
               <w:rPr>
                 <w:rStyle w:val="Hyperlink"/>
@@ -1752,7 +1766,7 @@
                 <w:noProof/>
                 <w:webHidden/>
               </w:rPr>
-              <w:instrText xml:space="preserve"> PAGEREF _Toc500765677 \h </w:instrText>
+              <w:instrText xml:space="preserve"> PAGEREF _Toc500766696 \h </w:instrText>
             </w:r>
             <w:r>
               <w:rPr>
@@ -1797,7 +1811,7 @@
               <w:lang w:val="en-GB" w:eastAsia="en-GB"/>
             </w:rPr>
           </w:pPr>
-          <w:hyperlink w:anchor="_Toc500765678" w:history="1">
+          <w:hyperlink w:anchor="_Toc500766697" w:history="1">
             <w:r>
               <w:rPr>
                 <w:rStyle w:val="Hyperlink"/>
@@ -1824,7 +1838,7 @@
                 <w:noProof/>
                 <w:webHidden/>
               </w:rPr>
-              <w:instrText xml:space="preserve"> PAGEREF _Toc500765678 \h </w:instrText>
+              <w:instrText xml:space="preserve"> PAGEREF _Toc500766697 \h </w:instrText>
             </w:r>
             <w:r>
               <w:rPr>
@@ -1869,7 +1883,7 @@
               <w:lang w:val="en-GB" w:eastAsia="en-GB"/>
             </w:rPr>
           </w:pPr>
-          <w:hyperlink w:anchor="_Toc500765679" w:history="1">
+          <w:hyperlink w:anchor="_Toc500766698" w:history="1">
             <w:r>
               <w:rPr>
                 <w:rStyle w:val="Hyperlink"/>
@@ -1896,7 +1910,7 @@
                 <w:noProof/>
                 <w:webHidden/>
               </w:rPr>
-              <w:instrText xml:space="preserve"> PAGEREF _Toc500765679 \h </w:instrText>
+              <w:instrText xml:space="preserve"> PAGEREF _Toc500766698 \h </w:instrText>
             </w:r>
             <w:r>
               <w:rPr>
@@ -1941,7 +1955,7 @@
               <w:lang w:val="en-GB" w:eastAsia="en-GB"/>
             </w:rPr>
           </w:pPr>
-          <w:hyperlink w:anchor="_Toc500765680" w:history="1">
+          <w:hyperlink w:anchor="_Toc500766699" w:history="1">
             <w:r>
               <w:rPr>
                 <w:rStyle w:val="Hyperlink"/>
@@ -1968,7 +1982,7 @@
                 <w:noProof/>
                 <w:webHidden/>
               </w:rPr>
-              <w:instrText xml:space="preserve"> PAGEREF _Toc500765680 \h </w:instrText>
+              <w:instrText xml:space="preserve"> PAGEREF _Toc500766699 \h </w:instrText>
             </w:r>
             <w:r>
               <w:rPr>
@@ -2013,7 +2027,7 @@
               <w:lang w:val="en-GB" w:eastAsia="en-GB"/>
             </w:rPr>
           </w:pPr>
-          <w:hyperlink w:anchor="_Toc500765681" w:history="1">
+          <w:hyperlink w:anchor="_Toc500766700" w:history="1">
             <w:r>
               <w:rPr>
                 <w:rStyle w:val="Hyperlink"/>
@@ -2040,7 +2054,7 @@
                 <w:noProof/>
                 <w:webHidden/>
               </w:rPr>
-              <w:instrText xml:space="preserve"> PAGEREF _Toc500765681 \h </w:instrText>
+              <w:instrText xml:space="preserve"> PAGEREF _Toc500766700 \h </w:instrText>
             </w:r>
             <w:r>
               <w:rPr>
@@ -2085,7 +2099,7 @@
               <w:lang w:val="en-GB" w:eastAsia="en-GB"/>
             </w:rPr>
           </w:pPr>
-          <w:hyperlink w:anchor="_Toc500765682" w:history="1">
+          <w:hyperlink w:anchor="_Toc500766701" w:history="1">
             <w:r>
               <w:rPr>
                 <w:rStyle w:val="Hyperlink"/>
@@ -2112,7 +2126,7 @@
                 <w:noProof/>
                 <w:webHidden/>
               </w:rPr>
-              <w:instrText xml:space="preserve"> PAGEREF _Toc500765682 \h </w:instrText>
+              <w:instrText xml:space="preserve"> PAGEREF _Toc500766701 \h </w:instrText>
             </w:r>
             <w:r>
               <w:rPr>
@@ -2157,7 +2171,7 @@
               <w:lang w:val="en-GB" w:eastAsia="en-GB"/>
             </w:rPr>
           </w:pPr>
-          <w:hyperlink w:anchor="_Toc500765683" w:history="1">
+          <w:hyperlink w:anchor="_Toc500766702" w:history="1">
             <w:r>
               <w:rPr>
                 <w:rStyle w:val="Hyperlink"/>
@@ -2184,7 +2198,7 @@
                 <w:noProof/>
                 <w:webHidden/>
               </w:rPr>
-              <w:instrText xml:space="preserve"> PAGEREF _Toc500765683 \h </w:instrText>
+              <w:instrText xml:space="preserve"> PAGEREF _Toc500766702 \h </w:instrText>
             </w:r>
             <w:r>
               <w:rPr>
@@ -2229,7 +2243,7 @@
               <w:lang w:val="en-GB" w:eastAsia="en-GB"/>
             </w:rPr>
           </w:pPr>
-          <w:hyperlink w:anchor="_Toc500765684" w:history="1">
+          <w:hyperlink w:anchor="_Toc500766703" w:history="1">
             <w:r>
               <w:rPr>
                 <w:rStyle w:val="Hyperlink"/>
@@ -2256,7 +2270,7 @@
                 <w:noProof/>
                 <w:webHidden/>
               </w:rPr>
-              <w:instrText xml:space="preserve"> PAGEREF _Toc500765684 \h </w:instrText>
+              <w:instrText xml:space="preserve"> PAGEREF _Toc500766703 \h </w:instrText>
             </w:r>
             <w:r>
               <w:rPr>
@@ -2301,7 +2315,7 @@
               <w:lang w:val="en-GB" w:eastAsia="en-GB"/>
             </w:rPr>
           </w:pPr>
-          <w:hyperlink w:anchor="_Toc500765685" w:history="1">
+          <w:hyperlink w:anchor="_Toc500766704" w:history="1">
             <w:r>
               <w:rPr>
                 <w:rStyle w:val="Hyperlink"/>
@@ -2328,7 +2342,7 @@
                 <w:noProof/>
                 <w:webHidden/>
               </w:rPr>
-              <w:instrText xml:space="preserve"> PAGEREF _Toc500765685 \h </w:instrText>
+              <w:instrText xml:space="preserve"> PAGEREF _Toc500766704 \h </w:instrText>
             </w:r>
             <w:r>
               <w:rPr>
@@ -2373,7 +2387,7 @@
               <w:lang w:val="en-GB" w:eastAsia="en-GB"/>
             </w:rPr>
           </w:pPr>
-          <w:hyperlink w:anchor="_Toc500765686" w:history="1">
+          <w:hyperlink w:anchor="_Toc500766705" w:history="1">
             <w:r>
               <w:rPr>
                 <w:rStyle w:val="Hyperlink"/>
@@ -2400,7 +2414,7 @@
                 <w:noProof/>
                 <w:webHidden/>
               </w:rPr>
-              <w:instrText xml:space="preserve"> PAGEREF _Toc500765686 \h </w:instrText>
+              <w:instrText xml:space="preserve"> PAGEREF _Toc500766705 \h </w:instrText>
             </w:r>
             <w:r>
               <w:rPr>
@@ -2448,7 +2462,7 @@
               <w:lang w:val="en-GB" w:eastAsia="en-GB"/>
             </w:rPr>
           </w:pPr>
-          <w:hyperlink w:anchor="_Toc500765687" w:history="1">
+          <w:hyperlink w:anchor="_Toc500766706" w:history="1">
             <w:r>
               <w:rPr>
                 <w:rStyle w:val="Hyperlink"/>
@@ -2494,7 +2508,7 @@
                 <w:noProof/>
                 <w:webHidden/>
               </w:rPr>
-              <w:instrText xml:space="preserve"> PAGEREF _Toc500765687 \h </w:instrText>
+              <w:instrText xml:space="preserve"> PAGEREF _Toc500766706 \h </w:instrText>
             </w:r>
             <w:r>
               <w:rPr>
@@ -2540,7 +2554,7 @@
               <w:lang w:val="en-GB" w:eastAsia="en-GB"/>
             </w:rPr>
           </w:pPr>
-          <w:hyperlink w:anchor="_Toc500765688" w:history="1">
+          <w:hyperlink w:anchor="_Toc500766707" w:history="1">
             <w:r>
               <w:rPr>
                 <w:rStyle w:val="Hyperlink"/>
@@ -2584,7 +2598,7 @@
                 <w:noProof/>
                 <w:webHidden/>
               </w:rPr>
-              <w:instrText xml:space="preserve"> PAGEREF _Toc500765688 \h </w:instrText>
+              <w:instrText xml:space="preserve"> PAGEREF _Toc500766707 \h </w:instrText>
             </w:r>
             <w:r>
               <w:rPr>
@@ -2632,7 +2646,7 @@
               <w:lang w:val="en-GB" w:eastAsia="en-GB"/>
             </w:rPr>
           </w:pPr>
-          <w:hyperlink w:anchor="_Toc500765689" w:history="1">
+          <w:hyperlink w:anchor="_Toc500766708" w:history="1">
             <w:r>
               <w:rPr>
                 <w:rStyle w:val="Hyperlink"/>
@@ -2680,7 +2694,7 @@
                 <w:noProof/>
                 <w:webHidden/>
               </w:rPr>
-              <w:instrText xml:space="preserve"> PAGEREF _Toc500765689 \h </w:instrText>
+              <w:instrText xml:space="preserve"> PAGEREF _Toc500766708 \h </w:instrText>
             </w:r>
             <w:r>
               <w:rPr>
@@ -2728,7 +2742,7 @@
               <w:lang w:val="en-GB" w:eastAsia="en-GB"/>
             </w:rPr>
           </w:pPr>
-          <w:hyperlink w:anchor="_Toc500765690" w:history="1">
+          <w:hyperlink w:anchor="_Toc500766709" w:history="1">
             <w:r>
               <w:rPr>
                 <w:rStyle w:val="Hyperlink"/>
@@ -2776,7 +2790,7 @@
                 <w:noProof/>
                 <w:webHidden/>
               </w:rPr>
-              <w:instrText xml:space="preserve"> PAGEREF _Toc500765690 \h </w:instrText>
+              <w:instrText xml:space="preserve"> PAGEREF _Toc500766709 \h </w:instrText>
             </w:r>
             <w:r>
               <w:rPr>
@@ -2824,7 +2838,7 @@
               <w:lang w:val="en-GB" w:eastAsia="en-GB"/>
             </w:rPr>
           </w:pPr>
-          <w:hyperlink w:anchor="_Toc500765691" w:history="1">
+          <w:hyperlink w:anchor="_Toc500766710" w:history="1">
             <w:r>
               <w:rPr>
                 <w:rStyle w:val="Hyperlink"/>
@@ -2872,7 +2886,7 @@
                 <w:noProof/>
                 <w:webHidden/>
               </w:rPr>
-              <w:instrText xml:space="preserve"> PAGEREF _Toc500765691 \h </w:instrText>
+              <w:instrText xml:space="preserve"> PAGEREF _Toc500766710 \h </w:instrText>
             </w:r>
             <w:r>
               <w:rPr>
@@ -2920,7 +2934,7 @@
               <w:lang w:val="en-GB" w:eastAsia="en-GB"/>
             </w:rPr>
           </w:pPr>
-          <w:hyperlink w:anchor="_Toc500765692" w:history="1">
+          <w:hyperlink w:anchor="_Toc500766711" w:history="1">
             <w:r>
               <w:rPr>
                 <w:rStyle w:val="Hyperlink"/>
@@ -2968,7 +2982,7 @@
                 <w:noProof/>
                 <w:webHidden/>
               </w:rPr>
-              <w:instrText xml:space="preserve"> PAGEREF _Toc500765692 \h </w:instrText>
+              <w:instrText xml:space="preserve"> PAGEREF _Toc500766711 \h </w:instrText>
             </w:r>
             <w:r>
               <w:rPr>
@@ -3014,7 +3028,7 @@
               <w:lang w:val="en-GB" w:eastAsia="en-GB"/>
             </w:rPr>
           </w:pPr>
-          <w:hyperlink w:anchor="_Toc500765693" w:history="1">
+          <w:hyperlink w:anchor="_Toc500766712" w:history="1">
             <w:r>
               <w:rPr>
                 <w:rStyle w:val="Hyperlink"/>
@@ -3058,7 +3072,7 @@
                 <w:noProof/>
                 <w:webHidden/>
               </w:rPr>
-              <w:instrText xml:space="preserve"> PAGEREF _Toc500765693 \h </w:instrText>
+              <w:instrText xml:space="preserve"> PAGEREF _Toc500766712 \h </w:instrText>
             </w:r>
             <w:r>
               <w:rPr>
@@ -3106,7 +3120,7 @@
               <w:lang w:val="en-GB" w:eastAsia="en-GB"/>
             </w:rPr>
           </w:pPr>
-          <w:hyperlink w:anchor="_Toc500765694" w:history="1">
+          <w:hyperlink w:anchor="_Toc500766713" w:history="1">
             <w:r>
               <w:rPr>
                 <w:rStyle w:val="Hyperlink"/>
@@ -3152,7 +3166,7 @@
                 <w:noProof/>
                 <w:webHidden/>
               </w:rPr>
-              <w:instrText xml:space="preserve"> PAGEREF _Toc500765694 \h </w:instrText>
+              <w:instrText xml:space="preserve"> PAGEREF _Toc500766713 \h </w:instrText>
             </w:r>
             <w:r>
               <w:rPr>
@@ -3200,12 +3214,11 @@
               <w:lang w:val="en-GB" w:eastAsia="en-GB"/>
             </w:rPr>
           </w:pPr>
-          <w:hyperlink w:anchor="_Toc500765695" w:history="1">
+          <w:hyperlink w:anchor="_Toc500766714" w:history="1">
             <w:r>
               <w:rPr>
                 <w:rStyle w:val="Hyperlink"/>
                 <w:noProof/>
-                <w:highlight w:val="yellow"/>
               </w:rPr>
               <w:t>4.2.</w:t>
             </w:r>
@@ -3225,7 +3238,6 @@
               <w:rPr>
                 <w:rStyle w:val="Hyperlink"/>
                 <w:noProof/>
-                <w:highlight w:val="yellow"/>
               </w:rPr>
               <w:t>Code</w:t>
             </w:r>
@@ -3248,7 +3260,7 @@
                 <w:noProof/>
                 <w:webHidden/>
               </w:rPr>
-              <w:instrText xml:space="preserve"> PAGEREF _Toc500765695 \h </w:instrText>
+              <w:instrText xml:space="preserve"> PAGEREF _Toc500766714 \h </w:instrText>
             </w:r>
             <w:r>
               <w:rPr>
@@ -3296,12 +3308,11 @@
               <w:lang w:val="en-GB" w:eastAsia="en-GB"/>
             </w:rPr>
           </w:pPr>
-          <w:hyperlink w:anchor="_Toc500765696" w:history="1">
+          <w:hyperlink w:anchor="_Toc500766715" w:history="1">
             <w:r>
               <w:rPr>
                 <w:rStyle w:val="Hyperlink"/>
                 <w:noProof/>
-                <w:highlight w:val="yellow"/>
               </w:rPr>
               <w:t>4.3.</w:t>
             </w:r>
@@ -3321,7 +3332,6 @@
               <w:rPr>
                 <w:rStyle w:val="Hyperlink"/>
                 <w:noProof/>
-                <w:highlight w:val="yellow"/>
               </w:rPr>
               <w:t>Installation</w:t>
             </w:r>
@@ -3344,7 +3354,7 @@
                 <w:noProof/>
                 <w:webHidden/>
               </w:rPr>
-              <w:instrText xml:space="preserve"> PAGEREF _Toc500765696 \h </w:instrText>
+              <w:instrText xml:space="preserve"> PAGEREF _Toc500766715 \h </w:instrText>
             </w:r>
             <w:r>
               <w:rPr>
@@ -3390,7 +3400,7 @@
               <w:lang w:val="en-GB" w:eastAsia="en-GB"/>
             </w:rPr>
           </w:pPr>
-          <w:hyperlink w:anchor="_Toc500765697" w:history="1">
+          <w:hyperlink w:anchor="_Toc500766716" w:history="1">
             <w:r>
               <w:rPr>
                 <w:rStyle w:val="Hyperlink"/>
@@ -3434,7 +3444,7 @@
                 <w:noProof/>
                 <w:webHidden/>
               </w:rPr>
-              <w:instrText xml:space="preserve"> PAGEREF _Toc500765697 \h </w:instrText>
+              <w:instrText xml:space="preserve"> PAGEREF _Toc500766716 \h </w:instrText>
             </w:r>
             <w:r>
               <w:rPr>
@@ -3482,7 +3492,7 @@
               <w:lang w:val="en-GB" w:eastAsia="en-GB"/>
             </w:rPr>
           </w:pPr>
-          <w:hyperlink w:anchor="_Toc500765698" w:history="1">
+          <w:hyperlink w:anchor="_Toc500766717" w:history="1">
             <w:r>
               <w:rPr>
                 <w:rStyle w:val="Hyperlink"/>
@@ -3528,7 +3538,7 @@
                 <w:noProof/>
                 <w:webHidden/>
               </w:rPr>
-              <w:instrText xml:space="preserve"> PAGEREF _Toc500765698 \h </w:instrText>
+              <w:instrText xml:space="preserve"> PAGEREF _Toc500766717 \h </w:instrText>
             </w:r>
             <w:r>
               <w:rPr>
@@ -3576,7 +3586,7 @@
               <w:lang w:val="en-GB" w:eastAsia="en-GB"/>
             </w:rPr>
           </w:pPr>
-          <w:hyperlink w:anchor="_Toc500765699" w:history="1">
+          <w:hyperlink w:anchor="_Toc500766718" w:history="1">
             <w:r>
               <w:rPr>
                 <w:rStyle w:val="Hyperlink"/>
@@ -3622,7 +3632,7 @@
                 <w:noProof/>
                 <w:webHidden/>
               </w:rPr>
-              <w:instrText xml:space="preserve"> PAGEREF _Toc500765699 \h </w:instrText>
+              <w:instrText xml:space="preserve"> PAGEREF _Toc500766718 \h </w:instrText>
             </w:r>
             <w:r>
               <w:rPr>
@@ -3670,7 +3680,7 @@
               <w:lang w:val="en-GB" w:eastAsia="en-GB"/>
             </w:rPr>
           </w:pPr>
-          <w:hyperlink w:anchor="_Toc500765700" w:history="1">
+          <w:hyperlink w:anchor="_Toc500766719" w:history="1">
             <w:r>
               <w:rPr>
                 <w:rStyle w:val="Hyperlink"/>
@@ -3716,7 +3726,7 @@
                 <w:noProof/>
                 <w:webHidden/>
               </w:rPr>
-              <w:instrText xml:space="preserve"> PAGEREF _Toc500765700 \h </w:instrText>
+              <w:instrText xml:space="preserve"> PAGEREF _Toc500766719 \h </w:instrText>
             </w:r>
             <w:r>
               <w:rPr>
@@ -3764,7 +3774,7 @@
               <w:lang w:val="en-GB" w:eastAsia="en-GB"/>
             </w:rPr>
           </w:pPr>
-          <w:hyperlink w:anchor="_Toc500765701" w:history="1">
+          <w:hyperlink w:anchor="_Toc500766720" w:history="1">
             <w:r>
               <w:rPr>
                 <w:rStyle w:val="Hyperlink"/>
@@ -3810,7 +3820,7 @@
                 <w:noProof/>
                 <w:webHidden/>
               </w:rPr>
-              <w:instrText xml:space="preserve"> PAGEREF _Toc500765701 \h </w:instrText>
+              <w:instrText xml:space="preserve"> PAGEREF _Toc500766720 \h </w:instrText>
             </w:r>
             <w:r>
               <w:rPr>
@@ -3856,7 +3866,7 @@
               <w:lang w:val="en-GB" w:eastAsia="en-GB"/>
             </w:rPr>
           </w:pPr>
-          <w:hyperlink w:anchor="_Toc500765702" w:history="1">
+          <w:hyperlink w:anchor="_Toc500766721" w:history="1">
             <w:r>
               <w:rPr>
                 <w:rStyle w:val="Hyperlink"/>
@@ -3900,7 +3910,7 @@
                 <w:noProof/>
                 <w:webHidden/>
               </w:rPr>
-              <w:instrText xml:space="preserve"> PAGEREF _Toc500765702 \h </w:instrText>
+              <w:instrText xml:space="preserve"> PAGEREF _Toc500766721 \h </w:instrText>
             </w:r>
             <w:r>
               <w:rPr>
@@ -3948,7 +3958,7 @@
               <w:lang w:val="en-GB" w:eastAsia="en-GB"/>
             </w:rPr>
           </w:pPr>
-          <w:hyperlink w:anchor="_Toc500765703" w:history="1">
+          <w:hyperlink w:anchor="_Toc500766722" w:history="1">
             <w:r>
               <w:rPr>
                 <w:rStyle w:val="Hyperlink"/>
@@ -3994,7 +4004,7 @@
                 <w:noProof/>
                 <w:webHidden/>
               </w:rPr>
-              <w:instrText xml:space="preserve"> PAGEREF _Toc500765703 \h </w:instrText>
+              <w:instrText xml:space="preserve"> PAGEREF _Toc500766722 \h </w:instrText>
             </w:r>
             <w:r>
               <w:rPr>
@@ -4040,7 +4050,7 @@
               <w:lang w:val="en-GB" w:eastAsia="en-GB"/>
             </w:rPr>
           </w:pPr>
-          <w:hyperlink w:anchor="_Toc500765704" w:history="1">
+          <w:hyperlink w:anchor="_Toc500766723" w:history="1">
             <w:r>
               <w:rPr>
                 <w:rStyle w:val="Hyperlink"/>
@@ -4084,7 +4094,7 @@
                 <w:noProof/>
                 <w:webHidden/>
               </w:rPr>
-              <w:instrText xml:space="preserve"> PAGEREF _Toc500765704 \h </w:instrText>
+              <w:instrText xml:space="preserve"> PAGEREF _Toc500766723 \h </w:instrText>
             </w:r>
             <w:r>
               <w:rPr>
@@ -4130,7 +4140,7 @@
               <w:lang w:val="en-GB" w:eastAsia="en-GB"/>
             </w:rPr>
           </w:pPr>
-          <w:hyperlink w:anchor="_Toc500765705" w:history="1">
+          <w:hyperlink w:anchor="_Toc500766724" w:history="1">
             <w:r>
               <w:rPr>
                 <w:rStyle w:val="Hyperlink"/>
@@ -4174,7 +4184,7 @@
                 <w:noProof/>
                 <w:webHidden/>
               </w:rPr>
-              <w:instrText xml:space="preserve"> PAGEREF _Toc500765705 \h </w:instrText>
+              <w:instrText xml:space="preserve"> PAGEREF _Toc500766724 \h </w:instrText>
             </w:r>
             <w:r>
               <w:rPr>
@@ -4222,7 +4232,7 @@
               <w:lang w:val="en-GB" w:eastAsia="en-GB"/>
             </w:rPr>
           </w:pPr>
-          <w:hyperlink w:anchor="_Toc500765706" w:history="1">
+          <w:hyperlink w:anchor="_Toc500766725" w:history="1">
             <w:r>
               <w:rPr>
                 <w:rStyle w:val="Hyperlink"/>
@@ -4268,7 +4278,7 @@
                 <w:noProof/>
                 <w:webHidden/>
               </w:rPr>
-              <w:instrText xml:space="preserve"> PAGEREF _Toc500765706 \h </w:instrText>
+              <w:instrText xml:space="preserve"> PAGEREF _Toc500766725 \h </w:instrText>
             </w:r>
             <w:r>
               <w:rPr>
@@ -4316,7 +4326,7 @@
               <w:lang w:val="en-GB" w:eastAsia="en-GB"/>
             </w:rPr>
           </w:pPr>
-          <w:hyperlink w:anchor="_Toc500765707" w:history="1">
+          <w:hyperlink w:anchor="_Toc500766726" w:history="1">
             <w:r>
               <w:rPr>
                 <w:rStyle w:val="Hyperlink"/>
@@ -4362,7 +4372,7 @@
                 <w:noProof/>
                 <w:webHidden/>
               </w:rPr>
-              <w:instrText xml:space="preserve"> PAGEREF _Toc500765707 \h </w:instrText>
+              <w:instrText xml:space="preserve"> PAGEREF _Toc500766726 \h </w:instrText>
             </w:r>
             <w:r>
               <w:rPr>
@@ -4410,7 +4420,7 @@
               <w:lang w:val="en-GB" w:eastAsia="en-GB"/>
             </w:rPr>
           </w:pPr>
-          <w:hyperlink w:anchor="_Toc500765708" w:history="1">
+          <w:hyperlink w:anchor="_Toc500766727" w:history="1">
             <w:r>
               <w:rPr>
                 <w:rStyle w:val="Hyperlink"/>
@@ -4458,7 +4468,7 @@
                 <w:noProof/>
                 <w:webHidden/>
               </w:rPr>
-              <w:instrText xml:space="preserve"> PAGEREF _Toc500765708 \h </w:instrText>
+              <w:instrText xml:space="preserve"> PAGEREF _Toc500766727 \h </w:instrText>
             </w:r>
             <w:r>
               <w:rPr>
@@ -4533,7 +4543,7 @@
           <w:numId w:val="1"/>
         </w:numPr>
       </w:pPr>
-      <w:bookmarkStart w:id="0" w:name="_Toc500765666"/>
+      <w:bookmarkStart w:id="0" w:name="_Toc500766685"/>
       <w:r>
         <w:lastRenderedPageBreak/>
         <w:t>Project Outline</w:t>
@@ -4548,7 +4558,7 @@
           <w:numId w:val="1"/>
         </w:numPr>
       </w:pPr>
-      <w:bookmarkStart w:id="1" w:name="_Toc500765667"/>
+      <w:bookmarkStart w:id="1" w:name="_Toc500766686"/>
       <w:r>
         <w:t>Starting Position</w:t>
       </w:r>
@@ -4605,7 +4615,7 @@
         </w:numPr>
       </w:pPr>
       <w:bookmarkStart w:id="2" w:name="_Toc494724728"/>
-      <w:bookmarkStart w:id="3" w:name="_Toc500765668"/>
+      <w:bookmarkStart w:id="3" w:name="_Toc500766687"/>
       <w:r>
         <w:t>Idea</w:t>
       </w:r>
@@ -4652,7 +4662,7 @@
         </w:numPr>
       </w:pPr>
       <w:bookmarkStart w:id="4" w:name="_Toc494724729"/>
-      <w:bookmarkStart w:id="5" w:name="_Toc500765669"/>
+      <w:bookmarkStart w:id="5" w:name="_Toc500766688"/>
       <w:r>
         <w:t>Customer Value</w:t>
       </w:r>
@@ -4740,7 +4750,9 @@
           <w:numId w:val="1"/>
         </w:numPr>
       </w:pPr>
-      <w:bookmarkStart w:id="7" w:name="_Toc500765670"/>
+      <w:bookmarkStart w:id="7" w:name="_Toc500766689"/>
+      <w:bookmarkStart w:id="8" w:name="_GoBack"/>
+      <w:bookmarkEnd w:id="8"/>
       <w:r>
         <w:t>State of the Art – Competition Analysis</w:t>
       </w:r>
@@ -4823,8 +4835,8 @@
           <w:numId w:val="1"/>
         </w:numPr>
       </w:pPr>
-      <w:bookmarkStart w:id="8" w:name="_Toc494724731"/>
-      <w:bookmarkStart w:id="9" w:name="_Toc500765671"/>
+      <w:bookmarkStart w:id="9" w:name="_Toc494724731"/>
+      <w:bookmarkStart w:id="10" w:name="_Toc500766690"/>
       <w:r>
         <w:lastRenderedPageBreak/>
         <w:t>Main p</w:t>
@@ -4832,8 +4844,8 @@
       <w:r>
         <w:t>rocess</w:t>
       </w:r>
-      <w:bookmarkEnd w:id="8"/>
       <w:bookmarkEnd w:id="9"/>
+      <w:bookmarkEnd w:id="10"/>
     </w:p>
     <w:p>
       <w:r>
@@ -5067,7 +5079,7 @@
         </w:rPr>
         <w:t>The player survives all waves and wins the game.</w:t>
       </w:r>
-      <w:bookmarkStart w:id="10" w:name="_Toc494724739"/>
+      <w:bookmarkStart w:id="11" w:name="_Toc494724739"/>
     </w:p>
     <w:p>
       <w:pPr>
@@ -5082,12 +5094,12 @@
           <w:numId w:val="1"/>
         </w:numPr>
       </w:pPr>
-      <w:bookmarkStart w:id="11" w:name="_Toc500765672"/>
+      <w:bookmarkStart w:id="12" w:name="_Toc500766691"/>
       <w:r>
         <w:t>Economics</w:t>
       </w:r>
-      <w:bookmarkEnd w:id="10"/>
       <w:bookmarkEnd w:id="11"/>
+      <w:bookmarkEnd w:id="12"/>
     </w:p>
     <w:p>
       <w:r>
@@ -5129,12 +5141,12 @@
           <w:numId w:val="1"/>
         </w:numPr>
       </w:pPr>
-      <w:bookmarkStart w:id="12" w:name="_Toc500765673"/>
+      <w:bookmarkStart w:id="13" w:name="_Toc500766692"/>
       <w:r>
         <w:lastRenderedPageBreak/>
         <w:t>Analysis</w:t>
       </w:r>
-      <w:bookmarkEnd w:id="12"/>
+      <w:bookmarkEnd w:id="13"/>
     </w:p>
     <w:p>
       <w:pPr>
@@ -5144,13 +5156,13 @@
           <w:numId w:val="1"/>
         </w:numPr>
       </w:pPr>
-      <w:bookmarkStart w:id="13" w:name="_Toc496557318"/>
-      <w:bookmarkStart w:id="14" w:name="_Toc500765674"/>
+      <w:bookmarkStart w:id="14" w:name="_Toc496557318"/>
+      <w:bookmarkStart w:id="15" w:name="_Toc500766693"/>
       <w:r>
         <w:t>Domain Model Diagram</w:t>
       </w:r>
-      <w:bookmarkEnd w:id="13"/>
       <w:bookmarkEnd w:id="14"/>
+      <w:bookmarkEnd w:id="15"/>
     </w:p>
     <w:p>
       <w:r>
@@ -5378,12 +5390,12 @@
           <w:numId w:val="1"/>
         </w:numPr>
       </w:pPr>
-      <w:bookmarkStart w:id="15" w:name="_Toc500765675"/>
+      <w:bookmarkStart w:id="16" w:name="_Toc500766694"/>
       <w:r>
         <w:lastRenderedPageBreak/>
         <w:t>Use Cases</w:t>
       </w:r>
-      <w:bookmarkEnd w:id="15"/>
+      <w:bookmarkEnd w:id="16"/>
     </w:p>
     <w:p>
       <w:r>
@@ -5881,13 +5893,13 @@
       <w:pPr>
         <w:pStyle w:val="Heading3"/>
       </w:pPr>
-      <w:bookmarkStart w:id="16" w:name="_Toc496557305"/>
-      <w:bookmarkStart w:id="17" w:name="_Toc500765676"/>
+      <w:bookmarkStart w:id="17" w:name="_Toc496557305"/>
+      <w:bookmarkStart w:id="18" w:name="_Toc500766695"/>
       <w:r>
         <w:t>UC 1 – Play game</w:t>
       </w:r>
-      <w:bookmarkEnd w:id="16"/>
       <w:bookmarkEnd w:id="17"/>
+      <w:bookmarkEnd w:id="18"/>
     </w:p>
     <w:p>
       <w:r>
@@ -6225,16 +6237,16 @@
       <w:pPr>
         <w:pStyle w:val="Heading3"/>
       </w:pPr>
-      <w:bookmarkStart w:id="18" w:name="_Toc496557306"/>
-      <w:bookmarkStart w:id="19" w:name="_Toc500765677"/>
+      <w:bookmarkStart w:id="19" w:name="_Toc496557306"/>
+      <w:bookmarkStart w:id="20" w:name="_Toc500766696"/>
       <w:r>
         <w:t>UC 2</w:t>
       </w:r>
       <w:r>
         <w:t xml:space="preserve"> – Place tower</w:t>
       </w:r>
-      <w:bookmarkEnd w:id="18"/>
       <w:bookmarkEnd w:id="19"/>
+      <w:bookmarkEnd w:id="20"/>
     </w:p>
     <w:p>
       <w:pPr>
@@ -6313,16 +6325,16 @@
       <w:pPr>
         <w:pStyle w:val="Heading3"/>
       </w:pPr>
-      <w:bookmarkStart w:id="20" w:name="_Toc496557307"/>
-      <w:bookmarkStart w:id="21" w:name="_Toc500765678"/>
+      <w:bookmarkStart w:id="21" w:name="_Toc496557307"/>
+      <w:bookmarkStart w:id="22" w:name="_Toc500766697"/>
       <w:r>
         <w:t>UC 3</w:t>
       </w:r>
       <w:r>
         <w:t xml:space="preserve"> – Upgrade tower</w:t>
       </w:r>
-      <w:bookmarkEnd w:id="20"/>
       <w:bookmarkEnd w:id="21"/>
+      <w:bookmarkEnd w:id="22"/>
     </w:p>
     <w:p>
       <w:pPr>
@@ -6416,8 +6428,8 @@
       <w:pPr>
         <w:pStyle w:val="Heading3"/>
       </w:pPr>
-      <w:bookmarkStart w:id="22" w:name="_Toc496557308"/>
-      <w:bookmarkStart w:id="23" w:name="_Toc500765679"/>
+      <w:bookmarkStart w:id="23" w:name="_Toc496557308"/>
+      <w:bookmarkStart w:id="24" w:name="_Toc500766698"/>
       <w:r>
         <w:lastRenderedPageBreak/>
         <w:t>UC 4</w:t>
@@ -6425,8 +6437,8 @@
       <w:r>
         <w:t xml:space="preserve"> – Tear down tower</w:t>
       </w:r>
-      <w:bookmarkEnd w:id="22"/>
       <w:bookmarkEnd w:id="23"/>
+      <w:bookmarkEnd w:id="24"/>
     </w:p>
     <w:p>
       <w:pPr>
@@ -6511,16 +6523,16 @@
       <w:pPr>
         <w:pStyle w:val="Heading3"/>
       </w:pPr>
-      <w:bookmarkStart w:id="24" w:name="_Toc496557309"/>
-      <w:bookmarkStart w:id="25" w:name="_Toc500765680"/>
+      <w:bookmarkStart w:id="25" w:name="_Toc496557309"/>
+      <w:bookmarkStart w:id="26" w:name="_Toc500766699"/>
       <w:r>
         <w:t>UC 5</w:t>
       </w:r>
       <w:r>
         <w:t xml:space="preserve"> – Call next wave</w:t>
       </w:r>
-      <w:bookmarkEnd w:id="24"/>
       <w:bookmarkEnd w:id="25"/>
+      <w:bookmarkEnd w:id="26"/>
     </w:p>
     <w:p>
       <w:pPr>
@@ -6574,16 +6586,16 @@
       <w:pPr>
         <w:pStyle w:val="Heading3"/>
       </w:pPr>
-      <w:bookmarkStart w:id="26" w:name="_Toc496557310"/>
-      <w:bookmarkStart w:id="27" w:name="_Toc500765681"/>
+      <w:bookmarkStart w:id="27" w:name="_Toc496557310"/>
+      <w:bookmarkStart w:id="28" w:name="_Toc500766700"/>
       <w:r>
         <w:t>UC 6</w:t>
       </w:r>
       <w:r>
         <w:t xml:space="preserve"> – Pause game</w:t>
       </w:r>
-      <w:bookmarkEnd w:id="26"/>
       <w:bookmarkEnd w:id="27"/>
+      <w:bookmarkEnd w:id="28"/>
     </w:p>
     <w:p>
       <w:r>
@@ -6595,8 +6607,8 @@
       <w:pPr>
         <w:pStyle w:val="Heading3"/>
       </w:pPr>
-      <w:bookmarkStart w:id="28" w:name="_Toc496557311"/>
-      <w:bookmarkStart w:id="29" w:name="_Toc500765682"/>
+      <w:bookmarkStart w:id="29" w:name="_Toc496557311"/>
+      <w:bookmarkStart w:id="30" w:name="_Toc500766701"/>
       <w:r>
         <w:t>UC 7</w:t>
       </w:r>
@@ -6611,8 +6623,8 @@
       <w:r>
         <w:t xml:space="preserve"> game</w:t>
       </w:r>
-      <w:bookmarkEnd w:id="28"/>
       <w:bookmarkEnd w:id="29"/>
+      <w:bookmarkEnd w:id="30"/>
     </w:p>
     <w:p>
       <w:r>
@@ -6624,16 +6636,16 @@
       <w:pPr>
         <w:pStyle w:val="Heading3"/>
       </w:pPr>
-      <w:bookmarkStart w:id="30" w:name="_Toc496557312"/>
-      <w:bookmarkStart w:id="31" w:name="_Toc500765683"/>
+      <w:bookmarkStart w:id="31" w:name="_Toc496557312"/>
+      <w:bookmarkStart w:id="32" w:name="_Toc500766702"/>
       <w:r>
         <w:t>UC 8</w:t>
       </w:r>
       <w:r>
         <w:t xml:space="preserve"> – Create map</w:t>
       </w:r>
-      <w:bookmarkEnd w:id="30"/>
       <w:bookmarkEnd w:id="31"/>
+      <w:bookmarkEnd w:id="32"/>
     </w:p>
     <w:p>
       <w:r>
@@ -6645,16 +6657,16 @@
       <w:pPr>
         <w:pStyle w:val="Heading3"/>
       </w:pPr>
-      <w:bookmarkStart w:id="32" w:name="_Toc496557313"/>
-      <w:bookmarkStart w:id="33" w:name="_Toc500765684"/>
+      <w:bookmarkStart w:id="33" w:name="_Toc496557313"/>
+      <w:bookmarkStart w:id="34" w:name="_Toc500766703"/>
       <w:r>
         <w:t>UC 9</w:t>
       </w:r>
       <w:r>
         <w:t xml:space="preserve"> – Edit map</w:t>
       </w:r>
-      <w:bookmarkEnd w:id="32"/>
       <w:bookmarkEnd w:id="33"/>
+      <w:bookmarkEnd w:id="34"/>
     </w:p>
     <w:p>
       <w:r>
@@ -6666,16 +6678,16 @@
       <w:pPr>
         <w:pStyle w:val="Heading3"/>
       </w:pPr>
-      <w:bookmarkStart w:id="34" w:name="_Toc496557314"/>
-      <w:bookmarkStart w:id="35" w:name="_Toc500765685"/>
+      <w:bookmarkStart w:id="35" w:name="_Toc496557314"/>
+      <w:bookmarkStart w:id="36" w:name="_Toc500766704"/>
       <w:r>
         <w:t>UC 10</w:t>
       </w:r>
       <w:r>
         <w:t xml:space="preserve"> – Import map</w:t>
       </w:r>
-      <w:bookmarkEnd w:id="34"/>
       <w:bookmarkEnd w:id="35"/>
+      <w:bookmarkEnd w:id="36"/>
     </w:p>
     <w:p>
       <w:r>
@@ -6687,16 +6699,16 @@
       <w:pPr>
         <w:pStyle w:val="Heading3"/>
       </w:pPr>
-      <w:bookmarkStart w:id="36" w:name="_Toc496557315"/>
-      <w:bookmarkStart w:id="37" w:name="_Toc500765686"/>
+      <w:bookmarkStart w:id="37" w:name="_Toc496557315"/>
+      <w:bookmarkStart w:id="38" w:name="_Toc500766705"/>
       <w:r>
         <w:t>UC 11</w:t>
       </w:r>
       <w:r>
         <w:t xml:space="preserve"> – Export map</w:t>
       </w:r>
-      <w:bookmarkEnd w:id="36"/>
       <w:bookmarkEnd w:id="37"/>
+      <w:bookmarkEnd w:id="38"/>
     </w:p>
     <w:p>
       <w:r>
@@ -6716,14 +6728,14 @@
           <w:numId w:val="1"/>
         </w:numPr>
       </w:pPr>
-      <w:bookmarkStart w:id="38" w:name="_Toc496557316"/>
-      <w:bookmarkStart w:id="39" w:name="_Toc500765687"/>
+      <w:bookmarkStart w:id="39" w:name="_Toc496557316"/>
+      <w:bookmarkStart w:id="40" w:name="_Toc500766706"/>
       <w:r>
         <w:lastRenderedPageBreak/>
         <w:t>Use Case Diagram</w:t>
       </w:r>
-      <w:bookmarkEnd w:id="38"/>
       <w:bookmarkEnd w:id="39"/>
+      <w:bookmarkEnd w:id="40"/>
     </w:p>
     <w:p>
       <w:r>
@@ -6801,12 +6813,12 @@
           <w:numId w:val="1"/>
         </w:numPr>
       </w:pPr>
-      <w:bookmarkStart w:id="40" w:name="_Toc500765688"/>
+      <w:bookmarkStart w:id="41" w:name="_Toc500766707"/>
       <w:r>
         <w:lastRenderedPageBreak/>
         <w:t>Design</w:t>
       </w:r>
-      <w:bookmarkEnd w:id="40"/>
+      <w:bookmarkEnd w:id="41"/>
     </w:p>
     <w:p>
       <w:pPr>
@@ -6819,16 +6831,16 @@
           <w:highlight w:val="yellow"/>
         </w:rPr>
       </w:pPr>
-      <w:bookmarkStart w:id="41" w:name="_Toc498961372"/>
-      <w:bookmarkStart w:id="42" w:name="_Toc500765689"/>
+      <w:bookmarkStart w:id="42" w:name="_Toc498961372"/>
+      <w:bookmarkStart w:id="43" w:name="_Toc500766708"/>
       <w:r>
         <w:rPr>
           <w:highlight w:val="yellow"/>
         </w:rPr>
         <w:t>Architecture</w:t>
       </w:r>
-      <w:bookmarkEnd w:id="41"/>
       <w:bookmarkEnd w:id="42"/>
+      <w:bookmarkEnd w:id="43"/>
     </w:p>
     <w:p/>
     <w:p/>
@@ -6843,14 +6855,14 @@
           <w:highlight w:val="yellow"/>
         </w:rPr>
       </w:pPr>
-      <w:bookmarkStart w:id="43" w:name="_Toc500765690"/>
+      <w:bookmarkStart w:id="44" w:name="_Toc500766709"/>
       <w:r>
         <w:rPr>
           <w:highlight w:val="yellow"/>
         </w:rPr>
         <w:t>Design Class Diagram</w:t>
       </w:r>
-      <w:bookmarkEnd w:id="43"/>
+      <w:bookmarkEnd w:id="44"/>
     </w:p>
     <w:p/>
     <w:p/>
@@ -6865,14 +6877,14 @@
           <w:highlight w:val="yellow"/>
         </w:rPr>
       </w:pPr>
-      <w:bookmarkStart w:id="44" w:name="_Toc500765691"/>
+      <w:bookmarkStart w:id="45" w:name="_Toc500766710"/>
       <w:r>
         <w:rPr>
           <w:highlight w:val="yellow"/>
         </w:rPr>
         <w:t>Interaction Diagram</w:t>
       </w:r>
-      <w:bookmarkEnd w:id="44"/>
+      <w:bookmarkEnd w:id="45"/>
     </w:p>
     <w:p/>
     <w:p/>
@@ -6887,14 +6899,14 @@
           <w:highlight w:val="yellow"/>
         </w:rPr>
       </w:pPr>
-      <w:bookmarkStart w:id="45" w:name="_Toc500765692"/>
+      <w:bookmarkStart w:id="46" w:name="_Toc500766711"/>
       <w:r>
         <w:rPr>
           <w:highlight w:val="yellow"/>
         </w:rPr>
         <w:t>Design Decisions</w:t>
       </w:r>
-      <w:bookmarkEnd w:id="45"/>
+      <w:bookmarkEnd w:id="46"/>
     </w:p>
     <w:p>
       <w:pPr>
@@ -6914,12 +6926,12 @@
           <w:numId w:val="1"/>
         </w:numPr>
       </w:pPr>
-      <w:bookmarkStart w:id="46" w:name="_Toc500765693"/>
+      <w:bookmarkStart w:id="47" w:name="_Toc500766712"/>
       <w:r>
         <w:lastRenderedPageBreak/>
         <w:t>Implementation</w:t>
       </w:r>
-      <w:bookmarkEnd w:id="46"/>
+      <w:bookmarkEnd w:id="47"/>
     </w:p>
     <w:p>
       <w:pPr>
@@ -6929,11 +6941,11 @@
           <w:numId w:val="1"/>
         </w:numPr>
       </w:pPr>
-      <w:bookmarkStart w:id="47" w:name="_Toc500765694"/>
+      <w:bookmarkStart w:id="48" w:name="_Toc500766713"/>
       <w:r>
         <w:t>Tests</w:t>
       </w:r>
-      <w:bookmarkEnd w:id="47"/>
+      <w:bookmarkEnd w:id="48"/>
     </w:p>
     <w:p/>
     <w:tbl>
@@ -8205,10 +8217,7 @@
           </w:tcPr>
           <w:p>
             <w:r>
-              <w:t>1</w:t>
-            </w:r>
-            <w:r>
-              <w:t>4</w:t>
+              <w:t>14</w:t>
             </w:r>
           </w:p>
         </w:tc>
@@ -8275,10 +8284,7 @@
           </w:tcPr>
           <w:p>
             <w:r>
-              <w:t>An enemy wave is currently ongoing</w:t>
-            </w:r>
-            <w:r>
-              <w:t xml:space="preserve"> and there are towers on the map.</w:t>
+              <w:t>An enemy wave is currently ongoing and there are towers on the map.</w:t>
             </w:r>
           </w:p>
         </w:tc>
@@ -8322,10 +8328,7 @@
           </w:tcPr>
           <w:p>
             <w:r>
-              <w:t>1</w:t>
-            </w:r>
-            <w:r>
-              <w:t>6</w:t>
+              <w:t>16</w:t>
             </w:r>
           </w:p>
         </w:tc>
@@ -8336,10 +8339,7 @@
           </w:tcPr>
           <w:p>
             <w:r>
-              <w:t xml:space="preserve">An </w:t>
-            </w:r>
-            <w:r>
-              <w:t>enemy wave is currently ongoing, there are towers on the map and there is only one enemy remaining.</w:t>
+              <w:t>An enemy wave is currently ongoing, there are towers on the map and there is only one enemy remaining.</w:t>
             </w:r>
           </w:p>
         </w:tc>
@@ -8361,6 +8361,226 @@
           <w:p>
             <w:r>
               <w:t>The enemy is removed from the map, the “Waves remaining” counter at the top right is decreased by one and the waves are paused.</w:t>
+            </w:r>
+          </w:p>
+        </w:tc>
+        <w:tc>
+          <w:tcPr>
+            <w:tcW w:w="924" w:type="dxa"/>
+            <w:shd w:val="clear" w:color="auto" w:fill="70AD47" w:themeFill="accent6"/>
+          </w:tcPr>
+          <w:p/>
+        </w:tc>
+      </w:tr>
+      <w:tr>
+        <w:trPr>
+          <w:trHeight w:val="71"/>
+        </w:trPr>
+        <w:tc>
+          <w:tcPr>
+            <w:tcW w:w="528" w:type="dxa"/>
+            <w:gridSpan w:val="2"/>
+          </w:tcPr>
+          <w:p>
+            <w:r>
+              <w:t>17</w:t>
+            </w:r>
+          </w:p>
+        </w:tc>
+        <w:tc>
+          <w:tcPr>
+            <w:tcW w:w="2515" w:type="dxa"/>
+            <w:gridSpan w:val="2"/>
+          </w:tcPr>
+          <w:p>
+            <w:r>
+              <w:t>There is only one enemy remaining of the last enemy wave and there are towers on the map.</w:t>
+            </w:r>
+          </w:p>
+        </w:tc>
+        <w:tc>
+          <w:tcPr>
+            <w:tcW w:w="2521" w:type="dxa"/>
+            <w:gridSpan w:val="2"/>
+          </w:tcPr>
+          <w:p>
+            <w:r>
+              <w:t>Some tower delivers the killing blow to the last enemy.</w:t>
+            </w:r>
+          </w:p>
+        </w:tc>
+        <w:tc>
+          <w:tcPr>
+            <w:tcW w:w="2522" w:type="dxa"/>
+          </w:tcPr>
+          <w:p>
+            <w:r>
+              <w:t>The player enters the victory screen.</w:t>
+            </w:r>
+          </w:p>
+        </w:tc>
+        <w:tc>
+          <w:tcPr>
+            <w:tcW w:w="924" w:type="dxa"/>
+            <w:shd w:val="clear" w:color="auto" w:fill="70AD47" w:themeFill="accent6"/>
+          </w:tcPr>
+          <w:p/>
+        </w:tc>
+      </w:tr>
+      <w:tr>
+        <w:trPr>
+          <w:trHeight w:val="71"/>
+        </w:trPr>
+        <w:tc>
+          <w:tcPr>
+            <w:tcW w:w="528" w:type="dxa"/>
+            <w:gridSpan w:val="2"/>
+          </w:tcPr>
+          <w:p>
+            <w:r>
+              <w:t>18</w:t>
+            </w:r>
+          </w:p>
+        </w:tc>
+        <w:tc>
+          <w:tcPr>
+            <w:tcW w:w="2515" w:type="dxa"/>
+            <w:gridSpan w:val="2"/>
+          </w:tcPr>
+          <w:p>
+            <w:r>
+              <w:t>An enemy wave is ongoing.</w:t>
+            </w:r>
+          </w:p>
+        </w:tc>
+        <w:tc>
+          <w:tcPr>
+            <w:tcW w:w="2521" w:type="dxa"/>
+            <w:gridSpan w:val="2"/>
+          </w:tcPr>
+          <w:p>
+            <w:r>
+              <w:t>An enemy reaches the top of its layer.</w:t>
+            </w:r>
+          </w:p>
+        </w:tc>
+        <w:tc>
+          <w:tcPr>
+            <w:tcW w:w="2522" w:type="dxa"/>
+          </w:tcPr>
+          <w:p>
+            <w:r>
+              <w:t>The player hit points are reduced by whatever the enemy’s damage attribute is.</w:t>
+            </w:r>
+          </w:p>
+        </w:tc>
+        <w:tc>
+          <w:tcPr>
+            <w:tcW w:w="924" w:type="dxa"/>
+            <w:shd w:val="clear" w:color="auto" w:fill="70AD47" w:themeFill="accent6"/>
+          </w:tcPr>
+          <w:p/>
+        </w:tc>
+      </w:tr>
+      <w:tr>
+        <w:trPr>
+          <w:trHeight w:val="71"/>
+        </w:trPr>
+        <w:tc>
+          <w:tcPr>
+            <w:tcW w:w="528" w:type="dxa"/>
+            <w:gridSpan w:val="2"/>
+          </w:tcPr>
+          <w:p>
+            <w:r>
+              <w:t>19</w:t>
+            </w:r>
+          </w:p>
+        </w:tc>
+        <w:tc>
+          <w:tcPr>
+            <w:tcW w:w="2515" w:type="dxa"/>
+            <w:gridSpan w:val="2"/>
+          </w:tcPr>
+          <w:p>
+            <w:r>
+              <w:t>An enemy wave is ongoing.</w:t>
+            </w:r>
+          </w:p>
+        </w:tc>
+        <w:tc>
+          <w:tcPr>
+            <w:tcW w:w="2521" w:type="dxa"/>
+            <w:gridSpan w:val="2"/>
+          </w:tcPr>
+          <w:p>
+            <w:r>
+              <w:t>An enemy reaches the top of its layer and the players hit points drop to zero or below.</w:t>
+            </w:r>
+          </w:p>
+        </w:tc>
+        <w:tc>
+          <w:tcPr>
+            <w:tcW w:w="2522" w:type="dxa"/>
+          </w:tcPr>
+          <w:p>
+            <w:r>
+              <w:t>The player enters the game over screen.</w:t>
+            </w:r>
+          </w:p>
+        </w:tc>
+        <w:tc>
+          <w:tcPr>
+            <w:tcW w:w="924" w:type="dxa"/>
+            <w:shd w:val="clear" w:color="auto" w:fill="70AD47" w:themeFill="accent6"/>
+          </w:tcPr>
+          <w:p/>
+        </w:tc>
+      </w:tr>
+      <w:tr>
+        <w:trPr>
+          <w:trHeight w:val="71"/>
+        </w:trPr>
+        <w:tc>
+          <w:tcPr>
+            <w:tcW w:w="528" w:type="dxa"/>
+            <w:gridSpan w:val="2"/>
+          </w:tcPr>
+          <w:p>
+            <w:r>
+              <w:t>20</w:t>
+            </w:r>
+          </w:p>
+        </w:tc>
+        <w:tc>
+          <w:tcPr>
+            <w:tcW w:w="2515" w:type="dxa"/>
+            <w:gridSpan w:val="2"/>
+          </w:tcPr>
+          <w:p>
+            <w:r>
+              <w:t>An enemy wave is ongoing.</w:t>
+            </w:r>
+          </w:p>
+        </w:tc>
+        <w:tc>
+          <w:tcPr>
+            <w:tcW w:w="2521" w:type="dxa"/>
+            <w:gridSpan w:val="2"/>
+          </w:tcPr>
+          <w:p>
+            <w:r>
+              <w:t>An enemy reaches a point on its layer where there is also a path tile on another layer.</w:t>
+            </w:r>
+          </w:p>
+        </w:tc>
+        <w:tc>
+          <w:tcPr>
+            <w:tcW w:w="2522" w:type="dxa"/>
+          </w:tcPr>
+          <w:p>
+            <w:r>
+              <w:t>The enemy has a small chance of teleporting to the corresponding tile on the other layer in question.</w:t>
             </w:r>
           </w:p>
         </w:tc>
@@ -8381,34 +8601,27 @@
           <w:ilvl w:val="1"/>
           <w:numId w:val="1"/>
         </w:numPr>
-        <w:rPr>
-          <w:highlight w:val="yellow"/>
-        </w:rPr>
-      </w:pPr>
-      <w:bookmarkStart w:id="48" w:name="_Toc500765695"/>
-      <w:bookmarkStart w:id="49" w:name="_GoBack"/>
-      <w:r>
-        <w:rPr>
-          <w:highlight w:val="yellow"/>
-        </w:rPr>
+      </w:pPr>
+      <w:bookmarkStart w:id="49" w:name="_Toc500766714"/>
+      <w:r>
         <w:t>Code</w:t>
       </w:r>
-      <w:bookmarkEnd w:id="48"/>
-    </w:p>
-    <w:bookmarkEnd w:id="49"/>
-    <w:p>
-      <w:r>
-        <w:t xml:space="preserve">The project code and </w:t>
-      </w:r>
-      <w:proofErr w:type="spellStart"/>
-      <w:r>
-        <w:t>JavaDoc</w:t>
-      </w:r>
-      <w:proofErr w:type="spellEnd"/>
-      <w:r>
-        <w:t xml:space="preserve"> can be found in the code.zip file.</w:t>
-      </w:r>
-    </w:p>
+      <w:bookmarkEnd w:id="49"/>
+    </w:p>
+    <w:p>
+      <w:r>
+        <w:t xml:space="preserve">The complete source code and Java documentation of the current prototype can be found in a zip compressed file on OLAT as well as under the following link: </w:t>
+      </w:r>
+      <w:hyperlink r:id="rId11" w:history="1">
+        <w:r>
+          <w:rPr>
+            <w:rStyle w:val="Hyperlink"/>
+          </w:rPr>
+          <w:t>https://github.engineering.zhaw.ch/emberrap/PSIT3-HS17-IT16aWIN-5</w:t>
+        </w:r>
+      </w:hyperlink>
+    </w:p>
+    <w:p/>
     <w:p>
       <w:pPr>
         <w:pStyle w:val="Heading2"/>
@@ -8416,22 +8629,16 @@
           <w:ilvl w:val="1"/>
           <w:numId w:val="1"/>
         </w:numPr>
-        <w:rPr>
-          <w:highlight w:val="yellow"/>
-        </w:rPr>
-      </w:pPr>
-      <w:bookmarkStart w:id="50" w:name="_Toc500765696"/>
-      <w:r>
-        <w:rPr>
-          <w:highlight w:val="yellow"/>
-        </w:rPr>
+      </w:pPr>
+      <w:bookmarkStart w:id="50" w:name="_Toc500766715"/>
+      <w:r>
         <w:t>Installation</w:t>
       </w:r>
       <w:bookmarkEnd w:id="50"/>
     </w:p>
     <w:p>
       <w:r>
-        <w:t>An installation is not needed. To run the game simply run the Tower Hopscotch.jar file.</w:t>
+        <w:t>A Java executable JAR file is also located in the zip compressed file on OLAT or can be generated in any Java development environment.</w:t>
       </w:r>
     </w:p>
     <w:p/>
@@ -8448,7 +8655,7 @@
           <w:numId w:val="1"/>
         </w:numPr>
       </w:pPr>
-      <w:bookmarkStart w:id="51" w:name="_Toc500765697"/>
+      <w:bookmarkStart w:id="51" w:name="_Toc500766716"/>
       <w:r>
         <w:lastRenderedPageBreak/>
         <w:t>Results</w:t>
@@ -8463,7 +8670,7 @@
           <w:numId w:val="1"/>
         </w:numPr>
       </w:pPr>
-      <w:bookmarkStart w:id="52" w:name="_Toc500765698"/>
+      <w:bookmarkStart w:id="52" w:name="_Toc500766717"/>
       <w:r>
         <w:t>Goal Summary</w:t>
       </w:r>
@@ -8489,7 +8696,7 @@
           <w:numId w:val="1"/>
         </w:numPr>
       </w:pPr>
-      <w:bookmarkStart w:id="53" w:name="_Toc500765699"/>
+      <w:bookmarkStart w:id="53" w:name="_Toc500766718"/>
       <w:r>
         <w:t>Remaining points for prototype goals</w:t>
       </w:r>
@@ -8551,7 +8758,7 @@
           <w:numId w:val="1"/>
         </w:numPr>
       </w:pPr>
-      <w:bookmarkStart w:id="54" w:name="_Toc500765700"/>
+      <w:bookmarkStart w:id="54" w:name="_Toc500766719"/>
       <w:r>
         <w:t>Short-Term</w:t>
       </w:r>
@@ -8644,7 +8851,7 @@
           <w:numId w:val="1"/>
         </w:numPr>
       </w:pPr>
-      <w:bookmarkStart w:id="55" w:name="_Toc500765701"/>
+      <w:bookmarkStart w:id="55" w:name="_Toc500766720"/>
       <w:r>
         <w:t>Long-Term</w:t>
       </w:r>
@@ -8714,7 +8921,7 @@
           <w:numId w:val="1"/>
         </w:numPr>
       </w:pPr>
-      <w:bookmarkStart w:id="56" w:name="_Toc500765702"/>
+      <w:bookmarkStart w:id="56" w:name="_Toc500766721"/>
       <w:r>
         <w:lastRenderedPageBreak/>
         <w:t>Appendix</w:t>
@@ -8729,7 +8936,7 @@
           <w:numId w:val="1"/>
         </w:numPr>
       </w:pPr>
-      <w:bookmarkStart w:id="57" w:name="_Toc500765703"/>
+      <w:bookmarkStart w:id="57" w:name="_Toc500766722"/>
       <w:r>
         <w:t>Project Management</w:t>
       </w:r>
@@ -8739,7 +8946,7 @@
       <w:pPr>
         <w:pStyle w:val="Heading3"/>
       </w:pPr>
-      <w:bookmarkStart w:id="58" w:name="_Toc500765704"/>
+      <w:bookmarkStart w:id="58" w:name="_Toc500766723"/>
       <w:r>
         <w:t>6.1.3.</w:t>
       </w:r>
@@ -8776,7 +8983,7 @@
       <w:pPr>
         <w:pStyle w:val="Heading3"/>
       </w:pPr>
-      <w:bookmarkStart w:id="59" w:name="_Toc500765705"/>
+      <w:bookmarkStart w:id="59" w:name="_Toc500766724"/>
       <w:r>
         <w:t>6.1.3.</w:t>
       </w:r>
@@ -9481,7 +9688,7 @@
           <w:numId w:val="1"/>
         </w:numPr>
       </w:pPr>
-      <w:bookmarkStart w:id="60" w:name="_Toc500765706"/>
+      <w:bookmarkStart w:id="60" w:name="_Toc500766725"/>
       <w:r>
         <w:lastRenderedPageBreak/>
         <w:t>Bibliography</w:t>
@@ -9662,7 +9869,7 @@
           <w:numId w:val="1"/>
         </w:numPr>
       </w:pPr>
-      <w:bookmarkStart w:id="61" w:name="_Toc500765707"/>
+      <w:bookmarkStart w:id="61" w:name="_Toc500766726"/>
       <w:r>
         <w:t>Glossary</w:t>
       </w:r>
@@ -9996,7 +10203,7 @@
           <w:highlight w:val="yellow"/>
         </w:rPr>
       </w:pPr>
-      <w:bookmarkStart w:id="62" w:name="_Toc500765708"/>
+      <w:bookmarkStart w:id="62" w:name="_Toc500766727"/>
       <w:r>
         <w:rPr>
           <w:highlight w:val="yellow"/>
@@ -10008,10 +10215,10 @@
     <w:p/>
     <w:p/>
     <w:sectPr>
-      <w:headerReference w:type="default" r:id="rId11"/>
-      <w:footerReference w:type="even" r:id="rId12"/>
-      <w:footerReference w:type="default" r:id="rId13"/>
-      <w:headerReference w:type="first" r:id="rId14"/>
+      <w:headerReference w:type="default" r:id="rId12"/>
+      <w:footerReference w:type="even" r:id="rId13"/>
+      <w:footerReference w:type="default" r:id="rId14"/>
+      <w:headerReference w:type="first" r:id="rId15"/>
       <w:pgSz w:w="11900" w:h="16840"/>
       <w:pgMar w:top="1440" w:right="1440" w:bottom="1440" w:left="1440" w:header="708" w:footer="708" w:gutter="0"/>
       <w:cols w:space="708"/>
@@ -10112,7 +10319,7 @@
         <w:rStyle w:val="PageNumber"/>
         <w:noProof/>
       </w:rPr>
-      <w:t>13</w:t>
+      <w:t>3</w:t>
     </w:r>
     <w:r>
       <w:rPr>
@@ -15031,7 +15238,7 @@
 </file>
 
 <file path=customXml/itemProps1.xml><?xml version="1.0" encoding="utf-8"?>
-<ds:datastoreItem xmlns:ds="http://schemas.openxmlformats.org/officeDocument/2006/customXml" ds:itemID="{FB19AA5F-AC53-DE43-9E33-AE205B26543A}">
+<ds:datastoreItem xmlns:ds="http://schemas.openxmlformats.org/officeDocument/2006/customXml" ds:itemID="{50CA5791-09EA-3847-B219-B1E185AA329B}">
   <ds:schemaRefs>
     <ds:schemaRef ds:uri="http://schemas.openxmlformats.org/officeDocument/2006/bibliography"/>
   </ds:schemaRefs>

</xml_diff>

<commit_message>
Tests (corrections and added balancing tests)
- did some corrections on game state tests¨
- added balancing tests
- changed cover picture
</commit_message>
<xml_diff>
--- a/documents/milestone4 - final report/Final Report.docx
+++ b/documents/milestone4 - final report/Final Report.docx
@@ -1,6 +1,6 @@
 
 <file path=word/document.xml><?xml version="1.0" encoding="utf-8"?>
-<w:document xmlns:wpc="http://schemas.microsoft.com/office/word/2010/wordprocessingCanvas" xmlns:mo="http://schemas.microsoft.com/office/mac/office/2008/main" xmlns:mc="http://schemas.openxmlformats.org/markup-compatibility/2006" xmlns:mv="urn:schemas-microsoft-com:mac:vml" xmlns:o="urn:schemas-microsoft-com:office:office" xmlns:r="http://schemas.openxmlformats.org/officeDocument/2006/relationships" xmlns:m="http://schemas.openxmlformats.org/officeDocument/2006/math" xmlns:v="urn:schemas-microsoft-com:vml" xmlns:wp14="http://schemas.microsoft.com/office/word/2010/wordprocessingDrawing" xmlns:wp="http://schemas.openxmlformats.org/drawingml/2006/wordprocessingDrawing" xmlns:w10="urn:schemas-microsoft-com:office:word" xmlns:w="http://schemas.openxmlformats.org/wordprocessingml/2006/main" xmlns:w14="http://schemas.microsoft.com/office/word/2010/wordml" xmlns:w15="http://schemas.microsoft.com/office/word/2012/wordml" xmlns:wpg="http://schemas.microsoft.com/office/word/2010/wordprocessingGroup" xmlns:wpi="http://schemas.microsoft.com/office/word/2010/wordprocessingInk" xmlns:wne="http://schemas.microsoft.com/office/word/2006/wordml" xmlns:wps="http://schemas.microsoft.com/office/word/2010/wordprocessingShape" mc:Ignorable="w14 w15 wp14">
+<w:document xmlns:wpc="http://schemas.microsoft.com/office/word/2010/wordprocessingCanvas" xmlns:cx="http://schemas.microsoft.com/office/drawing/2014/chartex" xmlns:cx1="http://schemas.microsoft.com/office/drawing/2015/9/8/chartex" xmlns:cx2="http://schemas.microsoft.com/office/drawing/2015/10/21/chartex" xmlns:cx3="http://schemas.microsoft.com/office/drawing/2016/5/9/chartex" xmlns:cx4="http://schemas.microsoft.com/office/drawing/2016/5/10/chartex" xmlns:cx5="http://schemas.microsoft.com/office/drawing/2016/5/11/chartex" xmlns:cx6="http://schemas.microsoft.com/office/drawing/2016/5/12/chartex" xmlns:cx7="http://schemas.microsoft.com/office/drawing/2016/5/13/chartex" xmlns:cx8="http://schemas.microsoft.com/office/drawing/2016/5/14/chartex" xmlns:mc="http://schemas.openxmlformats.org/markup-compatibility/2006" xmlns:aink="http://schemas.microsoft.com/office/drawing/2016/ink" xmlns:am3d="http://schemas.microsoft.com/office/drawing/2017/model3d" xmlns:o="urn:schemas-microsoft-com:office:office" xmlns:r="http://schemas.openxmlformats.org/officeDocument/2006/relationships" xmlns:m="http://schemas.openxmlformats.org/officeDocument/2006/math" xmlns:v="urn:schemas-microsoft-com:vml" xmlns:wp14="http://schemas.microsoft.com/office/word/2010/wordprocessingDrawing" xmlns:wp="http://schemas.openxmlformats.org/drawingml/2006/wordprocessingDrawing" xmlns:w10="urn:schemas-microsoft-com:office:word" xmlns:w="http://schemas.openxmlformats.org/wordprocessingml/2006/main" xmlns:w14="http://schemas.microsoft.com/office/word/2010/wordml" xmlns:w15="http://schemas.microsoft.com/office/word/2012/wordml" xmlns:w16cid="http://schemas.microsoft.com/office/word/2016/wordml/cid" xmlns:w16se="http://schemas.microsoft.com/office/word/2015/wordml/symex" xmlns:wpg="http://schemas.microsoft.com/office/word/2010/wordprocessingGroup" xmlns:wpi="http://schemas.microsoft.com/office/word/2010/wordprocessingInk" xmlns:wne="http://schemas.microsoft.com/office/word/2006/wordml" xmlns:wps="http://schemas.microsoft.com/office/word/2010/wordprocessingShape" mc:Ignorable="w14 w15 w16se w16cid wp14">
   <w:body>
     <w:sdt>
       <w:sdtPr>
@@ -10,9 +10,86 @@
           <w:docPartUnique/>
         </w:docPartObj>
       </w:sdtPr>
-      <w:sdtEndPr/>
       <w:sdtContent>
         <w:p>
+          <w:r>
+            <w:rPr>
+              <w:noProof/>
+            </w:rPr>
+            <w:drawing>
+              <wp:anchor distT="0" distB="0" distL="114300" distR="114300" simplePos="0" relativeHeight="251661312" behindDoc="0" locked="0" layoutInCell="1" allowOverlap="1" wp14:anchorId="466A6133" wp14:editId="119E3850">
+                <wp:simplePos x="0" y="0"/>
+                <wp:positionH relativeFrom="margin">
+                  <wp:align>center</wp:align>
+                </wp:positionH>
+                <wp:positionV relativeFrom="paragraph">
+                  <wp:posOffset>0</wp:posOffset>
+                </wp:positionV>
+                <wp:extent cx="5337175" cy="6110605"/>
+                <wp:effectExtent l="0" t="0" r="0" b="0"/>
+                <wp:wrapTopAndBottom/>
+                <wp:docPr id="4" name="Grafik 4"/>
+                <wp:cNvGraphicFramePr>
+                  <a:graphicFrameLocks xmlns:a="http://schemas.openxmlformats.org/drawingml/2006/main" noChangeAspect="1"/>
+                </wp:cNvGraphicFramePr>
+                <a:graphic xmlns:a="http://schemas.openxmlformats.org/drawingml/2006/main">
+                  <a:graphicData uri="http://schemas.openxmlformats.org/drawingml/2006/picture">
+                    <pic:pic xmlns:pic="http://schemas.openxmlformats.org/drawingml/2006/picture">
+                      <pic:nvPicPr>
+                        <pic:cNvPr id="0" name="Picture 6"/>
+                        <pic:cNvPicPr>
+                          <a:picLocks noChangeAspect="1" noChangeArrowheads="1"/>
+                        </pic:cNvPicPr>
+                      </pic:nvPicPr>
+                      <pic:blipFill>
+                        <a:blip r:embed="rId8">
+                          <a:extLst>
+                            <a:ext uri="{28A0092B-C50C-407E-A947-70E740481C1C}">
+                              <a14:useLocalDpi xmlns:a14="http://schemas.microsoft.com/office/drawing/2010/main" val="0"/>
+                            </a:ext>
+                          </a:extLst>
+                        </a:blip>
+                        <a:srcRect/>
+                        <a:stretch>
+                          <a:fillRect/>
+                        </a:stretch>
+                      </pic:blipFill>
+                      <pic:spPr bwMode="auto">
+                        <a:xfrm>
+                          <a:off x="0" y="0"/>
+                          <a:ext cx="5337175" cy="6110605"/>
+                        </a:xfrm>
+                        <a:prstGeom prst="rect">
+                          <a:avLst/>
+                        </a:prstGeom>
+                        <a:noFill/>
+                        <a:ln>
+                          <a:noFill/>
+                        </a:ln>
+                      </pic:spPr>
+                    </pic:pic>
+                  </a:graphicData>
+                </a:graphic>
+                <wp14:sizeRelH relativeFrom="page">
+                  <wp14:pctWidth>0</wp14:pctWidth>
+                </wp14:sizeRelH>
+                <wp14:sizeRelV relativeFrom="page">
+                  <wp14:pctHeight>0</wp14:pctHeight>
+                </wp14:sizeRelV>
+              </wp:anchor>
+            </w:drawing>
+          </w:r>
+        </w:p>
+        <w:p>
+          <w:pPr>
+            <w:rPr>
+              <w:rFonts w:asciiTheme="majorHAnsi" w:eastAsiaTheme="majorEastAsia" w:hAnsiTheme="majorHAnsi" w:cstheme="majorBidi"/>
+              <w:spacing w:val="-10"/>
+              <w:kern w:val="28"/>
+              <w:sz w:val="56"/>
+              <w:szCs w:val="56"/>
+            </w:rPr>
+          </w:pPr>
           <w:r>
             <w:rPr>
               <w:noProof/>
@@ -21,25 +98,16 @@
             <mc:AlternateContent>
               <mc:Choice Requires="wps">
                 <w:drawing>
-                  <wp:anchor distT="0" distB="0" distL="114300" distR="114300" simplePos="0" relativeHeight="251660288" behindDoc="0" locked="0" layoutInCell="1" allowOverlap="1" wp14:anchorId="2838D491" wp14:editId="4C9C710F">
+                  <wp:anchor distT="0" distB="0" distL="114300" distR="114300" simplePos="0" relativeHeight="251660288" behindDoc="0" locked="0" layoutInCell="1" allowOverlap="1" wp14:anchorId="2838D491" wp14:editId="4E9A0F6B">
                     <wp:simplePos x="0" y="0"/>
-                    <wp:positionH relativeFrom="page">
-                      <wp:align>center</wp:align>
+                    <wp:positionH relativeFrom="margin">
+                      <wp:posOffset>-691515</wp:posOffset>
                     </wp:positionH>
-                    <mc:AlternateContent>
-                      <mc:Choice Requires="wp14">
-                        <wp:positionV relativeFrom="page">
-                          <wp14:pctPosVOffset>81800</wp14:pctPosVOffset>
-                        </wp:positionV>
-                      </mc:Choice>
-                      <mc:Fallback>
-                        <wp:positionV relativeFrom="page">
-                          <wp:posOffset>8747125</wp:posOffset>
-                        </wp:positionV>
-                      </mc:Fallback>
-                    </mc:AlternateContent>
+                    <wp:positionV relativeFrom="margin">
+                      <wp:align>bottom</wp:align>
+                    </wp:positionV>
                     <wp:extent cx="7315200" cy="914400"/>
-                    <wp:effectExtent l="0" t="0" r="0" b="8255"/>
+                    <wp:effectExtent l="0" t="0" r="0" b="6985"/>
                     <wp:wrapSquare wrapText="bothSides"/>
                     <wp:docPr id="152" name="Text Box 152"/>
                     <wp:cNvGraphicFramePr/>
@@ -91,11 +159,10 @@
                                   <w:dataBinding w:prefixMappings="xmlns:ns0='http://purl.org/dc/elements/1.1/' xmlns:ns1='http://schemas.openxmlformats.org/package/2006/metadata/core-properties' " w:xpath="/ns1:coreProperties[1]/ns0:creator[1]" w:storeItemID="{6C3C8BC8-F283-45AE-878A-BAB7291924A1}"/>
                                   <w:text/>
                                 </w:sdtPr>
-                                <w:sdtEndPr/>
                                 <w:sdtContent>
                                   <w:p>
                                     <w:pPr>
-                                      <w:pStyle w:val="NoSpacing"/>
+                                      <w:pStyle w:val="KeinLeerraum"/>
                                       <w:jc w:val="right"/>
                                       <w:rPr>
                                         <w:color w:val="595959" w:themeColor="text1" w:themeTint="A6"/>
@@ -111,7 +178,7 @@
                                         <w:szCs w:val="28"/>
                                         <w:lang w:val="de-CH"/>
                                       </w:rPr>
-                                      <w:t xml:space="preserve">S. Bösch, N. Eckhart, R. Emberger </w:t>
+                                      <w:t xml:space="preserve">S. Bösch, N. Eckhart, R. </w:t>
                                     </w:r>
                                     <w:proofErr w:type="spellStart"/>
                                     <w:r>
@@ -121,7 +188,7 @@
                                         <w:szCs w:val="28"/>
                                         <w:lang w:val="de-CH"/>
                                       </w:rPr>
-                                      <w:t>and</w:t>
+                                      <w:t>Emberger</w:t>
                                     </w:r>
                                     <w:proofErr w:type="spellEnd"/>
                                     <w:r>
@@ -131,7 +198,7 @@
                                         <w:szCs w:val="28"/>
                                         <w:lang w:val="de-CH"/>
                                       </w:rPr>
-                                      <w:t xml:space="preserve"> P. Meie</w:t>
+                                      <w:t xml:space="preserve"> and P. Meie</w:t>
                                     </w:r>
                                     <w:r>
                                       <w:rPr>
@@ -147,7 +214,7 @@
                               </w:sdt>
                               <w:p>
                                 <w:pPr>
-                                  <w:pStyle w:val="NoSpacing"/>
+                                  <w:pStyle w:val="KeinLeerraum"/>
                                   <w:jc w:val="right"/>
                                   <w:rPr>
                                     <w:color w:val="595959" w:themeColor="text1" w:themeTint="A6"/>
@@ -169,7 +236,6 @@
                                     <w:dataBinding w:prefixMappings="xmlns:ns0='http://schemas.microsoft.com/office/2006/coverPageProps' " w:xpath="/ns0:CoverPageProperties[1]/ns0:CompanyEmail[1]" w:storeItemID="{55AF091B-3C7A-41E3-B477-F2FDAA23CFDA}"/>
                                     <w:text/>
                                   </w:sdtPr>
-                                  <w:sdtEndPr/>
                                   <w:sdtContent>
                                     <w:r>
                                       <w:rPr>
@@ -204,11 +270,11 @@
               </mc:Choice>
               <mc:Fallback>
                 <w:pict>
-                  <v:shapetype w14:anchorId="2838D491" id="_x0000_t202" coordsize="21600,21600" o:spt="202" path="m0,0l0,21600,21600,21600,21600,0xe">
+                  <v:shapetype w14:anchorId="2838D491" id="_x0000_t202" coordsize="21600,21600" o:spt="202" path="m,l,21600r21600,l21600,xe">
                     <v:stroke joinstyle="miter"/>
                     <v:path gradientshapeok="t" o:connecttype="rect"/>
                   </v:shapetype>
-                  <v:shape id="Text Box 152" o:spid="_x0000_s1026" type="#_x0000_t202" style="position:absolute;margin-left:0;margin-top:0;width:8in;height:1in;z-index:251660288;visibility:visible;mso-wrap-style:square;mso-width-percent:941;mso-height-percent:92;mso-top-percent:818;mso-wrap-distance-left:9pt;mso-wrap-distance-top:0;mso-wrap-distance-right:9pt;mso-wrap-distance-bottom:0;mso-position-horizontal:center;mso-position-horizontal-relative:page;mso-position-vertical-relative:page;mso-width-percent:941;mso-height-percent:92;mso-top-percent:818;mso-width-relative:page;mso-height-relative:page;v-text-anchor:bottom" o:gfxdata="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" filled="f" stroked="f" strokeweight=".5pt">
+                  <v:shape id="Text Box 152" o:spid="_x0000_s1026" type="#_x0000_t202" style="position:absolute;margin-left:-54.45pt;margin-top:0;width:8in;height:1in;z-index:251660288;visibility:visible;mso-wrap-style:square;mso-width-percent:941;mso-height-percent:92;mso-wrap-distance-left:9pt;mso-wrap-distance-top:0;mso-wrap-distance-right:9pt;mso-wrap-distance-bottom:0;mso-position-horizontal:absolute;mso-position-horizontal-relative:margin;mso-position-vertical:bottom;mso-position-vertical-relative:margin;mso-width-percent:941;mso-height-percent:92;mso-width-relative:page;mso-height-relative:page;v-text-anchor:bottom" o:gfxdata="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" filled="f" stroked="f" strokeweight=".5pt">
                     <v:textbox inset="126pt,0,54pt,0">
                       <w:txbxContent>
                         <w:sdt>
@@ -225,11 +291,10 @@
                             <w:dataBinding w:prefixMappings="xmlns:ns0='http://purl.org/dc/elements/1.1/' xmlns:ns1='http://schemas.openxmlformats.org/package/2006/metadata/core-properties' " w:xpath="/ns1:coreProperties[1]/ns0:creator[1]" w:storeItemID="{6C3C8BC8-F283-45AE-878A-BAB7291924A1}"/>
                             <w:text/>
                           </w:sdtPr>
-                          <w:sdtEndPr/>
                           <w:sdtContent>
                             <w:p>
                               <w:pPr>
-                                <w:pStyle w:val="NoSpacing"/>
+                                <w:pStyle w:val="KeinLeerraum"/>
                                 <w:jc w:val="right"/>
                                 <w:rPr>
                                   <w:color w:val="595959" w:themeColor="text1" w:themeTint="A6"/>
@@ -245,7 +310,7 @@
                                   <w:szCs w:val="28"/>
                                   <w:lang w:val="de-CH"/>
                                 </w:rPr>
-                                <w:t xml:space="preserve">S. Bösch, N. Eckhart, R. Emberger </w:t>
+                                <w:t xml:space="preserve">S. Bösch, N. Eckhart, R. </w:t>
                               </w:r>
                               <w:proofErr w:type="spellStart"/>
                               <w:r>
@@ -255,7 +320,7 @@
                                   <w:szCs w:val="28"/>
                                   <w:lang w:val="de-CH"/>
                                 </w:rPr>
-                                <w:t>and</w:t>
+                                <w:t>Emberger</w:t>
                               </w:r>
                               <w:proofErr w:type="spellEnd"/>
                               <w:r>
@@ -265,7 +330,7 @@
                                   <w:szCs w:val="28"/>
                                   <w:lang w:val="de-CH"/>
                                 </w:rPr>
-                                <w:t xml:space="preserve"> P. Meie</w:t>
+                                <w:t xml:space="preserve"> and P. Meie</w:t>
                               </w:r>
                               <w:r>
                                 <w:rPr>
@@ -281,7 +346,7 @@
                         </w:sdt>
                         <w:p>
                           <w:pPr>
-                            <w:pStyle w:val="NoSpacing"/>
+                            <w:pStyle w:val="KeinLeerraum"/>
                             <w:jc w:val="right"/>
                             <w:rPr>
                               <w:color w:val="595959" w:themeColor="text1" w:themeTint="A6"/>
@@ -303,7 +368,6 @@
                               <w:dataBinding w:prefixMappings="xmlns:ns0='http://schemas.microsoft.com/office/2006/coverPageProps' " w:xpath="/ns0:CoverPageProperties[1]/ns0:CompanyEmail[1]" w:storeItemID="{55AF091B-3C7A-41E3-B477-F2FDAA23CFDA}"/>
                               <w:text/>
                             </w:sdtPr>
-                            <w:sdtEndPr/>
                             <w:sdtContent>
                               <w:r>
                                 <w:rPr>
@@ -318,7 +382,7 @@
                         </w:p>
                       </w:txbxContent>
                     </v:textbox>
-                    <w10:wrap type="square" anchorx="page" anchory="page"/>
+                    <w10:wrap type="square" anchorx="margin" anchory="margin"/>
                   </v:shape>
                 </w:pict>
               </mc:Fallback>
@@ -332,25 +396,16 @@
             <mc:AlternateContent>
               <mc:Choice Requires="wps">
                 <w:drawing>
-                  <wp:anchor distT="0" distB="0" distL="114300" distR="114300" simplePos="0" relativeHeight="251659264" behindDoc="0" locked="0" layoutInCell="1" allowOverlap="1" wp14:anchorId="7DDC4C5E" wp14:editId="0A58C182">
+                  <wp:anchor distT="0" distB="0" distL="114300" distR="114300" simplePos="0" relativeHeight="251659264" behindDoc="0" locked="0" layoutInCell="1" allowOverlap="1" wp14:anchorId="7DDC4C5E" wp14:editId="00B388A9">
                     <wp:simplePos x="0" y="0"/>
-                    <wp:positionH relativeFrom="page">
-                      <wp:align>center</wp:align>
+                    <wp:positionH relativeFrom="margin">
+                      <wp:posOffset>-691515</wp:posOffset>
                     </wp:positionH>
-                    <mc:AlternateContent>
-                      <mc:Choice Requires="wp14">
-                        <wp:positionV relativeFrom="page">
-                          <wp14:pctPosVOffset>30000</wp14:pctPosVOffset>
-                        </wp:positionV>
-                      </mc:Choice>
-                      <mc:Fallback>
-                        <wp:positionV relativeFrom="page">
-                          <wp:posOffset>3208020</wp:posOffset>
-                        </wp:positionV>
-                      </mc:Fallback>
-                    </mc:AlternateContent>
-                    <wp:extent cx="7315200" cy="3638550"/>
-                    <wp:effectExtent l="0" t="0" r="0" b="6350"/>
+                    <wp:positionV relativeFrom="page">
+                      <wp:posOffset>8059420</wp:posOffset>
+                    </wp:positionV>
+                    <wp:extent cx="7315200" cy="1112520"/>
+                    <wp:effectExtent l="0" t="0" r="0" b="11430"/>
                     <wp:wrapSquare wrapText="bothSides"/>
                     <wp:docPr id="154" name="Text Box 154"/>
                     <wp:cNvGraphicFramePr/>
@@ -361,7 +416,7 @@
                           <wps:spPr>
                             <a:xfrm>
                               <a:off x="0" y="0"/>
-                              <a:ext cx="7315200" cy="3638550"/>
+                              <a:ext cx="7315200" cy="1112520"/>
                             </a:xfrm>
                             <a:prstGeom prst="rect">
                               <a:avLst/>
@@ -442,7 +497,6 @@
                                   <w:dataBinding w:prefixMappings="xmlns:ns0='http://purl.org/dc/elements/1.1/' xmlns:ns1='http://schemas.openxmlformats.org/package/2006/metadata/core-properties' " w:xpath="/ns1:coreProperties[1]/ns0:subject[1]" w:storeItemID="{6C3C8BC8-F283-45AE-878A-BAB7291924A1}"/>
                                   <w:text/>
                                 </w:sdtPr>
-                                <w:sdtEndPr/>
                                 <w:sdtContent>
                                   <w:p>
                                     <w:pPr>
@@ -480,14 +534,14 @@
                       <wp14:pctWidth>94100</wp14:pctWidth>
                     </wp14:sizeRelH>
                     <wp14:sizeRelV relativeFrom="page">
-                      <wp14:pctHeight>36300</wp14:pctHeight>
+                      <wp14:pctHeight>0</wp14:pctHeight>
                     </wp14:sizeRelV>
                   </wp:anchor>
                 </w:drawing>
               </mc:Choice>
               <mc:Fallback>
                 <w:pict>
-                  <v:shape w14:anchorId="7DDC4C5E" id="Text Box 154" o:spid="_x0000_s1027" type="#_x0000_t202" style="position:absolute;margin-left:0;margin-top:0;width:8in;height:286.5pt;z-index:251659264;visibility:visible;mso-wrap-style:square;mso-width-percent:941;mso-height-percent:363;mso-top-percent:300;mso-wrap-distance-left:9pt;mso-wrap-distance-top:0;mso-wrap-distance-right:9pt;mso-wrap-distance-bottom:0;mso-position-horizontal:center;mso-position-horizontal-relative:page;mso-position-vertical-relative:page;mso-width-percent:941;mso-height-percent:363;mso-top-percent:300;mso-width-relative:page;mso-height-relative:page;v-text-anchor:bottom" o:gfxdata="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" filled="f" stroked="f" strokeweight=".5pt">
+                  <v:shape w14:anchorId="7DDC4C5E" id="Text Box 154" o:spid="_x0000_s1027" type="#_x0000_t202" style="position:absolute;margin-left:-54.45pt;margin-top:634.6pt;width:8in;height:87.6pt;z-index:251659264;visibility:visible;mso-wrap-style:square;mso-width-percent:941;mso-height-percent:0;mso-wrap-distance-left:9pt;mso-wrap-distance-top:0;mso-wrap-distance-right:9pt;mso-wrap-distance-bottom:0;mso-position-horizontal:absolute;mso-position-horizontal-relative:margin;mso-position-vertical:absolute;mso-position-vertical-relative:page;mso-width-percent:941;mso-height-percent:0;mso-width-relative:page;mso-height-relative:page;v-text-anchor:bottom" o:gfxdata="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" filled="f" stroked="f" strokeweight=".5pt">
                     <v:textbox inset="126pt,0,54pt,0">
                       <w:txbxContent>
                         <w:p>
@@ -544,7 +598,6 @@
                             <w:dataBinding w:prefixMappings="xmlns:ns0='http://purl.org/dc/elements/1.1/' xmlns:ns1='http://schemas.openxmlformats.org/package/2006/metadata/core-properties' " w:xpath="/ns1:coreProperties[1]/ns0:subject[1]" w:storeItemID="{6C3C8BC8-F283-45AE-878A-BAB7291924A1}"/>
                             <w:text/>
                           </w:sdtPr>
-                          <w:sdtEndPr/>
                           <w:sdtContent>
                             <w:p>
                               <w:pPr>
@@ -569,90 +622,11 @@
                         </w:sdt>
                       </w:txbxContent>
                     </v:textbox>
-                    <w10:wrap type="square" anchorx="page" anchory="page"/>
+                    <w10:wrap type="square" anchorx="margin" anchory="page"/>
                   </v:shape>
                 </w:pict>
               </mc:Fallback>
             </mc:AlternateContent>
-          </w:r>
-        </w:p>
-        <w:p>
-          <w:pPr>
-            <w:rPr>
-              <w:rFonts w:asciiTheme="majorHAnsi" w:eastAsiaTheme="majorEastAsia" w:hAnsiTheme="majorHAnsi" w:cstheme="majorBidi"/>
-              <w:spacing w:val="-10"/>
-              <w:kern w:val="28"/>
-              <w:sz w:val="56"/>
-              <w:szCs w:val="56"/>
-            </w:rPr>
-          </w:pPr>
-          <w:r>
-            <w:rPr>
-              <w:noProof/>
-              <w:lang w:val="en-GB" w:eastAsia="en-GB"/>
-            </w:rPr>
-            <w:drawing>
-              <wp:anchor distT="0" distB="0" distL="114300" distR="114300" simplePos="0" relativeHeight="251664384" behindDoc="0" locked="0" layoutInCell="1" allowOverlap="1" wp14:anchorId="35186A80" wp14:editId="76A98BB2">
-                <wp:simplePos x="0" y="0"/>
-                <wp:positionH relativeFrom="margin">
-                  <wp:posOffset>930910</wp:posOffset>
-                </wp:positionH>
-                <wp:positionV relativeFrom="paragraph">
-                  <wp:posOffset>389609</wp:posOffset>
-                </wp:positionV>
-                <wp:extent cx="3805973" cy="3805973"/>
-                <wp:effectExtent l="0" t="0" r="4445" b="0"/>
-                <wp:wrapNone/>
-                <wp:docPr id="1" name="Grafik 1" descr="C:\Users\stefa\AppData\Local\Microsoft\Windows\INetCache\Content.Word\Logo.png"/>
-                <wp:cNvGraphicFramePr>
-                  <a:graphicFrameLocks xmlns:a="http://schemas.openxmlformats.org/drawingml/2006/main" noChangeAspect="1"/>
-                </wp:cNvGraphicFramePr>
-                <a:graphic xmlns:a="http://schemas.openxmlformats.org/drawingml/2006/main">
-                  <a:graphicData uri="http://schemas.openxmlformats.org/drawingml/2006/picture">
-                    <pic:pic xmlns:pic="http://schemas.openxmlformats.org/drawingml/2006/picture">
-                      <pic:nvPicPr>
-                        <pic:cNvPr id="0" name="Picture 1" descr="C:\Users\stefa\AppData\Local\Microsoft\Windows\INetCache\Content.Word\Logo.png"/>
-                        <pic:cNvPicPr>
-                          <a:picLocks noChangeAspect="1" noChangeArrowheads="1"/>
-                        </pic:cNvPicPr>
-                      </pic:nvPicPr>
-                      <pic:blipFill>
-                        <a:blip r:embed="rId8">
-                          <a:extLst>
-                            <a:ext uri="{28A0092B-C50C-407E-A947-70E740481C1C}">
-                              <a14:useLocalDpi xmlns:a14="http://schemas.microsoft.com/office/drawing/2010/main" val="0"/>
-                            </a:ext>
-                          </a:extLst>
-                        </a:blip>
-                        <a:srcRect/>
-                        <a:stretch>
-                          <a:fillRect/>
-                        </a:stretch>
-                      </pic:blipFill>
-                      <pic:spPr bwMode="auto">
-                        <a:xfrm>
-                          <a:off x="0" y="0"/>
-                          <a:ext cx="3805973" cy="3805973"/>
-                        </a:xfrm>
-                        <a:prstGeom prst="rect">
-                          <a:avLst/>
-                        </a:prstGeom>
-                        <a:noFill/>
-                        <a:ln>
-                          <a:noFill/>
-                        </a:ln>
-                      </pic:spPr>
-                    </pic:pic>
-                  </a:graphicData>
-                </a:graphic>
-                <wp14:sizeRelH relativeFrom="margin">
-                  <wp14:pctWidth>0</wp14:pctWidth>
-                </wp14:sizeRelH>
-                <wp14:sizeRelV relativeFrom="margin">
-                  <wp14:pctHeight>0</wp14:pctHeight>
-                </wp14:sizeRelV>
-              </wp:anchor>
-            </w:drawing>
           </w:r>
           <w:r>
             <w:br w:type="page"/>
@@ -684,7 +658,7 @@
       <w:sdtContent>
         <w:p>
           <w:pPr>
-            <w:pStyle w:val="TOCHeading"/>
+            <w:pStyle w:val="Inhaltsverzeichnisberschrift"/>
           </w:pPr>
           <w:r>
             <w:t>Table of Contents</w:t>
@@ -692,7 +666,7 @@
         </w:p>
         <w:p>
           <w:pPr>
-            <w:pStyle w:val="TOC1"/>
+            <w:pStyle w:val="Verzeichnis1"/>
             <w:tabs>
               <w:tab w:val="left" w:pos="480"/>
               <w:tab w:val="right" w:leader="dot" w:pos="9010"/>
@@ -799,7 +773,7 @@
         </w:p>
         <w:p>
           <w:pPr>
-            <w:pStyle w:val="TOC2"/>
+            <w:pStyle w:val="Verzeichnis2"/>
             <w:tabs>
               <w:tab w:val="left" w:pos="960"/>
               <w:tab w:val="right" w:leader="dot" w:pos="9010"/>
@@ -893,7 +867,7 @@
         </w:p>
         <w:p>
           <w:pPr>
-            <w:pStyle w:val="TOC2"/>
+            <w:pStyle w:val="Verzeichnis2"/>
             <w:tabs>
               <w:tab w:val="left" w:pos="960"/>
               <w:tab w:val="right" w:leader="dot" w:pos="9010"/>
@@ -987,7 +961,7 @@
         </w:p>
         <w:p>
           <w:pPr>
-            <w:pStyle w:val="TOC2"/>
+            <w:pStyle w:val="Verzeichnis2"/>
             <w:tabs>
               <w:tab w:val="left" w:pos="960"/>
               <w:tab w:val="right" w:leader="dot" w:pos="9010"/>
@@ -1081,7 +1055,7 @@
         </w:p>
         <w:p>
           <w:pPr>
-            <w:pStyle w:val="TOC2"/>
+            <w:pStyle w:val="Verzeichnis2"/>
             <w:tabs>
               <w:tab w:val="left" w:pos="960"/>
               <w:tab w:val="right" w:leader="dot" w:pos="9010"/>
@@ -1121,21 +1095,7 @@
                 <w:rStyle w:val="Hyperlink"/>
                 <w:noProof/>
               </w:rPr>
-              <w:t>S</w:t>
-            </w:r>
-            <w:r>
-              <w:rPr>
-                <w:rStyle w:val="Hyperlink"/>
-                <w:noProof/>
-              </w:rPr>
-              <w:t>t</w:t>
-            </w:r>
-            <w:r>
-              <w:rPr>
-                <w:rStyle w:val="Hyperlink"/>
-                <w:noProof/>
-              </w:rPr>
-              <w:t>ate of the Art – Competition Analysis</w:t>
+              <w:t>State of the Art – Competition Analysis</w:t>
             </w:r>
             <w:r>
               <w:rPr>
@@ -1189,7 +1149,7 @@
         </w:p>
         <w:p>
           <w:pPr>
-            <w:pStyle w:val="TOC2"/>
+            <w:pStyle w:val="Verzeichnis2"/>
             <w:tabs>
               <w:tab w:val="left" w:pos="960"/>
               <w:tab w:val="right" w:leader="dot" w:pos="9010"/>
@@ -1283,7 +1243,7 @@
         </w:p>
         <w:p>
           <w:pPr>
-            <w:pStyle w:val="TOC2"/>
+            <w:pStyle w:val="Verzeichnis2"/>
             <w:tabs>
               <w:tab w:val="left" w:pos="960"/>
               <w:tab w:val="right" w:leader="dot" w:pos="9010"/>
@@ -1377,7 +1337,7 @@
         </w:p>
         <w:p>
           <w:pPr>
-            <w:pStyle w:val="TOC1"/>
+            <w:pStyle w:val="Verzeichnis1"/>
             <w:tabs>
               <w:tab w:val="left" w:pos="480"/>
               <w:tab w:val="right" w:leader="dot" w:pos="9010"/>
@@ -1467,7 +1427,7 @@
         </w:p>
         <w:p>
           <w:pPr>
-            <w:pStyle w:val="TOC2"/>
+            <w:pStyle w:val="Verzeichnis2"/>
             <w:tabs>
               <w:tab w:val="left" w:pos="960"/>
               <w:tab w:val="right" w:leader="dot" w:pos="9010"/>
@@ -1561,7 +1521,7 @@
         </w:p>
         <w:p>
           <w:pPr>
-            <w:pStyle w:val="TOC2"/>
+            <w:pStyle w:val="Verzeichnis2"/>
             <w:tabs>
               <w:tab w:val="left" w:pos="960"/>
               <w:tab w:val="right" w:leader="dot" w:pos="9010"/>
@@ -1655,7 +1615,7 @@
         </w:p>
         <w:p>
           <w:pPr>
-            <w:pStyle w:val="TOC3"/>
+            <w:pStyle w:val="Verzeichnis3"/>
             <w:tabs>
               <w:tab w:val="right" w:leader="dot" w:pos="9010"/>
             </w:tabs>
@@ -1727,7 +1687,7 @@
         </w:p>
         <w:p>
           <w:pPr>
-            <w:pStyle w:val="TOC3"/>
+            <w:pStyle w:val="Verzeichnis3"/>
             <w:tabs>
               <w:tab w:val="right" w:leader="dot" w:pos="9010"/>
             </w:tabs>
@@ -1799,7 +1759,7 @@
         </w:p>
         <w:p>
           <w:pPr>
-            <w:pStyle w:val="TOC3"/>
+            <w:pStyle w:val="Verzeichnis3"/>
             <w:tabs>
               <w:tab w:val="right" w:leader="dot" w:pos="9010"/>
             </w:tabs>
@@ -1871,7 +1831,7 @@
         </w:p>
         <w:p>
           <w:pPr>
-            <w:pStyle w:val="TOC3"/>
+            <w:pStyle w:val="Verzeichnis3"/>
             <w:tabs>
               <w:tab w:val="right" w:leader="dot" w:pos="9010"/>
             </w:tabs>
@@ -1943,7 +1903,7 @@
         </w:p>
         <w:p>
           <w:pPr>
-            <w:pStyle w:val="TOC3"/>
+            <w:pStyle w:val="Verzeichnis3"/>
             <w:tabs>
               <w:tab w:val="right" w:leader="dot" w:pos="9010"/>
             </w:tabs>
@@ -2015,7 +1975,7 @@
         </w:p>
         <w:p>
           <w:pPr>
-            <w:pStyle w:val="TOC3"/>
+            <w:pStyle w:val="Verzeichnis3"/>
             <w:tabs>
               <w:tab w:val="right" w:leader="dot" w:pos="9010"/>
             </w:tabs>
@@ -2087,7 +2047,7 @@
         </w:p>
         <w:p>
           <w:pPr>
-            <w:pStyle w:val="TOC3"/>
+            <w:pStyle w:val="Verzeichnis3"/>
             <w:tabs>
               <w:tab w:val="right" w:leader="dot" w:pos="9010"/>
             </w:tabs>
@@ -2159,7 +2119,7 @@
         </w:p>
         <w:p>
           <w:pPr>
-            <w:pStyle w:val="TOC3"/>
+            <w:pStyle w:val="Verzeichnis3"/>
             <w:tabs>
               <w:tab w:val="right" w:leader="dot" w:pos="9010"/>
             </w:tabs>
@@ -2231,7 +2191,7 @@
         </w:p>
         <w:p>
           <w:pPr>
-            <w:pStyle w:val="TOC3"/>
+            <w:pStyle w:val="Verzeichnis3"/>
             <w:tabs>
               <w:tab w:val="right" w:leader="dot" w:pos="9010"/>
             </w:tabs>
@@ -2303,7 +2263,7 @@
         </w:p>
         <w:p>
           <w:pPr>
-            <w:pStyle w:val="TOC3"/>
+            <w:pStyle w:val="Verzeichnis3"/>
             <w:tabs>
               <w:tab w:val="right" w:leader="dot" w:pos="9010"/>
             </w:tabs>
@@ -2375,7 +2335,7 @@
         </w:p>
         <w:p>
           <w:pPr>
-            <w:pStyle w:val="TOC3"/>
+            <w:pStyle w:val="Verzeichnis3"/>
             <w:tabs>
               <w:tab w:val="right" w:leader="dot" w:pos="9010"/>
             </w:tabs>
@@ -2447,7 +2407,7 @@
         </w:p>
         <w:p>
           <w:pPr>
-            <w:pStyle w:val="TOC2"/>
+            <w:pStyle w:val="Verzeichnis2"/>
             <w:tabs>
               <w:tab w:val="left" w:pos="960"/>
               <w:tab w:val="right" w:leader="dot" w:pos="9010"/>
@@ -2541,7 +2501,7 @@
         </w:p>
         <w:p>
           <w:pPr>
-            <w:pStyle w:val="TOC1"/>
+            <w:pStyle w:val="Verzeichnis1"/>
             <w:tabs>
               <w:tab w:val="left" w:pos="480"/>
               <w:tab w:val="right" w:leader="dot" w:pos="9010"/>
@@ -2631,7 +2591,7 @@
         </w:p>
         <w:p>
           <w:pPr>
-            <w:pStyle w:val="TOC2"/>
+            <w:pStyle w:val="Verzeichnis2"/>
             <w:tabs>
               <w:tab w:val="left" w:pos="960"/>
               <w:tab w:val="right" w:leader="dot" w:pos="9010"/>
@@ -2727,7 +2687,7 @@
         </w:p>
         <w:p>
           <w:pPr>
-            <w:pStyle w:val="TOC2"/>
+            <w:pStyle w:val="Verzeichnis2"/>
             <w:tabs>
               <w:tab w:val="left" w:pos="960"/>
               <w:tab w:val="right" w:leader="dot" w:pos="9010"/>
@@ -2823,7 +2783,7 @@
         </w:p>
         <w:p>
           <w:pPr>
-            <w:pStyle w:val="TOC2"/>
+            <w:pStyle w:val="Verzeichnis2"/>
             <w:tabs>
               <w:tab w:val="left" w:pos="960"/>
               <w:tab w:val="right" w:leader="dot" w:pos="9010"/>
@@ -2919,7 +2879,7 @@
         </w:p>
         <w:p>
           <w:pPr>
-            <w:pStyle w:val="TOC2"/>
+            <w:pStyle w:val="Verzeichnis2"/>
             <w:tabs>
               <w:tab w:val="left" w:pos="960"/>
               <w:tab w:val="right" w:leader="dot" w:pos="9010"/>
@@ -3015,7 +2975,7 @@
         </w:p>
         <w:p>
           <w:pPr>
-            <w:pStyle w:val="TOC1"/>
+            <w:pStyle w:val="Verzeichnis1"/>
             <w:tabs>
               <w:tab w:val="left" w:pos="480"/>
               <w:tab w:val="right" w:leader="dot" w:pos="9010"/>
@@ -3105,7 +3065,7 @@
         </w:p>
         <w:p>
           <w:pPr>
-            <w:pStyle w:val="TOC2"/>
+            <w:pStyle w:val="Verzeichnis2"/>
             <w:tabs>
               <w:tab w:val="left" w:pos="960"/>
               <w:tab w:val="right" w:leader="dot" w:pos="9010"/>
@@ -3199,7 +3159,7 @@
         </w:p>
         <w:p>
           <w:pPr>
-            <w:pStyle w:val="TOC2"/>
+            <w:pStyle w:val="Verzeichnis2"/>
             <w:tabs>
               <w:tab w:val="left" w:pos="960"/>
               <w:tab w:val="right" w:leader="dot" w:pos="9010"/>
@@ -3293,7 +3253,7 @@
         </w:p>
         <w:p>
           <w:pPr>
-            <w:pStyle w:val="TOC2"/>
+            <w:pStyle w:val="Verzeichnis2"/>
             <w:tabs>
               <w:tab w:val="left" w:pos="960"/>
               <w:tab w:val="right" w:leader="dot" w:pos="9010"/>
@@ -3387,7 +3347,7 @@
         </w:p>
         <w:p>
           <w:pPr>
-            <w:pStyle w:val="TOC1"/>
+            <w:pStyle w:val="Verzeichnis1"/>
             <w:tabs>
               <w:tab w:val="left" w:pos="480"/>
               <w:tab w:val="right" w:leader="dot" w:pos="9010"/>
@@ -3477,7 +3437,7 @@
         </w:p>
         <w:p>
           <w:pPr>
-            <w:pStyle w:val="TOC2"/>
+            <w:pStyle w:val="Verzeichnis2"/>
             <w:tabs>
               <w:tab w:val="left" w:pos="960"/>
               <w:tab w:val="right" w:leader="dot" w:pos="9010"/>
@@ -3571,7 +3531,7 @@
         </w:p>
         <w:p>
           <w:pPr>
-            <w:pStyle w:val="TOC2"/>
+            <w:pStyle w:val="Verzeichnis2"/>
             <w:tabs>
               <w:tab w:val="left" w:pos="960"/>
               <w:tab w:val="right" w:leader="dot" w:pos="9010"/>
@@ -3665,7 +3625,7 @@
         </w:p>
         <w:p>
           <w:pPr>
-            <w:pStyle w:val="TOC2"/>
+            <w:pStyle w:val="Verzeichnis2"/>
             <w:tabs>
               <w:tab w:val="left" w:pos="960"/>
               <w:tab w:val="right" w:leader="dot" w:pos="9010"/>
@@ -3759,7 +3719,7 @@
         </w:p>
         <w:p>
           <w:pPr>
-            <w:pStyle w:val="TOC2"/>
+            <w:pStyle w:val="Verzeichnis2"/>
             <w:tabs>
               <w:tab w:val="left" w:pos="960"/>
               <w:tab w:val="right" w:leader="dot" w:pos="9010"/>
@@ -3853,7 +3813,7 @@
         </w:p>
         <w:p>
           <w:pPr>
-            <w:pStyle w:val="TOC1"/>
+            <w:pStyle w:val="Verzeichnis1"/>
             <w:tabs>
               <w:tab w:val="left" w:pos="480"/>
               <w:tab w:val="right" w:leader="dot" w:pos="9010"/>
@@ -3943,7 +3903,7 @@
         </w:p>
         <w:p>
           <w:pPr>
-            <w:pStyle w:val="TOC2"/>
+            <w:pStyle w:val="Verzeichnis2"/>
             <w:tabs>
               <w:tab w:val="left" w:pos="960"/>
               <w:tab w:val="right" w:leader="dot" w:pos="9010"/>
@@ -4037,7 +3997,7 @@
         </w:p>
         <w:p>
           <w:pPr>
-            <w:pStyle w:val="TOC3"/>
+            <w:pStyle w:val="Verzeichnis3"/>
             <w:tabs>
               <w:tab w:val="left" w:pos="1440"/>
               <w:tab w:val="right" w:leader="dot" w:pos="9010"/>
@@ -4127,7 +4087,7 @@
         </w:p>
         <w:p>
           <w:pPr>
-            <w:pStyle w:val="TOC3"/>
+            <w:pStyle w:val="Verzeichnis3"/>
             <w:tabs>
               <w:tab w:val="left" w:pos="1440"/>
               <w:tab w:val="right" w:leader="dot" w:pos="9010"/>
@@ -4217,7 +4177,7 @@
         </w:p>
         <w:p>
           <w:pPr>
-            <w:pStyle w:val="TOC2"/>
+            <w:pStyle w:val="Verzeichnis2"/>
             <w:tabs>
               <w:tab w:val="left" w:pos="960"/>
               <w:tab w:val="right" w:leader="dot" w:pos="9010"/>
@@ -4311,7 +4271,7 @@
         </w:p>
         <w:p>
           <w:pPr>
-            <w:pStyle w:val="TOC2"/>
+            <w:pStyle w:val="Verzeichnis2"/>
             <w:tabs>
               <w:tab w:val="left" w:pos="960"/>
               <w:tab w:val="right" w:leader="dot" w:pos="9010"/>
@@ -4405,7 +4365,7 @@
         </w:p>
         <w:p>
           <w:pPr>
-            <w:pStyle w:val="TOC2"/>
+            <w:pStyle w:val="Verzeichnis2"/>
             <w:tabs>
               <w:tab w:val="left" w:pos="960"/>
               <w:tab w:val="right" w:leader="dot" w:pos="9010"/>
@@ -4537,7 +4497,7 @@
     </w:p>
     <w:p>
       <w:pPr>
-        <w:pStyle w:val="Heading1"/>
+        <w:pStyle w:val="berschrift1"/>
         <w:numPr>
           <w:ilvl w:val="0"/>
           <w:numId w:val="1"/>
@@ -4552,7 +4512,7 @@
     </w:p>
     <w:p>
       <w:pPr>
-        <w:pStyle w:val="Heading2"/>
+        <w:pStyle w:val="berschrift2"/>
         <w:numPr>
           <w:ilvl w:val="1"/>
           <w:numId w:val="1"/>
@@ -4573,7 +4533,6 @@
           <w:id w:val="-1627613367"/>
           <w:citation/>
         </w:sdtPr>
-        <w:sdtEndPr/>
         <w:sdtContent>
           <w:r>
             <w:fldChar w:fldCharType="begin"/>
@@ -4608,7 +4567,7 @@
     <w:p/>
     <w:p>
       <w:pPr>
-        <w:pStyle w:val="Heading2"/>
+        <w:pStyle w:val="berschrift2"/>
         <w:numPr>
           <w:ilvl w:val="1"/>
           <w:numId w:val="1"/>
@@ -4641,21 +4600,13 @@
     </w:p>
     <w:p>
       <w:r>
-        <w:t xml:space="preserve">In our </w:t>
-      </w:r>
-      <w:proofErr w:type="gramStart"/>
-      <w:r>
-        <w:t>game</w:t>
-      </w:r>
-      <w:proofErr w:type="gramEnd"/>
-      <w:r>
-        <w:t xml:space="preserve"> the player must manage multiple different maps at once, all of which have enemies that move towards the central structure. These maps can be either automatically generated or the player may design his own levels and play on them.</w:t>
+        <w:t>In our game the player must manage multiple different maps at once, all of which have enemies that move towards the central structure. These maps can be either automatically generated or the player may design his own levels and play on them.</w:t>
       </w:r>
     </w:p>
     <w:p/>
     <w:p>
       <w:pPr>
-        <w:pStyle w:val="Heading2"/>
+        <w:pStyle w:val="berschrift2"/>
         <w:numPr>
           <w:ilvl w:val="1"/>
           <w:numId w:val="1"/>
@@ -4671,7 +4622,7 @@
     </w:p>
     <w:p>
       <w:pPr>
-        <w:pStyle w:val="ListParagraph"/>
+        <w:pStyle w:val="Listenabsatz"/>
         <w:numPr>
           <w:ilvl w:val="0"/>
           <w:numId w:val="19"/>
@@ -4685,7 +4636,7 @@
     </w:p>
     <w:p>
       <w:pPr>
-        <w:pStyle w:val="ListParagraph"/>
+        <w:pStyle w:val="Listenabsatz"/>
         <w:numPr>
           <w:ilvl w:val="0"/>
           <w:numId w:val="19"/>
@@ -4702,7 +4653,7 @@
     </w:p>
     <w:p>
       <w:pPr>
-        <w:pStyle w:val="ListParagraph"/>
+        <w:pStyle w:val="Listenabsatz"/>
         <w:numPr>
           <w:ilvl w:val="0"/>
           <w:numId w:val="19"/>
@@ -4716,7 +4667,7 @@
     </w:p>
     <w:p>
       <w:pPr>
-        <w:pStyle w:val="ListParagraph"/>
+        <w:pStyle w:val="Listenabsatz"/>
         <w:numPr>
           <w:ilvl w:val="0"/>
           <w:numId w:val="19"/>
@@ -4738,21 +4689,19 @@
     </w:p>
     <w:p>
       <w:pPr>
-        <w:pStyle w:val="Heading2"/>
+        <w:pStyle w:val="berschrift2"/>
       </w:pPr>
       <w:bookmarkStart w:id="6" w:name="_Toc494724730"/>
     </w:p>
     <w:p>
       <w:pPr>
-        <w:pStyle w:val="Heading2"/>
+        <w:pStyle w:val="berschrift2"/>
         <w:numPr>
           <w:ilvl w:val="1"/>
           <w:numId w:val="1"/>
         </w:numPr>
       </w:pPr>
       <w:bookmarkStart w:id="7" w:name="_Toc500766689"/>
-      <w:bookmarkStart w:id="8" w:name="_GoBack"/>
-      <w:bookmarkEnd w:id="8"/>
       <w:r>
         <w:t>State of the Art – Competition Analysis</w:t>
       </w:r>
@@ -4768,7 +4717,6 @@
           <w:id w:val="1255552635"/>
           <w:citation/>
         </w:sdtPr>
-        <w:sdtEndPr/>
         <w:sdtContent>
           <w:r>
             <w:fldChar w:fldCharType="begin"/>
@@ -4829,14 +4777,14 @@
     </w:p>
     <w:p>
       <w:pPr>
-        <w:pStyle w:val="Heading2"/>
+        <w:pStyle w:val="berschrift2"/>
         <w:numPr>
           <w:ilvl w:val="1"/>
           <w:numId w:val="1"/>
         </w:numPr>
       </w:pPr>
-      <w:bookmarkStart w:id="9" w:name="_Toc494724731"/>
-      <w:bookmarkStart w:id="10" w:name="_Toc500766690"/>
+      <w:bookmarkStart w:id="8" w:name="_Toc494724731"/>
+      <w:bookmarkStart w:id="9" w:name="_Toc500766690"/>
       <w:r>
         <w:lastRenderedPageBreak/>
         <w:t>Main p</w:t>
@@ -4844,8 +4792,8 @@
       <w:r>
         <w:t>rocess</w:t>
       </w:r>
+      <w:bookmarkEnd w:id="8"/>
       <w:bookmarkEnd w:id="9"/>
-      <w:bookmarkEnd w:id="10"/>
     </w:p>
     <w:p>
       <w:r>
@@ -4854,7 +4802,7 @@
     </w:p>
     <w:p>
       <w:pPr>
-        <w:pStyle w:val="ListParagraph"/>
+        <w:pStyle w:val="Listenabsatz"/>
         <w:numPr>
           <w:ilvl w:val="0"/>
           <w:numId w:val="16"/>
@@ -4874,7 +4822,7 @@
     </w:p>
     <w:p>
       <w:pPr>
-        <w:pStyle w:val="ListParagraph"/>
+        <w:pStyle w:val="Listenabsatz"/>
         <w:numPr>
           <w:ilvl w:val="0"/>
           <w:numId w:val="16"/>
@@ -4894,7 +4842,7 @@
     </w:p>
     <w:p>
       <w:pPr>
-        <w:pStyle w:val="ListParagraph"/>
+        <w:pStyle w:val="Listenabsatz"/>
         <w:numPr>
           <w:ilvl w:val="0"/>
           <w:numId w:val="16"/>
@@ -4914,7 +4862,7 @@
     </w:p>
     <w:p>
       <w:pPr>
-        <w:pStyle w:val="ListParagraph"/>
+        <w:pStyle w:val="Listenabsatz"/>
         <w:numPr>
           <w:ilvl w:val="0"/>
           <w:numId w:val="16"/>
@@ -4934,7 +4882,7 @@
     </w:p>
     <w:p>
       <w:pPr>
-        <w:pStyle w:val="ListParagraph"/>
+        <w:pStyle w:val="Listenabsatz"/>
         <w:numPr>
           <w:ilvl w:val="0"/>
           <w:numId w:val="16"/>
@@ -4954,7 +4902,7 @@
     </w:p>
     <w:p>
       <w:pPr>
-        <w:pStyle w:val="ListParagraph"/>
+        <w:pStyle w:val="Listenabsatz"/>
         <w:numPr>
           <w:ilvl w:val="0"/>
           <w:numId w:val="16"/>
@@ -4986,7 +4934,7 @@
     </w:p>
     <w:p>
       <w:pPr>
-        <w:pStyle w:val="ListParagraph"/>
+        <w:pStyle w:val="Listenabsatz"/>
         <w:numPr>
           <w:ilvl w:val="0"/>
           <w:numId w:val="16"/>
@@ -5018,7 +4966,7 @@
     </w:p>
     <w:p>
       <w:pPr>
-        <w:pStyle w:val="ListParagraph"/>
+        <w:pStyle w:val="Listenabsatz"/>
         <w:numPr>
           <w:ilvl w:val="0"/>
           <w:numId w:val="16"/>
@@ -5062,7 +5010,7 @@
     </w:p>
     <w:p>
       <w:pPr>
-        <w:pStyle w:val="ListParagraph"/>
+        <w:pStyle w:val="Listenabsatz"/>
         <w:numPr>
           <w:ilvl w:val="0"/>
           <w:numId w:val="16"/>
@@ -5079,27 +5027,27 @@
         </w:rPr>
         <w:t>The player survives all waves and wins the game.</w:t>
       </w:r>
-      <w:bookmarkStart w:id="11" w:name="_Toc494724739"/>
-    </w:p>
-    <w:p>
-      <w:pPr>
-        <w:pStyle w:val="Heading2"/>
-      </w:pPr>
-    </w:p>
-    <w:p>
-      <w:pPr>
-        <w:pStyle w:val="Heading2"/>
+      <w:bookmarkStart w:id="10" w:name="_Toc494724739"/>
+    </w:p>
+    <w:p>
+      <w:pPr>
+        <w:pStyle w:val="berschrift2"/>
+      </w:pPr>
+    </w:p>
+    <w:p>
+      <w:pPr>
+        <w:pStyle w:val="berschrift2"/>
         <w:numPr>
           <w:ilvl w:val="1"/>
           <w:numId w:val="1"/>
         </w:numPr>
       </w:pPr>
-      <w:bookmarkStart w:id="12" w:name="_Toc500766691"/>
+      <w:bookmarkStart w:id="11" w:name="_Toc500766691"/>
       <w:r>
         <w:t>Economics</w:t>
       </w:r>
+      <w:bookmarkEnd w:id="10"/>
       <w:bookmarkEnd w:id="11"/>
-      <w:bookmarkEnd w:id="12"/>
     </w:p>
     <w:p>
       <w:r>
@@ -5135,34 +5083,34 @@
     </w:p>
     <w:p>
       <w:pPr>
-        <w:pStyle w:val="Heading1"/>
+        <w:pStyle w:val="berschrift1"/>
         <w:numPr>
           <w:ilvl w:val="0"/>
           <w:numId w:val="1"/>
         </w:numPr>
       </w:pPr>
-      <w:bookmarkStart w:id="13" w:name="_Toc500766692"/>
+      <w:bookmarkStart w:id="12" w:name="_Toc500766692"/>
       <w:r>
         <w:lastRenderedPageBreak/>
         <w:t>Analysis</w:t>
       </w:r>
-      <w:bookmarkEnd w:id="13"/>
-    </w:p>
-    <w:p>
-      <w:pPr>
-        <w:pStyle w:val="Heading2"/>
+      <w:bookmarkEnd w:id="12"/>
+    </w:p>
+    <w:p>
+      <w:pPr>
+        <w:pStyle w:val="berschrift2"/>
         <w:numPr>
           <w:ilvl w:val="1"/>
           <w:numId w:val="1"/>
         </w:numPr>
       </w:pPr>
-      <w:bookmarkStart w:id="14" w:name="_Toc496557318"/>
-      <w:bookmarkStart w:id="15" w:name="_Toc500766693"/>
+      <w:bookmarkStart w:id="13" w:name="_Toc496557318"/>
+      <w:bookmarkStart w:id="14" w:name="_Toc500766693"/>
       <w:r>
         <w:t>Domain Model Diagram</w:t>
       </w:r>
+      <w:bookmarkEnd w:id="13"/>
       <w:bookmarkEnd w:id="14"/>
-      <w:bookmarkEnd w:id="15"/>
     </w:p>
     <w:p>
       <w:r>
@@ -5232,7 +5180,7 @@
     <w:p/>
     <w:p>
       <w:pPr>
-        <w:pStyle w:val="ListParagraph"/>
+        <w:pStyle w:val="Listenabsatz"/>
         <w:numPr>
           <w:ilvl w:val="0"/>
           <w:numId w:val="12"/>
@@ -5253,7 +5201,7 @@
     </w:p>
     <w:p>
       <w:pPr>
-        <w:pStyle w:val="ListParagraph"/>
+        <w:pStyle w:val="Listenabsatz"/>
         <w:numPr>
           <w:ilvl w:val="0"/>
           <w:numId w:val="12"/>
@@ -5274,7 +5222,7 @@
     </w:p>
     <w:p>
       <w:pPr>
-        <w:pStyle w:val="ListParagraph"/>
+        <w:pStyle w:val="Listenabsatz"/>
         <w:numPr>
           <w:ilvl w:val="0"/>
           <w:numId w:val="12"/>
@@ -5295,7 +5243,7 @@
     </w:p>
     <w:p>
       <w:pPr>
-        <w:pStyle w:val="ListParagraph"/>
+        <w:pStyle w:val="Listenabsatz"/>
         <w:numPr>
           <w:ilvl w:val="0"/>
           <w:numId w:val="12"/>
@@ -5316,7 +5264,7 @@
     </w:p>
     <w:p>
       <w:pPr>
-        <w:pStyle w:val="ListParagraph"/>
+        <w:pStyle w:val="Listenabsatz"/>
         <w:numPr>
           <w:ilvl w:val="0"/>
           <w:numId w:val="12"/>
@@ -5337,7 +5285,7 @@
     </w:p>
     <w:p>
       <w:pPr>
-        <w:pStyle w:val="ListParagraph"/>
+        <w:pStyle w:val="Listenabsatz"/>
         <w:numPr>
           <w:ilvl w:val="0"/>
           <w:numId w:val="12"/>
@@ -5358,7 +5306,7 @@
     </w:p>
     <w:p>
       <w:pPr>
-        <w:pStyle w:val="ListParagraph"/>
+        <w:pStyle w:val="Listenabsatz"/>
         <w:numPr>
           <w:ilvl w:val="0"/>
           <w:numId w:val="12"/>
@@ -5384,18 +5332,18 @@
     </w:p>
     <w:p>
       <w:pPr>
-        <w:pStyle w:val="Heading2"/>
+        <w:pStyle w:val="berschrift2"/>
         <w:numPr>
           <w:ilvl w:val="1"/>
           <w:numId w:val="1"/>
         </w:numPr>
       </w:pPr>
-      <w:bookmarkStart w:id="16" w:name="_Toc500766694"/>
+      <w:bookmarkStart w:id="15" w:name="_Toc500766694"/>
       <w:r>
         <w:lastRenderedPageBreak/>
         <w:t>Use Cases</w:t>
       </w:r>
-      <w:bookmarkEnd w:id="16"/>
+      <w:bookmarkEnd w:id="15"/>
     </w:p>
     <w:p>
       <w:r>
@@ -5405,7 +5353,7 @@
     <w:p/>
     <w:tbl>
       <w:tblPr>
-        <w:tblStyle w:val="GridTable4-Accent1"/>
+        <w:tblStyle w:val="Gitternetztabelle4Akzent1"/>
         <w:tblW w:w="0" w:type="auto"/>
         <w:tblLook w:val="0620" w:firstRow="1" w:lastRow="0" w:firstColumn="0" w:lastColumn="0" w:noHBand="1" w:noVBand="1"/>
       </w:tblPr>
@@ -5463,7 +5411,7 @@
           </w:tcPr>
           <w:p>
             <w:pPr>
-              <w:pStyle w:val="ListParagraph"/>
+              <w:pStyle w:val="Listenabsatz"/>
               <w:numPr>
                 <w:ilvl w:val="0"/>
                 <w:numId w:val="2"/>
@@ -5502,7 +5450,7 @@
           </w:tcPr>
           <w:p>
             <w:pPr>
-              <w:pStyle w:val="ListParagraph"/>
+              <w:pStyle w:val="Listenabsatz"/>
               <w:numPr>
                 <w:ilvl w:val="0"/>
                 <w:numId w:val="2"/>
@@ -5560,7 +5508,7 @@
           </w:tcPr>
           <w:p>
             <w:pPr>
-              <w:pStyle w:val="ListParagraph"/>
+              <w:pStyle w:val="Listenabsatz"/>
               <w:numPr>
                 <w:ilvl w:val="0"/>
                 <w:numId w:val="2"/>
@@ -5597,7 +5545,7 @@
           </w:tcPr>
           <w:p>
             <w:pPr>
-              <w:pStyle w:val="ListParagraph"/>
+              <w:pStyle w:val="Listenabsatz"/>
               <w:numPr>
                 <w:ilvl w:val="0"/>
                 <w:numId w:val="2"/>
@@ -5634,7 +5582,7 @@
           </w:tcPr>
           <w:p>
             <w:pPr>
-              <w:pStyle w:val="ListParagraph"/>
+              <w:pStyle w:val="Listenabsatz"/>
               <w:numPr>
                 <w:ilvl w:val="0"/>
                 <w:numId w:val="2"/>
@@ -5671,7 +5619,7 @@
           </w:tcPr>
           <w:p>
             <w:pPr>
-              <w:pStyle w:val="ListParagraph"/>
+              <w:pStyle w:val="Listenabsatz"/>
               <w:numPr>
                 <w:ilvl w:val="0"/>
                 <w:numId w:val="2"/>
@@ -5708,7 +5656,7 @@
           </w:tcPr>
           <w:p>
             <w:pPr>
-              <w:pStyle w:val="ListParagraph"/>
+              <w:pStyle w:val="Listenabsatz"/>
               <w:numPr>
                 <w:ilvl w:val="0"/>
                 <w:numId w:val="2"/>
@@ -5750,7 +5698,7 @@
           </w:tcPr>
           <w:p>
             <w:pPr>
-              <w:pStyle w:val="ListParagraph"/>
+              <w:pStyle w:val="Listenabsatz"/>
               <w:numPr>
                 <w:ilvl w:val="0"/>
                 <w:numId w:val="2"/>
@@ -5786,7 +5734,7 @@
           </w:tcPr>
           <w:p>
             <w:pPr>
-              <w:pStyle w:val="ListParagraph"/>
+              <w:pStyle w:val="Listenabsatz"/>
               <w:numPr>
                 <w:ilvl w:val="0"/>
                 <w:numId w:val="2"/>
@@ -5822,7 +5770,7 @@
           </w:tcPr>
           <w:p>
             <w:pPr>
-              <w:pStyle w:val="ListParagraph"/>
+              <w:pStyle w:val="Listenabsatz"/>
               <w:numPr>
                 <w:ilvl w:val="0"/>
                 <w:numId w:val="2"/>
@@ -5858,7 +5806,7 @@
           </w:tcPr>
           <w:p>
             <w:pPr>
-              <w:pStyle w:val="ListParagraph"/>
+              <w:pStyle w:val="Listenabsatz"/>
               <w:numPr>
                 <w:ilvl w:val="0"/>
                 <w:numId w:val="2"/>
@@ -5891,15 +5839,15 @@
     <w:p/>
     <w:p>
       <w:pPr>
-        <w:pStyle w:val="Heading3"/>
-      </w:pPr>
-      <w:bookmarkStart w:id="17" w:name="_Toc496557305"/>
-      <w:bookmarkStart w:id="18" w:name="_Toc500766695"/>
+        <w:pStyle w:val="berschrift3"/>
+      </w:pPr>
+      <w:bookmarkStart w:id="16" w:name="_Toc496557305"/>
+      <w:bookmarkStart w:id="17" w:name="_Toc500766695"/>
       <w:r>
         <w:t>UC 1 – Play game</w:t>
       </w:r>
+      <w:bookmarkEnd w:id="16"/>
       <w:bookmarkEnd w:id="17"/>
-      <w:bookmarkEnd w:id="18"/>
     </w:p>
     <w:p>
       <w:r>
@@ -5927,7 +5875,7 @@
     </w:p>
     <w:p>
       <w:pPr>
-        <w:pStyle w:val="ListParagraph"/>
+        <w:pStyle w:val="Listenabsatz"/>
         <w:numPr>
           <w:ilvl w:val="0"/>
           <w:numId w:val="4"/>
@@ -5974,7 +5922,7 @@
     </w:p>
     <w:p>
       <w:pPr>
-        <w:pStyle w:val="ListParagraph"/>
+        <w:pStyle w:val="Listenabsatz"/>
         <w:numPr>
           <w:ilvl w:val="0"/>
           <w:numId w:val="5"/>
@@ -5986,7 +5934,7 @@
     </w:p>
     <w:p>
       <w:pPr>
-        <w:pStyle w:val="ListParagraph"/>
+        <w:pStyle w:val="Listenabsatz"/>
         <w:numPr>
           <w:ilvl w:val="0"/>
           <w:numId w:val="5"/>
@@ -5998,7 +5946,7 @@
     </w:p>
     <w:p>
       <w:pPr>
-        <w:pStyle w:val="ListParagraph"/>
+        <w:pStyle w:val="Listenabsatz"/>
         <w:numPr>
           <w:ilvl w:val="0"/>
           <w:numId w:val="5"/>
@@ -6010,7 +5958,7 @@
     </w:p>
     <w:p>
       <w:pPr>
-        <w:pStyle w:val="ListParagraph"/>
+        <w:pStyle w:val="Listenabsatz"/>
         <w:numPr>
           <w:ilvl w:val="0"/>
           <w:numId w:val="5"/>
@@ -6036,7 +5984,7 @@
     </w:p>
     <w:p>
       <w:pPr>
-        <w:pStyle w:val="ListParagraph"/>
+        <w:pStyle w:val="Listenabsatz"/>
         <w:numPr>
           <w:ilvl w:val="0"/>
           <w:numId w:val="5"/>
@@ -6048,7 +5996,7 @@
     </w:p>
     <w:p>
       <w:pPr>
-        <w:pStyle w:val="ListParagraph"/>
+        <w:pStyle w:val="Listenabsatz"/>
         <w:numPr>
           <w:ilvl w:val="0"/>
           <w:numId w:val="5"/>
@@ -6074,7 +6022,7 @@
     </w:p>
     <w:p>
       <w:pPr>
-        <w:pStyle w:val="ListParagraph"/>
+        <w:pStyle w:val="Listenabsatz"/>
         <w:numPr>
           <w:ilvl w:val="0"/>
           <w:numId w:val="5"/>
@@ -6086,7 +6034,7 @@
     </w:p>
     <w:p>
       <w:pPr>
-        <w:pStyle w:val="ListParagraph"/>
+        <w:pStyle w:val="Listenabsatz"/>
         <w:numPr>
           <w:ilvl w:val="0"/>
           <w:numId w:val="5"/>
@@ -6178,7 +6126,7 @@
     </w:p>
     <w:p>
       <w:pPr>
-        <w:pStyle w:val="ListParagraph"/>
+        <w:pStyle w:val="Listenabsatz"/>
         <w:numPr>
           <w:ilvl w:val="0"/>
           <w:numId w:val="4"/>
@@ -6196,7 +6144,7 @@
     </w:p>
     <w:p>
       <w:pPr>
-        <w:pStyle w:val="ListParagraph"/>
+        <w:pStyle w:val="Listenabsatz"/>
         <w:numPr>
           <w:ilvl w:val="0"/>
           <w:numId w:val="4"/>
@@ -6235,18 +6183,18 @@
     <w:p/>
     <w:p>
       <w:pPr>
-        <w:pStyle w:val="Heading3"/>
-      </w:pPr>
-      <w:bookmarkStart w:id="19" w:name="_Toc496557306"/>
-      <w:bookmarkStart w:id="20" w:name="_Toc500766696"/>
+        <w:pStyle w:val="berschrift3"/>
+      </w:pPr>
+      <w:bookmarkStart w:id="18" w:name="_Toc496557306"/>
+      <w:bookmarkStart w:id="19" w:name="_Toc500766696"/>
       <w:r>
         <w:t>UC 2</w:t>
       </w:r>
       <w:r>
         <w:t xml:space="preserve"> – Place tower</w:t>
       </w:r>
+      <w:bookmarkEnd w:id="18"/>
       <w:bookmarkEnd w:id="19"/>
-      <w:bookmarkEnd w:id="20"/>
     </w:p>
     <w:p>
       <w:pPr>
@@ -6263,7 +6211,7 @@
     </w:p>
     <w:p>
       <w:pPr>
-        <w:pStyle w:val="ListParagraph"/>
+        <w:pStyle w:val="Listenabsatz"/>
         <w:numPr>
           <w:ilvl w:val="0"/>
           <w:numId w:val="6"/>
@@ -6282,7 +6230,7 @@
     </w:p>
     <w:p>
       <w:pPr>
-        <w:pStyle w:val="ListParagraph"/>
+        <w:pStyle w:val="Listenabsatz"/>
         <w:rPr>
           <w:b/>
         </w:rPr>
@@ -6290,7 +6238,7 @@
     </w:p>
     <w:p>
       <w:pPr>
-        <w:pStyle w:val="ListParagraph"/>
+        <w:pStyle w:val="Listenabsatz"/>
         <w:numPr>
           <w:ilvl w:val="0"/>
           <w:numId w:val="6"/>
@@ -6306,7 +6254,7 @@
     </w:p>
     <w:p>
       <w:pPr>
-        <w:pStyle w:val="ListParagraph"/>
+        <w:pStyle w:val="Listenabsatz"/>
         <w:numPr>
           <w:ilvl w:val="0"/>
           <w:numId w:val="6"/>
@@ -6323,18 +6271,18 @@
     <w:p/>
     <w:p>
       <w:pPr>
-        <w:pStyle w:val="Heading3"/>
-      </w:pPr>
-      <w:bookmarkStart w:id="21" w:name="_Toc496557307"/>
-      <w:bookmarkStart w:id="22" w:name="_Toc500766697"/>
+        <w:pStyle w:val="berschrift3"/>
+      </w:pPr>
+      <w:bookmarkStart w:id="20" w:name="_Toc496557307"/>
+      <w:bookmarkStart w:id="21" w:name="_Toc500766697"/>
       <w:r>
         <w:t>UC 3</w:t>
       </w:r>
       <w:r>
         <w:t xml:space="preserve"> – Upgrade tower</w:t>
       </w:r>
+      <w:bookmarkEnd w:id="20"/>
       <w:bookmarkEnd w:id="21"/>
-      <w:bookmarkEnd w:id="22"/>
     </w:p>
     <w:p>
       <w:pPr>
@@ -6351,7 +6299,7 @@
     </w:p>
     <w:p>
       <w:pPr>
-        <w:pStyle w:val="ListParagraph"/>
+        <w:pStyle w:val="Listenabsatz"/>
         <w:numPr>
           <w:ilvl w:val="0"/>
           <w:numId w:val="7"/>
@@ -6376,7 +6324,7 @@
     </w:p>
     <w:p>
       <w:pPr>
-        <w:pStyle w:val="ListParagraph"/>
+        <w:pStyle w:val="Listenabsatz"/>
         <w:numPr>
           <w:ilvl w:val="0"/>
           <w:numId w:val="7"/>
@@ -6392,7 +6340,7 @@
     </w:p>
     <w:p>
       <w:pPr>
-        <w:pStyle w:val="ListParagraph"/>
+        <w:pStyle w:val="Listenabsatz"/>
         <w:numPr>
           <w:ilvl w:val="0"/>
           <w:numId w:val="7"/>
@@ -6408,7 +6356,7 @@
     </w:p>
     <w:p>
       <w:pPr>
-        <w:pStyle w:val="ListParagraph"/>
+        <w:pStyle w:val="Listenabsatz"/>
         <w:numPr>
           <w:ilvl w:val="0"/>
           <w:numId w:val="7"/>
@@ -6426,10 +6374,10 @@
     </w:p>
     <w:p>
       <w:pPr>
-        <w:pStyle w:val="Heading3"/>
-      </w:pPr>
-      <w:bookmarkStart w:id="23" w:name="_Toc496557308"/>
-      <w:bookmarkStart w:id="24" w:name="_Toc500766698"/>
+        <w:pStyle w:val="berschrift3"/>
+      </w:pPr>
+      <w:bookmarkStart w:id="22" w:name="_Toc496557308"/>
+      <w:bookmarkStart w:id="23" w:name="_Toc500766698"/>
       <w:r>
         <w:lastRenderedPageBreak/>
         <w:t>UC 4</w:t>
@@ -6437,8 +6385,8 @@
       <w:r>
         <w:t xml:space="preserve"> – Tear down tower</w:t>
       </w:r>
+      <w:bookmarkEnd w:id="22"/>
       <w:bookmarkEnd w:id="23"/>
-      <w:bookmarkEnd w:id="24"/>
     </w:p>
     <w:p>
       <w:pPr>
@@ -6455,7 +6403,7 @@
     </w:p>
     <w:p>
       <w:pPr>
-        <w:pStyle w:val="ListParagraph"/>
+        <w:pStyle w:val="Listenabsatz"/>
         <w:numPr>
           <w:ilvl w:val="0"/>
           <w:numId w:val="8"/>
@@ -6468,7 +6416,7 @@
     </w:p>
     <w:p>
       <w:pPr>
-        <w:pStyle w:val="ListParagraph"/>
+        <w:pStyle w:val="Listenabsatz"/>
         <w:numPr>
           <w:ilvl w:val="0"/>
           <w:numId w:val="8"/>
@@ -6481,7 +6429,7 @@
     </w:p>
     <w:p>
       <w:pPr>
-        <w:pStyle w:val="ListParagraph"/>
+        <w:pStyle w:val="Listenabsatz"/>
         <w:numPr>
           <w:ilvl w:val="0"/>
           <w:numId w:val="8"/>
@@ -6494,7 +6442,7 @@
     </w:p>
     <w:p>
       <w:pPr>
-        <w:pStyle w:val="ListParagraph"/>
+        <w:pStyle w:val="Listenabsatz"/>
         <w:numPr>
           <w:ilvl w:val="0"/>
           <w:numId w:val="8"/>
@@ -6507,7 +6455,7 @@
     </w:p>
     <w:p>
       <w:pPr>
-        <w:pStyle w:val="ListParagraph"/>
+        <w:pStyle w:val="Listenabsatz"/>
         <w:numPr>
           <w:ilvl w:val="0"/>
           <w:numId w:val="8"/>
@@ -6521,18 +6469,18 @@
     <w:p/>
     <w:p>
       <w:pPr>
-        <w:pStyle w:val="Heading3"/>
-      </w:pPr>
-      <w:bookmarkStart w:id="25" w:name="_Toc496557309"/>
-      <w:bookmarkStart w:id="26" w:name="_Toc500766699"/>
+        <w:pStyle w:val="berschrift3"/>
+      </w:pPr>
+      <w:bookmarkStart w:id="24" w:name="_Toc496557309"/>
+      <w:bookmarkStart w:id="25" w:name="_Toc500766699"/>
       <w:r>
         <w:t>UC 5</w:t>
       </w:r>
       <w:r>
         <w:t xml:space="preserve"> – Call next wave</w:t>
       </w:r>
+      <w:bookmarkEnd w:id="24"/>
       <w:bookmarkEnd w:id="25"/>
-      <w:bookmarkEnd w:id="26"/>
     </w:p>
     <w:p>
       <w:pPr>
@@ -6549,7 +6497,7 @@
     </w:p>
     <w:p>
       <w:pPr>
-        <w:pStyle w:val="ListParagraph"/>
+        <w:pStyle w:val="Listenabsatz"/>
         <w:numPr>
           <w:ilvl w:val="0"/>
           <w:numId w:val="9"/>
@@ -6584,131 +6532,131 @@
     <w:p/>
     <w:p>
       <w:pPr>
-        <w:pStyle w:val="Heading3"/>
-      </w:pPr>
-      <w:bookmarkStart w:id="27" w:name="_Toc496557310"/>
-      <w:bookmarkStart w:id="28" w:name="_Toc500766700"/>
+        <w:pStyle w:val="berschrift3"/>
+      </w:pPr>
+      <w:bookmarkStart w:id="26" w:name="_Toc496557310"/>
+      <w:bookmarkStart w:id="27" w:name="_Toc500766700"/>
       <w:r>
         <w:t>UC 6</w:t>
       </w:r>
       <w:r>
         <w:t xml:space="preserve"> – Pause game</w:t>
       </w:r>
+      <w:bookmarkEnd w:id="26"/>
       <w:bookmarkEnd w:id="27"/>
+    </w:p>
+    <w:p>
+      <w:r>
+        <w:t>The player can pause an ongoing game to stop all ongoing actions until resumed.</w:t>
+      </w:r>
+    </w:p>
+    <w:p/>
+    <w:p>
+      <w:pPr>
+        <w:pStyle w:val="berschrift3"/>
+      </w:pPr>
+      <w:bookmarkStart w:id="28" w:name="_Toc496557311"/>
+      <w:bookmarkStart w:id="29" w:name="_Toc500766701"/>
+      <w:r>
+        <w:t>UC 7</w:t>
+      </w:r>
+      <w:r>
+        <w:t xml:space="preserve"> – </w:t>
+      </w:r>
+      <w:proofErr w:type="spellStart"/>
+      <w:r>
+        <w:t>Unpause</w:t>
+      </w:r>
+      <w:proofErr w:type="spellEnd"/>
+      <w:r>
+        <w:t xml:space="preserve"> game</w:t>
+      </w:r>
       <w:bookmarkEnd w:id="28"/>
-    </w:p>
-    <w:p>
-      <w:r>
-        <w:t>The player can pause an ongoing game to stop all ongoing actions until resumed.</w:t>
+      <w:bookmarkEnd w:id="29"/>
+    </w:p>
+    <w:p>
+      <w:r>
+        <w:t>The player can resume an ongoing game from a paused state to continue playing.</w:t>
       </w:r>
     </w:p>
     <w:p/>
     <w:p>
       <w:pPr>
-        <w:pStyle w:val="Heading3"/>
-      </w:pPr>
-      <w:bookmarkStart w:id="29" w:name="_Toc496557311"/>
-      <w:bookmarkStart w:id="30" w:name="_Toc500766701"/>
-      <w:r>
-        <w:t>UC 7</w:t>
-      </w:r>
-      <w:r>
-        <w:t xml:space="preserve"> – </w:t>
-      </w:r>
-      <w:proofErr w:type="spellStart"/>
-      <w:r>
-        <w:t>Unpause</w:t>
-      </w:r>
-      <w:proofErr w:type="spellEnd"/>
-      <w:r>
-        <w:t xml:space="preserve"> game</w:t>
-      </w:r>
-      <w:bookmarkEnd w:id="29"/>
+        <w:pStyle w:val="berschrift3"/>
+      </w:pPr>
+      <w:bookmarkStart w:id="30" w:name="_Toc496557312"/>
+      <w:bookmarkStart w:id="31" w:name="_Toc500766702"/>
+      <w:r>
+        <w:t>UC 8</w:t>
+      </w:r>
+      <w:r>
+        <w:t xml:space="preserve"> – Create map</w:t>
+      </w:r>
       <w:bookmarkEnd w:id="30"/>
-    </w:p>
-    <w:p>
-      <w:r>
-        <w:t>The player can resume an ongoing game from a paused state to continue playing.</w:t>
+      <w:bookmarkEnd w:id="31"/>
+    </w:p>
+    <w:p>
+      <w:r>
+        <w:t>The player can create custom maps for him to play on.</w:t>
       </w:r>
     </w:p>
     <w:p/>
     <w:p>
       <w:pPr>
-        <w:pStyle w:val="Heading3"/>
-      </w:pPr>
-      <w:bookmarkStart w:id="31" w:name="_Toc496557312"/>
-      <w:bookmarkStart w:id="32" w:name="_Toc500766702"/>
-      <w:r>
-        <w:t>UC 8</w:t>
-      </w:r>
-      <w:r>
-        <w:t xml:space="preserve"> – Create map</w:t>
-      </w:r>
-      <w:bookmarkEnd w:id="31"/>
+        <w:pStyle w:val="berschrift3"/>
+      </w:pPr>
+      <w:bookmarkStart w:id="32" w:name="_Toc496557313"/>
+      <w:bookmarkStart w:id="33" w:name="_Toc500766703"/>
+      <w:r>
+        <w:t>UC 9</w:t>
+      </w:r>
+      <w:r>
+        <w:t xml:space="preserve"> – Edit map</w:t>
+      </w:r>
       <w:bookmarkEnd w:id="32"/>
-    </w:p>
-    <w:p>
-      <w:r>
-        <w:t>The player can create custom maps for him to play on.</w:t>
+      <w:bookmarkEnd w:id="33"/>
+    </w:p>
+    <w:p>
+      <w:r>
+        <w:t>The player can edit his custom maps.</w:t>
       </w:r>
     </w:p>
     <w:p/>
     <w:p>
       <w:pPr>
-        <w:pStyle w:val="Heading3"/>
-      </w:pPr>
-      <w:bookmarkStart w:id="33" w:name="_Toc496557313"/>
-      <w:bookmarkStart w:id="34" w:name="_Toc500766703"/>
-      <w:r>
-        <w:t>UC 9</w:t>
-      </w:r>
-      <w:r>
-        <w:t xml:space="preserve"> – Edit map</w:t>
-      </w:r>
-      <w:bookmarkEnd w:id="33"/>
+        <w:pStyle w:val="berschrift3"/>
+      </w:pPr>
+      <w:bookmarkStart w:id="34" w:name="_Toc496557314"/>
+      <w:bookmarkStart w:id="35" w:name="_Toc500766704"/>
+      <w:r>
+        <w:t>UC 10</w:t>
+      </w:r>
+      <w:r>
+        <w:t xml:space="preserve"> – Import map</w:t>
+      </w:r>
       <w:bookmarkEnd w:id="34"/>
-    </w:p>
-    <w:p>
-      <w:r>
-        <w:t>The player can edit his custom maps.</w:t>
+      <w:bookmarkEnd w:id="35"/>
+    </w:p>
+    <w:p>
+      <w:r>
+        <w:t>A map can be imported from a chosen directory to be used or edited in the game.</w:t>
       </w:r>
     </w:p>
     <w:p/>
     <w:p>
       <w:pPr>
-        <w:pStyle w:val="Heading3"/>
-      </w:pPr>
-      <w:bookmarkStart w:id="35" w:name="_Toc496557314"/>
-      <w:bookmarkStart w:id="36" w:name="_Toc500766704"/>
-      <w:r>
-        <w:t>UC 10</w:t>
-      </w:r>
-      <w:r>
-        <w:t xml:space="preserve"> – Import map</w:t>
-      </w:r>
-      <w:bookmarkEnd w:id="35"/>
+        <w:pStyle w:val="berschrift3"/>
+      </w:pPr>
+      <w:bookmarkStart w:id="36" w:name="_Toc496557315"/>
+      <w:bookmarkStart w:id="37" w:name="_Toc500766705"/>
+      <w:r>
+        <w:t>UC 11</w:t>
+      </w:r>
+      <w:r>
+        <w:t xml:space="preserve"> – Export map</w:t>
+      </w:r>
       <w:bookmarkEnd w:id="36"/>
-    </w:p>
-    <w:p>
-      <w:r>
-        <w:t>A map can be imported from a chosen directory to be used or edited in the game.</w:t>
-      </w:r>
-    </w:p>
-    <w:p/>
-    <w:p>
-      <w:pPr>
-        <w:pStyle w:val="Heading3"/>
-      </w:pPr>
-      <w:bookmarkStart w:id="37" w:name="_Toc496557315"/>
-      <w:bookmarkStart w:id="38" w:name="_Toc500766705"/>
-      <w:r>
-        <w:t>UC 11</w:t>
-      </w:r>
-      <w:r>
-        <w:t xml:space="preserve"> – Export map</w:t>
-      </w:r>
       <w:bookmarkEnd w:id="37"/>
-      <w:bookmarkEnd w:id="38"/>
     </w:p>
     <w:p>
       <w:r>
@@ -6722,20 +6670,20 @@
     </w:p>
     <w:p>
       <w:pPr>
-        <w:pStyle w:val="Heading2"/>
+        <w:pStyle w:val="berschrift2"/>
         <w:numPr>
           <w:ilvl w:val="1"/>
           <w:numId w:val="1"/>
         </w:numPr>
       </w:pPr>
-      <w:bookmarkStart w:id="39" w:name="_Toc496557316"/>
-      <w:bookmarkStart w:id="40" w:name="_Toc500766706"/>
+      <w:bookmarkStart w:id="38" w:name="_Toc496557316"/>
+      <w:bookmarkStart w:id="39" w:name="_Toc500766706"/>
       <w:r>
         <w:lastRenderedPageBreak/>
         <w:t>Use Case Diagram</w:t>
       </w:r>
+      <w:bookmarkEnd w:id="38"/>
       <w:bookmarkEnd w:id="39"/>
-      <w:bookmarkEnd w:id="40"/>
     </w:p>
     <w:p>
       <w:r>
@@ -6807,22 +6755,22 @@
     </w:p>
     <w:p>
       <w:pPr>
-        <w:pStyle w:val="Heading1"/>
+        <w:pStyle w:val="berschrift1"/>
         <w:numPr>
           <w:ilvl w:val="0"/>
           <w:numId w:val="1"/>
         </w:numPr>
       </w:pPr>
-      <w:bookmarkStart w:id="41" w:name="_Toc500766707"/>
+      <w:bookmarkStart w:id="40" w:name="_Toc500766707"/>
       <w:r>
         <w:lastRenderedPageBreak/>
         <w:t>Design</w:t>
       </w:r>
-      <w:bookmarkEnd w:id="41"/>
-    </w:p>
-    <w:p>
-      <w:pPr>
-        <w:pStyle w:val="Heading2"/>
+      <w:bookmarkEnd w:id="40"/>
+    </w:p>
+    <w:p>
+      <w:pPr>
+        <w:pStyle w:val="berschrift2"/>
         <w:numPr>
           <w:ilvl w:val="1"/>
           <w:numId w:val="1"/>
@@ -6831,22 +6779,22 @@
           <w:highlight w:val="yellow"/>
         </w:rPr>
       </w:pPr>
-      <w:bookmarkStart w:id="42" w:name="_Toc498961372"/>
-      <w:bookmarkStart w:id="43" w:name="_Toc500766708"/>
+      <w:bookmarkStart w:id="41" w:name="_Toc498961372"/>
+      <w:bookmarkStart w:id="42" w:name="_Toc500766708"/>
       <w:r>
         <w:rPr>
           <w:highlight w:val="yellow"/>
         </w:rPr>
         <w:t>Architecture</w:t>
       </w:r>
+      <w:bookmarkEnd w:id="41"/>
       <w:bookmarkEnd w:id="42"/>
-      <w:bookmarkEnd w:id="43"/>
     </w:p>
     <w:p/>
     <w:p/>
     <w:p>
       <w:pPr>
-        <w:pStyle w:val="Heading2"/>
+        <w:pStyle w:val="berschrift2"/>
         <w:numPr>
           <w:ilvl w:val="1"/>
           <w:numId w:val="1"/>
@@ -6855,20 +6803,20 @@
           <w:highlight w:val="yellow"/>
         </w:rPr>
       </w:pPr>
-      <w:bookmarkStart w:id="44" w:name="_Toc500766709"/>
+      <w:bookmarkStart w:id="43" w:name="_Toc500766709"/>
       <w:r>
         <w:rPr>
           <w:highlight w:val="yellow"/>
         </w:rPr>
         <w:t>Design Class Diagram</w:t>
       </w:r>
-      <w:bookmarkEnd w:id="44"/>
+      <w:bookmarkEnd w:id="43"/>
     </w:p>
     <w:p/>
     <w:p/>
     <w:p>
       <w:pPr>
-        <w:pStyle w:val="Heading2"/>
+        <w:pStyle w:val="berschrift2"/>
         <w:numPr>
           <w:ilvl w:val="1"/>
           <w:numId w:val="1"/>
@@ -6877,20 +6825,20 @@
           <w:highlight w:val="yellow"/>
         </w:rPr>
       </w:pPr>
-      <w:bookmarkStart w:id="45" w:name="_Toc500766710"/>
+      <w:bookmarkStart w:id="44" w:name="_Toc500766710"/>
       <w:r>
         <w:rPr>
           <w:highlight w:val="yellow"/>
         </w:rPr>
         <w:t>Interaction Diagram</w:t>
       </w:r>
-      <w:bookmarkEnd w:id="45"/>
+      <w:bookmarkEnd w:id="44"/>
     </w:p>
     <w:p/>
     <w:p/>
     <w:p>
       <w:pPr>
-        <w:pStyle w:val="Heading2"/>
+        <w:pStyle w:val="berschrift2"/>
         <w:numPr>
           <w:ilvl w:val="1"/>
           <w:numId w:val="1"/>
@@ -6899,18 +6847,18 @@
           <w:highlight w:val="yellow"/>
         </w:rPr>
       </w:pPr>
-      <w:bookmarkStart w:id="46" w:name="_Toc500766711"/>
+      <w:bookmarkStart w:id="45" w:name="_Toc500766711"/>
       <w:r>
         <w:rPr>
           <w:highlight w:val="yellow"/>
         </w:rPr>
         <w:t>Design Decisions</w:t>
       </w:r>
-      <w:bookmarkEnd w:id="46"/>
-    </w:p>
-    <w:p>
-      <w:pPr>
-        <w:pStyle w:val="Heading2"/>
+      <w:bookmarkEnd w:id="45"/>
+    </w:p>
+    <w:p>
+      <w:pPr>
+        <w:pStyle w:val="berschrift2"/>
       </w:pPr>
     </w:p>
     <w:p>
@@ -6920,37 +6868,37 @@
     </w:p>
     <w:p>
       <w:pPr>
-        <w:pStyle w:val="Heading1"/>
+        <w:pStyle w:val="berschrift1"/>
         <w:numPr>
           <w:ilvl w:val="0"/>
           <w:numId w:val="1"/>
         </w:numPr>
       </w:pPr>
-      <w:bookmarkStart w:id="47" w:name="_Toc500766712"/>
+      <w:bookmarkStart w:id="46" w:name="_Toc500766712"/>
       <w:r>
         <w:lastRenderedPageBreak/>
         <w:t>Implementation</w:t>
       </w:r>
-      <w:bookmarkEnd w:id="47"/>
-    </w:p>
-    <w:p>
-      <w:pPr>
-        <w:pStyle w:val="Heading2"/>
+      <w:bookmarkEnd w:id="46"/>
+    </w:p>
+    <w:p>
+      <w:pPr>
+        <w:pStyle w:val="berschrift2"/>
         <w:numPr>
           <w:ilvl w:val="1"/>
           <w:numId w:val="1"/>
         </w:numPr>
       </w:pPr>
-      <w:bookmarkStart w:id="48" w:name="_Toc500766713"/>
+      <w:bookmarkStart w:id="47" w:name="_Toc500766713"/>
       <w:r>
         <w:t>Tests</w:t>
       </w:r>
-      <w:bookmarkEnd w:id="48"/>
+      <w:bookmarkEnd w:id="47"/>
     </w:p>
     <w:p/>
     <w:tbl>
       <w:tblPr>
-        <w:tblStyle w:val="GridTable5Dark-Accent1"/>
+        <w:tblStyle w:val="Gitternetztabelle5dunkelAkzent1"/>
         <w:tblW w:w="0" w:type="auto"/>
         <w:tblCellMar>
           <w:top w:w="142" w:type="dxa"/>
@@ -7925,7 +7873,7 @@
           </w:tcPr>
           <w:p>
             <w:r>
-              <w:t>9</w:t>
+              <w:t>8</w:t>
             </w:r>
           </w:p>
         </w:tc>
@@ -7980,7 +7928,7 @@
           </w:tcPr>
           <w:p>
             <w:r>
-              <w:t>10</w:t>
+              <w:t>9</w:t>
             </w:r>
           </w:p>
         </w:tc>
@@ -8012,7 +7960,10 @@
           </w:tcPr>
           <w:p>
             <w:r>
-              <w:t xml:space="preserve">The tower now has level 2 and the upgrade cost is deducted from the players treasury. </w:t>
+              <w:t>The tower now has level 2 and the upgrade cost is deducted from the players treasury</w:t>
+            </w:r>
+            <w:r>
+              <w:t>, unless it would drop below zero.</w:t>
             </w:r>
           </w:p>
         </w:tc>
@@ -8035,7 +7986,10 @@
           </w:tcPr>
           <w:p>
             <w:r>
-              <w:t>11</w:t>
+              <w:t>1</w:t>
+            </w:r>
+            <w:r>
+              <w:t>0</w:t>
             </w:r>
           </w:p>
         </w:tc>
@@ -8093,7 +8047,7 @@
               <w:t>1</w:t>
             </w:r>
             <w:r>
-              <w:t>2</w:t>
+              <w:t>1</w:t>
             </w:r>
           </w:p>
         </w:tc>
@@ -8154,7 +8108,7 @@
               <w:t>1</w:t>
             </w:r>
             <w:r>
-              <w:t>3</w:t>
+              <w:t>2</w:t>
             </w:r>
           </w:p>
         </w:tc>
@@ -8188,11 +8142,9 @@
             <w:r>
               <w:t xml:space="preserve">The next wave of </w:t>
             </w:r>
-            <w:proofErr w:type="gramStart"/>
-            <w:r>
-              <w:t>enemies</w:t>
-            </w:r>
-            <w:proofErr w:type="gramEnd"/>
+            <w:r>
+              <w:t>enemies’</w:t>
+            </w:r>
             <w:r>
               <w:t xml:space="preserve"> spawns and the walk towards the top end.</w:t>
             </w:r>
@@ -8217,7 +8169,11 @@
           </w:tcPr>
           <w:p>
             <w:r>
-              <w:t>14</w:t>
+              <w:lastRenderedPageBreak/>
+              <w:t>1</w:t>
+            </w:r>
+            <w:r>
+              <w:t>3</w:t>
             </w:r>
           </w:p>
         </w:tc>
@@ -8272,8 +8228,10 @@
           </w:tcPr>
           <w:p>
             <w:r>
-              <w:lastRenderedPageBreak/>
-              <w:t>15</w:t>
+              <w:t>1</w:t>
+            </w:r>
+            <w:r>
+              <w:t>4</w:t>
             </w:r>
           </w:p>
         </w:tc>
@@ -8328,7 +8286,10 @@
           </w:tcPr>
           <w:p>
             <w:r>
-              <w:t>16</w:t>
+              <w:t>1</w:t>
+            </w:r>
+            <w:r>
+              <w:t>5</w:t>
             </w:r>
           </w:p>
         </w:tc>
@@ -8383,7 +8344,10 @@
           </w:tcPr>
           <w:p>
             <w:r>
-              <w:t>17</w:t>
+              <w:t>1</w:t>
+            </w:r>
+            <w:r>
+              <w:t>6</w:t>
             </w:r>
           </w:p>
         </w:tc>
@@ -8438,7 +8402,10 @@
           </w:tcPr>
           <w:p>
             <w:r>
-              <w:t>18</w:t>
+              <w:t>1</w:t>
+            </w:r>
+            <w:r>
+              <w:t>7</w:t>
             </w:r>
           </w:p>
         </w:tc>
@@ -8493,7 +8460,10 @@
           </w:tcPr>
           <w:p>
             <w:r>
-              <w:t>19</w:t>
+              <w:t>1</w:t>
+            </w:r>
+            <w:r>
+              <w:t>8</w:t>
             </w:r>
           </w:p>
         </w:tc>
@@ -8548,7 +8518,7 @@
           </w:tcPr>
           <w:p>
             <w:r>
-              <w:t>20</w:t>
+              <w:t>19</w:t>
             </w:r>
           </w:p>
         </w:tc>
@@ -8595,18 +8565,148 @@
     </w:tbl>
     <w:p/>
     <w:p>
-      <w:pPr>
-        <w:pStyle w:val="Heading2"/>
+      <w:r>
+        <w:br w:type="page"/>
+      </w:r>
+    </w:p>
+    <w:p>
+      <w:pPr>
+        <w:pStyle w:val="berschrift3"/>
+        <w:numPr>
+          <w:ilvl w:val="2"/>
+          <w:numId w:val="1"/>
+        </w:numPr>
+      </w:pPr>
+      <w:r>
+        <w:lastRenderedPageBreak/>
+        <w:t>Balancing Tests</w:t>
+      </w:r>
+    </w:p>
+    <w:p>
+      <w:r>
+        <w:t xml:space="preserve">Several </w:t>
+      </w:r>
+      <w:r>
+        <w:t xml:space="preserve">balancing tests and tweaks </w:t>
+      </w:r>
+      <w:r>
+        <w:t>had to be done on different components of the game to create a meaningful game environment. Balancing tests</w:t>
+      </w:r>
+      <w:r>
+        <w:t xml:space="preserve"> </w:t>
+      </w:r>
+      <w:r>
+        <w:t>were done with the following things in mind:</w:t>
+      </w:r>
+    </w:p>
+    <w:p/>
+    <w:p>
+      <w:pPr>
+        <w:pStyle w:val="Listenabsatz"/>
+        <w:numPr>
+          <w:ilvl w:val="0"/>
+          <w:numId w:val="24"/>
+        </w:numPr>
+      </w:pPr>
+      <w:r>
+        <w:t>Is there enough gold for the player, without making the game too easy?</w:t>
+      </w:r>
+    </w:p>
+    <w:p>
+      <w:pPr>
+        <w:pStyle w:val="Listenabsatz"/>
+        <w:numPr>
+          <w:ilvl w:val="0"/>
+          <w:numId w:val="24"/>
+        </w:numPr>
+      </w:pPr>
+      <w:r>
+        <w:t>Are enemies walking too fast for the player to interact?</w:t>
+      </w:r>
+    </w:p>
+    <w:p>
+      <w:pPr>
+        <w:pStyle w:val="Listenabsatz"/>
+        <w:numPr>
+          <w:ilvl w:val="0"/>
+          <w:numId w:val="24"/>
+        </w:numPr>
+      </w:pPr>
+      <w:r>
+        <w:t>Are enemies walking to slowly, to the point where it becomes boring?</w:t>
+      </w:r>
+    </w:p>
+    <w:p>
+      <w:pPr>
+        <w:pStyle w:val="Listenabsatz"/>
+        <w:numPr>
+          <w:ilvl w:val="0"/>
+          <w:numId w:val="24"/>
+        </w:numPr>
+      </w:pPr>
+      <w:r>
+        <w:t>Are towers doing enough damage to the enemies?</w:t>
+      </w:r>
+    </w:p>
+    <w:p>
+      <w:pPr>
+        <w:pStyle w:val="Listenabsatz"/>
+        <w:numPr>
+          <w:ilvl w:val="0"/>
+          <w:numId w:val="24"/>
+        </w:numPr>
+      </w:pPr>
+      <w:r>
+        <w:t>Are towers shooting fast enough to keep the player visually entertained?</w:t>
+      </w:r>
+    </w:p>
+    <w:p>
+      <w:pPr>
+        <w:pStyle w:val="Listenabsatz"/>
+        <w:numPr>
+          <w:ilvl w:val="0"/>
+          <w:numId w:val="24"/>
+        </w:numPr>
+      </w:pPr>
+      <w:r>
+        <w:t xml:space="preserve">Do enemies have enough health in comparison to </w:t>
+      </w:r>
+      <w:r>
+        <w:t>the</w:t>
+      </w:r>
+      <w:r>
+        <w:t xml:space="preserve"> damage output of the towers?</w:t>
+      </w:r>
+    </w:p>
+    <w:p>
+      <w:pPr>
+        <w:pStyle w:val="Listenabsatz"/>
+        <w:numPr>
+          <w:ilvl w:val="0"/>
+          <w:numId w:val="24"/>
+        </w:numPr>
+      </w:pPr>
+      <w:r>
+        <w:t>Are enemies doing a meaningful amount of damage to the castle</w:t>
+      </w:r>
+      <w:r>
+        <w:t xml:space="preserve"> to keep the player engaged?</w:t>
+      </w:r>
+    </w:p>
+    <w:p/>
+    <w:p>
+      <w:pPr>
+        <w:pStyle w:val="berschrift2"/>
         <w:numPr>
           <w:ilvl w:val="1"/>
           <w:numId w:val="1"/>
         </w:numPr>
       </w:pPr>
-      <w:bookmarkStart w:id="49" w:name="_Toc500766714"/>
+      <w:bookmarkStart w:id="48" w:name="_Toc500766714"/>
       <w:r>
         <w:t>Code</w:t>
       </w:r>
-      <w:bookmarkEnd w:id="49"/>
+      <w:bookmarkEnd w:id="48"/>
     </w:p>
     <w:p>
       <w:r>
@@ -8624,17 +8724,17 @@
     <w:p/>
     <w:p>
       <w:pPr>
-        <w:pStyle w:val="Heading2"/>
+        <w:pStyle w:val="berschrift2"/>
         <w:numPr>
           <w:ilvl w:val="1"/>
           <w:numId w:val="1"/>
         </w:numPr>
       </w:pPr>
-      <w:bookmarkStart w:id="50" w:name="_Toc500766715"/>
+      <w:bookmarkStart w:id="49" w:name="_Toc500766715"/>
       <w:r>
         <w:t>Installation</w:t>
       </w:r>
-      <w:bookmarkEnd w:id="50"/>
+      <w:bookmarkEnd w:id="49"/>
     </w:p>
     <w:p>
       <w:r>
@@ -8649,32 +8749,32 @@
     </w:p>
     <w:p>
       <w:pPr>
-        <w:pStyle w:val="Heading1"/>
+        <w:pStyle w:val="berschrift1"/>
         <w:numPr>
           <w:ilvl w:val="0"/>
           <w:numId w:val="1"/>
         </w:numPr>
       </w:pPr>
-      <w:bookmarkStart w:id="51" w:name="_Toc500766716"/>
+      <w:bookmarkStart w:id="50" w:name="_Toc500766716"/>
       <w:r>
         <w:lastRenderedPageBreak/>
         <w:t>Results</w:t>
       </w:r>
-      <w:bookmarkEnd w:id="51"/>
-    </w:p>
-    <w:p>
-      <w:pPr>
-        <w:pStyle w:val="Heading2"/>
+      <w:bookmarkEnd w:id="50"/>
+    </w:p>
+    <w:p>
+      <w:pPr>
+        <w:pStyle w:val="berschrift2"/>
         <w:numPr>
           <w:ilvl w:val="1"/>
           <w:numId w:val="1"/>
         </w:numPr>
       </w:pPr>
-      <w:bookmarkStart w:id="52" w:name="_Toc500766717"/>
+      <w:bookmarkStart w:id="51" w:name="_Toc500766717"/>
       <w:r>
         <w:t>Goal Summary</w:t>
       </w:r>
-      <w:bookmarkEnd w:id="52"/>
+      <w:bookmarkEnd w:id="51"/>
     </w:p>
     <w:p>
       <w:r>
@@ -8690,21 +8790,21 @@
     <w:p/>
     <w:p>
       <w:pPr>
-        <w:pStyle w:val="Heading2"/>
+        <w:pStyle w:val="berschrift2"/>
         <w:numPr>
           <w:ilvl w:val="1"/>
           <w:numId w:val="1"/>
         </w:numPr>
       </w:pPr>
-      <w:bookmarkStart w:id="53" w:name="_Toc500766718"/>
+      <w:bookmarkStart w:id="52" w:name="_Toc500766718"/>
       <w:r>
         <w:t>Remaining points for prototype goals</w:t>
       </w:r>
-      <w:bookmarkEnd w:id="53"/>
-    </w:p>
-    <w:p>
-      <w:pPr>
-        <w:pStyle w:val="ListParagraph"/>
+      <w:bookmarkEnd w:id="52"/>
+    </w:p>
+    <w:p>
+      <w:pPr>
+        <w:pStyle w:val="Listenabsatz"/>
         <w:numPr>
           <w:ilvl w:val="0"/>
           <w:numId w:val="20"/>
@@ -8720,7 +8820,7 @@
     </w:p>
     <w:p>
       <w:pPr>
-        <w:pStyle w:val="ListParagraph"/>
+        <w:pStyle w:val="Listenabsatz"/>
         <w:numPr>
           <w:ilvl w:val="0"/>
           <w:numId w:val="20"/>
@@ -8732,7 +8832,7 @@
     </w:p>
     <w:p>
       <w:pPr>
-        <w:pStyle w:val="ListParagraph"/>
+        <w:pStyle w:val="Listenabsatz"/>
         <w:numPr>
           <w:ilvl w:val="0"/>
           <w:numId w:val="20"/>
@@ -8747,18 +8847,18 @@
     </w:p>
     <w:p>
       <w:pPr>
-        <w:pStyle w:val="ListParagraph"/>
-      </w:pPr>
-    </w:p>
-    <w:p>
-      <w:pPr>
-        <w:pStyle w:val="Heading2"/>
+        <w:pStyle w:val="Listenabsatz"/>
+      </w:pPr>
+    </w:p>
+    <w:p>
+      <w:pPr>
+        <w:pStyle w:val="berschrift2"/>
         <w:numPr>
           <w:ilvl w:val="1"/>
           <w:numId w:val="1"/>
         </w:numPr>
       </w:pPr>
-      <w:bookmarkStart w:id="54" w:name="_Toc500766719"/>
+      <w:bookmarkStart w:id="53" w:name="_Toc500766719"/>
       <w:r>
         <w:t>Short-Term</w:t>
       </w:r>
@@ -8768,11 +8868,11 @@
       <w:r>
         <w:t>Improvements</w:t>
       </w:r>
-      <w:bookmarkEnd w:id="54"/>
-    </w:p>
-    <w:p>
-      <w:pPr>
-        <w:pStyle w:val="ListParagraph"/>
+      <w:bookmarkEnd w:id="53"/>
+    </w:p>
+    <w:p>
+      <w:pPr>
+        <w:pStyle w:val="Listenabsatz"/>
         <w:numPr>
           <w:ilvl w:val="0"/>
           <w:numId w:val="21"/>
@@ -8784,7 +8884,7 @@
     </w:p>
     <w:p>
       <w:pPr>
-        <w:pStyle w:val="ListParagraph"/>
+        <w:pStyle w:val="Listenabsatz"/>
         <w:numPr>
           <w:ilvl w:val="0"/>
           <w:numId w:val="21"/>
@@ -8796,7 +8896,7 @@
     </w:p>
     <w:p>
       <w:pPr>
-        <w:pStyle w:val="ListParagraph"/>
+        <w:pStyle w:val="Listenabsatz"/>
         <w:numPr>
           <w:ilvl w:val="0"/>
           <w:numId w:val="21"/>
@@ -8808,7 +8908,7 @@
     </w:p>
     <w:p>
       <w:pPr>
-        <w:pStyle w:val="ListParagraph"/>
+        <w:pStyle w:val="Listenabsatz"/>
         <w:numPr>
           <w:ilvl w:val="0"/>
           <w:numId w:val="21"/>
@@ -8820,7 +8920,7 @@
     </w:p>
     <w:p>
       <w:pPr>
-        <w:pStyle w:val="ListParagraph"/>
+        <w:pStyle w:val="Listenabsatz"/>
         <w:numPr>
           <w:ilvl w:val="0"/>
           <w:numId w:val="21"/>
@@ -8832,7 +8932,7 @@
     </w:p>
     <w:p>
       <w:pPr>
-        <w:pStyle w:val="ListParagraph"/>
+        <w:pStyle w:val="Listenabsatz"/>
         <w:numPr>
           <w:ilvl w:val="0"/>
           <w:numId w:val="21"/>
@@ -8845,13 +8945,13 @@
     <w:p/>
     <w:p>
       <w:pPr>
-        <w:pStyle w:val="Heading2"/>
+        <w:pStyle w:val="berschrift2"/>
         <w:numPr>
           <w:ilvl w:val="1"/>
           <w:numId w:val="1"/>
         </w:numPr>
       </w:pPr>
-      <w:bookmarkStart w:id="55" w:name="_Toc500766720"/>
+      <w:bookmarkStart w:id="54" w:name="_Toc500766720"/>
       <w:r>
         <w:t>Long-Term</w:t>
       </w:r>
@@ -8861,11 +8961,11 @@
       <w:r>
         <w:t>Improvements</w:t>
       </w:r>
-      <w:bookmarkEnd w:id="55"/>
-    </w:p>
-    <w:p>
-      <w:pPr>
-        <w:pStyle w:val="ListParagraph"/>
+      <w:bookmarkEnd w:id="54"/>
+    </w:p>
+    <w:p>
+      <w:pPr>
+        <w:pStyle w:val="Listenabsatz"/>
         <w:numPr>
           <w:ilvl w:val="0"/>
           <w:numId w:val="22"/>
@@ -8880,7 +8980,7 @@
     </w:p>
     <w:p>
       <w:pPr>
-        <w:pStyle w:val="ListParagraph"/>
+        <w:pStyle w:val="Listenabsatz"/>
         <w:numPr>
           <w:ilvl w:val="0"/>
           <w:numId w:val="22"/>
@@ -8892,7 +8992,7 @@
     </w:p>
     <w:p>
       <w:pPr>
-        <w:pStyle w:val="ListParagraph"/>
+        <w:pStyle w:val="Listenabsatz"/>
         <w:numPr>
           <w:ilvl w:val="0"/>
           <w:numId w:val="22"/>
@@ -8915,38 +9015,38 @@
     </w:p>
     <w:p>
       <w:pPr>
-        <w:pStyle w:val="Heading1"/>
+        <w:pStyle w:val="berschrift1"/>
         <w:numPr>
           <w:ilvl w:val="0"/>
           <w:numId w:val="1"/>
         </w:numPr>
       </w:pPr>
-      <w:bookmarkStart w:id="56" w:name="_Toc500766721"/>
+      <w:bookmarkStart w:id="55" w:name="_Toc500766721"/>
       <w:r>
         <w:lastRenderedPageBreak/>
         <w:t>Appendix</w:t>
       </w:r>
-      <w:bookmarkEnd w:id="56"/>
-    </w:p>
-    <w:p>
-      <w:pPr>
-        <w:pStyle w:val="Heading2"/>
+      <w:bookmarkEnd w:id="55"/>
+    </w:p>
+    <w:p>
+      <w:pPr>
+        <w:pStyle w:val="berschrift2"/>
         <w:numPr>
           <w:ilvl w:val="1"/>
           <w:numId w:val="1"/>
         </w:numPr>
       </w:pPr>
-      <w:bookmarkStart w:id="57" w:name="_Toc500766722"/>
+      <w:bookmarkStart w:id="56" w:name="_Toc500766722"/>
       <w:r>
         <w:t>Project Management</w:t>
       </w:r>
-      <w:bookmarkEnd w:id="57"/>
-    </w:p>
-    <w:p>
-      <w:pPr>
-        <w:pStyle w:val="Heading3"/>
-      </w:pPr>
-      <w:bookmarkStart w:id="58" w:name="_Toc500766723"/>
+      <w:bookmarkEnd w:id="56"/>
+    </w:p>
+    <w:p>
+      <w:pPr>
+        <w:pStyle w:val="berschrift3"/>
+      </w:pPr>
+      <w:bookmarkStart w:id="57" w:name="_Toc500766723"/>
       <w:r>
         <w:t>6.1.3.</w:t>
       </w:r>
@@ -8954,7 +9054,7 @@
         <w:tab/>
         <w:t>Summary project management processes</w:t>
       </w:r>
-      <w:bookmarkEnd w:id="58"/>
+      <w:bookmarkEnd w:id="57"/>
     </w:p>
     <w:p>
       <w:r>
@@ -8981,9 +9081,9 @@
     <w:p/>
     <w:p>
       <w:pPr>
-        <w:pStyle w:val="Heading3"/>
-      </w:pPr>
-      <w:bookmarkStart w:id="59" w:name="_Toc500766724"/>
+        <w:pStyle w:val="berschrift3"/>
+      </w:pPr>
+      <w:bookmarkStart w:id="58" w:name="_Toc500766724"/>
       <w:r>
         <w:t>6.1.3.</w:t>
       </w:r>
@@ -8991,11 +9091,11 @@
         <w:tab/>
         <w:t>Time expenditures breakdown</w:t>
       </w:r>
-      <w:bookmarkEnd w:id="59"/>
+      <w:bookmarkEnd w:id="58"/>
     </w:p>
     <w:tbl>
       <w:tblPr>
-        <w:tblStyle w:val="GridTable5Dark-Accent1"/>
+        <w:tblStyle w:val="Gitternetztabelle5dunkelAkzent1"/>
         <w:tblW w:w="0" w:type="auto"/>
         <w:tblCellMar>
           <w:top w:w="142" w:type="dxa"/>
@@ -9666,15 +9766,7 @@
     <w:p/>
     <w:p>
       <w:r>
-        <w:t xml:space="preserve">As becomes clear from the table above the team was very accurate when estimating the specific tasks. In some </w:t>
-      </w:r>
-      <w:proofErr w:type="gramStart"/>
-      <w:r>
-        <w:t>iterations</w:t>
-      </w:r>
-      <w:proofErr w:type="gramEnd"/>
-      <w:r>
-        <w:t xml:space="preserve"> we slightly overstepped our goal but in others we didn’t need all the time set aside for the tasks. Only in the last iteration we saved a lot of time which is because we set high estimations for the manual and final report out of caution.</w:t>
+        <w:t>As becomes clear from the table above the team was very accurate when estimating the specific tasks. In some iterations we slightly overstepped our goal but in others we didn’t need all the time set aside for the tasks. Only in the last iteration we saved a lot of time which is because we set high estimations for the manual and final report out of caution.</w:t>
       </w:r>
       <w:r>
         <w:br w:type="page"/>
@@ -9682,25 +9774,24 @@
     </w:p>
     <w:p>
       <w:pPr>
-        <w:pStyle w:val="Heading2"/>
+        <w:pStyle w:val="berschrift2"/>
         <w:numPr>
           <w:ilvl w:val="1"/>
           <w:numId w:val="1"/>
         </w:numPr>
       </w:pPr>
-      <w:bookmarkStart w:id="60" w:name="_Toc500766725"/>
+      <w:bookmarkStart w:id="59" w:name="_Toc500766725"/>
       <w:r>
         <w:lastRenderedPageBreak/>
         <w:t>Bibliography</w:t>
       </w:r>
-      <w:bookmarkEnd w:id="60"/>
+      <w:bookmarkEnd w:id="59"/>
     </w:p>
     <w:sdt>
       <w:sdtPr>
         <w:id w:val="111145805"/>
         <w:bibliography/>
       </w:sdtPr>
-      <w:sdtEndPr/>
       <w:sdtContent>
         <w:p>
           <w:pPr>
@@ -9748,7 +9839,7 @@
               </w:tcPr>
               <w:p>
                 <w:pPr>
-                  <w:pStyle w:val="Bibliography"/>
+                  <w:pStyle w:val="Literaturverzeichnis"/>
                   <w:rPr>
                     <w:noProof/>
                     <w:lang w:val="en-GB"/>
@@ -9770,7 +9861,7 @@
               </w:tcPr>
               <w:p>
                 <w:pPr>
-                  <w:pStyle w:val="Bibliography"/>
+                  <w:pStyle w:val="Literaturverzeichnis"/>
                   <w:rPr>
                     <w:noProof/>
                     <w:lang w:val="fr-CH"/>
@@ -9804,7 +9895,7 @@
               </w:tcPr>
               <w:p>
                 <w:pPr>
-                  <w:pStyle w:val="Bibliography"/>
+                  <w:pStyle w:val="Literaturverzeichnis"/>
                   <w:rPr>
                     <w:noProof/>
                     <w:lang w:val="de-DE"/>
@@ -9826,7 +9917,7 @@
               </w:tcPr>
               <w:p>
                 <w:pPr>
-                  <w:pStyle w:val="Bibliography"/>
+                  <w:pStyle w:val="Literaturverzeichnis"/>
                   <w:rPr>
                     <w:noProof/>
                     <w:lang w:val="de-DE"/>
@@ -9863,21 +9954,21 @@
     </w:sdt>
     <w:p>
       <w:pPr>
-        <w:pStyle w:val="Heading2"/>
+        <w:pStyle w:val="berschrift2"/>
         <w:numPr>
           <w:ilvl w:val="1"/>
           <w:numId w:val="1"/>
         </w:numPr>
       </w:pPr>
-      <w:bookmarkStart w:id="61" w:name="_Toc500766726"/>
+      <w:bookmarkStart w:id="60" w:name="_Toc500766726"/>
       <w:r>
         <w:t>Glossary</w:t>
       </w:r>
-      <w:bookmarkEnd w:id="61"/>
+      <w:bookmarkEnd w:id="60"/>
     </w:p>
     <w:tbl>
       <w:tblPr>
-        <w:tblStyle w:val="GridTable5Dark-Accent1"/>
+        <w:tblStyle w:val="Gitternetztabelle5dunkelAkzent1"/>
         <w:tblW w:w="0" w:type="auto"/>
         <w:tblCellMar>
           <w:top w:w="142" w:type="dxa"/>
@@ -10194,7 +10285,7 @@
     <w:p/>
     <w:p>
       <w:pPr>
-        <w:pStyle w:val="Heading2"/>
+        <w:pStyle w:val="berschrift2"/>
         <w:numPr>
           <w:ilvl w:val="1"/>
           <w:numId w:val="1"/>
@@ -10203,17 +10294,19 @@
           <w:highlight w:val="yellow"/>
         </w:rPr>
       </w:pPr>
-      <w:bookmarkStart w:id="62" w:name="_Toc500766727"/>
+      <w:bookmarkStart w:id="61" w:name="_Toc500766727"/>
       <w:r>
         <w:rPr>
           <w:highlight w:val="yellow"/>
         </w:rPr>
         <w:t>Manual</w:t>
       </w:r>
+      <w:bookmarkEnd w:id="61"/>
+    </w:p>
+    <w:p>
+      <w:bookmarkStart w:id="62" w:name="_GoBack"/>
       <w:bookmarkEnd w:id="62"/>
     </w:p>
-    <w:p/>
-    <w:p/>
     <w:sectPr>
       <w:headerReference w:type="default" r:id="rId12"/>
       <w:footerReference w:type="even" r:id="rId13"/>
@@ -10230,7 +10323,7 @@
 </file>
 
 <file path=word/endnotes.xml><?xml version="1.0" encoding="utf-8"?>
-<w:endnotes xmlns:wpc="http://schemas.microsoft.com/office/word/2010/wordprocessingCanvas" xmlns:mo="http://schemas.microsoft.com/office/mac/office/2008/main" xmlns:mc="http://schemas.openxmlformats.org/markup-compatibility/2006" xmlns:mv="urn:schemas-microsoft-com:mac:vml" xmlns:o="urn:schemas-microsoft-com:office:office" xmlns:r="http://schemas.openxmlformats.org/officeDocument/2006/relationships" xmlns:m="http://schemas.openxmlformats.org/officeDocument/2006/math" xmlns:v="urn:schemas-microsoft-com:vml" xmlns:wp14="http://schemas.microsoft.com/office/word/2010/wordprocessingDrawing" xmlns:wp="http://schemas.openxmlformats.org/drawingml/2006/wordprocessingDrawing" xmlns:w10="urn:schemas-microsoft-com:office:word" xmlns:w="http://schemas.openxmlformats.org/wordprocessingml/2006/main" xmlns:w14="http://schemas.microsoft.com/office/word/2010/wordml" xmlns:w15="http://schemas.microsoft.com/office/word/2012/wordml" xmlns:wpg="http://schemas.microsoft.com/office/word/2010/wordprocessingGroup" xmlns:wpi="http://schemas.microsoft.com/office/word/2010/wordprocessingInk" xmlns:wne="http://schemas.microsoft.com/office/word/2006/wordml" xmlns:wps="http://schemas.microsoft.com/office/word/2010/wordprocessingShape" mc:Ignorable="w14 w15 wp14">
+<w:endnotes xmlns:wpc="http://schemas.microsoft.com/office/word/2010/wordprocessingCanvas" xmlns:cx="http://schemas.microsoft.com/office/drawing/2014/chartex" xmlns:cx1="http://schemas.microsoft.com/office/drawing/2015/9/8/chartex" xmlns:cx2="http://schemas.microsoft.com/office/drawing/2015/10/21/chartex" xmlns:cx3="http://schemas.microsoft.com/office/drawing/2016/5/9/chartex" xmlns:cx4="http://schemas.microsoft.com/office/drawing/2016/5/10/chartex" xmlns:cx5="http://schemas.microsoft.com/office/drawing/2016/5/11/chartex" xmlns:cx6="http://schemas.microsoft.com/office/drawing/2016/5/12/chartex" xmlns:cx7="http://schemas.microsoft.com/office/drawing/2016/5/13/chartex" xmlns:cx8="http://schemas.microsoft.com/office/drawing/2016/5/14/chartex" xmlns:mc="http://schemas.openxmlformats.org/markup-compatibility/2006" xmlns:aink="http://schemas.microsoft.com/office/drawing/2016/ink" xmlns:am3d="http://schemas.microsoft.com/office/drawing/2017/model3d" xmlns:o="urn:schemas-microsoft-com:office:office" xmlns:r="http://schemas.openxmlformats.org/officeDocument/2006/relationships" xmlns:m="http://schemas.openxmlformats.org/officeDocument/2006/math" xmlns:v="urn:schemas-microsoft-com:vml" xmlns:wp14="http://schemas.microsoft.com/office/word/2010/wordprocessingDrawing" xmlns:wp="http://schemas.openxmlformats.org/drawingml/2006/wordprocessingDrawing" xmlns:w10="urn:schemas-microsoft-com:office:word" xmlns:w="http://schemas.openxmlformats.org/wordprocessingml/2006/main" xmlns:w14="http://schemas.microsoft.com/office/word/2010/wordml" xmlns:w15="http://schemas.microsoft.com/office/word/2012/wordml" xmlns:w16cid="http://schemas.microsoft.com/office/word/2016/wordml/cid" xmlns:w16se="http://schemas.microsoft.com/office/word/2015/wordml/symex" xmlns:wpg="http://schemas.microsoft.com/office/word/2010/wordprocessingGroup" xmlns:wpi="http://schemas.microsoft.com/office/word/2010/wordprocessingInk" xmlns:wne="http://schemas.microsoft.com/office/word/2006/wordml" xmlns:wps="http://schemas.microsoft.com/office/word/2010/wordprocessingShape" mc:Ignorable="w14 w15 w16se w16cid wp14">
   <w:endnote w:type="separator" w:id="-1">
     <w:p>
       <w:r>
@@ -10249,37 +10342,37 @@
 </file>
 
 <file path=word/footer1.xml><?xml version="1.0" encoding="utf-8"?>
-<w:ftr xmlns:wpc="http://schemas.microsoft.com/office/word/2010/wordprocessingCanvas" xmlns:mo="http://schemas.microsoft.com/office/mac/office/2008/main" xmlns:mc="http://schemas.openxmlformats.org/markup-compatibility/2006" xmlns:mv="urn:schemas-microsoft-com:mac:vml" xmlns:o="urn:schemas-microsoft-com:office:office" xmlns:r="http://schemas.openxmlformats.org/officeDocument/2006/relationships" xmlns:m="http://schemas.openxmlformats.org/officeDocument/2006/math" xmlns:v="urn:schemas-microsoft-com:vml" xmlns:wp14="http://schemas.microsoft.com/office/word/2010/wordprocessingDrawing" xmlns:wp="http://schemas.openxmlformats.org/drawingml/2006/wordprocessingDrawing" xmlns:w10="urn:schemas-microsoft-com:office:word" xmlns:w="http://schemas.openxmlformats.org/wordprocessingml/2006/main" xmlns:w14="http://schemas.microsoft.com/office/word/2010/wordml" xmlns:w15="http://schemas.microsoft.com/office/word/2012/wordml" xmlns:wpg="http://schemas.microsoft.com/office/word/2010/wordprocessingGroup" xmlns:wpi="http://schemas.microsoft.com/office/word/2010/wordprocessingInk" xmlns:wne="http://schemas.microsoft.com/office/word/2006/wordml" xmlns:wps="http://schemas.microsoft.com/office/word/2010/wordprocessingShape" mc:Ignorable="w14 w15 wp14">
+<w:ftr xmlns:wpc="http://schemas.microsoft.com/office/word/2010/wordprocessingCanvas" xmlns:cx="http://schemas.microsoft.com/office/drawing/2014/chartex" xmlns:cx1="http://schemas.microsoft.com/office/drawing/2015/9/8/chartex" xmlns:cx2="http://schemas.microsoft.com/office/drawing/2015/10/21/chartex" xmlns:cx3="http://schemas.microsoft.com/office/drawing/2016/5/9/chartex" xmlns:cx4="http://schemas.microsoft.com/office/drawing/2016/5/10/chartex" xmlns:cx5="http://schemas.microsoft.com/office/drawing/2016/5/11/chartex" xmlns:cx6="http://schemas.microsoft.com/office/drawing/2016/5/12/chartex" xmlns:cx7="http://schemas.microsoft.com/office/drawing/2016/5/13/chartex" xmlns:cx8="http://schemas.microsoft.com/office/drawing/2016/5/14/chartex" xmlns:mc="http://schemas.openxmlformats.org/markup-compatibility/2006" xmlns:aink="http://schemas.microsoft.com/office/drawing/2016/ink" xmlns:am3d="http://schemas.microsoft.com/office/drawing/2017/model3d" xmlns:o="urn:schemas-microsoft-com:office:office" xmlns:r="http://schemas.openxmlformats.org/officeDocument/2006/relationships" xmlns:m="http://schemas.openxmlformats.org/officeDocument/2006/math" xmlns:v="urn:schemas-microsoft-com:vml" xmlns:wp14="http://schemas.microsoft.com/office/word/2010/wordprocessingDrawing" xmlns:wp="http://schemas.openxmlformats.org/drawingml/2006/wordprocessingDrawing" xmlns:w10="urn:schemas-microsoft-com:office:word" xmlns:w="http://schemas.openxmlformats.org/wordprocessingml/2006/main" xmlns:w14="http://schemas.microsoft.com/office/word/2010/wordml" xmlns:w15="http://schemas.microsoft.com/office/word/2012/wordml" xmlns:w16cid="http://schemas.microsoft.com/office/word/2016/wordml/cid" xmlns:w16se="http://schemas.microsoft.com/office/word/2015/wordml/symex" xmlns:wpg="http://schemas.microsoft.com/office/word/2010/wordprocessingGroup" xmlns:wpi="http://schemas.microsoft.com/office/word/2010/wordprocessingInk" xmlns:wne="http://schemas.microsoft.com/office/word/2006/wordml" xmlns:wps="http://schemas.microsoft.com/office/word/2010/wordprocessingShape" mc:Ignorable="w14 w15 w16se w16cid wp14">
   <w:p>
     <w:pPr>
-      <w:pStyle w:val="Footer"/>
+      <w:pStyle w:val="Fuzeile"/>
       <w:framePr w:wrap="none" w:vAnchor="text" w:hAnchor="margin" w:xAlign="right" w:y="1"/>
       <w:rPr>
-        <w:rStyle w:val="PageNumber"/>
+        <w:rStyle w:val="Seitenzahl"/>
       </w:rPr>
     </w:pPr>
     <w:r>
       <w:rPr>
-        <w:rStyle w:val="PageNumber"/>
+        <w:rStyle w:val="Seitenzahl"/>
       </w:rPr>
       <w:fldChar w:fldCharType="begin"/>
     </w:r>
     <w:r>
       <w:rPr>
-        <w:rStyle w:val="PageNumber"/>
+        <w:rStyle w:val="Seitenzahl"/>
       </w:rPr>
       <w:instrText xml:space="preserve">PAGE  </w:instrText>
     </w:r>
     <w:r>
       <w:rPr>
-        <w:rStyle w:val="PageNumber"/>
+        <w:rStyle w:val="Seitenzahl"/>
       </w:rPr>
       <w:fldChar w:fldCharType="end"/>
     </w:r>
   </w:p>
   <w:p>
     <w:pPr>
-      <w:pStyle w:val="Footer"/>
+      <w:pStyle w:val="Fuzeile"/>
       <w:ind w:right="360"/>
     </w:pPr>
   </w:p>
@@ -10287,50 +10380,50 @@
 </file>
 
 <file path=word/footer2.xml><?xml version="1.0" encoding="utf-8"?>
-<w:ftr xmlns:wpc="http://schemas.microsoft.com/office/word/2010/wordprocessingCanvas" xmlns:mo="http://schemas.microsoft.com/office/mac/office/2008/main" xmlns:mc="http://schemas.openxmlformats.org/markup-compatibility/2006" xmlns:mv="urn:schemas-microsoft-com:mac:vml" xmlns:o="urn:schemas-microsoft-com:office:office" xmlns:r="http://schemas.openxmlformats.org/officeDocument/2006/relationships" xmlns:m="http://schemas.openxmlformats.org/officeDocument/2006/math" xmlns:v="urn:schemas-microsoft-com:vml" xmlns:wp14="http://schemas.microsoft.com/office/word/2010/wordprocessingDrawing" xmlns:wp="http://schemas.openxmlformats.org/drawingml/2006/wordprocessingDrawing" xmlns:w10="urn:schemas-microsoft-com:office:word" xmlns:w="http://schemas.openxmlformats.org/wordprocessingml/2006/main" xmlns:w14="http://schemas.microsoft.com/office/word/2010/wordml" xmlns:w15="http://schemas.microsoft.com/office/word/2012/wordml" xmlns:wpg="http://schemas.microsoft.com/office/word/2010/wordprocessingGroup" xmlns:wpi="http://schemas.microsoft.com/office/word/2010/wordprocessingInk" xmlns:wne="http://schemas.microsoft.com/office/word/2006/wordml" xmlns:wps="http://schemas.microsoft.com/office/word/2010/wordprocessingShape" mc:Ignorable="w14 w15 wp14">
+<w:ftr xmlns:wpc="http://schemas.microsoft.com/office/word/2010/wordprocessingCanvas" xmlns:cx="http://schemas.microsoft.com/office/drawing/2014/chartex" xmlns:cx1="http://schemas.microsoft.com/office/drawing/2015/9/8/chartex" xmlns:cx2="http://schemas.microsoft.com/office/drawing/2015/10/21/chartex" xmlns:cx3="http://schemas.microsoft.com/office/drawing/2016/5/9/chartex" xmlns:cx4="http://schemas.microsoft.com/office/drawing/2016/5/10/chartex" xmlns:cx5="http://schemas.microsoft.com/office/drawing/2016/5/11/chartex" xmlns:cx6="http://schemas.microsoft.com/office/drawing/2016/5/12/chartex" xmlns:cx7="http://schemas.microsoft.com/office/drawing/2016/5/13/chartex" xmlns:cx8="http://schemas.microsoft.com/office/drawing/2016/5/14/chartex" xmlns:mc="http://schemas.openxmlformats.org/markup-compatibility/2006" xmlns:aink="http://schemas.microsoft.com/office/drawing/2016/ink" xmlns:am3d="http://schemas.microsoft.com/office/drawing/2017/model3d" xmlns:o="urn:schemas-microsoft-com:office:office" xmlns:r="http://schemas.openxmlformats.org/officeDocument/2006/relationships" xmlns:m="http://schemas.openxmlformats.org/officeDocument/2006/math" xmlns:v="urn:schemas-microsoft-com:vml" xmlns:wp14="http://schemas.microsoft.com/office/word/2010/wordprocessingDrawing" xmlns:wp="http://schemas.openxmlformats.org/drawingml/2006/wordprocessingDrawing" xmlns:w10="urn:schemas-microsoft-com:office:word" xmlns:w="http://schemas.openxmlformats.org/wordprocessingml/2006/main" xmlns:w14="http://schemas.microsoft.com/office/word/2010/wordml" xmlns:w15="http://schemas.microsoft.com/office/word/2012/wordml" xmlns:w16cid="http://schemas.microsoft.com/office/word/2016/wordml/cid" xmlns:w16se="http://schemas.microsoft.com/office/word/2015/wordml/symex" xmlns:wpg="http://schemas.microsoft.com/office/word/2010/wordprocessingGroup" xmlns:wpi="http://schemas.microsoft.com/office/word/2010/wordprocessingInk" xmlns:wne="http://schemas.microsoft.com/office/word/2006/wordml" xmlns:wps="http://schemas.microsoft.com/office/word/2010/wordprocessingShape" mc:Ignorable="w14 w15 w16se w16cid wp14">
   <w:p>
     <w:pPr>
-      <w:pStyle w:val="Footer"/>
+      <w:pStyle w:val="Fuzeile"/>
       <w:framePr w:wrap="none" w:vAnchor="text" w:hAnchor="margin" w:xAlign="right" w:y="1"/>
       <w:rPr>
-        <w:rStyle w:val="PageNumber"/>
+        <w:rStyle w:val="Seitenzahl"/>
       </w:rPr>
     </w:pPr>
     <w:r>
       <w:rPr>
-        <w:rStyle w:val="PageNumber"/>
+        <w:rStyle w:val="Seitenzahl"/>
       </w:rPr>
       <w:fldChar w:fldCharType="begin"/>
     </w:r>
     <w:r>
       <w:rPr>
-        <w:rStyle w:val="PageNumber"/>
+        <w:rStyle w:val="Seitenzahl"/>
       </w:rPr>
       <w:instrText xml:space="preserve">PAGE  </w:instrText>
     </w:r>
     <w:r>
       <w:rPr>
-        <w:rStyle w:val="PageNumber"/>
+        <w:rStyle w:val="Seitenzahl"/>
       </w:rPr>
       <w:fldChar w:fldCharType="separate"/>
     </w:r>
     <w:r>
       <w:rPr>
-        <w:rStyle w:val="PageNumber"/>
+        <w:rStyle w:val="Seitenzahl"/>
         <w:noProof/>
       </w:rPr>
-      <w:t>3</w:t>
+      <w:t>17</w:t>
     </w:r>
     <w:r>
       <w:rPr>
-        <w:rStyle w:val="PageNumber"/>
+        <w:rStyle w:val="Seitenzahl"/>
       </w:rPr>
       <w:fldChar w:fldCharType="end"/>
     </w:r>
   </w:p>
   <w:p>
     <w:pPr>
-      <w:pStyle w:val="Footer"/>
+      <w:pStyle w:val="Fuzeile"/>
       <w:ind w:right="360"/>
     </w:pPr>
     <w:r>
@@ -10347,7 +10440,7 @@
 </file>
 
 <file path=word/footnotes.xml><?xml version="1.0" encoding="utf-8"?>
-<w:footnotes xmlns:wpc="http://schemas.microsoft.com/office/word/2010/wordprocessingCanvas" xmlns:mo="http://schemas.microsoft.com/office/mac/office/2008/main" xmlns:mc="http://schemas.openxmlformats.org/markup-compatibility/2006" xmlns:mv="urn:schemas-microsoft-com:mac:vml" xmlns:o="urn:schemas-microsoft-com:office:office" xmlns:r="http://schemas.openxmlformats.org/officeDocument/2006/relationships" xmlns:m="http://schemas.openxmlformats.org/officeDocument/2006/math" xmlns:v="urn:schemas-microsoft-com:vml" xmlns:wp14="http://schemas.microsoft.com/office/word/2010/wordprocessingDrawing" xmlns:wp="http://schemas.openxmlformats.org/drawingml/2006/wordprocessingDrawing" xmlns:w10="urn:schemas-microsoft-com:office:word" xmlns:w="http://schemas.openxmlformats.org/wordprocessingml/2006/main" xmlns:w14="http://schemas.microsoft.com/office/word/2010/wordml" xmlns:w15="http://schemas.microsoft.com/office/word/2012/wordml" xmlns:wpg="http://schemas.microsoft.com/office/word/2010/wordprocessingGroup" xmlns:wpi="http://schemas.microsoft.com/office/word/2010/wordprocessingInk" xmlns:wne="http://schemas.microsoft.com/office/word/2006/wordml" xmlns:wps="http://schemas.microsoft.com/office/word/2010/wordprocessingShape" mc:Ignorable="w14 w15 wp14">
+<w:footnotes xmlns:wpc="http://schemas.microsoft.com/office/word/2010/wordprocessingCanvas" xmlns:cx="http://schemas.microsoft.com/office/drawing/2014/chartex" xmlns:cx1="http://schemas.microsoft.com/office/drawing/2015/9/8/chartex" xmlns:cx2="http://schemas.microsoft.com/office/drawing/2015/10/21/chartex" xmlns:cx3="http://schemas.microsoft.com/office/drawing/2016/5/9/chartex" xmlns:cx4="http://schemas.microsoft.com/office/drawing/2016/5/10/chartex" xmlns:cx5="http://schemas.microsoft.com/office/drawing/2016/5/11/chartex" xmlns:cx6="http://schemas.microsoft.com/office/drawing/2016/5/12/chartex" xmlns:cx7="http://schemas.microsoft.com/office/drawing/2016/5/13/chartex" xmlns:cx8="http://schemas.microsoft.com/office/drawing/2016/5/14/chartex" xmlns:mc="http://schemas.openxmlformats.org/markup-compatibility/2006" xmlns:aink="http://schemas.microsoft.com/office/drawing/2016/ink" xmlns:am3d="http://schemas.microsoft.com/office/drawing/2017/model3d" xmlns:o="urn:schemas-microsoft-com:office:office" xmlns:r="http://schemas.openxmlformats.org/officeDocument/2006/relationships" xmlns:m="http://schemas.openxmlformats.org/officeDocument/2006/math" xmlns:v="urn:schemas-microsoft-com:vml" xmlns:wp14="http://schemas.microsoft.com/office/word/2010/wordprocessingDrawing" xmlns:wp="http://schemas.openxmlformats.org/drawingml/2006/wordprocessingDrawing" xmlns:w10="urn:schemas-microsoft-com:office:word" xmlns:w="http://schemas.openxmlformats.org/wordprocessingml/2006/main" xmlns:w14="http://schemas.microsoft.com/office/word/2010/wordml" xmlns:w15="http://schemas.microsoft.com/office/word/2012/wordml" xmlns:w16cid="http://schemas.microsoft.com/office/word/2016/wordml/cid" xmlns:w16se="http://schemas.microsoft.com/office/word/2015/wordml/symex" xmlns:wpg="http://schemas.microsoft.com/office/word/2010/wordprocessingGroup" xmlns:wpi="http://schemas.microsoft.com/office/word/2010/wordprocessingInk" xmlns:wne="http://schemas.microsoft.com/office/word/2006/wordml" xmlns:wps="http://schemas.microsoft.com/office/word/2010/wordprocessingShape" mc:Ignorable="w14 w15 w16se w16cid wp14">
   <w:footnote w:type="separator" w:id="-1">
     <w:p>
       <w:r>
@@ -10366,10 +10459,10 @@
 </file>
 
 <file path=word/header1.xml><?xml version="1.0" encoding="utf-8"?>
-<w:hdr xmlns:wpc="http://schemas.microsoft.com/office/word/2010/wordprocessingCanvas" xmlns:mo="http://schemas.microsoft.com/office/mac/office/2008/main" xmlns:mc="http://schemas.openxmlformats.org/markup-compatibility/2006" xmlns:mv="urn:schemas-microsoft-com:mac:vml" xmlns:o="urn:schemas-microsoft-com:office:office" xmlns:r="http://schemas.openxmlformats.org/officeDocument/2006/relationships" xmlns:m="http://schemas.openxmlformats.org/officeDocument/2006/math" xmlns:v="urn:schemas-microsoft-com:vml" xmlns:wp14="http://schemas.microsoft.com/office/word/2010/wordprocessingDrawing" xmlns:wp="http://schemas.openxmlformats.org/drawingml/2006/wordprocessingDrawing" xmlns:w10="urn:schemas-microsoft-com:office:word" xmlns:w="http://schemas.openxmlformats.org/wordprocessingml/2006/main" xmlns:w14="http://schemas.microsoft.com/office/word/2010/wordml" xmlns:w15="http://schemas.microsoft.com/office/word/2012/wordml" xmlns:wpg="http://schemas.microsoft.com/office/word/2010/wordprocessingGroup" xmlns:wpi="http://schemas.microsoft.com/office/word/2010/wordprocessingInk" xmlns:wne="http://schemas.microsoft.com/office/word/2006/wordml" xmlns:wps="http://schemas.microsoft.com/office/word/2010/wordprocessingShape" mc:Ignorable="w14 w15 wp14">
+<w:hdr xmlns:wpc="http://schemas.microsoft.com/office/word/2010/wordprocessingCanvas" xmlns:cx="http://schemas.microsoft.com/office/drawing/2014/chartex" xmlns:cx1="http://schemas.microsoft.com/office/drawing/2015/9/8/chartex" xmlns:cx2="http://schemas.microsoft.com/office/drawing/2015/10/21/chartex" xmlns:cx3="http://schemas.microsoft.com/office/drawing/2016/5/9/chartex" xmlns:cx4="http://schemas.microsoft.com/office/drawing/2016/5/10/chartex" xmlns:cx5="http://schemas.microsoft.com/office/drawing/2016/5/11/chartex" xmlns:cx6="http://schemas.microsoft.com/office/drawing/2016/5/12/chartex" xmlns:cx7="http://schemas.microsoft.com/office/drawing/2016/5/13/chartex" xmlns:cx8="http://schemas.microsoft.com/office/drawing/2016/5/14/chartex" xmlns:mc="http://schemas.openxmlformats.org/markup-compatibility/2006" xmlns:aink="http://schemas.microsoft.com/office/drawing/2016/ink" xmlns:am3d="http://schemas.microsoft.com/office/drawing/2017/model3d" xmlns:o="urn:schemas-microsoft-com:office:office" xmlns:r="http://schemas.openxmlformats.org/officeDocument/2006/relationships" xmlns:m="http://schemas.openxmlformats.org/officeDocument/2006/math" xmlns:v="urn:schemas-microsoft-com:vml" xmlns:wp14="http://schemas.microsoft.com/office/word/2010/wordprocessingDrawing" xmlns:wp="http://schemas.openxmlformats.org/drawingml/2006/wordprocessingDrawing" xmlns:w10="urn:schemas-microsoft-com:office:word" xmlns:w="http://schemas.openxmlformats.org/wordprocessingml/2006/main" xmlns:w14="http://schemas.microsoft.com/office/word/2010/wordml" xmlns:w15="http://schemas.microsoft.com/office/word/2012/wordml" xmlns:w16cid="http://schemas.microsoft.com/office/word/2016/wordml/cid" xmlns:w16se="http://schemas.microsoft.com/office/word/2015/wordml/symex" xmlns:wpg="http://schemas.microsoft.com/office/word/2010/wordprocessingGroup" xmlns:wpi="http://schemas.microsoft.com/office/word/2010/wordprocessingInk" xmlns:wne="http://schemas.microsoft.com/office/word/2006/wordml" xmlns:wps="http://schemas.microsoft.com/office/word/2010/wordprocessingShape" mc:Ignorable="w14 w15 w16se w16cid wp14">
   <w:p>
     <w:pPr>
-      <w:pStyle w:val="Header"/>
+      <w:pStyle w:val="Kopfzeile"/>
     </w:pPr>
     <w:r>
       <w:t>Team 5</w:t>
@@ -10387,10 +10480,10 @@
 </file>
 
 <file path=word/header2.xml><?xml version="1.0" encoding="utf-8"?>
-<w:hdr xmlns:wpc="http://schemas.microsoft.com/office/word/2010/wordprocessingCanvas" xmlns:mo="http://schemas.microsoft.com/office/mac/office/2008/main" xmlns:mc="http://schemas.openxmlformats.org/markup-compatibility/2006" xmlns:mv="urn:schemas-microsoft-com:mac:vml" xmlns:o="urn:schemas-microsoft-com:office:office" xmlns:r="http://schemas.openxmlformats.org/officeDocument/2006/relationships" xmlns:m="http://schemas.openxmlformats.org/officeDocument/2006/math" xmlns:v="urn:schemas-microsoft-com:vml" xmlns:wp14="http://schemas.microsoft.com/office/word/2010/wordprocessingDrawing" xmlns:wp="http://schemas.openxmlformats.org/drawingml/2006/wordprocessingDrawing" xmlns:w10="urn:schemas-microsoft-com:office:word" xmlns:w="http://schemas.openxmlformats.org/wordprocessingml/2006/main" xmlns:w14="http://schemas.microsoft.com/office/word/2010/wordml" xmlns:w15="http://schemas.microsoft.com/office/word/2012/wordml" xmlns:wpg="http://schemas.microsoft.com/office/word/2010/wordprocessingGroup" xmlns:wpi="http://schemas.microsoft.com/office/word/2010/wordprocessingInk" xmlns:wne="http://schemas.microsoft.com/office/word/2006/wordml" xmlns:wps="http://schemas.microsoft.com/office/word/2010/wordprocessingShape" mc:Ignorable="w14 w15 wp14">
+<w:hdr xmlns:wpc="http://schemas.microsoft.com/office/word/2010/wordprocessingCanvas" xmlns:cx="http://schemas.microsoft.com/office/drawing/2014/chartex" xmlns:cx1="http://schemas.microsoft.com/office/drawing/2015/9/8/chartex" xmlns:cx2="http://schemas.microsoft.com/office/drawing/2015/10/21/chartex" xmlns:cx3="http://schemas.microsoft.com/office/drawing/2016/5/9/chartex" xmlns:cx4="http://schemas.microsoft.com/office/drawing/2016/5/10/chartex" xmlns:cx5="http://schemas.microsoft.com/office/drawing/2016/5/11/chartex" xmlns:cx6="http://schemas.microsoft.com/office/drawing/2016/5/12/chartex" xmlns:cx7="http://schemas.microsoft.com/office/drawing/2016/5/13/chartex" xmlns:cx8="http://schemas.microsoft.com/office/drawing/2016/5/14/chartex" xmlns:mc="http://schemas.openxmlformats.org/markup-compatibility/2006" xmlns:aink="http://schemas.microsoft.com/office/drawing/2016/ink" xmlns:am3d="http://schemas.microsoft.com/office/drawing/2017/model3d" xmlns:o="urn:schemas-microsoft-com:office:office" xmlns:r="http://schemas.openxmlformats.org/officeDocument/2006/relationships" xmlns:m="http://schemas.openxmlformats.org/officeDocument/2006/math" xmlns:v="urn:schemas-microsoft-com:vml" xmlns:wp14="http://schemas.microsoft.com/office/word/2010/wordprocessingDrawing" xmlns:wp="http://schemas.openxmlformats.org/drawingml/2006/wordprocessingDrawing" xmlns:w10="urn:schemas-microsoft-com:office:word" xmlns:w="http://schemas.openxmlformats.org/wordprocessingml/2006/main" xmlns:w14="http://schemas.microsoft.com/office/word/2010/wordml" xmlns:w15="http://schemas.microsoft.com/office/word/2012/wordml" xmlns:w16cid="http://schemas.microsoft.com/office/word/2016/wordml/cid" xmlns:w16se="http://schemas.microsoft.com/office/word/2015/wordml/symex" xmlns:wpg="http://schemas.microsoft.com/office/word/2010/wordprocessingGroup" xmlns:wpi="http://schemas.microsoft.com/office/word/2010/wordprocessingInk" xmlns:wne="http://schemas.microsoft.com/office/word/2006/wordml" xmlns:wps="http://schemas.microsoft.com/office/word/2010/wordprocessingShape" mc:Ignorable="w14 w15 w16se w16cid wp14">
   <w:p>
     <w:pPr>
-      <w:pStyle w:val="Header"/>
+      <w:pStyle w:val="Kopfzeile"/>
     </w:pPr>
     <w:r>
       <w:rPr>
@@ -10458,8 +10551,8 @@
 </file>
 
 <file path=word/numbering.xml><?xml version="1.0" encoding="utf-8"?>
-<w:numbering xmlns:wpc="http://schemas.microsoft.com/office/word/2010/wordprocessingCanvas" xmlns:mo="http://schemas.microsoft.com/office/mac/office/2008/main" xmlns:mc="http://schemas.openxmlformats.org/markup-compatibility/2006" xmlns:mv="urn:schemas-microsoft-com:mac:vml" xmlns:o="urn:schemas-microsoft-com:office:office" xmlns:r="http://schemas.openxmlformats.org/officeDocument/2006/relationships" xmlns:m="http://schemas.openxmlformats.org/officeDocument/2006/math" xmlns:v="urn:schemas-microsoft-com:vml" xmlns:wp14="http://schemas.microsoft.com/office/word/2010/wordprocessingDrawing" xmlns:wp="http://schemas.openxmlformats.org/drawingml/2006/wordprocessingDrawing" xmlns:w10="urn:schemas-microsoft-com:office:word" xmlns:w="http://schemas.openxmlformats.org/wordprocessingml/2006/main" xmlns:w14="http://schemas.microsoft.com/office/word/2010/wordml" xmlns:w15="http://schemas.microsoft.com/office/word/2012/wordml" xmlns:wpg="http://schemas.microsoft.com/office/word/2010/wordprocessingGroup" xmlns:wpi="http://schemas.microsoft.com/office/word/2010/wordprocessingInk" xmlns:wne="http://schemas.microsoft.com/office/word/2006/wordml" xmlns:wps="http://schemas.microsoft.com/office/word/2010/wordprocessingShape" mc:Ignorable="w14 w15 wp14">
-  <w:abstractNum w:abstractNumId="0">
+<w:numbering xmlns:wpc="http://schemas.microsoft.com/office/word/2010/wordprocessingCanvas" xmlns:cx="http://schemas.microsoft.com/office/drawing/2014/chartex" xmlns:cx1="http://schemas.microsoft.com/office/drawing/2015/9/8/chartex" xmlns:cx2="http://schemas.microsoft.com/office/drawing/2015/10/21/chartex" xmlns:cx3="http://schemas.microsoft.com/office/drawing/2016/5/9/chartex" xmlns:cx4="http://schemas.microsoft.com/office/drawing/2016/5/10/chartex" xmlns:cx5="http://schemas.microsoft.com/office/drawing/2016/5/11/chartex" xmlns:cx6="http://schemas.microsoft.com/office/drawing/2016/5/12/chartex" xmlns:cx7="http://schemas.microsoft.com/office/drawing/2016/5/13/chartex" xmlns:cx8="http://schemas.microsoft.com/office/drawing/2016/5/14/chartex" xmlns:mc="http://schemas.openxmlformats.org/markup-compatibility/2006" xmlns:aink="http://schemas.microsoft.com/office/drawing/2016/ink" xmlns:am3d="http://schemas.microsoft.com/office/drawing/2017/model3d" xmlns:o="urn:schemas-microsoft-com:office:office" xmlns:r="http://schemas.openxmlformats.org/officeDocument/2006/relationships" xmlns:m="http://schemas.openxmlformats.org/officeDocument/2006/math" xmlns:v="urn:schemas-microsoft-com:vml" xmlns:wp14="http://schemas.microsoft.com/office/word/2010/wordprocessingDrawing" xmlns:wp="http://schemas.openxmlformats.org/drawingml/2006/wordprocessingDrawing" xmlns:w10="urn:schemas-microsoft-com:office:word" xmlns:w="http://schemas.openxmlformats.org/wordprocessingml/2006/main" xmlns:w14="http://schemas.microsoft.com/office/word/2010/wordml" xmlns:w15="http://schemas.microsoft.com/office/word/2012/wordml" xmlns:w16cid="http://schemas.microsoft.com/office/word/2016/wordml/cid" xmlns:w16se="http://schemas.microsoft.com/office/word/2015/wordml/symex" xmlns:wpg="http://schemas.microsoft.com/office/word/2010/wordprocessingGroup" xmlns:wpi="http://schemas.microsoft.com/office/word/2010/wordprocessingInk" xmlns:wne="http://schemas.microsoft.com/office/word/2006/wordml" xmlns:wps="http://schemas.microsoft.com/office/word/2010/wordprocessingShape" mc:Ignorable="w14 w15 w16se w16cid wp14">
+  <w:abstractNum w:abstractNumId="0" w15:restartNumberingAfterBreak="0">
     <w:nsid w:val="0B57377B"/>
     <w:multiLevelType w:val="hybridMultilevel"/>
     <w:tmpl w:val="56E4E76A"/>
@@ -10572,7 +10665,7 @@
       </w:rPr>
     </w:lvl>
   </w:abstractNum>
-  <w:abstractNum w:abstractNumId="1">
+  <w:abstractNum w:abstractNumId="1" w15:restartNumberingAfterBreak="0">
     <w:nsid w:val="0EF73967"/>
     <w:multiLevelType w:val="multilevel"/>
     <w:tmpl w:val="C7CA1C86"/>
@@ -10685,7 +10778,7 @@
       </w:rPr>
     </w:lvl>
   </w:abstractNum>
-  <w:abstractNum w:abstractNumId="2">
+  <w:abstractNum w:abstractNumId="2" w15:restartNumberingAfterBreak="0">
     <w:nsid w:val="1A765900"/>
     <w:multiLevelType w:val="hybridMultilevel"/>
     <w:tmpl w:val="57303450"/>
@@ -10798,7 +10891,7 @@
       </w:rPr>
     </w:lvl>
   </w:abstractNum>
-  <w:abstractNum w:abstractNumId="3">
+  <w:abstractNum w:abstractNumId="3" w15:restartNumberingAfterBreak="0">
     <w:nsid w:val="20243741"/>
     <w:multiLevelType w:val="hybridMultilevel"/>
     <w:tmpl w:val="D256CD0E"/>
@@ -10911,7 +11004,7 @@
       </w:rPr>
     </w:lvl>
   </w:abstractNum>
-  <w:abstractNum w:abstractNumId="4">
+  <w:abstractNum w:abstractNumId="4" w15:restartNumberingAfterBreak="0">
     <w:nsid w:val="23954BFB"/>
     <w:multiLevelType w:val="hybridMultilevel"/>
     <w:tmpl w:val="DEE0F750"/>
@@ -11024,7 +11117,7 @@
       </w:rPr>
     </w:lvl>
   </w:abstractNum>
-  <w:abstractNum w:abstractNumId="5">
+  <w:abstractNum w:abstractNumId="5" w15:restartNumberingAfterBreak="0">
     <w:nsid w:val="23E654D2"/>
     <w:multiLevelType w:val="hybridMultilevel"/>
     <w:tmpl w:val="7DF815A6"/>
@@ -11137,7 +11230,7 @@
       </w:rPr>
     </w:lvl>
   </w:abstractNum>
-  <w:abstractNum w:abstractNumId="6">
+  <w:abstractNum w:abstractNumId="6" w15:restartNumberingAfterBreak="0">
     <w:nsid w:val="241D2D5F"/>
     <w:multiLevelType w:val="hybridMultilevel"/>
     <w:tmpl w:val="A0742C1E"/>
@@ -11250,7 +11343,7 @@
       </w:rPr>
     </w:lvl>
   </w:abstractNum>
-  <w:abstractNum w:abstractNumId="7">
+  <w:abstractNum w:abstractNumId="7" w15:restartNumberingAfterBreak="0">
     <w:nsid w:val="24F45D22"/>
     <w:multiLevelType w:val="hybridMultilevel"/>
     <w:tmpl w:val="FBD83B7A"/>
@@ -11339,7 +11432,7 @@
       </w:pPr>
     </w:lvl>
   </w:abstractNum>
-  <w:abstractNum w:abstractNumId="8">
+  <w:abstractNum w:abstractNumId="8" w15:restartNumberingAfterBreak="0">
     <w:nsid w:val="28F2036D"/>
     <w:multiLevelType w:val="hybridMultilevel"/>
     <w:tmpl w:val="54F6F30C"/>
@@ -11452,7 +11545,7 @@
       </w:rPr>
     </w:lvl>
   </w:abstractNum>
-  <w:abstractNum w:abstractNumId="9">
+  <w:abstractNum w:abstractNumId="9" w15:restartNumberingAfterBreak="0">
     <w:nsid w:val="2A3443C6"/>
     <w:multiLevelType w:val="hybridMultilevel"/>
     <w:tmpl w:val="82684422"/>
@@ -11565,7 +11658,7 @@
       </w:rPr>
     </w:lvl>
   </w:abstractNum>
-  <w:abstractNum w:abstractNumId="10">
+  <w:abstractNum w:abstractNumId="10" w15:restartNumberingAfterBreak="0">
     <w:nsid w:val="303933B2"/>
     <w:multiLevelType w:val="multilevel"/>
     <w:tmpl w:val="0407001F"/>
@@ -11651,7 +11744,7 @@
       </w:pPr>
     </w:lvl>
   </w:abstractNum>
-  <w:abstractNum w:abstractNumId="11">
+  <w:abstractNum w:abstractNumId="11" w15:restartNumberingAfterBreak="0">
     <w:nsid w:val="363843E8"/>
     <w:multiLevelType w:val="hybridMultilevel"/>
     <w:tmpl w:val="A4140516"/>
@@ -11764,7 +11857,7 @@
       </w:rPr>
     </w:lvl>
   </w:abstractNum>
-  <w:abstractNum w:abstractNumId="12">
+  <w:abstractNum w:abstractNumId="12" w15:restartNumberingAfterBreak="0">
     <w:nsid w:val="36EF3D4E"/>
     <w:multiLevelType w:val="hybridMultilevel"/>
     <w:tmpl w:val="9124ADCC"/>
@@ -11853,7 +11946,7 @@
       </w:pPr>
     </w:lvl>
   </w:abstractNum>
-  <w:abstractNum w:abstractNumId="13">
+  <w:abstractNum w:abstractNumId="13" w15:restartNumberingAfterBreak="0">
     <w:nsid w:val="469A3D9D"/>
     <w:multiLevelType w:val="hybridMultilevel"/>
     <w:tmpl w:val="348419AC"/>
@@ -11942,7 +12035,7 @@
       </w:pPr>
     </w:lvl>
   </w:abstractNum>
-  <w:abstractNum w:abstractNumId="14">
+  <w:abstractNum w:abstractNumId="14" w15:restartNumberingAfterBreak="0">
     <w:nsid w:val="46DB1555"/>
     <w:multiLevelType w:val="multilevel"/>
     <w:tmpl w:val="F1DE6620"/>
@@ -12063,7 +12156,7 @@
       </w:rPr>
     </w:lvl>
   </w:abstractNum>
-  <w:abstractNum w:abstractNumId="15">
+  <w:abstractNum w:abstractNumId="15" w15:restartNumberingAfterBreak="0">
     <w:nsid w:val="4EA25ED7"/>
     <w:multiLevelType w:val="hybridMultilevel"/>
     <w:tmpl w:val="DA4413E2"/>
@@ -12152,7 +12245,7 @@
       </w:pPr>
     </w:lvl>
   </w:abstractNum>
-  <w:abstractNum w:abstractNumId="16">
+  <w:abstractNum w:abstractNumId="16" w15:restartNumberingAfterBreak="0">
     <w:nsid w:val="51FD2CA5"/>
     <w:multiLevelType w:val="multilevel"/>
     <w:tmpl w:val="06CE66C6"/>
@@ -12265,7 +12358,7 @@
       </w:rPr>
     </w:lvl>
   </w:abstractNum>
-  <w:abstractNum w:abstractNumId="17">
+  <w:abstractNum w:abstractNumId="17" w15:restartNumberingAfterBreak="0">
     <w:nsid w:val="5F034A41"/>
     <w:multiLevelType w:val="hybridMultilevel"/>
     <w:tmpl w:val="D95884BE"/>
@@ -12354,7 +12447,241 @@
       </w:pPr>
     </w:lvl>
   </w:abstractNum>
-  <w:abstractNum w:abstractNumId="18">
+  <w:abstractNum w:abstractNumId="18" w15:restartNumberingAfterBreak="0">
+    <w:nsid w:val="62AA5E85"/>
+    <w:multiLevelType w:val="hybridMultilevel"/>
+    <w:tmpl w:val="9814E1AA"/>
+    <w:lvl w:ilvl="0" w:tplc="04070001">
+      <w:start w:val="1"/>
+      <w:numFmt w:val="bullet"/>
+      <w:lvlText w:val=""/>
+      <w:lvlJc w:val="left"/>
+      <w:pPr>
+        <w:ind w:left="720" w:hanging="360"/>
+      </w:pPr>
+      <w:rPr>
+        <w:rFonts w:ascii="Symbol" w:hAnsi="Symbol" w:hint="default"/>
+      </w:rPr>
+    </w:lvl>
+    <w:lvl w:ilvl="1" w:tplc="04070003" w:tentative="1">
+      <w:start w:val="1"/>
+      <w:numFmt w:val="bullet"/>
+      <w:lvlText w:val="o"/>
+      <w:lvlJc w:val="left"/>
+      <w:pPr>
+        <w:ind w:left="1440" w:hanging="360"/>
+      </w:pPr>
+      <w:rPr>
+        <w:rFonts w:ascii="Courier New" w:hAnsi="Courier New" w:cs="Courier New" w:hint="default"/>
+      </w:rPr>
+    </w:lvl>
+    <w:lvl w:ilvl="2" w:tplc="04070005" w:tentative="1">
+      <w:start w:val="1"/>
+      <w:numFmt w:val="bullet"/>
+      <w:lvlText w:val=""/>
+      <w:lvlJc w:val="left"/>
+      <w:pPr>
+        <w:ind w:left="2160" w:hanging="360"/>
+      </w:pPr>
+      <w:rPr>
+        <w:rFonts w:ascii="Wingdings" w:hAnsi="Wingdings" w:hint="default"/>
+      </w:rPr>
+    </w:lvl>
+    <w:lvl w:ilvl="3" w:tplc="04070001" w:tentative="1">
+      <w:start w:val="1"/>
+      <w:numFmt w:val="bullet"/>
+      <w:lvlText w:val=""/>
+      <w:lvlJc w:val="left"/>
+      <w:pPr>
+        <w:ind w:left="2880" w:hanging="360"/>
+      </w:pPr>
+      <w:rPr>
+        <w:rFonts w:ascii="Symbol" w:hAnsi="Symbol" w:hint="default"/>
+      </w:rPr>
+    </w:lvl>
+    <w:lvl w:ilvl="4" w:tplc="04070003" w:tentative="1">
+      <w:start w:val="1"/>
+      <w:numFmt w:val="bullet"/>
+      <w:lvlText w:val="o"/>
+      <w:lvlJc w:val="left"/>
+      <w:pPr>
+        <w:ind w:left="3600" w:hanging="360"/>
+      </w:pPr>
+      <w:rPr>
+        <w:rFonts w:ascii="Courier New" w:hAnsi="Courier New" w:cs="Courier New" w:hint="default"/>
+      </w:rPr>
+    </w:lvl>
+    <w:lvl w:ilvl="5" w:tplc="04070005" w:tentative="1">
+      <w:start w:val="1"/>
+      <w:numFmt w:val="bullet"/>
+      <w:lvlText w:val=""/>
+      <w:lvlJc w:val="left"/>
+      <w:pPr>
+        <w:ind w:left="4320" w:hanging="360"/>
+      </w:pPr>
+      <w:rPr>
+        <w:rFonts w:ascii="Wingdings" w:hAnsi="Wingdings" w:hint="default"/>
+      </w:rPr>
+    </w:lvl>
+    <w:lvl w:ilvl="6" w:tplc="04070001" w:tentative="1">
+      <w:start w:val="1"/>
+      <w:numFmt w:val="bullet"/>
+      <w:lvlText w:val=""/>
+      <w:lvlJc w:val="left"/>
+      <w:pPr>
+        <w:ind w:left="5040" w:hanging="360"/>
+      </w:pPr>
+      <w:rPr>
+        <w:rFonts w:ascii="Symbol" w:hAnsi="Symbol" w:hint="default"/>
+      </w:rPr>
+    </w:lvl>
+    <w:lvl w:ilvl="7" w:tplc="04070003" w:tentative="1">
+      <w:start w:val="1"/>
+      <w:numFmt w:val="bullet"/>
+      <w:lvlText w:val="o"/>
+      <w:lvlJc w:val="left"/>
+      <w:pPr>
+        <w:ind w:left="5760" w:hanging="360"/>
+      </w:pPr>
+      <w:rPr>
+        <w:rFonts w:ascii="Courier New" w:hAnsi="Courier New" w:cs="Courier New" w:hint="default"/>
+      </w:rPr>
+    </w:lvl>
+    <w:lvl w:ilvl="8" w:tplc="04070005" w:tentative="1">
+      <w:start w:val="1"/>
+      <w:numFmt w:val="bullet"/>
+      <w:lvlText w:val=""/>
+      <w:lvlJc w:val="left"/>
+      <w:pPr>
+        <w:ind w:left="6480" w:hanging="360"/>
+      </w:pPr>
+      <w:rPr>
+        <w:rFonts w:ascii="Wingdings" w:hAnsi="Wingdings" w:hint="default"/>
+      </w:rPr>
+    </w:lvl>
+  </w:abstractNum>
+  <w:abstractNum w:abstractNumId="19" w15:restartNumberingAfterBreak="0">
+    <w:nsid w:val="66686D63"/>
+    <w:multiLevelType w:val="multilevel"/>
+    <w:tmpl w:val="F1DE6620"/>
+    <w:lvl w:ilvl="0">
+      <w:start w:val="1"/>
+      <w:numFmt w:val="decimal"/>
+      <w:lvlText w:val="%1."/>
+      <w:lvlJc w:val="left"/>
+      <w:pPr>
+        <w:ind w:left="360" w:hanging="360"/>
+      </w:pPr>
+      <w:rPr>
+        <w:rFonts w:hint="default"/>
+      </w:rPr>
+    </w:lvl>
+    <w:lvl w:ilvl="1">
+      <w:start w:val="1"/>
+      <w:numFmt w:val="decimal"/>
+      <w:isLgl/>
+      <w:lvlText w:val="%1.%2."/>
+      <w:lvlJc w:val="left"/>
+      <w:pPr>
+        <w:ind w:left="0" w:firstLine="0"/>
+      </w:pPr>
+      <w:rPr>
+        <w:rFonts w:hint="default"/>
+      </w:rPr>
+    </w:lvl>
+    <w:lvl w:ilvl="2">
+      <w:start w:val="1"/>
+      <w:numFmt w:val="decimal"/>
+      <w:isLgl/>
+      <w:lvlText w:val="%1.%2.%3."/>
+      <w:lvlJc w:val="left"/>
+      <w:pPr>
+        <w:ind w:left="720" w:hanging="720"/>
+      </w:pPr>
+      <w:rPr>
+        <w:rFonts w:hint="default"/>
+      </w:rPr>
+    </w:lvl>
+    <w:lvl w:ilvl="3">
+      <w:start w:val="1"/>
+      <w:numFmt w:val="decimal"/>
+      <w:isLgl/>
+      <w:lvlText w:val="%1.%2.%3.%4."/>
+      <w:lvlJc w:val="left"/>
+      <w:pPr>
+        <w:ind w:left="1080" w:hanging="1080"/>
+      </w:pPr>
+      <w:rPr>
+        <w:rFonts w:hint="default"/>
+      </w:rPr>
+    </w:lvl>
+    <w:lvl w:ilvl="4">
+      <w:start w:val="1"/>
+      <w:numFmt w:val="decimal"/>
+      <w:isLgl/>
+      <w:lvlText w:val="%1.%2.%3.%4.%5."/>
+      <w:lvlJc w:val="left"/>
+      <w:pPr>
+        <w:ind w:left="1080" w:hanging="1080"/>
+      </w:pPr>
+      <w:rPr>
+        <w:rFonts w:hint="default"/>
+      </w:rPr>
+    </w:lvl>
+    <w:lvl w:ilvl="5">
+      <w:start w:val="1"/>
+      <w:numFmt w:val="decimal"/>
+      <w:isLgl/>
+      <w:lvlText w:val="%1.%2.%3.%4.%5.%6."/>
+      <w:lvlJc w:val="left"/>
+      <w:pPr>
+        <w:ind w:left="1440" w:hanging="1440"/>
+      </w:pPr>
+      <w:rPr>
+        <w:rFonts w:hint="default"/>
+      </w:rPr>
+    </w:lvl>
+    <w:lvl w:ilvl="6">
+      <w:start w:val="1"/>
+      <w:numFmt w:val="decimal"/>
+      <w:isLgl/>
+      <w:lvlText w:val="%1.%2.%3.%4.%5.%6.%7."/>
+      <w:lvlJc w:val="left"/>
+      <w:pPr>
+        <w:ind w:left="1440" w:hanging="1440"/>
+      </w:pPr>
+      <w:rPr>
+        <w:rFonts w:hint="default"/>
+      </w:rPr>
+    </w:lvl>
+    <w:lvl w:ilvl="7">
+      <w:start w:val="1"/>
+      <w:numFmt w:val="decimal"/>
+      <w:isLgl/>
+      <w:lvlText w:val="%1.%2.%3.%4.%5.%6.%7.%8."/>
+      <w:lvlJc w:val="left"/>
+      <w:pPr>
+        <w:ind w:left="1800" w:hanging="1800"/>
+      </w:pPr>
+      <w:rPr>
+        <w:rFonts w:hint="default"/>
+      </w:rPr>
+    </w:lvl>
+    <w:lvl w:ilvl="8">
+      <w:start w:val="1"/>
+      <w:numFmt w:val="decimal"/>
+      <w:isLgl/>
+      <w:lvlText w:val="%1.%2.%3.%4.%5.%6.%7.%8.%9."/>
+      <w:lvlJc w:val="left"/>
+      <w:pPr>
+        <w:ind w:left="1800" w:hanging="1800"/>
+      </w:pPr>
+      <w:rPr>
+        <w:rFonts w:hint="default"/>
+      </w:rPr>
+    </w:lvl>
+  </w:abstractNum>
+  <w:abstractNum w:abstractNumId="20" w15:restartNumberingAfterBreak="0">
     <w:nsid w:val="6FD454AA"/>
     <w:multiLevelType w:val="hybridMultilevel"/>
     <w:tmpl w:val="FD5A199E"/>
@@ -12444,7 +12771,7 @@
       </w:pPr>
     </w:lvl>
   </w:abstractNum>
-  <w:abstractNum w:abstractNumId="19">
+  <w:abstractNum w:abstractNumId="21" w15:restartNumberingAfterBreak="0">
     <w:nsid w:val="75451CE0"/>
     <w:multiLevelType w:val="hybridMultilevel"/>
     <w:tmpl w:val="09041D58"/>
@@ -12533,7 +12860,7 @@
       </w:pPr>
     </w:lvl>
   </w:abstractNum>
-  <w:abstractNum w:abstractNumId="20">
+  <w:abstractNum w:abstractNumId="22" w15:restartNumberingAfterBreak="0">
     <w:nsid w:val="75D67458"/>
     <w:multiLevelType w:val="multilevel"/>
     <w:tmpl w:val="37121FC2"/>
@@ -12619,7 +12946,7 @@
       </w:pPr>
     </w:lvl>
   </w:abstractNum>
-  <w:abstractNum w:abstractNumId="21">
+  <w:abstractNum w:abstractNumId="23" w15:restartNumberingAfterBreak="0">
     <w:nsid w:val="7AD762AA"/>
     <w:multiLevelType w:val="hybridMultilevel"/>
     <w:tmpl w:val="BB787F06"/>
@@ -12745,13 +13072,13 @@
     <w:abstractNumId w:val="4"/>
   </w:num>
   <w:num w:numId="5">
-    <w:abstractNumId w:val="18"/>
+    <w:abstractNumId w:val="20"/>
   </w:num>
   <w:num w:numId="6">
     <w:abstractNumId w:val="12"/>
   </w:num>
   <w:num w:numId="7">
-    <w:abstractNumId w:val="19"/>
+    <w:abstractNumId w:val="21"/>
   </w:num>
   <w:num w:numId="8">
     <w:abstractNumId w:val="17"/>
@@ -12781,7 +13108,7 @@
     <w:abstractNumId w:val="8"/>
   </w:num>
   <w:num w:numId="17">
-    <w:abstractNumId w:val="20"/>
+    <w:abstractNumId w:val="22"/>
     <w:lvlOverride w:ilvl="0">
       <w:startOverride w:val="1"/>
     </w:lvlOverride>
@@ -12817,7 +13144,7 @@
     <w:abstractNumId w:val="5"/>
   </w:num>
   <w:num w:numId="20">
-    <w:abstractNumId w:val="21"/>
+    <w:abstractNumId w:val="23"/>
   </w:num>
   <w:num w:numId="21">
     <w:abstractNumId w:val="11"/>
@@ -12825,11 +13152,17 @@
   <w:num w:numId="22">
     <w:abstractNumId w:val="9"/>
   </w:num>
+  <w:num w:numId="23">
+    <w:abstractNumId w:val="18"/>
+  </w:num>
+  <w:num w:numId="24">
+    <w:abstractNumId w:val="19"/>
+  </w:num>
 </w:numbering>
 </file>
 
 <file path=word/styles.xml><?xml version="1.0" encoding="utf-8"?>
-<w:styles xmlns:mc="http://schemas.openxmlformats.org/markup-compatibility/2006" xmlns:r="http://schemas.openxmlformats.org/officeDocument/2006/relationships" xmlns:w="http://schemas.openxmlformats.org/wordprocessingml/2006/main" xmlns:w14="http://schemas.microsoft.com/office/word/2010/wordml" xmlns:w15="http://schemas.microsoft.com/office/word/2012/wordml" mc:Ignorable="w14 w15">
+<w:styles xmlns:mc="http://schemas.openxmlformats.org/markup-compatibility/2006" xmlns:r="http://schemas.openxmlformats.org/officeDocument/2006/relationships" xmlns:w="http://schemas.openxmlformats.org/wordprocessingml/2006/main" xmlns:w14="http://schemas.microsoft.com/office/word/2010/wordml" xmlns:w15="http://schemas.microsoft.com/office/word/2012/wordml" xmlns:w16cid="http://schemas.microsoft.com/office/word/2016/wordml/cid" xmlns:w16se="http://schemas.microsoft.com/office/word/2015/wordml/symex" mc:Ignorable="w14 w15 w16se w16cid">
   <w:docDefaults>
     <w:rPrDefault>
       <w:rPr>
@@ -12841,7 +13174,7 @@
     </w:rPrDefault>
     <w:pPrDefault/>
   </w:docDefaults>
-  <w:latentStyles w:defLockedState="0" w:defUIPriority="99" w:defSemiHidden="0" w:defUnhideWhenUsed="0" w:defQFormat="0" w:count="382">
+  <w:latentStyles w:defLockedState="0" w:defUIPriority="99" w:defSemiHidden="0" w:defUnhideWhenUsed="0" w:defQFormat="0" w:count="375">
     <w:lsdException w:name="Normal" w:uiPriority="0" w:qFormat="1"/>
     <w:lsdException w:name="heading 1" w:uiPriority="9" w:qFormat="1"/>
     <w:lsdException w:name="heading 2" w:semiHidden="1" w:uiPriority="9" w:unhideWhenUsed="1" w:qFormat="1"/>
@@ -13216,18 +13549,18 @@
     <w:lsdException w:name="Mention" w:semiHidden="1" w:unhideWhenUsed="1"/>
     <w:lsdException w:name="Smart Hyperlink" w:semiHidden="1" w:unhideWhenUsed="1"/>
   </w:latentStyles>
-  <w:style w:type="paragraph" w:default="1" w:styleId="Normal">
+  <w:style w:type="paragraph" w:default="1" w:styleId="Standard">
     <w:name w:val="Normal"/>
     <w:qFormat/>
     <w:rPr>
       <w:lang w:val="en-US"/>
     </w:rPr>
   </w:style>
-  <w:style w:type="paragraph" w:styleId="Heading1">
+  <w:style w:type="paragraph" w:styleId="berschrift1">
     <w:name w:val="heading 1"/>
-    <w:basedOn w:val="Normal"/>
-    <w:next w:val="Normal"/>
-    <w:link w:val="Heading1Char"/>
+    <w:basedOn w:val="Standard"/>
+    <w:next w:val="Standard"/>
+    <w:link w:val="berschrift1Zchn"/>
     <w:uiPriority w:val="9"/>
     <w:qFormat/>
     <w:rsid w:val="003323F3"/>
@@ -13244,11 +13577,11 @@
       <w:szCs w:val="32"/>
     </w:rPr>
   </w:style>
-  <w:style w:type="paragraph" w:styleId="Heading2">
+  <w:style w:type="paragraph" w:styleId="berschrift2">
     <w:name w:val="heading 2"/>
-    <w:basedOn w:val="Normal"/>
-    <w:next w:val="Normal"/>
-    <w:link w:val="Heading2Char"/>
+    <w:basedOn w:val="Standard"/>
+    <w:next w:val="Standard"/>
+    <w:link w:val="berschrift2Zchn"/>
     <w:uiPriority w:val="9"/>
     <w:unhideWhenUsed/>
     <w:qFormat/>
@@ -13266,11 +13599,11 @@
       <w:szCs w:val="26"/>
     </w:rPr>
   </w:style>
-  <w:style w:type="paragraph" w:styleId="Heading3">
+  <w:style w:type="paragraph" w:styleId="berschrift3">
     <w:name w:val="heading 3"/>
-    <w:basedOn w:val="Normal"/>
-    <w:next w:val="Normal"/>
-    <w:link w:val="Heading3Char"/>
+    <w:basedOn w:val="Standard"/>
+    <w:next w:val="Standard"/>
+    <w:link w:val="berschrift3Zchn"/>
     <w:uiPriority w:val="9"/>
     <w:unhideWhenUsed/>
     <w:qFormat/>
@@ -13286,11 +13619,11 @@
       <w:color w:val="1F3763" w:themeColor="accent1" w:themeShade="7F"/>
     </w:rPr>
   </w:style>
-  <w:style w:type="paragraph" w:styleId="Heading4">
+  <w:style w:type="paragraph" w:styleId="berschrift4">
     <w:name w:val="heading 4"/>
-    <w:basedOn w:val="Normal"/>
-    <w:next w:val="Normal"/>
-    <w:link w:val="Heading4Char"/>
+    <w:basedOn w:val="Standard"/>
+    <w:next w:val="Standard"/>
+    <w:link w:val="berschrift4Zchn"/>
     <w:uiPriority w:val="9"/>
     <w:unhideWhenUsed/>
     <w:qFormat/>
@@ -13308,13 +13641,13 @@
       <w:color w:val="2F5496" w:themeColor="accent1" w:themeShade="BF"/>
     </w:rPr>
   </w:style>
-  <w:style w:type="character" w:default="1" w:styleId="DefaultParagraphFont">
+  <w:style w:type="character" w:default="1" w:styleId="Absatz-Standardschriftart">
     <w:name w:val="Default Paragraph Font"/>
     <w:uiPriority w:val="1"/>
     <w:semiHidden/>
     <w:unhideWhenUsed/>
   </w:style>
-  <w:style w:type="table" w:default="1" w:styleId="TableNormal">
+  <w:style w:type="table" w:default="1" w:styleId="NormaleTabelle">
     <w:name w:val="Normal Table"/>
     <w:uiPriority w:val="99"/>
     <w:semiHidden/>
@@ -13329,16 +13662,16 @@
       </w:tblCellMar>
     </w:tblPr>
   </w:style>
-  <w:style w:type="numbering" w:default="1" w:styleId="NoList">
+  <w:style w:type="numbering" w:default="1" w:styleId="KeineListe">
     <w:name w:val="No List"/>
     <w:uiPriority w:val="99"/>
     <w:semiHidden/>
     <w:unhideWhenUsed/>
   </w:style>
-  <w:style w:type="character" w:customStyle="1" w:styleId="Heading1Char">
-    <w:name w:val="Heading 1 Char"/>
-    <w:basedOn w:val="DefaultParagraphFont"/>
-    <w:link w:val="Heading1"/>
+  <w:style w:type="character" w:customStyle="1" w:styleId="berschrift1Zchn">
+    <w:name w:val="Überschrift 1 Zchn"/>
+    <w:basedOn w:val="Absatz-Standardschriftart"/>
+    <w:link w:val="berschrift1"/>
     <w:uiPriority w:val="9"/>
     <w:rsid w:val="003323F3"/>
     <w:rPr>
@@ -13348,13 +13681,12 @@
       <w:szCs w:val="32"/>
     </w:rPr>
   </w:style>
-  <w:style w:type="table" w:styleId="TableGrid">
+  <w:style w:type="table" w:styleId="Tabellenraster">
     <w:name w:val="Table Grid"/>
-    <w:basedOn w:val="TableNormal"/>
+    <w:basedOn w:val="NormaleTabelle"/>
     <w:uiPriority w:val="39"/>
     <w:rsid w:val="003323F3"/>
     <w:tblPr>
-      <w:tblInd w:w="0" w:type="dxa"/>
       <w:tblBorders>
         <w:top w:val="single" w:sz="4" w:space="0" w:color="auto"/>
         <w:left w:val="single" w:sz="4" w:space="0" w:color="auto"/>
@@ -13363,29 +13695,16 @@
         <w:insideH w:val="single" w:sz="4" w:space="0" w:color="auto"/>
         <w:insideV w:val="single" w:sz="4" w:space="0" w:color="auto"/>
       </w:tblBorders>
-      <w:tblCellMar>
-        <w:top w:w="0" w:type="dxa"/>
-        <w:left w:w="108" w:type="dxa"/>
-        <w:bottom w:w="0" w:type="dxa"/>
-        <w:right w:w="108" w:type="dxa"/>
-      </w:tblCellMar>
     </w:tblPr>
   </w:style>
-  <w:style w:type="table" w:styleId="PlainTable3">
+  <w:style w:type="table" w:styleId="EinfacheTabelle3">
     <w:name w:val="Plain Table 3"/>
-    <w:basedOn w:val="TableNormal"/>
+    <w:basedOn w:val="NormaleTabelle"/>
     <w:uiPriority w:val="43"/>
     <w:rsid w:val="003323F3"/>
     <w:tblPr>
       <w:tblStyleRowBandSize w:val="1"/>
       <w:tblStyleColBandSize w:val="1"/>
-      <w:tblInd w:w="0" w:type="dxa"/>
-      <w:tblCellMar>
-        <w:top w:w="0" w:type="dxa"/>
-        <w:left w:w="108" w:type="dxa"/>
-        <w:bottom w:w="0" w:type="dxa"/>
-        <w:right w:w="108" w:type="dxa"/>
-      </w:tblCellMar>
     </w:tblPr>
     <w:tblStylePr w:type="firstRow">
       <w:rPr>
@@ -13468,21 +13787,14 @@
       </w:tcPr>
     </w:tblStylePr>
   </w:style>
-  <w:style w:type="table" w:styleId="PlainTable5">
+  <w:style w:type="table" w:styleId="EinfacheTabelle5">
     <w:name w:val="Plain Table 5"/>
-    <w:basedOn w:val="TableNormal"/>
+    <w:basedOn w:val="NormaleTabelle"/>
     <w:uiPriority w:val="45"/>
     <w:rsid w:val="003323F3"/>
     <w:tblPr>
       <w:tblStyleRowBandSize w:val="1"/>
       <w:tblStyleColBandSize w:val="1"/>
-      <w:tblInd w:w="0" w:type="dxa"/>
-      <w:tblCellMar>
-        <w:top w:w="0" w:type="dxa"/>
-        <w:left w:w="108" w:type="dxa"/>
-        <w:bottom w:w="0" w:type="dxa"/>
-        <w:right w:w="108" w:type="dxa"/>
-      </w:tblCellMar>
     </w:tblPr>
     <w:tblStylePr w:type="firstRow">
       <w:rPr>
@@ -13592,21 +13904,14 @@
       </w:tcPr>
     </w:tblStylePr>
   </w:style>
-  <w:style w:type="table" w:styleId="PlainTable4">
+  <w:style w:type="table" w:styleId="EinfacheTabelle4">
     <w:name w:val="Plain Table 4"/>
-    <w:basedOn w:val="TableNormal"/>
+    <w:basedOn w:val="NormaleTabelle"/>
     <w:uiPriority w:val="44"/>
     <w:rsid w:val="003323F3"/>
     <w:tblPr>
       <w:tblStyleRowBandSize w:val="1"/>
       <w:tblStyleColBandSize w:val="1"/>
-      <w:tblInd w:w="0" w:type="dxa"/>
-      <w:tblCellMar>
-        <w:top w:w="0" w:type="dxa"/>
-        <w:left w:w="108" w:type="dxa"/>
-        <w:bottom w:w="0" w:type="dxa"/>
-        <w:right w:w="108" w:type="dxa"/>
-      </w:tblCellMar>
     </w:tblPr>
     <w:tblStylePr w:type="firstRow">
       <w:rPr>
@@ -13645,15 +13950,14 @@
       </w:tcPr>
     </w:tblStylePr>
   </w:style>
-  <w:style w:type="table" w:styleId="GridTable1Light">
+  <w:style w:type="table" w:styleId="Gitternetztabelle1hell">
     <w:name w:val="Grid Table 1 Light"/>
-    <w:basedOn w:val="TableNormal"/>
+    <w:basedOn w:val="NormaleTabelle"/>
     <w:uiPriority w:val="46"/>
     <w:rsid w:val="003323F3"/>
     <w:tblPr>
       <w:tblStyleRowBandSize w:val="1"/>
       <w:tblStyleColBandSize w:val="1"/>
-      <w:tblInd w:w="0" w:type="dxa"/>
       <w:tblBorders>
         <w:top w:val="single" w:sz="4" w:space="0" w:color="999999" w:themeColor="text1" w:themeTint="66"/>
         <w:left w:val="single" w:sz="4" w:space="0" w:color="999999" w:themeColor="text1" w:themeTint="66"/>
@@ -13662,12 +13966,6 @@
         <w:insideH w:val="single" w:sz="4" w:space="0" w:color="999999" w:themeColor="text1" w:themeTint="66"/>
         <w:insideV w:val="single" w:sz="4" w:space="0" w:color="999999" w:themeColor="text1" w:themeTint="66"/>
       </w:tblBorders>
-      <w:tblCellMar>
-        <w:top w:w="0" w:type="dxa"/>
-        <w:left w:w="108" w:type="dxa"/>
-        <w:bottom w:w="0" w:type="dxa"/>
-        <w:right w:w="108" w:type="dxa"/>
-      </w:tblCellMar>
     </w:tblPr>
     <w:tblStylePr w:type="firstRow">
       <w:rPr>
@@ -13706,27 +14004,20 @@
       </w:rPr>
     </w:tblStylePr>
   </w:style>
-  <w:style w:type="table" w:styleId="GridTable2">
+  <w:style w:type="table" w:styleId="Gitternetztabelle2">
     <w:name w:val="Grid Table 2"/>
-    <w:basedOn w:val="TableNormal"/>
+    <w:basedOn w:val="NormaleTabelle"/>
     <w:uiPriority w:val="47"/>
     <w:rsid w:val="003323F3"/>
     <w:tblPr>
       <w:tblStyleRowBandSize w:val="1"/>
       <w:tblStyleColBandSize w:val="1"/>
-      <w:tblInd w:w="0" w:type="dxa"/>
       <w:tblBorders>
         <w:top w:val="single" w:sz="2" w:space="0" w:color="666666" w:themeColor="text1" w:themeTint="99"/>
         <w:bottom w:val="single" w:sz="2" w:space="0" w:color="666666" w:themeColor="text1" w:themeTint="99"/>
         <w:insideH w:val="single" w:sz="2" w:space="0" w:color="666666" w:themeColor="text1" w:themeTint="99"/>
         <w:insideV w:val="single" w:sz="2" w:space="0" w:color="666666" w:themeColor="text1" w:themeTint="99"/>
       </w:tblBorders>
-      <w:tblCellMar>
-        <w:top w:w="0" w:type="dxa"/>
-        <w:left w:w="108" w:type="dxa"/>
-        <w:bottom w:w="0" w:type="dxa"/>
-        <w:right w:w="108" w:type="dxa"/>
-      </w:tblCellMar>
     </w:tblPr>
     <w:tblStylePr w:type="firstRow">
       <w:rPr>
@@ -13785,27 +14076,20 @@
       </w:tcPr>
     </w:tblStylePr>
   </w:style>
-  <w:style w:type="table" w:styleId="GridTable2-Accent3">
+  <w:style w:type="table" w:styleId="Gitternetztabelle2Akzent3">
     <w:name w:val="Grid Table 2 Accent 3"/>
-    <w:basedOn w:val="TableNormal"/>
+    <w:basedOn w:val="NormaleTabelle"/>
     <w:uiPriority w:val="47"/>
     <w:rsid w:val="003323F3"/>
     <w:tblPr>
       <w:tblStyleRowBandSize w:val="1"/>
       <w:tblStyleColBandSize w:val="1"/>
-      <w:tblInd w:w="0" w:type="dxa"/>
       <w:tblBorders>
         <w:top w:val="single" w:sz="2" w:space="0" w:color="C9C9C9" w:themeColor="accent3" w:themeTint="99"/>
         <w:bottom w:val="single" w:sz="2" w:space="0" w:color="C9C9C9" w:themeColor="accent3" w:themeTint="99"/>
         <w:insideH w:val="single" w:sz="2" w:space="0" w:color="C9C9C9" w:themeColor="accent3" w:themeTint="99"/>
         <w:insideV w:val="single" w:sz="2" w:space="0" w:color="C9C9C9" w:themeColor="accent3" w:themeTint="99"/>
       </w:tblBorders>
-      <w:tblCellMar>
-        <w:top w:w="0" w:type="dxa"/>
-        <w:left w:w="108" w:type="dxa"/>
-        <w:bottom w:w="0" w:type="dxa"/>
-        <w:right w:w="108" w:type="dxa"/>
-      </w:tblCellMar>
     </w:tblPr>
     <w:tblStylePr w:type="firstRow">
       <w:rPr>
@@ -13864,25 +14148,18 @@
       </w:tcPr>
     </w:tblStylePr>
   </w:style>
-  <w:style w:type="table" w:styleId="PlainTable2">
+  <w:style w:type="table" w:styleId="EinfacheTabelle2">
     <w:name w:val="Plain Table 2"/>
-    <w:basedOn w:val="TableNormal"/>
+    <w:basedOn w:val="NormaleTabelle"/>
     <w:uiPriority w:val="42"/>
     <w:rsid w:val="003323F3"/>
     <w:tblPr>
       <w:tblStyleRowBandSize w:val="1"/>
       <w:tblStyleColBandSize w:val="1"/>
-      <w:tblInd w:w="0" w:type="dxa"/>
       <w:tblBorders>
         <w:top w:val="single" w:sz="4" w:space="0" w:color="7F7F7F" w:themeColor="text1" w:themeTint="80"/>
         <w:bottom w:val="single" w:sz="4" w:space="0" w:color="7F7F7F" w:themeColor="text1" w:themeTint="80"/>
       </w:tblBorders>
-      <w:tblCellMar>
-        <w:top w:w="0" w:type="dxa"/>
-        <w:left w:w="108" w:type="dxa"/>
-        <w:bottom w:w="0" w:type="dxa"/>
-        <w:right w:w="108" w:type="dxa"/>
-      </w:tblCellMar>
     </w:tblPr>
     <w:tblStylePr w:type="firstRow">
       <w:rPr>
@@ -13948,15 +14225,14 @@
       </w:tcPr>
     </w:tblStylePr>
   </w:style>
-  <w:style w:type="table" w:styleId="PlainTable1">
+  <w:style w:type="table" w:styleId="EinfacheTabelle1">
     <w:name w:val="Plain Table 1"/>
-    <w:basedOn w:val="TableNormal"/>
+    <w:basedOn w:val="NormaleTabelle"/>
     <w:uiPriority w:val="41"/>
     <w:rsid w:val="003323F3"/>
     <w:tblPr>
       <w:tblStyleRowBandSize w:val="1"/>
       <w:tblStyleColBandSize w:val="1"/>
-      <w:tblInd w:w="0" w:type="dxa"/>
       <w:tblBorders>
         <w:top w:val="single" w:sz="4" w:space="0" w:color="BFBFBF" w:themeColor="background1" w:themeShade="BF"/>
         <w:left w:val="single" w:sz="4" w:space="0" w:color="BFBFBF" w:themeColor="background1" w:themeShade="BF"/>
@@ -13965,12 +14241,6 @@
         <w:insideH w:val="single" w:sz="4" w:space="0" w:color="BFBFBF" w:themeColor="background1" w:themeShade="BF"/>
         <w:insideV w:val="single" w:sz="4" w:space="0" w:color="BFBFBF" w:themeColor="background1" w:themeShade="BF"/>
       </w:tblBorders>
-      <w:tblCellMar>
-        <w:top w:w="0" w:type="dxa"/>
-        <w:left w:w="108" w:type="dxa"/>
-        <w:bottom w:w="0" w:type="dxa"/>
-        <w:right w:w="108" w:type="dxa"/>
-      </w:tblCellMar>
     </w:tblPr>
     <w:tblStylePr w:type="firstRow">
       <w:rPr>
@@ -14015,13 +14285,12 @@
       </w:tcPr>
     </w:tblStylePr>
   </w:style>
-  <w:style w:type="table" w:styleId="TableGridLight">
+  <w:style w:type="table" w:styleId="TabellemithellemGitternetz">
     <w:name w:val="Grid Table Light"/>
-    <w:basedOn w:val="TableNormal"/>
+    <w:basedOn w:val="NormaleTabelle"/>
     <w:uiPriority w:val="40"/>
     <w:rsid w:val="003323F3"/>
     <w:tblPr>
-      <w:tblInd w:w="0" w:type="dxa"/>
       <w:tblBorders>
         <w:top w:val="single" w:sz="4" w:space="0" w:color="BFBFBF" w:themeColor="background1" w:themeShade="BF"/>
         <w:left w:val="single" w:sz="4" w:space="0" w:color="BFBFBF" w:themeColor="background1" w:themeShade="BF"/>
@@ -14030,23 +14299,16 @@
         <w:insideH w:val="single" w:sz="4" w:space="0" w:color="BFBFBF" w:themeColor="background1" w:themeShade="BF"/>
         <w:insideV w:val="single" w:sz="4" w:space="0" w:color="BFBFBF" w:themeColor="background1" w:themeShade="BF"/>
       </w:tblBorders>
-      <w:tblCellMar>
-        <w:top w:w="0" w:type="dxa"/>
-        <w:left w:w="108" w:type="dxa"/>
-        <w:bottom w:w="0" w:type="dxa"/>
-        <w:right w:w="108" w:type="dxa"/>
-      </w:tblCellMar>
     </w:tblPr>
   </w:style>
-  <w:style w:type="table" w:styleId="GridTable1Light-Accent1">
+  <w:style w:type="table" w:styleId="Gitternetztabelle1hellAkzent1">
     <w:name w:val="Grid Table 1 Light Accent 1"/>
-    <w:basedOn w:val="TableNormal"/>
+    <w:basedOn w:val="NormaleTabelle"/>
     <w:uiPriority w:val="46"/>
     <w:rsid w:val="003323F3"/>
     <w:tblPr>
       <w:tblStyleRowBandSize w:val="1"/>
       <w:tblStyleColBandSize w:val="1"/>
-      <w:tblInd w:w="0" w:type="dxa"/>
       <w:tblBorders>
         <w:top w:val="single" w:sz="4" w:space="0" w:color="B4C6E7" w:themeColor="accent1" w:themeTint="66"/>
         <w:left w:val="single" w:sz="4" w:space="0" w:color="B4C6E7" w:themeColor="accent1" w:themeTint="66"/>
@@ -14055,12 +14317,6 @@
         <w:insideH w:val="single" w:sz="4" w:space="0" w:color="B4C6E7" w:themeColor="accent1" w:themeTint="66"/>
         <w:insideV w:val="single" w:sz="4" w:space="0" w:color="B4C6E7" w:themeColor="accent1" w:themeTint="66"/>
       </w:tblBorders>
-      <w:tblCellMar>
-        <w:top w:w="0" w:type="dxa"/>
-        <w:left w:w="108" w:type="dxa"/>
-        <w:bottom w:w="0" w:type="dxa"/>
-        <w:right w:w="108" w:type="dxa"/>
-      </w:tblCellMar>
     </w:tblPr>
     <w:tblStylePr w:type="firstRow">
       <w:rPr>
@@ -14099,27 +14355,20 @@
       </w:rPr>
     </w:tblStylePr>
   </w:style>
-  <w:style w:type="table" w:styleId="GridTable2-Accent5">
+  <w:style w:type="table" w:styleId="Gitternetztabelle2Akzent5">
     <w:name w:val="Grid Table 2 Accent 5"/>
-    <w:basedOn w:val="TableNormal"/>
+    <w:basedOn w:val="NormaleTabelle"/>
     <w:uiPriority w:val="47"/>
     <w:rsid w:val="003323F3"/>
     <w:tblPr>
       <w:tblStyleRowBandSize w:val="1"/>
       <w:tblStyleColBandSize w:val="1"/>
-      <w:tblInd w:w="0" w:type="dxa"/>
       <w:tblBorders>
         <w:top w:val="single" w:sz="2" w:space="0" w:color="9CC2E5" w:themeColor="accent5" w:themeTint="99"/>
         <w:bottom w:val="single" w:sz="2" w:space="0" w:color="9CC2E5" w:themeColor="accent5" w:themeTint="99"/>
         <w:insideH w:val="single" w:sz="2" w:space="0" w:color="9CC2E5" w:themeColor="accent5" w:themeTint="99"/>
         <w:insideV w:val="single" w:sz="2" w:space="0" w:color="9CC2E5" w:themeColor="accent5" w:themeTint="99"/>
       </w:tblBorders>
-      <w:tblCellMar>
-        <w:top w:w="0" w:type="dxa"/>
-        <w:left w:w="108" w:type="dxa"/>
-        <w:bottom w:w="0" w:type="dxa"/>
-        <w:right w:w="108" w:type="dxa"/>
-      </w:tblCellMar>
     </w:tblPr>
     <w:tblStylePr w:type="firstRow">
       <w:rPr>
@@ -14178,15 +14427,14 @@
       </w:tcPr>
     </w:tblStylePr>
   </w:style>
-  <w:style w:type="table" w:styleId="GridTable1Light-Accent3">
+  <w:style w:type="table" w:styleId="Gitternetztabelle1hellAkzent3">
     <w:name w:val="Grid Table 1 Light Accent 3"/>
-    <w:basedOn w:val="TableNormal"/>
+    <w:basedOn w:val="NormaleTabelle"/>
     <w:uiPriority w:val="46"/>
     <w:rsid w:val="003323F3"/>
     <w:tblPr>
       <w:tblStyleRowBandSize w:val="1"/>
       <w:tblStyleColBandSize w:val="1"/>
-      <w:tblInd w:w="0" w:type="dxa"/>
       <w:tblBorders>
         <w:top w:val="single" w:sz="4" w:space="0" w:color="DBDBDB" w:themeColor="accent3" w:themeTint="66"/>
         <w:left w:val="single" w:sz="4" w:space="0" w:color="DBDBDB" w:themeColor="accent3" w:themeTint="66"/>
@@ -14195,12 +14443,6 @@
         <w:insideH w:val="single" w:sz="4" w:space="0" w:color="DBDBDB" w:themeColor="accent3" w:themeTint="66"/>
         <w:insideV w:val="single" w:sz="4" w:space="0" w:color="DBDBDB" w:themeColor="accent3" w:themeTint="66"/>
       </w:tblBorders>
-      <w:tblCellMar>
-        <w:top w:w="0" w:type="dxa"/>
-        <w:left w:w="108" w:type="dxa"/>
-        <w:bottom w:w="0" w:type="dxa"/>
-        <w:right w:w="108" w:type="dxa"/>
-      </w:tblCellMar>
     </w:tblPr>
     <w:tblStylePr w:type="firstRow">
       <w:rPr>
@@ -14239,15 +14481,14 @@
       </w:rPr>
     </w:tblStylePr>
   </w:style>
-  <w:style w:type="table" w:styleId="GridTable1Light-Accent5">
+  <w:style w:type="table" w:styleId="Gitternetztabelle1hellAkzent5">
     <w:name w:val="Grid Table 1 Light Accent 5"/>
-    <w:basedOn w:val="TableNormal"/>
+    <w:basedOn w:val="NormaleTabelle"/>
     <w:uiPriority w:val="46"/>
     <w:rsid w:val="003323F3"/>
     <w:tblPr>
       <w:tblStyleRowBandSize w:val="1"/>
       <w:tblStyleColBandSize w:val="1"/>
-      <w:tblInd w:w="0" w:type="dxa"/>
       <w:tblBorders>
         <w:top w:val="single" w:sz="4" w:space="0" w:color="BDD6EE" w:themeColor="accent5" w:themeTint="66"/>
         <w:left w:val="single" w:sz="4" w:space="0" w:color="BDD6EE" w:themeColor="accent5" w:themeTint="66"/>
@@ -14256,12 +14497,6 @@
         <w:insideH w:val="single" w:sz="4" w:space="0" w:color="BDD6EE" w:themeColor="accent5" w:themeTint="66"/>
         <w:insideV w:val="single" w:sz="4" w:space="0" w:color="BDD6EE" w:themeColor="accent5" w:themeTint="66"/>
       </w:tblBorders>
-      <w:tblCellMar>
-        <w:top w:w="0" w:type="dxa"/>
-        <w:left w:w="108" w:type="dxa"/>
-        <w:bottom w:w="0" w:type="dxa"/>
-        <w:right w:w="108" w:type="dxa"/>
-      </w:tblCellMar>
     </w:tblPr>
     <w:tblStylePr w:type="firstRow">
       <w:rPr>
@@ -14300,15 +14535,14 @@
       </w:rPr>
     </w:tblStylePr>
   </w:style>
-  <w:style w:type="table" w:styleId="GridTable4-Accent3">
+  <w:style w:type="table" w:styleId="Gitternetztabelle4Akzent3">
     <w:name w:val="Grid Table 4 Accent 3"/>
-    <w:basedOn w:val="TableNormal"/>
+    <w:basedOn w:val="NormaleTabelle"/>
     <w:uiPriority w:val="49"/>
     <w:rsid w:val="00FA3F26"/>
     <w:tblPr>
       <w:tblStyleRowBandSize w:val="1"/>
       <w:tblStyleColBandSize w:val="1"/>
-      <w:tblInd w:w="0" w:type="dxa"/>
       <w:tblBorders>
         <w:top w:val="single" w:sz="4" w:space="0" w:color="C9C9C9" w:themeColor="accent3" w:themeTint="99"/>
         <w:left w:val="single" w:sz="4" w:space="0" w:color="C9C9C9" w:themeColor="accent3" w:themeTint="99"/>
@@ -14317,12 +14551,6 @@
         <w:insideH w:val="single" w:sz="4" w:space="0" w:color="C9C9C9" w:themeColor="accent3" w:themeTint="99"/>
         <w:insideV w:val="single" w:sz="4" w:space="0" w:color="C9C9C9" w:themeColor="accent3" w:themeTint="99"/>
       </w:tblBorders>
-      <w:tblCellMar>
-        <w:top w:w="0" w:type="dxa"/>
-        <w:left w:w="108" w:type="dxa"/>
-        <w:bottom w:w="0" w:type="dxa"/>
-        <w:right w:w="108" w:type="dxa"/>
-      </w:tblCellMar>
     </w:tblPr>
     <w:tblStylePr w:type="firstRow">
       <w:rPr>
@@ -14380,15 +14608,14 @@
       </w:tcPr>
     </w:tblStylePr>
   </w:style>
-  <w:style w:type="table" w:styleId="GridTable4-Accent1">
+  <w:style w:type="table" w:styleId="Gitternetztabelle4Akzent1">
     <w:name w:val="Grid Table 4 Accent 1"/>
-    <w:basedOn w:val="TableNormal"/>
+    <w:basedOn w:val="NormaleTabelle"/>
     <w:uiPriority w:val="49"/>
     <w:rsid w:val="004F4A46"/>
     <w:tblPr>
       <w:tblStyleRowBandSize w:val="1"/>
       <w:tblStyleColBandSize w:val="1"/>
-      <w:tblInd w:w="0" w:type="dxa"/>
       <w:tblBorders>
         <w:top w:val="single" w:sz="4" w:space="0" w:color="8EAADB" w:themeColor="accent1" w:themeTint="99"/>
         <w:left w:val="single" w:sz="4" w:space="0" w:color="8EAADB" w:themeColor="accent1" w:themeTint="99"/>
@@ -14397,12 +14624,6 @@
         <w:insideH w:val="single" w:sz="4" w:space="0" w:color="8EAADB" w:themeColor="accent1" w:themeTint="99"/>
         <w:insideV w:val="single" w:sz="4" w:space="0" w:color="8EAADB" w:themeColor="accent1" w:themeTint="99"/>
       </w:tblBorders>
-      <w:tblCellMar>
-        <w:top w:w="0" w:type="dxa"/>
-        <w:left w:w="108" w:type="dxa"/>
-        <w:bottom w:w="0" w:type="dxa"/>
-        <w:right w:w="108" w:type="dxa"/>
-      </w:tblCellMar>
     </w:tblPr>
     <w:tblStylePr w:type="firstRow">
       <w:rPr>
@@ -14460,15 +14681,14 @@
       </w:tcPr>
     </w:tblStylePr>
   </w:style>
-  <w:style w:type="table" w:styleId="GridTable5Dark-Accent1">
+  <w:style w:type="table" w:styleId="Gitternetztabelle5dunkelAkzent1">
     <w:name w:val="Grid Table 5 Dark Accent 1"/>
-    <w:basedOn w:val="TableNormal"/>
+    <w:basedOn w:val="NormaleTabelle"/>
     <w:uiPriority w:val="50"/>
     <w:rsid w:val="004F4A46"/>
     <w:tblPr>
       <w:tblStyleRowBandSize w:val="1"/>
       <w:tblStyleColBandSize w:val="1"/>
-      <w:tblInd w:w="0" w:type="dxa"/>
       <w:tblBorders>
         <w:top w:val="single" w:sz="4" w:space="0" w:color="FFFFFF" w:themeColor="background1"/>
         <w:left w:val="single" w:sz="4" w:space="0" w:color="FFFFFF" w:themeColor="background1"/>
@@ -14477,12 +14697,6 @@
         <w:insideH w:val="single" w:sz="4" w:space="0" w:color="FFFFFF" w:themeColor="background1"/>
         <w:insideV w:val="single" w:sz="4" w:space="0" w:color="FFFFFF" w:themeColor="background1"/>
       </w:tblBorders>
-      <w:tblCellMar>
-        <w:top w:w="0" w:type="dxa"/>
-        <w:left w:w="108" w:type="dxa"/>
-        <w:bottom w:w="0" w:type="dxa"/>
-        <w:right w:w="108" w:type="dxa"/>
-      </w:tblCellMar>
     </w:tblPr>
     <w:tcPr>
       <w:shd w:val="clear" w:color="auto" w:fill="D9E2F3" w:themeFill="accent1" w:themeFillTint="33"/>
@@ -14570,11 +14784,11 @@
       </w:tcPr>
     </w:tblStylePr>
   </w:style>
-  <w:style w:type="paragraph" w:styleId="Title">
+  <w:style w:type="paragraph" w:styleId="Titel">
     <w:name w:val="Title"/>
-    <w:basedOn w:val="Normal"/>
-    <w:next w:val="Normal"/>
-    <w:link w:val="TitleChar"/>
+    <w:basedOn w:val="Standard"/>
+    <w:next w:val="Standard"/>
+    <w:link w:val="TitelZchn"/>
     <w:uiPriority w:val="10"/>
     <w:qFormat/>
     <w:rsid w:val="00DC5656"/>
@@ -14589,10 +14803,10 @@
       <w:szCs w:val="56"/>
     </w:rPr>
   </w:style>
-  <w:style w:type="character" w:customStyle="1" w:styleId="TitleChar">
-    <w:name w:val="Title Char"/>
-    <w:basedOn w:val="DefaultParagraphFont"/>
-    <w:link w:val="Title"/>
+  <w:style w:type="character" w:customStyle="1" w:styleId="TitelZchn">
+    <w:name w:val="Titel Zchn"/>
+    <w:basedOn w:val="Absatz-Standardschriftart"/>
+    <w:link w:val="Titel"/>
     <w:uiPriority w:val="10"/>
     <w:rsid w:val="00DC5656"/>
     <w:rPr>
@@ -14603,10 +14817,10 @@
       <w:szCs w:val="56"/>
     </w:rPr>
   </w:style>
-  <w:style w:type="character" w:customStyle="1" w:styleId="Heading2Char">
-    <w:name w:val="Heading 2 Char"/>
-    <w:basedOn w:val="DefaultParagraphFont"/>
-    <w:link w:val="Heading2"/>
+  <w:style w:type="character" w:customStyle="1" w:styleId="berschrift2Zchn">
+    <w:name w:val="Überschrift 2 Zchn"/>
+    <w:basedOn w:val="Absatz-Standardschriftart"/>
+    <w:link w:val="berschrift2"/>
     <w:uiPriority w:val="9"/>
     <w:rsid w:val="00F93568"/>
     <w:rPr>
@@ -14617,9 +14831,9 @@
       <w:lang w:val="en-US"/>
     </w:rPr>
   </w:style>
-  <w:style w:type="paragraph" w:styleId="ListParagraph">
+  <w:style w:type="paragraph" w:styleId="Listenabsatz">
     <w:name w:val="List Paragraph"/>
-    <w:basedOn w:val="Normal"/>
+    <w:basedOn w:val="Standard"/>
     <w:uiPriority w:val="34"/>
     <w:qFormat/>
     <w:rsid w:val="00B26B74"/>
@@ -14628,10 +14842,10 @@
       <w:contextualSpacing/>
     </w:pPr>
   </w:style>
-  <w:style w:type="paragraph" w:styleId="TOCHeading">
+  <w:style w:type="paragraph" w:styleId="Inhaltsverzeichnisberschrift">
     <w:name w:val="TOC Heading"/>
-    <w:basedOn w:val="Heading1"/>
-    <w:next w:val="Normal"/>
+    <w:basedOn w:val="berschrift1"/>
+    <w:next w:val="Standard"/>
     <w:uiPriority w:val="39"/>
     <w:unhideWhenUsed/>
     <w:qFormat/>
@@ -14647,10 +14861,10 @@
       <w:szCs w:val="28"/>
     </w:rPr>
   </w:style>
-  <w:style w:type="paragraph" w:styleId="TOC1">
+  <w:style w:type="paragraph" w:styleId="Verzeichnis1">
     <w:name w:val="toc 1"/>
-    <w:basedOn w:val="Normal"/>
-    <w:next w:val="Normal"/>
+    <w:basedOn w:val="Standard"/>
+    <w:next w:val="Standard"/>
     <w:autoRedefine/>
     <w:uiPriority w:val="39"/>
     <w:unhideWhenUsed/>
@@ -14663,10 +14877,10 @@
       <w:bCs/>
     </w:rPr>
   </w:style>
-  <w:style w:type="paragraph" w:styleId="TOC2">
+  <w:style w:type="paragraph" w:styleId="Verzeichnis2">
     <w:name w:val="toc 2"/>
-    <w:basedOn w:val="Normal"/>
-    <w:next w:val="Normal"/>
+    <w:basedOn w:val="Standard"/>
+    <w:next w:val="Standard"/>
     <w:autoRedefine/>
     <w:uiPriority w:val="39"/>
     <w:unhideWhenUsed/>
@@ -14683,7 +14897,7 @@
   </w:style>
   <w:style w:type="character" w:styleId="Hyperlink">
     <w:name w:val="Hyperlink"/>
-    <w:basedOn w:val="DefaultParagraphFont"/>
+    <w:basedOn w:val="Absatz-Standardschriftart"/>
     <w:uiPriority w:val="99"/>
     <w:unhideWhenUsed/>
     <w:rsid w:val="00F05FCE"/>
@@ -14692,10 +14906,10 @@
       <w:u w:val="single"/>
     </w:rPr>
   </w:style>
-  <w:style w:type="paragraph" w:styleId="TOC3">
+  <w:style w:type="paragraph" w:styleId="Verzeichnis3">
     <w:name w:val="toc 3"/>
-    <w:basedOn w:val="Normal"/>
-    <w:next w:val="Normal"/>
+    <w:basedOn w:val="Standard"/>
+    <w:next w:val="Standard"/>
     <w:autoRedefine/>
     <w:uiPriority w:val="39"/>
     <w:unhideWhenUsed/>
@@ -14708,10 +14922,10 @@
       <w:szCs w:val="22"/>
     </w:rPr>
   </w:style>
-  <w:style w:type="paragraph" w:styleId="TOC4">
+  <w:style w:type="paragraph" w:styleId="Verzeichnis4">
     <w:name w:val="toc 4"/>
-    <w:basedOn w:val="Normal"/>
-    <w:next w:val="Normal"/>
+    <w:basedOn w:val="Standard"/>
+    <w:next w:val="Standard"/>
     <w:autoRedefine/>
     <w:uiPriority w:val="39"/>
     <w:semiHidden/>
@@ -14725,10 +14939,10 @@
       <w:szCs w:val="20"/>
     </w:rPr>
   </w:style>
-  <w:style w:type="paragraph" w:styleId="TOC5">
+  <w:style w:type="paragraph" w:styleId="Verzeichnis5">
     <w:name w:val="toc 5"/>
-    <w:basedOn w:val="Normal"/>
-    <w:next w:val="Normal"/>
+    <w:basedOn w:val="Standard"/>
+    <w:next w:val="Standard"/>
     <w:autoRedefine/>
     <w:uiPriority w:val="39"/>
     <w:semiHidden/>
@@ -14742,10 +14956,10 @@
       <w:szCs w:val="20"/>
     </w:rPr>
   </w:style>
-  <w:style w:type="paragraph" w:styleId="TOC6">
+  <w:style w:type="paragraph" w:styleId="Verzeichnis6">
     <w:name w:val="toc 6"/>
-    <w:basedOn w:val="Normal"/>
-    <w:next w:val="Normal"/>
+    <w:basedOn w:val="Standard"/>
+    <w:next w:val="Standard"/>
     <w:autoRedefine/>
     <w:uiPriority w:val="39"/>
     <w:semiHidden/>
@@ -14759,10 +14973,10 @@
       <w:szCs w:val="20"/>
     </w:rPr>
   </w:style>
-  <w:style w:type="paragraph" w:styleId="TOC7">
+  <w:style w:type="paragraph" w:styleId="Verzeichnis7">
     <w:name w:val="toc 7"/>
-    <w:basedOn w:val="Normal"/>
-    <w:next w:val="Normal"/>
+    <w:basedOn w:val="Standard"/>
+    <w:next w:val="Standard"/>
     <w:autoRedefine/>
     <w:uiPriority w:val="39"/>
     <w:semiHidden/>
@@ -14776,10 +14990,10 @@
       <w:szCs w:val="20"/>
     </w:rPr>
   </w:style>
-  <w:style w:type="paragraph" w:styleId="TOC8">
+  <w:style w:type="paragraph" w:styleId="Verzeichnis8">
     <w:name w:val="toc 8"/>
-    <w:basedOn w:val="Normal"/>
-    <w:next w:val="Normal"/>
+    <w:basedOn w:val="Standard"/>
+    <w:next w:val="Standard"/>
     <w:autoRedefine/>
     <w:uiPriority w:val="39"/>
     <w:semiHidden/>
@@ -14793,10 +15007,10 @@
       <w:szCs w:val="20"/>
     </w:rPr>
   </w:style>
-  <w:style w:type="paragraph" w:styleId="TOC9">
+  <w:style w:type="paragraph" w:styleId="Verzeichnis9">
     <w:name w:val="toc 9"/>
-    <w:basedOn w:val="Normal"/>
-    <w:next w:val="Normal"/>
+    <w:basedOn w:val="Standard"/>
+    <w:next w:val="Standard"/>
     <w:autoRedefine/>
     <w:uiPriority w:val="39"/>
     <w:semiHidden/>
@@ -14810,9 +15024,9 @@
       <w:szCs w:val="20"/>
     </w:rPr>
   </w:style>
-  <w:style w:type="paragraph" w:styleId="NoSpacing">
+  <w:style w:type="paragraph" w:styleId="KeinLeerraum">
     <w:name w:val="No Spacing"/>
-    <w:link w:val="NoSpacingChar"/>
+    <w:link w:val="KeinLeerraumZchn"/>
     <w:uiPriority w:val="1"/>
     <w:qFormat/>
     <w:rsid w:val="0057687C"/>
@@ -14823,10 +15037,10 @@
       <w:lang w:val="en-US" w:eastAsia="zh-CN"/>
     </w:rPr>
   </w:style>
-  <w:style w:type="character" w:customStyle="1" w:styleId="NoSpacingChar">
-    <w:name w:val="No Spacing Char"/>
-    <w:basedOn w:val="DefaultParagraphFont"/>
-    <w:link w:val="NoSpacing"/>
+  <w:style w:type="character" w:customStyle="1" w:styleId="KeinLeerraumZchn">
+    <w:name w:val="Kein Leerraum Zchn"/>
+    <w:basedOn w:val="Absatz-Standardschriftart"/>
+    <w:link w:val="KeinLeerraum"/>
     <w:uiPriority w:val="1"/>
     <w:rsid w:val="0057687C"/>
     <w:rPr>
@@ -14836,10 +15050,10 @@
       <w:lang w:val="en-US" w:eastAsia="zh-CN"/>
     </w:rPr>
   </w:style>
-  <w:style w:type="paragraph" w:styleId="Header">
+  <w:style w:type="paragraph" w:styleId="Kopfzeile">
     <w:name w:val="header"/>
-    <w:basedOn w:val="Normal"/>
-    <w:link w:val="HeaderChar"/>
+    <w:basedOn w:val="Standard"/>
+    <w:link w:val="KopfzeileZchn"/>
     <w:uiPriority w:val="99"/>
     <w:unhideWhenUsed/>
     <w:rsid w:val="003F42DE"/>
@@ -14850,20 +15064,20 @@
       </w:tabs>
     </w:pPr>
   </w:style>
-  <w:style w:type="character" w:customStyle="1" w:styleId="HeaderChar">
-    <w:name w:val="Header Char"/>
-    <w:basedOn w:val="DefaultParagraphFont"/>
-    <w:link w:val="Header"/>
+  <w:style w:type="character" w:customStyle="1" w:styleId="KopfzeileZchn">
+    <w:name w:val="Kopfzeile Zchn"/>
+    <w:basedOn w:val="Absatz-Standardschriftart"/>
+    <w:link w:val="Kopfzeile"/>
     <w:uiPriority w:val="99"/>
     <w:rsid w:val="003F42DE"/>
     <w:rPr>
       <w:lang w:val="en-US"/>
     </w:rPr>
   </w:style>
-  <w:style w:type="paragraph" w:styleId="Footer">
+  <w:style w:type="paragraph" w:styleId="Fuzeile">
     <w:name w:val="footer"/>
-    <w:basedOn w:val="Normal"/>
-    <w:link w:val="FooterChar"/>
+    <w:basedOn w:val="Standard"/>
+    <w:link w:val="FuzeileZchn"/>
     <w:uiPriority w:val="99"/>
     <w:unhideWhenUsed/>
     <w:rsid w:val="003F42DE"/>
@@ -14874,28 +15088,28 @@
       </w:tabs>
     </w:pPr>
   </w:style>
-  <w:style w:type="character" w:customStyle="1" w:styleId="FooterChar">
-    <w:name w:val="Footer Char"/>
-    <w:basedOn w:val="DefaultParagraphFont"/>
-    <w:link w:val="Footer"/>
+  <w:style w:type="character" w:customStyle="1" w:styleId="FuzeileZchn">
+    <w:name w:val="Fußzeile Zchn"/>
+    <w:basedOn w:val="Absatz-Standardschriftart"/>
+    <w:link w:val="Fuzeile"/>
     <w:uiPriority w:val="99"/>
     <w:rsid w:val="003F42DE"/>
     <w:rPr>
       <w:lang w:val="en-US"/>
     </w:rPr>
   </w:style>
-  <w:style w:type="character" w:styleId="PageNumber">
+  <w:style w:type="character" w:styleId="Seitenzahl">
     <w:name w:val="page number"/>
-    <w:basedOn w:val="DefaultParagraphFont"/>
+    <w:basedOn w:val="Absatz-Standardschriftart"/>
     <w:uiPriority w:val="99"/>
     <w:semiHidden/>
     <w:unhideWhenUsed/>
     <w:rsid w:val="00DB2558"/>
   </w:style>
-  <w:style w:type="character" w:customStyle="1" w:styleId="Heading3Char">
-    <w:name w:val="Heading 3 Char"/>
-    <w:basedOn w:val="DefaultParagraphFont"/>
-    <w:link w:val="Heading3"/>
+  <w:style w:type="character" w:customStyle="1" w:styleId="berschrift3Zchn">
+    <w:name w:val="Überschrift 3 Zchn"/>
+    <w:basedOn w:val="Absatz-Standardschriftart"/>
+    <w:link w:val="berschrift3"/>
     <w:uiPriority w:val="9"/>
     <w:rsid w:val="003F5E62"/>
     <w:rPr>
@@ -14904,10 +15118,10 @@
       <w:lang w:val="en-US"/>
     </w:rPr>
   </w:style>
-  <w:style w:type="character" w:customStyle="1" w:styleId="Heading4Char">
-    <w:name w:val="Heading 4 Char"/>
-    <w:basedOn w:val="DefaultParagraphFont"/>
-    <w:link w:val="Heading4"/>
+  <w:style w:type="character" w:customStyle="1" w:styleId="berschrift4Zchn">
+    <w:name w:val="Überschrift 4 Zchn"/>
+    <w:basedOn w:val="Absatz-Standardschriftart"/>
+    <w:link w:val="berschrift4"/>
     <w:uiPriority w:val="9"/>
     <w:rsid w:val="007E6FEF"/>
     <w:rPr>
@@ -14918,10 +15132,10 @@
       <w:lang w:val="en-US"/>
     </w:rPr>
   </w:style>
-  <w:style w:type="paragraph" w:styleId="Bibliography">
+  <w:style w:type="paragraph" w:styleId="Literaturverzeichnis">
     <w:name w:val="Bibliography"/>
-    <w:basedOn w:val="Normal"/>
-    <w:next w:val="Normal"/>
+    <w:basedOn w:val="Standard"/>
+    <w:next w:val="Standard"/>
     <w:uiPriority w:val="37"/>
     <w:semiHidden/>
     <w:unhideWhenUsed/>
@@ -15238,7 +15452,7 @@
 </file>
 
 <file path=customXml/itemProps1.xml><?xml version="1.0" encoding="utf-8"?>
-<ds:datastoreItem xmlns:ds="http://schemas.openxmlformats.org/officeDocument/2006/customXml" ds:itemID="{50CA5791-09EA-3847-B219-B1E185AA329B}">
+<ds:datastoreItem xmlns:ds="http://schemas.openxmlformats.org/officeDocument/2006/customXml" ds:itemID="{8A650B66-457C-403D-8143-7310BD09EB26}">
   <ds:schemaRefs>
     <ds:schemaRef ds:uri="http://schemas.openxmlformats.org/officeDocument/2006/bibliography"/>
   </ds:schemaRefs>

</xml_diff>

<commit_message>
Added Sequence Diagrams to Final Report
</commit_message>
<xml_diff>
--- a/documents/milestone4 - final report/Final Report.docx
+++ b/documents/milestone4 - final report/Final Report.docx
@@ -641,8 +641,8 @@
           <w:b w:val="0"/>
           <w:bCs w:val="0"/>
           <w:color w:val="auto"/>
-          <w:sz w:val="24"/>
-          <w:szCs w:val="24"/>
+          <w:sz w:val="22"/>
+          <w:szCs w:val="22"/>
         </w:rPr>
         <w:id w:val="494933376"/>
         <w:docPartObj>
@@ -659,8 +659,14 @@
         <w:p>
           <w:pPr>
             <w:pStyle w:val="Inhaltsverzeichnisberschrift"/>
+            <w:rPr>
+              <w:szCs w:val="22"/>
+            </w:rPr>
           </w:pPr>
           <w:r>
+            <w:rPr>
+              <w:szCs w:val="22"/>
+            </w:rPr>
             <w:t>Table of Contents</w:t>
           </w:r>
         </w:p>
@@ -676,31 +682,43 @@
               <w:b w:val="0"/>
               <w:bCs w:val="0"/>
               <w:noProof/>
-              <w:lang w:val="en-GB" w:eastAsia="en-GB"/>
+              <w:sz w:val="22"/>
+              <w:szCs w:val="22"/>
+              <w:lang w:val="de-CH" w:eastAsia="de-CH"/>
             </w:rPr>
           </w:pPr>
           <w:r>
             <w:rPr>
               <w:b w:val="0"/>
               <w:bCs w:val="0"/>
+              <w:sz w:val="22"/>
+              <w:szCs w:val="22"/>
             </w:rPr>
             <w:fldChar w:fldCharType="begin"/>
           </w:r>
           <w:r>
+            <w:rPr>
+              <w:sz w:val="22"/>
+              <w:szCs w:val="22"/>
+            </w:rPr>
             <w:instrText xml:space="preserve"> TOC \o "1-3" \h \z \u </w:instrText>
           </w:r>
           <w:r>
             <w:rPr>
               <w:b w:val="0"/>
               <w:bCs w:val="0"/>
+              <w:sz w:val="22"/>
+              <w:szCs w:val="22"/>
             </w:rPr>
             <w:fldChar w:fldCharType="separate"/>
           </w:r>
-          <w:hyperlink w:anchor="_Toc500766685" w:history="1">
+          <w:hyperlink w:anchor="_Toc500779572" w:history="1">
             <w:r>
               <w:rPr>
                 <w:rStyle w:val="Hyperlink"/>
                 <w:noProof/>
+                <w:sz w:val="22"/>
+                <w:szCs w:val="22"/>
               </w:rPr>
               <w:t>1.</w:t>
             </w:r>
@@ -710,7 +728,9 @@
                 <w:b w:val="0"/>
                 <w:bCs w:val="0"/>
                 <w:noProof/>
-                <w:lang w:val="en-GB" w:eastAsia="en-GB"/>
+                <w:sz w:val="22"/>
+                <w:szCs w:val="22"/>
+                <w:lang w:val="de-CH" w:eastAsia="de-CH"/>
               </w:rPr>
               <w:tab/>
             </w:r>
@@ -718,6 +738,8 @@
               <w:rPr>
                 <w:rStyle w:val="Hyperlink"/>
                 <w:noProof/>
+                <w:sz w:val="22"/>
+                <w:szCs w:val="22"/>
               </w:rPr>
               <w:t>Project Outline</w:t>
             </w:r>
@@ -725,6 +747,8 @@
               <w:rPr>
                 <w:noProof/>
                 <w:webHidden/>
+                <w:sz w:val="22"/>
+                <w:szCs w:val="22"/>
               </w:rPr>
               <w:tab/>
             </w:r>
@@ -732,6 +756,8 @@
               <w:rPr>
                 <w:noProof/>
                 <w:webHidden/>
+                <w:sz w:val="22"/>
+                <w:szCs w:val="22"/>
               </w:rPr>
               <w:fldChar w:fldCharType="begin"/>
             </w:r>
@@ -739,19 +765,25 @@
               <w:rPr>
                 <w:noProof/>
                 <w:webHidden/>
-              </w:rPr>
-              <w:instrText xml:space="preserve"> PAGEREF _Toc500766685 \h </w:instrText>
-            </w:r>
-            <w:r>
-              <w:rPr>
-                <w:noProof/>
-                <w:webHidden/>
-              </w:rPr>
-            </w:r>
-            <w:r>
-              <w:rPr>
-                <w:noProof/>
-                <w:webHidden/>
+                <w:sz w:val="22"/>
+                <w:szCs w:val="22"/>
+              </w:rPr>
+              <w:instrText xml:space="preserve"> PAGEREF _Toc500779572 \h </w:instrText>
+            </w:r>
+            <w:r>
+              <w:rPr>
+                <w:noProof/>
+                <w:webHidden/>
+                <w:sz w:val="22"/>
+                <w:szCs w:val="22"/>
+              </w:rPr>
+            </w:r>
+            <w:r>
+              <w:rPr>
+                <w:noProof/>
+                <w:webHidden/>
+                <w:sz w:val="22"/>
+                <w:szCs w:val="22"/>
               </w:rPr>
               <w:fldChar w:fldCharType="separate"/>
             </w:r>
@@ -759,13 +791,17 @@
               <w:rPr>
                 <w:noProof/>
                 <w:webHidden/>
-              </w:rPr>
-              <w:t>3</w:t>
-            </w:r>
-            <w:r>
-              <w:rPr>
-                <w:noProof/>
-                <w:webHidden/>
+                <w:sz w:val="22"/>
+                <w:szCs w:val="22"/>
+              </w:rPr>
+              <w:t>4</w:t>
+            </w:r>
+            <w:r>
+              <w:rPr>
+                <w:noProof/>
+                <w:webHidden/>
+                <w:sz w:val="22"/>
+                <w:szCs w:val="22"/>
               </w:rPr>
               <w:fldChar w:fldCharType="end"/>
             </w:r>
@@ -783,12 +819,10 @@
               <w:b w:val="0"/>
               <w:bCs w:val="0"/>
               <w:noProof/>
-              <w:sz w:val="24"/>
-              <w:szCs w:val="24"/>
-              <w:lang w:val="en-GB" w:eastAsia="en-GB"/>
+              <w:lang w:val="de-CH" w:eastAsia="de-CH"/>
             </w:rPr>
           </w:pPr>
-          <w:hyperlink w:anchor="_Toc500766686" w:history="1">
+          <w:hyperlink w:anchor="_Toc500779573" w:history="1">
             <w:r>
               <w:rPr>
                 <w:rStyle w:val="Hyperlink"/>
@@ -802,9 +836,7 @@
                 <w:b w:val="0"/>
                 <w:bCs w:val="0"/>
                 <w:noProof/>
-                <w:sz w:val="24"/>
-                <w:szCs w:val="24"/>
-                <w:lang w:val="en-GB" w:eastAsia="en-GB"/>
+                <w:lang w:val="de-CH" w:eastAsia="de-CH"/>
               </w:rPr>
               <w:tab/>
             </w:r>
@@ -834,7 +866,7 @@
                 <w:noProof/>
                 <w:webHidden/>
               </w:rPr>
-              <w:instrText xml:space="preserve"> PAGEREF _Toc500766686 \h </w:instrText>
+              <w:instrText xml:space="preserve"> PAGEREF _Toc500779573 \h </w:instrText>
             </w:r>
             <w:r>
               <w:rPr>
@@ -854,7 +886,7 @@
                 <w:noProof/>
                 <w:webHidden/>
               </w:rPr>
-              <w:t>3</w:t>
+              <w:t>4</w:t>
             </w:r>
             <w:r>
               <w:rPr>
@@ -877,12 +909,10 @@
               <w:b w:val="0"/>
               <w:bCs w:val="0"/>
               <w:noProof/>
-              <w:sz w:val="24"/>
-              <w:szCs w:val="24"/>
-              <w:lang w:val="en-GB" w:eastAsia="en-GB"/>
+              <w:lang w:val="de-CH" w:eastAsia="de-CH"/>
             </w:rPr>
           </w:pPr>
-          <w:hyperlink w:anchor="_Toc500766687" w:history="1">
+          <w:hyperlink w:anchor="_Toc500779574" w:history="1">
             <w:r>
               <w:rPr>
                 <w:rStyle w:val="Hyperlink"/>
@@ -896,9 +926,7 @@
                 <w:b w:val="0"/>
                 <w:bCs w:val="0"/>
                 <w:noProof/>
-                <w:sz w:val="24"/>
-                <w:szCs w:val="24"/>
-                <w:lang w:val="en-GB" w:eastAsia="en-GB"/>
+                <w:lang w:val="de-CH" w:eastAsia="de-CH"/>
               </w:rPr>
               <w:tab/>
             </w:r>
@@ -928,7 +956,7 @@
                 <w:noProof/>
                 <w:webHidden/>
               </w:rPr>
-              <w:instrText xml:space="preserve"> PAGEREF _Toc500766687 \h </w:instrText>
+              <w:instrText xml:space="preserve"> PAGEREF _Toc500779574 \h </w:instrText>
             </w:r>
             <w:r>
               <w:rPr>
@@ -948,7 +976,7 @@
                 <w:noProof/>
                 <w:webHidden/>
               </w:rPr>
-              <w:t>3</w:t>
+              <w:t>4</w:t>
             </w:r>
             <w:r>
               <w:rPr>
@@ -971,12 +999,10 @@
               <w:b w:val="0"/>
               <w:bCs w:val="0"/>
               <w:noProof/>
-              <w:sz w:val="24"/>
-              <w:szCs w:val="24"/>
-              <w:lang w:val="en-GB" w:eastAsia="en-GB"/>
+              <w:lang w:val="de-CH" w:eastAsia="de-CH"/>
             </w:rPr>
           </w:pPr>
-          <w:hyperlink w:anchor="_Toc500766688" w:history="1">
+          <w:hyperlink w:anchor="_Toc500779575" w:history="1">
             <w:r>
               <w:rPr>
                 <w:rStyle w:val="Hyperlink"/>
@@ -990,9 +1016,7 @@
                 <w:b w:val="0"/>
                 <w:bCs w:val="0"/>
                 <w:noProof/>
-                <w:sz w:val="24"/>
-                <w:szCs w:val="24"/>
-                <w:lang w:val="en-GB" w:eastAsia="en-GB"/>
+                <w:lang w:val="de-CH" w:eastAsia="de-CH"/>
               </w:rPr>
               <w:tab/>
             </w:r>
@@ -1022,7 +1046,7 @@
                 <w:noProof/>
                 <w:webHidden/>
               </w:rPr>
-              <w:instrText xml:space="preserve"> PAGEREF _Toc500766688 \h </w:instrText>
+              <w:instrText xml:space="preserve"> PAGEREF _Toc500779575 \h </w:instrText>
             </w:r>
             <w:r>
               <w:rPr>
@@ -1042,7 +1066,7 @@
                 <w:noProof/>
                 <w:webHidden/>
               </w:rPr>
-              <w:t>3</w:t>
+              <w:t>4</w:t>
             </w:r>
             <w:r>
               <w:rPr>
@@ -1065,12 +1089,10 @@
               <w:b w:val="0"/>
               <w:bCs w:val="0"/>
               <w:noProof/>
-              <w:sz w:val="24"/>
-              <w:szCs w:val="24"/>
-              <w:lang w:val="en-GB" w:eastAsia="en-GB"/>
+              <w:lang w:val="de-CH" w:eastAsia="de-CH"/>
             </w:rPr>
           </w:pPr>
-          <w:hyperlink w:anchor="_Toc500766689" w:history="1">
+          <w:hyperlink w:anchor="_Toc500779576" w:history="1">
             <w:r>
               <w:rPr>
                 <w:rStyle w:val="Hyperlink"/>
@@ -1084,9 +1106,7 @@
                 <w:b w:val="0"/>
                 <w:bCs w:val="0"/>
                 <w:noProof/>
-                <w:sz w:val="24"/>
-                <w:szCs w:val="24"/>
-                <w:lang w:val="en-GB" w:eastAsia="en-GB"/>
+                <w:lang w:val="de-CH" w:eastAsia="de-CH"/>
               </w:rPr>
               <w:tab/>
             </w:r>
@@ -1116,7 +1136,7 @@
                 <w:noProof/>
                 <w:webHidden/>
               </w:rPr>
-              <w:instrText xml:space="preserve"> PAGEREF _Toc500766689 \h </w:instrText>
+              <w:instrText xml:space="preserve"> PAGEREF _Toc500779576 \h </w:instrText>
             </w:r>
             <w:r>
               <w:rPr>
@@ -1136,7 +1156,7 @@
                 <w:noProof/>
                 <w:webHidden/>
               </w:rPr>
-              <w:t>3</w:t>
+              <w:t>4</w:t>
             </w:r>
             <w:r>
               <w:rPr>
@@ -1159,12 +1179,10 @@
               <w:b w:val="0"/>
               <w:bCs w:val="0"/>
               <w:noProof/>
-              <w:sz w:val="24"/>
-              <w:szCs w:val="24"/>
-              <w:lang w:val="en-GB" w:eastAsia="en-GB"/>
+              <w:lang w:val="de-CH" w:eastAsia="de-CH"/>
             </w:rPr>
           </w:pPr>
-          <w:hyperlink w:anchor="_Toc500766690" w:history="1">
+          <w:hyperlink w:anchor="_Toc500779577" w:history="1">
             <w:r>
               <w:rPr>
                 <w:rStyle w:val="Hyperlink"/>
@@ -1178,9 +1196,7 @@
                 <w:b w:val="0"/>
                 <w:bCs w:val="0"/>
                 <w:noProof/>
-                <w:sz w:val="24"/>
-                <w:szCs w:val="24"/>
-                <w:lang w:val="en-GB" w:eastAsia="en-GB"/>
+                <w:lang w:val="de-CH" w:eastAsia="de-CH"/>
               </w:rPr>
               <w:tab/>
             </w:r>
@@ -1210,7 +1226,7 @@
                 <w:noProof/>
                 <w:webHidden/>
               </w:rPr>
-              <w:instrText xml:space="preserve"> PAGEREF _Toc500766690 \h </w:instrText>
+              <w:instrText xml:space="preserve"> PAGEREF _Toc500779577 \h </w:instrText>
             </w:r>
             <w:r>
               <w:rPr>
@@ -1230,7 +1246,7 @@
                 <w:noProof/>
                 <w:webHidden/>
               </w:rPr>
-              <w:t>4</w:t>
+              <w:t>5</w:t>
             </w:r>
             <w:r>
               <w:rPr>
@@ -1253,12 +1269,10 @@
               <w:b w:val="0"/>
               <w:bCs w:val="0"/>
               <w:noProof/>
-              <w:sz w:val="24"/>
-              <w:szCs w:val="24"/>
-              <w:lang w:val="en-GB" w:eastAsia="en-GB"/>
+              <w:lang w:val="de-CH" w:eastAsia="de-CH"/>
             </w:rPr>
           </w:pPr>
-          <w:hyperlink w:anchor="_Toc500766691" w:history="1">
+          <w:hyperlink w:anchor="_Toc500779578" w:history="1">
             <w:r>
               <w:rPr>
                 <w:rStyle w:val="Hyperlink"/>
@@ -1272,9 +1286,7 @@
                 <w:b w:val="0"/>
                 <w:bCs w:val="0"/>
                 <w:noProof/>
-                <w:sz w:val="24"/>
-                <w:szCs w:val="24"/>
-                <w:lang w:val="en-GB" w:eastAsia="en-GB"/>
+                <w:lang w:val="de-CH" w:eastAsia="de-CH"/>
               </w:rPr>
               <w:tab/>
             </w:r>
@@ -1304,7 +1316,7 @@
                 <w:noProof/>
                 <w:webHidden/>
               </w:rPr>
-              <w:instrText xml:space="preserve"> PAGEREF _Toc500766691 \h </w:instrText>
+              <w:instrText xml:space="preserve"> PAGEREF _Toc500779578 \h </w:instrText>
             </w:r>
             <w:r>
               <w:rPr>
@@ -1324,7 +1336,7 @@
                 <w:noProof/>
                 <w:webHidden/>
               </w:rPr>
-              <w:t>4</w:t>
+              <w:t>5</w:t>
             </w:r>
             <w:r>
               <w:rPr>
@@ -1347,14 +1359,18 @@
               <w:b w:val="0"/>
               <w:bCs w:val="0"/>
               <w:noProof/>
-              <w:lang w:val="en-GB" w:eastAsia="en-GB"/>
+              <w:sz w:val="22"/>
+              <w:szCs w:val="22"/>
+              <w:lang w:val="de-CH" w:eastAsia="de-CH"/>
             </w:rPr>
           </w:pPr>
-          <w:hyperlink w:anchor="_Toc500766692" w:history="1">
+          <w:hyperlink w:anchor="_Toc500779579" w:history="1">
             <w:r>
               <w:rPr>
                 <w:rStyle w:val="Hyperlink"/>
                 <w:noProof/>
+                <w:sz w:val="22"/>
+                <w:szCs w:val="22"/>
               </w:rPr>
               <w:t>2.</w:t>
             </w:r>
@@ -1364,7 +1380,9 @@
                 <w:b w:val="0"/>
                 <w:bCs w:val="0"/>
                 <w:noProof/>
-                <w:lang w:val="en-GB" w:eastAsia="en-GB"/>
+                <w:sz w:val="22"/>
+                <w:szCs w:val="22"/>
+                <w:lang w:val="de-CH" w:eastAsia="de-CH"/>
               </w:rPr>
               <w:tab/>
             </w:r>
@@ -1372,6 +1390,8 @@
               <w:rPr>
                 <w:rStyle w:val="Hyperlink"/>
                 <w:noProof/>
+                <w:sz w:val="22"/>
+                <w:szCs w:val="22"/>
               </w:rPr>
               <w:t>Analysis</w:t>
             </w:r>
@@ -1379,6 +1399,8 @@
               <w:rPr>
                 <w:noProof/>
                 <w:webHidden/>
+                <w:sz w:val="22"/>
+                <w:szCs w:val="22"/>
               </w:rPr>
               <w:tab/>
             </w:r>
@@ -1386,6 +1408,8 @@
               <w:rPr>
                 <w:noProof/>
                 <w:webHidden/>
+                <w:sz w:val="22"/>
+                <w:szCs w:val="22"/>
               </w:rPr>
               <w:fldChar w:fldCharType="begin"/>
             </w:r>
@@ -1393,19 +1417,25 @@
               <w:rPr>
                 <w:noProof/>
                 <w:webHidden/>
-              </w:rPr>
-              <w:instrText xml:space="preserve"> PAGEREF _Toc500766692 \h </w:instrText>
-            </w:r>
-            <w:r>
-              <w:rPr>
-                <w:noProof/>
-                <w:webHidden/>
-              </w:rPr>
-            </w:r>
-            <w:r>
-              <w:rPr>
-                <w:noProof/>
-                <w:webHidden/>
+                <w:sz w:val="22"/>
+                <w:szCs w:val="22"/>
+              </w:rPr>
+              <w:instrText xml:space="preserve"> PAGEREF _Toc500779579 \h </w:instrText>
+            </w:r>
+            <w:r>
+              <w:rPr>
+                <w:noProof/>
+                <w:webHidden/>
+                <w:sz w:val="22"/>
+                <w:szCs w:val="22"/>
+              </w:rPr>
+            </w:r>
+            <w:r>
+              <w:rPr>
+                <w:noProof/>
+                <w:webHidden/>
+                <w:sz w:val="22"/>
+                <w:szCs w:val="22"/>
               </w:rPr>
               <w:fldChar w:fldCharType="separate"/>
             </w:r>
@@ -1413,13 +1443,17 @@
               <w:rPr>
                 <w:noProof/>
                 <w:webHidden/>
-              </w:rPr>
-              <w:t>5</w:t>
-            </w:r>
-            <w:r>
-              <w:rPr>
-                <w:noProof/>
-                <w:webHidden/>
+                <w:sz w:val="22"/>
+                <w:szCs w:val="22"/>
+              </w:rPr>
+              <w:t>6</w:t>
+            </w:r>
+            <w:r>
+              <w:rPr>
+                <w:noProof/>
+                <w:webHidden/>
+                <w:sz w:val="22"/>
+                <w:szCs w:val="22"/>
               </w:rPr>
               <w:fldChar w:fldCharType="end"/>
             </w:r>
@@ -1437,12 +1471,10 @@
               <w:b w:val="0"/>
               <w:bCs w:val="0"/>
               <w:noProof/>
-              <w:sz w:val="24"/>
-              <w:szCs w:val="24"/>
-              <w:lang w:val="en-GB" w:eastAsia="en-GB"/>
+              <w:lang w:val="de-CH" w:eastAsia="de-CH"/>
             </w:rPr>
           </w:pPr>
-          <w:hyperlink w:anchor="_Toc500766693" w:history="1">
+          <w:hyperlink w:anchor="_Toc500779580" w:history="1">
             <w:r>
               <w:rPr>
                 <w:rStyle w:val="Hyperlink"/>
@@ -1456,9 +1488,7 @@
                 <w:b w:val="0"/>
                 <w:bCs w:val="0"/>
                 <w:noProof/>
-                <w:sz w:val="24"/>
-                <w:szCs w:val="24"/>
-                <w:lang w:val="en-GB" w:eastAsia="en-GB"/>
+                <w:lang w:val="de-CH" w:eastAsia="de-CH"/>
               </w:rPr>
               <w:tab/>
             </w:r>
@@ -1488,7 +1518,7 @@
                 <w:noProof/>
                 <w:webHidden/>
               </w:rPr>
-              <w:instrText xml:space="preserve"> PAGEREF _Toc500766693 \h </w:instrText>
+              <w:instrText xml:space="preserve"> PAGEREF _Toc500779580 \h </w:instrText>
             </w:r>
             <w:r>
               <w:rPr>
@@ -1508,7 +1538,7 @@
                 <w:noProof/>
                 <w:webHidden/>
               </w:rPr>
-              <w:t>5</w:t>
+              <w:t>6</w:t>
             </w:r>
             <w:r>
               <w:rPr>
@@ -1531,12 +1561,10 @@
               <w:b w:val="0"/>
               <w:bCs w:val="0"/>
               <w:noProof/>
-              <w:sz w:val="24"/>
-              <w:szCs w:val="24"/>
-              <w:lang w:val="en-GB" w:eastAsia="en-GB"/>
+              <w:lang w:val="de-CH" w:eastAsia="de-CH"/>
             </w:rPr>
           </w:pPr>
-          <w:hyperlink w:anchor="_Toc500766694" w:history="1">
+          <w:hyperlink w:anchor="_Toc500779581" w:history="1">
             <w:r>
               <w:rPr>
                 <w:rStyle w:val="Hyperlink"/>
@@ -1550,9 +1578,7 @@
                 <w:b w:val="0"/>
                 <w:bCs w:val="0"/>
                 <w:noProof/>
-                <w:sz w:val="24"/>
-                <w:szCs w:val="24"/>
-                <w:lang w:val="en-GB" w:eastAsia="en-GB"/>
+                <w:lang w:val="de-CH" w:eastAsia="de-CH"/>
               </w:rPr>
               <w:tab/>
             </w:r>
@@ -1582,7 +1608,7 @@
                 <w:noProof/>
                 <w:webHidden/>
               </w:rPr>
-              <w:instrText xml:space="preserve"> PAGEREF _Toc500766694 \h </w:instrText>
+              <w:instrText xml:space="preserve"> PAGEREF _Toc500779581 \h </w:instrText>
             </w:r>
             <w:r>
               <w:rPr>
@@ -1602,7 +1628,7 @@
                 <w:noProof/>
                 <w:webHidden/>
               </w:rPr>
-              <w:t>6</w:t>
+              <w:t>7</w:t>
             </w:r>
             <w:r>
               <w:rPr>
@@ -1616,69 +1642,55 @@
         <w:p>
           <w:pPr>
             <w:pStyle w:val="Verzeichnis3"/>
-            <w:tabs>
-              <w:tab w:val="right" w:leader="dot" w:pos="9010"/>
-            </w:tabs>
             <w:rPr>
               <w:rFonts w:eastAsiaTheme="minorEastAsia"/>
-              <w:noProof/>
-              <w:sz w:val="24"/>
-              <w:szCs w:val="24"/>
-              <w:lang w:val="en-GB" w:eastAsia="en-GB"/>
+              <w:lang w:val="de-CH" w:eastAsia="de-CH"/>
             </w:rPr>
           </w:pPr>
-          <w:hyperlink w:anchor="_Toc500766695" w:history="1">
+          <w:hyperlink w:anchor="_Toc500779582" w:history="1">
             <w:r>
               <w:rPr>
                 <w:rStyle w:val="Hyperlink"/>
-                <w:noProof/>
               </w:rPr>
               <w:t>UC 1 – Play game</w:t>
             </w:r>
             <w:r>
               <w:rPr>
-                <w:noProof/>
                 <w:webHidden/>
               </w:rPr>
               <w:tab/>
             </w:r>
             <w:r>
               <w:rPr>
-                <w:noProof/>
                 <w:webHidden/>
               </w:rPr>
               <w:fldChar w:fldCharType="begin"/>
             </w:r>
             <w:r>
               <w:rPr>
-                <w:noProof/>
-                <w:webHidden/>
-              </w:rPr>
-              <w:instrText xml:space="preserve"> PAGEREF _Toc500766695 \h </w:instrText>
-            </w:r>
-            <w:r>
-              <w:rPr>
-                <w:noProof/>
-                <w:webHidden/>
-              </w:rPr>
-            </w:r>
-            <w:r>
-              <w:rPr>
-                <w:noProof/>
+                <w:webHidden/>
+              </w:rPr>
+              <w:instrText xml:space="preserve"> PAGEREF _Toc500779582 \h </w:instrText>
+            </w:r>
+            <w:r>
+              <w:rPr>
+                <w:webHidden/>
+              </w:rPr>
+            </w:r>
+            <w:r>
+              <w:rPr>
                 <w:webHidden/>
               </w:rPr>
               <w:fldChar w:fldCharType="separate"/>
             </w:r>
             <w:r>
               <w:rPr>
-                <w:noProof/>
-                <w:webHidden/>
-              </w:rPr>
-              <w:t>6</w:t>
-            </w:r>
-            <w:r>
-              <w:rPr>
-                <w:noProof/>
+                <w:webHidden/>
+              </w:rPr>
+              <w:t>7</w:t>
+            </w:r>
+            <w:r>
+              <w:rPr>
                 <w:webHidden/>
               </w:rPr>
               <w:fldChar w:fldCharType="end"/>
@@ -1688,69 +1700,55 @@
         <w:p>
           <w:pPr>
             <w:pStyle w:val="Verzeichnis3"/>
-            <w:tabs>
-              <w:tab w:val="right" w:leader="dot" w:pos="9010"/>
-            </w:tabs>
             <w:rPr>
               <w:rFonts w:eastAsiaTheme="minorEastAsia"/>
-              <w:noProof/>
-              <w:sz w:val="24"/>
-              <w:szCs w:val="24"/>
-              <w:lang w:val="en-GB" w:eastAsia="en-GB"/>
+              <w:lang w:val="de-CH" w:eastAsia="de-CH"/>
             </w:rPr>
           </w:pPr>
-          <w:hyperlink w:anchor="_Toc500766696" w:history="1">
+          <w:hyperlink w:anchor="_Toc500779583" w:history="1">
             <w:r>
               <w:rPr>
                 <w:rStyle w:val="Hyperlink"/>
-                <w:noProof/>
               </w:rPr>
               <w:t>UC 2 – Place tower</w:t>
             </w:r>
             <w:r>
               <w:rPr>
-                <w:noProof/>
                 <w:webHidden/>
               </w:rPr>
               <w:tab/>
             </w:r>
             <w:r>
               <w:rPr>
-                <w:noProof/>
                 <w:webHidden/>
               </w:rPr>
               <w:fldChar w:fldCharType="begin"/>
             </w:r>
             <w:r>
               <w:rPr>
-                <w:noProof/>
-                <w:webHidden/>
-              </w:rPr>
-              <w:instrText xml:space="preserve"> PAGEREF _Toc500766696 \h </w:instrText>
-            </w:r>
-            <w:r>
-              <w:rPr>
-                <w:noProof/>
-                <w:webHidden/>
-              </w:rPr>
-            </w:r>
-            <w:r>
-              <w:rPr>
-                <w:noProof/>
+                <w:webHidden/>
+              </w:rPr>
+              <w:instrText xml:space="preserve"> PAGEREF _Toc500779583 \h </w:instrText>
+            </w:r>
+            <w:r>
+              <w:rPr>
+                <w:webHidden/>
+              </w:rPr>
+            </w:r>
+            <w:r>
+              <w:rPr>
                 <w:webHidden/>
               </w:rPr>
               <w:fldChar w:fldCharType="separate"/>
             </w:r>
             <w:r>
               <w:rPr>
-                <w:noProof/>
-                <w:webHidden/>
-              </w:rPr>
-              <w:t>7</w:t>
-            </w:r>
-            <w:r>
-              <w:rPr>
-                <w:noProof/>
+                <w:webHidden/>
+              </w:rPr>
+              <w:t>8</w:t>
+            </w:r>
+            <w:r>
+              <w:rPr>
                 <w:webHidden/>
               </w:rPr>
               <w:fldChar w:fldCharType="end"/>
@@ -1760,69 +1758,55 @@
         <w:p>
           <w:pPr>
             <w:pStyle w:val="Verzeichnis3"/>
-            <w:tabs>
-              <w:tab w:val="right" w:leader="dot" w:pos="9010"/>
-            </w:tabs>
             <w:rPr>
               <w:rFonts w:eastAsiaTheme="minorEastAsia"/>
-              <w:noProof/>
-              <w:sz w:val="24"/>
-              <w:szCs w:val="24"/>
-              <w:lang w:val="en-GB" w:eastAsia="en-GB"/>
+              <w:lang w:val="de-CH" w:eastAsia="de-CH"/>
             </w:rPr>
           </w:pPr>
-          <w:hyperlink w:anchor="_Toc500766697" w:history="1">
+          <w:hyperlink w:anchor="_Toc500779584" w:history="1">
             <w:r>
               <w:rPr>
                 <w:rStyle w:val="Hyperlink"/>
-                <w:noProof/>
               </w:rPr>
               <w:t>UC 3 – Upgrade tower</w:t>
             </w:r>
             <w:r>
               <w:rPr>
-                <w:noProof/>
                 <w:webHidden/>
               </w:rPr>
               <w:tab/>
             </w:r>
             <w:r>
               <w:rPr>
-                <w:noProof/>
                 <w:webHidden/>
               </w:rPr>
               <w:fldChar w:fldCharType="begin"/>
             </w:r>
             <w:r>
               <w:rPr>
-                <w:noProof/>
-                <w:webHidden/>
-              </w:rPr>
-              <w:instrText xml:space="preserve"> PAGEREF _Toc500766697 \h </w:instrText>
-            </w:r>
-            <w:r>
-              <w:rPr>
-                <w:noProof/>
-                <w:webHidden/>
-              </w:rPr>
-            </w:r>
-            <w:r>
-              <w:rPr>
-                <w:noProof/>
+                <w:webHidden/>
+              </w:rPr>
+              <w:instrText xml:space="preserve"> PAGEREF _Toc500779584 \h </w:instrText>
+            </w:r>
+            <w:r>
+              <w:rPr>
+                <w:webHidden/>
+              </w:rPr>
+            </w:r>
+            <w:r>
+              <w:rPr>
                 <w:webHidden/>
               </w:rPr>
               <w:fldChar w:fldCharType="separate"/>
             </w:r>
             <w:r>
               <w:rPr>
-                <w:noProof/>
-                <w:webHidden/>
-              </w:rPr>
-              <w:t>7</w:t>
-            </w:r>
-            <w:r>
-              <w:rPr>
-                <w:noProof/>
+                <w:webHidden/>
+              </w:rPr>
+              <w:t>8</w:t>
+            </w:r>
+            <w:r>
+              <w:rPr>
                 <w:webHidden/>
               </w:rPr>
               <w:fldChar w:fldCharType="end"/>
@@ -1832,69 +1816,55 @@
         <w:p>
           <w:pPr>
             <w:pStyle w:val="Verzeichnis3"/>
-            <w:tabs>
-              <w:tab w:val="right" w:leader="dot" w:pos="9010"/>
-            </w:tabs>
             <w:rPr>
               <w:rFonts w:eastAsiaTheme="minorEastAsia"/>
-              <w:noProof/>
-              <w:sz w:val="24"/>
-              <w:szCs w:val="24"/>
-              <w:lang w:val="en-GB" w:eastAsia="en-GB"/>
+              <w:lang w:val="de-CH" w:eastAsia="de-CH"/>
             </w:rPr>
           </w:pPr>
-          <w:hyperlink w:anchor="_Toc500766698" w:history="1">
+          <w:hyperlink w:anchor="_Toc500779585" w:history="1">
             <w:r>
               <w:rPr>
                 <w:rStyle w:val="Hyperlink"/>
-                <w:noProof/>
               </w:rPr>
               <w:t>UC 4 – Tear down tower</w:t>
             </w:r>
             <w:r>
               <w:rPr>
-                <w:noProof/>
                 <w:webHidden/>
               </w:rPr>
               <w:tab/>
             </w:r>
             <w:r>
               <w:rPr>
-                <w:noProof/>
                 <w:webHidden/>
               </w:rPr>
               <w:fldChar w:fldCharType="begin"/>
             </w:r>
             <w:r>
               <w:rPr>
-                <w:noProof/>
-                <w:webHidden/>
-              </w:rPr>
-              <w:instrText xml:space="preserve"> PAGEREF _Toc500766698 \h </w:instrText>
-            </w:r>
-            <w:r>
-              <w:rPr>
-                <w:noProof/>
-                <w:webHidden/>
-              </w:rPr>
-            </w:r>
-            <w:r>
-              <w:rPr>
-                <w:noProof/>
+                <w:webHidden/>
+              </w:rPr>
+              <w:instrText xml:space="preserve"> PAGEREF _Toc500779585 \h </w:instrText>
+            </w:r>
+            <w:r>
+              <w:rPr>
+                <w:webHidden/>
+              </w:rPr>
+            </w:r>
+            <w:r>
+              <w:rPr>
                 <w:webHidden/>
               </w:rPr>
               <w:fldChar w:fldCharType="separate"/>
             </w:r>
             <w:r>
               <w:rPr>
-                <w:noProof/>
-                <w:webHidden/>
-              </w:rPr>
-              <w:t>8</w:t>
-            </w:r>
-            <w:r>
-              <w:rPr>
-                <w:noProof/>
+                <w:webHidden/>
+              </w:rPr>
+              <w:t>9</w:t>
+            </w:r>
+            <w:r>
+              <w:rPr>
                 <w:webHidden/>
               </w:rPr>
               <w:fldChar w:fldCharType="end"/>
@@ -1904,69 +1874,55 @@
         <w:p>
           <w:pPr>
             <w:pStyle w:val="Verzeichnis3"/>
-            <w:tabs>
-              <w:tab w:val="right" w:leader="dot" w:pos="9010"/>
-            </w:tabs>
             <w:rPr>
               <w:rFonts w:eastAsiaTheme="minorEastAsia"/>
-              <w:noProof/>
-              <w:sz w:val="24"/>
-              <w:szCs w:val="24"/>
-              <w:lang w:val="en-GB" w:eastAsia="en-GB"/>
+              <w:lang w:val="de-CH" w:eastAsia="de-CH"/>
             </w:rPr>
           </w:pPr>
-          <w:hyperlink w:anchor="_Toc500766699" w:history="1">
+          <w:hyperlink w:anchor="_Toc500779586" w:history="1">
             <w:r>
               <w:rPr>
                 <w:rStyle w:val="Hyperlink"/>
-                <w:noProof/>
               </w:rPr>
               <w:t>UC 5 – Call next wave</w:t>
             </w:r>
             <w:r>
               <w:rPr>
-                <w:noProof/>
                 <w:webHidden/>
               </w:rPr>
               <w:tab/>
             </w:r>
             <w:r>
               <w:rPr>
-                <w:noProof/>
                 <w:webHidden/>
               </w:rPr>
               <w:fldChar w:fldCharType="begin"/>
             </w:r>
             <w:r>
               <w:rPr>
-                <w:noProof/>
-                <w:webHidden/>
-              </w:rPr>
-              <w:instrText xml:space="preserve"> PAGEREF _Toc500766699 \h </w:instrText>
-            </w:r>
-            <w:r>
-              <w:rPr>
-                <w:noProof/>
-                <w:webHidden/>
-              </w:rPr>
-            </w:r>
-            <w:r>
-              <w:rPr>
-                <w:noProof/>
+                <w:webHidden/>
+              </w:rPr>
+              <w:instrText xml:space="preserve"> PAGEREF _Toc500779586 \h </w:instrText>
+            </w:r>
+            <w:r>
+              <w:rPr>
+                <w:webHidden/>
+              </w:rPr>
+            </w:r>
+            <w:r>
+              <w:rPr>
                 <w:webHidden/>
               </w:rPr>
               <w:fldChar w:fldCharType="separate"/>
             </w:r>
             <w:r>
               <w:rPr>
-                <w:noProof/>
-                <w:webHidden/>
-              </w:rPr>
-              <w:t>8</w:t>
-            </w:r>
-            <w:r>
-              <w:rPr>
-                <w:noProof/>
+                <w:webHidden/>
+              </w:rPr>
+              <w:t>9</w:t>
+            </w:r>
+            <w:r>
+              <w:rPr>
                 <w:webHidden/>
               </w:rPr>
               <w:fldChar w:fldCharType="end"/>
@@ -1976,69 +1932,55 @@
         <w:p>
           <w:pPr>
             <w:pStyle w:val="Verzeichnis3"/>
-            <w:tabs>
-              <w:tab w:val="right" w:leader="dot" w:pos="9010"/>
-            </w:tabs>
             <w:rPr>
               <w:rFonts w:eastAsiaTheme="minorEastAsia"/>
-              <w:noProof/>
-              <w:sz w:val="24"/>
-              <w:szCs w:val="24"/>
-              <w:lang w:val="en-GB" w:eastAsia="en-GB"/>
+              <w:lang w:val="de-CH" w:eastAsia="de-CH"/>
             </w:rPr>
           </w:pPr>
-          <w:hyperlink w:anchor="_Toc500766700" w:history="1">
+          <w:hyperlink w:anchor="_Toc500779587" w:history="1">
             <w:r>
               <w:rPr>
                 <w:rStyle w:val="Hyperlink"/>
-                <w:noProof/>
               </w:rPr>
               <w:t>UC 6 – Pause game</w:t>
             </w:r>
             <w:r>
               <w:rPr>
-                <w:noProof/>
                 <w:webHidden/>
               </w:rPr>
               <w:tab/>
             </w:r>
             <w:r>
               <w:rPr>
-                <w:noProof/>
                 <w:webHidden/>
               </w:rPr>
               <w:fldChar w:fldCharType="begin"/>
             </w:r>
             <w:r>
               <w:rPr>
-                <w:noProof/>
-                <w:webHidden/>
-              </w:rPr>
-              <w:instrText xml:space="preserve"> PAGEREF _Toc500766700 \h </w:instrText>
-            </w:r>
-            <w:r>
-              <w:rPr>
-                <w:noProof/>
-                <w:webHidden/>
-              </w:rPr>
-            </w:r>
-            <w:r>
-              <w:rPr>
-                <w:noProof/>
+                <w:webHidden/>
+              </w:rPr>
+              <w:instrText xml:space="preserve"> PAGEREF _Toc500779587 \h </w:instrText>
+            </w:r>
+            <w:r>
+              <w:rPr>
+                <w:webHidden/>
+              </w:rPr>
+            </w:r>
+            <w:r>
+              <w:rPr>
                 <w:webHidden/>
               </w:rPr>
               <w:fldChar w:fldCharType="separate"/>
             </w:r>
             <w:r>
               <w:rPr>
-                <w:noProof/>
-                <w:webHidden/>
-              </w:rPr>
-              <w:t>8</w:t>
-            </w:r>
-            <w:r>
-              <w:rPr>
-                <w:noProof/>
+                <w:webHidden/>
+              </w:rPr>
+              <w:t>9</w:t>
+            </w:r>
+            <w:r>
+              <w:rPr>
                 <w:webHidden/>
               </w:rPr>
               <w:fldChar w:fldCharType="end"/>
@@ -2048,69 +1990,55 @@
         <w:p>
           <w:pPr>
             <w:pStyle w:val="Verzeichnis3"/>
-            <w:tabs>
-              <w:tab w:val="right" w:leader="dot" w:pos="9010"/>
-            </w:tabs>
             <w:rPr>
               <w:rFonts w:eastAsiaTheme="minorEastAsia"/>
-              <w:noProof/>
-              <w:sz w:val="24"/>
-              <w:szCs w:val="24"/>
-              <w:lang w:val="en-GB" w:eastAsia="en-GB"/>
+              <w:lang w:val="de-CH" w:eastAsia="de-CH"/>
             </w:rPr>
           </w:pPr>
-          <w:hyperlink w:anchor="_Toc500766701" w:history="1">
+          <w:hyperlink w:anchor="_Toc500779588" w:history="1">
             <w:r>
               <w:rPr>
                 <w:rStyle w:val="Hyperlink"/>
-                <w:noProof/>
               </w:rPr>
               <w:t>UC 7 – Unpause game</w:t>
             </w:r>
             <w:r>
               <w:rPr>
-                <w:noProof/>
                 <w:webHidden/>
               </w:rPr>
               <w:tab/>
             </w:r>
             <w:r>
               <w:rPr>
-                <w:noProof/>
                 <w:webHidden/>
               </w:rPr>
               <w:fldChar w:fldCharType="begin"/>
             </w:r>
             <w:r>
               <w:rPr>
-                <w:noProof/>
-                <w:webHidden/>
-              </w:rPr>
-              <w:instrText xml:space="preserve"> PAGEREF _Toc500766701 \h </w:instrText>
-            </w:r>
-            <w:r>
-              <w:rPr>
-                <w:noProof/>
-                <w:webHidden/>
-              </w:rPr>
-            </w:r>
-            <w:r>
-              <w:rPr>
-                <w:noProof/>
+                <w:webHidden/>
+              </w:rPr>
+              <w:instrText xml:space="preserve"> PAGEREF _Toc500779588 \h </w:instrText>
+            </w:r>
+            <w:r>
+              <w:rPr>
+                <w:webHidden/>
+              </w:rPr>
+            </w:r>
+            <w:r>
+              <w:rPr>
                 <w:webHidden/>
               </w:rPr>
               <w:fldChar w:fldCharType="separate"/>
             </w:r>
             <w:r>
               <w:rPr>
-                <w:noProof/>
-                <w:webHidden/>
-              </w:rPr>
-              <w:t>8</w:t>
-            </w:r>
-            <w:r>
-              <w:rPr>
-                <w:noProof/>
+                <w:webHidden/>
+              </w:rPr>
+              <w:t>9</w:t>
+            </w:r>
+            <w:r>
+              <w:rPr>
                 <w:webHidden/>
               </w:rPr>
               <w:fldChar w:fldCharType="end"/>
@@ -2120,69 +2048,55 @@
         <w:p>
           <w:pPr>
             <w:pStyle w:val="Verzeichnis3"/>
-            <w:tabs>
-              <w:tab w:val="right" w:leader="dot" w:pos="9010"/>
-            </w:tabs>
             <w:rPr>
               <w:rFonts w:eastAsiaTheme="minorEastAsia"/>
-              <w:noProof/>
-              <w:sz w:val="24"/>
-              <w:szCs w:val="24"/>
-              <w:lang w:val="en-GB" w:eastAsia="en-GB"/>
+              <w:lang w:val="de-CH" w:eastAsia="de-CH"/>
             </w:rPr>
           </w:pPr>
-          <w:hyperlink w:anchor="_Toc500766702" w:history="1">
+          <w:hyperlink w:anchor="_Toc500779589" w:history="1">
             <w:r>
               <w:rPr>
                 <w:rStyle w:val="Hyperlink"/>
-                <w:noProof/>
               </w:rPr>
               <w:t>UC 8 – Create map</w:t>
             </w:r>
             <w:r>
               <w:rPr>
-                <w:noProof/>
                 <w:webHidden/>
               </w:rPr>
               <w:tab/>
             </w:r>
             <w:r>
               <w:rPr>
-                <w:noProof/>
                 <w:webHidden/>
               </w:rPr>
               <w:fldChar w:fldCharType="begin"/>
             </w:r>
             <w:r>
               <w:rPr>
-                <w:noProof/>
-                <w:webHidden/>
-              </w:rPr>
-              <w:instrText xml:space="preserve"> PAGEREF _Toc500766702 \h </w:instrText>
-            </w:r>
-            <w:r>
-              <w:rPr>
-                <w:noProof/>
-                <w:webHidden/>
-              </w:rPr>
-            </w:r>
-            <w:r>
-              <w:rPr>
-                <w:noProof/>
+                <w:webHidden/>
+              </w:rPr>
+              <w:instrText xml:space="preserve"> PAGEREF _Toc500779589 \h </w:instrText>
+            </w:r>
+            <w:r>
+              <w:rPr>
+                <w:webHidden/>
+              </w:rPr>
+            </w:r>
+            <w:r>
+              <w:rPr>
                 <w:webHidden/>
               </w:rPr>
               <w:fldChar w:fldCharType="separate"/>
             </w:r>
             <w:r>
               <w:rPr>
-                <w:noProof/>
-                <w:webHidden/>
-              </w:rPr>
-              <w:t>8</w:t>
-            </w:r>
-            <w:r>
-              <w:rPr>
-                <w:noProof/>
+                <w:webHidden/>
+              </w:rPr>
+              <w:t>9</w:t>
+            </w:r>
+            <w:r>
+              <w:rPr>
                 <w:webHidden/>
               </w:rPr>
               <w:fldChar w:fldCharType="end"/>
@@ -2192,69 +2106,55 @@
         <w:p>
           <w:pPr>
             <w:pStyle w:val="Verzeichnis3"/>
-            <w:tabs>
-              <w:tab w:val="right" w:leader="dot" w:pos="9010"/>
-            </w:tabs>
             <w:rPr>
               <w:rFonts w:eastAsiaTheme="minorEastAsia"/>
-              <w:noProof/>
-              <w:sz w:val="24"/>
-              <w:szCs w:val="24"/>
-              <w:lang w:val="en-GB" w:eastAsia="en-GB"/>
+              <w:lang w:val="de-CH" w:eastAsia="de-CH"/>
             </w:rPr>
           </w:pPr>
-          <w:hyperlink w:anchor="_Toc500766703" w:history="1">
+          <w:hyperlink w:anchor="_Toc500779590" w:history="1">
             <w:r>
               <w:rPr>
                 <w:rStyle w:val="Hyperlink"/>
-                <w:noProof/>
               </w:rPr>
               <w:t>UC 9 – Edit map</w:t>
             </w:r>
             <w:r>
               <w:rPr>
-                <w:noProof/>
                 <w:webHidden/>
               </w:rPr>
               <w:tab/>
             </w:r>
             <w:r>
               <w:rPr>
-                <w:noProof/>
                 <w:webHidden/>
               </w:rPr>
               <w:fldChar w:fldCharType="begin"/>
             </w:r>
             <w:r>
               <w:rPr>
-                <w:noProof/>
-                <w:webHidden/>
-              </w:rPr>
-              <w:instrText xml:space="preserve"> PAGEREF _Toc500766703 \h </w:instrText>
-            </w:r>
-            <w:r>
-              <w:rPr>
-                <w:noProof/>
-                <w:webHidden/>
-              </w:rPr>
-            </w:r>
-            <w:r>
-              <w:rPr>
-                <w:noProof/>
+                <w:webHidden/>
+              </w:rPr>
+              <w:instrText xml:space="preserve"> PAGEREF _Toc500779590 \h </w:instrText>
+            </w:r>
+            <w:r>
+              <w:rPr>
+                <w:webHidden/>
+              </w:rPr>
+            </w:r>
+            <w:r>
+              <w:rPr>
                 <w:webHidden/>
               </w:rPr>
               <w:fldChar w:fldCharType="separate"/>
             </w:r>
             <w:r>
               <w:rPr>
-                <w:noProof/>
-                <w:webHidden/>
-              </w:rPr>
-              <w:t>8</w:t>
-            </w:r>
-            <w:r>
-              <w:rPr>
-                <w:noProof/>
+                <w:webHidden/>
+              </w:rPr>
+              <w:t>9</w:t>
+            </w:r>
+            <w:r>
+              <w:rPr>
                 <w:webHidden/>
               </w:rPr>
               <w:fldChar w:fldCharType="end"/>
@@ -2264,69 +2164,55 @@
         <w:p>
           <w:pPr>
             <w:pStyle w:val="Verzeichnis3"/>
-            <w:tabs>
-              <w:tab w:val="right" w:leader="dot" w:pos="9010"/>
-            </w:tabs>
             <w:rPr>
               <w:rFonts w:eastAsiaTheme="minorEastAsia"/>
-              <w:noProof/>
-              <w:sz w:val="24"/>
-              <w:szCs w:val="24"/>
-              <w:lang w:val="en-GB" w:eastAsia="en-GB"/>
+              <w:lang w:val="de-CH" w:eastAsia="de-CH"/>
             </w:rPr>
           </w:pPr>
-          <w:hyperlink w:anchor="_Toc500766704" w:history="1">
+          <w:hyperlink w:anchor="_Toc500779591" w:history="1">
             <w:r>
               <w:rPr>
                 <w:rStyle w:val="Hyperlink"/>
-                <w:noProof/>
               </w:rPr>
               <w:t>UC 10 – Import map</w:t>
             </w:r>
             <w:r>
               <w:rPr>
-                <w:noProof/>
                 <w:webHidden/>
               </w:rPr>
               <w:tab/>
             </w:r>
             <w:r>
               <w:rPr>
-                <w:noProof/>
                 <w:webHidden/>
               </w:rPr>
               <w:fldChar w:fldCharType="begin"/>
             </w:r>
             <w:r>
               <w:rPr>
-                <w:noProof/>
-                <w:webHidden/>
-              </w:rPr>
-              <w:instrText xml:space="preserve"> PAGEREF _Toc500766704 \h </w:instrText>
-            </w:r>
-            <w:r>
-              <w:rPr>
-                <w:noProof/>
-                <w:webHidden/>
-              </w:rPr>
-            </w:r>
-            <w:r>
-              <w:rPr>
-                <w:noProof/>
+                <w:webHidden/>
+              </w:rPr>
+              <w:instrText xml:space="preserve"> PAGEREF _Toc500779591 \h </w:instrText>
+            </w:r>
+            <w:r>
+              <w:rPr>
+                <w:webHidden/>
+              </w:rPr>
+            </w:r>
+            <w:r>
+              <w:rPr>
                 <w:webHidden/>
               </w:rPr>
               <w:fldChar w:fldCharType="separate"/>
             </w:r>
             <w:r>
               <w:rPr>
-                <w:noProof/>
-                <w:webHidden/>
-              </w:rPr>
-              <w:t>8</w:t>
-            </w:r>
-            <w:r>
-              <w:rPr>
-                <w:noProof/>
+                <w:webHidden/>
+              </w:rPr>
+              <w:t>9</w:t>
+            </w:r>
+            <w:r>
+              <w:rPr>
                 <w:webHidden/>
               </w:rPr>
               <w:fldChar w:fldCharType="end"/>
@@ -2336,69 +2222,55 @@
         <w:p>
           <w:pPr>
             <w:pStyle w:val="Verzeichnis3"/>
-            <w:tabs>
-              <w:tab w:val="right" w:leader="dot" w:pos="9010"/>
-            </w:tabs>
             <w:rPr>
               <w:rFonts w:eastAsiaTheme="minorEastAsia"/>
-              <w:noProof/>
-              <w:sz w:val="24"/>
-              <w:szCs w:val="24"/>
-              <w:lang w:val="en-GB" w:eastAsia="en-GB"/>
+              <w:lang w:val="de-CH" w:eastAsia="de-CH"/>
             </w:rPr>
           </w:pPr>
-          <w:hyperlink w:anchor="_Toc500766705" w:history="1">
+          <w:hyperlink w:anchor="_Toc500779592" w:history="1">
             <w:r>
               <w:rPr>
                 <w:rStyle w:val="Hyperlink"/>
-                <w:noProof/>
               </w:rPr>
               <w:t>UC 11 – Export map</w:t>
             </w:r>
             <w:r>
               <w:rPr>
-                <w:noProof/>
                 <w:webHidden/>
               </w:rPr>
               <w:tab/>
             </w:r>
             <w:r>
               <w:rPr>
-                <w:noProof/>
                 <w:webHidden/>
               </w:rPr>
               <w:fldChar w:fldCharType="begin"/>
             </w:r>
             <w:r>
               <w:rPr>
-                <w:noProof/>
-                <w:webHidden/>
-              </w:rPr>
-              <w:instrText xml:space="preserve"> PAGEREF _Toc500766705 \h </w:instrText>
-            </w:r>
-            <w:r>
-              <w:rPr>
-                <w:noProof/>
-                <w:webHidden/>
-              </w:rPr>
-            </w:r>
-            <w:r>
-              <w:rPr>
-                <w:noProof/>
+                <w:webHidden/>
+              </w:rPr>
+              <w:instrText xml:space="preserve"> PAGEREF _Toc500779592 \h </w:instrText>
+            </w:r>
+            <w:r>
+              <w:rPr>
+                <w:webHidden/>
+              </w:rPr>
+            </w:r>
+            <w:r>
+              <w:rPr>
                 <w:webHidden/>
               </w:rPr>
               <w:fldChar w:fldCharType="separate"/>
             </w:r>
             <w:r>
               <w:rPr>
-                <w:noProof/>
-                <w:webHidden/>
-              </w:rPr>
-              <w:t>8</w:t>
-            </w:r>
-            <w:r>
-              <w:rPr>
-                <w:noProof/>
+                <w:webHidden/>
+              </w:rPr>
+              <w:t>9</w:t>
+            </w:r>
+            <w:r>
+              <w:rPr>
                 <w:webHidden/>
               </w:rPr>
               <w:fldChar w:fldCharType="end"/>
@@ -2417,12 +2289,10 @@
               <w:b w:val="0"/>
               <w:bCs w:val="0"/>
               <w:noProof/>
-              <w:sz w:val="24"/>
-              <w:szCs w:val="24"/>
-              <w:lang w:val="en-GB" w:eastAsia="en-GB"/>
+              <w:lang w:val="de-CH" w:eastAsia="de-CH"/>
             </w:rPr>
           </w:pPr>
-          <w:hyperlink w:anchor="_Toc500766706" w:history="1">
+          <w:hyperlink w:anchor="_Toc500779593" w:history="1">
             <w:r>
               <w:rPr>
                 <w:rStyle w:val="Hyperlink"/>
@@ -2436,9 +2306,7 @@
                 <w:b w:val="0"/>
                 <w:bCs w:val="0"/>
                 <w:noProof/>
-                <w:sz w:val="24"/>
-                <w:szCs w:val="24"/>
-                <w:lang w:val="en-GB" w:eastAsia="en-GB"/>
+                <w:lang w:val="de-CH" w:eastAsia="de-CH"/>
               </w:rPr>
               <w:tab/>
             </w:r>
@@ -2468,7 +2336,7 @@
                 <w:noProof/>
                 <w:webHidden/>
               </w:rPr>
-              <w:instrText xml:space="preserve"> PAGEREF _Toc500766706 \h </w:instrText>
+              <w:instrText xml:space="preserve"> PAGEREF _Toc500779593 \h </w:instrText>
             </w:r>
             <w:r>
               <w:rPr>
@@ -2488,7 +2356,7 @@
                 <w:noProof/>
                 <w:webHidden/>
               </w:rPr>
-              <w:t>9</w:t>
+              <w:t>10</w:t>
             </w:r>
             <w:r>
               <w:rPr>
@@ -2511,14 +2379,16 @@
               <w:b w:val="0"/>
               <w:bCs w:val="0"/>
               <w:noProof/>
-              <w:lang w:val="en-GB" w:eastAsia="en-GB"/>
+              <w:szCs w:val="22"/>
+              <w:lang w:val="de-CH" w:eastAsia="de-CH"/>
             </w:rPr>
           </w:pPr>
-          <w:hyperlink w:anchor="_Toc500766707" w:history="1">
+          <w:hyperlink w:anchor="_Toc500779594" w:history="1">
             <w:r>
               <w:rPr>
                 <w:rStyle w:val="Hyperlink"/>
                 <w:noProof/>
+                <w:szCs w:val="22"/>
               </w:rPr>
               <w:t>3.</w:t>
             </w:r>
@@ -2528,7 +2398,8 @@
                 <w:b w:val="0"/>
                 <w:bCs w:val="0"/>
                 <w:noProof/>
-                <w:lang w:val="en-GB" w:eastAsia="en-GB"/>
+                <w:szCs w:val="22"/>
+                <w:lang w:val="de-CH" w:eastAsia="de-CH"/>
               </w:rPr>
               <w:tab/>
             </w:r>
@@ -2536,6 +2407,7 @@
               <w:rPr>
                 <w:rStyle w:val="Hyperlink"/>
                 <w:noProof/>
+                <w:szCs w:val="22"/>
               </w:rPr>
               <w:t>Design</w:t>
             </w:r>
@@ -2543,6 +2415,7 @@
               <w:rPr>
                 <w:noProof/>
                 <w:webHidden/>
+                <w:szCs w:val="22"/>
               </w:rPr>
               <w:tab/>
             </w:r>
@@ -2550,6 +2423,7 @@
               <w:rPr>
                 <w:noProof/>
                 <w:webHidden/>
+                <w:szCs w:val="22"/>
               </w:rPr>
               <w:fldChar w:fldCharType="begin"/>
             </w:r>
@@ -2557,19 +2431,22 @@
               <w:rPr>
                 <w:noProof/>
                 <w:webHidden/>
-              </w:rPr>
-              <w:instrText xml:space="preserve"> PAGEREF _Toc500766707 \h </w:instrText>
-            </w:r>
-            <w:r>
-              <w:rPr>
-                <w:noProof/>
-                <w:webHidden/>
-              </w:rPr>
-            </w:r>
-            <w:r>
-              <w:rPr>
-                <w:noProof/>
-                <w:webHidden/>
+                <w:szCs w:val="22"/>
+              </w:rPr>
+              <w:instrText xml:space="preserve"> PAGEREF _Toc500779594 \h </w:instrText>
+            </w:r>
+            <w:r>
+              <w:rPr>
+                <w:noProof/>
+                <w:webHidden/>
+                <w:szCs w:val="22"/>
+              </w:rPr>
+            </w:r>
+            <w:r>
+              <w:rPr>
+                <w:noProof/>
+                <w:webHidden/>
+                <w:szCs w:val="22"/>
               </w:rPr>
               <w:fldChar w:fldCharType="separate"/>
             </w:r>
@@ -2577,13 +2454,15 @@
               <w:rPr>
                 <w:noProof/>
                 <w:webHidden/>
-              </w:rPr>
-              <w:t>10</w:t>
-            </w:r>
-            <w:r>
-              <w:rPr>
-                <w:noProof/>
-                <w:webHidden/>
+                <w:szCs w:val="22"/>
+              </w:rPr>
+              <w:t>11</w:t>
+            </w:r>
+            <w:r>
+              <w:rPr>
+                <w:noProof/>
+                <w:webHidden/>
+                <w:szCs w:val="22"/>
               </w:rPr>
               <w:fldChar w:fldCharType="end"/>
             </w:r>
@@ -2601,12 +2480,10 @@
               <w:b w:val="0"/>
               <w:bCs w:val="0"/>
               <w:noProof/>
-              <w:sz w:val="24"/>
-              <w:szCs w:val="24"/>
-              <w:lang w:val="en-GB" w:eastAsia="en-GB"/>
+              <w:lang w:val="de-CH" w:eastAsia="de-CH"/>
             </w:rPr>
           </w:pPr>
-          <w:hyperlink w:anchor="_Toc500766708" w:history="1">
+          <w:hyperlink w:anchor="_Toc500779595" w:history="1">
             <w:r>
               <w:rPr>
                 <w:rStyle w:val="Hyperlink"/>
@@ -2621,9 +2498,7 @@
                 <w:b w:val="0"/>
                 <w:bCs w:val="0"/>
                 <w:noProof/>
-                <w:sz w:val="24"/>
-                <w:szCs w:val="24"/>
-                <w:lang w:val="en-GB" w:eastAsia="en-GB"/>
+                <w:lang w:val="de-CH" w:eastAsia="de-CH"/>
               </w:rPr>
               <w:tab/>
             </w:r>
@@ -2654,7 +2529,7 @@
                 <w:noProof/>
                 <w:webHidden/>
               </w:rPr>
-              <w:instrText xml:space="preserve"> PAGEREF _Toc500766708 \h </w:instrText>
+              <w:instrText xml:space="preserve"> PAGEREF _Toc500779595 \h </w:instrText>
             </w:r>
             <w:r>
               <w:rPr>
@@ -2674,7 +2549,7 @@
                 <w:noProof/>
                 <w:webHidden/>
               </w:rPr>
-              <w:t>10</w:t>
+              <w:t>11</w:t>
             </w:r>
             <w:r>
               <w:rPr>
@@ -2697,12 +2572,10 @@
               <w:b w:val="0"/>
               <w:bCs w:val="0"/>
               <w:noProof/>
-              <w:sz w:val="24"/>
-              <w:szCs w:val="24"/>
-              <w:lang w:val="en-GB" w:eastAsia="en-GB"/>
+              <w:lang w:val="de-CH" w:eastAsia="de-CH"/>
             </w:rPr>
           </w:pPr>
-          <w:hyperlink w:anchor="_Toc500766709" w:history="1">
+          <w:hyperlink w:anchor="_Toc500779596" w:history="1">
             <w:r>
               <w:rPr>
                 <w:rStyle w:val="Hyperlink"/>
@@ -2717,9 +2590,7 @@
                 <w:b w:val="0"/>
                 <w:bCs w:val="0"/>
                 <w:noProof/>
-                <w:sz w:val="24"/>
-                <w:szCs w:val="24"/>
-                <w:lang w:val="en-GB" w:eastAsia="en-GB"/>
+                <w:lang w:val="de-CH" w:eastAsia="de-CH"/>
               </w:rPr>
               <w:tab/>
             </w:r>
@@ -2750,7 +2621,7 @@
                 <w:noProof/>
                 <w:webHidden/>
               </w:rPr>
-              <w:instrText xml:space="preserve"> PAGEREF _Toc500766709 \h </w:instrText>
+              <w:instrText xml:space="preserve"> PAGEREF _Toc500779596 \h </w:instrText>
             </w:r>
             <w:r>
               <w:rPr>
@@ -2770,7 +2641,7 @@
                 <w:noProof/>
                 <w:webHidden/>
               </w:rPr>
-              <w:t>10</w:t>
+              <w:t>11</w:t>
             </w:r>
             <w:r>
               <w:rPr>
@@ -2793,17 +2664,14 @@
               <w:b w:val="0"/>
               <w:bCs w:val="0"/>
               <w:noProof/>
-              <w:sz w:val="24"/>
-              <w:szCs w:val="24"/>
-              <w:lang w:val="en-GB" w:eastAsia="en-GB"/>
+              <w:lang w:val="de-CH" w:eastAsia="de-CH"/>
             </w:rPr>
           </w:pPr>
-          <w:hyperlink w:anchor="_Toc500766710" w:history="1">
+          <w:hyperlink w:anchor="_Toc500779597" w:history="1">
             <w:r>
               <w:rPr>
                 <w:rStyle w:val="Hyperlink"/>
                 <w:noProof/>
-                <w:highlight w:val="yellow"/>
               </w:rPr>
               <w:t>3.3.</w:t>
             </w:r>
@@ -2813,9 +2681,7 @@
                 <w:b w:val="0"/>
                 <w:bCs w:val="0"/>
                 <w:noProof/>
-                <w:sz w:val="24"/>
-                <w:szCs w:val="24"/>
-                <w:lang w:val="en-GB" w:eastAsia="en-GB"/>
+                <w:lang w:val="de-CH" w:eastAsia="de-CH"/>
               </w:rPr>
               <w:tab/>
             </w:r>
@@ -2823,7 +2689,6 @@
               <w:rPr>
                 <w:rStyle w:val="Hyperlink"/>
                 <w:noProof/>
-                <w:highlight w:val="yellow"/>
               </w:rPr>
               <w:t>Interaction Diagram</w:t>
             </w:r>
@@ -2846,7 +2711,7 @@
                 <w:noProof/>
                 <w:webHidden/>
               </w:rPr>
-              <w:instrText xml:space="preserve"> PAGEREF _Toc500766710 \h </w:instrText>
+              <w:instrText xml:space="preserve"> PAGEREF _Toc500779597 \h </w:instrText>
             </w:r>
             <w:r>
               <w:rPr>
@@ -2866,11 +2731,245 @@
                 <w:noProof/>
                 <w:webHidden/>
               </w:rPr>
-              <w:t>10</w:t>
-            </w:r>
-            <w:r>
-              <w:rPr>
-                <w:noProof/>
+              <w:t>11</w:t>
+            </w:r>
+            <w:r>
+              <w:rPr>
+                <w:noProof/>
+                <w:webHidden/>
+              </w:rPr>
+              <w:fldChar w:fldCharType="end"/>
+            </w:r>
+          </w:hyperlink>
+        </w:p>
+        <w:p>
+          <w:pPr>
+            <w:pStyle w:val="Verzeichnis3"/>
+            <w:rPr>
+              <w:rFonts w:eastAsiaTheme="minorEastAsia"/>
+              <w:lang w:val="de-CH" w:eastAsia="de-CH"/>
+            </w:rPr>
+          </w:pPr>
+          <w:hyperlink w:anchor="_Toc500779598" w:history="1">
+            <w:r>
+              <w:rPr>
+                <w:rStyle w:val="Hyperlink"/>
+              </w:rPr>
+              <w:t>Place Mono Tower</w:t>
+            </w:r>
+            <w:bookmarkStart w:id="0" w:name="_GoBack"/>
+            <w:bookmarkEnd w:id="0"/>
+            <w:r>
+              <w:rPr>
+                <w:webHidden/>
+              </w:rPr>
+              <w:tab/>
+            </w:r>
+            <w:r>
+              <w:rPr>
+                <w:webHidden/>
+              </w:rPr>
+              <w:fldChar w:fldCharType="begin"/>
+            </w:r>
+            <w:r>
+              <w:rPr>
+                <w:webHidden/>
+              </w:rPr>
+              <w:instrText xml:space="preserve"> PAGEREF _Toc500779598 \h </w:instrText>
+            </w:r>
+            <w:r>
+              <w:rPr>
+                <w:webHidden/>
+              </w:rPr>
+            </w:r>
+            <w:r>
+              <w:rPr>
+                <w:webHidden/>
+              </w:rPr>
+              <w:fldChar w:fldCharType="separate"/>
+            </w:r>
+            <w:r>
+              <w:rPr>
+                <w:webHidden/>
+              </w:rPr>
+              <w:t>11</w:t>
+            </w:r>
+            <w:r>
+              <w:rPr>
+                <w:webHidden/>
+              </w:rPr>
+              <w:fldChar w:fldCharType="end"/>
+            </w:r>
+          </w:hyperlink>
+        </w:p>
+        <w:p>
+          <w:pPr>
+            <w:pStyle w:val="Verzeichnis3"/>
+            <w:rPr>
+              <w:rFonts w:eastAsiaTheme="minorEastAsia"/>
+              <w:lang w:val="de-CH" w:eastAsia="de-CH"/>
+            </w:rPr>
+          </w:pPr>
+          <w:hyperlink w:anchor="_Toc500779599" w:history="1">
+            <w:r>
+              <w:rPr>
+                <w:rStyle w:val="Hyperlink"/>
+              </w:rPr>
+              <w:t>Upgrade Tower</w:t>
+            </w:r>
+            <w:r>
+              <w:rPr>
+                <w:webHidden/>
+              </w:rPr>
+              <w:tab/>
+            </w:r>
+            <w:r>
+              <w:rPr>
+                <w:webHidden/>
+              </w:rPr>
+              <w:fldChar w:fldCharType="begin"/>
+            </w:r>
+            <w:r>
+              <w:rPr>
+                <w:webHidden/>
+              </w:rPr>
+              <w:instrText xml:space="preserve"> PAGEREF _Toc500779599 \h </w:instrText>
+            </w:r>
+            <w:r>
+              <w:rPr>
+                <w:webHidden/>
+              </w:rPr>
+            </w:r>
+            <w:r>
+              <w:rPr>
+                <w:webHidden/>
+              </w:rPr>
+              <w:fldChar w:fldCharType="separate"/>
+            </w:r>
+            <w:r>
+              <w:rPr>
+                <w:webHidden/>
+              </w:rPr>
+              <w:t>12</w:t>
+            </w:r>
+            <w:r>
+              <w:rPr>
+                <w:webHidden/>
+              </w:rPr>
+              <w:fldChar w:fldCharType="end"/>
+            </w:r>
+          </w:hyperlink>
+        </w:p>
+        <w:p>
+          <w:pPr>
+            <w:pStyle w:val="Verzeichnis3"/>
+            <w:rPr>
+              <w:rFonts w:eastAsiaTheme="minorEastAsia"/>
+              <w:lang w:val="de-CH" w:eastAsia="de-CH"/>
+            </w:rPr>
+          </w:pPr>
+          <w:hyperlink w:anchor="_Toc500779600" w:history="1">
+            <w:r>
+              <w:rPr>
+                <w:rStyle w:val="Hyperlink"/>
+              </w:rPr>
+              <w:t>Shoot Enemies</w:t>
+            </w:r>
+            <w:r>
+              <w:rPr>
+                <w:webHidden/>
+              </w:rPr>
+              <w:tab/>
+            </w:r>
+            <w:r>
+              <w:rPr>
+                <w:webHidden/>
+              </w:rPr>
+              <w:fldChar w:fldCharType="begin"/>
+            </w:r>
+            <w:r>
+              <w:rPr>
+                <w:webHidden/>
+              </w:rPr>
+              <w:instrText xml:space="preserve"> PAGEREF _Toc500779600 \h </w:instrText>
+            </w:r>
+            <w:r>
+              <w:rPr>
+                <w:webHidden/>
+              </w:rPr>
+            </w:r>
+            <w:r>
+              <w:rPr>
+                <w:webHidden/>
+              </w:rPr>
+              <w:fldChar w:fldCharType="separate"/>
+            </w:r>
+            <w:r>
+              <w:rPr>
+                <w:webHidden/>
+              </w:rPr>
+              <w:t>12</w:t>
+            </w:r>
+            <w:r>
+              <w:rPr>
+                <w:webHidden/>
+              </w:rPr>
+              <w:fldChar w:fldCharType="end"/>
+            </w:r>
+          </w:hyperlink>
+        </w:p>
+        <w:p>
+          <w:pPr>
+            <w:pStyle w:val="Verzeichnis3"/>
+            <w:rPr>
+              <w:rFonts w:eastAsiaTheme="minorEastAsia"/>
+              <w:lang w:val="de-CH" w:eastAsia="de-CH"/>
+            </w:rPr>
+          </w:pPr>
+          <w:hyperlink w:anchor="_Toc500779601" w:history="1">
+            <w:r>
+              <w:rPr>
+                <w:rStyle w:val="Hyperlink"/>
+              </w:rPr>
+              <w:t>Call Next Wave</w:t>
+            </w:r>
+            <w:r>
+              <w:rPr>
+                <w:webHidden/>
+              </w:rPr>
+              <w:tab/>
+            </w:r>
+            <w:r>
+              <w:rPr>
+                <w:webHidden/>
+              </w:rPr>
+              <w:fldChar w:fldCharType="begin"/>
+            </w:r>
+            <w:r>
+              <w:rPr>
+                <w:webHidden/>
+              </w:rPr>
+              <w:instrText xml:space="preserve"> PAGEREF _Toc500779601 \h </w:instrText>
+            </w:r>
+            <w:r>
+              <w:rPr>
+                <w:webHidden/>
+              </w:rPr>
+            </w:r>
+            <w:r>
+              <w:rPr>
+                <w:webHidden/>
+              </w:rPr>
+              <w:fldChar w:fldCharType="separate"/>
+            </w:r>
+            <w:r>
+              <w:rPr>
+                <w:webHidden/>
+              </w:rPr>
+              <w:t>13</w:t>
+            </w:r>
+            <w:r>
+              <w:rPr>
                 <w:webHidden/>
               </w:rPr>
               <w:fldChar w:fldCharType="end"/>
@@ -2889,12 +2988,10 @@
               <w:b w:val="0"/>
               <w:bCs w:val="0"/>
               <w:noProof/>
-              <w:sz w:val="24"/>
-              <w:szCs w:val="24"/>
-              <w:lang w:val="en-GB" w:eastAsia="en-GB"/>
+              <w:lang w:val="de-CH" w:eastAsia="de-CH"/>
             </w:rPr>
           </w:pPr>
-          <w:hyperlink w:anchor="_Toc500766711" w:history="1">
+          <w:hyperlink w:anchor="_Toc500779602" w:history="1">
             <w:r>
               <w:rPr>
                 <w:rStyle w:val="Hyperlink"/>
@@ -2909,9 +3006,7 @@
                 <w:b w:val="0"/>
                 <w:bCs w:val="0"/>
                 <w:noProof/>
-                <w:sz w:val="24"/>
-                <w:szCs w:val="24"/>
-                <w:lang w:val="en-GB" w:eastAsia="en-GB"/>
+                <w:lang w:val="de-CH" w:eastAsia="de-CH"/>
               </w:rPr>
               <w:tab/>
             </w:r>
@@ -2942,7 +3037,7 @@
                 <w:noProof/>
                 <w:webHidden/>
               </w:rPr>
-              <w:instrText xml:space="preserve"> PAGEREF _Toc500766711 \h </w:instrText>
+              <w:instrText xml:space="preserve"> PAGEREF _Toc500779602 \h </w:instrText>
             </w:r>
             <w:r>
               <w:rPr>
@@ -2962,7 +3057,7 @@
                 <w:noProof/>
                 <w:webHidden/>
               </w:rPr>
-              <w:t>10</w:t>
+              <w:t>13</w:t>
             </w:r>
             <w:r>
               <w:rPr>
@@ -2985,14 +3080,18 @@
               <w:b w:val="0"/>
               <w:bCs w:val="0"/>
               <w:noProof/>
-              <w:lang w:val="en-GB" w:eastAsia="en-GB"/>
+              <w:sz w:val="22"/>
+              <w:szCs w:val="22"/>
+              <w:lang w:val="de-CH" w:eastAsia="de-CH"/>
             </w:rPr>
           </w:pPr>
-          <w:hyperlink w:anchor="_Toc500766712" w:history="1">
+          <w:hyperlink w:anchor="_Toc500779603" w:history="1">
             <w:r>
               <w:rPr>
                 <w:rStyle w:val="Hyperlink"/>
                 <w:noProof/>
+                <w:sz w:val="22"/>
+                <w:szCs w:val="22"/>
               </w:rPr>
               <w:t>4.</w:t>
             </w:r>
@@ -3002,7 +3101,9 @@
                 <w:b w:val="0"/>
                 <w:bCs w:val="0"/>
                 <w:noProof/>
-                <w:lang w:val="en-GB" w:eastAsia="en-GB"/>
+                <w:sz w:val="22"/>
+                <w:szCs w:val="22"/>
+                <w:lang w:val="de-CH" w:eastAsia="de-CH"/>
               </w:rPr>
               <w:tab/>
             </w:r>
@@ -3010,6 +3111,8 @@
               <w:rPr>
                 <w:rStyle w:val="Hyperlink"/>
                 <w:noProof/>
+                <w:sz w:val="22"/>
+                <w:szCs w:val="22"/>
               </w:rPr>
               <w:t>Implementation</w:t>
             </w:r>
@@ -3017,6 +3120,8 @@
               <w:rPr>
                 <w:noProof/>
                 <w:webHidden/>
+                <w:sz w:val="22"/>
+                <w:szCs w:val="22"/>
               </w:rPr>
               <w:tab/>
             </w:r>
@@ -3024,6 +3129,8 @@
               <w:rPr>
                 <w:noProof/>
                 <w:webHidden/>
+                <w:sz w:val="22"/>
+                <w:szCs w:val="22"/>
               </w:rPr>
               <w:fldChar w:fldCharType="begin"/>
             </w:r>
@@ -3031,19 +3138,25 @@
               <w:rPr>
                 <w:noProof/>
                 <w:webHidden/>
-              </w:rPr>
-              <w:instrText xml:space="preserve"> PAGEREF _Toc500766712 \h </w:instrText>
-            </w:r>
-            <w:r>
-              <w:rPr>
-                <w:noProof/>
-                <w:webHidden/>
-              </w:rPr>
-            </w:r>
-            <w:r>
-              <w:rPr>
-                <w:noProof/>
-                <w:webHidden/>
+                <w:sz w:val="22"/>
+                <w:szCs w:val="22"/>
+              </w:rPr>
+              <w:instrText xml:space="preserve"> PAGEREF _Toc500779603 \h </w:instrText>
+            </w:r>
+            <w:r>
+              <w:rPr>
+                <w:noProof/>
+                <w:webHidden/>
+                <w:sz w:val="22"/>
+                <w:szCs w:val="22"/>
+              </w:rPr>
+            </w:r>
+            <w:r>
+              <w:rPr>
+                <w:noProof/>
+                <w:webHidden/>
+                <w:sz w:val="22"/>
+                <w:szCs w:val="22"/>
               </w:rPr>
               <w:fldChar w:fldCharType="separate"/>
             </w:r>
@@ -3051,13 +3164,17 @@
               <w:rPr>
                 <w:noProof/>
                 <w:webHidden/>
-              </w:rPr>
-              <w:t>11</w:t>
-            </w:r>
-            <w:r>
-              <w:rPr>
-                <w:noProof/>
-                <w:webHidden/>
+                <w:sz w:val="22"/>
+                <w:szCs w:val="22"/>
+              </w:rPr>
+              <w:t>14</w:t>
+            </w:r>
+            <w:r>
+              <w:rPr>
+                <w:noProof/>
+                <w:webHidden/>
+                <w:sz w:val="22"/>
+                <w:szCs w:val="22"/>
               </w:rPr>
               <w:fldChar w:fldCharType="end"/>
             </w:r>
@@ -3075,12 +3192,10 @@
               <w:b w:val="0"/>
               <w:bCs w:val="0"/>
               <w:noProof/>
-              <w:sz w:val="24"/>
-              <w:szCs w:val="24"/>
-              <w:lang w:val="en-GB" w:eastAsia="en-GB"/>
+              <w:lang w:val="de-CH" w:eastAsia="de-CH"/>
             </w:rPr>
           </w:pPr>
-          <w:hyperlink w:anchor="_Toc500766713" w:history="1">
+          <w:hyperlink w:anchor="_Toc500779604" w:history="1">
             <w:r>
               <w:rPr>
                 <w:rStyle w:val="Hyperlink"/>
@@ -3094,9 +3209,7 @@
                 <w:b w:val="0"/>
                 <w:bCs w:val="0"/>
                 <w:noProof/>
-                <w:sz w:val="24"/>
-                <w:szCs w:val="24"/>
-                <w:lang w:val="en-GB" w:eastAsia="en-GB"/>
+                <w:lang w:val="de-CH" w:eastAsia="de-CH"/>
               </w:rPr>
               <w:tab/>
             </w:r>
@@ -3126,7 +3239,7 @@
                 <w:noProof/>
                 <w:webHidden/>
               </w:rPr>
-              <w:instrText xml:space="preserve"> PAGEREF _Toc500766713 \h </w:instrText>
+              <w:instrText xml:space="preserve"> PAGEREF _Toc500779604 \h </w:instrText>
             </w:r>
             <w:r>
               <w:rPr>
@@ -3146,11 +3259,82 @@
                 <w:noProof/>
                 <w:webHidden/>
               </w:rPr>
-              <w:t>11</w:t>
-            </w:r>
-            <w:r>
-              <w:rPr>
-                <w:noProof/>
+              <w:t>14</w:t>
+            </w:r>
+            <w:r>
+              <w:rPr>
+                <w:noProof/>
+                <w:webHidden/>
+              </w:rPr>
+              <w:fldChar w:fldCharType="end"/>
+            </w:r>
+          </w:hyperlink>
+        </w:p>
+        <w:p>
+          <w:pPr>
+            <w:pStyle w:val="Verzeichnis3"/>
+            <w:rPr>
+              <w:rFonts w:eastAsiaTheme="minorEastAsia"/>
+              <w:lang w:val="de-CH" w:eastAsia="de-CH"/>
+            </w:rPr>
+          </w:pPr>
+          <w:hyperlink w:anchor="_Toc500779605" w:history="1">
+            <w:r>
+              <w:rPr>
+                <w:rStyle w:val="Hyperlink"/>
+              </w:rPr>
+              <w:t>4.1.1.</w:t>
+            </w:r>
+            <w:r>
+              <w:rPr>
+                <w:rFonts w:eastAsiaTheme="minorEastAsia"/>
+                <w:lang w:val="de-CH" w:eastAsia="de-CH"/>
+              </w:rPr>
+              <w:tab/>
+            </w:r>
+            <w:r>
+              <w:rPr>
+                <w:rStyle w:val="Hyperlink"/>
+              </w:rPr>
+              <w:t>Balancing Tests</w:t>
+            </w:r>
+            <w:r>
+              <w:rPr>
+                <w:webHidden/>
+              </w:rPr>
+              <w:tab/>
+            </w:r>
+            <w:r>
+              <w:rPr>
+                <w:webHidden/>
+              </w:rPr>
+              <w:fldChar w:fldCharType="begin"/>
+            </w:r>
+            <w:r>
+              <w:rPr>
+                <w:webHidden/>
+              </w:rPr>
+              <w:instrText xml:space="preserve"> PAGEREF _Toc500779605 \h </w:instrText>
+            </w:r>
+            <w:r>
+              <w:rPr>
+                <w:webHidden/>
+              </w:rPr>
+            </w:r>
+            <w:r>
+              <w:rPr>
+                <w:webHidden/>
+              </w:rPr>
+              <w:fldChar w:fldCharType="separate"/>
+            </w:r>
+            <w:r>
+              <w:rPr>
+                <w:webHidden/>
+              </w:rPr>
+              <w:t>17</w:t>
+            </w:r>
+            <w:r>
+              <w:rPr>
                 <w:webHidden/>
               </w:rPr>
               <w:fldChar w:fldCharType="end"/>
@@ -3169,12 +3353,10 @@
               <w:b w:val="0"/>
               <w:bCs w:val="0"/>
               <w:noProof/>
-              <w:sz w:val="24"/>
-              <w:szCs w:val="24"/>
-              <w:lang w:val="en-GB" w:eastAsia="en-GB"/>
+              <w:lang w:val="de-CH" w:eastAsia="de-CH"/>
             </w:rPr>
           </w:pPr>
-          <w:hyperlink w:anchor="_Toc500766714" w:history="1">
+          <w:hyperlink w:anchor="_Toc500779606" w:history="1">
             <w:r>
               <w:rPr>
                 <w:rStyle w:val="Hyperlink"/>
@@ -3188,9 +3370,7 @@
                 <w:b w:val="0"/>
                 <w:bCs w:val="0"/>
                 <w:noProof/>
-                <w:sz w:val="24"/>
-                <w:szCs w:val="24"/>
-                <w:lang w:val="en-GB" w:eastAsia="en-GB"/>
+                <w:lang w:val="de-CH" w:eastAsia="de-CH"/>
               </w:rPr>
               <w:tab/>
             </w:r>
@@ -3220,7 +3400,7 @@
                 <w:noProof/>
                 <w:webHidden/>
               </w:rPr>
-              <w:instrText xml:space="preserve"> PAGEREF _Toc500766714 \h </w:instrText>
+              <w:instrText xml:space="preserve"> PAGEREF _Toc500779606 \h </w:instrText>
             </w:r>
             <w:r>
               <w:rPr>
@@ -3240,7 +3420,7 @@
                 <w:noProof/>
                 <w:webHidden/>
               </w:rPr>
-              <w:t>13</w:t>
+              <w:t>17</w:t>
             </w:r>
             <w:r>
               <w:rPr>
@@ -3263,12 +3443,10 @@
               <w:b w:val="0"/>
               <w:bCs w:val="0"/>
               <w:noProof/>
-              <w:sz w:val="24"/>
-              <w:szCs w:val="24"/>
-              <w:lang w:val="en-GB" w:eastAsia="en-GB"/>
+              <w:lang w:val="de-CH" w:eastAsia="de-CH"/>
             </w:rPr>
           </w:pPr>
-          <w:hyperlink w:anchor="_Toc500766715" w:history="1">
+          <w:hyperlink w:anchor="_Toc500779607" w:history="1">
             <w:r>
               <w:rPr>
                 <w:rStyle w:val="Hyperlink"/>
@@ -3282,9 +3460,7 @@
                 <w:b w:val="0"/>
                 <w:bCs w:val="0"/>
                 <w:noProof/>
-                <w:sz w:val="24"/>
-                <w:szCs w:val="24"/>
-                <w:lang w:val="en-GB" w:eastAsia="en-GB"/>
+                <w:lang w:val="de-CH" w:eastAsia="de-CH"/>
               </w:rPr>
               <w:tab/>
             </w:r>
@@ -3314,7 +3490,7 @@
                 <w:noProof/>
                 <w:webHidden/>
               </w:rPr>
-              <w:instrText xml:space="preserve"> PAGEREF _Toc500766715 \h </w:instrText>
+              <w:instrText xml:space="preserve"> PAGEREF _Toc500779607 \h </w:instrText>
             </w:r>
             <w:r>
               <w:rPr>
@@ -3334,7 +3510,7 @@
                 <w:noProof/>
                 <w:webHidden/>
               </w:rPr>
-              <w:t>13</w:t>
+              <w:t>17</w:t>
             </w:r>
             <w:r>
               <w:rPr>
@@ -3357,14 +3533,18 @@
               <w:b w:val="0"/>
               <w:bCs w:val="0"/>
               <w:noProof/>
-              <w:lang w:val="en-GB" w:eastAsia="en-GB"/>
+              <w:sz w:val="22"/>
+              <w:szCs w:val="22"/>
+              <w:lang w:val="de-CH" w:eastAsia="de-CH"/>
             </w:rPr>
           </w:pPr>
-          <w:hyperlink w:anchor="_Toc500766716" w:history="1">
+          <w:hyperlink w:anchor="_Toc500779608" w:history="1">
             <w:r>
               <w:rPr>
                 <w:rStyle w:val="Hyperlink"/>
                 <w:noProof/>
+                <w:sz w:val="22"/>
+                <w:szCs w:val="22"/>
               </w:rPr>
               <w:t>5.</w:t>
             </w:r>
@@ -3374,7 +3554,9 @@
                 <w:b w:val="0"/>
                 <w:bCs w:val="0"/>
                 <w:noProof/>
-                <w:lang w:val="en-GB" w:eastAsia="en-GB"/>
+                <w:sz w:val="22"/>
+                <w:szCs w:val="22"/>
+                <w:lang w:val="de-CH" w:eastAsia="de-CH"/>
               </w:rPr>
               <w:tab/>
             </w:r>
@@ -3382,6 +3564,8 @@
               <w:rPr>
                 <w:rStyle w:val="Hyperlink"/>
                 <w:noProof/>
+                <w:sz w:val="22"/>
+                <w:szCs w:val="22"/>
               </w:rPr>
               <w:t>Results</w:t>
             </w:r>
@@ -3389,6 +3573,8 @@
               <w:rPr>
                 <w:noProof/>
                 <w:webHidden/>
+                <w:sz w:val="22"/>
+                <w:szCs w:val="22"/>
               </w:rPr>
               <w:tab/>
             </w:r>
@@ -3396,6 +3582,8 @@
               <w:rPr>
                 <w:noProof/>
                 <w:webHidden/>
+                <w:sz w:val="22"/>
+                <w:szCs w:val="22"/>
               </w:rPr>
               <w:fldChar w:fldCharType="begin"/>
             </w:r>
@@ -3403,19 +3591,25 @@
               <w:rPr>
                 <w:noProof/>
                 <w:webHidden/>
-              </w:rPr>
-              <w:instrText xml:space="preserve"> PAGEREF _Toc500766716 \h </w:instrText>
-            </w:r>
-            <w:r>
-              <w:rPr>
-                <w:noProof/>
-                <w:webHidden/>
-              </w:rPr>
-            </w:r>
-            <w:r>
-              <w:rPr>
-                <w:noProof/>
-                <w:webHidden/>
+                <w:sz w:val="22"/>
+                <w:szCs w:val="22"/>
+              </w:rPr>
+              <w:instrText xml:space="preserve"> PAGEREF _Toc500779608 \h </w:instrText>
+            </w:r>
+            <w:r>
+              <w:rPr>
+                <w:noProof/>
+                <w:webHidden/>
+                <w:sz w:val="22"/>
+                <w:szCs w:val="22"/>
+              </w:rPr>
+            </w:r>
+            <w:r>
+              <w:rPr>
+                <w:noProof/>
+                <w:webHidden/>
+                <w:sz w:val="22"/>
+                <w:szCs w:val="22"/>
               </w:rPr>
               <w:fldChar w:fldCharType="separate"/>
             </w:r>
@@ -3423,13 +3617,17 @@
               <w:rPr>
                 <w:noProof/>
                 <w:webHidden/>
-              </w:rPr>
-              <w:t>14</w:t>
-            </w:r>
-            <w:r>
-              <w:rPr>
-                <w:noProof/>
-                <w:webHidden/>
+                <w:sz w:val="22"/>
+                <w:szCs w:val="22"/>
+              </w:rPr>
+              <w:t>18</w:t>
+            </w:r>
+            <w:r>
+              <w:rPr>
+                <w:noProof/>
+                <w:webHidden/>
+                <w:sz w:val="22"/>
+                <w:szCs w:val="22"/>
               </w:rPr>
               <w:fldChar w:fldCharType="end"/>
             </w:r>
@@ -3447,12 +3645,10 @@
               <w:b w:val="0"/>
               <w:bCs w:val="0"/>
               <w:noProof/>
-              <w:sz w:val="24"/>
-              <w:szCs w:val="24"/>
-              <w:lang w:val="en-GB" w:eastAsia="en-GB"/>
+              <w:lang w:val="de-CH" w:eastAsia="de-CH"/>
             </w:rPr>
           </w:pPr>
-          <w:hyperlink w:anchor="_Toc500766717" w:history="1">
+          <w:hyperlink w:anchor="_Toc500779609" w:history="1">
             <w:r>
               <w:rPr>
                 <w:rStyle w:val="Hyperlink"/>
@@ -3466,9 +3662,7 @@
                 <w:b w:val="0"/>
                 <w:bCs w:val="0"/>
                 <w:noProof/>
-                <w:sz w:val="24"/>
-                <w:szCs w:val="24"/>
-                <w:lang w:val="en-GB" w:eastAsia="en-GB"/>
+                <w:lang w:val="de-CH" w:eastAsia="de-CH"/>
               </w:rPr>
               <w:tab/>
             </w:r>
@@ -3498,7 +3692,7 @@
                 <w:noProof/>
                 <w:webHidden/>
               </w:rPr>
-              <w:instrText xml:space="preserve"> PAGEREF _Toc500766717 \h </w:instrText>
+              <w:instrText xml:space="preserve"> PAGEREF _Toc500779609 \h </w:instrText>
             </w:r>
             <w:r>
               <w:rPr>
@@ -3518,7 +3712,7 @@
                 <w:noProof/>
                 <w:webHidden/>
               </w:rPr>
-              <w:t>14</w:t>
+              <w:t>18</w:t>
             </w:r>
             <w:r>
               <w:rPr>
@@ -3541,12 +3735,10 @@
               <w:b w:val="0"/>
               <w:bCs w:val="0"/>
               <w:noProof/>
-              <w:sz w:val="24"/>
-              <w:szCs w:val="24"/>
-              <w:lang w:val="en-GB" w:eastAsia="en-GB"/>
+              <w:lang w:val="de-CH" w:eastAsia="de-CH"/>
             </w:rPr>
           </w:pPr>
-          <w:hyperlink w:anchor="_Toc500766718" w:history="1">
+          <w:hyperlink w:anchor="_Toc500779610" w:history="1">
             <w:r>
               <w:rPr>
                 <w:rStyle w:val="Hyperlink"/>
@@ -3560,9 +3752,7 @@
                 <w:b w:val="0"/>
                 <w:bCs w:val="0"/>
                 <w:noProof/>
-                <w:sz w:val="24"/>
-                <w:szCs w:val="24"/>
-                <w:lang w:val="en-GB" w:eastAsia="en-GB"/>
+                <w:lang w:val="de-CH" w:eastAsia="de-CH"/>
               </w:rPr>
               <w:tab/>
             </w:r>
@@ -3592,7 +3782,7 @@
                 <w:noProof/>
                 <w:webHidden/>
               </w:rPr>
-              <w:instrText xml:space="preserve"> PAGEREF _Toc500766718 \h </w:instrText>
+              <w:instrText xml:space="preserve"> PAGEREF _Toc500779610 \h </w:instrText>
             </w:r>
             <w:r>
               <w:rPr>
@@ -3612,7 +3802,7 @@
                 <w:noProof/>
                 <w:webHidden/>
               </w:rPr>
-              <w:t>14</w:t>
+              <w:t>18</w:t>
             </w:r>
             <w:r>
               <w:rPr>
@@ -3635,12 +3825,10 @@
               <w:b w:val="0"/>
               <w:bCs w:val="0"/>
               <w:noProof/>
-              <w:sz w:val="24"/>
-              <w:szCs w:val="24"/>
-              <w:lang w:val="en-GB" w:eastAsia="en-GB"/>
+              <w:lang w:val="de-CH" w:eastAsia="de-CH"/>
             </w:rPr>
           </w:pPr>
-          <w:hyperlink w:anchor="_Toc500766719" w:history="1">
+          <w:hyperlink w:anchor="_Toc500779611" w:history="1">
             <w:r>
               <w:rPr>
                 <w:rStyle w:val="Hyperlink"/>
@@ -3654,9 +3842,7 @@
                 <w:b w:val="0"/>
                 <w:bCs w:val="0"/>
                 <w:noProof/>
-                <w:sz w:val="24"/>
-                <w:szCs w:val="24"/>
-                <w:lang w:val="en-GB" w:eastAsia="en-GB"/>
+                <w:lang w:val="de-CH" w:eastAsia="de-CH"/>
               </w:rPr>
               <w:tab/>
             </w:r>
@@ -3686,7 +3872,7 @@
                 <w:noProof/>
                 <w:webHidden/>
               </w:rPr>
-              <w:instrText xml:space="preserve"> PAGEREF _Toc500766719 \h </w:instrText>
+              <w:instrText xml:space="preserve"> PAGEREF _Toc500779611 \h </w:instrText>
             </w:r>
             <w:r>
               <w:rPr>
@@ -3706,7 +3892,7 @@
                 <w:noProof/>
                 <w:webHidden/>
               </w:rPr>
-              <w:t>14</w:t>
+              <w:t>18</w:t>
             </w:r>
             <w:r>
               <w:rPr>
@@ -3729,12 +3915,10 @@
               <w:b w:val="0"/>
               <w:bCs w:val="0"/>
               <w:noProof/>
-              <w:sz w:val="24"/>
-              <w:szCs w:val="24"/>
-              <w:lang w:val="en-GB" w:eastAsia="en-GB"/>
+              <w:lang w:val="de-CH" w:eastAsia="de-CH"/>
             </w:rPr>
           </w:pPr>
-          <w:hyperlink w:anchor="_Toc500766720" w:history="1">
+          <w:hyperlink w:anchor="_Toc500779612" w:history="1">
             <w:r>
               <w:rPr>
                 <w:rStyle w:val="Hyperlink"/>
@@ -3748,9 +3932,7 @@
                 <w:b w:val="0"/>
                 <w:bCs w:val="0"/>
                 <w:noProof/>
-                <w:sz w:val="24"/>
-                <w:szCs w:val="24"/>
-                <w:lang w:val="en-GB" w:eastAsia="en-GB"/>
+                <w:lang w:val="de-CH" w:eastAsia="de-CH"/>
               </w:rPr>
               <w:tab/>
             </w:r>
@@ -3780,7 +3962,7 @@
                 <w:noProof/>
                 <w:webHidden/>
               </w:rPr>
-              <w:instrText xml:space="preserve"> PAGEREF _Toc500766720 \h </w:instrText>
+              <w:instrText xml:space="preserve"> PAGEREF _Toc500779612 \h </w:instrText>
             </w:r>
             <w:r>
               <w:rPr>
@@ -3800,7 +3982,7 @@
                 <w:noProof/>
                 <w:webHidden/>
               </w:rPr>
-              <w:t>14</w:t>
+              <w:t>18</w:t>
             </w:r>
             <w:r>
               <w:rPr>
@@ -3823,14 +4005,18 @@
               <w:b w:val="0"/>
               <w:bCs w:val="0"/>
               <w:noProof/>
-              <w:lang w:val="en-GB" w:eastAsia="en-GB"/>
+              <w:sz w:val="22"/>
+              <w:szCs w:val="22"/>
+              <w:lang w:val="de-CH" w:eastAsia="de-CH"/>
             </w:rPr>
           </w:pPr>
-          <w:hyperlink w:anchor="_Toc500766721" w:history="1">
+          <w:hyperlink w:anchor="_Toc500779613" w:history="1">
             <w:r>
               <w:rPr>
                 <w:rStyle w:val="Hyperlink"/>
                 <w:noProof/>
+                <w:sz w:val="22"/>
+                <w:szCs w:val="22"/>
               </w:rPr>
               <w:t>6.</w:t>
             </w:r>
@@ -3840,7 +4026,9 @@
                 <w:b w:val="0"/>
                 <w:bCs w:val="0"/>
                 <w:noProof/>
-                <w:lang w:val="en-GB" w:eastAsia="en-GB"/>
+                <w:sz w:val="22"/>
+                <w:szCs w:val="22"/>
+                <w:lang w:val="de-CH" w:eastAsia="de-CH"/>
               </w:rPr>
               <w:tab/>
             </w:r>
@@ -3848,6 +4036,8 @@
               <w:rPr>
                 <w:rStyle w:val="Hyperlink"/>
                 <w:noProof/>
+                <w:sz w:val="22"/>
+                <w:szCs w:val="22"/>
               </w:rPr>
               <w:t>Appendix</w:t>
             </w:r>
@@ -3855,6 +4045,8 @@
               <w:rPr>
                 <w:noProof/>
                 <w:webHidden/>
+                <w:sz w:val="22"/>
+                <w:szCs w:val="22"/>
               </w:rPr>
               <w:tab/>
             </w:r>
@@ -3862,6 +4054,8 @@
               <w:rPr>
                 <w:noProof/>
                 <w:webHidden/>
+                <w:sz w:val="22"/>
+                <w:szCs w:val="22"/>
               </w:rPr>
               <w:fldChar w:fldCharType="begin"/>
             </w:r>
@@ -3869,19 +4063,25 @@
               <w:rPr>
                 <w:noProof/>
                 <w:webHidden/>
-              </w:rPr>
-              <w:instrText xml:space="preserve"> PAGEREF _Toc500766721 \h </w:instrText>
-            </w:r>
-            <w:r>
-              <w:rPr>
-                <w:noProof/>
-                <w:webHidden/>
-              </w:rPr>
-            </w:r>
-            <w:r>
-              <w:rPr>
-                <w:noProof/>
-                <w:webHidden/>
+                <w:sz w:val="22"/>
+                <w:szCs w:val="22"/>
+              </w:rPr>
+              <w:instrText xml:space="preserve"> PAGEREF _Toc500779613 \h </w:instrText>
+            </w:r>
+            <w:r>
+              <w:rPr>
+                <w:noProof/>
+                <w:webHidden/>
+                <w:sz w:val="22"/>
+                <w:szCs w:val="22"/>
+              </w:rPr>
+            </w:r>
+            <w:r>
+              <w:rPr>
+                <w:noProof/>
+                <w:webHidden/>
+                <w:sz w:val="22"/>
+                <w:szCs w:val="22"/>
               </w:rPr>
               <w:fldChar w:fldCharType="separate"/>
             </w:r>
@@ -3889,13 +4089,17 @@
               <w:rPr>
                 <w:noProof/>
                 <w:webHidden/>
-              </w:rPr>
-              <w:t>15</w:t>
-            </w:r>
-            <w:r>
-              <w:rPr>
-                <w:noProof/>
-                <w:webHidden/>
+                <w:sz w:val="22"/>
+                <w:szCs w:val="22"/>
+              </w:rPr>
+              <w:t>19</w:t>
+            </w:r>
+            <w:r>
+              <w:rPr>
+                <w:noProof/>
+                <w:webHidden/>
+                <w:sz w:val="22"/>
+                <w:szCs w:val="22"/>
               </w:rPr>
               <w:fldChar w:fldCharType="end"/>
             </w:r>
@@ -3913,12 +4117,10 @@
               <w:b w:val="0"/>
               <w:bCs w:val="0"/>
               <w:noProof/>
-              <w:sz w:val="24"/>
-              <w:szCs w:val="24"/>
-              <w:lang w:val="en-GB" w:eastAsia="en-GB"/>
+              <w:lang w:val="de-CH" w:eastAsia="de-CH"/>
             </w:rPr>
           </w:pPr>
-          <w:hyperlink w:anchor="_Toc500766722" w:history="1">
+          <w:hyperlink w:anchor="_Toc500779614" w:history="1">
             <w:r>
               <w:rPr>
                 <w:rStyle w:val="Hyperlink"/>
@@ -3932,9 +4134,7 @@
                 <w:b w:val="0"/>
                 <w:bCs w:val="0"/>
                 <w:noProof/>
-                <w:sz w:val="24"/>
-                <w:szCs w:val="24"/>
-                <w:lang w:val="en-GB" w:eastAsia="en-GB"/>
+                <w:lang w:val="de-CH" w:eastAsia="de-CH"/>
               </w:rPr>
               <w:tab/>
             </w:r>
@@ -3964,7 +4164,7 @@
                 <w:noProof/>
                 <w:webHidden/>
               </w:rPr>
-              <w:instrText xml:space="preserve"> PAGEREF _Toc500766722 \h </w:instrText>
+              <w:instrText xml:space="preserve"> PAGEREF _Toc500779614 \h </w:instrText>
             </w:r>
             <w:r>
               <w:rPr>
@@ -3984,7 +4184,7 @@
                 <w:noProof/>
                 <w:webHidden/>
               </w:rPr>
-              <w:t>15</w:t>
+              <w:t>19</w:t>
             </w:r>
             <w:r>
               <w:rPr>
@@ -3998,88 +4198,78 @@
         <w:p>
           <w:pPr>
             <w:pStyle w:val="Verzeichnis3"/>
-            <w:tabs>
-              <w:tab w:val="left" w:pos="1440"/>
-              <w:tab w:val="right" w:leader="dot" w:pos="9010"/>
-            </w:tabs>
             <w:rPr>
               <w:rFonts w:eastAsiaTheme="minorEastAsia"/>
-              <w:noProof/>
-              <w:sz w:val="24"/>
-              <w:szCs w:val="24"/>
-              <w:lang w:val="en-GB" w:eastAsia="en-GB"/>
+              <w:sz w:val="18"/>
+              <w:lang w:val="de-CH" w:eastAsia="de-CH"/>
             </w:rPr>
           </w:pPr>
-          <w:hyperlink w:anchor="_Toc500766723" w:history="1">
+          <w:hyperlink w:anchor="_Toc500779615" w:history="1">
             <w:r>
               <w:rPr>
                 <w:rStyle w:val="Hyperlink"/>
-                <w:noProof/>
               </w:rPr>
               <w:t>6.1.3.</w:t>
             </w:r>
             <w:r>
               <w:rPr>
                 <w:rFonts w:eastAsiaTheme="minorEastAsia"/>
-                <w:noProof/>
-                <w:sz w:val="24"/>
-                <w:szCs w:val="24"/>
-                <w:lang w:val="en-GB" w:eastAsia="en-GB"/>
+                <w:sz w:val="18"/>
+                <w:lang w:val="de-CH" w:eastAsia="de-CH"/>
               </w:rPr>
               <w:tab/>
             </w:r>
             <w:r>
               <w:rPr>
                 <w:rStyle w:val="Hyperlink"/>
-                <w:noProof/>
               </w:rPr>
               <w:t>Summary project management processes</w:t>
             </w:r>
             <w:r>
               <w:rPr>
-                <w:noProof/>
-                <w:webHidden/>
+                <w:webHidden/>
+                <w:sz w:val="18"/>
               </w:rPr>
               <w:tab/>
             </w:r>
             <w:r>
               <w:rPr>
-                <w:noProof/>
-                <w:webHidden/>
+                <w:webHidden/>
+                <w:sz w:val="18"/>
               </w:rPr>
               <w:fldChar w:fldCharType="begin"/>
             </w:r>
             <w:r>
               <w:rPr>
-                <w:noProof/>
-                <w:webHidden/>
-              </w:rPr>
-              <w:instrText xml:space="preserve"> PAGEREF _Toc500766723 \h </w:instrText>
-            </w:r>
-            <w:r>
-              <w:rPr>
-                <w:noProof/>
-                <w:webHidden/>
-              </w:rPr>
-            </w:r>
-            <w:r>
-              <w:rPr>
-                <w:noProof/>
-                <w:webHidden/>
+                <w:webHidden/>
+                <w:sz w:val="18"/>
+              </w:rPr>
+              <w:instrText xml:space="preserve"> PAGEREF _Toc500779615 \h </w:instrText>
+            </w:r>
+            <w:r>
+              <w:rPr>
+                <w:webHidden/>
+                <w:sz w:val="18"/>
+              </w:rPr>
+            </w:r>
+            <w:r>
+              <w:rPr>
+                <w:webHidden/>
+                <w:sz w:val="18"/>
               </w:rPr>
               <w:fldChar w:fldCharType="separate"/>
             </w:r>
             <w:r>
               <w:rPr>
-                <w:noProof/>
-                <w:webHidden/>
-              </w:rPr>
-              <w:t>15</w:t>
-            </w:r>
-            <w:r>
-              <w:rPr>
-                <w:noProof/>
-                <w:webHidden/>
+                <w:webHidden/>
+                <w:sz w:val="18"/>
+              </w:rPr>
+              <w:t>19</w:t>
+            </w:r>
+            <w:r>
+              <w:rPr>
+                <w:webHidden/>
+                <w:sz w:val="18"/>
               </w:rPr>
               <w:fldChar w:fldCharType="end"/>
             </w:r>
@@ -4088,88 +4278,78 @@
         <w:p>
           <w:pPr>
             <w:pStyle w:val="Verzeichnis3"/>
-            <w:tabs>
-              <w:tab w:val="left" w:pos="1440"/>
-              <w:tab w:val="right" w:leader="dot" w:pos="9010"/>
-            </w:tabs>
             <w:rPr>
               <w:rFonts w:eastAsiaTheme="minorEastAsia"/>
-              <w:noProof/>
-              <w:sz w:val="24"/>
-              <w:szCs w:val="24"/>
-              <w:lang w:val="en-GB" w:eastAsia="en-GB"/>
+              <w:sz w:val="18"/>
+              <w:lang w:val="de-CH" w:eastAsia="de-CH"/>
             </w:rPr>
           </w:pPr>
-          <w:hyperlink w:anchor="_Toc500766724" w:history="1">
+          <w:hyperlink w:anchor="_Toc500779616" w:history="1">
             <w:r>
               <w:rPr>
                 <w:rStyle w:val="Hyperlink"/>
-                <w:noProof/>
               </w:rPr>
               <w:t>6.1.3.</w:t>
             </w:r>
             <w:r>
               <w:rPr>
                 <w:rFonts w:eastAsiaTheme="minorEastAsia"/>
-                <w:noProof/>
-                <w:sz w:val="24"/>
-                <w:szCs w:val="24"/>
-                <w:lang w:val="en-GB" w:eastAsia="en-GB"/>
+                <w:sz w:val="18"/>
+                <w:lang w:val="de-CH" w:eastAsia="de-CH"/>
               </w:rPr>
               <w:tab/>
             </w:r>
             <w:r>
               <w:rPr>
                 <w:rStyle w:val="Hyperlink"/>
-                <w:noProof/>
               </w:rPr>
               <w:t>Time expenditures breakdown</w:t>
             </w:r>
             <w:r>
               <w:rPr>
-                <w:noProof/>
-                <w:webHidden/>
+                <w:webHidden/>
+                <w:sz w:val="18"/>
               </w:rPr>
               <w:tab/>
             </w:r>
             <w:r>
               <w:rPr>
-                <w:noProof/>
-                <w:webHidden/>
+                <w:webHidden/>
+                <w:sz w:val="18"/>
               </w:rPr>
               <w:fldChar w:fldCharType="begin"/>
             </w:r>
             <w:r>
               <w:rPr>
-                <w:noProof/>
-                <w:webHidden/>
-              </w:rPr>
-              <w:instrText xml:space="preserve"> PAGEREF _Toc500766724 \h </w:instrText>
-            </w:r>
-            <w:r>
-              <w:rPr>
-                <w:noProof/>
-                <w:webHidden/>
-              </w:rPr>
-            </w:r>
-            <w:r>
-              <w:rPr>
-                <w:noProof/>
-                <w:webHidden/>
+                <w:webHidden/>
+                <w:sz w:val="18"/>
+              </w:rPr>
+              <w:instrText xml:space="preserve"> PAGEREF _Toc500779616 \h </w:instrText>
+            </w:r>
+            <w:r>
+              <w:rPr>
+                <w:webHidden/>
+                <w:sz w:val="18"/>
+              </w:rPr>
+            </w:r>
+            <w:r>
+              <w:rPr>
+                <w:webHidden/>
+                <w:sz w:val="18"/>
               </w:rPr>
               <w:fldChar w:fldCharType="separate"/>
             </w:r>
             <w:r>
               <w:rPr>
-                <w:noProof/>
-                <w:webHidden/>
-              </w:rPr>
-              <w:t>15</w:t>
-            </w:r>
-            <w:r>
-              <w:rPr>
-                <w:noProof/>
-                <w:webHidden/>
+                <w:webHidden/>
+                <w:sz w:val="18"/>
+              </w:rPr>
+              <w:t>19</w:t>
+            </w:r>
+            <w:r>
+              <w:rPr>
+                <w:webHidden/>
+                <w:sz w:val="18"/>
               </w:rPr>
               <w:fldChar w:fldCharType="end"/>
             </w:r>
@@ -4187,12 +4367,10 @@
               <w:b w:val="0"/>
               <w:bCs w:val="0"/>
               <w:noProof/>
-              <w:sz w:val="24"/>
-              <w:szCs w:val="24"/>
-              <w:lang w:val="en-GB" w:eastAsia="en-GB"/>
+              <w:lang w:val="de-CH" w:eastAsia="de-CH"/>
             </w:rPr>
           </w:pPr>
-          <w:hyperlink w:anchor="_Toc500766725" w:history="1">
+          <w:hyperlink w:anchor="_Toc500779617" w:history="1">
             <w:r>
               <w:rPr>
                 <w:rStyle w:val="Hyperlink"/>
@@ -4206,9 +4384,7 @@
                 <w:b w:val="0"/>
                 <w:bCs w:val="0"/>
                 <w:noProof/>
-                <w:sz w:val="24"/>
-                <w:szCs w:val="24"/>
-                <w:lang w:val="en-GB" w:eastAsia="en-GB"/>
+                <w:lang w:val="de-CH" w:eastAsia="de-CH"/>
               </w:rPr>
               <w:tab/>
             </w:r>
@@ -4238,7 +4414,7 @@
                 <w:noProof/>
                 <w:webHidden/>
               </w:rPr>
-              <w:instrText xml:space="preserve"> PAGEREF _Toc500766725 \h </w:instrText>
+              <w:instrText xml:space="preserve"> PAGEREF _Toc500779617 \h </w:instrText>
             </w:r>
             <w:r>
               <w:rPr>
@@ -4258,7 +4434,7 @@
                 <w:noProof/>
                 <w:webHidden/>
               </w:rPr>
-              <w:t>16</w:t>
+              <w:t>20</w:t>
             </w:r>
             <w:r>
               <w:rPr>
@@ -4281,12 +4457,10 @@
               <w:b w:val="0"/>
               <w:bCs w:val="0"/>
               <w:noProof/>
-              <w:sz w:val="24"/>
-              <w:szCs w:val="24"/>
-              <w:lang w:val="en-GB" w:eastAsia="en-GB"/>
+              <w:lang w:val="de-CH" w:eastAsia="de-CH"/>
             </w:rPr>
           </w:pPr>
-          <w:hyperlink w:anchor="_Toc500766726" w:history="1">
+          <w:hyperlink w:anchor="_Toc500779618" w:history="1">
             <w:r>
               <w:rPr>
                 <w:rStyle w:val="Hyperlink"/>
@@ -4300,9 +4474,7 @@
                 <w:b w:val="0"/>
                 <w:bCs w:val="0"/>
                 <w:noProof/>
-                <w:sz w:val="24"/>
-                <w:szCs w:val="24"/>
-                <w:lang w:val="en-GB" w:eastAsia="en-GB"/>
+                <w:lang w:val="de-CH" w:eastAsia="de-CH"/>
               </w:rPr>
               <w:tab/>
             </w:r>
@@ -4332,7 +4504,7 @@
                 <w:noProof/>
                 <w:webHidden/>
               </w:rPr>
-              <w:instrText xml:space="preserve"> PAGEREF _Toc500766726 \h </w:instrText>
+              <w:instrText xml:space="preserve"> PAGEREF _Toc500779618 \h </w:instrText>
             </w:r>
             <w:r>
               <w:rPr>
@@ -4352,7 +4524,7 @@
                 <w:noProof/>
                 <w:webHidden/>
               </w:rPr>
-              <w:t>16</w:t>
+              <w:t>20</w:t>
             </w:r>
             <w:r>
               <w:rPr>
@@ -4375,12 +4547,10 @@
               <w:b w:val="0"/>
               <w:bCs w:val="0"/>
               <w:noProof/>
-              <w:sz w:val="24"/>
-              <w:szCs w:val="24"/>
-              <w:lang w:val="en-GB" w:eastAsia="en-GB"/>
+              <w:lang w:val="de-CH" w:eastAsia="de-CH"/>
             </w:rPr>
           </w:pPr>
-          <w:hyperlink w:anchor="_Toc500766727" w:history="1">
+          <w:hyperlink w:anchor="_Toc500779619" w:history="1">
             <w:r>
               <w:rPr>
                 <w:rStyle w:val="Hyperlink"/>
@@ -4395,9 +4565,7 @@
                 <w:b w:val="0"/>
                 <w:bCs w:val="0"/>
                 <w:noProof/>
-                <w:sz w:val="24"/>
-                <w:szCs w:val="24"/>
-                <w:lang w:val="en-GB" w:eastAsia="en-GB"/>
+                <w:lang w:val="de-CH" w:eastAsia="de-CH"/>
               </w:rPr>
               <w:tab/>
             </w:r>
@@ -4428,7 +4596,7 @@
                 <w:noProof/>
                 <w:webHidden/>
               </w:rPr>
-              <w:instrText xml:space="preserve"> PAGEREF _Toc500766727 \h </w:instrText>
+              <w:instrText xml:space="preserve"> PAGEREF _Toc500779619 \h </w:instrText>
             </w:r>
             <w:r>
               <w:rPr>
@@ -4448,7 +4616,7 @@
                 <w:noProof/>
                 <w:webHidden/>
               </w:rPr>
-              <w:t>16</w:t>
+              <w:t>20</w:t>
             </w:r>
             <w:r>
               <w:rPr>
@@ -4472,6 +4640,8 @@
               <w:b/>
               <w:bCs/>
               <w:noProof/>
+              <w:sz w:val="22"/>
+              <w:szCs w:val="22"/>
             </w:rPr>
             <w:fldChar w:fldCharType="end"/>
           </w:r>
@@ -4492,6 +4662,7 @@
           <w:bCs/>
           <w:noProof/>
         </w:rPr>
+        <w:lastRenderedPageBreak/>
         <w:br w:type="page"/>
       </w:r>
     </w:p>
@@ -4503,12 +4674,12 @@
           <w:numId w:val="1"/>
         </w:numPr>
       </w:pPr>
-      <w:bookmarkStart w:id="0" w:name="_Toc500766685"/>
+      <w:bookmarkStart w:id="1" w:name="_Toc500779572"/>
       <w:r>
         <w:lastRenderedPageBreak/>
         <w:t>Project Outline</w:t>
       </w:r>
-      <w:bookmarkEnd w:id="0"/>
+      <w:bookmarkEnd w:id="1"/>
     </w:p>
     <w:p>
       <w:pPr>
@@ -4518,11 +4689,11 @@
           <w:numId w:val="1"/>
         </w:numPr>
       </w:pPr>
-      <w:bookmarkStart w:id="1" w:name="_Toc500766686"/>
+      <w:bookmarkStart w:id="2" w:name="_Toc500779573"/>
       <w:r>
         <w:t>Starting Position</w:t>
       </w:r>
-      <w:bookmarkEnd w:id="1"/>
+      <w:bookmarkEnd w:id="2"/>
     </w:p>
     <w:p>
       <w:r>
@@ -4573,13 +4744,13 @@
           <w:numId w:val="1"/>
         </w:numPr>
       </w:pPr>
-      <w:bookmarkStart w:id="2" w:name="_Toc494724728"/>
-      <w:bookmarkStart w:id="3" w:name="_Toc500766687"/>
+      <w:bookmarkStart w:id="3" w:name="_Toc494724728"/>
+      <w:bookmarkStart w:id="4" w:name="_Toc500779574"/>
       <w:r>
         <w:t>Idea</w:t>
       </w:r>
-      <w:bookmarkEnd w:id="2"/>
       <w:bookmarkEnd w:id="3"/>
+      <w:bookmarkEnd w:id="4"/>
     </w:p>
     <w:p>
       <w:r>
@@ -4612,13 +4783,13 @@
           <w:numId w:val="1"/>
         </w:numPr>
       </w:pPr>
-      <w:bookmarkStart w:id="4" w:name="_Toc494724729"/>
-      <w:bookmarkStart w:id="5" w:name="_Toc500766688"/>
+      <w:bookmarkStart w:id="5" w:name="_Toc494724729"/>
+      <w:bookmarkStart w:id="6" w:name="_Toc500779575"/>
       <w:r>
         <w:t>Customer Value</w:t>
       </w:r>
-      <w:bookmarkEnd w:id="4"/>
       <w:bookmarkEnd w:id="5"/>
+      <w:bookmarkEnd w:id="6"/>
     </w:p>
     <w:p>
       <w:pPr>
@@ -4691,7 +4862,7 @@
       <w:pPr>
         <w:pStyle w:val="berschrift2"/>
       </w:pPr>
-      <w:bookmarkStart w:id="6" w:name="_Toc494724730"/>
+      <w:bookmarkStart w:id="7" w:name="_Toc494724730"/>
     </w:p>
     <w:p>
       <w:pPr>
@@ -4701,12 +4872,12 @@
           <w:numId w:val="1"/>
         </w:numPr>
       </w:pPr>
-      <w:bookmarkStart w:id="7" w:name="_Toc500766689"/>
+      <w:bookmarkStart w:id="8" w:name="_Toc500779576"/>
       <w:r>
         <w:t>State of the Art – Competition Analysis</w:t>
       </w:r>
-      <w:bookmarkEnd w:id="6"/>
       <w:bookmarkEnd w:id="7"/>
+      <w:bookmarkEnd w:id="8"/>
     </w:p>
     <w:p>
       <w:r>
@@ -4783,8 +4954,8 @@
           <w:numId w:val="1"/>
         </w:numPr>
       </w:pPr>
-      <w:bookmarkStart w:id="8" w:name="_Toc494724731"/>
-      <w:bookmarkStart w:id="9" w:name="_Toc500766690"/>
+      <w:bookmarkStart w:id="9" w:name="_Toc494724731"/>
+      <w:bookmarkStart w:id="10" w:name="_Toc500779577"/>
       <w:r>
         <w:lastRenderedPageBreak/>
         <w:t>Main p</w:t>
@@ -4792,8 +4963,8 @@
       <w:r>
         <w:t>rocess</w:t>
       </w:r>
-      <w:bookmarkEnd w:id="8"/>
       <w:bookmarkEnd w:id="9"/>
+      <w:bookmarkEnd w:id="10"/>
     </w:p>
     <w:p>
       <w:r>
@@ -5027,7 +5198,7 @@
         </w:rPr>
         <w:t>The player survives all waves and wins the game.</w:t>
       </w:r>
-      <w:bookmarkStart w:id="10" w:name="_Toc494724739"/>
+      <w:bookmarkStart w:id="11" w:name="_Toc494724739"/>
     </w:p>
     <w:p>
       <w:pPr>
@@ -5042,12 +5213,12 @@
           <w:numId w:val="1"/>
         </w:numPr>
       </w:pPr>
-      <w:bookmarkStart w:id="11" w:name="_Toc500766691"/>
+      <w:bookmarkStart w:id="12" w:name="_Toc500779578"/>
       <w:r>
         <w:t>Economics</w:t>
       </w:r>
-      <w:bookmarkEnd w:id="10"/>
       <w:bookmarkEnd w:id="11"/>
+      <w:bookmarkEnd w:id="12"/>
     </w:p>
     <w:p>
       <w:r>
@@ -5089,12 +5260,12 @@
           <w:numId w:val="1"/>
         </w:numPr>
       </w:pPr>
-      <w:bookmarkStart w:id="12" w:name="_Toc500766692"/>
+      <w:bookmarkStart w:id="13" w:name="_Toc500779579"/>
       <w:r>
         <w:lastRenderedPageBreak/>
         <w:t>Analysis</w:t>
       </w:r>
-      <w:bookmarkEnd w:id="12"/>
+      <w:bookmarkEnd w:id="13"/>
     </w:p>
     <w:p>
       <w:pPr>
@@ -5104,13 +5275,13 @@
           <w:numId w:val="1"/>
         </w:numPr>
       </w:pPr>
-      <w:bookmarkStart w:id="13" w:name="_Toc496557318"/>
-      <w:bookmarkStart w:id="14" w:name="_Toc500766693"/>
+      <w:bookmarkStart w:id="14" w:name="_Toc496557318"/>
+      <w:bookmarkStart w:id="15" w:name="_Toc500779580"/>
       <w:r>
         <w:t>Domain Model Diagram</w:t>
       </w:r>
-      <w:bookmarkEnd w:id="13"/>
       <w:bookmarkEnd w:id="14"/>
+      <w:bookmarkEnd w:id="15"/>
     </w:p>
     <w:p>
       <w:r>
@@ -5338,12 +5509,12 @@
           <w:numId w:val="1"/>
         </w:numPr>
       </w:pPr>
-      <w:bookmarkStart w:id="15" w:name="_Toc500766694"/>
+      <w:bookmarkStart w:id="16" w:name="_Toc500779581"/>
       <w:r>
         <w:lastRenderedPageBreak/>
         <w:t>Use Cases</w:t>
       </w:r>
-      <w:bookmarkEnd w:id="15"/>
+      <w:bookmarkEnd w:id="16"/>
     </w:p>
     <w:p>
       <w:r>
@@ -5841,13 +6012,13 @@
       <w:pPr>
         <w:pStyle w:val="berschrift3"/>
       </w:pPr>
-      <w:bookmarkStart w:id="16" w:name="_Toc496557305"/>
-      <w:bookmarkStart w:id="17" w:name="_Toc500766695"/>
+      <w:bookmarkStart w:id="17" w:name="_Toc496557305"/>
+      <w:bookmarkStart w:id="18" w:name="_Toc500779582"/>
       <w:r>
         <w:t>UC 1 – Play game</w:t>
       </w:r>
-      <w:bookmarkEnd w:id="16"/>
       <w:bookmarkEnd w:id="17"/>
+      <w:bookmarkEnd w:id="18"/>
     </w:p>
     <w:p>
       <w:r>
@@ -6185,16 +6356,16 @@
       <w:pPr>
         <w:pStyle w:val="berschrift3"/>
       </w:pPr>
-      <w:bookmarkStart w:id="18" w:name="_Toc496557306"/>
-      <w:bookmarkStart w:id="19" w:name="_Toc500766696"/>
+      <w:bookmarkStart w:id="19" w:name="_Toc496557306"/>
+      <w:bookmarkStart w:id="20" w:name="_Toc500779583"/>
       <w:r>
         <w:t>UC 2</w:t>
       </w:r>
       <w:r>
         <w:t xml:space="preserve"> – Place tower</w:t>
       </w:r>
-      <w:bookmarkEnd w:id="18"/>
       <w:bookmarkEnd w:id="19"/>
+      <w:bookmarkEnd w:id="20"/>
     </w:p>
     <w:p>
       <w:pPr>
@@ -6273,16 +6444,16 @@
       <w:pPr>
         <w:pStyle w:val="berschrift3"/>
       </w:pPr>
-      <w:bookmarkStart w:id="20" w:name="_Toc496557307"/>
-      <w:bookmarkStart w:id="21" w:name="_Toc500766697"/>
+      <w:bookmarkStart w:id="21" w:name="_Toc496557307"/>
+      <w:bookmarkStart w:id="22" w:name="_Toc500779584"/>
       <w:r>
         <w:t>UC 3</w:t>
       </w:r>
       <w:r>
         <w:t xml:space="preserve"> – Upgrade tower</w:t>
       </w:r>
-      <w:bookmarkEnd w:id="20"/>
       <w:bookmarkEnd w:id="21"/>
+      <w:bookmarkEnd w:id="22"/>
     </w:p>
     <w:p>
       <w:pPr>
@@ -6376,8 +6547,8 @@
       <w:pPr>
         <w:pStyle w:val="berschrift3"/>
       </w:pPr>
-      <w:bookmarkStart w:id="22" w:name="_Toc496557308"/>
-      <w:bookmarkStart w:id="23" w:name="_Toc500766698"/>
+      <w:bookmarkStart w:id="23" w:name="_Toc496557308"/>
+      <w:bookmarkStart w:id="24" w:name="_Toc500779585"/>
       <w:r>
         <w:lastRenderedPageBreak/>
         <w:t>UC 4</w:t>
@@ -6385,8 +6556,8 @@
       <w:r>
         <w:t xml:space="preserve"> – Tear down tower</w:t>
       </w:r>
-      <w:bookmarkEnd w:id="22"/>
       <w:bookmarkEnd w:id="23"/>
+      <w:bookmarkEnd w:id="24"/>
     </w:p>
     <w:p>
       <w:pPr>
@@ -6471,16 +6642,16 @@
       <w:pPr>
         <w:pStyle w:val="berschrift3"/>
       </w:pPr>
-      <w:bookmarkStart w:id="24" w:name="_Toc496557309"/>
-      <w:bookmarkStart w:id="25" w:name="_Toc500766699"/>
+      <w:bookmarkStart w:id="25" w:name="_Toc496557309"/>
+      <w:bookmarkStart w:id="26" w:name="_Toc500779586"/>
       <w:r>
         <w:t>UC 5</w:t>
       </w:r>
       <w:r>
         <w:t xml:space="preserve"> – Call next wave</w:t>
       </w:r>
-      <w:bookmarkEnd w:id="24"/>
       <w:bookmarkEnd w:id="25"/>
+      <w:bookmarkEnd w:id="26"/>
     </w:p>
     <w:p>
       <w:pPr>
@@ -6534,16 +6705,16 @@
       <w:pPr>
         <w:pStyle w:val="berschrift3"/>
       </w:pPr>
-      <w:bookmarkStart w:id="26" w:name="_Toc496557310"/>
-      <w:bookmarkStart w:id="27" w:name="_Toc500766700"/>
+      <w:bookmarkStart w:id="27" w:name="_Toc496557310"/>
+      <w:bookmarkStart w:id="28" w:name="_Toc500779587"/>
       <w:r>
         <w:t>UC 6</w:t>
       </w:r>
       <w:r>
         <w:t xml:space="preserve"> – Pause game</w:t>
       </w:r>
-      <w:bookmarkEnd w:id="26"/>
       <w:bookmarkEnd w:id="27"/>
+      <w:bookmarkEnd w:id="28"/>
     </w:p>
     <w:p>
       <w:r>
@@ -6555,8 +6726,8 @@
       <w:pPr>
         <w:pStyle w:val="berschrift3"/>
       </w:pPr>
-      <w:bookmarkStart w:id="28" w:name="_Toc496557311"/>
-      <w:bookmarkStart w:id="29" w:name="_Toc500766701"/>
+      <w:bookmarkStart w:id="29" w:name="_Toc496557311"/>
+      <w:bookmarkStart w:id="30" w:name="_Toc500779588"/>
       <w:r>
         <w:t>UC 7</w:t>
       </w:r>
@@ -6571,8 +6742,8 @@
       <w:r>
         <w:t xml:space="preserve"> game</w:t>
       </w:r>
-      <w:bookmarkEnd w:id="28"/>
       <w:bookmarkEnd w:id="29"/>
+      <w:bookmarkEnd w:id="30"/>
     </w:p>
     <w:p>
       <w:r>
@@ -6584,16 +6755,16 @@
       <w:pPr>
         <w:pStyle w:val="berschrift3"/>
       </w:pPr>
-      <w:bookmarkStart w:id="30" w:name="_Toc496557312"/>
-      <w:bookmarkStart w:id="31" w:name="_Toc500766702"/>
+      <w:bookmarkStart w:id="31" w:name="_Toc496557312"/>
+      <w:bookmarkStart w:id="32" w:name="_Toc500779589"/>
       <w:r>
         <w:t>UC 8</w:t>
       </w:r>
       <w:r>
         <w:t xml:space="preserve"> – Create map</w:t>
       </w:r>
-      <w:bookmarkEnd w:id="30"/>
       <w:bookmarkEnd w:id="31"/>
+      <w:bookmarkEnd w:id="32"/>
     </w:p>
     <w:p>
       <w:r>
@@ -6605,16 +6776,16 @@
       <w:pPr>
         <w:pStyle w:val="berschrift3"/>
       </w:pPr>
-      <w:bookmarkStart w:id="32" w:name="_Toc496557313"/>
-      <w:bookmarkStart w:id="33" w:name="_Toc500766703"/>
+      <w:bookmarkStart w:id="33" w:name="_Toc496557313"/>
+      <w:bookmarkStart w:id="34" w:name="_Toc500779590"/>
       <w:r>
         <w:t>UC 9</w:t>
       </w:r>
       <w:r>
         <w:t xml:space="preserve"> – Edit map</w:t>
       </w:r>
-      <w:bookmarkEnd w:id="32"/>
       <w:bookmarkEnd w:id="33"/>
+      <w:bookmarkEnd w:id="34"/>
     </w:p>
     <w:p>
       <w:r>
@@ -6626,16 +6797,16 @@
       <w:pPr>
         <w:pStyle w:val="berschrift3"/>
       </w:pPr>
-      <w:bookmarkStart w:id="34" w:name="_Toc496557314"/>
-      <w:bookmarkStart w:id="35" w:name="_Toc500766704"/>
+      <w:bookmarkStart w:id="35" w:name="_Toc496557314"/>
+      <w:bookmarkStart w:id="36" w:name="_Toc500779591"/>
       <w:r>
         <w:t>UC 10</w:t>
       </w:r>
       <w:r>
         <w:t xml:space="preserve"> – Import map</w:t>
       </w:r>
-      <w:bookmarkEnd w:id="34"/>
       <w:bookmarkEnd w:id="35"/>
+      <w:bookmarkEnd w:id="36"/>
     </w:p>
     <w:p>
       <w:r>
@@ -6647,16 +6818,16 @@
       <w:pPr>
         <w:pStyle w:val="berschrift3"/>
       </w:pPr>
-      <w:bookmarkStart w:id="36" w:name="_Toc496557315"/>
-      <w:bookmarkStart w:id="37" w:name="_Toc500766705"/>
+      <w:bookmarkStart w:id="37" w:name="_Toc496557315"/>
+      <w:bookmarkStart w:id="38" w:name="_Toc500779592"/>
       <w:r>
         <w:t>UC 11</w:t>
       </w:r>
       <w:r>
         <w:t xml:space="preserve"> – Export map</w:t>
       </w:r>
-      <w:bookmarkEnd w:id="36"/>
       <w:bookmarkEnd w:id="37"/>
+      <w:bookmarkEnd w:id="38"/>
     </w:p>
     <w:p>
       <w:r>
@@ -6676,14 +6847,14 @@
           <w:numId w:val="1"/>
         </w:numPr>
       </w:pPr>
-      <w:bookmarkStart w:id="38" w:name="_Toc496557316"/>
-      <w:bookmarkStart w:id="39" w:name="_Toc500766706"/>
+      <w:bookmarkStart w:id="39" w:name="_Toc496557316"/>
+      <w:bookmarkStart w:id="40" w:name="_Toc500779593"/>
       <w:r>
         <w:lastRenderedPageBreak/>
         <w:t>Use Case Diagram</w:t>
       </w:r>
-      <w:bookmarkEnd w:id="38"/>
       <w:bookmarkEnd w:id="39"/>
+      <w:bookmarkEnd w:id="40"/>
     </w:p>
     <w:p>
       <w:r>
@@ -6761,12 +6932,12 @@
           <w:numId w:val="1"/>
         </w:numPr>
       </w:pPr>
-      <w:bookmarkStart w:id="40" w:name="_Toc500766707"/>
+      <w:bookmarkStart w:id="41" w:name="_Toc500779594"/>
       <w:r>
         <w:lastRenderedPageBreak/>
         <w:t>Design</w:t>
       </w:r>
-      <w:bookmarkEnd w:id="40"/>
+      <w:bookmarkEnd w:id="41"/>
     </w:p>
     <w:p>
       <w:pPr>
@@ -6779,16 +6950,16 @@
           <w:highlight w:val="yellow"/>
         </w:rPr>
       </w:pPr>
-      <w:bookmarkStart w:id="41" w:name="_Toc498961372"/>
-      <w:bookmarkStart w:id="42" w:name="_Toc500766708"/>
+      <w:bookmarkStart w:id="42" w:name="_Toc498961372"/>
+      <w:bookmarkStart w:id="43" w:name="_Toc500779595"/>
       <w:r>
         <w:rPr>
           <w:highlight w:val="yellow"/>
         </w:rPr>
         <w:t>Architecture</w:t>
       </w:r>
-      <w:bookmarkEnd w:id="41"/>
       <w:bookmarkEnd w:id="42"/>
+      <w:bookmarkEnd w:id="43"/>
     </w:p>
     <w:p/>
     <w:p/>
@@ -6803,17 +6974,310 @@
           <w:highlight w:val="yellow"/>
         </w:rPr>
       </w:pPr>
-      <w:bookmarkStart w:id="43" w:name="_Toc500766709"/>
+      <w:bookmarkStart w:id="44" w:name="_Toc500779596"/>
       <w:r>
         <w:rPr>
           <w:highlight w:val="yellow"/>
         </w:rPr>
         <w:t>Design Class Diagram</w:t>
       </w:r>
-      <w:bookmarkEnd w:id="43"/>
+      <w:bookmarkEnd w:id="44"/>
     </w:p>
     <w:p/>
     <w:p/>
+    <w:p>
+      <w:pPr>
+        <w:pStyle w:val="berschrift2"/>
+        <w:numPr>
+          <w:ilvl w:val="1"/>
+          <w:numId w:val="1"/>
+        </w:numPr>
+      </w:pPr>
+      <w:bookmarkStart w:id="45" w:name="_Toc500779597"/>
+      <w:r>
+        <w:t>Interaction Diagram</w:t>
+      </w:r>
+      <w:bookmarkEnd w:id="45"/>
+    </w:p>
+    <w:p>
+      <w:pPr>
+        <w:pStyle w:val="berschrift3"/>
+      </w:pPr>
+      <w:bookmarkStart w:id="46" w:name="_Toc500779598"/>
+      <w:r>
+        <w:t>Place Mono Tower</w:t>
+      </w:r>
+      <w:bookmarkEnd w:id="46"/>
+    </w:p>
+    <w:p>
+      <w:r>
+        <w:rPr>
+          <w:noProof/>
+        </w:rPr>
+        <w:drawing>
+          <wp:inline distT="0" distB="0" distL="0" distR="0" wp14:anchorId="114CAD94" wp14:editId="45ABC40F">
+            <wp:extent cx="5720715" cy="3761740"/>
+            <wp:effectExtent l="0" t="0" r="0" b="0"/>
+            <wp:docPr id="8" name="Grafik 8"/>
+            <wp:cNvGraphicFramePr>
+              <a:graphicFrameLocks xmlns:a="http://schemas.openxmlformats.org/drawingml/2006/main" noChangeAspect="1"/>
+            </wp:cNvGraphicFramePr>
+            <a:graphic xmlns:a="http://schemas.openxmlformats.org/drawingml/2006/main">
+              <a:graphicData uri="http://schemas.openxmlformats.org/drawingml/2006/picture">
+                <pic:pic xmlns:pic="http://schemas.openxmlformats.org/drawingml/2006/picture">
+                  <pic:nvPicPr>
+                    <pic:cNvPr id="0" name="Picture 4"/>
+                    <pic:cNvPicPr>
+                      <a:picLocks noChangeAspect="1" noChangeArrowheads="1"/>
+                    </pic:cNvPicPr>
+                  </pic:nvPicPr>
+                  <pic:blipFill>
+                    <a:blip r:embed="rId11">
+                      <a:extLst>
+                        <a:ext uri="{28A0092B-C50C-407E-A947-70E740481C1C}">
+                          <a14:useLocalDpi xmlns:a14="http://schemas.microsoft.com/office/drawing/2010/main" val="0"/>
+                        </a:ext>
+                      </a:extLst>
+                    </a:blip>
+                    <a:srcRect/>
+                    <a:stretch>
+                      <a:fillRect/>
+                    </a:stretch>
+                  </pic:blipFill>
+                  <pic:spPr bwMode="auto">
+                    <a:xfrm>
+                      <a:off x="0" y="0"/>
+                      <a:ext cx="5720715" cy="3761740"/>
+                    </a:xfrm>
+                    <a:prstGeom prst="rect">
+                      <a:avLst/>
+                    </a:prstGeom>
+                    <a:noFill/>
+                    <a:ln>
+                      <a:noFill/>
+                    </a:ln>
+                  </pic:spPr>
+                </pic:pic>
+              </a:graphicData>
+            </a:graphic>
+          </wp:inline>
+        </w:drawing>
+      </w:r>
+    </w:p>
+    <w:p>
+      <w:pPr>
+        <w:pStyle w:val="berschrift3"/>
+      </w:pPr>
+      <w:bookmarkStart w:id="47" w:name="_Toc500779599"/>
+      <w:r>
+        <w:lastRenderedPageBreak/>
+        <w:t>Upgrade Tower</w:t>
+      </w:r>
+      <w:bookmarkEnd w:id="47"/>
+    </w:p>
+    <w:p>
+      <w:r>
+        <w:rPr>
+          <w:noProof/>
+        </w:rPr>
+        <w:drawing>
+          <wp:inline distT="0" distB="0" distL="0" distR="0" wp14:anchorId="4E988820" wp14:editId="4CAB078B">
+            <wp:extent cx="5720715" cy="4502785"/>
+            <wp:effectExtent l="0" t="0" r="0" b="0"/>
+            <wp:docPr id="5" name="Grafik 5"/>
+            <wp:cNvGraphicFramePr>
+              <a:graphicFrameLocks xmlns:a="http://schemas.openxmlformats.org/drawingml/2006/main" noChangeAspect="1"/>
+            </wp:cNvGraphicFramePr>
+            <a:graphic xmlns:a="http://schemas.openxmlformats.org/drawingml/2006/main">
+              <a:graphicData uri="http://schemas.openxmlformats.org/drawingml/2006/picture">
+                <pic:pic xmlns:pic="http://schemas.openxmlformats.org/drawingml/2006/picture">
+                  <pic:nvPicPr>
+                    <pic:cNvPr id="0" name="Picture 3"/>
+                    <pic:cNvPicPr>
+                      <a:picLocks noChangeAspect="1" noChangeArrowheads="1"/>
+                    </pic:cNvPicPr>
+                  </pic:nvPicPr>
+                  <pic:blipFill>
+                    <a:blip r:embed="rId12">
+                      <a:extLst>
+                        <a:ext uri="{28A0092B-C50C-407E-A947-70E740481C1C}">
+                          <a14:useLocalDpi xmlns:a14="http://schemas.microsoft.com/office/drawing/2010/main" val="0"/>
+                        </a:ext>
+                      </a:extLst>
+                    </a:blip>
+                    <a:srcRect/>
+                    <a:stretch>
+                      <a:fillRect/>
+                    </a:stretch>
+                  </pic:blipFill>
+                  <pic:spPr bwMode="auto">
+                    <a:xfrm>
+                      <a:off x="0" y="0"/>
+                      <a:ext cx="5720715" cy="4502785"/>
+                    </a:xfrm>
+                    <a:prstGeom prst="rect">
+                      <a:avLst/>
+                    </a:prstGeom>
+                    <a:noFill/>
+                    <a:ln>
+                      <a:noFill/>
+                    </a:ln>
+                  </pic:spPr>
+                </pic:pic>
+              </a:graphicData>
+            </a:graphic>
+          </wp:inline>
+        </w:drawing>
+      </w:r>
+    </w:p>
+    <w:p>
+      <w:pPr>
+        <w:pStyle w:val="berschrift3"/>
+      </w:pPr>
+      <w:bookmarkStart w:id="48" w:name="_Toc500779600"/>
+      <w:r>
+        <w:t>Shoot Enemies</w:t>
+      </w:r>
+      <w:bookmarkEnd w:id="48"/>
+    </w:p>
+    <w:p>
+      <w:r>
+        <w:rPr>
+          <w:noProof/>
+        </w:rPr>
+        <w:drawing>
+          <wp:inline distT="0" distB="0" distL="0" distR="0" wp14:anchorId="3AF9C758" wp14:editId="1B614A2C">
+            <wp:extent cx="5343525" cy="3020695"/>
+            <wp:effectExtent l="0" t="0" r="9525" b="8255"/>
+            <wp:docPr id="2" name="Grafik 2"/>
+            <wp:cNvGraphicFramePr>
+              <a:graphicFrameLocks xmlns:a="http://schemas.openxmlformats.org/drawingml/2006/main" noChangeAspect="1"/>
+            </wp:cNvGraphicFramePr>
+            <a:graphic xmlns:a="http://schemas.openxmlformats.org/drawingml/2006/main">
+              <a:graphicData uri="http://schemas.openxmlformats.org/drawingml/2006/picture">
+                <pic:pic xmlns:pic="http://schemas.openxmlformats.org/drawingml/2006/picture">
+                  <pic:nvPicPr>
+                    <pic:cNvPr id="0" name="Picture 2"/>
+                    <pic:cNvPicPr>
+                      <a:picLocks noChangeAspect="1" noChangeArrowheads="1"/>
+                    </pic:cNvPicPr>
+                  </pic:nvPicPr>
+                  <pic:blipFill>
+                    <a:blip r:embed="rId13">
+                      <a:extLst>
+                        <a:ext uri="{28A0092B-C50C-407E-A947-70E740481C1C}">
+                          <a14:useLocalDpi xmlns:a14="http://schemas.microsoft.com/office/drawing/2010/main" val="0"/>
+                        </a:ext>
+                      </a:extLst>
+                    </a:blip>
+                    <a:srcRect/>
+                    <a:stretch>
+                      <a:fillRect/>
+                    </a:stretch>
+                  </pic:blipFill>
+                  <pic:spPr bwMode="auto">
+                    <a:xfrm>
+                      <a:off x="0" y="0"/>
+                      <a:ext cx="5343525" cy="3020695"/>
+                    </a:xfrm>
+                    <a:prstGeom prst="rect">
+                      <a:avLst/>
+                    </a:prstGeom>
+                    <a:noFill/>
+                    <a:ln>
+                      <a:noFill/>
+                    </a:ln>
+                  </pic:spPr>
+                </pic:pic>
+              </a:graphicData>
+            </a:graphic>
+          </wp:inline>
+        </w:drawing>
+      </w:r>
+    </w:p>
+    <w:p>
+      <w:r>
+        <w:br w:type="page"/>
+      </w:r>
+    </w:p>
+    <w:p>
+      <w:pPr>
+        <w:rPr>
+          <w:rStyle w:val="berschrift3Zchn"/>
+        </w:rPr>
+      </w:pPr>
+      <w:bookmarkStart w:id="49" w:name="_Toc500779601"/>
+      <w:r>
+        <w:rPr>
+          <w:rStyle w:val="berschrift3Zchn"/>
+        </w:rPr>
+        <w:lastRenderedPageBreak/>
+        <w:t>Call Next Wave</w:t>
+      </w:r>
+      <w:bookmarkEnd w:id="49"/>
+    </w:p>
+    <w:p>
+      <w:r>
+        <w:rPr>
+          <w:noProof/>
+        </w:rPr>
+        <w:drawing>
+          <wp:inline distT="0" distB="0" distL="0" distR="0" wp14:anchorId="44678F4D" wp14:editId="4EE70530">
+            <wp:extent cx="5568950" cy="3917315"/>
+            <wp:effectExtent l="0" t="0" r="0" b="6985"/>
+            <wp:docPr id="1" name="Grafik 1"/>
+            <wp:cNvGraphicFramePr>
+              <a:graphicFrameLocks xmlns:a="http://schemas.openxmlformats.org/drawingml/2006/main" noChangeAspect="1"/>
+            </wp:cNvGraphicFramePr>
+            <a:graphic xmlns:a="http://schemas.openxmlformats.org/drawingml/2006/main">
+              <a:graphicData uri="http://schemas.openxmlformats.org/drawingml/2006/picture">
+                <pic:pic xmlns:pic="http://schemas.openxmlformats.org/drawingml/2006/picture">
+                  <pic:nvPicPr>
+                    <pic:cNvPr id="0" name="Picture 1"/>
+                    <pic:cNvPicPr>
+                      <a:picLocks noChangeAspect="1" noChangeArrowheads="1"/>
+                    </pic:cNvPicPr>
+                  </pic:nvPicPr>
+                  <pic:blipFill>
+                    <a:blip r:embed="rId14">
+                      <a:extLst>
+                        <a:ext uri="{28A0092B-C50C-407E-A947-70E740481C1C}">
+                          <a14:useLocalDpi xmlns:a14="http://schemas.microsoft.com/office/drawing/2010/main" val="0"/>
+                        </a:ext>
+                      </a:extLst>
+                    </a:blip>
+                    <a:srcRect/>
+                    <a:stretch>
+                      <a:fillRect/>
+                    </a:stretch>
+                  </pic:blipFill>
+                  <pic:spPr bwMode="auto">
+                    <a:xfrm>
+                      <a:off x="0" y="0"/>
+                      <a:ext cx="5568950" cy="3917315"/>
+                    </a:xfrm>
+                    <a:prstGeom prst="rect">
+                      <a:avLst/>
+                    </a:prstGeom>
+                    <a:noFill/>
+                    <a:ln>
+                      <a:noFill/>
+                    </a:ln>
+                  </pic:spPr>
+                </pic:pic>
+              </a:graphicData>
+            </a:graphic>
+          </wp:inline>
+        </w:drawing>
+      </w:r>
+    </w:p>
+    <w:p>
+      <w:pPr>
+        <w:rPr>
+          <w:highlight w:val="yellow"/>
+        </w:rPr>
+      </w:pPr>
+    </w:p>
     <w:p>
       <w:pPr>
         <w:pStyle w:val="berschrift2"/>
@@ -6825,17 +7289,40 @@
           <w:highlight w:val="yellow"/>
         </w:rPr>
       </w:pPr>
-      <w:bookmarkStart w:id="44" w:name="_Toc500766710"/>
+      <w:bookmarkStart w:id="50" w:name="_Toc500779602"/>
       <w:r>
         <w:rPr>
           <w:highlight w:val="yellow"/>
         </w:rPr>
-        <w:t>Interaction Diagram</w:t>
-      </w:r>
-      <w:bookmarkEnd w:id="44"/>
-    </w:p>
-    <w:p/>
-    <w:p/>
+        <w:t>Design Decisions</w:t>
+      </w:r>
+      <w:bookmarkEnd w:id="50"/>
+    </w:p>
+    <w:p>
+      <w:pPr>
+        <w:pStyle w:val="berschrift2"/>
+      </w:pPr>
+    </w:p>
+    <w:p>
+      <w:r>
+        <w:br w:type="page"/>
+      </w:r>
+    </w:p>
+    <w:p>
+      <w:pPr>
+        <w:pStyle w:val="berschrift1"/>
+        <w:numPr>
+          <w:ilvl w:val="0"/>
+          <w:numId w:val="1"/>
+        </w:numPr>
+      </w:pPr>
+      <w:bookmarkStart w:id="51" w:name="_Toc500779603"/>
+      <w:r>
+        <w:lastRenderedPageBreak/>
+        <w:t>Implementation</w:t>
+      </w:r>
+      <w:bookmarkEnd w:id="51"/>
+    </w:p>
     <w:p>
       <w:pPr>
         <w:pStyle w:val="berschrift2"/>
@@ -6843,57 +7330,12 @@
           <w:ilvl w:val="1"/>
           <w:numId w:val="1"/>
         </w:numPr>
-        <w:rPr>
-          <w:highlight w:val="yellow"/>
-        </w:rPr>
-      </w:pPr>
-      <w:bookmarkStart w:id="45" w:name="_Toc500766711"/>
-      <w:r>
-        <w:rPr>
-          <w:highlight w:val="yellow"/>
-        </w:rPr>
-        <w:t>Design Decisions</w:t>
-      </w:r>
-      <w:bookmarkEnd w:id="45"/>
-    </w:p>
-    <w:p>
-      <w:pPr>
-        <w:pStyle w:val="berschrift2"/>
-      </w:pPr>
-    </w:p>
-    <w:p>
-      <w:r>
-        <w:br w:type="page"/>
-      </w:r>
-    </w:p>
-    <w:p>
-      <w:pPr>
-        <w:pStyle w:val="berschrift1"/>
-        <w:numPr>
-          <w:ilvl w:val="0"/>
-          <w:numId w:val="1"/>
-        </w:numPr>
-      </w:pPr>
-      <w:bookmarkStart w:id="46" w:name="_Toc500766712"/>
-      <w:r>
-        <w:lastRenderedPageBreak/>
-        <w:t>Implementation</w:t>
-      </w:r>
-      <w:bookmarkEnd w:id="46"/>
-    </w:p>
-    <w:p>
-      <w:pPr>
-        <w:pStyle w:val="berschrift2"/>
-        <w:numPr>
-          <w:ilvl w:val="1"/>
-          <w:numId w:val="1"/>
-        </w:numPr>
-      </w:pPr>
-      <w:bookmarkStart w:id="47" w:name="_Toc500766713"/>
+      </w:pPr>
+      <w:bookmarkStart w:id="52" w:name="_Toc500779604"/>
       <w:r>
         <w:t>Tests</w:t>
       </w:r>
-      <w:bookmarkEnd w:id="47"/>
+      <w:bookmarkEnd w:id="52"/>
     </w:p>
     <w:p/>
     <w:tbl>
@@ -8577,10 +9019,12 @@
           <w:numId w:val="1"/>
         </w:numPr>
       </w:pPr>
+      <w:bookmarkStart w:id="53" w:name="_Toc500779605"/>
       <w:r>
         <w:lastRenderedPageBreak/>
         <w:t>Balancing Tests</w:t>
       </w:r>
+      <w:bookmarkEnd w:id="53"/>
     </w:p>
     <w:p>
       <w:r>
@@ -8702,17 +9146,17 @@
           <w:numId w:val="1"/>
         </w:numPr>
       </w:pPr>
-      <w:bookmarkStart w:id="48" w:name="_Toc500766714"/>
+      <w:bookmarkStart w:id="54" w:name="_Toc500779606"/>
       <w:r>
         <w:t>Code</w:t>
       </w:r>
-      <w:bookmarkEnd w:id="48"/>
+      <w:bookmarkEnd w:id="54"/>
     </w:p>
     <w:p>
       <w:r>
         <w:t xml:space="preserve">The complete source code and Java documentation of the current prototype can be found in a zip compressed file on OLAT as well as under the following link: </w:t>
       </w:r>
-      <w:hyperlink r:id="rId11" w:history="1">
+      <w:hyperlink r:id="rId15" w:history="1">
         <w:r>
           <w:rPr>
             <w:rStyle w:val="Hyperlink"/>
@@ -8730,11 +9174,11 @@
           <w:numId w:val="1"/>
         </w:numPr>
       </w:pPr>
-      <w:bookmarkStart w:id="49" w:name="_Toc500766715"/>
+      <w:bookmarkStart w:id="55" w:name="_Toc500779607"/>
       <w:r>
         <w:t>Installation</w:t>
       </w:r>
-      <w:bookmarkEnd w:id="49"/>
+      <w:bookmarkEnd w:id="55"/>
     </w:p>
     <w:p>
       <w:r>
@@ -8755,12 +9199,12 @@
           <w:numId w:val="1"/>
         </w:numPr>
       </w:pPr>
-      <w:bookmarkStart w:id="50" w:name="_Toc500766716"/>
+      <w:bookmarkStart w:id="56" w:name="_Toc500779608"/>
       <w:r>
         <w:lastRenderedPageBreak/>
         <w:t>Results</w:t>
       </w:r>
-      <w:bookmarkEnd w:id="50"/>
+      <w:bookmarkEnd w:id="56"/>
     </w:p>
     <w:p>
       <w:pPr>
@@ -8770,11 +9214,11 @@
           <w:numId w:val="1"/>
         </w:numPr>
       </w:pPr>
-      <w:bookmarkStart w:id="51" w:name="_Toc500766717"/>
+      <w:bookmarkStart w:id="57" w:name="_Toc500779609"/>
       <w:r>
         <w:t>Goal Summary</w:t>
       </w:r>
-      <w:bookmarkEnd w:id="51"/>
+      <w:bookmarkEnd w:id="57"/>
     </w:p>
     <w:p>
       <w:r>
@@ -8796,11 +9240,11 @@
           <w:numId w:val="1"/>
         </w:numPr>
       </w:pPr>
-      <w:bookmarkStart w:id="52" w:name="_Toc500766718"/>
+      <w:bookmarkStart w:id="58" w:name="_Toc500779610"/>
       <w:r>
         <w:t>Remaining points for prototype goals</w:t>
       </w:r>
-      <w:bookmarkEnd w:id="52"/>
+      <w:bookmarkEnd w:id="58"/>
     </w:p>
     <w:p>
       <w:pPr>
@@ -8842,7 +9286,13 @@
         <w:t xml:space="preserve">Modification of the map currently requires </w:t>
       </w:r>
       <w:r>
-        <w:t>the user to edit the map data file and generate a new jar file or run the game through the development environment. It would make sense to have a file import functionality that allows any player to import new maps at any time.</w:t>
+        <w:t xml:space="preserve">the user to edit the map data file </w:t>
+      </w:r>
+      <w:r>
+        <w:t xml:space="preserve">in the </w:t>
+      </w:r>
+      <w:r>
+        <w:t>jar file or run the game through the development environment. It would make sense to have a file import functionality that allows any player to import new maps at any time.</w:t>
       </w:r>
     </w:p>
     <w:p>
@@ -8858,7 +9308,7 @@
           <w:numId w:val="1"/>
         </w:numPr>
       </w:pPr>
-      <w:bookmarkStart w:id="53" w:name="_Toc500766719"/>
+      <w:bookmarkStart w:id="59" w:name="_Toc500779611"/>
       <w:r>
         <w:t>Short-Term</w:t>
       </w:r>
@@ -8868,7 +9318,7 @@
       <w:r>
         <w:t>Improvements</w:t>
       </w:r>
-      <w:bookmarkEnd w:id="53"/>
+      <w:bookmarkEnd w:id="59"/>
     </w:p>
     <w:p>
       <w:pPr>
@@ -8951,7 +9401,7 @@
           <w:numId w:val="1"/>
         </w:numPr>
       </w:pPr>
-      <w:bookmarkStart w:id="54" w:name="_Toc500766720"/>
+      <w:bookmarkStart w:id="60" w:name="_Toc500779612"/>
       <w:r>
         <w:t>Long-Term</w:t>
       </w:r>
@@ -8961,7 +9411,7 @@
       <w:r>
         <w:t>Improvements</w:t>
       </w:r>
-      <w:bookmarkEnd w:id="54"/>
+      <w:bookmarkEnd w:id="60"/>
     </w:p>
     <w:p>
       <w:pPr>
@@ -9021,12 +9471,12 @@
           <w:numId w:val="1"/>
         </w:numPr>
       </w:pPr>
-      <w:bookmarkStart w:id="55" w:name="_Toc500766721"/>
+      <w:bookmarkStart w:id="61" w:name="_Toc500779613"/>
       <w:r>
         <w:lastRenderedPageBreak/>
         <w:t>Appendix</w:t>
       </w:r>
-      <w:bookmarkEnd w:id="55"/>
+      <w:bookmarkEnd w:id="61"/>
     </w:p>
     <w:p>
       <w:pPr>
@@ -9036,17 +9486,17 @@
           <w:numId w:val="1"/>
         </w:numPr>
       </w:pPr>
-      <w:bookmarkStart w:id="56" w:name="_Toc500766722"/>
+      <w:bookmarkStart w:id="62" w:name="_Toc500779614"/>
       <w:r>
         <w:t>Project Management</w:t>
       </w:r>
-      <w:bookmarkEnd w:id="56"/>
+      <w:bookmarkEnd w:id="62"/>
     </w:p>
     <w:p>
       <w:pPr>
         <w:pStyle w:val="berschrift3"/>
       </w:pPr>
-      <w:bookmarkStart w:id="57" w:name="_Toc500766723"/>
+      <w:bookmarkStart w:id="63" w:name="_Toc500779615"/>
       <w:r>
         <w:t>6.1.3.</w:t>
       </w:r>
@@ -9054,7 +9504,7 @@
         <w:tab/>
         <w:t>Summary project management processes</w:t>
       </w:r>
-      <w:bookmarkEnd w:id="57"/>
+      <w:bookmarkEnd w:id="63"/>
     </w:p>
     <w:p>
       <w:r>
@@ -9083,7 +9533,7 @@
       <w:pPr>
         <w:pStyle w:val="berschrift3"/>
       </w:pPr>
-      <w:bookmarkStart w:id="58" w:name="_Toc500766724"/>
+      <w:bookmarkStart w:id="64" w:name="_Toc500779616"/>
       <w:r>
         <w:t>6.1.3.</w:t>
       </w:r>
@@ -9091,7 +9541,7 @@
         <w:tab/>
         <w:t>Time expenditures breakdown</w:t>
       </w:r>
-      <w:bookmarkEnd w:id="58"/>
+      <w:bookmarkEnd w:id="64"/>
     </w:p>
     <w:tbl>
       <w:tblPr>
@@ -9780,12 +10230,12 @@
           <w:numId w:val="1"/>
         </w:numPr>
       </w:pPr>
-      <w:bookmarkStart w:id="59" w:name="_Toc500766725"/>
+      <w:bookmarkStart w:id="65" w:name="_Toc500779617"/>
       <w:r>
         <w:lastRenderedPageBreak/>
         <w:t>Bibliography</w:t>
       </w:r>
-      <w:bookmarkEnd w:id="59"/>
+      <w:bookmarkEnd w:id="65"/>
     </w:p>
     <w:sdt>
       <w:sdtPr>
@@ -9960,11 +10410,11 @@
           <w:numId w:val="1"/>
         </w:numPr>
       </w:pPr>
-      <w:bookmarkStart w:id="60" w:name="_Toc500766726"/>
+      <w:bookmarkStart w:id="66" w:name="_Toc500779618"/>
       <w:r>
         <w:t>Glossary</w:t>
       </w:r>
-      <w:bookmarkEnd w:id="60"/>
+      <w:bookmarkEnd w:id="66"/>
     </w:p>
     <w:tbl>
       <w:tblPr>
@@ -10294,24 +10744,21 @@
           <w:highlight w:val="yellow"/>
         </w:rPr>
       </w:pPr>
-      <w:bookmarkStart w:id="61" w:name="_Toc500766727"/>
+      <w:bookmarkStart w:id="67" w:name="_Toc500779619"/>
       <w:r>
         <w:rPr>
           <w:highlight w:val="yellow"/>
         </w:rPr>
         <w:t>Manual</w:t>
       </w:r>
-      <w:bookmarkEnd w:id="61"/>
-    </w:p>
-    <w:p>
-      <w:bookmarkStart w:id="62" w:name="_GoBack"/>
-      <w:bookmarkEnd w:id="62"/>
-    </w:p>
+      <w:bookmarkEnd w:id="67"/>
+    </w:p>
+    <w:p/>
     <w:sectPr>
-      <w:headerReference w:type="default" r:id="rId12"/>
-      <w:footerReference w:type="even" r:id="rId13"/>
-      <w:footerReference w:type="default" r:id="rId14"/>
-      <w:headerReference w:type="first" r:id="rId15"/>
+      <w:headerReference w:type="default" r:id="rId16"/>
+      <w:footerReference w:type="even" r:id="rId17"/>
+      <w:footerReference w:type="default" r:id="rId18"/>
+      <w:headerReference w:type="first" r:id="rId19"/>
       <w:pgSz w:w="11900" w:h="16840"/>
       <w:pgMar w:top="1440" w:right="1440" w:bottom="1440" w:left="1440" w:header="708" w:footer="708" w:gutter="0"/>
       <w:cols w:space="708"/>
@@ -10412,7 +10859,7 @@
         <w:rStyle w:val="Seitenzahl"/>
         <w:noProof/>
       </w:rPr>
-      <w:t>17</w:t>
+      <w:t>3</w:t>
     </w:r>
     <w:r>
       <w:rPr>
@@ -14913,12 +15360,17 @@
     <w:autoRedefine/>
     <w:uiPriority w:val="39"/>
     <w:unhideWhenUsed/>
-    <w:rsid w:val="00F05FCE"/>
+    <w:rsid w:val="00536DA6"/>
     <w:pPr>
+      <w:tabs>
+        <w:tab w:val="left" w:pos="1440"/>
+        <w:tab w:val="right" w:leader="dot" w:pos="9010"/>
+      </w:tabs>
       <w:ind w:left="480"/>
     </w:pPr>
     <w:rPr>
-      <w:sz w:val="22"/>
+      <w:noProof/>
+      <w:sz w:val="20"/>
       <w:szCs w:val="22"/>
     </w:rPr>
   </w:style>
@@ -15452,7 +15904,7 @@
 </file>
 
 <file path=customXml/itemProps1.xml><?xml version="1.0" encoding="utf-8"?>
-<ds:datastoreItem xmlns:ds="http://schemas.openxmlformats.org/officeDocument/2006/customXml" ds:itemID="{8A650B66-457C-403D-8143-7310BD09EB26}">
+<ds:datastoreItem xmlns:ds="http://schemas.openxmlformats.org/officeDocument/2006/customXml" ds:itemID="{A9539988-4ACD-4952-96CE-11968CD98844}">
   <ds:schemaRefs>
     <ds:schemaRef ds:uri="http://schemas.openxmlformats.org/officeDocument/2006/bibliography"/>
   </ds:schemaRefs>

</xml_diff>

<commit_message>
Added Architecture and Class Diagrams
</commit_message>
<xml_diff>
--- a/documents/milestone4 - final report/Final Report.docx
+++ b/documents/milestone4 - final report/Final Report.docx
@@ -11,7 +11,6 @@
         </w:docPartObj>
       </w:sdtPr>
       <w:sdtContent>
-        <w:bookmarkStart w:id="0" w:name="_GoBack" w:displacedByCustomXml="prev"/>
         <w:p>
           <w:r>
             <w:rPr>
@@ -80,7 +79,6 @@
               </wp:anchor>
             </w:drawing>
           </w:r>
-          <w:bookmarkEnd w:id="0"/>
         </w:p>
         <w:p>
           <w:pPr>
@@ -2458,7 +2456,6 @@
               <w:rPr>
                 <w:rStyle w:val="Hyperlink"/>
                 <w:noProof/>
-                <w:highlight w:val="yellow"/>
               </w:rPr>
               <w:t>3.1.</w:t>
             </w:r>
@@ -2476,7 +2473,6 @@
               <w:rPr>
                 <w:rStyle w:val="Hyperlink"/>
                 <w:noProof/>
-                <w:highlight w:val="yellow"/>
               </w:rPr>
               <w:t>Architecture</w:t>
             </w:r>
@@ -2550,7 +2546,6 @@
               <w:rPr>
                 <w:rStyle w:val="Hyperlink"/>
                 <w:noProof/>
-                <w:highlight w:val="yellow"/>
               </w:rPr>
               <w:t>3.2.</w:t>
             </w:r>
@@ -2568,7 +2563,6 @@
               <w:rPr>
                 <w:rStyle w:val="Hyperlink"/>
                 <w:noProof/>
-                <w:highlight w:val="yellow"/>
               </w:rPr>
               <w:t>Design Class Diagram</w:t>
             </w:r>
@@ -4454,12 +4448,12 @@
           <w:numId w:val="1"/>
         </w:numPr>
       </w:pPr>
-      <w:bookmarkStart w:id="1" w:name="_Toc500792889"/>
+      <w:bookmarkStart w:id="0" w:name="_Toc500792889"/>
       <w:r>
         <w:lastRenderedPageBreak/>
         <w:t>Project Outline</w:t>
       </w:r>
-      <w:bookmarkEnd w:id="1"/>
+      <w:bookmarkEnd w:id="0"/>
     </w:p>
     <w:p>
       <w:pPr>
@@ -4469,11 +4463,11 @@
           <w:numId w:val="1"/>
         </w:numPr>
       </w:pPr>
-      <w:bookmarkStart w:id="2" w:name="_Toc500792890"/>
+      <w:bookmarkStart w:id="1" w:name="_Toc500792890"/>
       <w:r>
         <w:t>Starting Position</w:t>
       </w:r>
-      <w:bookmarkEnd w:id="2"/>
+      <w:bookmarkEnd w:id="1"/>
     </w:p>
     <w:p>
       <w:r>
@@ -4524,13 +4518,13 @@
           <w:numId w:val="1"/>
         </w:numPr>
       </w:pPr>
-      <w:bookmarkStart w:id="3" w:name="_Toc494724728"/>
-      <w:bookmarkStart w:id="4" w:name="_Toc500792891"/>
+      <w:bookmarkStart w:id="2" w:name="_Toc494724728"/>
+      <w:bookmarkStart w:id="3" w:name="_Toc500792891"/>
       <w:r>
         <w:t>Idea</w:t>
       </w:r>
+      <w:bookmarkEnd w:id="2"/>
       <w:bookmarkEnd w:id="3"/>
-      <w:bookmarkEnd w:id="4"/>
     </w:p>
     <w:p>
       <w:r>
@@ -4563,13 +4557,13 @@
           <w:numId w:val="1"/>
         </w:numPr>
       </w:pPr>
-      <w:bookmarkStart w:id="5" w:name="_Toc494724729"/>
-      <w:bookmarkStart w:id="6" w:name="_Toc500792892"/>
+      <w:bookmarkStart w:id="4" w:name="_Toc494724729"/>
+      <w:bookmarkStart w:id="5" w:name="_Toc500792892"/>
       <w:r>
         <w:t>Customer Value</w:t>
       </w:r>
+      <w:bookmarkEnd w:id="4"/>
       <w:bookmarkEnd w:id="5"/>
-      <w:bookmarkEnd w:id="6"/>
     </w:p>
     <w:p>
       <w:pPr>
@@ -4629,14 +4623,14 @@
       <w:r>
         <w:t xml:space="preserve">The customer will be able to choose to create his own unique maps for improved </w:t>
       </w:r>
-      <w:proofErr w:type="spellStart"/>
-      <w:r>
-        <w:t>replayability</w:t>
-      </w:r>
-      <w:proofErr w:type="spellEnd"/>
+      <w:r>
+        <w:t>replay ability</w:t>
+      </w:r>
       <w:r>
         <w:t xml:space="preserve"> and enjoyment.</w:t>
       </w:r>
+      <w:bookmarkStart w:id="6" w:name="_GoBack"/>
+      <w:bookmarkEnd w:id="6"/>
     </w:p>
     <w:p>
       <w:pPr>
@@ -6726,23 +6720,81 @@
           <w:ilvl w:val="1"/>
           <w:numId w:val="1"/>
         </w:numPr>
+      </w:pPr>
+      <w:bookmarkStart w:id="42" w:name="_Toc498961372"/>
+      <w:bookmarkStart w:id="43" w:name="_Toc500792912"/>
+      <w:r>
+        <w:t>Architecture</w:t>
+      </w:r>
+      <w:bookmarkEnd w:id="42"/>
+      <w:bookmarkEnd w:id="43"/>
+    </w:p>
+    <w:p>
+      <w:pPr>
         <w:rPr>
           <w:highlight w:val="yellow"/>
         </w:rPr>
       </w:pPr>
-      <w:bookmarkStart w:id="42" w:name="_Toc498961372"/>
-      <w:bookmarkStart w:id="43" w:name="_Toc500792912"/>
       <w:r>
         <w:rPr>
-          <w:highlight w:val="yellow"/>
+          <w:noProof/>
         </w:rPr>
-        <w:t>Architecture</w:t>
-      </w:r>
-      <w:bookmarkEnd w:id="42"/>
-      <w:bookmarkEnd w:id="43"/>
+        <w:drawing>
+          <wp:inline distT="0" distB="0" distL="0" distR="0" wp14:anchorId="05F773AF" wp14:editId="192AEE1B">
+            <wp:extent cx="5727700" cy="3297767"/>
+            <wp:effectExtent l="0" t="0" r="6350" b="0"/>
+            <wp:docPr id="9" name="Grafik 9"/>
+            <wp:cNvGraphicFramePr>
+              <a:graphicFrameLocks xmlns:a="http://schemas.openxmlformats.org/drawingml/2006/main" noChangeAspect="1"/>
+            </wp:cNvGraphicFramePr>
+            <a:graphic xmlns:a="http://schemas.openxmlformats.org/drawingml/2006/main">
+              <a:graphicData uri="http://schemas.openxmlformats.org/drawingml/2006/picture">
+                <pic:pic xmlns:pic="http://schemas.openxmlformats.org/drawingml/2006/picture">
+                  <pic:nvPicPr>
+                    <pic:cNvPr id="0" name="Picture 1"/>
+                    <pic:cNvPicPr>
+                      <a:picLocks noChangeAspect="1" noChangeArrowheads="1"/>
+                    </pic:cNvPicPr>
+                  </pic:nvPicPr>
+                  <pic:blipFill>
+                    <a:blip r:embed="rId11">
+                      <a:extLst>
+                        <a:ext uri="{28A0092B-C50C-407E-A947-70E740481C1C}">
+                          <a14:useLocalDpi xmlns:a14="http://schemas.microsoft.com/office/drawing/2010/main" val="0"/>
+                        </a:ext>
+                      </a:extLst>
+                    </a:blip>
+                    <a:srcRect/>
+                    <a:stretch>
+                      <a:fillRect/>
+                    </a:stretch>
+                  </pic:blipFill>
+                  <pic:spPr bwMode="auto">
+                    <a:xfrm>
+                      <a:off x="0" y="0"/>
+                      <a:ext cx="5727700" cy="3297767"/>
+                    </a:xfrm>
+                    <a:prstGeom prst="rect">
+                      <a:avLst/>
+                    </a:prstGeom>
+                    <a:noFill/>
+                    <a:ln>
+                      <a:noFill/>
+                    </a:ln>
+                  </pic:spPr>
+                </pic:pic>
+              </a:graphicData>
+            </a:graphic>
+          </wp:inline>
+        </w:drawing>
+      </w:r>
     </w:p>
     <w:p/>
-    <w:p/>
+    <w:p>
+      <w:r>
+        <w:br w:type="page"/>
+      </w:r>
+    </w:p>
     <w:p>
       <w:pPr>
         <w:pStyle w:val="berschrift2"/>
@@ -6750,21 +6802,1181 @@
           <w:ilvl w:val="1"/>
           <w:numId w:val="1"/>
         </w:numPr>
+      </w:pPr>
+      <w:bookmarkStart w:id="44" w:name="_Toc500792913"/>
+      <w:r>
+        <w:lastRenderedPageBreak/>
+        <w:t>Design Class Diagram</w:t>
+      </w:r>
+      <w:bookmarkEnd w:id="44"/>
+    </w:p>
+    <w:p>
+      <w:r>
+        <w:t>All diagrams show different packages of the program</w:t>
+      </w:r>
+      <w:r>
+        <w:t xml:space="preserve"> for a better visualization:</w:t>
+      </w:r>
+    </w:p>
+    <w:p/>
+    <w:p>
+      <w:pPr>
         <w:rPr>
           <w:highlight w:val="yellow"/>
         </w:rPr>
       </w:pPr>
-      <w:bookmarkStart w:id="44" w:name="_Toc500792913"/>
+      <w:r>
+        <w:t>Root</w:t>
+      </w:r>
+    </w:p>
+    <w:p>
       <w:r>
         <w:rPr>
-          <w:highlight w:val="yellow"/>
+          <w:noProof/>
         </w:rPr>
-        <w:t>Design Class Diagram</w:t>
-      </w:r>
-      <w:bookmarkEnd w:id="44"/>
+        <w:drawing>
+          <wp:inline distT="0" distB="0" distL="0" distR="0" wp14:anchorId="14EED193" wp14:editId="2A38088A">
+            <wp:extent cx="4381500" cy="4191000"/>
+            <wp:effectExtent l="0" t="0" r="0" b="0"/>
+            <wp:docPr id="10" name="Grafik 10"/>
+            <wp:cNvGraphicFramePr>
+              <a:graphicFrameLocks xmlns:a="http://schemas.openxmlformats.org/drawingml/2006/main" noChangeAspect="1"/>
+            </wp:cNvGraphicFramePr>
+            <a:graphic xmlns:a="http://schemas.openxmlformats.org/drawingml/2006/main">
+              <a:graphicData uri="http://schemas.openxmlformats.org/drawingml/2006/picture">
+                <pic:pic xmlns:pic="http://schemas.openxmlformats.org/drawingml/2006/picture">
+                  <pic:nvPicPr>
+                    <pic:cNvPr id="0" name="Picture 3"/>
+                    <pic:cNvPicPr>
+                      <a:picLocks noChangeAspect="1" noChangeArrowheads="1"/>
+                    </pic:cNvPicPr>
+                  </pic:nvPicPr>
+                  <pic:blipFill>
+                    <a:blip r:embed="rId12">
+                      <a:extLst>
+                        <a:ext uri="{28A0092B-C50C-407E-A947-70E740481C1C}">
+                          <a14:useLocalDpi xmlns:a14="http://schemas.microsoft.com/office/drawing/2010/main" val="0"/>
+                        </a:ext>
+                      </a:extLst>
+                    </a:blip>
+                    <a:srcRect/>
+                    <a:stretch>
+                      <a:fillRect/>
+                    </a:stretch>
+                  </pic:blipFill>
+                  <pic:spPr bwMode="auto">
+                    <a:xfrm>
+                      <a:off x="0" y="0"/>
+                      <a:ext cx="4381500" cy="4191000"/>
+                    </a:xfrm>
+                    <a:prstGeom prst="rect">
+                      <a:avLst/>
+                    </a:prstGeom>
+                    <a:noFill/>
+                    <a:ln>
+                      <a:noFill/>
+                    </a:ln>
+                  </pic:spPr>
+                </pic:pic>
+              </a:graphicData>
+            </a:graphic>
+          </wp:inline>
+        </w:drawing>
+      </w:r>
+    </w:p>
+    <w:p>
+      <w:r>
+        <w:br w:type="page"/>
+      </w:r>
+    </w:p>
+    <w:p>
+      <w:r>
+        <w:lastRenderedPageBreak/>
+        <w:t>Controllers</w:t>
+      </w:r>
+    </w:p>
+    <w:p>
+      <w:r>
+        <w:rPr>
+          <w:noProof/>
+        </w:rPr>
+        <w:drawing>
+          <wp:inline distT="0" distB="0" distL="0" distR="0" wp14:anchorId="65078E85" wp14:editId="7AD73F4D">
+            <wp:extent cx="5238750" cy="7905750"/>
+            <wp:effectExtent l="0" t="0" r="0" b="0"/>
+            <wp:docPr id="11" name="Grafik 11"/>
+            <wp:cNvGraphicFramePr>
+              <a:graphicFrameLocks xmlns:a="http://schemas.openxmlformats.org/drawingml/2006/main" noChangeAspect="1"/>
+            </wp:cNvGraphicFramePr>
+            <a:graphic xmlns:a="http://schemas.openxmlformats.org/drawingml/2006/main">
+              <a:graphicData uri="http://schemas.openxmlformats.org/drawingml/2006/picture">
+                <pic:pic xmlns:pic="http://schemas.openxmlformats.org/drawingml/2006/picture">
+                  <pic:nvPicPr>
+                    <pic:cNvPr id="0" name="Picture 5"/>
+                    <pic:cNvPicPr>
+                      <a:picLocks noChangeAspect="1" noChangeArrowheads="1"/>
+                    </pic:cNvPicPr>
+                  </pic:nvPicPr>
+                  <pic:blipFill>
+                    <a:blip r:embed="rId13">
+                      <a:extLst>
+                        <a:ext uri="{28A0092B-C50C-407E-A947-70E740481C1C}">
+                          <a14:useLocalDpi xmlns:a14="http://schemas.microsoft.com/office/drawing/2010/main" val="0"/>
+                        </a:ext>
+                      </a:extLst>
+                    </a:blip>
+                    <a:srcRect/>
+                    <a:stretch>
+                      <a:fillRect/>
+                    </a:stretch>
+                  </pic:blipFill>
+                  <pic:spPr bwMode="auto">
+                    <a:xfrm>
+                      <a:off x="0" y="0"/>
+                      <a:ext cx="5238750" cy="7905750"/>
+                    </a:xfrm>
+                    <a:prstGeom prst="rect">
+                      <a:avLst/>
+                    </a:prstGeom>
+                    <a:noFill/>
+                    <a:ln>
+                      <a:noFill/>
+                    </a:ln>
+                  </pic:spPr>
+                </pic:pic>
+              </a:graphicData>
+            </a:graphic>
+          </wp:inline>
+        </w:drawing>
+      </w:r>
+    </w:p>
+    <w:p>
+      <w:r>
+        <w:br w:type="page"/>
+      </w:r>
+    </w:p>
+    <w:p>
+      <w:proofErr w:type="spellStart"/>
+      <w:r>
+        <w:lastRenderedPageBreak/>
+        <w:t>ControllersStates</w:t>
+      </w:r>
+      <w:proofErr w:type="spellEnd"/>
+    </w:p>
+    <w:p>
+      <w:r>
+        <w:rPr>
+          <w:noProof/>
+        </w:rPr>
+        <w:drawing>
+          <wp:inline distT="0" distB="0" distL="0" distR="0" wp14:anchorId="3A6EF1B9" wp14:editId="2EE0FA14">
+            <wp:extent cx="5727700" cy="5384038"/>
+            <wp:effectExtent l="0" t="0" r="6350" b="7620"/>
+            <wp:docPr id="12" name="Grafik 12"/>
+            <wp:cNvGraphicFramePr>
+              <a:graphicFrameLocks xmlns:a="http://schemas.openxmlformats.org/drawingml/2006/main" noChangeAspect="1"/>
+            </wp:cNvGraphicFramePr>
+            <a:graphic xmlns:a="http://schemas.openxmlformats.org/drawingml/2006/main">
+              <a:graphicData uri="http://schemas.openxmlformats.org/drawingml/2006/picture">
+                <pic:pic xmlns:pic="http://schemas.openxmlformats.org/drawingml/2006/picture">
+                  <pic:nvPicPr>
+                    <pic:cNvPr id="0" name="Picture 7"/>
+                    <pic:cNvPicPr>
+                      <a:picLocks noChangeAspect="1" noChangeArrowheads="1"/>
+                    </pic:cNvPicPr>
+                  </pic:nvPicPr>
+                  <pic:blipFill>
+                    <a:blip r:embed="rId14">
+                      <a:extLst>
+                        <a:ext uri="{28A0092B-C50C-407E-A947-70E740481C1C}">
+                          <a14:useLocalDpi xmlns:a14="http://schemas.microsoft.com/office/drawing/2010/main" val="0"/>
+                        </a:ext>
+                      </a:extLst>
+                    </a:blip>
+                    <a:srcRect/>
+                    <a:stretch>
+                      <a:fillRect/>
+                    </a:stretch>
+                  </pic:blipFill>
+                  <pic:spPr bwMode="auto">
+                    <a:xfrm>
+                      <a:off x="0" y="0"/>
+                      <a:ext cx="5727700" cy="5384038"/>
+                    </a:xfrm>
+                    <a:prstGeom prst="rect">
+                      <a:avLst/>
+                    </a:prstGeom>
+                    <a:noFill/>
+                    <a:ln>
+                      <a:noFill/>
+                    </a:ln>
+                  </pic:spPr>
+                </pic:pic>
+              </a:graphicData>
+            </a:graphic>
+          </wp:inline>
+        </w:drawing>
+      </w:r>
+    </w:p>
+    <w:p>
+      <w:r>
+        <w:br w:type="page"/>
+      </w:r>
+    </w:p>
+    <w:p>
+      <w:proofErr w:type="spellStart"/>
+      <w:r>
+        <w:lastRenderedPageBreak/>
+        <w:t>ControllersTowerStrategies</w:t>
+      </w:r>
+      <w:proofErr w:type="spellEnd"/>
+    </w:p>
+    <w:p>
+      <w:r>
+        <w:rPr>
+          <w:noProof/>
+        </w:rPr>
+        <w:drawing>
+          <wp:inline distT="0" distB="0" distL="0" distR="0" wp14:anchorId="6F57A04B" wp14:editId="5F9421C6">
+            <wp:extent cx="5727700" cy="3689027"/>
+            <wp:effectExtent l="0" t="0" r="6350" b="6985"/>
+            <wp:docPr id="13" name="Grafik 13"/>
+            <wp:cNvGraphicFramePr>
+              <a:graphicFrameLocks xmlns:a="http://schemas.openxmlformats.org/drawingml/2006/main" noChangeAspect="1"/>
+            </wp:cNvGraphicFramePr>
+            <a:graphic xmlns:a="http://schemas.openxmlformats.org/drawingml/2006/main">
+              <a:graphicData uri="http://schemas.openxmlformats.org/drawingml/2006/picture">
+                <pic:pic xmlns:pic="http://schemas.openxmlformats.org/drawingml/2006/picture">
+                  <pic:nvPicPr>
+                    <pic:cNvPr id="0" name="Picture 9"/>
+                    <pic:cNvPicPr>
+                      <a:picLocks noChangeAspect="1" noChangeArrowheads="1"/>
+                    </pic:cNvPicPr>
+                  </pic:nvPicPr>
+                  <pic:blipFill>
+                    <a:blip r:embed="rId15">
+                      <a:extLst>
+                        <a:ext uri="{28A0092B-C50C-407E-A947-70E740481C1C}">
+                          <a14:useLocalDpi xmlns:a14="http://schemas.microsoft.com/office/drawing/2010/main" val="0"/>
+                        </a:ext>
+                      </a:extLst>
+                    </a:blip>
+                    <a:srcRect/>
+                    <a:stretch>
+                      <a:fillRect/>
+                    </a:stretch>
+                  </pic:blipFill>
+                  <pic:spPr bwMode="auto">
+                    <a:xfrm>
+                      <a:off x="0" y="0"/>
+                      <a:ext cx="5727700" cy="3689027"/>
+                    </a:xfrm>
+                    <a:prstGeom prst="rect">
+                      <a:avLst/>
+                    </a:prstGeom>
+                    <a:noFill/>
+                    <a:ln>
+                      <a:noFill/>
+                    </a:ln>
+                  </pic:spPr>
+                </pic:pic>
+              </a:graphicData>
+            </a:graphic>
+          </wp:inline>
+        </w:drawing>
+      </w:r>
+    </w:p>
+    <w:p>
+      <w:r>
+        <w:br w:type="page"/>
+      </w:r>
+    </w:p>
+    <w:p>
+      <w:r>
+        <w:lastRenderedPageBreak/>
+        <w:t>GUI</w:t>
+      </w:r>
+    </w:p>
+    <w:p>
+      <w:r>
+        <w:rPr>
+          <w:noProof/>
+        </w:rPr>
+        <w:drawing>
+          <wp:inline distT="0" distB="0" distL="0" distR="0" wp14:anchorId="057B4216" wp14:editId="7AB8B023">
+            <wp:extent cx="5727700" cy="4355439"/>
+            <wp:effectExtent l="0" t="0" r="6350" b="7620"/>
+            <wp:docPr id="14" name="Grafik 14"/>
+            <wp:cNvGraphicFramePr>
+              <a:graphicFrameLocks xmlns:a="http://schemas.openxmlformats.org/drawingml/2006/main" noChangeAspect="1"/>
+            </wp:cNvGraphicFramePr>
+            <a:graphic xmlns:a="http://schemas.openxmlformats.org/drawingml/2006/main">
+              <a:graphicData uri="http://schemas.openxmlformats.org/drawingml/2006/picture">
+                <pic:pic xmlns:pic="http://schemas.openxmlformats.org/drawingml/2006/picture">
+                  <pic:nvPicPr>
+                    <pic:cNvPr id="0" name="Picture 11"/>
+                    <pic:cNvPicPr>
+                      <a:picLocks noChangeAspect="1" noChangeArrowheads="1"/>
+                    </pic:cNvPicPr>
+                  </pic:nvPicPr>
+                  <pic:blipFill>
+                    <a:blip r:embed="rId16">
+                      <a:extLst>
+                        <a:ext uri="{28A0092B-C50C-407E-A947-70E740481C1C}">
+                          <a14:useLocalDpi xmlns:a14="http://schemas.microsoft.com/office/drawing/2010/main" val="0"/>
+                        </a:ext>
+                      </a:extLst>
+                    </a:blip>
+                    <a:srcRect/>
+                    <a:stretch>
+                      <a:fillRect/>
+                    </a:stretch>
+                  </pic:blipFill>
+                  <pic:spPr bwMode="auto">
+                    <a:xfrm>
+                      <a:off x="0" y="0"/>
+                      <a:ext cx="5727700" cy="4355439"/>
+                    </a:xfrm>
+                    <a:prstGeom prst="rect">
+                      <a:avLst/>
+                    </a:prstGeom>
+                    <a:noFill/>
+                    <a:ln>
+                      <a:noFill/>
+                    </a:ln>
+                  </pic:spPr>
+                </pic:pic>
+              </a:graphicData>
+            </a:graphic>
+          </wp:inline>
+        </w:drawing>
+      </w:r>
+    </w:p>
+    <w:p>
+      <w:proofErr w:type="spellStart"/>
+      <w:r>
+        <w:t>GUIInput</w:t>
+      </w:r>
+      <w:proofErr w:type="spellEnd"/>
+    </w:p>
+    <w:p>
+      <w:r>
+        <w:rPr>
+          <w:noProof/>
+        </w:rPr>
+        <w:drawing>
+          <wp:inline distT="0" distB="0" distL="0" distR="0" wp14:anchorId="0BBC6CE4" wp14:editId="70F42A34">
+            <wp:extent cx="2952750" cy="3333750"/>
+            <wp:effectExtent l="0" t="0" r="0" b="0"/>
+            <wp:docPr id="15" name="Grafik 15"/>
+            <wp:cNvGraphicFramePr>
+              <a:graphicFrameLocks xmlns:a="http://schemas.openxmlformats.org/drawingml/2006/main" noChangeAspect="1"/>
+            </wp:cNvGraphicFramePr>
+            <a:graphic xmlns:a="http://schemas.openxmlformats.org/drawingml/2006/main">
+              <a:graphicData uri="http://schemas.openxmlformats.org/drawingml/2006/picture">
+                <pic:pic xmlns:pic="http://schemas.openxmlformats.org/drawingml/2006/picture">
+                  <pic:nvPicPr>
+                    <pic:cNvPr id="0" name="Picture 13"/>
+                    <pic:cNvPicPr>
+                      <a:picLocks noChangeAspect="1" noChangeArrowheads="1"/>
+                    </pic:cNvPicPr>
+                  </pic:nvPicPr>
+                  <pic:blipFill>
+                    <a:blip r:embed="rId17">
+                      <a:extLst>
+                        <a:ext uri="{28A0092B-C50C-407E-A947-70E740481C1C}">
+                          <a14:useLocalDpi xmlns:a14="http://schemas.microsoft.com/office/drawing/2010/main" val="0"/>
+                        </a:ext>
+                      </a:extLst>
+                    </a:blip>
+                    <a:srcRect/>
+                    <a:stretch>
+                      <a:fillRect/>
+                    </a:stretch>
+                  </pic:blipFill>
+                  <pic:spPr bwMode="auto">
+                    <a:xfrm>
+                      <a:off x="0" y="0"/>
+                      <a:ext cx="2952750" cy="3333750"/>
+                    </a:xfrm>
+                    <a:prstGeom prst="rect">
+                      <a:avLst/>
+                    </a:prstGeom>
+                    <a:noFill/>
+                    <a:ln>
+                      <a:noFill/>
+                    </a:ln>
+                  </pic:spPr>
+                </pic:pic>
+              </a:graphicData>
+            </a:graphic>
+          </wp:inline>
+        </w:drawing>
+      </w:r>
+    </w:p>
+    <w:p>
+      <w:r>
+        <w:br w:type="page"/>
+      </w:r>
+    </w:p>
+    <w:p>
+      <w:proofErr w:type="spellStart"/>
+      <w:r>
+        <w:lastRenderedPageBreak/>
+        <w:t>GUIMenus</w:t>
+      </w:r>
+      <w:proofErr w:type="spellEnd"/>
+    </w:p>
+    <w:p>
+      <w:r>
+        <w:rPr>
+          <w:noProof/>
+        </w:rPr>
+        <w:drawing>
+          <wp:inline distT="0" distB="0" distL="0" distR="0" wp14:anchorId="10931C56" wp14:editId="2BA8E637">
+            <wp:extent cx="2857500" cy="7715250"/>
+            <wp:effectExtent l="0" t="0" r="0" b="0"/>
+            <wp:docPr id="16" name="Grafik 16"/>
+            <wp:cNvGraphicFramePr>
+              <a:graphicFrameLocks xmlns:a="http://schemas.openxmlformats.org/drawingml/2006/main" noChangeAspect="1"/>
+            </wp:cNvGraphicFramePr>
+            <a:graphic xmlns:a="http://schemas.openxmlformats.org/drawingml/2006/main">
+              <a:graphicData uri="http://schemas.openxmlformats.org/drawingml/2006/picture">
+                <pic:pic xmlns:pic="http://schemas.openxmlformats.org/drawingml/2006/picture">
+                  <pic:nvPicPr>
+                    <pic:cNvPr id="0" name="Picture 15"/>
+                    <pic:cNvPicPr>
+                      <a:picLocks noChangeAspect="1" noChangeArrowheads="1"/>
+                    </pic:cNvPicPr>
+                  </pic:nvPicPr>
+                  <pic:blipFill>
+                    <a:blip r:embed="rId18">
+                      <a:extLst>
+                        <a:ext uri="{28A0092B-C50C-407E-A947-70E740481C1C}">
+                          <a14:useLocalDpi xmlns:a14="http://schemas.microsoft.com/office/drawing/2010/main" val="0"/>
+                        </a:ext>
+                      </a:extLst>
+                    </a:blip>
+                    <a:srcRect/>
+                    <a:stretch>
+                      <a:fillRect/>
+                    </a:stretch>
+                  </pic:blipFill>
+                  <pic:spPr bwMode="auto">
+                    <a:xfrm>
+                      <a:off x="0" y="0"/>
+                      <a:ext cx="2857500" cy="7715250"/>
+                    </a:xfrm>
+                    <a:prstGeom prst="rect">
+                      <a:avLst/>
+                    </a:prstGeom>
+                    <a:noFill/>
+                    <a:ln>
+                      <a:noFill/>
+                    </a:ln>
+                  </pic:spPr>
+                </pic:pic>
+              </a:graphicData>
+            </a:graphic>
+          </wp:inline>
+        </w:drawing>
+      </w:r>
+    </w:p>
+    <w:p>
+      <w:r>
+        <w:br w:type="page"/>
+      </w:r>
+    </w:p>
+    <w:p>
+      <w:r>
+        <w:lastRenderedPageBreak/>
+        <w:t>Models</w:t>
+      </w:r>
+    </w:p>
+    <w:p>
+      <w:r>
+        <w:rPr>
+          <w:noProof/>
+        </w:rPr>
+        <w:drawing>
+          <wp:inline distT="0" distB="0" distL="0" distR="0" wp14:anchorId="5DED58E8" wp14:editId="1B038D0B">
+            <wp:extent cx="4476750" cy="5715000"/>
+            <wp:effectExtent l="0" t="0" r="0" b="0"/>
+            <wp:docPr id="17" name="Grafik 17"/>
+            <wp:cNvGraphicFramePr>
+              <a:graphicFrameLocks xmlns:a="http://schemas.openxmlformats.org/drawingml/2006/main" noChangeAspect="1"/>
+            </wp:cNvGraphicFramePr>
+            <a:graphic xmlns:a="http://schemas.openxmlformats.org/drawingml/2006/main">
+              <a:graphicData uri="http://schemas.openxmlformats.org/drawingml/2006/picture">
+                <pic:pic xmlns:pic="http://schemas.openxmlformats.org/drawingml/2006/picture">
+                  <pic:nvPicPr>
+                    <pic:cNvPr id="0" name="Picture 17"/>
+                    <pic:cNvPicPr>
+                      <a:picLocks noChangeAspect="1" noChangeArrowheads="1"/>
+                    </pic:cNvPicPr>
+                  </pic:nvPicPr>
+                  <pic:blipFill>
+                    <a:blip r:embed="rId19">
+                      <a:extLst>
+                        <a:ext uri="{28A0092B-C50C-407E-A947-70E740481C1C}">
+                          <a14:useLocalDpi xmlns:a14="http://schemas.microsoft.com/office/drawing/2010/main" val="0"/>
+                        </a:ext>
+                      </a:extLst>
+                    </a:blip>
+                    <a:srcRect/>
+                    <a:stretch>
+                      <a:fillRect/>
+                    </a:stretch>
+                  </pic:blipFill>
+                  <pic:spPr bwMode="auto">
+                    <a:xfrm>
+                      <a:off x="0" y="0"/>
+                      <a:ext cx="4476750" cy="5715000"/>
+                    </a:xfrm>
+                    <a:prstGeom prst="rect">
+                      <a:avLst/>
+                    </a:prstGeom>
+                    <a:noFill/>
+                    <a:ln>
+                      <a:noFill/>
+                    </a:ln>
+                  </pic:spPr>
+                </pic:pic>
+              </a:graphicData>
+            </a:graphic>
+          </wp:inline>
+        </w:drawing>
+      </w:r>
+    </w:p>
+    <w:p>
+      <w:r>
+        <w:br w:type="page"/>
+      </w:r>
+    </w:p>
+    <w:p>
+      <w:proofErr w:type="spellStart"/>
+      <w:r>
+        <w:lastRenderedPageBreak/>
+        <w:t>ModelsEntities</w:t>
+      </w:r>
+      <w:proofErr w:type="spellEnd"/>
+    </w:p>
+    <w:p>
+      <w:r>
+        <w:rPr>
+          <w:noProof/>
+        </w:rPr>
+        <w:drawing>
+          <wp:inline distT="0" distB="0" distL="0" distR="0" wp14:anchorId="4178B7E4" wp14:editId="7970C7CC">
+            <wp:extent cx="2476500" cy="5143500"/>
+            <wp:effectExtent l="0" t="0" r="0" b="0"/>
+            <wp:docPr id="18" name="Grafik 18"/>
+            <wp:cNvGraphicFramePr>
+              <a:graphicFrameLocks xmlns:a="http://schemas.openxmlformats.org/drawingml/2006/main" noChangeAspect="1"/>
+            </wp:cNvGraphicFramePr>
+            <a:graphic xmlns:a="http://schemas.openxmlformats.org/drawingml/2006/main">
+              <a:graphicData uri="http://schemas.openxmlformats.org/drawingml/2006/picture">
+                <pic:pic xmlns:pic="http://schemas.openxmlformats.org/drawingml/2006/picture">
+                  <pic:nvPicPr>
+                    <pic:cNvPr id="0" name="Picture 19"/>
+                    <pic:cNvPicPr>
+                      <a:picLocks noChangeAspect="1" noChangeArrowheads="1"/>
+                    </pic:cNvPicPr>
+                  </pic:nvPicPr>
+                  <pic:blipFill>
+                    <a:blip r:embed="rId20">
+                      <a:extLst>
+                        <a:ext uri="{28A0092B-C50C-407E-A947-70E740481C1C}">
+                          <a14:useLocalDpi xmlns:a14="http://schemas.microsoft.com/office/drawing/2010/main" val="0"/>
+                        </a:ext>
+                      </a:extLst>
+                    </a:blip>
+                    <a:srcRect/>
+                    <a:stretch>
+                      <a:fillRect/>
+                    </a:stretch>
+                  </pic:blipFill>
+                  <pic:spPr bwMode="auto">
+                    <a:xfrm>
+                      <a:off x="0" y="0"/>
+                      <a:ext cx="2476500" cy="5143500"/>
+                    </a:xfrm>
+                    <a:prstGeom prst="rect">
+                      <a:avLst/>
+                    </a:prstGeom>
+                    <a:noFill/>
+                    <a:ln>
+                      <a:noFill/>
+                    </a:ln>
+                  </pic:spPr>
+                </pic:pic>
+              </a:graphicData>
+            </a:graphic>
+          </wp:inline>
+        </w:drawing>
+      </w:r>
+    </w:p>
+    <w:p>
+      <w:r>
+        <w:br w:type="page"/>
+      </w:r>
+    </w:p>
+    <w:p>
+      <w:proofErr w:type="spellStart"/>
+      <w:r>
+        <w:lastRenderedPageBreak/>
+        <w:t>ModelsEntitiesEnemies</w:t>
+      </w:r>
+      <w:proofErr w:type="spellEnd"/>
+    </w:p>
+    <w:p>
+      <w:r>
+        <w:rPr>
+          <w:noProof/>
+        </w:rPr>
+        <w:drawing>
+          <wp:inline distT="0" distB="0" distL="0" distR="0" wp14:anchorId="2D4AEA77" wp14:editId="648A0D35">
+            <wp:extent cx="5727700" cy="4136672"/>
+            <wp:effectExtent l="0" t="0" r="6350" b="0"/>
+            <wp:docPr id="19" name="Grafik 19"/>
+            <wp:cNvGraphicFramePr>
+              <a:graphicFrameLocks xmlns:a="http://schemas.openxmlformats.org/drawingml/2006/main" noChangeAspect="1"/>
+            </wp:cNvGraphicFramePr>
+            <a:graphic xmlns:a="http://schemas.openxmlformats.org/drawingml/2006/main">
+              <a:graphicData uri="http://schemas.openxmlformats.org/drawingml/2006/picture">
+                <pic:pic xmlns:pic="http://schemas.openxmlformats.org/drawingml/2006/picture">
+                  <pic:nvPicPr>
+                    <pic:cNvPr id="0" name="Picture 21"/>
+                    <pic:cNvPicPr>
+                      <a:picLocks noChangeAspect="1" noChangeArrowheads="1"/>
+                    </pic:cNvPicPr>
+                  </pic:nvPicPr>
+                  <pic:blipFill>
+                    <a:blip r:embed="rId21">
+                      <a:extLst>
+                        <a:ext uri="{28A0092B-C50C-407E-A947-70E740481C1C}">
+                          <a14:useLocalDpi xmlns:a14="http://schemas.microsoft.com/office/drawing/2010/main" val="0"/>
+                        </a:ext>
+                      </a:extLst>
+                    </a:blip>
+                    <a:srcRect/>
+                    <a:stretch>
+                      <a:fillRect/>
+                    </a:stretch>
+                  </pic:blipFill>
+                  <pic:spPr bwMode="auto">
+                    <a:xfrm>
+                      <a:off x="0" y="0"/>
+                      <a:ext cx="5727700" cy="4136672"/>
+                    </a:xfrm>
+                    <a:prstGeom prst="rect">
+                      <a:avLst/>
+                    </a:prstGeom>
+                    <a:noFill/>
+                    <a:ln>
+                      <a:noFill/>
+                    </a:ln>
+                  </pic:spPr>
+                </pic:pic>
+              </a:graphicData>
+            </a:graphic>
+          </wp:inline>
+        </w:drawing>
+      </w:r>
+    </w:p>
+    <w:p>
+      <w:proofErr w:type="spellStart"/>
+      <w:r>
+        <w:t>ModelsEnums</w:t>
+      </w:r>
+      <w:proofErr w:type="spellEnd"/>
+    </w:p>
+    <w:p>
+      <w:r>
+        <w:rPr>
+          <w:noProof/>
+        </w:rPr>
+        <w:drawing>
+          <wp:inline distT="0" distB="0" distL="0" distR="0" wp14:anchorId="651BCB0C" wp14:editId="45C66FCF">
+            <wp:extent cx="3619500" cy="1238250"/>
+            <wp:effectExtent l="0" t="0" r="0" b="0"/>
+            <wp:docPr id="20" name="Grafik 20"/>
+            <wp:cNvGraphicFramePr>
+              <a:graphicFrameLocks xmlns:a="http://schemas.openxmlformats.org/drawingml/2006/main" noChangeAspect="1"/>
+            </wp:cNvGraphicFramePr>
+            <a:graphic xmlns:a="http://schemas.openxmlformats.org/drawingml/2006/main">
+              <a:graphicData uri="http://schemas.openxmlformats.org/drawingml/2006/picture">
+                <pic:pic xmlns:pic="http://schemas.openxmlformats.org/drawingml/2006/picture">
+                  <pic:nvPicPr>
+                    <pic:cNvPr id="0" name="Picture 23"/>
+                    <pic:cNvPicPr>
+                      <a:picLocks noChangeAspect="1" noChangeArrowheads="1"/>
+                    </pic:cNvPicPr>
+                  </pic:nvPicPr>
+                  <pic:blipFill>
+                    <a:blip r:embed="rId22">
+                      <a:extLst>
+                        <a:ext uri="{28A0092B-C50C-407E-A947-70E740481C1C}">
+                          <a14:useLocalDpi xmlns:a14="http://schemas.microsoft.com/office/drawing/2010/main" val="0"/>
+                        </a:ext>
+                      </a:extLst>
+                    </a:blip>
+                    <a:srcRect/>
+                    <a:stretch>
+                      <a:fillRect/>
+                    </a:stretch>
+                  </pic:blipFill>
+                  <pic:spPr bwMode="auto">
+                    <a:xfrm>
+                      <a:off x="0" y="0"/>
+                      <a:ext cx="3619500" cy="1238250"/>
+                    </a:xfrm>
+                    <a:prstGeom prst="rect">
+                      <a:avLst/>
+                    </a:prstGeom>
+                    <a:noFill/>
+                    <a:ln>
+                      <a:noFill/>
+                    </a:ln>
+                  </pic:spPr>
+                </pic:pic>
+              </a:graphicData>
+            </a:graphic>
+          </wp:inline>
+        </w:drawing>
+      </w:r>
+    </w:p>
+    <w:p>
+      <w:r>
+        <w:br w:type="page"/>
+      </w:r>
+    </w:p>
+    <w:p>
+      <w:proofErr w:type="spellStart"/>
+      <w:r>
+        <w:lastRenderedPageBreak/>
+        <w:t>ModelsMaps</w:t>
+      </w:r>
+      <w:proofErr w:type="spellEnd"/>
+    </w:p>
+    <w:p>
+      <w:pPr>
+        <w:jc w:val="center"/>
+      </w:pPr>
+      <w:r>
+        <w:rPr>
+          <w:noProof/>
+        </w:rPr>
+        <w:drawing>
+          <wp:inline distT="0" distB="0" distL="0" distR="0" wp14:anchorId="4C781070" wp14:editId="488CEB12">
+            <wp:extent cx="3285541" cy="8104335"/>
+            <wp:effectExtent l="0" t="0" r="0" b="0"/>
+            <wp:docPr id="21" name="Grafik 21"/>
+            <wp:cNvGraphicFramePr>
+              <a:graphicFrameLocks xmlns:a="http://schemas.openxmlformats.org/drawingml/2006/main" noChangeAspect="1"/>
+            </wp:cNvGraphicFramePr>
+            <a:graphic xmlns:a="http://schemas.openxmlformats.org/drawingml/2006/main">
+              <a:graphicData uri="http://schemas.openxmlformats.org/drawingml/2006/picture">
+                <pic:pic xmlns:pic="http://schemas.openxmlformats.org/drawingml/2006/picture">
+                  <pic:nvPicPr>
+                    <pic:cNvPr id="0" name="Picture 25"/>
+                    <pic:cNvPicPr>
+                      <a:picLocks noChangeAspect="1" noChangeArrowheads="1"/>
+                    </pic:cNvPicPr>
+                  </pic:nvPicPr>
+                  <pic:blipFill>
+                    <a:blip r:embed="rId23">
+                      <a:extLst>
+                        <a:ext uri="{28A0092B-C50C-407E-A947-70E740481C1C}">
+                          <a14:useLocalDpi xmlns:a14="http://schemas.microsoft.com/office/drawing/2010/main" val="0"/>
+                        </a:ext>
+                      </a:extLst>
+                    </a:blip>
+                    <a:srcRect/>
+                    <a:stretch>
+                      <a:fillRect/>
+                    </a:stretch>
+                  </pic:blipFill>
+                  <pic:spPr bwMode="auto">
+                    <a:xfrm>
+                      <a:off x="0" y="0"/>
+                      <a:ext cx="3296321" cy="8130927"/>
+                    </a:xfrm>
+                    <a:prstGeom prst="rect">
+                      <a:avLst/>
+                    </a:prstGeom>
+                    <a:noFill/>
+                    <a:ln>
+                      <a:noFill/>
+                    </a:ln>
+                  </pic:spPr>
+                </pic:pic>
+              </a:graphicData>
+            </a:graphic>
+          </wp:inline>
+        </w:drawing>
+      </w:r>
+    </w:p>
+    <w:p>
+      <w:pPr>
+        <w:jc w:val="center"/>
+      </w:pPr>
+    </w:p>
+    <w:p>
+      <w:pPr>
+        <w:jc w:val="center"/>
+      </w:pPr>
+    </w:p>
+    <w:p>
+      <w:pPr>
+        <w:jc w:val="center"/>
+      </w:pPr>
+    </w:p>
+    <w:p>
+      <w:proofErr w:type="spellStart"/>
+      <w:r>
+        <w:lastRenderedPageBreak/>
+        <w:t>ModelsMapsHeatMap</w:t>
+      </w:r>
+      <w:proofErr w:type="spellEnd"/>
+    </w:p>
+    <w:p>
+      <w:pPr>
+        <w:jc w:val="center"/>
+      </w:pPr>
+      <w:r>
+        <w:rPr>
+          <w:noProof/>
+        </w:rPr>
+        <w:drawing>
+          <wp:inline distT="0" distB="0" distL="0" distR="0" wp14:anchorId="4CE0185E" wp14:editId="026B8011">
+            <wp:extent cx="2952750" cy="5048250"/>
+            <wp:effectExtent l="0" t="0" r="0" b="0"/>
+            <wp:docPr id="23" name="Grafik 23"/>
+            <wp:cNvGraphicFramePr>
+              <a:graphicFrameLocks xmlns:a="http://schemas.openxmlformats.org/drawingml/2006/main" noChangeAspect="1"/>
+            </wp:cNvGraphicFramePr>
+            <a:graphic xmlns:a="http://schemas.openxmlformats.org/drawingml/2006/main">
+              <a:graphicData uri="http://schemas.openxmlformats.org/drawingml/2006/picture">
+                <pic:pic xmlns:pic="http://schemas.openxmlformats.org/drawingml/2006/picture">
+                  <pic:nvPicPr>
+                    <pic:cNvPr id="0" name="Picture 32"/>
+                    <pic:cNvPicPr>
+                      <a:picLocks noChangeAspect="1" noChangeArrowheads="1"/>
+                    </pic:cNvPicPr>
+                  </pic:nvPicPr>
+                  <pic:blipFill>
+                    <a:blip r:embed="rId24">
+                      <a:extLst>
+                        <a:ext uri="{28A0092B-C50C-407E-A947-70E740481C1C}">
+                          <a14:useLocalDpi xmlns:a14="http://schemas.microsoft.com/office/drawing/2010/main" val="0"/>
+                        </a:ext>
+                      </a:extLst>
+                    </a:blip>
+                    <a:srcRect/>
+                    <a:stretch>
+                      <a:fillRect/>
+                    </a:stretch>
+                  </pic:blipFill>
+                  <pic:spPr bwMode="auto">
+                    <a:xfrm>
+                      <a:off x="0" y="0"/>
+                      <a:ext cx="2952750" cy="5048250"/>
+                    </a:xfrm>
+                    <a:prstGeom prst="rect">
+                      <a:avLst/>
+                    </a:prstGeom>
+                    <a:noFill/>
+                    <a:ln>
+                      <a:noFill/>
+                    </a:ln>
+                  </pic:spPr>
+                </pic:pic>
+              </a:graphicData>
+            </a:graphic>
+          </wp:inline>
+        </w:drawing>
+      </w:r>
+    </w:p>
+    <w:p>
+      <w:r>
+        <w:br w:type="page"/>
+      </w:r>
+    </w:p>
+    <w:p>
+      <w:proofErr w:type="spellStart"/>
+      <w:r>
+        <w:lastRenderedPageBreak/>
+        <w:t>ModelsTiles</w:t>
+      </w:r>
+      <w:proofErr w:type="spellEnd"/>
+    </w:p>
+    <w:p>
+      <w:r>
+        <w:rPr>
+          <w:noProof/>
+        </w:rPr>
+        <w:drawing>
+          <wp:inline distT="0" distB="0" distL="0" distR="0" wp14:anchorId="244ADFD5" wp14:editId="77AFC72E">
+            <wp:extent cx="5727700" cy="4564261"/>
+            <wp:effectExtent l="0" t="0" r="6350" b="8255"/>
+            <wp:docPr id="24" name="Grafik 24"/>
+            <wp:cNvGraphicFramePr>
+              <a:graphicFrameLocks xmlns:a="http://schemas.openxmlformats.org/drawingml/2006/main" noChangeAspect="1"/>
+            </wp:cNvGraphicFramePr>
+            <a:graphic xmlns:a="http://schemas.openxmlformats.org/drawingml/2006/main">
+              <a:graphicData uri="http://schemas.openxmlformats.org/drawingml/2006/picture">
+                <pic:pic xmlns:pic="http://schemas.openxmlformats.org/drawingml/2006/picture">
+                  <pic:nvPicPr>
+                    <pic:cNvPr id="0" name="Picture 34"/>
+                    <pic:cNvPicPr>
+                      <a:picLocks noChangeAspect="1" noChangeArrowheads="1"/>
+                    </pic:cNvPicPr>
+                  </pic:nvPicPr>
+                  <pic:blipFill>
+                    <a:blip r:embed="rId25">
+                      <a:extLst>
+                        <a:ext uri="{28A0092B-C50C-407E-A947-70E740481C1C}">
+                          <a14:useLocalDpi xmlns:a14="http://schemas.microsoft.com/office/drawing/2010/main" val="0"/>
+                        </a:ext>
+                      </a:extLst>
+                    </a:blip>
+                    <a:srcRect/>
+                    <a:stretch>
+                      <a:fillRect/>
+                    </a:stretch>
+                  </pic:blipFill>
+                  <pic:spPr bwMode="auto">
+                    <a:xfrm>
+                      <a:off x="0" y="0"/>
+                      <a:ext cx="5727700" cy="4564261"/>
+                    </a:xfrm>
+                    <a:prstGeom prst="rect">
+                      <a:avLst/>
+                    </a:prstGeom>
+                    <a:noFill/>
+                    <a:ln>
+                      <a:noFill/>
+                    </a:ln>
+                  </pic:spPr>
+                </pic:pic>
+              </a:graphicData>
+            </a:graphic>
+          </wp:inline>
+        </w:drawing>
+      </w:r>
     </w:p>
     <w:p/>
+    <w:p>
+      <w:r>
+        <w:br w:type="page"/>
+      </w:r>
+    </w:p>
+    <w:p>
+      <w:proofErr w:type="spellStart"/>
+      <w:r>
+        <w:lastRenderedPageBreak/>
+        <w:t>ModelsTower</w:t>
+      </w:r>
+      <w:proofErr w:type="spellEnd"/>
+    </w:p>
+    <w:p>
+      <w:r>
+        <w:rPr>
+          <w:noProof/>
+        </w:rPr>
+        <w:drawing>
+          <wp:inline distT="0" distB="0" distL="0" distR="0" wp14:anchorId="0316BD41" wp14:editId="1B516CE2">
+            <wp:extent cx="5727700" cy="5096682"/>
+            <wp:effectExtent l="0" t="0" r="6350" b="8890"/>
+            <wp:docPr id="25" name="Grafik 25"/>
+            <wp:cNvGraphicFramePr>
+              <a:graphicFrameLocks xmlns:a="http://schemas.openxmlformats.org/drawingml/2006/main" noChangeAspect="1"/>
+            </wp:cNvGraphicFramePr>
+            <a:graphic xmlns:a="http://schemas.openxmlformats.org/drawingml/2006/main">
+              <a:graphicData uri="http://schemas.openxmlformats.org/drawingml/2006/picture">
+                <pic:pic xmlns:pic="http://schemas.openxmlformats.org/drawingml/2006/picture">
+                  <pic:nvPicPr>
+                    <pic:cNvPr id="0" name="Picture 36"/>
+                    <pic:cNvPicPr>
+                      <a:picLocks noChangeAspect="1" noChangeArrowheads="1"/>
+                    </pic:cNvPicPr>
+                  </pic:nvPicPr>
+                  <pic:blipFill>
+                    <a:blip r:embed="rId26">
+                      <a:extLst>
+                        <a:ext uri="{28A0092B-C50C-407E-A947-70E740481C1C}">
+                          <a14:useLocalDpi xmlns:a14="http://schemas.microsoft.com/office/drawing/2010/main" val="0"/>
+                        </a:ext>
+                      </a:extLst>
+                    </a:blip>
+                    <a:srcRect/>
+                    <a:stretch>
+                      <a:fillRect/>
+                    </a:stretch>
+                  </pic:blipFill>
+                  <pic:spPr bwMode="auto">
+                    <a:xfrm>
+                      <a:off x="0" y="0"/>
+                      <a:ext cx="5727700" cy="5096682"/>
+                    </a:xfrm>
+                    <a:prstGeom prst="rect">
+                      <a:avLst/>
+                    </a:prstGeom>
+                    <a:noFill/>
+                    <a:ln>
+                      <a:noFill/>
+                    </a:ln>
+                  </pic:spPr>
+                </pic:pic>
+              </a:graphicData>
+            </a:graphic>
+          </wp:inline>
+        </w:drawing>
+      </w:r>
+    </w:p>
     <w:p/>
+    <w:p>
+      <w:r>
+        <w:br w:type="page"/>
+      </w:r>
+    </w:p>
+    <w:p>
+      <w:proofErr w:type="spellStart"/>
+      <w:r>
+        <w:lastRenderedPageBreak/>
+        <w:t>ModelsWaves</w:t>
+      </w:r>
+      <w:proofErr w:type="spellEnd"/>
+    </w:p>
+    <w:p>
+      <w:r>
+        <w:rPr>
+          <w:noProof/>
+        </w:rPr>
+        <w:drawing>
+          <wp:inline distT="0" distB="0" distL="0" distR="0" wp14:anchorId="73FE8A25" wp14:editId="0E8AE438">
+            <wp:extent cx="3143250" cy="5429250"/>
+            <wp:effectExtent l="0" t="0" r="0" b="0"/>
+            <wp:docPr id="26" name="Grafik 26"/>
+            <wp:cNvGraphicFramePr>
+              <a:graphicFrameLocks xmlns:a="http://schemas.openxmlformats.org/drawingml/2006/main" noChangeAspect="1"/>
+            </wp:cNvGraphicFramePr>
+            <a:graphic xmlns:a="http://schemas.openxmlformats.org/drawingml/2006/main">
+              <a:graphicData uri="http://schemas.openxmlformats.org/drawingml/2006/picture">
+                <pic:pic xmlns:pic="http://schemas.openxmlformats.org/drawingml/2006/picture">
+                  <pic:nvPicPr>
+                    <pic:cNvPr id="0" name="Picture 38"/>
+                    <pic:cNvPicPr>
+                      <a:picLocks noChangeAspect="1" noChangeArrowheads="1"/>
+                    </pic:cNvPicPr>
+                  </pic:nvPicPr>
+                  <pic:blipFill>
+                    <a:blip r:embed="rId27">
+                      <a:extLst>
+                        <a:ext uri="{28A0092B-C50C-407E-A947-70E740481C1C}">
+                          <a14:useLocalDpi xmlns:a14="http://schemas.microsoft.com/office/drawing/2010/main" val="0"/>
+                        </a:ext>
+                      </a:extLst>
+                    </a:blip>
+                    <a:srcRect/>
+                    <a:stretch>
+                      <a:fillRect/>
+                    </a:stretch>
+                  </pic:blipFill>
+                  <pic:spPr bwMode="auto">
+                    <a:xfrm>
+                      <a:off x="0" y="0"/>
+                      <a:ext cx="3143250" cy="5429250"/>
+                    </a:xfrm>
+                    <a:prstGeom prst="rect">
+                      <a:avLst/>
+                    </a:prstGeom>
+                    <a:noFill/>
+                    <a:ln>
+                      <a:noFill/>
+                    </a:ln>
+                  </pic:spPr>
+                </pic:pic>
+              </a:graphicData>
+            </a:graphic>
+          </wp:inline>
+        </w:drawing>
+      </w:r>
+    </w:p>
+    <w:p>
+      <w:r>
+        <w:br w:type="page"/>
+      </w:r>
+    </w:p>
+    <w:p>
+      <w:proofErr w:type="spellStart"/>
+      <w:r>
+        <w:lastRenderedPageBreak/>
+        <w:t>Util</w:t>
+      </w:r>
+      <w:proofErr w:type="spellEnd"/>
+    </w:p>
+    <w:p>
+      <w:r>
+        <w:rPr>
+          <w:noProof/>
+        </w:rPr>
+        <w:drawing>
+          <wp:inline distT="0" distB="0" distL="0" distR="0" wp14:anchorId="513AF2E4" wp14:editId="2C245B80">
+            <wp:extent cx="2667000" cy="3619500"/>
+            <wp:effectExtent l="0" t="0" r="0" b="0"/>
+            <wp:docPr id="27" name="Grafik 27"/>
+            <wp:cNvGraphicFramePr>
+              <a:graphicFrameLocks xmlns:a="http://schemas.openxmlformats.org/drawingml/2006/main" noChangeAspect="1"/>
+            </wp:cNvGraphicFramePr>
+            <a:graphic xmlns:a="http://schemas.openxmlformats.org/drawingml/2006/main">
+              <a:graphicData uri="http://schemas.openxmlformats.org/drawingml/2006/picture">
+                <pic:pic xmlns:pic="http://schemas.openxmlformats.org/drawingml/2006/picture">
+                  <pic:nvPicPr>
+                    <pic:cNvPr id="0" name="Picture 40"/>
+                    <pic:cNvPicPr>
+                      <a:picLocks noChangeAspect="1" noChangeArrowheads="1"/>
+                    </pic:cNvPicPr>
+                  </pic:nvPicPr>
+                  <pic:blipFill>
+                    <a:blip r:embed="rId28">
+                      <a:extLst>
+                        <a:ext uri="{28A0092B-C50C-407E-A947-70E740481C1C}">
+                          <a14:useLocalDpi xmlns:a14="http://schemas.microsoft.com/office/drawing/2010/main" val="0"/>
+                        </a:ext>
+                      </a:extLst>
+                    </a:blip>
+                    <a:srcRect/>
+                    <a:stretch>
+                      <a:fillRect/>
+                    </a:stretch>
+                  </pic:blipFill>
+                  <pic:spPr bwMode="auto">
+                    <a:xfrm>
+                      <a:off x="0" y="0"/>
+                      <a:ext cx="2667000" cy="3619500"/>
+                    </a:xfrm>
+                    <a:prstGeom prst="rect">
+                      <a:avLst/>
+                    </a:prstGeom>
+                    <a:noFill/>
+                    <a:ln>
+                      <a:noFill/>
+                    </a:ln>
+                  </pic:spPr>
+                </pic:pic>
+              </a:graphicData>
+            </a:graphic>
+          </wp:inline>
+        </w:drawing>
+      </w:r>
+    </w:p>
+    <w:p>
+      <w:r>
+        <w:br w:type="page"/>
+      </w:r>
+    </w:p>
     <w:p>
       <w:pPr>
         <w:pStyle w:val="berschrift2"/>
@@ -6775,6 +7987,7 @@
       </w:pPr>
       <w:bookmarkStart w:id="45" w:name="_Toc500792914"/>
       <w:r>
+        <w:lastRenderedPageBreak/>
         <w:t>Interaction Diagram</w:t>
       </w:r>
       <w:bookmarkEnd w:id="45"/>
@@ -6812,7 +8025,7 @@
                     </pic:cNvPicPr>
                   </pic:nvPicPr>
                   <pic:blipFill>
-                    <a:blip r:embed="rId11">
+                    <a:blip r:embed="rId29">
                       <a:extLst>
                         <a:ext uri="{28A0092B-C50C-407E-A947-70E740481C1C}">
                           <a14:useLocalDpi xmlns:a14="http://schemas.microsoft.com/office/drawing/2010/main" val="0"/>
@@ -6878,7 +8091,7 @@
                     </pic:cNvPicPr>
                   </pic:nvPicPr>
                   <pic:blipFill>
-                    <a:blip r:embed="rId12">
+                    <a:blip r:embed="rId30">
                       <a:extLst>
                         <a:ext uri="{28A0092B-C50C-407E-A947-70E740481C1C}">
                           <a14:useLocalDpi xmlns:a14="http://schemas.microsoft.com/office/drawing/2010/main" val="0"/>
@@ -6943,7 +8156,7 @@
                     </pic:cNvPicPr>
                   </pic:nvPicPr>
                   <pic:blipFill>
-                    <a:blip r:embed="rId13">
+                    <a:blip r:embed="rId31">
                       <a:extLst>
                         <a:ext uri="{28A0092B-C50C-407E-A947-70E740481C1C}">
                           <a14:useLocalDpi xmlns:a14="http://schemas.microsoft.com/office/drawing/2010/main" val="0"/>
@@ -7022,7 +8235,7 @@
                     </pic:cNvPicPr>
                   </pic:nvPicPr>
                   <pic:blipFill>
-                    <a:blip r:embed="rId14">
+                    <a:blip r:embed="rId32">
                       <a:extLst>
                         <a:ext uri="{28A0092B-C50C-407E-A947-70E740481C1C}">
                           <a14:useLocalDpi xmlns:a14="http://schemas.microsoft.com/office/drawing/2010/main" val="0"/>
@@ -9169,7 +10382,7 @@
       <w:r>
         <w:t xml:space="preserve">The complete source code and Java documentation of the current prototype can be found in a zip compressed file on OLAT as well as under the following link: </w:t>
       </w:r>
-      <w:hyperlink r:id="rId15" w:history="1">
+      <w:hyperlink r:id="rId33" w:history="1">
         <w:r>
           <w:rPr>
             <w:rStyle w:val="Hyperlink"/>
@@ -10747,10 +11960,10 @@
     </w:tbl>
     <w:p/>
     <w:sectPr>
-      <w:headerReference w:type="default" r:id="rId16"/>
-      <w:footerReference w:type="even" r:id="rId17"/>
-      <w:footerReference w:type="default" r:id="rId18"/>
-      <w:headerReference w:type="first" r:id="rId19"/>
+      <w:headerReference w:type="default" r:id="rId34"/>
+      <w:footerReference w:type="even" r:id="rId35"/>
+      <w:footerReference w:type="default" r:id="rId36"/>
+      <w:headerReference w:type="first" r:id="rId37"/>
       <w:pgSz w:w="11900" w:h="16840"/>
       <w:pgMar w:top="1440" w:right="1440" w:bottom="1440" w:left="1440" w:header="708" w:footer="708" w:gutter="0"/>
       <w:cols w:space="708"/>
@@ -10851,7 +12064,7 @@
         <w:rStyle w:val="Seitenzahl"/>
         <w:noProof/>
       </w:rPr>
-      <w:t>4</w:t>
+      <w:t>21</w:t>
     </w:r>
     <w:r>
       <w:rPr>
@@ -16484,7 +17697,7 @@
 </file>
 
 <file path=customXml/itemProps1.xml><?xml version="1.0" encoding="utf-8"?>
-<ds:datastoreItem xmlns:ds="http://schemas.openxmlformats.org/officeDocument/2006/customXml" ds:itemID="{24734683-F7F2-4FDF-8CA1-F60CD3EED2F2}">
+<ds:datastoreItem xmlns:ds="http://schemas.openxmlformats.org/officeDocument/2006/customXml" ds:itemID="{4B679083-B688-4DA4-9A88-4C1940359D8B}">
   <ds:schemaRefs>
     <ds:schemaRef ds:uri="http://schemas.openxmlformats.org/officeDocument/2006/bibliography"/>
   </ds:schemaRefs>

</xml_diff>

<commit_message>
Removed word "excessive from call next wave"
</commit_message>
<xml_diff>
--- a/documents/milestone4 - final report/Final Report.docx
+++ b/documents/milestone4 - final report/Final Report.docx
@@ -10,6 +10,7 @@
           <w:docPartUnique/>
         </w:docPartObj>
       </w:sdtPr>
+      <w:sdtEndPr/>
       <w:sdtContent>
         <w:p>
           <w:r>
@@ -159,6 +160,7 @@
                                   <w:dataBinding w:prefixMappings="xmlns:ns0='http://purl.org/dc/elements/1.1/' xmlns:ns1='http://schemas.openxmlformats.org/package/2006/metadata/core-properties' " w:xpath="/ns1:coreProperties[1]/ns0:creator[1]" w:storeItemID="{6C3C8BC8-F283-45AE-878A-BAB7291924A1}"/>
                                   <w:text/>
                                 </w:sdtPr>
+                                <w:sdtEndPr/>
                                 <w:sdtContent>
                                   <w:p>
                                     <w:pPr>
@@ -236,6 +238,7 @@
                                     <w:dataBinding w:prefixMappings="xmlns:ns0='http://schemas.microsoft.com/office/2006/coverPageProps' " w:xpath="/ns0:CoverPageProperties[1]/ns0:CompanyEmail[1]" w:storeItemID="{55AF091B-3C7A-41E3-B477-F2FDAA23CFDA}"/>
                                     <w:text/>
                                   </w:sdtPr>
+                                  <w:sdtEndPr/>
                                   <w:sdtContent>
                                     <w:r>
                                       <w:rPr>
@@ -291,6 +294,7 @@
                             <w:dataBinding w:prefixMappings="xmlns:ns0='http://purl.org/dc/elements/1.1/' xmlns:ns1='http://schemas.openxmlformats.org/package/2006/metadata/core-properties' " w:xpath="/ns1:coreProperties[1]/ns0:creator[1]" w:storeItemID="{6C3C8BC8-F283-45AE-878A-BAB7291924A1}"/>
                             <w:text/>
                           </w:sdtPr>
+                          <w:sdtEndPr/>
                           <w:sdtContent>
                             <w:p>
                               <w:pPr>
@@ -368,6 +372,7 @@
                               <w:dataBinding w:prefixMappings="xmlns:ns0='http://schemas.microsoft.com/office/2006/coverPageProps' " w:xpath="/ns0:CoverPageProperties[1]/ns0:CompanyEmail[1]" w:storeItemID="{55AF091B-3C7A-41E3-B477-F2FDAA23CFDA}"/>
                               <w:text/>
                             </w:sdtPr>
+                            <w:sdtEndPr/>
                             <w:sdtContent>
                               <w:r>
                                 <w:rPr>
@@ -497,6 +502,7 @@
                                   <w:dataBinding w:prefixMappings="xmlns:ns0='http://purl.org/dc/elements/1.1/' xmlns:ns1='http://schemas.openxmlformats.org/package/2006/metadata/core-properties' " w:xpath="/ns1:coreProperties[1]/ns0:subject[1]" w:storeItemID="{6C3C8BC8-F283-45AE-878A-BAB7291924A1}"/>
                                   <w:text/>
                                 </w:sdtPr>
+                                <w:sdtEndPr/>
                                 <w:sdtContent>
                                   <w:p>
                                     <w:pPr>
@@ -598,6 +604,7 @@
                             <w:dataBinding w:prefixMappings="xmlns:ns0='http://purl.org/dc/elements/1.1/' xmlns:ns1='http://schemas.openxmlformats.org/package/2006/metadata/core-properties' " w:xpath="/ns1:coreProperties[1]/ns0:subject[1]" w:storeItemID="{6C3C8BC8-F283-45AE-878A-BAB7291924A1}"/>
                             <w:text/>
                           </w:sdtPr>
+                          <w:sdtEndPr/>
                           <w:sdtContent>
                             <w:p>
                               <w:pPr>
@@ -4478,6 +4485,7 @@
           <w:id w:val="-1627613367"/>
           <w:citation/>
         </w:sdtPr>
+        <w:sdtEndPr/>
         <w:sdtContent>
           <w:r>
             <w:fldChar w:fldCharType="begin"/>
@@ -4629,14 +4637,12 @@
       <w:r>
         <w:t xml:space="preserve"> and enjoyment.</w:t>
       </w:r>
-      <w:bookmarkStart w:id="6" w:name="_GoBack"/>
-      <w:bookmarkEnd w:id="6"/>
     </w:p>
     <w:p>
       <w:pPr>
         <w:pStyle w:val="berschrift2"/>
       </w:pPr>
-      <w:bookmarkStart w:id="7" w:name="_Toc494724730"/>
+      <w:bookmarkStart w:id="6" w:name="_Toc494724730"/>
     </w:p>
     <w:p>
       <w:pPr>
@@ -4646,12 +4652,12 @@
           <w:numId w:val="1"/>
         </w:numPr>
       </w:pPr>
-      <w:bookmarkStart w:id="8" w:name="_Toc500792893"/>
+      <w:bookmarkStart w:id="7" w:name="_Toc500792893"/>
       <w:r>
         <w:t>State of the Art – Competition Analysis</w:t>
       </w:r>
+      <w:bookmarkEnd w:id="6"/>
       <w:bookmarkEnd w:id="7"/>
-      <w:bookmarkEnd w:id="8"/>
     </w:p>
     <w:p>
       <w:r>
@@ -4662,6 +4668,7 @@
           <w:id w:val="1255552635"/>
           <w:citation/>
         </w:sdtPr>
+        <w:sdtEndPr/>
         <w:sdtContent>
           <w:r>
             <w:fldChar w:fldCharType="begin"/>
@@ -4728,8 +4735,8 @@
           <w:numId w:val="1"/>
         </w:numPr>
       </w:pPr>
-      <w:bookmarkStart w:id="9" w:name="_Toc494724731"/>
-      <w:bookmarkStart w:id="10" w:name="_Toc500792894"/>
+      <w:bookmarkStart w:id="8" w:name="_Toc494724731"/>
+      <w:bookmarkStart w:id="9" w:name="_Toc500792894"/>
       <w:r>
         <w:lastRenderedPageBreak/>
         <w:t>Main p</w:t>
@@ -4737,8 +4744,8 @@
       <w:r>
         <w:t>rocess</w:t>
       </w:r>
+      <w:bookmarkEnd w:id="8"/>
       <w:bookmarkEnd w:id="9"/>
-      <w:bookmarkEnd w:id="10"/>
     </w:p>
     <w:p>
       <w:r>
@@ -4972,7 +4979,7 @@
         </w:rPr>
         <w:t>The player survives all waves and wins the game.</w:t>
       </w:r>
-      <w:bookmarkStart w:id="11" w:name="_Toc494724739"/>
+      <w:bookmarkStart w:id="10" w:name="_Toc494724739"/>
     </w:p>
     <w:p>
       <w:pPr>
@@ -4987,12 +4994,12 @@
           <w:numId w:val="1"/>
         </w:numPr>
       </w:pPr>
-      <w:bookmarkStart w:id="12" w:name="_Toc500792895"/>
+      <w:bookmarkStart w:id="11" w:name="_Toc500792895"/>
       <w:r>
         <w:t>Economics</w:t>
       </w:r>
+      <w:bookmarkEnd w:id="10"/>
       <w:bookmarkEnd w:id="11"/>
-      <w:bookmarkEnd w:id="12"/>
     </w:p>
     <w:p>
       <w:r>
@@ -5034,12 +5041,12 @@
           <w:numId w:val="1"/>
         </w:numPr>
       </w:pPr>
-      <w:bookmarkStart w:id="13" w:name="_Toc500792896"/>
+      <w:bookmarkStart w:id="12" w:name="_Toc500792896"/>
       <w:r>
         <w:lastRenderedPageBreak/>
         <w:t>Analysis</w:t>
       </w:r>
-      <w:bookmarkEnd w:id="13"/>
+      <w:bookmarkEnd w:id="12"/>
     </w:p>
     <w:p>
       <w:pPr>
@@ -5049,13 +5056,13 @@
           <w:numId w:val="1"/>
         </w:numPr>
       </w:pPr>
-      <w:bookmarkStart w:id="14" w:name="_Toc496557318"/>
-      <w:bookmarkStart w:id="15" w:name="_Toc500792897"/>
+      <w:bookmarkStart w:id="13" w:name="_Toc496557318"/>
+      <w:bookmarkStart w:id="14" w:name="_Toc500792897"/>
       <w:r>
         <w:t>Domain Model Diagram</w:t>
       </w:r>
+      <w:bookmarkEnd w:id="13"/>
       <w:bookmarkEnd w:id="14"/>
-      <w:bookmarkEnd w:id="15"/>
     </w:p>
     <w:p>
       <w:r>
@@ -5283,12 +5290,12 @@
           <w:numId w:val="1"/>
         </w:numPr>
       </w:pPr>
-      <w:bookmarkStart w:id="16" w:name="_Toc500792898"/>
+      <w:bookmarkStart w:id="15" w:name="_Toc500792898"/>
       <w:r>
         <w:lastRenderedPageBreak/>
         <w:t>Use Cases</w:t>
       </w:r>
-      <w:bookmarkEnd w:id="16"/>
+      <w:bookmarkEnd w:id="15"/>
     </w:p>
     <w:p>
       <w:r>
@@ -5786,13 +5793,13 @@
       <w:pPr>
         <w:pStyle w:val="berschrift3"/>
       </w:pPr>
-      <w:bookmarkStart w:id="17" w:name="_Toc496557305"/>
-      <w:bookmarkStart w:id="18" w:name="_Toc500792899"/>
+      <w:bookmarkStart w:id="16" w:name="_Toc496557305"/>
+      <w:bookmarkStart w:id="17" w:name="_Toc500792899"/>
       <w:r>
         <w:t>UC 1 – Play game</w:t>
       </w:r>
+      <w:bookmarkEnd w:id="16"/>
       <w:bookmarkEnd w:id="17"/>
-      <w:bookmarkEnd w:id="18"/>
     </w:p>
     <w:p>
       <w:r>
@@ -6130,16 +6137,16 @@
       <w:pPr>
         <w:pStyle w:val="berschrift3"/>
       </w:pPr>
-      <w:bookmarkStart w:id="19" w:name="_Toc496557306"/>
-      <w:bookmarkStart w:id="20" w:name="_Toc500792900"/>
+      <w:bookmarkStart w:id="18" w:name="_Toc496557306"/>
+      <w:bookmarkStart w:id="19" w:name="_Toc500792900"/>
       <w:r>
         <w:t>UC 2</w:t>
       </w:r>
       <w:r>
         <w:t xml:space="preserve"> – Place tower</w:t>
       </w:r>
+      <w:bookmarkEnd w:id="18"/>
       <w:bookmarkEnd w:id="19"/>
-      <w:bookmarkEnd w:id="20"/>
     </w:p>
     <w:p>
       <w:pPr>
@@ -6218,16 +6225,16 @@
       <w:pPr>
         <w:pStyle w:val="berschrift3"/>
       </w:pPr>
-      <w:bookmarkStart w:id="21" w:name="_Toc496557307"/>
-      <w:bookmarkStart w:id="22" w:name="_Toc500792901"/>
+      <w:bookmarkStart w:id="20" w:name="_Toc496557307"/>
+      <w:bookmarkStart w:id="21" w:name="_Toc500792901"/>
       <w:r>
         <w:t>UC 3</w:t>
       </w:r>
       <w:r>
         <w:t xml:space="preserve"> – Upgrade tower</w:t>
       </w:r>
+      <w:bookmarkEnd w:id="20"/>
       <w:bookmarkEnd w:id="21"/>
-      <w:bookmarkEnd w:id="22"/>
     </w:p>
     <w:p>
       <w:pPr>
@@ -6321,8 +6328,8 @@
       <w:pPr>
         <w:pStyle w:val="berschrift3"/>
       </w:pPr>
-      <w:bookmarkStart w:id="23" w:name="_Toc496557308"/>
-      <w:bookmarkStart w:id="24" w:name="_Toc500792902"/>
+      <w:bookmarkStart w:id="22" w:name="_Toc496557308"/>
+      <w:bookmarkStart w:id="23" w:name="_Toc500792902"/>
       <w:r>
         <w:lastRenderedPageBreak/>
         <w:t>UC 4</w:t>
@@ -6330,8 +6337,8 @@
       <w:r>
         <w:t xml:space="preserve"> – Tear down tower</w:t>
       </w:r>
+      <w:bookmarkEnd w:id="22"/>
       <w:bookmarkEnd w:id="23"/>
-      <w:bookmarkEnd w:id="24"/>
     </w:p>
     <w:p>
       <w:pPr>
@@ -6416,16 +6423,16 @@
       <w:pPr>
         <w:pStyle w:val="berschrift3"/>
       </w:pPr>
-      <w:bookmarkStart w:id="25" w:name="_Toc496557309"/>
-      <w:bookmarkStart w:id="26" w:name="_Toc500792903"/>
+      <w:bookmarkStart w:id="24" w:name="_Toc496557309"/>
+      <w:bookmarkStart w:id="25" w:name="_Toc500792903"/>
       <w:r>
         <w:t>UC 5</w:t>
       </w:r>
       <w:r>
         <w:t xml:space="preserve"> – Call next wave</w:t>
       </w:r>
+      <w:bookmarkEnd w:id="24"/>
       <w:bookmarkEnd w:id="25"/>
-      <w:bookmarkEnd w:id="26"/>
     </w:p>
     <w:p>
       <w:pPr>
@@ -6479,20 +6486,49 @@
       <w:pPr>
         <w:pStyle w:val="berschrift3"/>
       </w:pPr>
-      <w:bookmarkStart w:id="27" w:name="_Toc496557310"/>
-      <w:bookmarkStart w:id="28" w:name="_Toc500792904"/>
+      <w:bookmarkStart w:id="26" w:name="_Toc496557310"/>
+      <w:bookmarkStart w:id="27" w:name="_Toc500792904"/>
       <w:r>
         <w:t>UC 6</w:t>
       </w:r>
       <w:r>
         <w:t xml:space="preserve"> – Pause game</w:t>
       </w:r>
+      <w:bookmarkEnd w:id="26"/>
       <w:bookmarkEnd w:id="27"/>
+    </w:p>
+    <w:p>
+      <w:r>
+        <w:t>The player can pause an ongoing game to stop all ongoing actions until resumed.</w:t>
+      </w:r>
+    </w:p>
+    <w:p/>
+    <w:p>
+      <w:pPr>
+        <w:pStyle w:val="berschrift3"/>
+      </w:pPr>
+      <w:bookmarkStart w:id="28" w:name="_Toc496557311"/>
+      <w:bookmarkStart w:id="29" w:name="_Toc500792905"/>
+      <w:r>
+        <w:t>UC 7</w:t>
+      </w:r>
+      <w:r>
+        <w:t xml:space="preserve"> – </w:t>
+      </w:r>
+      <w:proofErr w:type="spellStart"/>
+      <w:r>
+        <w:t>Unpause</w:t>
+      </w:r>
+      <w:proofErr w:type="spellEnd"/>
+      <w:r>
+        <w:t xml:space="preserve"> game</w:t>
+      </w:r>
       <w:bookmarkEnd w:id="28"/>
-    </w:p>
-    <w:p>
-      <w:r>
-        <w:t>The player can pause an ongoing game to stop all ongoing actions until resumed.</w:t>
+      <w:bookmarkEnd w:id="29"/>
+    </w:p>
+    <w:p>
+      <w:r>
+        <w:t>The player can resume an ongoing game from a paused state to continue playing.</w:t>
       </w:r>
     </w:p>
     <w:p/>
@@ -6500,28 +6536,20 @@
       <w:pPr>
         <w:pStyle w:val="berschrift3"/>
       </w:pPr>
-      <w:bookmarkStart w:id="29" w:name="_Toc496557311"/>
-      <w:bookmarkStart w:id="30" w:name="_Toc500792905"/>
-      <w:r>
-        <w:t>UC 7</w:t>
-      </w:r>
-      <w:r>
-        <w:t xml:space="preserve"> – </w:t>
-      </w:r>
-      <w:proofErr w:type="spellStart"/>
-      <w:r>
-        <w:t>Unpause</w:t>
-      </w:r>
-      <w:proofErr w:type="spellEnd"/>
-      <w:r>
-        <w:t xml:space="preserve"> game</w:t>
-      </w:r>
-      <w:bookmarkEnd w:id="29"/>
+      <w:bookmarkStart w:id="30" w:name="_Toc496557312"/>
+      <w:bookmarkStart w:id="31" w:name="_Toc500792906"/>
+      <w:r>
+        <w:t>UC 8</w:t>
+      </w:r>
+      <w:r>
+        <w:t xml:space="preserve"> – Create map</w:t>
+      </w:r>
       <w:bookmarkEnd w:id="30"/>
-    </w:p>
-    <w:p>
-      <w:r>
-        <w:t>The player can resume an ongoing game from a paused state to continue playing.</w:t>
+      <w:bookmarkEnd w:id="31"/>
+    </w:p>
+    <w:p>
+      <w:r>
+        <w:t>The player can create custom maps for him to play on.</w:t>
       </w:r>
     </w:p>
     <w:p/>
@@ -6529,20 +6557,20 @@
       <w:pPr>
         <w:pStyle w:val="berschrift3"/>
       </w:pPr>
-      <w:bookmarkStart w:id="31" w:name="_Toc496557312"/>
-      <w:bookmarkStart w:id="32" w:name="_Toc500792906"/>
-      <w:r>
-        <w:t>UC 8</w:t>
-      </w:r>
-      <w:r>
-        <w:t xml:space="preserve"> – Create map</w:t>
-      </w:r>
-      <w:bookmarkEnd w:id="31"/>
+      <w:bookmarkStart w:id="32" w:name="_Toc496557313"/>
+      <w:bookmarkStart w:id="33" w:name="_Toc500792907"/>
+      <w:r>
+        <w:t>UC 9</w:t>
+      </w:r>
+      <w:r>
+        <w:t xml:space="preserve"> – Edit map</w:t>
+      </w:r>
       <w:bookmarkEnd w:id="32"/>
-    </w:p>
-    <w:p>
-      <w:r>
-        <w:t>The player can create custom maps for him to play on.</w:t>
+      <w:bookmarkEnd w:id="33"/>
+    </w:p>
+    <w:p>
+      <w:r>
+        <w:t>The player can edit his custom maps.</w:t>
       </w:r>
     </w:p>
     <w:p/>
@@ -6550,20 +6578,20 @@
       <w:pPr>
         <w:pStyle w:val="berschrift3"/>
       </w:pPr>
-      <w:bookmarkStart w:id="33" w:name="_Toc496557313"/>
-      <w:bookmarkStart w:id="34" w:name="_Toc500792907"/>
-      <w:r>
-        <w:t>UC 9</w:t>
-      </w:r>
-      <w:r>
-        <w:t xml:space="preserve"> – Edit map</w:t>
-      </w:r>
-      <w:bookmarkEnd w:id="33"/>
+      <w:bookmarkStart w:id="34" w:name="_Toc496557314"/>
+      <w:bookmarkStart w:id="35" w:name="_Toc500792908"/>
+      <w:r>
+        <w:t>UC 10</w:t>
+      </w:r>
+      <w:r>
+        <w:t xml:space="preserve"> – Import map</w:t>
+      </w:r>
       <w:bookmarkEnd w:id="34"/>
-    </w:p>
-    <w:p>
-      <w:r>
-        <w:t>The player can edit his custom maps.</w:t>
+      <w:bookmarkEnd w:id="35"/>
+    </w:p>
+    <w:p>
+      <w:r>
+        <w:t>A map can be imported from a chosen directory to be used or edited in the game.</w:t>
       </w:r>
     </w:p>
     <w:p/>
@@ -6571,37 +6599,16 @@
       <w:pPr>
         <w:pStyle w:val="berschrift3"/>
       </w:pPr>
-      <w:bookmarkStart w:id="35" w:name="_Toc496557314"/>
-      <w:bookmarkStart w:id="36" w:name="_Toc500792908"/>
-      <w:r>
-        <w:t>UC 10</w:t>
-      </w:r>
-      <w:r>
-        <w:t xml:space="preserve"> – Import map</w:t>
-      </w:r>
-      <w:bookmarkEnd w:id="35"/>
+      <w:bookmarkStart w:id="36" w:name="_Toc496557315"/>
+      <w:bookmarkStart w:id="37" w:name="_Toc500792909"/>
+      <w:r>
+        <w:t>UC 11</w:t>
+      </w:r>
+      <w:r>
+        <w:t xml:space="preserve"> – Export map</w:t>
+      </w:r>
       <w:bookmarkEnd w:id="36"/>
-    </w:p>
-    <w:p>
-      <w:r>
-        <w:t>A map can be imported from a chosen directory to be used or edited in the game.</w:t>
-      </w:r>
-    </w:p>
-    <w:p/>
-    <w:p>
-      <w:pPr>
-        <w:pStyle w:val="berschrift3"/>
-      </w:pPr>
-      <w:bookmarkStart w:id="37" w:name="_Toc496557315"/>
-      <w:bookmarkStart w:id="38" w:name="_Toc500792909"/>
-      <w:r>
-        <w:t>UC 11</w:t>
-      </w:r>
-      <w:r>
-        <w:t xml:space="preserve"> – Export map</w:t>
-      </w:r>
       <w:bookmarkEnd w:id="37"/>
-      <w:bookmarkEnd w:id="38"/>
     </w:p>
     <w:p>
       <w:r>
@@ -6621,14 +6628,14 @@
           <w:numId w:val="1"/>
         </w:numPr>
       </w:pPr>
-      <w:bookmarkStart w:id="39" w:name="_Toc496557316"/>
-      <w:bookmarkStart w:id="40" w:name="_Toc500792910"/>
+      <w:bookmarkStart w:id="38" w:name="_Toc496557316"/>
+      <w:bookmarkStart w:id="39" w:name="_Toc500792910"/>
       <w:r>
         <w:lastRenderedPageBreak/>
         <w:t>Use Case Diagram</w:t>
       </w:r>
+      <w:bookmarkEnd w:id="38"/>
       <w:bookmarkEnd w:id="39"/>
-      <w:bookmarkEnd w:id="40"/>
     </w:p>
     <w:p>
       <w:r>
@@ -6706,12 +6713,12 @@
           <w:numId w:val="1"/>
         </w:numPr>
       </w:pPr>
-      <w:bookmarkStart w:id="41" w:name="_Toc500792911"/>
+      <w:bookmarkStart w:id="40" w:name="_Toc500792911"/>
       <w:r>
         <w:lastRenderedPageBreak/>
         <w:t>Design</w:t>
       </w:r>
-      <w:bookmarkEnd w:id="41"/>
+      <w:bookmarkEnd w:id="40"/>
     </w:p>
     <w:p>
       <w:pPr>
@@ -6721,13 +6728,13 @@
           <w:numId w:val="1"/>
         </w:numPr>
       </w:pPr>
-      <w:bookmarkStart w:id="42" w:name="_Toc498961372"/>
-      <w:bookmarkStart w:id="43" w:name="_Toc500792912"/>
+      <w:bookmarkStart w:id="41" w:name="_Toc498961372"/>
+      <w:bookmarkStart w:id="42" w:name="_Toc500792912"/>
       <w:r>
         <w:t>Architecture</w:t>
       </w:r>
+      <w:bookmarkEnd w:id="41"/>
       <w:bookmarkEnd w:id="42"/>
-      <w:bookmarkEnd w:id="43"/>
     </w:p>
     <w:p>
       <w:pPr>
@@ -6803,12 +6810,12 @@
           <w:numId w:val="1"/>
         </w:numPr>
       </w:pPr>
-      <w:bookmarkStart w:id="44" w:name="_Toc500792913"/>
+      <w:bookmarkStart w:id="43" w:name="_Toc500792913"/>
       <w:r>
         <w:lastRenderedPageBreak/>
         <w:t>Design Class Diagram</w:t>
       </w:r>
-      <w:bookmarkEnd w:id="44"/>
+      <w:bookmarkEnd w:id="43"/>
     </w:p>
     <w:p>
       <w:r>
@@ -7985,22 +7992,22 @@
           <w:numId w:val="1"/>
         </w:numPr>
       </w:pPr>
-      <w:bookmarkStart w:id="45" w:name="_Toc500792914"/>
+      <w:bookmarkStart w:id="44" w:name="_Toc500792914"/>
       <w:r>
         <w:lastRenderedPageBreak/>
         <w:t>Interaction Diagram</w:t>
       </w:r>
+      <w:bookmarkEnd w:id="44"/>
+    </w:p>
+    <w:p>
+      <w:pPr>
+        <w:pStyle w:val="berschrift3"/>
+      </w:pPr>
+      <w:bookmarkStart w:id="45" w:name="_Toc500792915"/>
+      <w:r>
+        <w:t>Place Mono Tower</w:t>
+      </w:r>
       <w:bookmarkEnd w:id="45"/>
-    </w:p>
-    <w:p>
-      <w:pPr>
-        <w:pStyle w:val="berschrift3"/>
-      </w:pPr>
-      <w:bookmarkStart w:id="46" w:name="_Toc500792915"/>
-      <w:r>
-        <w:t>Place Mono Tower</w:t>
-      </w:r>
-      <w:bookmarkEnd w:id="46"/>
     </w:p>
     <w:p>
       <w:r>
@@ -8061,12 +8068,12 @@
       <w:pPr>
         <w:pStyle w:val="berschrift3"/>
       </w:pPr>
-      <w:bookmarkStart w:id="47" w:name="_Toc500792916"/>
+      <w:bookmarkStart w:id="46" w:name="_Toc500792916"/>
       <w:r>
         <w:lastRenderedPageBreak/>
         <w:t>Upgrade Tower</w:t>
       </w:r>
-      <w:bookmarkEnd w:id="47"/>
+      <w:bookmarkEnd w:id="46"/>
     </w:p>
     <w:p>
       <w:r>
@@ -8127,11 +8134,11 @@
       <w:pPr>
         <w:pStyle w:val="berschrift3"/>
       </w:pPr>
-      <w:bookmarkStart w:id="48" w:name="_Toc500792917"/>
+      <w:bookmarkStart w:id="47" w:name="_Toc500792917"/>
       <w:r>
         <w:t>Shoot Enemies</w:t>
       </w:r>
-      <w:bookmarkEnd w:id="48"/>
+      <w:bookmarkEnd w:id="47"/>
     </w:p>
     <w:p>
       <w:r>
@@ -8199,7 +8206,7 @@
           <w:rStyle w:val="berschrift3Zchn"/>
         </w:rPr>
       </w:pPr>
-      <w:bookmarkStart w:id="49" w:name="_Toc500792918"/>
+      <w:bookmarkStart w:id="48" w:name="_Toc500792918"/>
       <w:r>
         <w:rPr>
           <w:rStyle w:val="berschrift3Zchn"/>
@@ -8207,12 +8214,11 @@
         <w:lastRenderedPageBreak/>
         <w:t>Call Next Wave</w:t>
       </w:r>
+      <w:bookmarkEnd w:id="48"/>
+    </w:p>
+    <w:p>
+      <w:bookmarkStart w:id="49" w:name="_GoBack"/>
       <w:bookmarkEnd w:id="49"/>
-    </w:p>
-    <w:p>
-      <w:r>
-        <w:t>excessively</w:t>
-      </w:r>
       <w:r>
         <w:rPr>
           <w:noProof/>
@@ -11468,6 +11474,7 @@
         <w:id w:val="111145805"/>
         <w:bibliography/>
       </w:sdtPr>
+      <w:sdtEndPr/>
       <w:sdtContent>
         <w:p>
           <w:pPr>
@@ -12064,7 +12071,7 @@
         <w:rStyle w:val="Seitenzahl"/>
         <w:noProof/>
       </w:rPr>
-      <w:t>21</w:t>
+      <w:t>35</w:t>
     </w:r>
     <w:r>
       <w:rPr>
@@ -17697,7 +17704,7 @@
 </file>
 
 <file path=customXml/itemProps1.xml><?xml version="1.0" encoding="utf-8"?>
-<ds:datastoreItem xmlns:ds="http://schemas.openxmlformats.org/officeDocument/2006/customXml" ds:itemID="{4B679083-B688-4DA4-9A88-4C1940359D8B}">
+<ds:datastoreItem xmlns:ds="http://schemas.openxmlformats.org/officeDocument/2006/customXml" ds:itemID="{8F486A38-183E-452B-8FA0-6FAD4D136ECB}">
   <ds:schemaRefs>
     <ds:schemaRef ds:uri="http://schemas.openxmlformats.org/officeDocument/2006/bibliography"/>
   </ds:schemaRefs>

</xml_diff>